<commit_message>
feat: add sapabap pdf files
</commit_message>
<xml_diff>
--- a/sapabap.docx
+++ b/sapabap.docx
@@ -176,16 +176,7 @@
                                       <w:spacing w:val="-2"/>
                                       <w:sz w:val="24"/>
                                     </w:rPr>
-                                    <w:t xml:space="preserve">Criação de </w:t>
-                                  </w:r>
-                                  <w:r>
-                                    <w:rPr>
-                                      <w:rFonts w:ascii="Calibri Light" w:hAnsi="Calibri Light" w:cs="Calibri Light"/>
-                                      <w:color w:val="44536A"/>
-                                      <w:spacing w:val="-2"/>
-                                      <w:sz w:val="24"/>
-                                    </w:rPr>
-                                    <w:t>Tabelas</w:t>
+                                    <w:t>Criação de Tabelas</w:t>
                                   </w:r>
                                 </w:p>
                               </w:tc>
@@ -386,16 +377,7 @@
                                       <w:spacing w:val="-2"/>
                                       <w:sz w:val="24"/>
                                     </w:rPr>
-                                    <w:t xml:space="preserve"> de </w:t>
-                                  </w:r>
-                                  <w:r>
-                                    <w:rPr>
-                                      <w:rFonts w:ascii="Calibri Light" w:hAnsi="Calibri Light" w:cs="Calibri Light"/>
-                                      <w:color w:val="44536A"/>
-                                      <w:spacing w:val="-2"/>
-                                      <w:sz w:val="24"/>
-                                    </w:rPr>
-                                    <w:t>Ajuda de Pesquisa</w:t>
+                                    <w:t xml:space="preserve"> de Ajuda de Pesquisa</w:t>
                                   </w:r>
                                 </w:p>
                               </w:tc>
@@ -465,16 +447,7 @@
                                       <w:spacing w:val="-2"/>
                                       <w:sz w:val="24"/>
                                     </w:rPr>
-                                    <w:t xml:space="preserve"> de </w:t>
-                                  </w:r>
-                                  <w:r>
-                                    <w:rPr>
-                                      <w:rFonts w:ascii="Calibri Light" w:hAnsi="Calibri Light" w:cs="Calibri Light"/>
-                                      <w:color w:val="44536A"/>
-                                      <w:spacing w:val="-2"/>
-                                      <w:sz w:val="24"/>
-                                    </w:rPr>
-                                    <w:t>Estrutura</w:t>
+                                    <w:t xml:space="preserve"> de Estrutura</w:t>
                                   </w:r>
                                 </w:p>
                               </w:tc>
@@ -507,16 +480,7 @@
                                       <w:spacing w:val="-5"/>
                                       <w:sz w:val="44"/>
                                     </w:rPr>
-                                    <w:t>0</w:t>
-                                  </w:r>
-                                  <w:r>
-                                    <w:rPr>
-                                      <w:rFonts w:ascii="Calibri Light"/>
-                                      <w:color w:val="44536A"/>
-                                      <w:spacing w:val="-5"/>
-                                      <w:sz w:val="44"/>
-                                    </w:rPr>
-                                    <w:t>7</w:t>
+                                    <w:t>07</w:t>
                                   </w:r>
                                 </w:p>
                               </w:tc>
@@ -553,16 +517,7 @@
                                       <w:spacing w:val="-2"/>
                                       <w:sz w:val="24"/>
                                     </w:rPr>
-                                    <w:t xml:space="preserve"> de </w:t>
-                                  </w:r>
-                                  <w:r>
-                                    <w:rPr>
-                                      <w:rFonts w:ascii="Calibri Light" w:hAnsi="Calibri Light" w:cs="Calibri Light"/>
-                                      <w:color w:val="44536A"/>
-                                      <w:spacing w:val="-2"/>
-                                      <w:sz w:val="24"/>
-                                    </w:rPr>
-                                    <w:t>Tipo de Tabela</w:t>
+                                    <w:t xml:space="preserve"> de Tipo de Tabela</w:t>
                                   </w:r>
                                 </w:p>
                               </w:tc>
@@ -724,16 +679,7 @@
                                 <w:spacing w:val="-2"/>
                                 <w:sz w:val="24"/>
                               </w:rPr>
-                              <w:t xml:space="preserve">Criação de </w:t>
-                            </w:r>
-                            <w:r>
-                              <w:rPr>
-                                <w:rFonts w:ascii="Calibri Light" w:hAnsi="Calibri Light" w:cs="Calibri Light"/>
-                                <w:color w:val="44536A"/>
-                                <w:spacing w:val="-2"/>
-                                <w:sz w:val="24"/>
-                              </w:rPr>
-                              <w:t>Tabelas</w:t>
+                              <w:t>Criação de Tabelas</w:t>
                             </w:r>
                           </w:p>
                         </w:tc>
@@ -934,16 +880,7 @@
                                 <w:spacing w:val="-2"/>
                                 <w:sz w:val="24"/>
                               </w:rPr>
-                              <w:t xml:space="preserve"> de </w:t>
-                            </w:r>
-                            <w:r>
-                              <w:rPr>
-                                <w:rFonts w:ascii="Calibri Light" w:hAnsi="Calibri Light" w:cs="Calibri Light"/>
-                                <w:color w:val="44536A"/>
-                                <w:spacing w:val="-2"/>
-                                <w:sz w:val="24"/>
-                              </w:rPr>
-                              <w:t>Ajuda de Pesquisa</w:t>
+                              <w:t xml:space="preserve"> de Ajuda de Pesquisa</w:t>
                             </w:r>
                           </w:p>
                         </w:tc>
@@ -1013,16 +950,7 @@
                                 <w:spacing w:val="-2"/>
                                 <w:sz w:val="24"/>
                               </w:rPr>
-                              <w:t xml:space="preserve"> de </w:t>
-                            </w:r>
-                            <w:r>
-                              <w:rPr>
-                                <w:rFonts w:ascii="Calibri Light" w:hAnsi="Calibri Light" w:cs="Calibri Light"/>
-                                <w:color w:val="44536A"/>
-                                <w:spacing w:val="-2"/>
-                                <w:sz w:val="24"/>
-                              </w:rPr>
-                              <w:t>Estrutura</w:t>
+                              <w:t xml:space="preserve"> de Estrutura</w:t>
                             </w:r>
                           </w:p>
                         </w:tc>
@@ -1055,16 +983,7 @@
                                 <w:spacing w:val="-5"/>
                                 <w:sz w:val="44"/>
                               </w:rPr>
-                              <w:t>0</w:t>
-                            </w:r>
-                            <w:r>
-                              <w:rPr>
-                                <w:rFonts w:ascii="Calibri Light"/>
-                                <w:color w:val="44536A"/>
-                                <w:spacing w:val="-5"/>
-                                <w:sz w:val="44"/>
-                              </w:rPr>
-                              <w:t>7</w:t>
+                              <w:t>07</w:t>
                             </w:r>
                           </w:p>
                         </w:tc>
@@ -1101,16 +1020,7 @@
                                 <w:spacing w:val="-2"/>
                                 <w:sz w:val="24"/>
                               </w:rPr>
-                              <w:t xml:space="preserve"> de </w:t>
-                            </w:r>
-                            <w:r>
-                              <w:rPr>
-                                <w:rFonts w:ascii="Calibri Light" w:hAnsi="Calibri Light" w:cs="Calibri Light"/>
-                                <w:color w:val="44536A"/>
-                                <w:spacing w:val="-2"/>
-                                <w:sz w:val="24"/>
-                              </w:rPr>
-                              <w:t>Tipo de Tabela</w:t>
+                              <w:t xml:space="preserve"> de Tipo de Tabela</w:t>
                             </w:r>
                           </w:p>
                         </w:tc>
@@ -2271,10 +2181,7 @@
               <w:t>Visualização de dados em t</w:t>
             </w:r>
             <w:r>
-              <w:t>abela</w:t>
-            </w:r>
-            <w:r>
-              <w:t xml:space="preserve"> </w:t>
+              <w:t xml:space="preserve">abela </w:t>
             </w:r>
             <w:r>
               <w:t>melhorada</w:t>
@@ -2803,7 +2710,7 @@
         <w:pStyle w:val="PargrafodaLista"/>
         <w:numPr>
           <w:ilvl w:val="0"/>
-          <w:numId w:val="3"/>
+          <w:numId w:val="1"/>
         </w:numPr>
         <w:spacing w:before="240" w:after="240" w:line="360" w:lineRule="auto"/>
         <w:jc w:val="both"/>
@@ -2823,7 +2730,7 @@
         <w:pStyle w:val="PargrafodaLista"/>
         <w:numPr>
           <w:ilvl w:val="0"/>
-          <w:numId w:val="3"/>
+          <w:numId w:val="1"/>
         </w:numPr>
         <w:spacing w:before="240" w:after="240" w:line="360" w:lineRule="auto"/>
         <w:jc w:val="both"/>
@@ -2843,7 +2750,7 @@
         <w:pStyle w:val="PargrafodaLista"/>
         <w:numPr>
           <w:ilvl w:val="0"/>
-          <w:numId w:val="3"/>
+          <w:numId w:val="1"/>
         </w:numPr>
         <w:spacing w:before="240" w:after="240" w:line="360" w:lineRule="auto"/>
         <w:jc w:val="both"/>
@@ -2861,19 +2768,7 @@
         <w:rPr>
           <w:u w:val="single"/>
         </w:rPr>
-        <w:t>----</w:t>
-      </w:r>
-      <w:r>
-        <w:rPr>
-          <w:u w:val="single"/>
-        </w:rPr>
-        <w:t>_</w:t>
-      </w:r>
-      <w:r>
-        <w:rPr>
-          <w:u w:val="single"/>
-        </w:rPr>
-        <w:t>a00000</w:t>
+        <w:t>----_a00000</w:t>
       </w:r>
     </w:p>
     <w:p>
@@ -2881,7 +2776,7 @@
         <w:pStyle w:val="PargrafodaLista"/>
         <w:numPr>
           <w:ilvl w:val="0"/>
-          <w:numId w:val="3"/>
+          <w:numId w:val="1"/>
         </w:numPr>
         <w:spacing w:before="240" w:after="240" w:line="360" w:lineRule="auto"/>
         <w:jc w:val="both"/>
@@ -2952,10 +2847,7 @@
         <w:jc w:val="both"/>
       </w:pPr>
       <w:r>
-        <w:t>Normas da criação da nova tabela</w:t>
-      </w:r>
-      <w:r>
-        <w:t>.</w:t>
+        <w:t>Normas da criação da nova tabela.</w:t>
       </w:r>
     </w:p>
     <w:p>
@@ -2963,7 +2855,7 @@
         <w:pStyle w:val="PargrafodaLista"/>
         <w:numPr>
           <w:ilvl w:val="0"/>
-          <w:numId w:val="4"/>
+          <w:numId w:val="2"/>
         </w:numPr>
         <w:spacing w:before="240" w:after="240" w:line="360" w:lineRule="auto"/>
         <w:jc w:val="both"/>
@@ -2986,7 +2878,7 @@
         <w:pStyle w:val="PargrafodaLista"/>
         <w:numPr>
           <w:ilvl w:val="0"/>
-          <w:numId w:val="4"/>
+          <w:numId w:val="2"/>
         </w:numPr>
         <w:spacing w:before="240" w:after="240" w:line="360" w:lineRule="auto"/>
         <w:jc w:val="both"/>
@@ -3020,7 +2912,7 @@
         <w:pStyle w:val="PargrafodaLista"/>
         <w:numPr>
           <w:ilvl w:val="0"/>
-          <w:numId w:val="4"/>
+          <w:numId w:val="2"/>
         </w:numPr>
         <w:spacing w:before="240" w:after="240" w:line="360" w:lineRule="auto"/>
         <w:jc w:val="both"/>
@@ -3105,10 +2997,7 @@
         <w:t>Inserir c</w:t>
       </w:r>
       <w:r>
-        <w:t>ampos</w:t>
-      </w:r>
-      <w:r>
-        <w:t xml:space="preserve"> </w:t>
+        <w:t xml:space="preserve">ampos </w:t>
       </w:r>
       <w:r>
         <w:t>n</w:t>
@@ -3199,7 +3088,7 @@
         <w:pStyle w:val="PargrafodaLista"/>
         <w:numPr>
           <w:ilvl w:val="1"/>
-          <w:numId w:val="14"/>
+          <w:numId w:val="8"/>
         </w:numPr>
         <w:spacing w:before="240" w:after="240" w:line="360" w:lineRule="auto"/>
         <w:jc w:val="both"/>
@@ -3213,7 +3102,7 @@
         <w:pStyle w:val="PargrafodaLista"/>
         <w:numPr>
           <w:ilvl w:val="1"/>
-          <w:numId w:val="14"/>
+          <w:numId w:val="8"/>
         </w:numPr>
         <w:spacing w:before="240" w:after="240" w:line="360" w:lineRule="auto"/>
         <w:jc w:val="both"/>
@@ -3235,7 +3124,7 @@
         <w:pStyle w:val="PargrafodaLista"/>
         <w:numPr>
           <w:ilvl w:val="1"/>
-          <w:numId w:val="14"/>
+          <w:numId w:val="8"/>
         </w:numPr>
         <w:spacing w:before="240" w:after="240" w:line="360" w:lineRule="auto"/>
         <w:jc w:val="both"/>
@@ -3249,7 +3138,7 @@
         <w:pStyle w:val="PargrafodaLista"/>
         <w:numPr>
           <w:ilvl w:val="1"/>
-          <w:numId w:val="14"/>
+          <w:numId w:val="8"/>
         </w:numPr>
         <w:spacing w:before="240" w:after="240" w:line="360" w:lineRule="auto"/>
         <w:jc w:val="both"/>
@@ -3263,7 +3152,7 @@
         <w:pStyle w:val="PargrafodaLista"/>
         <w:numPr>
           <w:ilvl w:val="1"/>
-          <w:numId w:val="14"/>
+          <w:numId w:val="8"/>
         </w:numPr>
         <w:spacing w:before="240" w:after="240" w:line="360" w:lineRule="auto"/>
         <w:jc w:val="both"/>
@@ -3324,10 +3213,7 @@
         <w:jc w:val="both"/>
       </w:pPr>
       <w:r>
-        <w:t>Gravar</w:t>
-      </w:r>
-      <w:r>
-        <w:t xml:space="preserve"> nova tabela.</w:t>
+        <w:t>Gravar nova tabela.</w:t>
       </w:r>
     </w:p>
     <w:p>
@@ -3335,7 +3221,7 @@
         <w:pStyle w:val="PargrafodaLista"/>
         <w:numPr>
           <w:ilvl w:val="0"/>
-          <w:numId w:val="5"/>
+          <w:numId w:val="3"/>
         </w:numPr>
         <w:spacing w:before="240" w:after="240" w:line="360" w:lineRule="auto"/>
         <w:jc w:val="both"/>
@@ -3349,7 +3235,7 @@
         <w:pStyle w:val="PargrafodaLista"/>
         <w:numPr>
           <w:ilvl w:val="0"/>
-          <w:numId w:val="5"/>
+          <w:numId w:val="3"/>
         </w:numPr>
         <w:spacing w:before="240" w:after="240" w:line="360" w:lineRule="auto"/>
         <w:jc w:val="both"/>
@@ -3363,7 +3249,7 @@
         <w:pStyle w:val="PargrafodaLista"/>
         <w:numPr>
           <w:ilvl w:val="0"/>
-          <w:numId w:val="5"/>
+          <w:numId w:val="3"/>
         </w:numPr>
         <w:spacing w:before="240" w:after="240" w:line="360" w:lineRule="auto"/>
         <w:jc w:val="both"/>
@@ -3377,7 +3263,7 @@
         <w:pStyle w:val="PargrafodaLista"/>
         <w:numPr>
           <w:ilvl w:val="1"/>
-          <w:numId w:val="5"/>
+          <w:numId w:val="3"/>
         </w:numPr>
         <w:spacing w:before="240" w:after="240" w:line="360" w:lineRule="auto"/>
         <w:jc w:val="both"/>
@@ -3391,7 +3277,7 @@
         <w:pStyle w:val="PargrafodaLista"/>
         <w:numPr>
           <w:ilvl w:val="1"/>
-          <w:numId w:val="5"/>
+          <w:numId w:val="3"/>
         </w:numPr>
         <w:spacing w:before="240" w:after="240" w:line="360" w:lineRule="auto"/>
         <w:jc w:val="both"/>
@@ -3498,10 +3384,7 @@
       </w:pPr>
       <w:r>
         <w:lastRenderedPageBreak/>
-        <w:t>Configurações técnicas da</w:t>
-      </w:r>
-      <w:r>
-        <w:t xml:space="preserve"> nova tabela.</w:t>
+        <w:t>Configurações técnicas da nova tabela.</w:t>
       </w:r>
     </w:p>
     <w:p>
@@ -3509,7 +3392,7 @@
         <w:pStyle w:val="PargrafodaLista"/>
         <w:numPr>
           <w:ilvl w:val="0"/>
-          <w:numId w:val="6"/>
+          <w:numId w:val="4"/>
         </w:numPr>
         <w:spacing w:before="240" w:after="240" w:line="360" w:lineRule="auto"/>
         <w:jc w:val="both"/>
@@ -3529,7 +3412,7 @@
         <w:pStyle w:val="PargrafodaLista"/>
         <w:numPr>
           <w:ilvl w:val="0"/>
-          <w:numId w:val="6"/>
+          <w:numId w:val="4"/>
         </w:numPr>
         <w:spacing w:before="240" w:after="240" w:line="360" w:lineRule="auto"/>
         <w:jc w:val="both"/>
@@ -3549,7 +3432,7 @@
         <w:pStyle w:val="PargrafodaLista"/>
         <w:numPr>
           <w:ilvl w:val="0"/>
-          <w:numId w:val="6"/>
+          <w:numId w:val="4"/>
         </w:numPr>
         <w:spacing w:before="240" w:after="240" w:line="360" w:lineRule="auto"/>
         <w:jc w:val="both"/>
@@ -3645,22 +3528,13 @@
         <w:pStyle w:val="PargrafodaLista"/>
         <w:numPr>
           <w:ilvl w:val="1"/>
-          <w:numId w:val="10"/>
+          <w:numId w:val="5"/>
         </w:numPr>
         <w:spacing w:before="240" w:after="240" w:line="360" w:lineRule="auto"/>
         <w:jc w:val="both"/>
       </w:pPr>
       <w:r>
-        <w:t xml:space="preserve">Clicar no ícone da </w:t>
-      </w:r>
-      <w:r>
-        <w:t>varinha</w:t>
-      </w:r>
-      <w:r>
-        <w:t xml:space="preserve"> ou utilizar tecla de atalho CTRL+</w:t>
-      </w:r>
-      <w:r>
-        <w:t>F3</w:t>
+        <w:t>Clicar no ícone da varinha ou utilizar tecla de atalho CTRL+F3</w:t>
       </w:r>
     </w:p>
     <w:tbl>
@@ -3749,7 +3623,7 @@
         <w:pStyle w:val="PargrafodaLista"/>
         <w:numPr>
           <w:ilvl w:val="0"/>
-          <w:numId w:val="15"/>
+          <w:numId w:val="9"/>
         </w:numPr>
         <w:spacing w:before="240" w:after="240" w:line="360" w:lineRule="auto"/>
         <w:jc w:val="both"/>
@@ -3769,7 +3643,7 @@
         <w:pStyle w:val="PargrafodaLista"/>
         <w:numPr>
           <w:ilvl w:val="0"/>
-          <w:numId w:val="15"/>
+          <w:numId w:val="9"/>
         </w:numPr>
         <w:spacing w:before="240" w:after="240" w:line="360" w:lineRule="auto"/>
         <w:jc w:val="both"/>
@@ -3789,7 +3663,7 @@
         <w:pStyle w:val="PargrafodaLista"/>
         <w:numPr>
           <w:ilvl w:val="0"/>
-          <w:numId w:val="15"/>
+          <w:numId w:val="9"/>
         </w:numPr>
         <w:spacing w:before="240" w:after="240" w:line="360" w:lineRule="auto"/>
         <w:jc w:val="both"/>
@@ -3815,7 +3689,7 @@
         <w:pStyle w:val="PargrafodaLista"/>
         <w:numPr>
           <w:ilvl w:val="0"/>
-          <w:numId w:val="15"/>
+          <w:numId w:val="9"/>
         </w:numPr>
         <w:spacing w:before="240" w:after="240" w:line="360" w:lineRule="auto"/>
         <w:jc w:val="both"/>
@@ -3899,7 +3773,7 @@
         <w:pStyle w:val="PargrafodaLista"/>
         <w:numPr>
           <w:ilvl w:val="0"/>
-          <w:numId w:val="16"/>
+          <w:numId w:val="10"/>
         </w:numPr>
         <w:spacing w:before="240" w:after="240" w:line="360" w:lineRule="auto"/>
         <w:jc w:val="both"/>
@@ -3922,7 +3796,7 @@
         <w:pStyle w:val="PargrafodaLista"/>
         <w:numPr>
           <w:ilvl w:val="0"/>
-          <w:numId w:val="16"/>
+          <w:numId w:val="10"/>
         </w:numPr>
         <w:spacing w:before="240" w:after="240" w:line="360" w:lineRule="auto"/>
         <w:jc w:val="both"/>
@@ -3956,7 +3830,7 @@
         <w:pStyle w:val="PargrafodaLista"/>
         <w:numPr>
           <w:ilvl w:val="0"/>
-          <w:numId w:val="16"/>
+          <w:numId w:val="10"/>
         </w:numPr>
         <w:spacing w:before="240" w:after="240" w:line="360" w:lineRule="auto"/>
         <w:jc w:val="both"/>
@@ -4032,10 +3906,7 @@
         <w:jc w:val="both"/>
       </w:pPr>
       <w:r>
-        <w:t>Inserir campos na nova tabela.</w:t>
-      </w:r>
-      <w:r>
-        <w:t xml:space="preserve"> </w:t>
+        <w:t xml:space="preserve">Inserir campos na nova tabela. </w:t>
       </w:r>
       <w:r>
         <w:rPr>
@@ -4071,8 +3942,6 @@
           <w:p>
             <w:r>
               <w:br w:type="page"/>
-            </w:r>
-            <w:r>
               <w:t>Campos</w:t>
             </w:r>
           </w:p>
@@ -4442,7 +4311,7 @@
         <w:pStyle w:val="PargrafodaLista"/>
         <w:numPr>
           <w:ilvl w:val="0"/>
-          <w:numId w:val="17"/>
+          <w:numId w:val="11"/>
         </w:numPr>
         <w:spacing w:before="240" w:after="240" w:line="360" w:lineRule="auto"/>
         <w:jc w:val="both"/>
@@ -4456,7 +4325,7 @@
         <w:pStyle w:val="PargrafodaLista"/>
         <w:numPr>
           <w:ilvl w:val="0"/>
-          <w:numId w:val="17"/>
+          <w:numId w:val="11"/>
         </w:numPr>
         <w:spacing w:before="240" w:after="240" w:line="360" w:lineRule="auto"/>
         <w:jc w:val="both"/>
@@ -4470,7 +4339,7 @@
         <w:pStyle w:val="PargrafodaLista"/>
         <w:numPr>
           <w:ilvl w:val="0"/>
-          <w:numId w:val="17"/>
+          <w:numId w:val="11"/>
         </w:numPr>
         <w:spacing w:before="240" w:after="240" w:line="360" w:lineRule="auto"/>
         <w:jc w:val="both"/>
@@ -4484,7 +4353,7 @@
         <w:pStyle w:val="PargrafodaLista"/>
         <w:numPr>
           <w:ilvl w:val="1"/>
-          <w:numId w:val="17"/>
+          <w:numId w:val="11"/>
         </w:numPr>
         <w:spacing w:before="240" w:after="240" w:line="360" w:lineRule="auto"/>
         <w:jc w:val="both"/>
@@ -4498,7 +4367,7 @@
         <w:pStyle w:val="PargrafodaLista"/>
         <w:numPr>
           <w:ilvl w:val="1"/>
-          <w:numId w:val="17"/>
+          <w:numId w:val="11"/>
         </w:numPr>
         <w:spacing w:before="240" w:after="240" w:line="360" w:lineRule="auto"/>
         <w:jc w:val="both"/>
@@ -4626,7 +4495,7 @@
         <w:pStyle w:val="PargrafodaLista"/>
         <w:numPr>
           <w:ilvl w:val="0"/>
-          <w:numId w:val="18"/>
+          <w:numId w:val="12"/>
         </w:numPr>
         <w:spacing w:before="240" w:after="240" w:line="360" w:lineRule="auto"/>
         <w:jc w:val="both"/>
@@ -4646,7 +4515,7 @@
         <w:pStyle w:val="PargrafodaLista"/>
         <w:numPr>
           <w:ilvl w:val="0"/>
-          <w:numId w:val="18"/>
+          <w:numId w:val="12"/>
         </w:numPr>
         <w:spacing w:before="240" w:after="240" w:line="360" w:lineRule="auto"/>
         <w:jc w:val="both"/>
@@ -4666,7 +4535,7 @@
         <w:pStyle w:val="PargrafodaLista"/>
         <w:numPr>
           <w:ilvl w:val="0"/>
-          <w:numId w:val="18"/>
+          <w:numId w:val="12"/>
         </w:numPr>
         <w:spacing w:before="240" w:after="240" w:line="360" w:lineRule="auto"/>
         <w:jc w:val="both"/>
@@ -4767,7 +4636,7 @@
         <w:pStyle w:val="PargrafodaLista"/>
         <w:numPr>
           <w:ilvl w:val="0"/>
-          <w:numId w:val="19"/>
+          <w:numId w:val="13"/>
         </w:numPr>
         <w:spacing w:before="240" w:after="240" w:line="360" w:lineRule="auto"/>
         <w:jc w:val="both"/>
@@ -4864,13 +4733,7 @@
         <w:jc w:val="both"/>
       </w:pPr>
       <w:r>
-        <w:t xml:space="preserve">Passos para </w:t>
-      </w:r>
-      <w:r>
-        <w:t>inserir dados n</w:t>
-      </w:r>
-      <w:r>
-        <w:t>uma tabela.</w:t>
+        <w:t>Passos para inserir dados numa tabela.</w:t>
       </w:r>
     </w:p>
     <w:p>
@@ -4878,7 +4741,7 @@
         <w:pStyle w:val="PargrafodaLista"/>
         <w:numPr>
           <w:ilvl w:val="0"/>
-          <w:numId w:val="48"/>
+          <w:numId w:val="35"/>
         </w:numPr>
         <w:spacing w:before="240" w:after="240" w:line="360" w:lineRule="auto"/>
         <w:jc w:val="both"/>
@@ -4898,7 +4761,7 @@
         <w:pStyle w:val="PargrafodaLista"/>
         <w:numPr>
           <w:ilvl w:val="0"/>
-          <w:numId w:val="48"/>
+          <w:numId w:val="35"/>
         </w:numPr>
         <w:spacing w:before="240" w:after="240" w:line="360" w:lineRule="auto"/>
         <w:jc w:val="both"/>
@@ -4918,7 +4781,7 @@
         <w:pStyle w:val="PargrafodaLista"/>
         <w:numPr>
           <w:ilvl w:val="0"/>
-          <w:numId w:val="48"/>
+          <w:numId w:val="35"/>
         </w:numPr>
         <w:spacing w:before="240" w:after="240" w:line="360" w:lineRule="auto"/>
         <w:jc w:val="both"/>
@@ -4944,7 +4807,7 @@
         <w:pStyle w:val="PargrafodaLista"/>
         <w:numPr>
           <w:ilvl w:val="0"/>
-          <w:numId w:val="48"/>
+          <w:numId w:val="35"/>
         </w:numPr>
         <w:spacing w:before="240" w:after="240" w:line="360" w:lineRule="auto"/>
         <w:jc w:val="both"/>
@@ -5046,13 +4909,7 @@
         </w:rPr>
       </w:pPr>
       <w:r>
-        <w:t xml:space="preserve">Na parte de </w:t>
-      </w:r>
-      <w:r>
-        <w:t>Utilitário</w:t>
-      </w:r>
-      <w:r>
-        <w:t xml:space="preserve">. </w:t>
+        <w:t xml:space="preserve">Na parte de Utilitário. </w:t>
       </w:r>
       <w:r>
         <w:rPr>
@@ -5066,7 +4923,7 @@
         <w:pStyle w:val="PargrafodaLista"/>
         <w:numPr>
           <w:ilvl w:val="1"/>
-          <w:numId w:val="50"/>
+          <w:numId w:val="36"/>
         </w:numPr>
         <w:spacing w:before="240" w:after="240" w:line="360" w:lineRule="auto"/>
         <w:jc w:val="both"/>
@@ -5136,7 +4993,7 @@
         <w:pStyle w:val="PargrafodaLista"/>
         <w:numPr>
           <w:ilvl w:val="0"/>
-          <w:numId w:val="51"/>
+          <w:numId w:val="37"/>
         </w:numPr>
         <w:spacing w:before="240" w:after="240" w:line="360" w:lineRule="auto"/>
         <w:jc w:val="both"/>
@@ -5156,19 +5013,13 @@
         <w:pStyle w:val="PargrafodaLista"/>
         <w:numPr>
           <w:ilvl w:val="0"/>
-          <w:numId w:val="51"/>
+          <w:numId w:val="37"/>
         </w:numPr>
         <w:spacing w:before="240" w:after="240" w:line="360" w:lineRule="auto"/>
         <w:jc w:val="both"/>
       </w:pPr>
       <w:r>
-        <w:t xml:space="preserve">Selecionar Grupo de </w:t>
-      </w:r>
-      <w:r>
-        <w:t>Funções</w:t>
-      </w:r>
-      <w:r>
-        <w:t xml:space="preserve">: </w:t>
+        <w:t xml:space="preserve">Selecionar Grupo de Funções: </w:t>
       </w:r>
       <w:r>
         <w:rPr>
@@ -5183,13 +5034,7 @@
         <w:t>----T_a00000</w:t>
       </w:r>
       <w:r>
-        <w:t xml:space="preserve"> (</w:t>
-      </w:r>
-      <w:r>
-        <w:t>Nome da Tabela</w:t>
-      </w:r>
-      <w:r>
-        <w:t>)</w:t>
+        <w:t xml:space="preserve"> (Nome da Tabela)</w:t>
       </w:r>
     </w:p>
     <w:p>
@@ -5197,16 +5042,13 @@
         <w:pStyle w:val="PargrafodaLista"/>
         <w:numPr>
           <w:ilvl w:val="0"/>
-          <w:numId w:val="51"/>
+          <w:numId w:val="37"/>
         </w:numPr>
         <w:spacing w:before="240" w:after="240" w:line="360" w:lineRule="auto"/>
         <w:jc w:val="both"/>
       </w:pPr>
       <w:r>
-        <w:t xml:space="preserve">Selecionar </w:t>
-      </w:r>
-      <w:r>
-        <w:t xml:space="preserve">Nível: </w:t>
+        <w:t xml:space="preserve">Selecionar Nível: </w:t>
       </w:r>
       <w:r>
         <w:rPr>
@@ -5215,10 +5057,7 @@
         <w:t>Único</w:t>
       </w:r>
       <w:r>
-        <w:t xml:space="preserve"> </w:t>
-      </w:r>
-      <w:r>
-        <w:t>(</w:t>
+        <w:t xml:space="preserve"> (</w:t>
       </w:r>
       <w:r>
         <w:t>Preenchimento de dados</w:t>
@@ -5233,13 +5072,7 @@
         <w:t>, tipo tabela)</w:t>
       </w:r>
       <w:r>
-        <w:t xml:space="preserve"> 2 </w:t>
-      </w:r>
-      <w:r>
-        <w:t>níveis</w:t>
-      </w:r>
-      <w:r>
-        <w:t xml:space="preserve"> </w:t>
+        <w:t xml:space="preserve"> 2 níveis </w:t>
       </w:r>
       <w:r>
         <w:t>(</w:t>
@@ -5256,16 +5089,13 @@
         <w:pStyle w:val="PargrafodaLista"/>
         <w:numPr>
           <w:ilvl w:val="0"/>
-          <w:numId w:val="51"/>
+          <w:numId w:val="37"/>
         </w:numPr>
         <w:spacing w:before="240" w:after="240" w:line="360" w:lineRule="auto"/>
         <w:jc w:val="both"/>
       </w:pPr>
       <w:r>
-        <w:t xml:space="preserve">Selecionar </w:t>
-      </w:r>
-      <w:r>
-        <w:t xml:space="preserve">Número de tela de atualização: </w:t>
+        <w:t xml:space="preserve">Selecionar Número de tela de atualização: </w:t>
       </w:r>
       <w:r>
         <w:rPr>
@@ -5279,7 +5109,7 @@
         <w:pStyle w:val="PargrafodaLista"/>
         <w:numPr>
           <w:ilvl w:val="0"/>
-          <w:numId w:val="51"/>
+          <w:numId w:val="37"/>
         </w:numPr>
         <w:spacing w:before="240" w:after="240" w:line="360" w:lineRule="auto"/>
         <w:jc w:val="both"/>
@@ -5410,13 +5240,7 @@
         <w:jc w:val="both"/>
       </w:pPr>
       <w:r>
-        <w:t xml:space="preserve">Passos para criar uma </w:t>
-      </w:r>
-      <w:r>
-        <w:t>transação</w:t>
-      </w:r>
-      <w:r>
-        <w:t>.</w:t>
+        <w:t>Passos para criar uma transação.</w:t>
       </w:r>
     </w:p>
     <w:p>
@@ -5424,7 +5248,7 @@
         <w:pStyle w:val="PargrafodaLista"/>
         <w:numPr>
           <w:ilvl w:val="0"/>
-          <w:numId w:val="11"/>
+          <w:numId w:val="6"/>
         </w:numPr>
         <w:spacing w:before="240" w:after="240" w:line="360" w:lineRule="auto"/>
         <w:jc w:val="both"/>
@@ -5450,7 +5274,7 @@
         <w:pStyle w:val="PargrafodaLista"/>
         <w:numPr>
           <w:ilvl w:val="0"/>
-          <w:numId w:val="11"/>
+          <w:numId w:val="6"/>
         </w:numPr>
         <w:spacing w:before="240" w:after="240" w:line="360" w:lineRule="auto"/>
         <w:jc w:val="both"/>
@@ -5464,7 +5288,7 @@
         <w:pStyle w:val="PargrafodaLista"/>
         <w:numPr>
           <w:ilvl w:val="0"/>
-          <w:numId w:val="11"/>
+          <w:numId w:val="6"/>
         </w:numPr>
         <w:spacing w:before="240" w:after="240" w:line="360" w:lineRule="auto"/>
         <w:jc w:val="both"/>
@@ -5487,7 +5311,7 @@
         <w:pStyle w:val="PargrafodaLista"/>
         <w:numPr>
           <w:ilvl w:val="1"/>
-          <w:numId w:val="11"/>
+          <w:numId w:val="6"/>
         </w:numPr>
         <w:spacing w:before="240" w:after="240" w:line="360" w:lineRule="auto"/>
         <w:jc w:val="both"/>
@@ -5589,13 +5413,7 @@
         <w:jc w:val="both"/>
       </w:pPr>
       <w:r>
-        <w:t xml:space="preserve">Normas da criação </w:t>
-      </w:r>
-      <w:r>
-        <w:t>de uma nova transação</w:t>
-      </w:r>
-      <w:r>
-        <w:t>.</w:t>
+        <w:t>Normas da criação de uma nova transação.</w:t>
       </w:r>
     </w:p>
     <w:p>
@@ -5603,7 +5421,7 @@
         <w:pStyle w:val="PargrafodaLista"/>
         <w:numPr>
           <w:ilvl w:val="0"/>
-          <w:numId w:val="12"/>
+          <w:numId w:val="7"/>
         </w:numPr>
         <w:spacing w:before="240" w:after="240" w:line="360" w:lineRule="auto"/>
         <w:jc w:val="both"/>
@@ -5629,7 +5447,7 @@
         <w:pStyle w:val="PargrafodaLista"/>
         <w:numPr>
           <w:ilvl w:val="0"/>
-          <w:numId w:val="12"/>
+          <w:numId w:val="7"/>
         </w:numPr>
         <w:spacing w:before="240" w:after="240" w:line="360" w:lineRule="auto"/>
         <w:jc w:val="both"/>
@@ -5652,7 +5470,7 @@
         <w:pStyle w:val="PargrafodaLista"/>
         <w:numPr>
           <w:ilvl w:val="0"/>
-          <w:numId w:val="12"/>
+          <w:numId w:val="7"/>
         </w:numPr>
         <w:spacing w:before="240" w:after="240" w:line="360" w:lineRule="auto"/>
         <w:jc w:val="both"/>
@@ -5757,13 +5575,7 @@
               <w:br w:type="page"/>
             </w:r>
             <w:r>
-              <w:t xml:space="preserve">Nome da </w:t>
-            </w:r>
-            <w:r>
-              <w:t>área</w:t>
-            </w:r>
-            <w:r>
-              <w:t xml:space="preserve"> da tela</w:t>
+              <w:t>Nome da área da tela</w:t>
             </w:r>
           </w:p>
         </w:tc>
@@ -5865,13 +5677,7 @@
       </w:r>
       <w:r>
         <w:lastRenderedPageBreak/>
-        <w:t xml:space="preserve">Gravar nova </w:t>
-      </w:r>
-      <w:r>
-        <w:t>transação</w:t>
-      </w:r>
-      <w:r>
-        <w:t>.</w:t>
+        <w:t>Gravar nova transação.</w:t>
       </w:r>
     </w:p>
     <w:p>
@@ -5879,7 +5685,7 @@
         <w:pStyle w:val="PargrafodaLista"/>
         <w:numPr>
           <w:ilvl w:val="0"/>
-          <w:numId w:val="28"/>
+          <w:numId w:val="21"/>
         </w:numPr>
         <w:spacing w:before="240" w:after="240" w:line="360" w:lineRule="auto"/>
         <w:jc w:val="both"/>
@@ -5893,7 +5699,7 @@
         <w:pStyle w:val="PargrafodaLista"/>
         <w:numPr>
           <w:ilvl w:val="0"/>
-          <w:numId w:val="28"/>
+          <w:numId w:val="21"/>
         </w:numPr>
         <w:spacing w:before="240" w:after="240" w:line="360" w:lineRule="auto"/>
         <w:jc w:val="both"/>
@@ -5907,7 +5713,7 @@
         <w:pStyle w:val="PargrafodaLista"/>
         <w:numPr>
           <w:ilvl w:val="0"/>
-          <w:numId w:val="28"/>
+          <w:numId w:val="21"/>
         </w:numPr>
         <w:spacing w:before="240" w:after="240" w:line="360" w:lineRule="auto"/>
         <w:jc w:val="both"/>
@@ -5921,7 +5727,7 @@
         <w:pStyle w:val="PargrafodaLista"/>
         <w:numPr>
           <w:ilvl w:val="1"/>
-          <w:numId w:val="28"/>
+          <w:numId w:val="21"/>
         </w:numPr>
         <w:spacing w:before="240" w:after="240" w:line="360" w:lineRule="auto"/>
         <w:jc w:val="both"/>
@@ -5935,7 +5741,7 @@
         <w:pStyle w:val="PargrafodaLista"/>
         <w:numPr>
           <w:ilvl w:val="1"/>
-          <w:numId w:val="28"/>
+          <w:numId w:val="21"/>
         </w:numPr>
         <w:spacing w:before="240" w:after="240" w:line="360" w:lineRule="auto"/>
         <w:jc w:val="both"/>
@@ -5996,10 +5802,7 @@
         <w:t xml:space="preserve">Ativar a nova </w:t>
       </w:r>
       <w:r>
-        <w:t>transação</w:t>
-      </w:r>
-      <w:r>
-        <w:t>.</w:t>
+        <w:t>transação.</w:t>
       </w:r>
     </w:p>
     <w:p>
@@ -6007,7 +5810,7 @@
         <w:pStyle w:val="PargrafodaLista"/>
         <w:numPr>
           <w:ilvl w:val="0"/>
-          <w:numId w:val="38"/>
+          <w:numId w:val="29"/>
         </w:numPr>
         <w:spacing w:before="240" w:after="240" w:line="360" w:lineRule="auto"/>
         <w:jc w:val="both"/>
@@ -6111,13 +5914,7 @@
       </w:pPr>
       <w:bookmarkStart w:id="17" w:name="_Hlk192858590"/>
       <w:r>
-        <w:t xml:space="preserve">Passos para criar uma </w:t>
-      </w:r>
-      <w:r>
-        <w:t>visão</w:t>
-      </w:r>
-      <w:r>
-        <w:t>.</w:t>
+        <w:t>Passos para criar uma visão.</w:t>
       </w:r>
     </w:p>
     <w:bookmarkEnd w:id="17"/>
@@ -6126,7 +5923,7 @@
         <w:pStyle w:val="PargrafodaLista"/>
         <w:numPr>
           <w:ilvl w:val="0"/>
-          <w:numId w:val="21"/>
+          <w:numId w:val="14"/>
         </w:numPr>
         <w:spacing w:before="240" w:after="240" w:line="360" w:lineRule="auto"/>
         <w:jc w:val="both"/>
@@ -6146,7 +5943,7 @@
         <w:pStyle w:val="PargrafodaLista"/>
         <w:numPr>
           <w:ilvl w:val="0"/>
-          <w:numId w:val="21"/>
+          <w:numId w:val="14"/>
         </w:numPr>
         <w:spacing w:before="240" w:after="240" w:line="360" w:lineRule="auto"/>
         <w:jc w:val="both"/>
@@ -6166,19 +5963,13 @@
         <w:pStyle w:val="PargrafodaLista"/>
         <w:numPr>
           <w:ilvl w:val="0"/>
-          <w:numId w:val="21"/>
+          <w:numId w:val="14"/>
         </w:numPr>
         <w:spacing w:before="240" w:after="240" w:line="360" w:lineRule="auto"/>
         <w:jc w:val="both"/>
       </w:pPr>
       <w:r>
-        <w:t xml:space="preserve">Inserir o nome da nova </w:t>
-      </w:r>
-      <w:r>
-        <w:t>visão</w:t>
-      </w:r>
-      <w:r>
-        <w:t xml:space="preserve">: </w:t>
+        <w:t xml:space="preserve">Inserir o nome da nova visão: </w:t>
       </w:r>
       <w:r>
         <w:rPr>
@@ -6190,13 +5981,7 @@
         <w:rPr>
           <w:u w:val="single"/>
         </w:rPr>
-        <w:t>V</w:t>
-      </w:r>
-      <w:r>
-        <w:rPr>
-          <w:u w:val="single"/>
-        </w:rPr>
-        <w:t>----_a00000</w:t>
+        <w:t>V----_a00000</w:t>
       </w:r>
     </w:p>
     <w:p>
@@ -6204,7 +5989,7 @@
         <w:pStyle w:val="PargrafodaLista"/>
         <w:numPr>
           <w:ilvl w:val="0"/>
-          <w:numId w:val="21"/>
+          <w:numId w:val="14"/>
         </w:numPr>
         <w:spacing w:before="240" w:after="240" w:line="360" w:lineRule="auto"/>
         <w:jc w:val="both"/>
@@ -6227,7 +6012,7 @@
         <w:pStyle w:val="PargrafodaLista"/>
         <w:numPr>
           <w:ilvl w:val="1"/>
-          <w:numId w:val="21"/>
+          <w:numId w:val="14"/>
         </w:numPr>
         <w:spacing w:before="240" w:after="240" w:line="360" w:lineRule="auto"/>
         <w:jc w:val="both"/>
@@ -6423,21 +6208,7 @@
                       <w:b w:val="0"/>
                       <w:bCs w:val="0"/>
                     </w:rPr>
-                    <w:t>Z</w:t>
-                  </w:r>
-                  <w:r>
-                    <w:rPr>
-                      <w:b w:val="0"/>
-                      <w:bCs w:val="0"/>
-                    </w:rPr>
-                    <w:t>T</w:t>
-                  </w:r>
-                  <w:r>
-                    <w:rPr>
-                      <w:b w:val="0"/>
-                      <w:bCs w:val="0"/>
-                    </w:rPr>
-                    <w:t>----_a00000</w:t>
+                    <w:t>ZT----_a00000</w:t>
                   </w:r>
                 </w:p>
               </w:tc>
@@ -6465,21 +6236,7 @@
                       <w:b w:val="0"/>
                       <w:bCs w:val="0"/>
                     </w:rPr>
-                    <w:t>ZT----</w:t>
-                  </w:r>
-                  <w:r>
-                    <w:rPr>
-                      <w:b w:val="0"/>
-                      <w:bCs w:val="0"/>
-                    </w:rPr>
-                    <w:t>T</w:t>
-                  </w:r>
-                  <w:r>
-                    <w:rPr>
-                      <w:b w:val="0"/>
-                      <w:bCs w:val="0"/>
-                    </w:rPr>
-                    <w:t>_a00000</w:t>
+                    <w:t>ZT----T_a00000</w:t>
                   </w:r>
                 </w:p>
               </w:tc>
@@ -6972,7 +6729,7 @@
         <w:pStyle w:val="PargrafodaLista"/>
         <w:numPr>
           <w:ilvl w:val="0"/>
-          <w:numId w:val="22"/>
+          <w:numId w:val="15"/>
         </w:numPr>
         <w:spacing w:before="240" w:after="240" w:line="360" w:lineRule="auto"/>
         <w:jc w:val="both"/>
@@ -6992,7 +6749,7 @@
         <w:pStyle w:val="PargrafodaLista"/>
         <w:numPr>
           <w:ilvl w:val="0"/>
-          <w:numId w:val="22"/>
+          <w:numId w:val="15"/>
         </w:numPr>
         <w:spacing w:before="240" w:after="240" w:line="360" w:lineRule="auto"/>
         <w:jc w:val="both"/>
@@ -7012,7 +6769,7 @@
         <w:pStyle w:val="PargrafodaLista"/>
         <w:numPr>
           <w:ilvl w:val="0"/>
-          <w:numId w:val="22"/>
+          <w:numId w:val="15"/>
         </w:numPr>
         <w:spacing w:before="240" w:after="240" w:line="360" w:lineRule="auto"/>
         <w:jc w:val="both"/>
@@ -7026,7 +6783,7 @@
         <w:pStyle w:val="PargrafodaLista"/>
         <w:numPr>
           <w:ilvl w:val="0"/>
-          <w:numId w:val="22"/>
+          <w:numId w:val="15"/>
         </w:numPr>
         <w:spacing w:before="240" w:after="240" w:line="360" w:lineRule="auto"/>
         <w:jc w:val="both"/>
@@ -7117,13 +6874,7 @@
         <w:jc w:val="both"/>
       </w:pPr>
       <w:r>
-        <w:t>Na parte Campos Visão</w:t>
-      </w:r>
-      <w:r>
-        <w:t>.</w:t>
-      </w:r>
-      <w:r>
-        <w:t xml:space="preserve"> </w:t>
+        <w:t xml:space="preserve">Na parte Campos Visão. </w:t>
       </w:r>
       <w:r>
         <w:rPr>
@@ -7139,7 +6890,7 @@
         <w:pStyle w:val="PargrafodaLista"/>
         <w:numPr>
           <w:ilvl w:val="0"/>
-          <w:numId w:val="23"/>
+          <w:numId w:val="16"/>
         </w:numPr>
         <w:spacing w:before="240" w:after="240" w:line="360" w:lineRule="auto"/>
         <w:jc w:val="both"/>
@@ -7162,7 +6913,7 @@
         <w:pStyle w:val="PargrafodaLista"/>
         <w:numPr>
           <w:ilvl w:val="0"/>
-          <w:numId w:val="23"/>
+          <w:numId w:val="16"/>
         </w:numPr>
         <w:spacing w:before="240" w:after="240" w:line="360" w:lineRule="auto"/>
         <w:jc w:val="both"/>
@@ -7176,16 +6927,13 @@
         <w:pStyle w:val="PargrafodaLista"/>
         <w:numPr>
           <w:ilvl w:val="1"/>
-          <w:numId w:val="23"/>
+          <w:numId w:val="16"/>
         </w:numPr>
         <w:spacing w:before="240" w:after="240" w:line="360" w:lineRule="auto"/>
         <w:jc w:val="both"/>
       </w:pPr>
       <w:r>
-        <w:t xml:space="preserve">Selecionar </w:t>
-      </w:r>
-      <w:r>
-        <w:t>os campos chave</w:t>
+        <w:t>Selecionar os campos chave</w:t>
       </w:r>
     </w:p>
     <w:tbl>
@@ -7241,13 +6989,7 @@
         <w:jc w:val="both"/>
       </w:pPr>
       <w:r>
-        <w:t xml:space="preserve">Gravar nova </w:t>
-      </w:r>
-      <w:r>
-        <w:t>visão</w:t>
-      </w:r>
-      <w:r>
-        <w:t>.</w:t>
+        <w:t>Gravar nova visão.</w:t>
       </w:r>
     </w:p>
     <w:p>
@@ -7255,7 +6997,7 @@
         <w:pStyle w:val="PargrafodaLista"/>
         <w:numPr>
           <w:ilvl w:val="0"/>
-          <w:numId w:val="29"/>
+          <w:numId w:val="22"/>
         </w:numPr>
         <w:spacing w:before="240" w:after="240" w:line="360" w:lineRule="auto"/>
         <w:jc w:val="both"/>
@@ -7269,7 +7011,7 @@
         <w:pStyle w:val="PargrafodaLista"/>
         <w:numPr>
           <w:ilvl w:val="0"/>
-          <w:numId w:val="29"/>
+          <w:numId w:val="22"/>
         </w:numPr>
         <w:spacing w:before="240" w:after="240" w:line="360" w:lineRule="auto"/>
         <w:jc w:val="both"/>
@@ -7283,7 +7025,7 @@
         <w:pStyle w:val="PargrafodaLista"/>
         <w:numPr>
           <w:ilvl w:val="0"/>
-          <w:numId w:val="29"/>
+          <w:numId w:val="22"/>
         </w:numPr>
         <w:spacing w:before="240" w:after="240" w:line="360" w:lineRule="auto"/>
         <w:jc w:val="both"/>
@@ -7297,7 +7039,7 @@
         <w:pStyle w:val="PargrafodaLista"/>
         <w:numPr>
           <w:ilvl w:val="1"/>
-          <w:numId w:val="29"/>
+          <w:numId w:val="22"/>
         </w:numPr>
         <w:spacing w:before="240" w:after="240" w:line="360" w:lineRule="auto"/>
         <w:jc w:val="both"/>
@@ -7311,7 +7053,7 @@
         <w:pStyle w:val="PargrafodaLista"/>
         <w:numPr>
           <w:ilvl w:val="1"/>
-          <w:numId w:val="29"/>
+          <w:numId w:val="22"/>
         </w:numPr>
         <w:spacing w:before="240" w:after="240" w:line="360" w:lineRule="auto"/>
         <w:jc w:val="both"/>
@@ -7387,10 +7129,7 @@
         <w:t xml:space="preserve">Ativar a nova </w:t>
       </w:r>
       <w:r>
-        <w:t>visão</w:t>
-      </w:r>
-      <w:r>
-        <w:t>.</w:t>
+        <w:t>visão.</w:t>
       </w:r>
     </w:p>
     <w:p>
@@ -7398,7 +7137,7 @@
         <w:pStyle w:val="PargrafodaLista"/>
         <w:numPr>
           <w:ilvl w:val="0"/>
-          <w:numId w:val="39"/>
+          <w:numId w:val="30"/>
         </w:numPr>
         <w:spacing w:before="240" w:after="240" w:line="360" w:lineRule="auto"/>
         <w:jc w:val="both"/>
@@ -7515,7 +7254,7 @@
         <w:pStyle w:val="PargrafodaLista"/>
         <w:numPr>
           <w:ilvl w:val="0"/>
-          <w:numId w:val="24"/>
+          <w:numId w:val="17"/>
         </w:numPr>
         <w:spacing w:before="240" w:after="240" w:line="360" w:lineRule="auto"/>
         <w:jc w:val="both"/>
@@ -7535,7 +7274,7 @@
         <w:pStyle w:val="PargrafodaLista"/>
         <w:numPr>
           <w:ilvl w:val="0"/>
-          <w:numId w:val="24"/>
+          <w:numId w:val="17"/>
         </w:numPr>
         <w:spacing w:before="240" w:after="240" w:line="360" w:lineRule="auto"/>
         <w:jc w:val="both"/>
@@ -7555,19 +7294,13 @@
         <w:pStyle w:val="PargrafodaLista"/>
         <w:numPr>
           <w:ilvl w:val="0"/>
-          <w:numId w:val="24"/>
+          <w:numId w:val="17"/>
         </w:numPr>
         <w:spacing w:before="240" w:after="240" w:line="360" w:lineRule="auto"/>
         <w:jc w:val="both"/>
       </w:pPr>
       <w:r>
-        <w:t xml:space="preserve">Inserir o nome da nova </w:t>
-      </w:r>
-      <w:r>
-        <w:t>ajuda de pesquisa</w:t>
-      </w:r>
-      <w:r>
-        <w:t xml:space="preserve">: </w:t>
+        <w:t xml:space="preserve">Inserir o nome da nova ajuda de pesquisa: </w:t>
       </w:r>
       <w:r>
         <w:rPr>
@@ -7579,13 +7312,7 @@
         <w:rPr>
           <w:u w:val="single"/>
         </w:rPr>
-        <w:t>SH</w:t>
-      </w:r>
-      <w:r>
-        <w:rPr>
-          <w:u w:val="single"/>
-        </w:rPr>
-        <w:t>----_a00000</w:t>
+        <w:t>SH----_a00000</w:t>
       </w:r>
     </w:p>
     <w:p>
@@ -7593,7 +7320,7 @@
         <w:pStyle w:val="PargrafodaLista"/>
         <w:numPr>
           <w:ilvl w:val="0"/>
-          <w:numId w:val="24"/>
+          <w:numId w:val="17"/>
         </w:numPr>
         <w:spacing w:before="240" w:after="240" w:line="360" w:lineRule="auto"/>
         <w:jc w:val="both"/>
@@ -7616,7 +7343,7 @@
         <w:pStyle w:val="PargrafodaLista"/>
         <w:numPr>
           <w:ilvl w:val="1"/>
-          <w:numId w:val="24"/>
+          <w:numId w:val="17"/>
         </w:numPr>
         <w:spacing w:before="240" w:after="240" w:line="360" w:lineRule="auto"/>
         <w:jc w:val="both"/>
@@ -7705,13 +7432,7 @@
         <w:jc w:val="both"/>
       </w:pPr>
       <w:r>
-        <w:t xml:space="preserve">Normas da </w:t>
-      </w:r>
-      <w:r>
-        <w:t>ajuda de pesquisa</w:t>
-      </w:r>
-      <w:r>
-        <w:t>.</w:t>
+        <w:t>Normas da ajuda de pesquisa.</w:t>
       </w:r>
     </w:p>
     <w:p>
@@ -7719,7 +7440,7 @@
         <w:pStyle w:val="PargrafodaLista"/>
         <w:numPr>
           <w:ilvl w:val="0"/>
-          <w:numId w:val="25"/>
+          <w:numId w:val="18"/>
         </w:numPr>
         <w:spacing w:before="240" w:after="240" w:line="360" w:lineRule="auto"/>
         <w:jc w:val="both"/>
@@ -7734,10 +7455,7 @@
         <w:t>descrição breve</w:t>
       </w:r>
       <w:r>
-        <w:t xml:space="preserve"> sobre a </w:t>
-      </w:r>
-      <w:r>
-        <w:t>ajuda de pesquisa</w:t>
+        <w:t xml:space="preserve"> sobre a ajuda de pesquisa</w:t>
       </w:r>
     </w:p>
     <w:p>
@@ -7745,7 +7463,7 @@
         <w:pStyle w:val="PargrafodaLista"/>
         <w:numPr>
           <w:ilvl w:val="0"/>
-          <w:numId w:val="25"/>
+          <w:numId w:val="18"/>
         </w:numPr>
         <w:spacing w:before="240" w:after="240" w:line="360" w:lineRule="auto"/>
         <w:jc w:val="both"/>
@@ -7759,7 +7477,7 @@
         <w:pStyle w:val="PargrafodaLista"/>
         <w:numPr>
           <w:ilvl w:val="1"/>
-          <w:numId w:val="25"/>
+          <w:numId w:val="18"/>
         </w:numPr>
         <w:spacing w:before="240" w:after="240" w:line="360" w:lineRule="auto"/>
         <w:jc w:val="both"/>
@@ -7777,13 +7495,7 @@
         <w:rPr>
           <w:u w:val="single"/>
         </w:rPr>
-        <w:t>V</w:t>
-      </w:r>
-      <w:r>
-        <w:rPr>
-          <w:u w:val="single"/>
-        </w:rPr>
-        <w:t>----_a00000</w:t>
+        <w:t>V----_a00000</w:t>
       </w:r>
     </w:p>
     <w:p>
@@ -7791,7 +7503,7 @@
         <w:pStyle w:val="PargrafodaLista"/>
         <w:numPr>
           <w:ilvl w:val="1"/>
-          <w:numId w:val="25"/>
+          <w:numId w:val="18"/>
         </w:numPr>
         <w:spacing w:before="240" w:after="240" w:line="360" w:lineRule="auto"/>
         <w:jc w:val="both"/>
@@ -7865,13 +7577,7 @@
         </w:rPr>
       </w:pPr>
       <w:r>
-        <w:t xml:space="preserve">Na parte </w:t>
-      </w:r>
-      <w:r>
-        <w:t>de parâmetros</w:t>
-      </w:r>
-      <w:r>
-        <w:t xml:space="preserve">. </w:t>
+        <w:t xml:space="preserve">Na parte de parâmetros. </w:t>
       </w:r>
       <w:r>
         <w:rPr>
@@ -8413,7 +8119,7 @@
         <w:pStyle w:val="PargrafodaLista"/>
         <w:numPr>
           <w:ilvl w:val="0"/>
-          <w:numId w:val="47"/>
+          <w:numId w:val="34"/>
         </w:numPr>
         <w:spacing w:before="240" w:after="240" w:line="360" w:lineRule="auto"/>
         <w:jc w:val="both"/>
@@ -8427,7 +8133,7 @@
         <w:pStyle w:val="PargrafodaLista"/>
         <w:numPr>
           <w:ilvl w:val="0"/>
-          <w:numId w:val="47"/>
+          <w:numId w:val="34"/>
         </w:numPr>
         <w:spacing w:before="240" w:after="240" w:line="360" w:lineRule="auto"/>
         <w:jc w:val="both"/>
@@ -8441,7 +8147,7 @@
         <w:pStyle w:val="PargrafodaLista"/>
         <w:numPr>
           <w:ilvl w:val="0"/>
-          <w:numId w:val="47"/>
+          <w:numId w:val="34"/>
         </w:numPr>
         <w:spacing w:before="240" w:after="240" w:line="360" w:lineRule="auto"/>
         <w:jc w:val="both"/>
@@ -8455,7 +8161,7 @@
         <w:pStyle w:val="PargrafodaLista"/>
         <w:numPr>
           <w:ilvl w:val="1"/>
-          <w:numId w:val="29"/>
+          <w:numId w:val="22"/>
         </w:numPr>
         <w:spacing w:before="240" w:after="240" w:line="360" w:lineRule="auto"/>
         <w:jc w:val="both"/>
@@ -8469,7 +8175,7 @@
         <w:pStyle w:val="PargrafodaLista"/>
         <w:numPr>
           <w:ilvl w:val="1"/>
-          <w:numId w:val="29"/>
+          <w:numId w:val="22"/>
         </w:numPr>
         <w:spacing w:before="240" w:after="240" w:line="360" w:lineRule="auto"/>
         <w:jc w:val="both"/>
@@ -8534,13 +8240,7 @@
         <w:jc w:val="both"/>
       </w:pPr>
       <w:r>
-        <w:t xml:space="preserve">Ativar a nova </w:t>
-      </w:r>
-      <w:r>
-        <w:t>ajuda de pesquisa</w:t>
-      </w:r>
-      <w:r>
-        <w:t>.</w:t>
+        <w:t>Ativar a nova ajuda de pesquisa.</w:t>
       </w:r>
     </w:p>
     <w:p>
@@ -8548,7 +8248,7 @@
         <w:pStyle w:val="PargrafodaLista"/>
         <w:numPr>
           <w:ilvl w:val="1"/>
-          <w:numId w:val="46"/>
+          <w:numId w:val="33"/>
         </w:numPr>
         <w:spacing w:before="240" w:after="240" w:line="360" w:lineRule="auto"/>
         <w:jc w:val="both"/>
@@ -8641,13 +8341,7 @@
         <w:jc w:val="both"/>
       </w:pPr>
       <w:r>
-        <w:t xml:space="preserve">Passos para criar uma </w:t>
-      </w:r>
-      <w:r>
-        <w:t>estrutura</w:t>
-      </w:r>
-      <w:r>
-        <w:t>.</w:t>
+        <w:t>Passos para criar uma estrutura.</w:t>
       </w:r>
     </w:p>
     <w:p>
@@ -8655,7 +8349,7 @@
         <w:pStyle w:val="PargrafodaLista"/>
         <w:numPr>
           <w:ilvl w:val="0"/>
-          <w:numId w:val="26"/>
+          <w:numId w:val="19"/>
         </w:numPr>
         <w:spacing w:before="240" w:after="240" w:line="360" w:lineRule="auto"/>
         <w:jc w:val="both"/>
@@ -8675,7 +8369,7 @@
         <w:pStyle w:val="PargrafodaLista"/>
         <w:numPr>
           <w:ilvl w:val="0"/>
-          <w:numId w:val="26"/>
+          <w:numId w:val="19"/>
         </w:numPr>
         <w:spacing w:before="240" w:after="240" w:line="360" w:lineRule="auto"/>
         <w:jc w:val="both"/>
@@ -8695,19 +8389,13 @@
         <w:pStyle w:val="PargrafodaLista"/>
         <w:numPr>
           <w:ilvl w:val="0"/>
-          <w:numId w:val="26"/>
+          <w:numId w:val="19"/>
         </w:numPr>
         <w:spacing w:before="240" w:after="240" w:line="360" w:lineRule="auto"/>
         <w:jc w:val="both"/>
       </w:pPr>
       <w:r>
-        <w:t xml:space="preserve">Inserir o nome da nova </w:t>
-      </w:r>
-      <w:r>
-        <w:t>estrutura</w:t>
-      </w:r>
-      <w:r>
-        <w:t xml:space="preserve">: </w:t>
+        <w:t xml:space="preserve">Inserir o nome da nova estrutura: </w:t>
       </w:r>
       <w:r>
         <w:rPr>
@@ -8719,13 +8407,7 @@
         <w:rPr>
           <w:u w:val="single"/>
         </w:rPr>
-        <w:t>S</w:t>
-      </w:r>
-      <w:r>
-        <w:rPr>
-          <w:u w:val="single"/>
-        </w:rPr>
-        <w:t>----_a00000</w:t>
+        <w:t>S----_a00000</w:t>
       </w:r>
     </w:p>
     <w:p>
@@ -8733,7 +8415,7 @@
         <w:pStyle w:val="PargrafodaLista"/>
         <w:numPr>
           <w:ilvl w:val="0"/>
-          <w:numId w:val="26"/>
+          <w:numId w:val="19"/>
         </w:numPr>
         <w:spacing w:before="240" w:after="240" w:line="360" w:lineRule="auto"/>
         <w:jc w:val="both"/>
@@ -8756,7 +8438,7 @@
         <w:pStyle w:val="PargrafodaLista"/>
         <w:numPr>
           <w:ilvl w:val="1"/>
-          <w:numId w:val="26"/>
+          <w:numId w:val="19"/>
         </w:numPr>
         <w:spacing w:before="240" w:after="240" w:line="360" w:lineRule="auto"/>
         <w:jc w:val="both"/>
@@ -8846,13 +8528,7 @@
         <w:jc w:val="both"/>
       </w:pPr>
       <w:r>
-        <w:t xml:space="preserve">Normas da </w:t>
-      </w:r>
-      <w:r>
-        <w:t>estrutura</w:t>
-      </w:r>
-      <w:r>
-        <w:t>.</w:t>
+        <w:t>Normas da estrutura.</w:t>
       </w:r>
       <w:r>
         <w:t xml:space="preserve"> </w:t>
@@ -8887,7 +8563,7 @@
         <w:pStyle w:val="PargrafodaLista"/>
         <w:numPr>
           <w:ilvl w:val="0"/>
-          <w:numId w:val="27"/>
+          <w:numId w:val="20"/>
         </w:numPr>
         <w:spacing w:before="240" w:after="240" w:line="360" w:lineRule="auto"/>
         <w:jc w:val="both"/>
@@ -8902,10 +8578,7 @@
         <w:t>descrição breve</w:t>
       </w:r>
       <w:r>
-        <w:t xml:space="preserve"> sobre a </w:t>
-      </w:r>
-      <w:r>
-        <w:t>estrutura.</w:t>
+        <w:t xml:space="preserve"> sobre a estrutura.</w:t>
       </w:r>
     </w:p>
     <w:tbl>
@@ -8966,7 +8639,6 @@
               </w:rPr>
             </w:pPr>
             <w:proofErr w:type="spellStart"/>
-            <w:proofErr w:type="gramStart"/>
             <w:r>
               <w:rPr>
                 <w:b w:val="0"/>
@@ -8975,7 +8647,6 @@
               <w:t>Tp.Atribuição</w:t>
             </w:r>
             <w:proofErr w:type="spellEnd"/>
-            <w:proofErr w:type="gramEnd"/>
           </w:p>
         </w:tc>
         <w:tc>
@@ -10019,13 +9690,7 @@
         <w:jc w:val="both"/>
       </w:pPr>
       <w:r>
-        <w:t xml:space="preserve">Gravar nova </w:t>
-      </w:r>
-      <w:r>
-        <w:t>estrutura</w:t>
-      </w:r>
-      <w:r>
-        <w:t>.</w:t>
+        <w:t>Gravar nova estrutura.</w:t>
       </w:r>
     </w:p>
     <w:p>
@@ -10033,7 +9698,7 @@
         <w:pStyle w:val="PargrafodaLista"/>
         <w:numPr>
           <w:ilvl w:val="0"/>
-          <w:numId w:val="30"/>
+          <w:numId w:val="23"/>
         </w:numPr>
         <w:spacing w:before="240" w:after="240" w:line="360" w:lineRule="auto"/>
         <w:jc w:val="both"/>
@@ -10047,7 +9712,7 @@
         <w:pStyle w:val="PargrafodaLista"/>
         <w:numPr>
           <w:ilvl w:val="0"/>
-          <w:numId w:val="30"/>
+          <w:numId w:val="23"/>
         </w:numPr>
         <w:spacing w:before="240" w:after="240" w:line="360" w:lineRule="auto"/>
         <w:jc w:val="both"/>
@@ -10061,7 +9726,7 @@
         <w:pStyle w:val="PargrafodaLista"/>
         <w:numPr>
           <w:ilvl w:val="0"/>
-          <w:numId w:val="30"/>
+          <w:numId w:val="23"/>
         </w:numPr>
         <w:spacing w:before="240" w:after="240" w:line="360" w:lineRule="auto"/>
         <w:jc w:val="both"/>
@@ -10075,7 +9740,7 @@
         <w:pStyle w:val="PargrafodaLista"/>
         <w:numPr>
           <w:ilvl w:val="1"/>
-          <w:numId w:val="30"/>
+          <w:numId w:val="23"/>
         </w:numPr>
         <w:spacing w:before="240" w:after="240" w:line="360" w:lineRule="auto"/>
         <w:jc w:val="both"/>
@@ -10089,7 +9754,7 @@
         <w:pStyle w:val="PargrafodaLista"/>
         <w:numPr>
           <w:ilvl w:val="1"/>
-          <w:numId w:val="30"/>
+          <w:numId w:val="23"/>
         </w:numPr>
         <w:spacing w:before="240" w:after="240" w:line="360" w:lineRule="auto"/>
         <w:jc w:val="both"/>
@@ -10163,7 +9828,7 @@
         <w:pStyle w:val="PargrafodaLista"/>
         <w:numPr>
           <w:ilvl w:val="1"/>
-          <w:numId w:val="32"/>
+          <w:numId w:val="24"/>
         </w:numPr>
         <w:spacing w:before="240" w:after="240" w:line="360" w:lineRule="auto"/>
         <w:jc w:val="both"/>
@@ -10177,7 +9842,7 @@
         <w:pStyle w:val="PargrafodaLista"/>
         <w:numPr>
           <w:ilvl w:val="2"/>
-          <w:numId w:val="33"/>
+          <w:numId w:val="25"/>
         </w:numPr>
         <w:spacing w:before="240" w:after="240" w:line="360" w:lineRule="auto"/>
         <w:jc w:val="both"/>
@@ -10228,8 +9893,6 @@
             </w:pPr>
             <w:r>
               <w:br w:type="page"/>
-            </w:r>
-            <w:r>
               <w:t>IMAGEM</w:t>
             </w:r>
           </w:p>
@@ -10276,7 +9939,7 @@
         <w:pStyle w:val="PargrafodaLista"/>
         <w:numPr>
           <w:ilvl w:val="0"/>
-          <w:numId w:val="42"/>
+          <w:numId w:val="31"/>
         </w:numPr>
         <w:spacing w:before="240" w:after="240" w:line="360" w:lineRule="auto"/>
         <w:jc w:val="both"/>
@@ -10406,7 +10069,7 @@
         <w:pStyle w:val="PargrafodaLista"/>
         <w:numPr>
           <w:ilvl w:val="0"/>
-          <w:numId w:val="34"/>
+          <w:numId w:val="26"/>
         </w:numPr>
         <w:spacing w:before="240" w:after="240" w:line="360" w:lineRule="auto"/>
         <w:jc w:val="both"/>
@@ -10426,7 +10089,7 @@
         <w:pStyle w:val="PargrafodaLista"/>
         <w:numPr>
           <w:ilvl w:val="0"/>
-          <w:numId w:val="34"/>
+          <w:numId w:val="26"/>
         </w:numPr>
         <w:spacing w:before="240" w:after="240" w:line="360" w:lineRule="auto"/>
         <w:jc w:val="both"/>
@@ -10446,7 +10109,7 @@
         <w:pStyle w:val="PargrafodaLista"/>
         <w:numPr>
           <w:ilvl w:val="0"/>
-          <w:numId w:val="34"/>
+          <w:numId w:val="26"/>
         </w:numPr>
         <w:spacing w:before="240" w:after="240" w:line="360" w:lineRule="auto"/>
         <w:jc w:val="both"/>
@@ -10472,7 +10135,7 @@
         <w:pStyle w:val="PargrafodaLista"/>
         <w:numPr>
           <w:ilvl w:val="0"/>
-          <w:numId w:val="34"/>
+          <w:numId w:val="26"/>
         </w:numPr>
         <w:spacing w:before="240" w:after="240" w:line="360" w:lineRule="auto"/>
         <w:jc w:val="both"/>
@@ -10495,7 +10158,7 @@
         <w:pStyle w:val="PargrafodaLista"/>
         <w:numPr>
           <w:ilvl w:val="1"/>
-          <w:numId w:val="34"/>
+          <w:numId w:val="26"/>
         </w:numPr>
         <w:spacing w:before="240" w:after="240" w:line="360" w:lineRule="auto"/>
         <w:jc w:val="both"/>
@@ -10613,7 +10276,7 @@
         <w:pStyle w:val="PargrafodaLista"/>
         <w:numPr>
           <w:ilvl w:val="0"/>
-          <w:numId w:val="35"/>
+          <w:numId w:val="27"/>
         </w:numPr>
         <w:spacing w:before="240" w:after="240" w:line="360" w:lineRule="auto"/>
         <w:jc w:val="both"/>
@@ -10628,13 +10291,7 @@
         <w:t>descrição breve</w:t>
       </w:r>
       <w:r>
-        <w:t xml:space="preserve"> sobre </w:t>
-      </w:r>
-      <w:r>
-        <w:t>o tipo de tabela</w:t>
-      </w:r>
-      <w:r>
-        <w:t>.</w:t>
+        <w:t xml:space="preserve"> sobre o tipo de tabela.</w:t>
       </w:r>
     </w:p>
     <w:p>
@@ -10642,19 +10299,13 @@
         <w:pStyle w:val="PargrafodaLista"/>
         <w:numPr>
           <w:ilvl w:val="0"/>
-          <w:numId w:val="35"/>
+          <w:numId w:val="27"/>
         </w:numPr>
         <w:spacing w:before="240" w:after="240" w:line="360" w:lineRule="auto"/>
         <w:jc w:val="both"/>
       </w:pPr>
       <w:r>
-        <w:t xml:space="preserve">Inserir na </w:t>
-      </w:r>
-      <w:r>
-        <w:t>Categoria Linha</w:t>
-      </w:r>
-      <w:r>
-        <w:t xml:space="preserve">: </w:t>
+        <w:t xml:space="preserve">Inserir na Categoria Linha: </w:t>
       </w:r>
     </w:p>
     <w:p>
@@ -10662,7 +10313,7 @@
         <w:pStyle w:val="PargrafodaLista"/>
         <w:numPr>
           <w:ilvl w:val="1"/>
-          <w:numId w:val="35"/>
+          <w:numId w:val="27"/>
         </w:numPr>
         <w:spacing w:before="240" w:after="240" w:line="360" w:lineRule="auto"/>
         <w:jc w:val="both"/>
@@ -10680,13 +10331,7 @@
         <w:rPr>
           <w:u w:val="single"/>
         </w:rPr>
-        <w:t>S</w:t>
-      </w:r>
-      <w:r>
-        <w:rPr>
-          <w:u w:val="single"/>
-        </w:rPr>
-        <w:t>----_a00000</w:t>
+        <w:t>S----_a00000</w:t>
       </w:r>
       <w:r>
         <w:t xml:space="preserve"> </w:t>
@@ -10764,7 +10409,7 @@
         <w:pStyle w:val="PargrafodaLista"/>
         <w:numPr>
           <w:ilvl w:val="0"/>
-          <w:numId w:val="37"/>
+          <w:numId w:val="28"/>
         </w:numPr>
         <w:spacing w:before="240" w:after="240" w:line="360" w:lineRule="auto"/>
         <w:jc w:val="both"/>
@@ -10778,7 +10423,7 @@
         <w:pStyle w:val="PargrafodaLista"/>
         <w:numPr>
           <w:ilvl w:val="0"/>
-          <w:numId w:val="37"/>
+          <w:numId w:val="28"/>
         </w:numPr>
         <w:spacing w:before="240" w:after="240" w:line="360" w:lineRule="auto"/>
         <w:jc w:val="both"/>
@@ -10792,7 +10437,7 @@
         <w:pStyle w:val="PargrafodaLista"/>
         <w:numPr>
           <w:ilvl w:val="0"/>
-          <w:numId w:val="37"/>
+          <w:numId w:val="28"/>
         </w:numPr>
         <w:spacing w:before="240" w:after="240" w:line="360" w:lineRule="auto"/>
         <w:jc w:val="both"/>
@@ -10806,7 +10451,7 @@
         <w:pStyle w:val="PargrafodaLista"/>
         <w:numPr>
           <w:ilvl w:val="1"/>
-          <w:numId w:val="37"/>
+          <w:numId w:val="28"/>
         </w:numPr>
         <w:spacing w:before="240" w:after="240" w:line="360" w:lineRule="auto"/>
         <w:jc w:val="both"/>
@@ -10820,7 +10465,7 @@
         <w:pStyle w:val="PargrafodaLista"/>
         <w:numPr>
           <w:ilvl w:val="1"/>
-          <w:numId w:val="37"/>
+          <w:numId w:val="28"/>
         </w:numPr>
         <w:spacing w:before="240" w:after="240" w:line="360" w:lineRule="auto"/>
         <w:jc w:val="both"/>
@@ -10880,10 +10525,7 @@
         <w:jc w:val="both"/>
       </w:pPr>
       <w:r>
-        <w:t>Ativar a nov</w:t>
-      </w:r>
-      <w:r>
-        <w:t>a tipo de tabela.</w:t>
+        <w:t>Ativar a nova tipo de tabela.</w:t>
       </w:r>
     </w:p>
     <w:p>
@@ -10891,7 +10533,7 @@
         <w:pStyle w:val="PargrafodaLista"/>
         <w:numPr>
           <w:ilvl w:val="0"/>
-          <w:numId w:val="44"/>
+          <w:numId w:val="32"/>
         </w:numPr>
         <w:spacing w:before="240" w:after="240" w:line="360" w:lineRule="auto"/>
         <w:jc w:val="both"/>
@@ -11340,92 +10982,6 @@
     </w:lvl>
   </w:abstractNum>
   <w:abstractNum w:abstractNumId="2" w15:restartNumberingAfterBreak="0">
-    <w:nsid w:val="08BB316F"/>
-    <w:multiLevelType w:val="hybridMultilevel"/>
-    <w:tmpl w:val="5AFE267E"/>
-    <w:lvl w:ilvl="0" w:tplc="FFFFFFFF">
-      <w:start w:val="1"/>
-      <w:numFmt w:val="decimal"/>
-      <w:lvlText w:val="%1."/>
-      <w:lvlJc w:val="left"/>
-      <w:pPr>
-        <w:ind w:left="2520" w:hanging="360"/>
-      </w:pPr>
-    </w:lvl>
-    <w:lvl w:ilvl="1" w:tplc="04090019">
-      <w:start w:val="1"/>
-      <w:numFmt w:val="lowerLetter"/>
-      <w:lvlText w:val="%2."/>
-      <w:lvlJc w:val="left"/>
-      <w:pPr>
-        <w:ind w:left="2340" w:hanging="360"/>
-      </w:pPr>
-    </w:lvl>
-    <w:lvl w:ilvl="2" w:tplc="0409001B" w:tentative="1">
-      <w:start w:val="1"/>
-      <w:numFmt w:val="lowerRoman"/>
-      <w:lvlText w:val="%3."/>
-      <w:lvlJc w:val="right"/>
-      <w:pPr>
-        <w:ind w:left="3060" w:hanging="180"/>
-      </w:pPr>
-    </w:lvl>
-    <w:lvl w:ilvl="3" w:tplc="0409000F" w:tentative="1">
-      <w:start w:val="1"/>
-      <w:numFmt w:val="decimal"/>
-      <w:lvlText w:val="%4."/>
-      <w:lvlJc w:val="left"/>
-      <w:pPr>
-        <w:ind w:left="3780" w:hanging="360"/>
-      </w:pPr>
-    </w:lvl>
-    <w:lvl w:ilvl="4" w:tplc="04090019" w:tentative="1">
-      <w:start w:val="1"/>
-      <w:numFmt w:val="lowerLetter"/>
-      <w:lvlText w:val="%5."/>
-      <w:lvlJc w:val="left"/>
-      <w:pPr>
-        <w:ind w:left="4500" w:hanging="360"/>
-      </w:pPr>
-    </w:lvl>
-    <w:lvl w:ilvl="5" w:tplc="0409001B" w:tentative="1">
-      <w:start w:val="1"/>
-      <w:numFmt w:val="lowerRoman"/>
-      <w:lvlText w:val="%6."/>
-      <w:lvlJc w:val="right"/>
-      <w:pPr>
-        <w:ind w:left="5220" w:hanging="180"/>
-      </w:pPr>
-    </w:lvl>
-    <w:lvl w:ilvl="6" w:tplc="0409000F" w:tentative="1">
-      <w:start w:val="1"/>
-      <w:numFmt w:val="decimal"/>
-      <w:lvlText w:val="%7."/>
-      <w:lvlJc w:val="left"/>
-      <w:pPr>
-        <w:ind w:left="5940" w:hanging="360"/>
-      </w:pPr>
-    </w:lvl>
-    <w:lvl w:ilvl="7" w:tplc="04090019" w:tentative="1">
-      <w:start w:val="1"/>
-      <w:numFmt w:val="lowerLetter"/>
-      <w:lvlText w:val="%8."/>
-      <w:lvlJc w:val="left"/>
-      <w:pPr>
-        <w:ind w:left="6660" w:hanging="360"/>
-      </w:pPr>
-    </w:lvl>
-    <w:lvl w:ilvl="8" w:tplc="0409001B" w:tentative="1">
-      <w:start w:val="1"/>
-      <w:numFmt w:val="lowerRoman"/>
-      <w:lvlText w:val="%9."/>
-      <w:lvlJc w:val="right"/>
-      <w:pPr>
-        <w:ind w:left="7380" w:hanging="180"/>
-      </w:pPr>
-    </w:lvl>
-  </w:abstractNum>
-  <w:abstractNum w:abstractNumId="3" w15:restartNumberingAfterBreak="0">
     <w:nsid w:val="092A34AD"/>
     <w:multiLevelType w:val="hybridMultilevel"/>
     <w:tmpl w:val="FC5E5340"/>
@@ -11511,7 +11067,7 @@
       </w:pPr>
     </w:lvl>
   </w:abstractNum>
-  <w:abstractNum w:abstractNumId="4" w15:restartNumberingAfterBreak="0">
+  <w:abstractNum w:abstractNumId="3" w15:restartNumberingAfterBreak="0">
     <w:nsid w:val="10C16A74"/>
     <w:multiLevelType w:val="hybridMultilevel"/>
     <w:tmpl w:val="F4C4BC46"/>
@@ -11597,7 +11153,7 @@
       </w:pPr>
     </w:lvl>
   </w:abstractNum>
-  <w:abstractNum w:abstractNumId="5" w15:restartNumberingAfterBreak="0">
+  <w:abstractNum w:abstractNumId="4" w15:restartNumberingAfterBreak="0">
     <w:nsid w:val="148314EE"/>
     <w:multiLevelType w:val="hybridMultilevel"/>
     <w:tmpl w:val="F4C4BC46"/>
@@ -11683,93 +11239,7 @@
       </w:pPr>
     </w:lvl>
   </w:abstractNum>
-  <w:abstractNum w:abstractNumId="6" w15:restartNumberingAfterBreak="0">
-    <w:nsid w:val="15650402"/>
-    <w:multiLevelType w:val="hybridMultilevel"/>
-    <w:tmpl w:val="C3401F6E"/>
-    <w:lvl w:ilvl="0" w:tplc="0409000F">
-      <w:start w:val="1"/>
-      <w:numFmt w:val="decimal"/>
-      <w:lvlText w:val="%1."/>
-      <w:lvlJc w:val="left"/>
-      <w:pPr>
-        <w:ind w:left="1620" w:hanging="360"/>
-      </w:pPr>
-    </w:lvl>
-    <w:lvl w:ilvl="1" w:tplc="04090019" w:tentative="1">
-      <w:start w:val="1"/>
-      <w:numFmt w:val="lowerLetter"/>
-      <w:lvlText w:val="%2."/>
-      <w:lvlJc w:val="left"/>
-      <w:pPr>
-        <w:ind w:left="1440" w:hanging="360"/>
-      </w:pPr>
-    </w:lvl>
-    <w:lvl w:ilvl="2" w:tplc="0409001B" w:tentative="1">
-      <w:start w:val="1"/>
-      <w:numFmt w:val="lowerRoman"/>
-      <w:lvlText w:val="%3."/>
-      <w:lvlJc w:val="right"/>
-      <w:pPr>
-        <w:ind w:left="2160" w:hanging="180"/>
-      </w:pPr>
-    </w:lvl>
-    <w:lvl w:ilvl="3" w:tplc="0409000F" w:tentative="1">
-      <w:start w:val="1"/>
-      <w:numFmt w:val="decimal"/>
-      <w:lvlText w:val="%4."/>
-      <w:lvlJc w:val="left"/>
-      <w:pPr>
-        <w:ind w:left="2880" w:hanging="360"/>
-      </w:pPr>
-    </w:lvl>
-    <w:lvl w:ilvl="4" w:tplc="04090019" w:tentative="1">
-      <w:start w:val="1"/>
-      <w:numFmt w:val="lowerLetter"/>
-      <w:lvlText w:val="%5."/>
-      <w:lvlJc w:val="left"/>
-      <w:pPr>
-        <w:ind w:left="3600" w:hanging="360"/>
-      </w:pPr>
-    </w:lvl>
-    <w:lvl w:ilvl="5" w:tplc="0409001B" w:tentative="1">
-      <w:start w:val="1"/>
-      <w:numFmt w:val="lowerRoman"/>
-      <w:lvlText w:val="%6."/>
-      <w:lvlJc w:val="right"/>
-      <w:pPr>
-        <w:ind w:left="4320" w:hanging="180"/>
-      </w:pPr>
-    </w:lvl>
-    <w:lvl w:ilvl="6" w:tplc="0409000F" w:tentative="1">
-      <w:start w:val="1"/>
-      <w:numFmt w:val="decimal"/>
-      <w:lvlText w:val="%7."/>
-      <w:lvlJc w:val="left"/>
-      <w:pPr>
-        <w:ind w:left="5040" w:hanging="360"/>
-      </w:pPr>
-    </w:lvl>
-    <w:lvl w:ilvl="7" w:tplc="04090019" w:tentative="1">
-      <w:start w:val="1"/>
-      <w:numFmt w:val="lowerLetter"/>
-      <w:lvlText w:val="%8."/>
-      <w:lvlJc w:val="left"/>
-      <w:pPr>
-        <w:ind w:left="5760" w:hanging="360"/>
-      </w:pPr>
-    </w:lvl>
-    <w:lvl w:ilvl="8" w:tplc="0409001B" w:tentative="1">
-      <w:start w:val="1"/>
-      <w:numFmt w:val="lowerRoman"/>
-      <w:lvlText w:val="%9."/>
-      <w:lvlJc w:val="right"/>
-      <w:pPr>
-        <w:ind w:left="6480" w:hanging="180"/>
-      </w:pPr>
-    </w:lvl>
-  </w:abstractNum>
-  <w:abstractNum w:abstractNumId="7" w15:restartNumberingAfterBreak="0">
+  <w:abstractNum w:abstractNumId="5" w15:restartNumberingAfterBreak="0">
     <w:nsid w:val="18342CE3"/>
     <w:multiLevelType w:val="hybridMultilevel"/>
     <w:tmpl w:val="AC549A2E"/>
@@ -11855,7 +11325,7 @@
       </w:pPr>
     </w:lvl>
   </w:abstractNum>
-  <w:abstractNum w:abstractNumId="8" w15:restartNumberingAfterBreak="0">
+  <w:abstractNum w:abstractNumId="6" w15:restartNumberingAfterBreak="0">
     <w:nsid w:val="196C7412"/>
     <w:multiLevelType w:val="hybridMultilevel"/>
     <w:tmpl w:val="F4C4BC46"/>
@@ -11941,7 +11411,7 @@
       </w:pPr>
     </w:lvl>
   </w:abstractNum>
-  <w:abstractNum w:abstractNumId="9" w15:restartNumberingAfterBreak="0">
+  <w:abstractNum w:abstractNumId="7" w15:restartNumberingAfterBreak="0">
     <w:nsid w:val="1AE216AF"/>
     <w:multiLevelType w:val="hybridMultilevel"/>
     <w:tmpl w:val="F4C4BC46"/>
@@ -12027,7 +11497,7 @@
       </w:pPr>
     </w:lvl>
   </w:abstractNum>
-  <w:abstractNum w:abstractNumId="10" w15:restartNumberingAfterBreak="0">
+  <w:abstractNum w:abstractNumId="8" w15:restartNumberingAfterBreak="0">
     <w:nsid w:val="1E914674"/>
     <w:multiLevelType w:val="hybridMultilevel"/>
     <w:tmpl w:val="6B668D1C"/>
@@ -12113,93 +11583,7 @@
       </w:pPr>
     </w:lvl>
   </w:abstractNum>
-  <w:abstractNum w:abstractNumId="11" w15:restartNumberingAfterBreak="0">
-    <w:nsid w:val="2098262E"/>
-    <w:multiLevelType w:val="hybridMultilevel"/>
-    <w:tmpl w:val="6B2AA472"/>
-    <w:lvl w:ilvl="0" w:tplc="FFFFFFFF">
-      <w:start w:val="1"/>
-      <w:numFmt w:val="decimal"/>
-      <w:lvlText w:val="%1."/>
-      <w:lvlJc w:val="left"/>
-      <w:pPr>
-        <w:ind w:left="1620" w:hanging="360"/>
-      </w:pPr>
-    </w:lvl>
-    <w:lvl w:ilvl="1" w:tplc="FFFFFFFF" w:tentative="1">
-      <w:start w:val="1"/>
-      <w:numFmt w:val="lowerLetter"/>
-      <w:lvlText w:val="%2."/>
-      <w:lvlJc w:val="left"/>
-      <w:pPr>
-        <w:ind w:left="2340" w:hanging="360"/>
-      </w:pPr>
-    </w:lvl>
-    <w:lvl w:ilvl="2" w:tplc="FFFFFFFF" w:tentative="1">
-      <w:start w:val="1"/>
-      <w:numFmt w:val="lowerRoman"/>
-      <w:lvlText w:val="%3."/>
-      <w:lvlJc w:val="right"/>
-      <w:pPr>
-        <w:ind w:left="3060" w:hanging="180"/>
-      </w:pPr>
-    </w:lvl>
-    <w:lvl w:ilvl="3" w:tplc="FFFFFFFF" w:tentative="1">
-      <w:start w:val="1"/>
-      <w:numFmt w:val="decimal"/>
-      <w:lvlText w:val="%4."/>
-      <w:lvlJc w:val="left"/>
-      <w:pPr>
-        <w:ind w:left="3780" w:hanging="360"/>
-      </w:pPr>
-    </w:lvl>
-    <w:lvl w:ilvl="4" w:tplc="FFFFFFFF" w:tentative="1">
-      <w:start w:val="1"/>
-      <w:numFmt w:val="lowerLetter"/>
-      <w:lvlText w:val="%5."/>
-      <w:lvlJc w:val="left"/>
-      <w:pPr>
-        <w:ind w:left="4500" w:hanging="360"/>
-      </w:pPr>
-    </w:lvl>
-    <w:lvl w:ilvl="5" w:tplc="FFFFFFFF" w:tentative="1">
-      <w:start w:val="1"/>
-      <w:numFmt w:val="lowerRoman"/>
-      <w:lvlText w:val="%6."/>
-      <w:lvlJc w:val="right"/>
-      <w:pPr>
-        <w:ind w:left="5220" w:hanging="180"/>
-      </w:pPr>
-    </w:lvl>
-    <w:lvl w:ilvl="6" w:tplc="FFFFFFFF" w:tentative="1">
-      <w:start w:val="1"/>
-      <w:numFmt w:val="decimal"/>
-      <w:lvlText w:val="%7."/>
-      <w:lvlJc w:val="left"/>
-      <w:pPr>
-        <w:ind w:left="5940" w:hanging="360"/>
-      </w:pPr>
-    </w:lvl>
-    <w:lvl w:ilvl="7" w:tplc="FFFFFFFF" w:tentative="1">
-      <w:start w:val="1"/>
-      <w:numFmt w:val="lowerLetter"/>
-      <w:lvlText w:val="%8."/>
-      <w:lvlJc w:val="left"/>
-      <w:pPr>
-        <w:ind w:left="6660" w:hanging="360"/>
-      </w:pPr>
-    </w:lvl>
-    <w:lvl w:ilvl="8" w:tplc="FFFFFFFF" w:tentative="1">
-      <w:start w:val="1"/>
-      <w:numFmt w:val="lowerRoman"/>
-      <w:lvlText w:val="%9."/>
-      <w:lvlJc w:val="right"/>
-      <w:pPr>
-        <w:ind w:left="7380" w:hanging="180"/>
-      </w:pPr>
-    </w:lvl>
-  </w:abstractNum>
-  <w:abstractNum w:abstractNumId="12" w15:restartNumberingAfterBreak="0">
+  <w:abstractNum w:abstractNumId="9" w15:restartNumberingAfterBreak="0">
     <w:nsid w:val="28E75C47"/>
     <w:multiLevelType w:val="hybridMultilevel"/>
     <w:tmpl w:val="7D0CB2DE"/>
@@ -12285,7 +11669,7 @@
       </w:pPr>
     </w:lvl>
   </w:abstractNum>
-  <w:abstractNum w:abstractNumId="13" w15:restartNumberingAfterBreak="0">
+  <w:abstractNum w:abstractNumId="10" w15:restartNumberingAfterBreak="0">
     <w:nsid w:val="2B1B71C0"/>
     <w:multiLevelType w:val="hybridMultilevel"/>
     <w:tmpl w:val="461859A6"/>
@@ -12371,7 +11755,7 @@
       </w:pPr>
     </w:lvl>
   </w:abstractNum>
-  <w:abstractNum w:abstractNumId="14" w15:restartNumberingAfterBreak="0">
+  <w:abstractNum w:abstractNumId="11" w15:restartNumberingAfterBreak="0">
     <w:nsid w:val="2BBA3927"/>
     <w:multiLevelType w:val="hybridMultilevel"/>
     <w:tmpl w:val="8AB22F68"/>
@@ -12457,7 +11841,7 @@
       </w:pPr>
     </w:lvl>
   </w:abstractNum>
-  <w:abstractNum w:abstractNumId="15" w15:restartNumberingAfterBreak="0">
+  <w:abstractNum w:abstractNumId="12" w15:restartNumberingAfterBreak="0">
     <w:nsid w:val="2C44798C"/>
     <w:multiLevelType w:val="hybridMultilevel"/>
     <w:tmpl w:val="461859A6"/>
@@ -12543,7 +11927,7 @@
       </w:pPr>
     </w:lvl>
   </w:abstractNum>
-  <w:abstractNum w:abstractNumId="16" w15:restartNumberingAfterBreak="0">
+  <w:abstractNum w:abstractNumId="13" w15:restartNumberingAfterBreak="0">
     <w:nsid w:val="35983586"/>
     <w:multiLevelType w:val="hybridMultilevel"/>
     <w:tmpl w:val="6B668D1C"/>
@@ -12629,7 +12013,7 @@
       </w:pPr>
     </w:lvl>
   </w:abstractNum>
-  <w:abstractNum w:abstractNumId="17" w15:restartNumberingAfterBreak="0">
+  <w:abstractNum w:abstractNumId="14" w15:restartNumberingAfterBreak="0">
     <w:nsid w:val="36F3492D"/>
     <w:multiLevelType w:val="hybridMultilevel"/>
     <w:tmpl w:val="6B668D1C"/>
@@ -12715,7 +12099,7 @@
       </w:pPr>
     </w:lvl>
   </w:abstractNum>
-  <w:abstractNum w:abstractNumId="18" w15:restartNumberingAfterBreak="0">
+  <w:abstractNum w:abstractNumId="15" w15:restartNumberingAfterBreak="0">
     <w:nsid w:val="37D94F5A"/>
     <w:multiLevelType w:val="hybridMultilevel"/>
     <w:tmpl w:val="6B668D1C"/>
@@ -12801,7 +12185,7 @@
       </w:pPr>
     </w:lvl>
   </w:abstractNum>
-  <w:abstractNum w:abstractNumId="19" w15:restartNumberingAfterBreak="0">
+  <w:abstractNum w:abstractNumId="16" w15:restartNumberingAfterBreak="0">
     <w:nsid w:val="3E8A7A27"/>
     <w:multiLevelType w:val="hybridMultilevel"/>
     <w:tmpl w:val="FC5E5340"/>
@@ -12887,7 +12271,7 @@
       </w:pPr>
     </w:lvl>
   </w:abstractNum>
-  <w:abstractNum w:abstractNumId="20" w15:restartNumberingAfterBreak="0">
+  <w:abstractNum w:abstractNumId="17" w15:restartNumberingAfterBreak="0">
     <w:nsid w:val="44233F52"/>
     <w:multiLevelType w:val="hybridMultilevel"/>
     <w:tmpl w:val="6540B076"/>
@@ -12973,7 +12357,7 @@
       </w:pPr>
     </w:lvl>
   </w:abstractNum>
-  <w:abstractNum w:abstractNumId="21" w15:restartNumberingAfterBreak="0">
+  <w:abstractNum w:abstractNumId="18" w15:restartNumberingAfterBreak="0">
     <w:nsid w:val="4A450AD5"/>
     <w:multiLevelType w:val="hybridMultilevel"/>
     <w:tmpl w:val="6B2AA472"/>
@@ -13059,7 +12443,7 @@
       </w:pPr>
     </w:lvl>
   </w:abstractNum>
-  <w:abstractNum w:abstractNumId="22" w15:restartNumberingAfterBreak="0">
+  <w:abstractNum w:abstractNumId="19" w15:restartNumberingAfterBreak="0">
     <w:nsid w:val="4B62379F"/>
     <w:multiLevelType w:val="hybridMultilevel"/>
     <w:tmpl w:val="FC5E5340"/>
@@ -13145,7 +12529,7 @@
       </w:pPr>
     </w:lvl>
   </w:abstractNum>
-  <w:abstractNum w:abstractNumId="23" w15:restartNumberingAfterBreak="0">
+  <w:abstractNum w:abstractNumId="20" w15:restartNumberingAfterBreak="0">
     <w:nsid w:val="4C6B698E"/>
     <w:multiLevelType w:val="hybridMultilevel"/>
     <w:tmpl w:val="6B2AA472"/>
@@ -13231,179 +12615,7 @@
       </w:pPr>
     </w:lvl>
   </w:abstractNum>
-  <w:abstractNum w:abstractNumId="24" w15:restartNumberingAfterBreak="0">
-    <w:nsid w:val="509B2028"/>
-    <w:multiLevelType w:val="hybridMultilevel"/>
-    <w:tmpl w:val="F4C4BC46"/>
-    <w:lvl w:ilvl="0" w:tplc="FFFFFFFF">
-      <w:start w:val="1"/>
-      <w:numFmt w:val="decimal"/>
-      <w:lvlText w:val="%1."/>
-      <w:lvlJc w:val="left"/>
-      <w:pPr>
-        <w:ind w:left="1620" w:hanging="360"/>
-      </w:pPr>
-    </w:lvl>
-    <w:lvl w:ilvl="1" w:tplc="FFFFFFFF">
-      <w:start w:val="1"/>
-      <w:numFmt w:val="lowerLetter"/>
-      <w:lvlText w:val="%2."/>
-      <w:lvlJc w:val="left"/>
-      <w:pPr>
-        <w:ind w:left="2340" w:hanging="360"/>
-      </w:pPr>
-    </w:lvl>
-    <w:lvl w:ilvl="2" w:tplc="FFFFFFFF" w:tentative="1">
-      <w:start w:val="1"/>
-      <w:numFmt w:val="lowerRoman"/>
-      <w:lvlText w:val="%3."/>
-      <w:lvlJc w:val="right"/>
-      <w:pPr>
-        <w:ind w:left="3060" w:hanging="180"/>
-      </w:pPr>
-    </w:lvl>
-    <w:lvl w:ilvl="3" w:tplc="FFFFFFFF" w:tentative="1">
-      <w:start w:val="1"/>
-      <w:numFmt w:val="decimal"/>
-      <w:lvlText w:val="%4."/>
-      <w:lvlJc w:val="left"/>
-      <w:pPr>
-        <w:ind w:left="3780" w:hanging="360"/>
-      </w:pPr>
-    </w:lvl>
-    <w:lvl w:ilvl="4" w:tplc="FFFFFFFF" w:tentative="1">
-      <w:start w:val="1"/>
-      <w:numFmt w:val="lowerLetter"/>
-      <w:lvlText w:val="%5."/>
-      <w:lvlJc w:val="left"/>
-      <w:pPr>
-        <w:ind w:left="4500" w:hanging="360"/>
-      </w:pPr>
-    </w:lvl>
-    <w:lvl w:ilvl="5" w:tplc="FFFFFFFF" w:tentative="1">
-      <w:start w:val="1"/>
-      <w:numFmt w:val="lowerRoman"/>
-      <w:lvlText w:val="%6."/>
-      <w:lvlJc w:val="right"/>
-      <w:pPr>
-        <w:ind w:left="5220" w:hanging="180"/>
-      </w:pPr>
-    </w:lvl>
-    <w:lvl w:ilvl="6" w:tplc="FFFFFFFF" w:tentative="1">
-      <w:start w:val="1"/>
-      <w:numFmt w:val="decimal"/>
-      <w:lvlText w:val="%7."/>
-      <w:lvlJc w:val="left"/>
-      <w:pPr>
-        <w:ind w:left="5940" w:hanging="360"/>
-      </w:pPr>
-    </w:lvl>
-    <w:lvl w:ilvl="7" w:tplc="FFFFFFFF" w:tentative="1">
-      <w:start w:val="1"/>
-      <w:numFmt w:val="lowerLetter"/>
-      <w:lvlText w:val="%8."/>
-      <w:lvlJc w:val="left"/>
-      <w:pPr>
-        <w:ind w:left="6660" w:hanging="360"/>
-      </w:pPr>
-    </w:lvl>
-    <w:lvl w:ilvl="8" w:tplc="FFFFFFFF" w:tentative="1">
-      <w:start w:val="1"/>
-      <w:numFmt w:val="lowerRoman"/>
-      <w:lvlText w:val="%9."/>
-      <w:lvlJc w:val="right"/>
-      <w:pPr>
-        <w:ind w:left="7380" w:hanging="180"/>
-      </w:pPr>
-    </w:lvl>
-  </w:abstractNum>
-  <w:abstractNum w:abstractNumId="25" w15:restartNumberingAfterBreak="0">
-    <w:nsid w:val="50E77B32"/>
-    <w:multiLevelType w:val="hybridMultilevel"/>
-    <w:tmpl w:val="1A5ED444"/>
-    <w:lvl w:ilvl="0" w:tplc="FFFFFFFF">
-      <w:start w:val="1"/>
-      <w:numFmt w:val="decimal"/>
-      <w:lvlText w:val="%1."/>
-      <w:lvlJc w:val="left"/>
-      <w:pPr>
-        <w:ind w:left="2340" w:hanging="360"/>
-      </w:pPr>
-    </w:lvl>
-    <w:lvl w:ilvl="1" w:tplc="04090019">
-      <w:start w:val="1"/>
-      <w:numFmt w:val="lowerLetter"/>
-      <w:lvlText w:val="%2."/>
-      <w:lvlJc w:val="left"/>
-      <w:pPr>
-        <w:ind w:left="2160" w:hanging="360"/>
-      </w:pPr>
-    </w:lvl>
-    <w:lvl w:ilvl="2" w:tplc="0409001B" w:tentative="1">
-      <w:start w:val="1"/>
-      <w:numFmt w:val="lowerRoman"/>
-      <w:lvlText w:val="%3."/>
-      <w:lvlJc w:val="right"/>
-      <w:pPr>
-        <w:ind w:left="2880" w:hanging="180"/>
-      </w:pPr>
-    </w:lvl>
-    <w:lvl w:ilvl="3" w:tplc="0409000F" w:tentative="1">
-      <w:start w:val="1"/>
-      <w:numFmt w:val="decimal"/>
-      <w:lvlText w:val="%4."/>
-      <w:lvlJc w:val="left"/>
-      <w:pPr>
-        <w:ind w:left="3600" w:hanging="360"/>
-      </w:pPr>
-    </w:lvl>
-    <w:lvl w:ilvl="4" w:tplc="04090019" w:tentative="1">
-      <w:start w:val="1"/>
-      <w:numFmt w:val="lowerLetter"/>
-      <w:lvlText w:val="%5."/>
-      <w:lvlJc w:val="left"/>
-      <w:pPr>
-        <w:ind w:left="4320" w:hanging="360"/>
-      </w:pPr>
-    </w:lvl>
-    <w:lvl w:ilvl="5" w:tplc="0409001B" w:tentative="1">
-      <w:start w:val="1"/>
-      <w:numFmt w:val="lowerRoman"/>
-      <w:lvlText w:val="%6."/>
-      <w:lvlJc w:val="right"/>
-      <w:pPr>
-        <w:ind w:left="5040" w:hanging="180"/>
-      </w:pPr>
-    </w:lvl>
-    <w:lvl w:ilvl="6" w:tplc="0409000F" w:tentative="1">
-      <w:start w:val="1"/>
-      <w:numFmt w:val="decimal"/>
-      <w:lvlText w:val="%7."/>
-      <w:lvlJc w:val="left"/>
-      <w:pPr>
-        <w:ind w:left="5760" w:hanging="360"/>
-      </w:pPr>
-    </w:lvl>
-    <w:lvl w:ilvl="7" w:tplc="04090019" w:tentative="1">
-      <w:start w:val="1"/>
-      <w:numFmt w:val="lowerLetter"/>
-      <w:lvlText w:val="%8."/>
-      <w:lvlJc w:val="left"/>
-      <w:pPr>
-        <w:ind w:left="6480" w:hanging="360"/>
-      </w:pPr>
-    </w:lvl>
-    <w:lvl w:ilvl="8" w:tplc="0409001B" w:tentative="1">
-      <w:start w:val="1"/>
-      <w:numFmt w:val="lowerRoman"/>
-      <w:lvlText w:val="%9."/>
-      <w:lvlJc w:val="right"/>
-      <w:pPr>
-        <w:ind w:left="7200" w:hanging="180"/>
-      </w:pPr>
-    </w:lvl>
-  </w:abstractNum>
-  <w:abstractNum w:abstractNumId="26" w15:restartNumberingAfterBreak="0">
+  <w:abstractNum w:abstractNumId="21" w15:restartNumberingAfterBreak="0">
     <w:nsid w:val="50EB051E"/>
     <w:multiLevelType w:val="hybridMultilevel"/>
     <w:tmpl w:val="6B668D1C"/>
@@ -13489,7 +12701,7 @@
       </w:pPr>
     </w:lvl>
   </w:abstractNum>
-  <w:abstractNum w:abstractNumId="27" w15:restartNumberingAfterBreak="0">
+  <w:abstractNum w:abstractNumId="22" w15:restartNumberingAfterBreak="0">
     <w:nsid w:val="54D81A6F"/>
     <w:multiLevelType w:val="hybridMultilevel"/>
     <w:tmpl w:val="6B668D1C"/>
@@ -13575,7 +12787,7 @@
       </w:pPr>
     </w:lvl>
   </w:abstractNum>
-  <w:abstractNum w:abstractNumId="28" w15:restartNumberingAfterBreak="0">
+  <w:abstractNum w:abstractNumId="23" w15:restartNumberingAfterBreak="0">
     <w:nsid w:val="557F2150"/>
     <w:multiLevelType w:val="hybridMultilevel"/>
     <w:tmpl w:val="87A06874"/>
@@ -13661,7 +12873,7 @@
       </w:pPr>
     </w:lvl>
   </w:abstractNum>
-  <w:abstractNum w:abstractNumId="29" w15:restartNumberingAfterBreak="0">
+  <w:abstractNum w:abstractNumId="24" w15:restartNumberingAfterBreak="0">
     <w:nsid w:val="58632412"/>
     <w:multiLevelType w:val="hybridMultilevel"/>
     <w:tmpl w:val="6B668D1C"/>
@@ -13747,7 +12959,7 @@
       </w:pPr>
     </w:lvl>
   </w:abstractNum>
-  <w:abstractNum w:abstractNumId="30" w15:restartNumberingAfterBreak="0">
+  <w:abstractNum w:abstractNumId="25" w15:restartNumberingAfterBreak="0">
     <w:nsid w:val="5A581D34"/>
     <w:multiLevelType w:val="hybridMultilevel"/>
     <w:tmpl w:val="79A2D384"/>
@@ -13833,93 +13045,7 @@
       </w:pPr>
     </w:lvl>
   </w:abstractNum>
-  <w:abstractNum w:abstractNumId="31" w15:restartNumberingAfterBreak="0">
-    <w:nsid w:val="5ADB4E10"/>
-    <w:multiLevelType w:val="hybridMultilevel"/>
-    <w:tmpl w:val="1FCC2A54"/>
-    <w:lvl w:ilvl="0" w:tplc="0409000F">
-      <w:start w:val="1"/>
-      <w:numFmt w:val="decimal"/>
-      <w:lvlText w:val="%1."/>
-      <w:lvlJc w:val="left"/>
-      <w:pPr>
-        <w:ind w:left="720" w:hanging="360"/>
-      </w:pPr>
-    </w:lvl>
-    <w:lvl w:ilvl="1" w:tplc="04090019" w:tentative="1">
-      <w:start w:val="1"/>
-      <w:numFmt w:val="lowerLetter"/>
-      <w:lvlText w:val="%2."/>
-      <w:lvlJc w:val="left"/>
-      <w:pPr>
-        <w:ind w:left="1440" w:hanging="360"/>
-      </w:pPr>
-    </w:lvl>
-    <w:lvl w:ilvl="2" w:tplc="0409001B" w:tentative="1">
-      <w:start w:val="1"/>
-      <w:numFmt w:val="lowerRoman"/>
-      <w:lvlText w:val="%3."/>
-      <w:lvlJc w:val="right"/>
-      <w:pPr>
-        <w:ind w:left="2160" w:hanging="180"/>
-      </w:pPr>
-    </w:lvl>
-    <w:lvl w:ilvl="3" w:tplc="0409000F" w:tentative="1">
-      <w:start w:val="1"/>
-      <w:numFmt w:val="decimal"/>
-      <w:lvlText w:val="%4."/>
-      <w:lvlJc w:val="left"/>
-      <w:pPr>
-        <w:ind w:left="2880" w:hanging="360"/>
-      </w:pPr>
-    </w:lvl>
-    <w:lvl w:ilvl="4" w:tplc="04090019" w:tentative="1">
-      <w:start w:val="1"/>
-      <w:numFmt w:val="lowerLetter"/>
-      <w:lvlText w:val="%5."/>
-      <w:lvlJc w:val="left"/>
-      <w:pPr>
-        <w:ind w:left="3600" w:hanging="360"/>
-      </w:pPr>
-    </w:lvl>
-    <w:lvl w:ilvl="5" w:tplc="0409001B" w:tentative="1">
-      <w:start w:val="1"/>
-      <w:numFmt w:val="lowerRoman"/>
-      <w:lvlText w:val="%6."/>
-      <w:lvlJc w:val="right"/>
-      <w:pPr>
-        <w:ind w:left="4320" w:hanging="180"/>
-      </w:pPr>
-    </w:lvl>
-    <w:lvl w:ilvl="6" w:tplc="0409000F" w:tentative="1">
-      <w:start w:val="1"/>
-      <w:numFmt w:val="decimal"/>
-      <w:lvlText w:val="%7."/>
-      <w:lvlJc w:val="left"/>
-      <w:pPr>
-        <w:ind w:left="5040" w:hanging="360"/>
-      </w:pPr>
-    </w:lvl>
-    <w:lvl w:ilvl="7" w:tplc="04090019" w:tentative="1">
-      <w:start w:val="1"/>
-      <w:numFmt w:val="lowerLetter"/>
-      <w:lvlText w:val="%8."/>
-      <w:lvlJc w:val="left"/>
-      <w:pPr>
-        <w:ind w:left="5760" w:hanging="360"/>
-      </w:pPr>
-    </w:lvl>
-    <w:lvl w:ilvl="8" w:tplc="0409001B" w:tentative="1">
-      <w:start w:val="1"/>
-      <w:numFmt w:val="lowerRoman"/>
-      <w:lvlText w:val="%9."/>
-      <w:lvlJc w:val="right"/>
-      <w:pPr>
-        <w:ind w:left="6480" w:hanging="180"/>
-      </w:pPr>
-    </w:lvl>
-  </w:abstractNum>
-  <w:abstractNum w:abstractNumId="32" w15:restartNumberingAfterBreak="0">
+  <w:abstractNum w:abstractNumId="26" w15:restartNumberingAfterBreak="0">
     <w:nsid w:val="5E911C8F"/>
     <w:multiLevelType w:val="hybridMultilevel"/>
     <w:tmpl w:val="F4C4BC46"/>
@@ -14005,93 +13131,7 @@
       </w:pPr>
     </w:lvl>
   </w:abstractNum>
-  <w:abstractNum w:abstractNumId="33" w15:restartNumberingAfterBreak="0">
-    <w:nsid w:val="603B1505"/>
-    <w:multiLevelType w:val="hybridMultilevel"/>
-    <w:tmpl w:val="24948930"/>
-    <w:lvl w:ilvl="0" w:tplc="FFFFFFFF">
-      <w:start w:val="1"/>
-      <w:numFmt w:val="decimal"/>
-      <w:lvlText w:val="%1."/>
-      <w:lvlJc w:val="left"/>
-      <w:pPr>
-        <w:ind w:left="2340" w:hanging="360"/>
-      </w:pPr>
-    </w:lvl>
-    <w:lvl w:ilvl="1" w:tplc="04090019">
-      <w:start w:val="1"/>
-      <w:numFmt w:val="lowerLetter"/>
-      <w:lvlText w:val="%2."/>
-      <w:lvlJc w:val="left"/>
-      <w:pPr>
-        <w:ind w:left="2160" w:hanging="360"/>
-      </w:pPr>
-    </w:lvl>
-    <w:lvl w:ilvl="2" w:tplc="0409001B" w:tentative="1">
-      <w:start w:val="1"/>
-      <w:numFmt w:val="lowerRoman"/>
-      <w:lvlText w:val="%3."/>
-      <w:lvlJc w:val="right"/>
-      <w:pPr>
-        <w:ind w:left="2880" w:hanging="180"/>
-      </w:pPr>
-    </w:lvl>
-    <w:lvl w:ilvl="3" w:tplc="0409000F" w:tentative="1">
-      <w:start w:val="1"/>
-      <w:numFmt w:val="decimal"/>
-      <w:lvlText w:val="%4."/>
-      <w:lvlJc w:val="left"/>
-      <w:pPr>
-        <w:ind w:left="3600" w:hanging="360"/>
-      </w:pPr>
-    </w:lvl>
-    <w:lvl w:ilvl="4" w:tplc="04090019" w:tentative="1">
-      <w:start w:val="1"/>
-      <w:numFmt w:val="lowerLetter"/>
-      <w:lvlText w:val="%5."/>
-      <w:lvlJc w:val="left"/>
-      <w:pPr>
-        <w:ind w:left="4320" w:hanging="360"/>
-      </w:pPr>
-    </w:lvl>
-    <w:lvl w:ilvl="5" w:tplc="0409001B" w:tentative="1">
-      <w:start w:val="1"/>
-      <w:numFmt w:val="lowerRoman"/>
-      <w:lvlText w:val="%6."/>
-      <w:lvlJc w:val="right"/>
-      <w:pPr>
-        <w:ind w:left="5040" w:hanging="180"/>
-      </w:pPr>
-    </w:lvl>
-    <w:lvl w:ilvl="6" w:tplc="0409000F" w:tentative="1">
-      <w:start w:val="1"/>
-      <w:numFmt w:val="decimal"/>
-      <w:lvlText w:val="%7."/>
-      <w:lvlJc w:val="left"/>
-      <w:pPr>
-        <w:ind w:left="5760" w:hanging="360"/>
-      </w:pPr>
-    </w:lvl>
-    <w:lvl w:ilvl="7" w:tplc="04090019" w:tentative="1">
-      <w:start w:val="1"/>
-      <w:numFmt w:val="lowerLetter"/>
-      <w:lvlText w:val="%8."/>
-      <w:lvlJc w:val="left"/>
-      <w:pPr>
-        <w:ind w:left="6480" w:hanging="360"/>
-      </w:pPr>
-    </w:lvl>
-    <w:lvl w:ilvl="8" w:tplc="0409001B" w:tentative="1">
-      <w:start w:val="1"/>
-      <w:numFmt w:val="lowerRoman"/>
-      <w:lvlText w:val="%9."/>
-      <w:lvlJc w:val="right"/>
-      <w:pPr>
-        <w:ind w:left="7200" w:hanging="180"/>
-      </w:pPr>
-    </w:lvl>
-  </w:abstractNum>
-  <w:abstractNum w:abstractNumId="34" w15:restartNumberingAfterBreak="0">
+  <w:abstractNum w:abstractNumId="27" w15:restartNumberingAfterBreak="0">
     <w:nsid w:val="64DD3818"/>
     <w:multiLevelType w:val="hybridMultilevel"/>
     <w:tmpl w:val="6B668D1C"/>
@@ -14177,93 +13217,7 @@
       </w:pPr>
     </w:lvl>
   </w:abstractNum>
-  <w:abstractNum w:abstractNumId="35" w15:restartNumberingAfterBreak="0">
-    <w:nsid w:val="651B0307"/>
-    <w:multiLevelType w:val="hybridMultilevel"/>
-    <w:tmpl w:val="C2605C68"/>
-    <w:lvl w:ilvl="0" w:tplc="FFFFFFFF">
-      <w:start w:val="1"/>
-      <w:numFmt w:val="decimal"/>
-      <w:lvlText w:val="%1."/>
-      <w:lvlJc w:val="left"/>
-      <w:pPr>
-        <w:ind w:left="2520" w:hanging="360"/>
-      </w:pPr>
-    </w:lvl>
-    <w:lvl w:ilvl="1" w:tplc="04090019">
-      <w:start w:val="1"/>
-      <w:numFmt w:val="lowerLetter"/>
-      <w:lvlText w:val="%2."/>
-      <w:lvlJc w:val="left"/>
-      <w:pPr>
-        <w:ind w:left="2340" w:hanging="360"/>
-      </w:pPr>
-    </w:lvl>
-    <w:lvl w:ilvl="2" w:tplc="0409001B" w:tentative="1">
-      <w:start w:val="1"/>
-      <w:numFmt w:val="lowerRoman"/>
-      <w:lvlText w:val="%3."/>
-      <w:lvlJc w:val="right"/>
-      <w:pPr>
-        <w:ind w:left="3060" w:hanging="180"/>
-      </w:pPr>
-    </w:lvl>
-    <w:lvl w:ilvl="3" w:tplc="0409000F" w:tentative="1">
-      <w:start w:val="1"/>
-      <w:numFmt w:val="decimal"/>
-      <w:lvlText w:val="%4."/>
-      <w:lvlJc w:val="left"/>
-      <w:pPr>
-        <w:ind w:left="3780" w:hanging="360"/>
-      </w:pPr>
-    </w:lvl>
-    <w:lvl w:ilvl="4" w:tplc="04090019" w:tentative="1">
-      <w:start w:val="1"/>
-      <w:numFmt w:val="lowerLetter"/>
-      <w:lvlText w:val="%5."/>
-      <w:lvlJc w:val="left"/>
-      <w:pPr>
-        <w:ind w:left="4500" w:hanging="360"/>
-      </w:pPr>
-    </w:lvl>
-    <w:lvl w:ilvl="5" w:tplc="0409001B" w:tentative="1">
-      <w:start w:val="1"/>
-      <w:numFmt w:val="lowerRoman"/>
-      <w:lvlText w:val="%6."/>
-      <w:lvlJc w:val="right"/>
-      <w:pPr>
-        <w:ind w:left="5220" w:hanging="180"/>
-      </w:pPr>
-    </w:lvl>
-    <w:lvl w:ilvl="6" w:tplc="0409000F" w:tentative="1">
-      <w:start w:val="1"/>
-      <w:numFmt w:val="decimal"/>
-      <w:lvlText w:val="%7."/>
-      <w:lvlJc w:val="left"/>
-      <w:pPr>
-        <w:ind w:left="5940" w:hanging="360"/>
-      </w:pPr>
-    </w:lvl>
-    <w:lvl w:ilvl="7" w:tplc="04090019" w:tentative="1">
-      <w:start w:val="1"/>
-      <w:numFmt w:val="lowerLetter"/>
-      <w:lvlText w:val="%8."/>
-      <w:lvlJc w:val="left"/>
-      <w:pPr>
-        <w:ind w:left="6660" w:hanging="360"/>
-      </w:pPr>
-    </w:lvl>
-    <w:lvl w:ilvl="8" w:tplc="0409001B" w:tentative="1">
-      <w:start w:val="1"/>
-      <w:numFmt w:val="lowerRoman"/>
-      <w:lvlText w:val="%9."/>
-      <w:lvlJc w:val="right"/>
-      <w:pPr>
-        <w:ind w:left="7380" w:hanging="180"/>
-      </w:pPr>
-    </w:lvl>
-  </w:abstractNum>
-  <w:abstractNum w:abstractNumId="36" w15:restartNumberingAfterBreak="0">
+  <w:abstractNum w:abstractNumId="28" w15:restartNumberingAfterBreak="0">
     <w:nsid w:val="6A631D24"/>
     <w:multiLevelType w:val="hybridMultilevel"/>
     <w:tmpl w:val="FC5E5340"/>
@@ -14349,93 +13303,7 @@
       </w:pPr>
     </w:lvl>
   </w:abstractNum>
-  <w:abstractNum w:abstractNumId="37" w15:restartNumberingAfterBreak="0">
-    <w:nsid w:val="6F554DE1"/>
-    <w:multiLevelType w:val="hybridMultilevel"/>
-    <w:tmpl w:val="A7029A32"/>
-    <w:lvl w:ilvl="0" w:tplc="0409000F">
-      <w:start w:val="1"/>
-      <w:numFmt w:val="decimal"/>
-      <w:lvlText w:val="%1."/>
-      <w:lvlJc w:val="left"/>
-      <w:pPr>
-        <w:ind w:left="1697" w:hanging="360"/>
-      </w:pPr>
-    </w:lvl>
-    <w:lvl w:ilvl="1" w:tplc="04090019">
-      <w:start w:val="1"/>
-      <w:numFmt w:val="lowerLetter"/>
-      <w:lvlText w:val="%2."/>
-      <w:lvlJc w:val="left"/>
-      <w:pPr>
-        <w:ind w:left="2417" w:hanging="360"/>
-      </w:pPr>
-    </w:lvl>
-    <w:lvl w:ilvl="2" w:tplc="0409001B" w:tentative="1">
-      <w:start w:val="1"/>
-      <w:numFmt w:val="lowerRoman"/>
-      <w:lvlText w:val="%3."/>
-      <w:lvlJc w:val="right"/>
-      <w:pPr>
-        <w:ind w:left="3137" w:hanging="180"/>
-      </w:pPr>
-    </w:lvl>
-    <w:lvl w:ilvl="3" w:tplc="0409000F" w:tentative="1">
-      <w:start w:val="1"/>
-      <w:numFmt w:val="decimal"/>
-      <w:lvlText w:val="%4."/>
-      <w:lvlJc w:val="left"/>
-      <w:pPr>
-        <w:ind w:left="3857" w:hanging="360"/>
-      </w:pPr>
-    </w:lvl>
-    <w:lvl w:ilvl="4" w:tplc="04090019" w:tentative="1">
-      <w:start w:val="1"/>
-      <w:numFmt w:val="lowerLetter"/>
-      <w:lvlText w:val="%5."/>
-      <w:lvlJc w:val="left"/>
-      <w:pPr>
-        <w:ind w:left="4577" w:hanging="360"/>
-      </w:pPr>
-    </w:lvl>
-    <w:lvl w:ilvl="5" w:tplc="0409001B" w:tentative="1">
-      <w:start w:val="1"/>
-      <w:numFmt w:val="lowerRoman"/>
-      <w:lvlText w:val="%6."/>
-      <w:lvlJc w:val="right"/>
-      <w:pPr>
-        <w:ind w:left="5297" w:hanging="180"/>
-      </w:pPr>
-    </w:lvl>
-    <w:lvl w:ilvl="6" w:tplc="0409000F" w:tentative="1">
-      <w:start w:val="1"/>
-      <w:numFmt w:val="decimal"/>
-      <w:lvlText w:val="%7."/>
-      <w:lvlJc w:val="left"/>
-      <w:pPr>
-        <w:ind w:left="6017" w:hanging="360"/>
-      </w:pPr>
-    </w:lvl>
-    <w:lvl w:ilvl="7" w:tplc="04090019" w:tentative="1">
-      <w:start w:val="1"/>
-      <w:numFmt w:val="lowerLetter"/>
-      <w:lvlText w:val="%8."/>
-      <w:lvlJc w:val="left"/>
-      <w:pPr>
-        <w:ind w:left="6737" w:hanging="360"/>
-      </w:pPr>
-    </w:lvl>
-    <w:lvl w:ilvl="8" w:tplc="0409001B" w:tentative="1">
-      <w:start w:val="1"/>
-      <w:numFmt w:val="lowerRoman"/>
-      <w:lvlText w:val="%9."/>
-      <w:lvlJc w:val="right"/>
-      <w:pPr>
-        <w:ind w:left="7457" w:hanging="180"/>
-      </w:pPr>
-    </w:lvl>
-  </w:abstractNum>
-  <w:abstractNum w:abstractNumId="38" w15:restartNumberingAfterBreak="0">
+  <w:abstractNum w:abstractNumId="29" w15:restartNumberingAfterBreak="0">
     <w:nsid w:val="723E16EC"/>
     <w:multiLevelType w:val="hybridMultilevel"/>
     <w:tmpl w:val="6B668D1C"/>
@@ -14521,7 +13389,7 @@
       </w:pPr>
     </w:lvl>
   </w:abstractNum>
-  <w:abstractNum w:abstractNumId="39" w15:restartNumberingAfterBreak="0">
+  <w:abstractNum w:abstractNumId="30" w15:restartNumberingAfterBreak="0">
     <w:nsid w:val="72F02B5C"/>
     <w:multiLevelType w:val="hybridMultilevel"/>
     <w:tmpl w:val="F4C4BC46"/>
@@ -14607,7 +13475,7 @@
       </w:pPr>
     </w:lvl>
   </w:abstractNum>
-  <w:abstractNum w:abstractNumId="40" w15:restartNumberingAfterBreak="0">
+  <w:abstractNum w:abstractNumId="31" w15:restartNumberingAfterBreak="0">
     <w:nsid w:val="78297E3D"/>
     <w:multiLevelType w:val="hybridMultilevel"/>
     <w:tmpl w:val="6B668D1C"/>
@@ -14693,93 +13561,7 @@
       </w:pPr>
     </w:lvl>
   </w:abstractNum>
-  <w:abstractNum w:abstractNumId="41" w15:restartNumberingAfterBreak="0">
-    <w:nsid w:val="7B327F48"/>
-    <w:multiLevelType w:val="hybridMultilevel"/>
-    <w:tmpl w:val="5CDE065C"/>
-    <w:lvl w:ilvl="0" w:tplc="FFFFFFFF">
-      <w:start w:val="1"/>
-      <w:numFmt w:val="decimal"/>
-      <w:lvlText w:val="%1."/>
-      <w:lvlJc w:val="left"/>
-      <w:pPr>
-        <w:ind w:left="2520" w:hanging="360"/>
-      </w:pPr>
-    </w:lvl>
-    <w:lvl w:ilvl="1" w:tplc="04090019">
-      <w:start w:val="1"/>
-      <w:numFmt w:val="lowerLetter"/>
-      <w:lvlText w:val="%2."/>
-      <w:lvlJc w:val="left"/>
-      <w:pPr>
-        <w:ind w:left="2340" w:hanging="360"/>
-      </w:pPr>
-    </w:lvl>
-    <w:lvl w:ilvl="2" w:tplc="0409001B" w:tentative="1">
-      <w:start w:val="1"/>
-      <w:numFmt w:val="lowerRoman"/>
-      <w:lvlText w:val="%3."/>
-      <w:lvlJc w:val="right"/>
-      <w:pPr>
-        <w:ind w:left="3060" w:hanging="180"/>
-      </w:pPr>
-    </w:lvl>
-    <w:lvl w:ilvl="3" w:tplc="0409000F" w:tentative="1">
-      <w:start w:val="1"/>
-      <w:numFmt w:val="decimal"/>
-      <w:lvlText w:val="%4."/>
-      <w:lvlJc w:val="left"/>
-      <w:pPr>
-        <w:ind w:left="3780" w:hanging="360"/>
-      </w:pPr>
-    </w:lvl>
-    <w:lvl w:ilvl="4" w:tplc="04090019" w:tentative="1">
-      <w:start w:val="1"/>
-      <w:numFmt w:val="lowerLetter"/>
-      <w:lvlText w:val="%5."/>
-      <w:lvlJc w:val="left"/>
-      <w:pPr>
-        <w:ind w:left="4500" w:hanging="360"/>
-      </w:pPr>
-    </w:lvl>
-    <w:lvl w:ilvl="5" w:tplc="0409001B" w:tentative="1">
-      <w:start w:val="1"/>
-      <w:numFmt w:val="lowerRoman"/>
-      <w:lvlText w:val="%6."/>
-      <w:lvlJc w:val="right"/>
-      <w:pPr>
-        <w:ind w:left="5220" w:hanging="180"/>
-      </w:pPr>
-    </w:lvl>
-    <w:lvl w:ilvl="6" w:tplc="0409000F" w:tentative="1">
-      <w:start w:val="1"/>
-      <w:numFmt w:val="decimal"/>
-      <w:lvlText w:val="%7."/>
-      <w:lvlJc w:val="left"/>
-      <w:pPr>
-        <w:ind w:left="5940" w:hanging="360"/>
-      </w:pPr>
-    </w:lvl>
-    <w:lvl w:ilvl="7" w:tplc="04090019" w:tentative="1">
-      <w:start w:val="1"/>
-      <w:numFmt w:val="lowerLetter"/>
-      <w:lvlText w:val="%8."/>
-      <w:lvlJc w:val="left"/>
-      <w:pPr>
-        <w:ind w:left="6660" w:hanging="360"/>
-      </w:pPr>
-    </w:lvl>
-    <w:lvl w:ilvl="8" w:tplc="0409001B" w:tentative="1">
-      <w:start w:val="1"/>
-      <w:numFmt w:val="lowerRoman"/>
-      <w:lvlText w:val="%9."/>
-      <w:lvlJc w:val="right"/>
-      <w:pPr>
-        <w:ind w:left="7380" w:hanging="180"/>
-      </w:pPr>
-    </w:lvl>
-  </w:abstractNum>
-  <w:abstractNum w:abstractNumId="42" w15:restartNumberingAfterBreak="0">
+  <w:abstractNum w:abstractNumId="32" w15:restartNumberingAfterBreak="0">
     <w:nsid w:val="7BDE36D4"/>
     <w:multiLevelType w:val="hybridMultilevel"/>
     <w:tmpl w:val="28209998"/>
@@ -14865,351 +13647,7 @@
       </w:pPr>
     </w:lvl>
   </w:abstractNum>
-  <w:abstractNum w:abstractNumId="43" w15:restartNumberingAfterBreak="0">
-    <w:nsid w:val="7CF10784"/>
-    <w:multiLevelType w:val="hybridMultilevel"/>
-    <w:tmpl w:val="67E2DC9E"/>
-    <w:lvl w:ilvl="0" w:tplc="FFFFFFFF">
-      <w:start w:val="1"/>
-      <w:numFmt w:val="decimal"/>
-      <w:lvlText w:val="%1."/>
-      <w:lvlJc w:val="left"/>
-      <w:pPr>
-        <w:ind w:left="2520" w:hanging="360"/>
-      </w:pPr>
-    </w:lvl>
-    <w:lvl w:ilvl="1" w:tplc="0409000F">
-      <w:start w:val="1"/>
-      <w:numFmt w:val="decimal"/>
-      <w:lvlText w:val="%2."/>
-      <w:lvlJc w:val="left"/>
-      <w:pPr>
-        <w:ind w:left="1620" w:hanging="360"/>
-      </w:pPr>
-    </w:lvl>
-    <w:lvl w:ilvl="2" w:tplc="FFFFFFFF" w:tentative="1">
-      <w:start w:val="1"/>
-      <w:numFmt w:val="lowerRoman"/>
-      <w:lvlText w:val="%3."/>
-      <w:lvlJc w:val="right"/>
-      <w:pPr>
-        <w:ind w:left="3060" w:hanging="180"/>
-      </w:pPr>
-    </w:lvl>
-    <w:lvl w:ilvl="3" w:tplc="FFFFFFFF" w:tentative="1">
-      <w:start w:val="1"/>
-      <w:numFmt w:val="decimal"/>
-      <w:lvlText w:val="%4."/>
-      <w:lvlJc w:val="left"/>
-      <w:pPr>
-        <w:ind w:left="3780" w:hanging="360"/>
-      </w:pPr>
-    </w:lvl>
-    <w:lvl w:ilvl="4" w:tplc="FFFFFFFF" w:tentative="1">
-      <w:start w:val="1"/>
-      <w:numFmt w:val="lowerLetter"/>
-      <w:lvlText w:val="%5."/>
-      <w:lvlJc w:val="left"/>
-      <w:pPr>
-        <w:ind w:left="4500" w:hanging="360"/>
-      </w:pPr>
-    </w:lvl>
-    <w:lvl w:ilvl="5" w:tplc="FFFFFFFF" w:tentative="1">
-      <w:start w:val="1"/>
-      <w:numFmt w:val="lowerRoman"/>
-      <w:lvlText w:val="%6."/>
-      <w:lvlJc w:val="right"/>
-      <w:pPr>
-        <w:ind w:left="5220" w:hanging="180"/>
-      </w:pPr>
-    </w:lvl>
-    <w:lvl w:ilvl="6" w:tplc="FFFFFFFF" w:tentative="1">
-      <w:start w:val="1"/>
-      <w:numFmt w:val="decimal"/>
-      <w:lvlText w:val="%7."/>
-      <w:lvlJc w:val="left"/>
-      <w:pPr>
-        <w:ind w:left="5940" w:hanging="360"/>
-      </w:pPr>
-    </w:lvl>
-    <w:lvl w:ilvl="7" w:tplc="FFFFFFFF" w:tentative="1">
-      <w:start w:val="1"/>
-      <w:numFmt w:val="lowerLetter"/>
-      <w:lvlText w:val="%8."/>
-      <w:lvlJc w:val="left"/>
-      <w:pPr>
-        <w:ind w:left="6660" w:hanging="360"/>
-      </w:pPr>
-    </w:lvl>
-    <w:lvl w:ilvl="8" w:tplc="FFFFFFFF" w:tentative="1">
-      <w:start w:val="1"/>
-      <w:numFmt w:val="lowerRoman"/>
-      <w:lvlText w:val="%9."/>
-      <w:lvlJc w:val="right"/>
-      <w:pPr>
-        <w:ind w:left="7380" w:hanging="180"/>
-      </w:pPr>
-    </w:lvl>
-  </w:abstractNum>
-  <w:abstractNum w:abstractNumId="44" w15:restartNumberingAfterBreak="0">
-    <w:nsid w:val="7D2F373E"/>
-    <w:multiLevelType w:val="hybridMultilevel"/>
-    <w:tmpl w:val="6B668D1C"/>
-    <w:lvl w:ilvl="0" w:tplc="FFFFFFFF">
-      <w:start w:val="1"/>
-      <w:numFmt w:val="decimal"/>
-      <w:lvlText w:val="%1."/>
-      <w:lvlJc w:val="left"/>
-      <w:pPr>
-        <w:ind w:left="1620" w:hanging="360"/>
-      </w:pPr>
-    </w:lvl>
-    <w:lvl w:ilvl="1" w:tplc="FFFFFFFF">
-      <w:start w:val="1"/>
-      <w:numFmt w:val="lowerLetter"/>
-      <w:lvlText w:val="%2."/>
-      <w:lvlJc w:val="left"/>
-      <w:pPr>
-        <w:ind w:left="2340" w:hanging="360"/>
-      </w:pPr>
-    </w:lvl>
-    <w:lvl w:ilvl="2" w:tplc="FFFFFFFF" w:tentative="1">
-      <w:start w:val="1"/>
-      <w:numFmt w:val="lowerRoman"/>
-      <w:lvlText w:val="%3."/>
-      <w:lvlJc w:val="right"/>
-      <w:pPr>
-        <w:ind w:left="3060" w:hanging="180"/>
-      </w:pPr>
-    </w:lvl>
-    <w:lvl w:ilvl="3" w:tplc="FFFFFFFF" w:tentative="1">
-      <w:start w:val="1"/>
-      <w:numFmt w:val="decimal"/>
-      <w:lvlText w:val="%4."/>
-      <w:lvlJc w:val="left"/>
-      <w:pPr>
-        <w:ind w:left="3780" w:hanging="360"/>
-      </w:pPr>
-    </w:lvl>
-    <w:lvl w:ilvl="4" w:tplc="FFFFFFFF" w:tentative="1">
-      <w:start w:val="1"/>
-      <w:numFmt w:val="lowerLetter"/>
-      <w:lvlText w:val="%5."/>
-      <w:lvlJc w:val="left"/>
-      <w:pPr>
-        <w:ind w:left="4500" w:hanging="360"/>
-      </w:pPr>
-    </w:lvl>
-    <w:lvl w:ilvl="5" w:tplc="FFFFFFFF" w:tentative="1">
-      <w:start w:val="1"/>
-      <w:numFmt w:val="lowerRoman"/>
-      <w:lvlText w:val="%6."/>
-      <w:lvlJc w:val="right"/>
-      <w:pPr>
-        <w:ind w:left="5220" w:hanging="180"/>
-      </w:pPr>
-    </w:lvl>
-    <w:lvl w:ilvl="6" w:tplc="FFFFFFFF" w:tentative="1">
-      <w:start w:val="1"/>
-      <w:numFmt w:val="decimal"/>
-      <w:lvlText w:val="%7."/>
-      <w:lvlJc w:val="left"/>
-      <w:pPr>
-        <w:ind w:left="5940" w:hanging="360"/>
-      </w:pPr>
-    </w:lvl>
-    <w:lvl w:ilvl="7" w:tplc="FFFFFFFF" w:tentative="1">
-      <w:start w:val="1"/>
-      <w:numFmt w:val="lowerLetter"/>
-      <w:lvlText w:val="%8."/>
-      <w:lvlJc w:val="left"/>
-      <w:pPr>
-        <w:ind w:left="6660" w:hanging="360"/>
-      </w:pPr>
-    </w:lvl>
-    <w:lvl w:ilvl="8" w:tplc="FFFFFFFF" w:tentative="1">
-      <w:start w:val="1"/>
-      <w:numFmt w:val="lowerRoman"/>
-      <w:lvlText w:val="%9."/>
-      <w:lvlJc w:val="right"/>
-      <w:pPr>
-        <w:ind w:left="7380" w:hanging="180"/>
-      </w:pPr>
-    </w:lvl>
-  </w:abstractNum>
-  <w:abstractNum w:abstractNumId="45" w15:restartNumberingAfterBreak="0">
-    <w:nsid w:val="7D7E0C69"/>
-    <w:multiLevelType w:val="hybridMultilevel"/>
-    <w:tmpl w:val="891C895A"/>
-    <w:lvl w:ilvl="0" w:tplc="FFFFFFFF">
-      <w:start w:val="1"/>
-      <w:numFmt w:val="decimal"/>
-      <w:lvlText w:val="%1."/>
-      <w:lvlJc w:val="left"/>
-      <w:pPr>
-        <w:ind w:left="2520" w:hanging="360"/>
-      </w:pPr>
-    </w:lvl>
-    <w:lvl w:ilvl="1" w:tplc="04090019">
-      <w:start w:val="1"/>
-      <w:numFmt w:val="lowerLetter"/>
-      <w:lvlText w:val="%2."/>
-      <w:lvlJc w:val="left"/>
-      <w:pPr>
-        <w:ind w:left="2340" w:hanging="360"/>
-      </w:pPr>
-    </w:lvl>
-    <w:lvl w:ilvl="2" w:tplc="0409001B" w:tentative="1">
-      <w:start w:val="1"/>
-      <w:numFmt w:val="lowerRoman"/>
-      <w:lvlText w:val="%3."/>
-      <w:lvlJc w:val="right"/>
-      <w:pPr>
-        <w:ind w:left="3060" w:hanging="180"/>
-      </w:pPr>
-    </w:lvl>
-    <w:lvl w:ilvl="3" w:tplc="0409000F" w:tentative="1">
-      <w:start w:val="1"/>
-      <w:numFmt w:val="decimal"/>
-      <w:lvlText w:val="%4."/>
-      <w:lvlJc w:val="left"/>
-      <w:pPr>
-        <w:ind w:left="3780" w:hanging="360"/>
-      </w:pPr>
-    </w:lvl>
-    <w:lvl w:ilvl="4" w:tplc="04090019" w:tentative="1">
-      <w:start w:val="1"/>
-      <w:numFmt w:val="lowerLetter"/>
-      <w:lvlText w:val="%5."/>
-      <w:lvlJc w:val="left"/>
-      <w:pPr>
-        <w:ind w:left="4500" w:hanging="360"/>
-      </w:pPr>
-    </w:lvl>
-    <w:lvl w:ilvl="5" w:tplc="0409001B" w:tentative="1">
-      <w:start w:val="1"/>
-      <w:numFmt w:val="lowerRoman"/>
-      <w:lvlText w:val="%6."/>
-      <w:lvlJc w:val="right"/>
-      <w:pPr>
-        <w:ind w:left="5220" w:hanging="180"/>
-      </w:pPr>
-    </w:lvl>
-    <w:lvl w:ilvl="6" w:tplc="0409000F" w:tentative="1">
-      <w:start w:val="1"/>
-      <w:numFmt w:val="decimal"/>
-      <w:lvlText w:val="%7."/>
-      <w:lvlJc w:val="left"/>
-      <w:pPr>
-        <w:ind w:left="5940" w:hanging="360"/>
-      </w:pPr>
-    </w:lvl>
-    <w:lvl w:ilvl="7" w:tplc="04090019" w:tentative="1">
-      <w:start w:val="1"/>
-      <w:numFmt w:val="lowerLetter"/>
-      <w:lvlText w:val="%8."/>
-      <w:lvlJc w:val="left"/>
-      <w:pPr>
-        <w:ind w:left="6660" w:hanging="360"/>
-      </w:pPr>
-    </w:lvl>
-    <w:lvl w:ilvl="8" w:tplc="0409001B" w:tentative="1">
-      <w:start w:val="1"/>
-      <w:numFmt w:val="lowerRoman"/>
-      <w:lvlText w:val="%9."/>
-      <w:lvlJc w:val="right"/>
-      <w:pPr>
-        <w:ind w:left="7380" w:hanging="180"/>
-      </w:pPr>
-    </w:lvl>
-  </w:abstractNum>
-  <w:abstractNum w:abstractNumId="46" w15:restartNumberingAfterBreak="0">
-    <w:nsid w:val="7D9A43F6"/>
-    <w:multiLevelType w:val="hybridMultilevel"/>
-    <w:tmpl w:val="F7E8214E"/>
-    <w:lvl w:ilvl="0" w:tplc="FFFFFFFF">
-      <w:start w:val="1"/>
-      <w:numFmt w:val="decimal"/>
-      <w:lvlText w:val="%1."/>
-      <w:lvlJc w:val="left"/>
-      <w:pPr>
-        <w:ind w:left="2520" w:hanging="360"/>
-      </w:pPr>
-    </w:lvl>
-    <w:lvl w:ilvl="1" w:tplc="04090019">
-      <w:start w:val="1"/>
-      <w:numFmt w:val="lowerLetter"/>
-      <w:lvlText w:val="%2."/>
-      <w:lvlJc w:val="left"/>
-      <w:pPr>
-        <w:ind w:left="2340" w:hanging="360"/>
-      </w:pPr>
-    </w:lvl>
-    <w:lvl w:ilvl="2" w:tplc="0409001B" w:tentative="1">
-      <w:start w:val="1"/>
-      <w:numFmt w:val="lowerRoman"/>
-      <w:lvlText w:val="%3."/>
-      <w:lvlJc w:val="right"/>
-      <w:pPr>
-        <w:ind w:left="3060" w:hanging="180"/>
-      </w:pPr>
-    </w:lvl>
-    <w:lvl w:ilvl="3" w:tplc="0409000F" w:tentative="1">
-      <w:start w:val="1"/>
-      <w:numFmt w:val="decimal"/>
-      <w:lvlText w:val="%4."/>
-      <w:lvlJc w:val="left"/>
-      <w:pPr>
-        <w:ind w:left="3780" w:hanging="360"/>
-      </w:pPr>
-    </w:lvl>
-    <w:lvl w:ilvl="4" w:tplc="04090019" w:tentative="1">
-      <w:start w:val="1"/>
-      <w:numFmt w:val="lowerLetter"/>
-      <w:lvlText w:val="%5."/>
-      <w:lvlJc w:val="left"/>
-      <w:pPr>
-        <w:ind w:left="4500" w:hanging="360"/>
-      </w:pPr>
-    </w:lvl>
-    <w:lvl w:ilvl="5" w:tplc="0409001B" w:tentative="1">
-      <w:start w:val="1"/>
-      <w:numFmt w:val="lowerRoman"/>
-      <w:lvlText w:val="%6."/>
-      <w:lvlJc w:val="right"/>
-      <w:pPr>
-        <w:ind w:left="5220" w:hanging="180"/>
-      </w:pPr>
-    </w:lvl>
-    <w:lvl w:ilvl="6" w:tplc="0409000F" w:tentative="1">
-      <w:start w:val="1"/>
-      <w:numFmt w:val="decimal"/>
-      <w:lvlText w:val="%7."/>
-      <w:lvlJc w:val="left"/>
-      <w:pPr>
-        <w:ind w:left="5940" w:hanging="360"/>
-      </w:pPr>
-    </w:lvl>
-    <w:lvl w:ilvl="7" w:tplc="04090019" w:tentative="1">
-      <w:start w:val="1"/>
-      <w:numFmt w:val="lowerLetter"/>
-      <w:lvlText w:val="%8."/>
-      <w:lvlJc w:val="left"/>
-      <w:pPr>
-        <w:ind w:left="6660" w:hanging="360"/>
-      </w:pPr>
-    </w:lvl>
-    <w:lvl w:ilvl="8" w:tplc="0409001B" w:tentative="1">
-      <w:start w:val="1"/>
-      <w:numFmt w:val="lowerRoman"/>
-      <w:lvlText w:val="%9."/>
-      <w:lvlJc w:val="right"/>
-      <w:pPr>
-        <w:ind w:left="7380" w:hanging="180"/>
-      </w:pPr>
-    </w:lvl>
-  </w:abstractNum>
-  <w:abstractNum w:abstractNumId="47" w15:restartNumberingAfterBreak="0">
+  <w:abstractNum w:abstractNumId="33" w15:restartNumberingAfterBreak="0">
     <w:nsid w:val="7E7A4F70"/>
     <w:multiLevelType w:val="hybridMultilevel"/>
     <w:tmpl w:val="EC4CB9EE"/>
@@ -15295,7 +13733,7 @@
       </w:pPr>
     </w:lvl>
   </w:abstractNum>
-  <w:abstractNum w:abstractNumId="48" w15:restartNumberingAfterBreak="0">
+  <w:abstractNum w:abstractNumId="34" w15:restartNumberingAfterBreak="0">
     <w:nsid w:val="7F571165"/>
     <w:multiLevelType w:val="hybridMultilevel"/>
     <w:tmpl w:val="FC5E5340"/>
@@ -15381,7 +13819,7 @@
       </w:pPr>
     </w:lvl>
   </w:abstractNum>
-  <w:abstractNum w:abstractNumId="49" w15:restartNumberingAfterBreak="0">
+  <w:abstractNum w:abstractNumId="35" w15:restartNumberingAfterBreak="0">
     <w:nsid w:val="7F7A4E75"/>
     <w:multiLevelType w:val="hybridMultilevel"/>
     <w:tmpl w:val="6540B076"/>
@@ -15467,7 +13905,7 @@
       </w:pPr>
     </w:lvl>
   </w:abstractNum>
-  <w:abstractNum w:abstractNumId="50" w15:restartNumberingAfterBreak="0">
+  <w:abstractNum w:abstractNumId="36" w15:restartNumberingAfterBreak="0">
     <w:nsid w:val="7FFB0B88"/>
     <w:multiLevelType w:val="hybridMultilevel"/>
     <w:tmpl w:val="461859A6"/>
@@ -15553,159 +13991,118 @@
       </w:pPr>
     </w:lvl>
   </w:abstractNum>
-  <w:num w:numId="1" w16cid:durableId="864055846">
-    <w:abstractNumId w:val="37"/>
+  <w:num w:numId="1" w16cid:durableId="1970285690">
+    <w:abstractNumId w:val="29"/>
   </w:num>
-  <w:num w:numId="2" w16cid:durableId="1591617593">
+  <w:num w:numId="2" w16cid:durableId="690954198">
+    <w:abstractNumId w:val="2"/>
+  </w:num>
+  <w:num w:numId="3" w16cid:durableId="1193877856">
+    <w:abstractNumId w:val="7"/>
+  </w:num>
+  <w:num w:numId="4" w16cid:durableId="1896696259">
+    <w:abstractNumId w:val="35"/>
+  </w:num>
+  <w:num w:numId="5" w16cid:durableId="299505503">
+    <w:abstractNumId w:val="25"/>
+  </w:num>
+  <w:num w:numId="6" w16cid:durableId="1209806981">
     <w:abstractNumId w:val="31"/>
   </w:num>
-  <w:num w:numId="3" w16cid:durableId="1970285690">
-    <w:abstractNumId w:val="38"/>
+  <w:num w:numId="7" w16cid:durableId="1367637077">
+    <w:abstractNumId w:val="1"/>
   </w:num>
-  <w:num w:numId="4" w16cid:durableId="690954198">
+  <w:num w:numId="8" w16cid:durableId="755711024">
+    <w:abstractNumId w:val="23"/>
+  </w:num>
+  <w:num w:numId="9" w16cid:durableId="241454303">
+    <w:abstractNumId w:val="8"/>
+  </w:num>
+  <w:num w:numId="10" w16cid:durableId="383606059">
+    <w:abstractNumId w:val="28"/>
+  </w:num>
+  <w:num w:numId="11" w16cid:durableId="1384523409">
+    <w:abstractNumId w:val="26"/>
+  </w:num>
+  <w:num w:numId="12" w16cid:durableId="1878009529">
+    <w:abstractNumId w:val="17"/>
+  </w:num>
+  <w:num w:numId="13" w16cid:durableId="413936492">
+    <w:abstractNumId w:val="36"/>
+  </w:num>
+  <w:num w:numId="14" w16cid:durableId="623198653">
+    <w:abstractNumId w:val="27"/>
+  </w:num>
+  <w:num w:numId="15" w16cid:durableId="81803004">
+    <w:abstractNumId w:val="14"/>
+  </w:num>
+  <w:num w:numId="16" w16cid:durableId="2128501864">
+    <w:abstractNumId w:val="21"/>
+  </w:num>
+  <w:num w:numId="17" w16cid:durableId="646394405">
+    <w:abstractNumId w:val="13"/>
+  </w:num>
+  <w:num w:numId="18" w16cid:durableId="1937321589">
+    <w:abstractNumId w:val="34"/>
+  </w:num>
+  <w:num w:numId="19" w16cid:durableId="2146116330">
+    <w:abstractNumId w:val="0"/>
+  </w:num>
+  <w:num w:numId="20" w16cid:durableId="96216878">
+    <w:abstractNumId w:val="16"/>
+  </w:num>
+  <w:num w:numId="21" w16cid:durableId="559559982">
+    <w:abstractNumId w:val="4"/>
+  </w:num>
+  <w:num w:numId="22" w16cid:durableId="882207486">
     <w:abstractNumId w:val="3"/>
   </w:num>
-  <w:num w:numId="5" w16cid:durableId="1193877856">
+  <w:num w:numId="23" w16cid:durableId="787168324">
+    <w:abstractNumId w:val="30"/>
+  </w:num>
+  <w:num w:numId="24" w16cid:durableId="1285888166">
     <w:abstractNumId w:val="9"/>
   </w:num>
-  <w:num w:numId="6" w16cid:durableId="1896696259">
-    <w:abstractNumId w:val="49"/>
+  <w:num w:numId="25" w16cid:durableId="746925621">
+    <w:abstractNumId w:val="5"/>
   </w:num>
-  <w:num w:numId="7" w16cid:durableId="1316643887">
+  <w:num w:numId="26" w16cid:durableId="1165316945">
+    <w:abstractNumId w:val="22"/>
+  </w:num>
+  <w:num w:numId="27" w16cid:durableId="14045392">
+    <w:abstractNumId w:val="19"/>
+  </w:num>
+  <w:num w:numId="28" w16cid:durableId="529684466">
+    <w:abstractNumId w:val="6"/>
+  </w:num>
+  <w:num w:numId="29" w16cid:durableId="1366950467">
+    <w:abstractNumId w:val="12"/>
+  </w:num>
+  <w:num w:numId="30" w16cid:durableId="564609062">
+    <w:abstractNumId w:val="10"/>
+  </w:num>
+  <w:num w:numId="31" w16cid:durableId="337540258">
+    <w:abstractNumId w:val="20"/>
+  </w:num>
+  <w:num w:numId="32" w16cid:durableId="1000696231">
+    <w:abstractNumId w:val="18"/>
+  </w:num>
+  <w:num w:numId="33" w16cid:durableId="1354914916">
+    <w:abstractNumId w:val="11"/>
+  </w:num>
+  <w:num w:numId="34" w16cid:durableId="1237351818">
+    <w:abstractNumId w:val="33"/>
+  </w:num>
+  <w:num w:numId="35" w16cid:durableId="1888640908">
     <w:abstractNumId w:val="24"/>
   </w:num>
-  <w:num w:numId="8" w16cid:durableId="76876503">
-    <w:abstractNumId w:val="41"/>
-  </w:num>
-  <w:num w:numId="9" w16cid:durableId="1425956274">
-    <w:abstractNumId w:val="25"/>
-  </w:num>
-  <w:num w:numId="10" w16cid:durableId="299505503">
-    <w:abstractNumId w:val="30"/>
-  </w:num>
-  <w:num w:numId="11" w16cid:durableId="1209806981">
-    <w:abstractNumId w:val="40"/>
-  </w:num>
-  <w:num w:numId="12" w16cid:durableId="1367637077">
-    <w:abstractNumId w:val="1"/>
-  </w:num>
-  <w:num w:numId="13" w16cid:durableId="1774864060">
-    <w:abstractNumId w:val="35"/>
-  </w:num>
-  <w:num w:numId="14" w16cid:durableId="755711024">
-    <w:abstractNumId w:val="28"/>
-  </w:num>
-  <w:num w:numId="15" w16cid:durableId="241454303">
-    <w:abstractNumId w:val="10"/>
-  </w:num>
-  <w:num w:numId="16" w16cid:durableId="383606059">
-    <w:abstractNumId w:val="36"/>
-  </w:num>
-  <w:num w:numId="17" w16cid:durableId="1384523409">
+  <w:num w:numId="36" w16cid:durableId="532155319">
     <w:abstractNumId w:val="32"/>
   </w:num>
-  <w:num w:numId="18" w16cid:durableId="1878009529">
-    <w:abstractNumId w:val="20"/>
-  </w:num>
-  <w:num w:numId="19" w16cid:durableId="413936492">
-    <w:abstractNumId w:val="50"/>
-  </w:num>
-  <w:num w:numId="20" w16cid:durableId="1923294522">
-    <w:abstractNumId w:val="44"/>
-  </w:num>
-  <w:num w:numId="21" w16cid:durableId="623198653">
-    <w:abstractNumId w:val="34"/>
-  </w:num>
-  <w:num w:numId="22" w16cid:durableId="81803004">
-    <w:abstractNumId w:val="17"/>
-  </w:num>
-  <w:num w:numId="23" w16cid:durableId="2128501864">
-    <w:abstractNumId w:val="26"/>
-  </w:num>
-  <w:num w:numId="24" w16cid:durableId="646394405">
-    <w:abstractNumId w:val="16"/>
-  </w:num>
-  <w:num w:numId="25" w16cid:durableId="1937321589">
-    <w:abstractNumId w:val="48"/>
-  </w:num>
-  <w:num w:numId="26" w16cid:durableId="2146116330">
-    <w:abstractNumId w:val="0"/>
-  </w:num>
-  <w:num w:numId="27" w16cid:durableId="96216878">
-    <w:abstractNumId w:val="19"/>
-  </w:num>
-  <w:num w:numId="28" w16cid:durableId="559559982">
-    <w:abstractNumId w:val="5"/>
-  </w:num>
-  <w:num w:numId="29" w16cid:durableId="882207486">
-    <w:abstractNumId w:val="4"/>
-  </w:num>
-  <w:num w:numId="30" w16cid:durableId="787168324">
-    <w:abstractNumId w:val="39"/>
-  </w:num>
-  <w:num w:numId="31" w16cid:durableId="141166437">
-    <w:abstractNumId w:val="33"/>
-  </w:num>
-  <w:num w:numId="32" w16cid:durableId="1285888166">
-    <w:abstractNumId w:val="12"/>
-  </w:num>
-  <w:num w:numId="33" w16cid:durableId="746925621">
-    <w:abstractNumId w:val="7"/>
-  </w:num>
-  <w:num w:numId="34" w16cid:durableId="1165316945">
-    <w:abstractNumId w:val="27"/>
-  </w:num>
-  <w:num w:numId="35" w16cid:durableId="14045392">
-    <w:abstractNumId w:val="22"/>
-  </w:num>
-  <w:num w:numId="36" w16cid:durableId="886844445">
-    <w:abstractNumId w:val="6"/>
-  </w:num>
-  <w:num w:numId="37" w16cid:durableId="529684466">
-    <w:abstractNumId w:val="8"/>
-  </w:num>
-  <w:num w:numId="38" w16cid:durableId="1366950467">
+  <w:num w:numId="37" w16cid:durableId="2114277455">
     <w:abstractNumId w:val="15"/>
   </w:num>
-  <w:num w:numId="39" w16cid:durableId="564609062">
-    <w:abstractNumId w:val="13"/>
-  </w:num>
-  <w:num w:numId="40" w16cid:durableId="1527449769">
-    <w:abstractNumId w:val="45"/>
-  </w:num>
-  <w:num w:numId="41" w16cid:durableId="296909996">
-    <w:abstractNumId w:val="43"/>
-  </w:num>
-  <w:num w:numId="42" w16cid:durableId="337540258">
-    <w:abstractNumId w:val="23"/>
-  </w:num>
-  <w:num w:numId="43" w16cid:durableId="2061975546">
-    <w:abstractNumId w:val="11"/>
-  </w:num>
-  <w:num w:numId="44" w16cid:durableId="1000696231">
-    <w:abstractNumId w:val="21"/>
-  </w:num>
-  <w:num w:numId="45" w16cid:durableId="744761719">
-    <w:abstractNumId w:val="46"/>
-  </w:num>
-  <w:num w:numId="46" w16cid:durableId="1354914916">
-    <w:abstractNumId w:val="14"/>
-  </w:num>
-  <w:num w:numId="47" w16cid:durableId="1237351818">
-    <w:abstractNumId w:val="47"/>
-  </w:num>
-  <w:num w:numId="48" w16cid:durableId="1888640908">
-    <w:abstractNumId w:val="29"/>
-  </w:num>
-  <w:num w:numId="49" w16cid:durableId="1315257130">
-    <w:abstractNumId w:val="2"/>
-  </w:num>
-  <w:num w:numId="50" w16cid:durableId="532155319">
-    <w:abstractNumId w:val="42"/>
-  </w:num>
-  <w:num w:numId="51" w16cid:durableId="2114277455">
-    <w:abstractNumId w:val="18"/>
-  </w:num>
+  <w:numIdMacAtCleanup w:val="37"/>
 </w:numbering>
 </file>
 
@@ -16179,6 +14576,7 @@
   <w:style w:type="character" w:default="1" w:styleId="Tipodeletrapredefinidodopargrafo">
     <w:name w:val="Default Paragraph Font"/>
     <w:uiPriority w:val="1"/>
+    <w:semiHidden/>
     <w:unhideWhenUsed/>
   </w:style>
   <w:style w:type="table" w:default="1" w:styleId="Tabelanormal">

</xml_diff>

<commit_message>
feat: table creation images
</commit_message>
<xml_diff>
--- a/sapabap.docx
+++ b/sapabap.docx
@@ -1351,7 +1351,7 @@
             <w:noProof/>
             <w:webHidden/>
           </w:rPr>
-          <w:t>6</w:t>
+          <w:t>7</w:t>
         </w:r>
         <w:r>
           <w:rPr>
@@ -1428,7 +1428,7 @@
             <w:noProof/>
             <w:webHidden/>
           </w:rPr>
-          <w:t>8</w:t>
+          <w:t>9</w:t>
         </w:r>
         <w:r>
           <w:rPr>
@@ -1505,7 +1505,7 @@
             <w:noProof/>
             <w:webHidden/>
           </w:rPr>
-          <w:t>8</w:t>
+          <w:t>9</w:t>
         </w:r>
         <w:r>
           <w:rPr>
@@ -1580,7 +1580,7 @@
             <w:noProof/>
             <w:webHidden/>
           </w:rPr>
-          <w:t>9</w:t>
+          <w:t>10</w:t>
         </w:r>
         <w:r>
           <w:rPr>
@@ -1655,7 +1655,7 @@
             <w:noProof/>
             <w:webHidden/>
           </w:rPr>
-          <w:t>11</w:t>
+          <w:t>12</w:t>
         </w:r>
         <w:r>
           <w:rPr>
@@ -1730,7 +1730,7 @@
             <w:noProof/>
             <w:webHidden/>
           </w:rPr>
-          <w:t>14</w:t>
+          <w:t>15</w:t>
         </w:r>
         <w:r>
           <w:rPr>
@@ -1805,7 +1805,7 @@
             <w:noProof/>
             <w:webHidden/>
           </w:rPr>
-          <w:t>16</w:t>
+          <w:t>17</w:t>
         </w:r>
         <w:r>
           <w:rPr>
@@ -1880,7 +1880,7 @@
             <w:noProof/>
             <w:webHidden/>
           </w:rPr>
-          <w:t>18</w:t>
+          <w:t>19</w:t>
         </w:r>
         <w:r>
           <w:rPr>
@@ -2336,8 +2336,13 @@
             <w:r>
               <w:br w:type="page"/>
             </w:r>
-            <w:r>
-              <w:t>Tab. Base de Dados</w:t>
+            <w:proofErr w:type="spellStart"/>
+            <w:r>
+              <w:t>Tab</w:t>
+            </w:r>
+            <w:proofErr w:type="spellEnd"/>
+            <w:r>
+              <w:t>. Base de Dados</w:t>
             </w:r>
           </w:p>
         </w:tc>
@@ -2827,7 +2832,44 @@
             </w:pPr>
             <w:bookmarkStart w:id="3" w:name="_Hlk192856010"/>
             <w:r>
-              <w:t>IMAGEM</w:t>
+              <w:rPr>
+                <w:noProof/>
+              </w:rPr>
+              <w:drawing>
+                <wp:inline distT="0" distB="0" distL="0" distR="0" wp14:anchorId="0A89D40E" wp14:editId="23502932">
+                  <wp:extent cx="2622360" cy="1637376"/>
+                  <wp:effectExtent l="0" t="0" r="6985" b="1270"/>
+                  <wp:docPr id="2020366368" name="Imagem 1"/>
+                  <wp:cNvGraphicFramePr>
+                    <a:graphicFrameLocks xmlns:a="http://schemas.openxmlformats.org/drawingml/2006/main" noChangeAspect="1"/>
+                  </wp:cNvGraphicFramePr>
+                  <a:graphic xmlns:a="http://schemas.openxmlformats.org/drawingml/2006/main">
+                    <a:graphicData uri="http://schemas.openxmlformats.org/drawingml/2006/picture">
+                      <pic:pic xmlns:pic="http://schemas.openxmlformats.org/drawingml/2006/picture">
+                        <pic:nvPicPr>
+                          <pic:cNvPr id="2020366368" name=""/>
+                          <pic:cNvPicPr/>
+                        </pic:nvPicPr>
+                        <pic:blipFill>
+                          <a:blip r:embed="rId9"/>
+                          <a:stretch>
+                            <a:fillRect/>
+                          </a:stretch>
+                        </pic:blipFill>
+                        <pic:spPr>
+                          <a:xfrm>
+                            <a:off x="0" y="0"/>
+                            <a:ext cx="2622360" cy="1637376"/>
+                          </a:xfrm>
+                          <a:prstGeom prst="rect">
+                            <a:avLst/>
+                          </a:prstGeom>
+                        </pic:spPr>
+                      </pic:pic>
+                    </a:graphicData>
+                  </a:graphic>
+                </wp:inline>
+              </w:drawing>
             </w:r>
           </w:p>
         </w:tc>
@@ -2892,6 +2934,7 @@
         </w:rPr>
         <w:t>C (</w:t>
       </w:r>
+      <w:proofErr w:type="spellStart"/>
       <w:r>
         <w:rPr>
           <w:i/>
@@ -2900,6 +2943,7 @@
         </w:rPr>
         <w:t>Customizing</w:t>
       </w:r>
+      <w:proofErr w:type="spellEnd"/>
       <w:r>
         <w:rPr>
           <w:u w:val="single"/>
@@ -2968,7 +3012,44 @@
             </w:pPr>
             <w:bookmarkStart w:id="4" w:name="_Hlk192856169"/>
             <w:r>
-              <w:t>IMAGEM</w:t>
+              <w:rPr>
+                <w:noProof/>
+              </w:rPr>
+              <w:drawing>
+                <wp:inline distT="0" distB="0" distL="0" distR="0" wp14:anchorId="2F5C1FFF" wp14:editId="5A73D4BE">
+                  <wp:extent cx="5050380" cy="1652546"/>
+                  <wp:effectExtent l="0" t="0" r="0" b="5080"/>
+                  <wp:docPr id="988321910" name="Imagem 1"/>
+                  <wp:cNvGraphicFramePr>
+                    <a:graphicFrameLocks xmlns:a="http://schemas.openxmlformats.org/drawingml/2006/main" noChangeAspect="1"/>
+                  </wp:cNvGraphicFramePr>
+                  <a:graphic xmlns:a="http://schemas.openxmlformats.org/drawingml/2006/main">
+                    <a:graphicData uri="http://schemas.openxmlformats.org/drawingml/2006/picture">
+                      <pic:pic xmlns:pic="http://schemas.openxmlformats.org/drawingml/2006/picture">
+                        <pic:nvPicPr>
+                          <pic:cNvPr id="988321910" name=""/>
+                          <pic:cNvPicPr/>
+                        </pic:nvPicPr>
+                        <pic:blipFill>
+                          <a:blip r:embed="rId10"/>
+                          <a:stretch>
+                            <a:fillRect/>
+                          </a:stretch>
+                        </pic:blipFill>
+                        <pic:spPr>
+                          <a:xfrm>
+                            <a:off x="0" y="0"/>
+                            <a:ext cx="5081992" cy="1662890"/>
+                          </a:xfrm>
+                          <a:prstGeom prst="rect">
+                            <a:avLst/>
+                          </a:prstGeom>
+                        </pic:spPr>
+                      </pic:pic>
+                    </a:graphicData>
+                  </a:graphic>
+                </wp:inline>
+              </w:drawing>
             </w:r>
           </w:p>
         </w:tc>
@@ -2982,16 +3063,14 @@
       </w:pPr>
     </w:p>
     <w:p>
+      <w:pPr>
+        <w:spacing w:before="240" w:after="240" w:line="360" w:lineRule="auto"/>
+        <w:ind w:left="900"/>
+        <w:jc w:val="both"/>
+      </w:pPr>
       <w:r>
         <w:br w:type="page"/>
       </w:r>
-    </w:p>
-    <w:p>
-      <w:pPr>
-        <w:spacing w:before="240" w:after="240" w:line="360" w:lineRule="auto"/>
-        <w:ind w:left="900"/>
-        <w:jc w:val="both"/>
-      </w:pPr>
       <w:r>
         <w:lastRenderedPageBreak/>
         <w:t>Inserir c</w:t>
@@ -3004,6 +3083,170 @@
       </w:r>
       <w:r>
         <w:t>a nova tabela.</w:t>
+      </w:r>
+    </w:p>
+    <w:tbl>
+      <w:tblPr>
+        <w:tblStyle w:val="TabelacomGrelha"/>
+        <w:tblW w:w="0" w:type="auto"/>
+        <w:tblInd w:w="1008" w:type="dxa"/>
+        <w:tblBorders>
+          <w:top w:val="single" w:sz="4" w:space="0" w:color="BFBFBF" w:themeColor="background1" w:themeShade="BF"/>
+          <w:left w:val="single" w:sz="4" w:space="0" w:color="BFBFBF" w:themeColor="background1" w:themeShade="BF"/>
+          <w:bottom w:val="single" w:sz="4" w:space="0" w:color="BFBFBF"/>
+          <w:right w:val="single" w:sz="4" w:space="0" w:color="BFBFBF" w:themeColor="background1" w:themeShade="BF"/>
+          <w:insideH w:val="none" w:sz="0" w:space="0" w:color="auto"/>
+          <w:insideV w:val="none" w:sz="0" w:space="0" w:color="auto"/>
+        </w:tblBorders>
+        <w:tblLook w:val="04A0" w:firstRow="1" w:lastRow="0" w:firstColumn="1" w:lastColumn="0" w:noHBand="0" w:noVBand="1"/>
+      </w:tblPr>
+      <w:tblGrid>
+        <w:gridCol w:w="9550"/>
+      </w:tblGrid>
+      <w:tr>
+        <w:tc>
+          <w:tcPr>
+            <w:tcW w:w="9450" w:type="dxa"/>
+          </w:tcPr>
+          <w:p>
+            <w:pPr>
+              <w:pStyle w:val="PargrafodaLista"/>
+              <w:spacing w:before="240" w:after="240" w:line="360" w:lineRule="auto"/>
+              <w:jc w:val="center"/>
+            </w:pPr>
+            <w:r>
+              <w:rPr>
+                <w:noProof/>
+              </w:rPr>
+              <w:drawing>
+                <wp:inline distT="0" distB="0" distL="0" distR="0" wp14:anchorId="52E5578B" wp14:editId="2DF570C3">
+                  <wp:extent cx="5927375" cy="1860665"/>
+                  <wp:effectExtent l="0" t="0" r="0" b="6350"/>
+                  <wp:docPr id="1551303907" name="Imagem 1"/>
+                  <wp:cNvGraphicFramePr>
+                    <a:graphicFrameLocks xmlns:a="http://schemas.openxmlformats.org/drawingml/2006/main" noChangeAspect="1"/>
+                  </wp:cNvGraphicFramePr>
+                  <a:graphic xmlns:a="http://schemas.openxmlformats.org/drawingml/2006/main">
+                    <a:graphicData uri="http://schemas.openxmlformats.org/drawingml/2006/picture">
+                      <pic:pic xmlns:pic="http://schemas.openxmlformats.org/drawingml/2006/picture">
+                        <pic:nvPicPr>
+                          <pic:cNvPr id="1551303907" name=""/>
+                          <pic:cNvPicPr/>
+                        </pic:nvPicPr>
+                        <pic:blipFill>
+                          <a:blip r:embed="rId11"/>
+                          <a:stretch>
+                            <a:fillRect/>
+                          </a:stretch>
+                        </pic:blipFill>
+                        <pic:spPr>
+                          <a:xfrm>
+                            <a:off x="0" y="0"/>
+                            <a:ext cx="5961250" cy="1871299"/>
+                          </a:xfrm>
+                          <a:prstGeom prst="rect">
+                            <a:avLst/>
+                          </a:prstGeom>
+                        </pic:spPr>
+                      </pic:pic>
+                    </a:graphicData>
+                  </a:graphic>
+                </wp:inline>
+              </w:drawing>
+            </w:r>
+          </w:p>
+        </w:tc>
+      </w:tr>
+    </w:tbl>
+    <w:p>
+      <w:pPr>
+        <w:spacing w:before="240" w:after="240" w:line="360" w:lineRule="auto"/>
+        <w:ind w:left="900"/>
+        <w:jc w:val="both"/>
+      </w:pPr>
+    </w:p>
+    <w:p>
+      <w:pPr>
+        <w:spacing w:before="240" w:after="240" w:line="360" w:lineRule="auto"/>
+        <w:ind w:left="900"/>
+        <w:jc w:val="both"/>
+      </w:pPr>
+      <w:r>
+        <w:t>Chave externa</w:t>
+      </w:r>
+    </w:p>
+    <w:p>
+      <w:pPr>
+        <w:pStyle w:val="PargrafodaLista"/>
+        <w:numPr>
+          <w:ilvl w:val="1"/>
+          <w:numId w:val="8"/>
+        </w:numPr>
+        <w:spacing w:before="240" w:after="240" w:line="360" w:lineRule="auto"/>
+        <w:jc w:val="both"/>
+      </w:pPr>
+      <w:r>
+        <w:t xml:space="preserve">Selecionar </w:t>
+      </w:r>
+      <w:r>
+        <w:t>um elemento de dados</w:t>
+      </w:r>
+    </w:p>
+    <w:p>
+      <w:pPr>
+        <w:pStyle w:val="PargrafodaLista"/>
+        <w:numPr>
+          <w:ilvl w:val="1"/>
+          <w:numId w:val="8"/>
+        </w:numPr>
+        <w:spacing w:before="240" w:after="240" w:line="360" w:lineRule="auto"/>
+        <w:jc w:val="both"/>
+      </w:pPr>
+      <w:r>
+        <w:t>Clicar no botão da chave externa</w:t>
+      </w:r>
+    </w:p>
+    <w:p>
+      <w:pPr>
+        <w:pStyle w:val="PargrafodaLista"/>
+        <w:numPr>
+          <w:ilvl w:val="2"/>
+          <w:numId w:val="38"/>
+        </w:numPr>
+        <w:spacing w:before="240" w:after="240" w:line="276" w:lineRule="auto"/>
+        <w:ind w:left="2520" w:right="544" w:hanging="540"/>
+        <w:jc w:val="both"/>
+      </w:pPr>
+      <w:r>
+        <w:t>Se a o elemento de dados for da SAP aceitar, caso o elemento de dados não for da SAP não aceitar</w:t>
+      </w:r>
+    </w:p>
+    <w:p>
+      <w:pPr>
+        <w:pStyle w:val="PargrafodaLista"/>
+        <w:numPr>
+          <w:ilvl w:val="1"/>
+          <w:numId w:val="8"/>
+        </w:numPr>
+        <w:spacing w:before="240" w:after="240" w:line="360" w:lineRule="auto"/>
+        <w:jc w:val="both"/>
+      </w:pPr>
+      <w:r>
+        <w:t>Selecionar campos-chave/candidatos</w:t>
+      </w:r>
+    </w:p>
+    <w:p>
+      <w:pPr>
+        <w:pStyle w:val="PargrafodaLista"/>
+        <w:numPr>
+          <w:ilvl w:val="1"/>
+          <w:numId w:val="8"/>
+        </w:numPr>
+        <w:spacing w:before="240" w:after="240" w:line="360" w:lineRule="auto"/>
+        <w:jc w:val="both"/>
+      </w:pPr>
+      <w:r>
+        <w:t>Selecionar 1:CN</w:t>
       </w:r>
     </w:p>
     <w:tbl>
@@ -3035,12 +3278,51 @@
               <w:spacing w:before="240" w:after="240" w:line="360" w:lineRule="auto"/>
               <w:jc w:val="center"/>
             </w:pPr>
-            <w:r>
-              <w:t>IMAGEM</w:t>
+            <w:bookmarkStart w:id="5" w:name="_Hlk192856694"/>
+            <w:r>
+              <w:rPr>
+                <w:noProof/>
+              </w:rPr>
+              <w:drawing>
+                <wp:inline distT="0" distB="0" distL="0" distR="0" wp14:anchorId="122F4A6E" wp14:editId="7539FEBA">
+                  <wp:extent cx="4205425" cy="3427387"/>
+                  <wp:effectExtent l="0" t="0" r="5080" b="1905"/>
+                  <wp:docPr id="1348745791" name="Imagem 1"/>
+                  <wp:cNvGraphicFramePr>
+                    <a:graphicFrameLocks xmlns:a="http://schemas.openxmlformats.org/drawingml/2006/main" noChangeAspect="1"/>
+                  </wp:cNvGraphicFramePr>
+                  <a:graphic xmlns:a="http://schemas.openxmlformats.org/drawingml/2006/main">
+                    <a:graphicData uri="http://schemas.openxmlformats.org/drawingml/2006/picture">
+                      <pic:pic xmlns:pic="http://schemas.openxmlformats.org/drawingml/2006/picture">
+                        <pic:nvPicPr>
+                          <pic:cNvPr id="1348745791" name=""/>
+                          <pic:cNvPicPr/>
+                        </pic:nvPicPr>
+                        <pic:blipFill>
+                          <a:blip r:embed="rId12"/>
+                          <a:stretch>
+                            <a:fillRect/>
+                          </a:stretch>
+                        </pic:blipFill>
+                        <pic:spPr>
+                          <a:xfrm>
+                            <a:off x="0" y="0"/>
+                            <a:ext cx="4216072" cy="3436064"/>
+                          </a:xfrm>
+                          <a:prstGeom prst="rect">
+                            <a:avLst/>
+                          </a:prstGeom>
+                        </pic:spPr>
+                      </pic:pic>
+                    </a:graphicData>
+                  </a:graphic>
+                </wp:inline>
+              </w:drawing>
             </w:r>
           </w:p>
         </w:tc>
       </w:tr>
+      <w:bookmarkEnd w:id="5"/>
     </w:tbl>
     <w:p>
       <w:pPr>
@@ -3056,31 +3338,49 @@
         <w:jc w:val="both"/>
       </w:pPr>
       <w:r>
-        <w:t xml:space="preserve">Chave externa </w:t>
-      </w:r>
-      <w:r>
-        <w:rPr>
-          <w:b/>
-          <w:bCs/>
-          <w:color w:val="FF0000"/>
-        </w:rPr>
-        <w:t>(</w:t>
-      </w:r>
-      <w:r>
-        <w:rPr>
-          <w:b/>
-          <w:bCs/>
-          <w:color w:val="FF0000"/>
-        </w:rPr>
-        <w:t>MODIFICAR ESTA PARTE QUANDO TIVER NO SAP</w:t>
-      </w:r>
-      <w:r>
-        <w:rPr>
-          <w:b/>
-          <w:bCs/>
-          <w:color w:val="FF0000"/>
-        </w:rPr>
-        <w:t>)</w:t>
+        <w:t>Gravar nova tabela.</w:t>
+      </w:r>
+    </w:p>
+    <w:p>
+      <w:pPr>
+        <w:pStyle w:val="PargrafodaLista"/>
+        <w:numPr>
+          <w:ilvl w:val="0"/>
+          <w:numId w:val="3"/>
+        </w:numPr>
+        <w:spacing w:before="240" w:after="240" w:line="360" w:lineRule="auto"/>
+        <w:jc w:val="both"/>
+      </w:pPr>
+      <w:r>
+        <w:t>Clicar no ícone da disquete ou utilizar tecla de atalho CTRL+S</w:t>
+      </w:r>
+    </w:p>
+    <w:p>
+      <w:pPr>
+        <w:pStyle w:val="PargrafodaLista"/>
+        <w:numPr>
+          <w:ilvl w:val="0"/>
+          <w:numId w:val="3"/>
+        </w:numPr>
+        <w:spacing w:before="240" w:after="240" w:line="360" w:lineRule="auto"/>
+        <w:jc w:val="both"/>
+      </w:pPr>
+      <w:r>
+        <w:t>Inserir o nome do pacote: Z320_2025</w:t>
+      </w:r>
+    </w:p>
+    <w:p>
+      <w:pPr>
+        <w:pStyle w:val="PargrafodaLista"/>
+        <w:numPr>
+          <w:ilvl w:val="0"/>
+          <w:numId w:val="3"/>
+        </w:numPr>
+        <w:spacing w:before="240" w:after="240" w:line="360" w:lineRule="auto"/>
+        <w:jc w:val="both"/>
+      </w:pPr>
+      <w:r>
+        <w:t>Selecionar a ordem de transporte</w:t>
       </w:r>
     </w:p>
     <w:p>
@@ -3088,13 +3388,13 @@
         <w:pStyle w:val="PargrafodaLista"/>
         <w:numPr>
           <w:ilvl w:val="1"/>
-          <w:numId w:val="8"/>
+          <w:numId w:val="3"/>
         </w:numPr>
         <w:spacing w:before="240" w:after="240" w:line="360" w:lineRule="auto"/>
         <w:jc w:val="both"/>
       </w:pPr>
       <w:r>
-        <w:t>Selecionar em não aceitar</w:t>
+        <w:t>Ordens – Ordens Próprias – Ordem Topo</w:t>
       </w:r>
     </w:p>
     <w:p>
@@ -3102,21 +3402,162 @@
         <w:pStyle w:val="PargrafodaLista"/>
         <w:numPr>
           <w:ilvl w:val="1"/>
-          <w:numId w:val="8"/>
+          <w:numId w:val="3"/>
         </w:numPr>
         <w:spacing w:before="240" w:after="240" w:line="360" w:lineRule="auto"/>
         <w:jc w:val="both"/>
       </w:pPr>
       <w:r>
-        <w:t xml:space="preserve">Na </w:t>
-      </w:r>
-      <w:proofErr w:type="spellStart"/>
-      <w:r>
-        <w:t>tab</w:t>
-      </w:r>
-      <w:proofErr w:type="spellEnd"/>
-      <w:r>
-        <w:t xml:space="preserve"> verifica inserir o nome da tabela</w:t>
+        <w:t>Por defeito já vem selecionada</w:t>
+      </w:r>
+    </w:p>
+    <w:p/>
+    <w:tbl>
+      <w:tblPr>
+        <w:tblStyle w:val="TabelacomGrelha"/>
+        <w:tblW w:w="0" w:type="auto"/>
+        <w:tblInd w:w="900" w:type="dxa"/>
+        <w:tblBorders>
+          <w:bottom w:val="single" w:sz="4" w:space="0" w:color="BFBFBF" w:themeColor="background1" w:themeShade="BF"/>
+        </w:tblBorders>
+        <w:tblLook w:val="04A0" w:firstRow="1" w:lastRow="0" w:firstColumn="1" w:lastColumn="0" w:noHBand="0" w:noVBand="1"/>
+      </w:tblPr>
+      <w:tblGrid>
+        <w:gridCol w:w="4566"/>
+        <w:gridCol w:w="5561"/>
+      </w:tblGrid>
+      <w:tr>
+        <w:tc>
+          <w:tcPr>
+            <w:tcW w:w="3168" w:type="dxa"/>
+            <w:tcBorders>
+              <w:top w:val="single" w:sz="4" w:space="0" w:color="BFBFBF" w:themeColor="background1" w:themeShade="BF"/>
+              <w:left w:val="single" w:sz="4" w:space="0" w:color="BFBFBF" w:themeColor="background1" w:themeShade="BF"/>
+              <w:right w:val="single" w:sz="4" w:space="0" w:color="BFBFBF" w:themeColor="background1" w:themeShade="BF"/>
+            </w:tcBorders>
+          </w:tcPr>
+          <w:p>
+            <w:pPr>
+              <w:spacing w:before="240" w:after="240" w:line="360" w:lineRule="auto"/>
+              <w:jc w:val="center"/>
+            </w:pPr>
+            <w:bookmarkStart w:id="6" w:name="_Hlk192856528"/>
+            <w:r>
+              <w:rPr>
+                <w:noProof/>
+              </w:rPr>
+              <w:drawing>
+                <wp:inline distT="0" distB="0" distL="0" distR="0" wp14:anchorId="0ADD565F" wp14:editId="261E4205">
+                  <wp:extent cx="2762442" cy="1802921"/>
+                  <wp:effectExtent l="0" t="0" r="0" b="6985"/>
+                  <wp:docPr id="1993428178" name="Imagem 1"/>
+                  <wp:cNvGraphicFramePr>
+                    <a:graphicFrameLocks xmlns:a="http://schemas.openxmlformats.org/drawingml/2006/main" noChangeAspect="1"/>
+                  </wp:cNvGraphicFramePr>
+                  <a:graphic xmlns:a="http://schemas.openxmlformats.org/drawingml/2006/main">
+                    <a:graphicData uri="http://schemas.openxmlformats.org/drawingml/2006/picture">
+                      <pic:pic xmlns:pic="http://schemas.openxmlformats.org/drawingml/2006/picture">
+                        <pic:nvPicPr>
+                          <pic:cNvPr id="1993428178" name=""/>
+                          <pic:cNvPicPr/>
+                        </pic:nvPicPr>
+                        <pic:blipFill>
+                          <a:blip r:embed="rId13"/>
+                          <a:stretch>
+                            <a:fillRect/>
+                          </a:stretch>
+                        </pic:blipFill>
+                        <pic:spPr>
+                          <a:xfrm>
+                            <a:off x="0" y="0"/>
+                            <a:ext cx="2776596" cy="1812159"/>
+                          </a:xfrm>
+                          <a:prstGeom prst="rect">
+                            <a:avLst/>
+                          </a:prstGeom>
+                        </pic:spPr>
+                      </pic:pic>
+                    </a:graphicData>
+                  </a:graphic>
+                </wp:inline>
+              </w:drawing>
+            </w:r>
+          </w:p>
+        </w:tc>
+        <w:tc>
+          <w:tcPr>
+            <w:tcW w:w="3168" w:type="dxa"/>
+            <w:tcBorders>
+              <w:top w:val="single" w:sz="4" w:space="0" w:color="BFBFBF" w:themeColor="background1" w:themeShade="BF"/>
+              <w:left w:val="single" w:sz="4" w:space="0" w:color="BFBFBF" w:themeColor="background1" w:themeShade="BF"/>
+              <w:right w:val="single" w:sz="4" w:space="0" w:color="BFBFBF" w:themeColor="background1" w:themeShade="BF"/>
+            </w:tcBorders>
+          </w:tcPr>
+          <w:p>
+            <w:pPr>
+              <w:spacing w:before="240" w:after="240" w:line="360" w:lineRule="auto"/>
+              <w:jc w:val="center"/>
+            </w:pPr>
+            <w:r>
+              <w:rPr>
+                <w:noProof/>
+              </w:rPr>
+              <w:drawing>
+                <wp:inline distT="0" distB="0" distL="0" distR="0" wp14:anchorId="48954BC6" wp14:editId="0DD8814D">
+                  <wp:extent cx="3394136" cy="1092444"/>
+                  <wp:effectExtent l="0" t="0" r="0" b="0"/>
+                  <wp:docPr id="1605972572" name="Imagem 1"/>
+                  <wp:cNvGraphicFramePr>
+                    <a:graphicFrameLocks xmlns:a="http://schemas.openxmlformats.org/drawingml/2006/main" noChangeAspect="1"/>
+                  </wp:cNvGraphicFramePr>
+                  <a:graphic xmlns:a="http://schemas.openxmlformats.org/drawingml/2006/main">
+                    <a:graphicData uri="http://schemas.openxmlformats.org/drawingml/2006/picture">
+                      <pic:pic xmlns:pic="http://schemas.openxmlformats.org/drawingml/2006/picture">
+                        <pic:nvPicPr>
+                          <pic:cNvPr id="1605972572" name=""/>
+                          <pic:cNvPicPr/>
+                        </pic:nvPicPr>
+                        <pic:blipFill>
+                          <a:blip r:embed="rId14"/>
+                          <a:stretch>
+                            <a:fillRect/>
+                          </a:stretch>
+                        </pic:blipFill>
+                        <pic:spPr>
+                          <a:xfrm>
+                            <a:off x="0" y="0"/>
+                            <a:ext cx="3415582" cy="1099347"/>
+                          </a:xfrm>
+                          <a:prstGeom prst="rect">
+                            <a:avLst/>
+                          </a:prstGeom>
+                        </pic:spPr>
+                      </pic:pic>
+                    </a:graphicData>
+                  </a:graphic>
+                </wp:inline>
+              </w:drawing>
+            </w:r>
+          </w:p>
+        </w:tc>
+      </w:tr>
+      <w:bookmarkEnd w:id="6"/>
+    </w:tbl>
+    <w:p>
+      <w:pPr>
+        <w:spacing w:before="240" w:after="240" w:line="360" w:lineRule="auto"/>
+        <w:ind w:left="900"/>
+        <w:jc w:val="both"/>
+      </w:pPr>
+    </w:p>
+    <w:p>
+      <w:pPr>
+        <w:spacing w:before="240" w:after="240" w:line="360" w:lineRule="auto"/>
+        <w:ind w:left="900"/>
+        <w:jc w:val="both"/>
+      </w:pPr>
+      <w:r>
+        <w:t>Ativar a nova tabela.</w:t>
       </w:r>
     </w:p>
     <w:p>
@@ -3124,41 +3565,13 @@
         <w:pStyle w:val="PargrafodaLista"/>
         <w:numPr>
           <w:ilvl w:val="1"/>
-          <w:numId w:val="8"/>
+          <w:numId w:val="5"/>
         </w:numPr>
         <w:spacing w:before="240" w:after="240" w:line="360" w:lineRule="auto"/>
         <w:jc w:val="both"/>
       </w:pPr>
       <w:r>
-        <w:t>Gerar proposta</w:t>
-      </w:r>
-    </w:p>
-    <w:p>
-      <w:pPr>
-        <w:pStyle w:val="PargrafodaLista"/>
-        <w:numPr>
-          <w:ilvl w:val="1"/>
-          <w:numId w:val="8"/>
-        </w:numPr>
-        <w:spacing w:before="240" w:after="240" w:line="360" w:lineRule="auto"/>
-        <w:jc w:val="both"/>
-      </w:pPr>
-      <w:r>
-        <w:t>Selecionar campos-chave/candidatos</w:t>
-      </w:r>
-    </w:p>
-    <w:p>
-      <w:pPr>
-        <w:pStyle w:val="PargrafodaLista"/>
-        <w:numPr>
-          <w:ilvl w:val="1"/>
-          <w:numId w:val="8"/>
-        </w:numPr>
-        <w:spacing w:before="240" w:after="240" w:line="360" w:lineRule="auto"/>
-        <w:jc w:val="both"/>
-      </w:pPr>
-      <w:r>
-        <w:t>Selecionar 1:CN</w:t>
+        <w:t>Clicar no ícone da varinha ou utilizar tecla de atalho CTRL+F3</w:t>
       </w:r>
     </w:p>
     <w:tbl>
@@ -3177,7 +3590,7 @@
         <w:tblLook w:val="04A0" w:firstRow="1" w:lastRow="0" w:firstColumn="1" w:lastColumn="0" w:noHBand="0" w:noVBand="1"/>
       </w:tblPr>
       <w:tblGrid>
-        <w:gridCol w:w="9450"/>
+        <w:gridCol w:w="10026"/>
       </w:tblGrid>
       <w:tr>
         <w:tc>
@@ -3190,187 +3603,51 @@
               <w:spacing w:before="240" w:after="240" w:line="360" w:lineRule="auto"/>
               <w:jc w:val="center"/>
             </w:pPr>
-            <w:bookmarkStart w:id="5" w:name="_Hlk192856694"/>
-            <w:r>
-              <w:t>IMAGEM</w:t>
+            <w:r>
+              <w:rPr>
+                <w:noProof/>
+              </w:rPr>
+              <w:drawing>
+                <wp:inline distT="0" distB="0" distL="0" distR="0" wp14:anchorId="47EAD0F5" wp14:editId="4973F13A">
+                  <wp:extent cx="6228655" cy="312421"/>
+                  <wp:effectExtent l="0" t="0" r="1270" b="0"/>
+                  <wp:docPr id="1936560584" name="Imagem 1"/>
+                  <wp:cNvGraphicFramePr>
+                    <a:graphicFrameLocks xmlns:a="http://schemas.openxmlformats.org/drawingml/2006/main" noChangeAspect="1"/>
+                  </wp:cNvGraphicFramePr>
+                  <a:graphic xmlns:a="http://schemas.openxmlformats.org/drawingml/2006/main">
+                    <a:graphicData uri="http://schemas.openxmlformats.org/drawingml/2006/picture">
+                      <pic:pic xmlns:pic="http://schemas.openxmlformats.org/drawingml/2006/picture">
+                        <pic:nvPicPr>
+                          <pic:cNvPr id="1936560584" name=""/>
+                          <pic:cNvPicPr/>
+                        </pic:nvPicPr>
+                        <pic:blipFill>
+                          <a:blip r:embed="rId15"/>
+                          <a:stretch>
+                            <a:fillRect/>
+                          </a:stretch>
+                        </pic:blipFill>
+                        <pic:spPr>
+                          <a:xfrm>
+                            <a:off x="0" y="0"/>
+                            <a:ext cx="6404971" cy="321265"/>
+                          </a:xfrm>
+                          <a:prstGeom prst="rect">
+                            <a:avLst/>
+                          </a:prstGeom>
+                        </pic:spPr>
+                      </pic:pic>
+                    </a:graphicData>
+                  </a:graphic>
+                </wp:inline>
+              </w:drawing>
             </w:r>
           </w:p>
         </w:tc>
       </w:tr>
-      <w:bookmarkEnd w:id="5"/>
     </w:tbl>
-    <w:p>
-      <w:pPr>
-        <w:spacing w:before="240" w:after="240" w:line="360" w:lineRule="auto"/>
-        <w:ind w:left="900"/>
-        <w:jc w:val="both"/>
-      </w:pPr>
-    </w:p>
-    <w:p>
-      <w:pPr>
-        <w:spacing w:before="240" w:after="240" w:line="360" w:lineRule="auto"/>
-        <w:ind w:left="900"/>
-        <w:jc w:val="both"/>
-      </w:pPr>
-      <w:r>
-        <w:t>Gravar nova tabela.</w:t>
-      </w:r>
-    </w:p>
-    <w:p>
-      <w:pPr>
-        <w:pStyle w:val="PargrafodaLista"/>
-        <w:numPr>
-          <w:ilvl w:val="0"/>
-          <w:numId w:val="3"/>
-        </w:numPr>
-        <w:spacing w:before="240" w:after="240" w:line="360" w:lineRule="auto"/>
-        <w:jc w:val="both"/>
-      </w:pPr>
-      <w:r>
-        <w:t>Clicar no ícone da disquete ou utilizar tecla de atalho CTRL+S</w:t>
-      </w:r>
-    </w:p>
-    <w:p>
-      <w:pPr>
-        <w:pStyle w:val="PargrafodaLista"/>
-        <w:numPr>
-          <w:ilvl w:val="0"/>
-          <w:numId w:val="3"/>
-        </w:numPr>
-        <w:spacing w:before="240" w:after="240" w:line="360" w:lineRule="auto"/>
-        <w:jc w:val="both"/>
-      </w:pPr>
-      <w:r>
-        <w:t>Inserir o nome do pacote: Z320_2025</w:t>
-      </w:r>
-    </w:p>
-    <w:p>
-      <w:pPr>
-        <w:pStyle w:val="PargrafodaLista"/>
-        <w:numPr>
-          <w:ilvl w:val="0"/>
-          <w:numId w:val="3"/>
-        </w:numPr>
-        <w:spacing w:before="240" w:after="240" w:line="360" w:lineRule="auto"/>
-        <w:jc w:val="both"/>
-      </w:pPr>
-      <w:r>
-        <w:t>Selecionar a ordem de transporte</w:t>
-      </w:r>
-    </w:p>
-    <w:p>
-      <w:pPr>
-        <w:pStyle w:val="PargrafodaLista"/>
-        <w:numPr>
-          <w:ilvl w:val="1"/>
-          <w:numId w:val="3"/>
-        </w:numPr>
-        <w:spacing w:before="240" w:after="240" w:line="360" w:lineRule="auto"/>
-        <w:jc w:val="both"/>
-      </w:pPr>
-      <w:r>
-        <w:t>Ordens – Ordens Próprias – Ordem Topo</w:t>
-      </w:r>
-    </w:p>
-    <w:p>
-      <w:pPr>
-        <w:pStyle w:val="PargrafodaLista"/>
-        <w:numPr>
-          <w:ilvl w:val="1"/>
-          <w:numId w:val="3"/>
-        </w:numPr>
-        <w:spacing w:before="240" w:after="240" w:line="360" w:lineRule="auto"/>
-        <w:jc w:val="both"/>
-      </w:pPr>
-      <w:r>
-        <w:t>Por defeito já vem selecionada</w:t>
-      </w:r>
-    </w:p>
     <w:p/>
-    <w:tbl>
-      <w:tblPr>
-        <w:tblStyle w:val="TabelacomGrelha"/>
-        <w:tblW w:w="0" w:type="auto"/>
-        <w:tblInd w:w="900" w:type="dxa"/>
-        <w:tblBorders>
-          <w:bottom w:val="single" w:sz="4" w:space="0" w:color="BFBFBF" w:themeColor="background1" w:themeShade="BF"/>
-        </w:tblBorders>
-        <w:tblLook w:val="04A0" w:firstRow="1" w:lastRow="0" w:firstColumn="1" w:lastColumn="0" w:noHBand="0" w:noVBand="1"/>
-      </w:tblPr>
-      <w:tblGrid>
-        <w:gridCol w:w="3168"/>
-        <w:gridCol w:w="3168"/>
-        <w:gridCol w:w="3168"/>
-      </w:tblGrid>
-      <w:tr>
-        <w:tc>
-          <w:tcPr>
-            <w:tcW w:w="3168" w:type="dxa"/>
-            <w:tcBorders>
-              <w:top w:val="single" w:sz="4" w:space="0" w:color="BFBFBF" w:themeColor="background1" w:themeShade="BF"/>
-              <w:left w:val="single" w:sz="4" w:space="0" w:color="BFBFBF" w:themeColor="background1" w:themeShade="BF"/>
-              <w:right w:val="single" w:sz="4" w:space="0" w:color="BFBFBF" w:themeColor="background1" w:themeShade="BF"/>
-            </w:tcBorders>
-          </w:tcPr>
-          <w:p>
-            <w:pPr>
-              <w:spacing w:before="240" w:after="240" w:line="360" w:lineRule="auto"/>
-              <w:jc w:val="center"/>
-            </w:pPr>
-            <w:bookmarkStart w:id="6" w:name="_Hlk192856528"/>
-            <w:r>
-              <w:t>IMAGEM</w:t>
-            </w:r>
-          </w:p>
-        </w:tc>
-        <w:tc>
-          <w:tcPr>
-            <w:tcW w:w="3168" w:type="dxa"/>
-            <w:tcBorders>
-              <w:top w:val="single" w:sz="4" w:space="0" w:color="BFBFBF" w:themeColor="background1" w:themeShade="BF"/>
-              <w:left w:val="single" w:sz="4" w:space="0" w:color="BFBFBF" w:themeColor="background1" w:themeShade="BF"/>
-              <w:right w:val="single" w:sz="4" w:space="0" w:color="BFBFBF" w:themeColor="background1" w:themeShade="BF"/>
-            </w:tcBorders>
-          </w:tcPr>
-          <w:p>
-            <w:pPr>
-              <w:spacing w:before="240" w:after="240" w:line="360" w:lineRule="auto"/>
-              <w:jc w:val="center"/>
-            </w:pPr>
-            <w:r>
-              <w:t>IMAGEM</w:t>
-            </w:r>
-          </w:p>
-        </w:tc>
-        <w:tc>
-          <w:tcPr>
-            <w:tcW w:w="3168" w:type="dxa"/>
-            <w:tcBorders>
-              <w:top w:val="single" w:sz="4" w:space="0" w:color="BFBFBF" w:themeColor="background1" w:themeShade="BF"/>
-              <w:left w:val="single" w:sz="4" w:space="0" w:color="BFBFBF" w:themeColor="background1" w:themeShade="BF"/>
-              <w:right w:val="single" w:sz="4" w:space="0" w:color="BFBFBF" w:themeColor="background1" w:themeShade="BF"/>
-            </w:tcBorders>
-          </w:tcPr>
-          <w:p>
-            <w:pPr>
-              <w:spacing w:before="240" w:after="240" w:line="360" w:lineRule="auto"/>
-              <w:jc w:val="center"/>
-            </w:pPr>
-            <w:r>
-              <w:t>IMAGEM</w:t>
-            </w:r>
-          </w:p>
-        </w:tc>
-      </w:tr>
-      <w:bookmarkEnd w:id="6"/>
-    </w:tbl>
-    <w:p>
-      <w:pPr>
-        <w:spacing w:before="240" w:after="240" w:line="360" w:lineRule="auto"/>
-        <w:ind w:left="900"/>
-        <w:jc w:val="both"/>
-      </w:pPr>
-    </w:p>
     <w:p>
       <w:r>
         <w:br w:type="page"/>
@@ -3447,265 +3724,11 @@
         <w:t>registar modificações em log</w:t>
       </w:r>
     </w:p>
-    <w:tbl>
-      <w:tblPr>
-        <w:tblStyle w:val="TabelacomGrelha"/>
-        <w:tblW w:w="0" w:type="auto"/>
-        <w:tblInd w:w="1008" w:type="dxa"/>
-        <w:tblBorders>
-          <w:top w:val="single" w:sz="4" w:space="0" w:color="BFBFBF" w:themeColor="background1" w:themeShade="BF"/>
-          <w:left w:val="single" w:sz="4" w:space="0" w:color="BFBFBF" w:themeColor="background1" w:themeShade="BF"/>
-          <w:bottom w:val="single" w:sz="4" w:space="0" w:color="BFBFBF" w:themeColor="background1" w:themeShade="BF"/>
-          <w:right w:val="single" w:sz="4" w:space="0" w:color="BFBFBF" w:themeColor="background1" w:themeShade="BF"/>
-          <w:insideH w:val="single" w:sz="4" w:space="0" w:color="BFBFBF" w:themeColor="background1" w:themeShade="BF"/>
-          <w:insideV w:val="single" w:sz="4" w:space="0" w:color="BFBFBF" w:themeColor="background1" w:themeShade="BF"/>
-        </w:tblBorders>
-        <w:tblLook w:val="04A0" w:firstRow="1" w:lastRow="0" w:firstColumn="1" w:lastColumn="0" w:noHBand="0" w:noVBand="1"/>
-      </w:tblPr>
-      <w:tblGrid>
-        <w:gridCol w:w="4752"/>
-        <w:gridCol w:w="4752"/>
-      </w:tblGrid>
-      <w:tr>
-        <w:tc>
-          <w:tcPr>
-            <w:tcW w:w="4752" w:type="dxa"/>
-            <w:tcBorders>
-              <w:bottom w:val="single" w:sz="4" w:space="0" w:color="BFBFBF" w:themeColor="background1" w:themeShade="BF"/>
-            </w:tcBorders>
-            <w:vAlign w:val="center"/>
-          </w:tcPr>
-          <w:p>
-            <w:pPr>
-              <w:pStyle w:val="PargrafodaLista"/>
-              <w:spacing w:before="240" w:after="240" w:line="360" w:lineRule="auto"/>
-              <w:jc w:val="center"/>
-            </w:pPr>
-            <w:r>
-              <w:t>IMAGEM</w:t>
-            </w:r>
-          </w:p>
-        </w:tc>
-        <w:tc>
-          <w:tcPr>
-            <w:tcW w:w="4752" w:type="dxa"/>
-            <w:tcBorders>
-              <w:bottom w:val="single" w:sz="4" w:space="0" w:color="BFBFBF" w:themeColor="background1" w:themeShade="BF"/>
-            </w:tcBorders>
-            <w:vAlign w:val="center"/>
-          </w:tcPr>
-          <w:p>
-            <w:pPr>
-              <w:pStyle w:val="PargrafodaLista"/>
-              <w:spacing w:before="240" w:after="240" w:line="360" w:lineRule="auto"/>
-              <w:jc w:val="center"/>
-            </w:pPr>
-            <w:r>
-              <w:t>IMAGEM</w:t>
-            </w:r>
-          </w:p>
-        </w:tc>
-      </w:tr>
-    </w:tbl>
-    <w:p>
-      <w:pPr>
-        <w:spacing w:before="240" w:after="240" w:line="360" w:lineRule="auto"/>
-        <w:jc w:val="both"/>
-      </w:pPr>
-    </w:p>
-    <w:p>
-      <w:pPr>
-        <w:spacing w:before="240" w:after="240" w:line="360" w:lineRule="auto"/>
-        <w:ind w:left="900"/>
-        <w:jc w:val="both"/>
-      </w:pPr>
-      <w:r>
-        <w:t>Ativar a nova tabela</w:t>
-      </w:r>
-    </w:p>
-    <w:p>
-      <w:pPr>
-        <w:pStyle w:val="PargrafodaLista"/>
-        <w:numPr>
-          <w:ilvl w:val="1"/>
-          <w:numId w:val="5"/>
-        </w:numPr>
-        <w:spacing w:before="240" w:after="240" w:line="360" w:lineRule="auto"/>
-        <w:jc w:val="both"/>
-      </w:pPr>
-      <w:r>
-        <w:t>Clicar no ícone da varinha ou utilizar tecla de atalho CTRL+F3</w:t>
-      </w:r>
-    </w:p>
-    <w:tbl>
-      <w:tblPr>
-        <w:tblStyle w:val="TabelacomGrelha"/>
-        <w:tblW w:w="0" w:type="auto"/>
-        <w:tblInd w:w="1008" w:type="dxa"/>
-        <w:tblBorders>
-          <w:top w:val="single" w:sz="4" w:space="0" w:color="BFBFBF" w:themeColor="background1" w:themeShade="BF"/>
-          <w:left w:val="single" w:sz="4" w:space="0" w:color="BFBFBF" w:themeColor="background1" w:themeShade="BF"/>
-          <w:bottom w:val="single" w:sz="4" w:space="0" w:color="BFBFBF"/>
-          <w:right w:val="single" w:sz="4" w:space="0" w:color="BFBFBF" w:themeColor="background1" w:themeShade="BF"/>
-          <w:insideH w:val="none" w:sz="0" w:space="0" w:color="auto"/>
-          <w:insideV w:val="none" w:sz="0" w:space="0" w:color="auto"/>
-        </w:tblBorders>
-        <w:tblLook w:val="04A0" w:firstRow="1" w:lastRow="0" w:firstColumn="1" w:lastColumn="0" w:noHBand="0" w:noVBand="1"/>
-      </w:tblPr>
-      <w:tblGrid>
-        <w:gridCol w:w="9450"/>
-      </w:tblGrid>
-      <w:tr>
-        <w:tc>
-          <w:tcPr>
-            <w:tcW w:w="9450" w:type="dxa"/>
-          </w:tcPr>
-          <w:p>
-            <w:pPr>
-              <w:pStyle w:val="PargrafodaLista"/>
-              <w:spacing w:before="240" w:after="240" w:line="360" w:lineRule="auto"/>
-              <w:jc w:val="center"/>
-            </w:pPr>
-            <w:r>
-              <w:t>IMAGEM</w:t>
-            </w:r>
-          </w:p>
-        </w:tc>
-      </w:tr>
-    </w:tbl>
-    <w:p>
-      <w:pPr>
-        <w:spacing w:before="240" w:after="240" w:line="360" w:lineRule="auto"/>
-        <w:jc w:val="both"/>
-        <w:sectPr>
-          <w:pgSz w:w="11910" w:h="16840"/>
-          <w:pgMar w:top="360" w:right="283" w:bottom="780" w:left="283" w:header="0" w:footer="580" w:gutter="0"/>
-          <w:cols w:space="720"/>
-        </w:sectPr>
-      </w:pPr>
-    </w:p>
-    <w:p>
-      <w:pPr>
-        <w:pStyle w:val="Ttulo2"/>
-        <w:spacing w:after="240"/>
-        <w:ind w:firstLine="900"/>
-        <w:jc w:val="both"/>
-        <w:rPr>
-          <w:rFonts w:asciiTheme="minorHAnsi" w:hAnsiTheme="minorHAnsi" w:cstheme="minorHAnsi"/>
-          <w:sz w:val="28"/>
-          <w:szCs w:val="28"/>
-        </w:rPr>
-      </w:pPr>
-      <w:bookmarkStart w:id="7" w:name="_Toc192861539"/>
-      <w:r>
-        <w:rPr>
-          <w:rFonts w:asciiTheme="minorHAnsi" w:hAnsiTheme="minorHAnsi" w:cstheme="minorHAnsi"/>
-          <w:sz w:val="28"/>
-          <w:szCs w:val="28"/>
-        </w:rPr>
-        <w:lastRenderedPageBreak/>
-        <w:t>Criação de uma tabela de texto</w:t>
-      </w:r>
-      <w:bookmarkEnd w:id="7"/>
-    </w:p>
-    <w:p>
-      <w:pPr>
-        <w:spacing w:before="240" w:after="240" w:line="360" w:lineRule="auto"/>
-        <w:ind w:left="900"/>
-        <w:jc w:val="both"/>
-      </w:pPr>
-      <w:r>
-        <w:t>Passos para criar uma tabela.</w:t>
-      </w:r>
-    </w:p>
-    <w:p>
-      <w:pPr>
-        <w:pStyle w:val="PargrafodaLista"/>
-        <w:numPr>
-          <w:ilvl w:val="0"/>
-          <w:numId w:val="9"/>
-        </w:numPr>
-        <w:spacing w:before="240" w:after="240" w:line="360" w:lineRule="auto"/>
-        <w:jc w:val="both"/>
-      </w:pPr>
-      <w:r>
-        <w:t xml:space="preserve">Transação: </w:t>
-      </w:r>
-      <w:r>
-        <w:rPr>
-          <w:u w:val="single"/>
-        </w:rPr>
-        <w:t>S11</w:t>
-      </w:r>
-    </w:p>
-    <w:p>
-      <w:pPr>
-        <w:pStyle w:val="PargrafodaLista"/>
-        <w:numPr>
-          <w:ilvl w:val="0"/>
-          <w:numId w:val="9"/>
-        </w:numPr>
-        <w:spacing w:before="240" w:after="240" w:line="360" w:lineRule="auto"/>
-        <w:jc w:val="both"/>
-      </w:pPr>
-      <w:r>
-        <w:t xml:space="preserve">Selecionar </w:t>
-      </w:r>
-      <w:r>
-        <w:rPr>
-          <w:u w:val="single"/>
-        </w:rPr>
-        <w:t>Tabela de Base de Dados</w:t>
-      </w:r>
-    </w:p>
-    <w:p>
-      <w:pPr>
-        <w:pStyle w:val="PargrafodaLista"/>
-        <w:numPr>
-          <w:ilvl w:val="0"/>
-          <w:numId w:val="9"/>
-        </w:numPr>
-        <w:spacing w:before="240" w:after="240" w:line="360" w:lineRule="auto"/>
-        <w:jc w:val="both"/>
-      </w:pPr>
-      <w:r>
-        <w:t xml:space="preserve">Inserir o nome da nova tabela: </w:t>
-      </w:r>
-      <w:r>
-        <w:rPr>
-          <w:u w:val="single"/>
-        </w:rPr>
-        <w:t>ZT</w:t>
-      </w:r>
-      <w:r>
-        <w:rPr>
-          <w:u w:val="single"/>
-        </w:rPr>
-        <w:t>----T_a00000</w:t>
-      </w:r>
-    </w:p>
-    <w:p>
-      <w:pPr>
-        <w:pStyle w:val="PargrafodaLista"/>
-        <w:numPr>
-          <w:ilvl w:val="0"/>
-          <w:numId w:val="9"/>
-        </w:numPr>
-        <w:spacing w:before="240" w:after="240" w:line="360" w:lineRule="auto"/>
-        <w:jc w:val="both"/>
-      </w:pPr>
-      <w:r>
-        <w:t>E clicar em</w:t>
-      </w:r>
-      <w:r>
-        <w:t xml:space="preserve"> </w:t>
-      </w:r>
-      <w:r>
-        <w:rPr>
-          <w:u w:val="single"/>
-        </w:rPr>
-        <w:t>Criar</w:t>
-      </w:r>
+    <w:p>
+      <w:pPr>
+        <w:spacing w:before="240" w:after="240" w:line="360" w:lineRule="auto"/>
+        <w:jc w:val="both"/>
+      </w:pPr>
     </w:p>
     <w:tbl>
       <w:tblPr>
@@ -3738,6 +3761,215 @@
               <w:spacing w:before="240" w:after="240" w:line="360" w:lineRule="auto"/>
               <w:jc w:val="center"/>
             </w:pPr>
+            <w:r>
+              <w:rPr>
+                <w:noProof/>
+              </w:rPr>
+              <w:drawing>
+                <wp:inline distT="0" distB="0" distL="0" distR="0" wp14:anchorId="4F4D61F7" wp14:editId="66B41A91">
+                  <wp:extent cx="5525271" cy="6773220"/>
+                  <wp:effectExtent l="0" t="0" r="0" b="8890"/>
+                  <wp:docPr id="958355940" name="Imagem 1"/>
+                  <wp:cNvGraphicFramePr>
+                    <a:graphicFrameLocks xmlns:a="http://schemas.openxmlformats.org/drawingml/2006/main" noChangeAspect="1"/>
+                  </wp:cNvGraphicFramePr>
+                  <a:graphic xmlns:a="http://schemas.openxmlformats.org/drawingml/2006/main">
+                    <a:graphicData uri="http://schemas.openxmlformats.org/drawingml/2006/picture">
+                      <pic:pic xmlns:pic="http://schemas.openxmlformats.org/drawingml/2006/picture">
+                        <pic:nvPicPr>
+                          <pic:cNvPr id="958355940" name=""/>
+                          <pic:cNvPicPr/>
+                        </pic:nvPicPr>
+                        <pic:blipFill>
+                          <a:blip r:embed="rId16"/>
+                          <a:stretch>
+                            <a:fillRect/>
+                          </a:stretch>
+                        </pic:blipFill>
+                        <pic:spPr>
+                          <a:xfrm>
+                            <a:off x="0" y="0"/>
+                            <a:ext cx="5525271" cy="6773220"/>
+                          </a:xfrm>
+                          <a:prstGeom prst="rect">
+                            <a:avLst/>
+                          </a:prstGeom>
+                        </pic:spPr>
+                      </pic:pic>
+                    </a:graphicData>
+                  </a:graphic>
+                </wp:inline>
+              </w:drawing>
+            </w:r>
+          </w:p>
+        </w:tc>
+      </w:tr>
+    </w:tbl>
+    <w:p>
+      <w:pPr>
+        <w:spacing w:before="240" w:after="240" w:line="360" w:lineRule="auto"/>
+        <w:jc w:val="both"/>
+        <w:sectPr>
+          <w:pgSz w:w="11910" w:h="16840"/>
+          <w:pgMar w:top="360" w:right="283" w:bottom="780" w:left="283" w:header="0" w:footer="580" w:gutter="0"/>
+          <w:cols w:space="720"/>
+        </w:sectPr>
+      </w:pPr>
+    </w:p>
+    <w:p>
+      <w:pPr>
+        <w:pStyle w:val="Ttulo2"/>
+        <w:spacing w:after="240"/>
+        <w:ind w:firstLine="900"/>
+        <w:jc w:val="both"/>
+        <w:rPr>
+          <w:rFonts w:asciiTheme="minorHAnsi" w:hAnsiTheme="minorHAnsi" w:cstheme="minorHAnsi"/>
+          <w:sz w:val="28"/>
+          <w:szCs w:val="28"/>
+        </w:rPr>
+      </w:pPr>
+      <w:bookmarkStart w:id="7" w:name="_Toc192861539"/>
+      <w:r>
+        <w:rPr>
+          <w:rFonts w:asciiTheme="minorHAnsi" w:hAnsiTheme="minorHAnsi" w:cstheme="minorHAnsi"/>
+          <w:sz w:val="28"/>
+          <w:szCs w:val="28"/>
+        </w:rPr>
+        <w:lastRenderedPageBreak/>
+        <w:t>Criação de uma tabela de texto</w:t>
+      </w:r>
+      <w:bookmarkEnd w:id="7"/>
+    </w:p>
+    <w:p>
+      <w:pPr>
+        <w:spacing w:before="240" w:after="240" w:line="360" w:lineRule="auto"/>
+        <w:ind w:left="900"/>
+        <w:jc w:val="both"/>
+      </w:pPr>
+      <w:r>
+        <w:t>Passos para criar uma tabela.</w:t>
+      </w:r>
+    </w:p>
+    <w:p>
+      <w:pPr>
+        <w:pStyle w:val="PargrafodaLista"/>
+        <w:numPr>
+          <w:ilvl w:val="0"/>
+          <w:numId w:val="9"/>
+        </w:numPr>
+        <w:spacing w:before="240" w:after="240" w:line="360" w:lineRule="auto"/>
+        <w:jc w:val="both"/>
+      </w:pPr>
+      <w:r>
+        <w:t xml:space="preserve">Transação: </w:t>
+      </w:r>
+      <w:r>
+        <w:rPr>
+          <w:u w:val="single"/>
+        </w:rPr>
+        <w:t>S11</w:t>
+      </w:r>
+    </w:p>
+    <w:p>
+      <w:pPr>
+        <w:pStyle w:val="PargrafodaLista"/>
+        <w:numPr>
+          <w:ilvl w:val="0"/>
+          <w:numId w:val="9"/>
+        </w:numPr>
+        <w:spacing w:before="240" w:after="240" w:line="360" w:lineRule="auto"/>
+        <w:jc w:val="both"/>
+      </w:pPr>
+      <w:r>
+        <w:t xml:space="preserve">Selecionar </w:t>
+      </w:r>
+      <w:r>
+        <w:rPr>
+          <w:u w:val="single"/>
+        </w:rPr>
+        <w:t>Tabela de Base de Dados</w:t>
+      </w:r>
+    </w:p>
+    <w:p>
+      <w:pPr>
+        <w:pStyle w:val="PargrafodaLista"/>
+        <w:numPr>
+          <w:ilvl w:val="0"/>
+          <w:numId w:val="9"/>
+        </w:numPr>
+        <w:spacing w:before="240" w:after="240" w:line="360" w:lineRule="auto"/>
+        <w:jc w:val="both"/>
+      </w:pPr>
+      <w:r>
+        <w:t xml:space="preserve">Inserir o nome da nova tabela: </w:t>
+      </w:r>
+      <w:r>
+        <w:rPr>
+          <w:u w:val="single"/>
+        </w:rPr>
+        <w:t>ZT</w:t>
+      </w:r>
+      <w:r>
+        <w:rPr>
+          <w:u w:val="single"/>
+        </w:rPr>
+        <w:t>----T_a00000</w:t>
+      </w:r>
+    </w:p>
+    <w:p>
+      <w:pPr>
+        <w:pStyle w:val="PargrafodaLista"/>
+        <w:numPr>
+          <w:ilvl w:val="0"/>
+          <w:numId w:val="9"/>
+        </w:numPr>
+        <w:spacing w:before="240" w:after="240" w:line="360" w:lineRule="auto"/>
+        <w:jc w:val="both"/>
+      </w:pPr>
+      <w:r>
+        <w:t>E clicar em</w:t>
+      </w:r>
+      <w:r>
+        <w:t xml:space="preserve"> </w:t>
+      </w:r>
+      <w:r>
+        <w:rPr>
+          <w:u w:val="single"/>
+        </w:rPr>
+        <w:t>Criar</w:t>
+      </w:r>
+    </w:p>
+    <w:tbl>
+      <w:tblPr>
+        <w:tblStyle w:val="TabelacomGrelha"/>
+        <w:tblW w:w="0" w:type="auto"/>
+        <w:tblInd w:w="1008" w:type="dxa"/>
+        <w:tblBorders>
+          <w:bottom w:val="single" w:sz="4" w:space="0" w:color="BFBFBF" w:themeColor="background1" w:themeShade="BF"/>
+          <w:insideH w:val="none" w:sz="0" w:space="0" w:color="auto"/>
+          <w:insideV w:val="none" w:sz="0" w:space="0" w:color="auto"/>
+        </w:tblBorders>
+        <w:tblLook w:val="04A0" w:firstRow="1" w:lastRow="0" w:firstColumn="1" w:lastColumn="0" w:noHBand="0" w:noVBand="1"/>
+      </w:tblPr>
+      <w:tblGrid>
+        <w:gridCol w:w="9450"/>
+      </w:tblGrid>
+      <w:tr>
+        <w:tc>
+          <w:tcPr>
+            <w:tcW w:w="9450" w:type="dxa"/>
+            <w:tcBorders>
+              <w:top w:val="single" w:sz="4" w:space="0" w:color="BFBFBF" w:themeColor="background1" w:themeShade="BF"/>
+              <w:left w:val="single" w:sz="4" w:space="0" w:color="BFBFBF" w:themeColor="background1" w:themeShade="BF"/>
+              <w:right w:val="single" w:sz="4" w:space="0" w:color="BFBFBF" w:themeColor="background1" w:themeShade="BF"/>
+            </w:tcBorders>
+          </w:tcPr>
+          <w:p>
+            <w:pPr>
+              <w:pStyle w:val="PargrafodaLista"/>
+              <w:spacing w:before="240" w:after="240" w:line="360" w:lineRule="auto"/>
+              <w:jc w:val="center"/>
+            </w:pPr>
             <w:bookmarkStart w:id="8" w:name="_Hlk192858266"/>
             <w:r>
               <w:t>IMAGEM</w:t>
@@ -3810,6 +4042,7 @@
         </w:rPr>
         <w:t>C (</w:t>
       </w:r>
+      <w:proofErr w:type="spellStart"/>
       <w:r>
         <w:rPr>
           <w:i/>
@@ -3818,6 +4051,7 @@
         </w:rPr>
         <w:t>Customizing</w:t>
       </w:r>
+      <w:proofErr w:type="spellEnd"/>
       <w:r>
         <w:rPr>
           <w:u w:val="single"/>
@@ -12809,7 +13043,7 @@
         <w:ind w:left="1620" w:hanging="360"/>
       </w:pPr>
     </w:lvl>
-    <w:lvl w:ilvl="2" w:tplc="FFFFFFFF" w:tentative="1">
+    <w:lvl w:ilvl="2" w:tplc="FFFFFFFF">
       <w:start w:val="1"/>
       <w:numFmt w:val="lowerRoman"/>
       <w:lvlText w:val="%3."/>
@@ -12874,6 +13108,92 @@
     </w:lvl>
   </w:abstractNum>
   <w:abstractNum w:abstractNumId="24" w15:restartNumberingAfterBreak="0">
+    <w:nsid w:val="5658240F"/>
+    <w:multiLevelType w:val="hybridMultilevel"/>
+    <w:tmpl w:val="6A5473C2"/>
+    <w:lvl w:ilvl="0" w:tplc="FFFFFFFF">
+      <w:start w:val="1"/>
+      <w:numFmt w:val="decimal"/>
+      <w:lvlText w:val="%1."/>
+      <w:lvlJc w:val="left"/>
+      <w:pPr>
+        <w:ind w:left="2520" w:hanging="360"/>
+      </w:pPr>
+    </w:lvl>
+    <w:lvl w:ilvl="1" w:tplc="FFFFFFFF">
+      <w:start w:val="1"/>
+      <w:numFmt w:val="decimal"/>
+      <w:lvlText w:val="%2."/>
+      <w:lvlJc w:val="left"/>
+      <w:pPr>
+        <w:ind w:left="1620" w:hanging="360"/>
+      </w:pPr>
+    </w:lvl>
+    <w:lvl w:ilvl="2" w:tplc="04090019">
+      <w:start w:val="1"/>
+      <w:numFmt w:val="lowerLetter"/>
+      <w:lvlText w:val="%3."/>
+      <w:lvlJc w:val="left"/>
+      <w:pPr>
+        <w:ind w:left="3240" w:hanging="360"/>
+      </w:pPr>
+    </w:lvl>
+    <w:lvl w:ilvl="3" w:tplc="FFFFFFFF" w:tentative="1">
+      <w:start w:val="1"/>
+      <w:numFmt w:val="decimal"/>
+      <w:lvlText w:val="%4."/>
+      <w:lvlJc w:val="left"/>
+      <w:pPr>
+        <w:ind w:left="3780" w:hanging="360"/>
+      </w:pPr>
+    </w:lvl>
+    <w:lvl w:ilvl="4" w:tplc="FFFFFFFF" w:tentative="1">
+      <w:start w:val="1"/>
+      <w:numFmt w:val="lowerLetter"/>
+      <w:lvlText w:val="%5."/>
+      <w:lvlJc w:val="left"/>
+      <w:pPr>
+        <w:ind w:left="4500" w:hanging="360"/>
+      </w:pPr>
+    </w:lvl>
+    <w:lvl w:ilvl="5" w:tplc="FFFFFFFF" w:tentative="1">
+      <w:start w:val="1"/>
+      <w:numFmt w:val="lowerRoman"/>
+      <w:lvlText w:val="%6."/>
+      <w:lvlJc w:val="right"/>
+      <w:pPr>
+        <w:ind w:left="5220" w:hanging="180"/>
+      </w:pPr>
+    </w:lvl>
+    <w:lvl w:ilvl="6" w:tplc="FFFFFFFF" w:tentative="1">
+      <w:start w:val="1"/>
+      <w:numFmt w:val="decimal"/>
+      <w:lvlText w:val="%7."/>
+      <w:lvlJc w:val="left"/>
+      <w:pPr>
+        <w:ind w:left="5940" w:hanging="360"/>
+      </w:pPr>
+    </w:lvl>
+    <w:lvl w:ilvl="7" w:tplc="FFFFFFFF" w:tentative="1">
+      <w:start w:val="1"/>
+      <w:numFmt w:val="lowerLetter"/>
+      <w:lvlText w:val="%8."/>
+      <w:lvlJc w:val="left"/>
+      <w:pPr>
+        <w:ind w:left="6660" w:hanging="360"/>
+      </w:pPr>
+    </w:lvl>
+    <w:lvl w:ilvl="8" w:tplc="FFFFFFFF" w:tentative="1">
+      <w:start w:val="1"/>
+      <w:numFmt w:val="lowerRoman"/>
+      <w:lvlText w:val="%9."/>
+      <w:lvlJc w:val="right"/>
+      <w:pPr>
+        <w:ind w:left="7380" w:hanging="180"/>
+      </w:pPr>
+    </w:lvl>
+  </w:abstractNum>
+  <w:abstractNum w:abstractNumId="25" w15:restartNumberingAfterBreak="0">
     <w:nsid w:val="58632412"/>
     <w:multiLevelType w:val="hybridMultilevel"/>
     <w:tmpl w:val="6B668D1C"/>
@@ -12959,7 +13279,7 @@
       </w:pPr>
     </w:lvl>
   </w:abstractNum>
-  <w:abstractNum w:abstractNumId="25" w15:restartNumberingAfterBreak="0">
+  <w:abstractNum w:abstractNumId="26" w15:restartNumberingAfterBreak="0">
     <w:nsid w:val="5A581D34"/>
     <w:multiLevelType w:val="hybridMultilevel"/>
     <w:tmpl w:val="79A2D384"/>
@@ -13045,7 +13365,7 @@
       </w:pPr>
     </w:lvl>
   </w:abstractNum>
-  <w:abstractNum w:abstractNumId="26" w15:restartNumberingAfterBreak="0">
+  <w:abstractNum w:abstractNumId="27" w15:restartNumberingAfterBreak="0">
     <w:nsid w:val="5E911C8F"/>
     <w:multiLevelType w:val="hybridMultilevel"/>
     <w:tmpl w:val="F4C4BC46"/>
@@ -13131,7 +13451,7 @@
       </w:pPr>
     </w:lvl>
   </w:abstractNum>
-  <w:abstractNum w:abstractNumId="27" w15:restartNumberingAfterBreak="0">
+  <w:abstractNum w:abstractNumId="28" w15:restartNumberingAfterBreak="0">
     <w:nsid w:val="64DD3818"/>
     <w:multiLevelType w:val="hybridMultilevel"/>
     <w:tmpl w:val="6B668D1C"/>
@@ -13217,7 +13537,7 @@
       </w:pPr>
     </w:lvl>
   </w:abstractNum>
-  <w:abstractNum w:abstractNumId="28" w15:restartNumberingAfterBreak="0">
+  <w:abstractNum w:abstractNumId="29" w15:restartNumberingAfterBreak="0">
     <w:nsid w:val="6A631D24"/>
     <w:multiLevelType w:val="hybridMultilevel"/>
     <w:tmpl w:val="FC5E5340"/>
@@ -13303,7 +13623,7 @@
       </w:pPr>
     </w:lvl>
   </w:abstractNum>
-  <w:abstractNum w:abstractNumId="29" w15:restartNumberingAfterBreak="0">
+  <w:abstractNum w:abstractNumId="30" w15:restartNumberingAfterBreak="0">
     <w:nsid w:val="723E16EC"/>
     <w:multiLevelType w:val="hybridMultilevel"/>
     <w:tmpl w:val="6B668D1C"/>
@@ -13389,7 +13709,7 @@
       </w:pPr>
     </w:lvl>
   </w:abstractNum>
-  <w:abstractNum w:abstractNumId="30" w15:restartNumberingAfterBreak="0">
+  <w:abstractNum w:abstractNumId="31" w15:restartNumberingAfterBreak="0">
     <w:nsid w:val="72F02B5C"/>
     <w:multiLevelType w:val="hybridMultilevel"/>
     <w:tmpl w:val="F4C4BC46"/>
@@ -13475,7 +13795,7 @@
       </w:pPr>
     </w:lvl>
   </w:abstractNum>
-  <w:abstractNum w:abstractNumId="31" w15:restartNumberingAfterBreak="0">
+  <w:abstractNum w:abstractNumId="32" w15:restartNumberingAfterBreak="0">
     <w:nsid w:val="78297E3D"/>
     <w:multiLevelType w:val="hybridMultilevel"/>
     <w:tmpl w:val="6B668D1C"/>
@@ -13561,7 +13881,7 @@
       </w:pPr>
     </w:lvl>
   </w:abstractNum>
-  <w:abstractNum w:abstractNumId="32" w15:restartNumberingAfterBreak="0">
+  <w:abstractNum w:abstractNumId="33" w15:restartNumberingAfterBreak="0">
     <w:nsid w:val="7BDE36D4"/>
     <w:multiLevelType w:val="hybridMultilevel"/>
     <w:tmpl w:val="28209998"/>
@@ -13647,7 +13967,7 @@
       </w:pPr>
     </w:lvl>
   </w:abstractNum>
-  <w:abstractNum w:abstractNumId="33" w15:restartNumberingAfterBreak="0">
+  <w:abstractNum w:abstractNumId="34" w15:restartNumberingAfterBreak="0">
     <w:nsid w:val="7E7A4F70"/>
     <w:multiLevelType w:val="hybridMultilevel"/>
     <w:tmpl w:val="EC4CB9EE"/>
@@ -13733,7 +14053,7 @@
       </w:pPr>
     </w:lvl>
   </w:abstractNum>
-  <w:abstractNum w:abstractNumId="34" w15:restartNumberingAfterBreak="0">
+  <w:abstractNum w:abstractNumId="35" w15:restartNumberingAfterBreak="0">
     <w:nsid w:val="7F571165"/>
     <w:multiLevelType w:val="hybridMultilevel"/>
     <w:tmpl w:val="FC5E5340"/>
@@ -13819,7 +14139,7 @@
       </w:pPr>
     </w:lvl>
   </w:abstractNum>
-  <w:abstractNum w:abstractNumId="35" w15:restartNumberingAfterBreak="0">
+  <w:abstractNum w:abstractNumId="36" w15:restartNumberingAfterBreak="0">
     <w:nsid w:val="7F7A4E75"/>
     <w:multiLevelType w:val="hybridMultilevel"/>
     <w:tmpl w:val="6540B076"/>
@@ -13905,7 +14225,7 @@
       </w:pPr>
     </w:lvl>
   </w:abstractNum>
-  <w:abstractNum w:abstractNumId="36" w15:restartNumberingAfterBreak="0">
+  <w:abstractNum w:abstractNumId="37" w15:restartNumberingAfterBreak="0">
     <w:nsid w:val="7FFB0B88"/>
     <w:multiLevelType w:val="hybridMultilevel"/>
     <w:tmpl w:val="461859A6"/>
@@ -13992,7 +14312,7 @@
     </w:lvl>
   </w:abstractNum>
   <w:num w:numId="1" w16cid:durableId="1970285690">
-    <w:abstractNumId w:val="29"/>
+    <w:abstractNumId w:val="30"/>
   </w:num>
   <w:num w:numId="2" w16cid:durableId="690954198">
     <w:abstractNumId w:val="2"/>
@@ -14001,13 +14321,13 @@
     <w:abstractNumId w:val="7"/>
   </w:num>
   <w:num w:numId="4" w16cid:durableId="1896696259">
-    <w:abstractNumId w:val="35"/>
+    <w:abstractNumId w:val="36"/>
   </w:num>
   <w:num w:numId="5" w16cid:durableId="299505503">
-    <w:abstractNumId w:val="25"/>
+    <w:abstractNumId w:val="26"/>
   </w:num>
   <w:num w:numId="6" w16cid:durableId="1209806981">
-    <w:abstractNumId w:val="31"/>
+    <w:abstractNumId w:val="32"/>
   </w:num>
   <w:num w:numId="7" w16cid:durableId="1367637077">
     <w:abstractNumId w:val="1"/>
@@ -14019,19 +14339,19 @@
     <w:abstractNumId w:val="8"/>
   </w:num>
   <w:num w:numId="10" w16cid:durableId="383606059">
-    <w:abstractNumId w:val="28"/>
+    <w:abstractNumId w:val="29"/>
   </w:num>
   <w:num w:numId="11" w16cid:durableId="1384523409">
-    <w:abstractNumId w:val="26"/>
+    <w:abstractNumId w:val="27"/>
   </w:num>
   <w:num w:numId="12" w16cid:durableId="1878009529">
     <w:abstractNumId w:val="17"/>
   </w:num>
   <w:num w:numId="13" w16cid:durableId="413936492">
-    <w:abstractNumId w:val="36"/>
+    <w:abstractNumId w:val="37"/>
   </w:num>
   <w:num w:numId="14" w16cid:durableId="623198653">
-    <w:abstractNumId w:val="27"/>
+    <w:abstractNumId w:val="28"/>
   </w:num>
   <w:num w:numId="15" w16cid:durableId="81803004">
     <w:abstractNumId w:val="14"/>
@@ -14043,7 +14363,7 @@
     <w:abstractNumId w:val="13"/>
   </w:num>
   <w:num w:numId="18" w16cid:durableId="1937321589">
-    <w:abstractNumId w:val="34"/>
+    <w:abstractNumId w:val="35"/>
   </w:num>
   <w:num w:numId="19" w16cid:durableId="2146116330">
     <w:abstractNumId w:val="0"/>
@@ -14058,7 +14378,7 @@
     <w:abstractNumId w:val="3"/>
   </w:num>
   <w:num w:numId="23" w16cid:durableId="787168324">
-    <w:abstractNumId w:val="30"/>
+    <w:abstractNumId w:val="31"/>
   </w:num>
   <w:num w:numId="24" w16cid:durableId="1285888166">
     <w:abstractNumId w:val="9"/>
@@ -14091,16 +14411,19 @@
     <w:abstractNumId w:val="11"/>
   </w:num>
   <w:num w:numId="34" w16cid:durableId="1237351818">
-    <w:abstractNumId w:val="33"/>
+    <w:abstractNumId w:val="34"/>
   </w:num>
   <w:num w:numId="35" w16cid:durableId="1888640908">
-    <w:abstractNumId w:val="24"/>
+    <w:abstractNumId w:val="25"/>
   </w:num>
   <w:num w:numId="36" w16cid:durableId="532155319">
-    <w:abstractNumId w:val="32"/>
+    <w:abstractNumId w:val="33"/>
   </w:num>
   <w:num w:numId="37" w16cid:durableId="2114277455">
     <w:abstractNumId w:val="15"/>
+  </w:num>
+  <w:num w:numId="38" w16cid:durableId="383989914">
+    <w:abstractNumId w:val="24"/>
   </w:num>
   <w:numIdMacAtCleanup w:val="37"/>
 </w:numbering>

</xml_diff>

<commit_message>
feat: table text creation images
</commit_message>
<xml_diff>
--- a/sapabap.docx
+++ b/sapabap.docx
@@ -1428,7 +1428,7 @@
             <w:noProof/>
             <w:webHidden/>
           </w:rPr>
-          <w:t>9</w:t>
+          <w:t>10</w:t>
         </w:r>
         <w:r>
           <w:rPr>
@@ -1505,7 +1505,7 @@
             <w:noProof/>
             <w:webHidden/>
           </w:rPr>
-          <w:t>9</w:t>
+          <w:t>10</w:t>
         </w:r>
         <w:r>
           <w:rPr>
@@ -1580,7 +1580,7 @@
             <w:noProof/>
             <w:webHidden/>
           </w:rPr>
-          <w:t>10</w:t>
+          <w:t>11</w:t>
         </w:r>
         <w:r>
           <w:rPr>
@@ -1655,7 +1655,7 @@
             <w:noProof/>
             <w:webHidden/>
           </w:rPr>
-          <w:t>12</w:t>
+          <w:t>13</w:t>
         </w:r>
         <w:r>
           <w:rPr>
@@ -1730,7 +1730,7 @@
             <w:noProof/>
             <w:webHidden/>
           </w:rPr>
-          <w:t>15</w:t>
+          <w:t>16</w:t>
         </w:r>
         <w:r>
           <w:rPr>
@@ -1805,7 +1805,7 @@
             <w:noProof/>
             <w:webHidden/>
           </w:rPr>
-          <w:t>17</w:t>
+          <w:t>18</w:t>
         </w:r>
         <w:r>
           <w:rPr>
@@ -1880,7 +1880,7 @@
             <w:noProof/>
             <w:webHidden/>
           </w:rPr>
-          <w:t>19</w:t>
+          <w:t>20</w:t>
         </w:r>
         <w:r>
           <w:rPr>
@@ -2336,13 +2336,8 @@
             <w:r>
               <w:br w:type="page"/>
             </w:r>
-            <w:proofErr w:type="spellStart"/>
-            <w:r>
-              <w:t>Tab</w:t>
-            </w:r>
-            <w:proofErr w:type="spellEnd"/>
-            <w:r>
-              <w:t>. Base de Dados</w:t>
+            <w:r>
+              <w:t>Tab. Base de Dados</w:t>
             </w:r>
           </w:p>
         </w:tc>
@@ -2934,7 +2929,6 @@
         </w:rPr>
         <w:t>C (</w:t>
       </w:r>
-      <w:proofErr w:type="spellStart"/>
       <w:r>
         <w:rPr>
           <w:i/>
@@ -2943,7 +2937,6 @@
         </w:rPr>
         <w:t>Customizing</w:t>
       </w:r>
-      <w:proofErr w:type="spellEnd"/>
       <w:r>
         <w:rPr>
           <w:u w:val="single"/>
@@ -3972,7 +3965,44 @@
             </w:pPr>
             <w:bookmarkStart w:id="8" w:name="_Hlk192858266"/>
             <w:r>
-              <w:t>IMAGEM</w:t>
+              <w:rPr>
+                <w:noProof/>
+              </w:rPr>
+              <w:drawing>
+                <wp:inline distT="0" distB="0" distL="0" distR="0" wp14:anchorId="69003B95" wp14:editId="01514DF1">
+                  <wp:extent cx="3493698" cy="2264120"/>
+                  <wp:effectExtent l="0" t="0" r="0" b="3175"/>
+                  <wp:docPr id="1740521467" name="Imagem 1"/>
+                  <wp:cNvGraphicFramePr>
+                    <a:graphicFrameLocks xmlns:a="http://schemas.openxmlformats.org/drawingml/2006/main" noChangeAspect="1"/>
+                  </wp:cNvGraphicFramePr>
+                  <a:graphic xmlns:a="http://schemas.openxmlformats.org/drawingml/2006/main">
+                    <a:graphicData uri="http://schemas.openxmlformats.org/drawingml/2006/picture">
+                      <pic:pic xmlns:pic="http://schemas.openxmlformats.org/drawingml/2006/picture">
+                        <pic:nvPicPr>
+                          <pic:cNvPr id="1740521467" name=""/>
+                          <pic:cNvPicPr/>
+                        </pic:nvPicPr>
+                        <pic:blipFill>
+                          <a:blip r:embed="rId17"/>
+                          <a:stretch>
+                            <a:fillRect/>
+                          </a:stretch>
+                        </pic:blipFill>
+                        <pic:spPr>
+                          <a:xfrm>
+                            <a:off x="0" y="0"/>
+                            <a:ext cx="3506235" cy="2272245"/>
+                          </a:xfrm>
+                          <a:prstGeom prst="rect">
+                            <a:avLst/>
+                          </a:prstGeom>
+                        </pic:spPr>
+                      </pic:pic>
+                    </a:graphicData>
+                  </a:graphic>
+                </wp:inline>
+              </w:drawing>
             </w:r>
           </w:p>
         </w:tc>
@@ -4042,7 +4072,6 @@
         </w:rPr>
         <w:t>C (</w:t>
       </w:r>
-      <w:proofErr w:type="spellStart"/>
       <w:r>
         <w:rPr>
           <w:i/>
@@ -4051,7 +4080,6 @@
         </w:rPr>
         <w:t>Customizing</w:t>
       </w:r>
-      <w:proofErr w:type="spellEnd"/>
       <w:r>
         <w:rPr>
           <w:u w:val="single"/>
@@ -4115,7 +4143,44 @@
             </w:pPr>
             <w:bookmarkStart w:id="9" w:name="_Hlk192857899"/>
             <w:r>
-              <w:t>IMAGEM</w:t>
+              <w:rPr>
+                <w:noProof/>
+              </w:rPr>
+              <w:drawing>
+                <wp:inline distT="0" distB="0" distL="0" distR="0" wp14:anchorId="2F1D783A" wp14:editId="189A06D0">
+                  <wp:extent cx="5430008" cy="2133898"/>
+                  <wp:effectExtent l="0" t="0" r="0" b="0"/>
+                  <wp:docPr id="903239401" name="Imagem 1"/>
+                  <wp:cNvGraphicFramePr>
+                    <a:graphicFrameLocks xmlns:a="http://schemas.openxmlformats.org/drawingml/2006/main" noChangeAspect="1"/>
+                  </wp:cNvGraphicFramePr>
+                  <a:graphic xmlns:a="http://schemas.openxmlformats.org/drawingml/2006/main">
+                    <a:graphicData uri="http://schemas.openxmlformats.org/drawingml/2006/picture">
+                      <pic:pic xmlns:pic="http://schemas.openxmlformats.org/drawingml/2006/picture">
+                        <pic:nvPicPr>
+                          <pic:cNvPr id="903239401" name=""/>
+                          <pic:cNvPicPr/>
+                        </pic:nvPicPr>
+                        <pic:blipFill>
+                          <a:blip r:embed="rId18"/>
+                          <a:stretch>
+                            <a:fillRect/>
+                          </a:stretch>
+                        </pic:blipFill>
+                        <pic:spPr>
+                          <a:xfrm>
+                            <a:off x="0" y="0"/>
+                            <a:ext cx="5430008" cy="2133898"/>
+                          </a:xfrm>
+                          <a:prstGeom prst="rect">
+                            <a:avLst/>
+                          </a:prstGeom>
+                        </pic:spPr>
+                      </pic:pic>
+                    </a:graphicData>
+                  </a:graphic>
+                </wp:inline>
+              </w:drawing>
             </w:r>
           </w:p>
         </w:tc>
@@ -4140,7 +4205,7 @@
         <w:jc w:val="both"/>
       </w:pPr>
       <w:r>
-        <w:t xml:space="preserve">Inserir campos na nova tabela. </w:t>
+        <w:t>Inserir campos na nova tabela.</w:t>
       </w:r>
       <w:r>
         <w:rPr>
@@ -4148,326 +4213,79 @@
           <w:bCs/>
           <w:color w:val="FF0000"/>
         </w:rPr>
-        <w:t>(APOS COLOCAR IMAGEM REMOVER A TABELA)</w:t>
+        <w:t xml:space="preserve"> </w:t>
       </w:r>
     </w:p>
     <w:tbl>
       <w:tblPr>
         <w:tblStyle w:val="TabelacomGrelha"/>
-        <w:tblW w:w="10552" w:type="dxa"/>
+        <w:tblW w:w="0" w:type="auto"/>
         <w:tblInd w:w="1008" w:type="dxa"/>
+        <w:tblBorders>
+          <w:bottom w:val="single" w:sz="4" w:space="0" w:color="BFBFBF" w:themeColor="background1" w:themeShade="BF"/>
+          <w:insideH w:val="none" w:sz="0" w:space="0" w:color="auto"/>
+          <w:insideV w:val="none" w:sz="0" w:space="0" w:color="auto"/>
+        </w:tblBorders>
         <w:tblLook w:val="04A0" w:firstRow="1" w:lastRow="0" w:firstColumn="1" w:lastColumn="0" w:noHBand="0" w:noVBand="1"/>
       </w:tblPr>
       <w:tblGrid>
-        <w:gridCol w:w="1791"/>
-        <w:gridCol w:w="2079"/>
-        <w:gridCol w:w="6682"/>
+        <w:gridCol w:w="9739"/>
       </w:tblGrid>
       <w:tr>
-        <w:trPr>
-          <w:trHeight w:val="576"/>
-        </w:trPr>
-        <w:tc>
-          <w:tcPr>
-            <w:tcW w:w="1791" w:type="dxa"/>
-            <w:shd w:val="clear" w:color="auto" w:fill="F2F2F2" w:themeFill="background1" w:themeFillShade="F2"/>
-            <w:vAlign w:val="center"/>
-          </w:tcPr>
-          <w:p>
-            <w:r>
-              <w:br w:type="page"/>
-              <w:t>Campos</w:t>
-            </w:r>
-          </w:p>
-        </w:tc>
-        <w:tc>
-          <w:tcPr>
-            <w:tcW w:w="2079" w:type="dxa"/>
-            <w:shd w:val="clear" w:color="auto" w:fill="F2F2F2" w:themeFill="background1" w:themeFillShade="F2"/>
-            <w:vAlign w:val="center"/>
-          </w:tcPr>
-          <w:p>
-            <w:r>
-              <w:t>Tipo Campo</w:t>
-            </w:r>
-          </w:p>
-        </w:tc>
-        <w:tc>
-          <w:tcPr>
-            <w:tcW w:w="6682" w:type="dxa"/>
-            <w:shd w:val="clear" w:color="auto" w:fill="F2F2F2" w:themeFill="background1" w:themeFillShade="F2"/>
-            <w:vAlign w:val="center"/>
-          </w:tcPr>
-          <w:p>
-            <w:r>
-              <w:t>Descrição breve</w:t>
-            </w:r>
-          </w:p>
-        </w:tc>
-      </w:tr>
-      <w:tr>
-        <w:trPr>
-          <w:trHeight w:val="576"/>
-        </w:trPr>
-        <w:tc>
-          <w:tcPr>
-            <w:tcW w:w="1791" w:type="dxa"/>
-            <w:shd w:val="clear" w:color="auto" w:fill="F2F2F2" w:themeFill="background1" w:themeFillShade="F2"/>
-            <w:vAlign w:val="center"/>
-          </w:tcPr>
-          <w:p>
-            <w:r>
-              <w:t>MANDT</w:t>
-            </w:r>
-          </w:p>
-        </w:tc>
-        <w:tc>
-          <w:tcPr>
-            <w:tcW w:w="2079" w:type="dxa"/>
-            <w:vAlign w:val="center"/>
+        <w:tc>
+          <w:tcPr>
+            <w:tcW w:w="9450" w:type="dxa"/>
+            <w:tcBorders>
+              <w:top w:val="single" w:sz="4" w:space="0" w:color="BFBFBF" w:themeColor="background1" w:themeShade="BF"/>
+              <w:left w:val="single" w:sz="4" w:space="0" w:color="BFBFBF" w:themeColor="background1" w:themeShade="BF"/>
+              <w:right w:val="single" w:sz="4" w:space="0" w:color="BFBFBF" w:themeColor="background1" w:themeShade="BF"/>
+            </w:tcBorders>
           </w:tcPr>
           <w:p>
             <w:pPr>
-              <w:spacing w:line="276" w:lineRule="auto"/>
-              <w:jc w:val="both"/>
+              <w:pStyle w:val="PargrafodaLista"/>
+              <w:spacing w:before="240" w:after="240" w:line="360" w:lineRule="auto"/>
+              <w:jc w:val="center"/>
             </w:pPr>
             <w:r>
-              <w:t>MANDT</w:t>
-            </w:r>
-          </w:p>
-        </w:tc>
-        <w:tc>
-          <w:tcPr>
-            <w:tcW w:w="6682" w:type="dxa"/>
-            <w:vAlign w:val="center"/>
-          </w:tcPr>
-          <w:p>
-            <w:pPr>
-              <w:spacing w:line="276" w:lineRule="auto"/>
-            </w:pPr>
-            <w:r>
-              <w:t>Mandante</w:t>
-            </w:r>
-          </w:p>
-        </w:tc>
-      </w:tr>
-      <w:tr>
-        <w:trPr>
-          <w:trHeight w:val="576"/>
-        </w:trPr>
-        <w:tc>
-          <w:tcPr>
-            <w:tcW w:w="1791" w:type="dxa"/>
-            <w:shd w:val="clear" w:color="auto" w:fill="F2F2F2" w:themeFill="background1" w:themeFillShade="F2"/>
-            <w:vAlign w:val="center"/>
-          </w:tcPr>
-          <w:p>
-            <w:r>
-              <w:t>BURKS</w:t>
-            </w:r>
-          </w:p>
-        </w:tc>
-        <w:tc>
-          <w:tcPr>
-            <w:tcW w:w="2079" w:type="dxa"/>
-            <w:vAlign w:val="center"/>
-          </w:tcPr>
-          <w:p>
-            <w:pPr>
-              <w:spacing w:line="276" w:lineRule="auto"/>
-              <w:jc w:val="both"/>
-            </w:pPr>
-            <w:r>
-              <w:t>BURKS</w:t>
-            </w:r>
-          </w:p>
-        </w:tc>
-        <w:tc>
-          <w:tcPr>
-            <w:tcW w:w="6682" w:type="dxa"/>
-            <w:vAlign w:val="center"/>
-          </w:tcPr>
-          <w:p>
-            <w:pPr>
-              <w:spacing w:line="276" w:lineRule="auto"/>
-            </w:pPr>
-          </w:p>
-        </w:tc>
-      </w:tr>
-      <w:tr>
-        <w:trPr>
-          <w:trHeight w:val="576"/>
-        </w:trPr>
-        <w:tc>
-          <w:tcPr>
-            <w:tcW w:w="1791" w:type="dxa"/>
-            <w:shd w:val="clear" w:color="auto" w:fill="F2F2F2" w:themeFill="background1" w:themeFillShade="F2"/>
-            <w:vAlign w:val="center"/>
-          </w:tcPr>
-          <w:p>
-            <w:r>
-              <w:t>LIFNR</w:t>
-            </w:r>
-          </w:p>
-        </w:tc>
-        <w:tc>
-          <w:tcPr>
-            <w:tcW w:w="2079" w:type="dxa"/>
-            <w:vAlign w:val="center"/>
-          </w:tcPr>
-          <w:p>
-            <w:pPr>
-              <w:spacing w:line="276" w:lineRule="auto"/>
-              <w:jc w:val="both"/>
-            </w:pPr>
-            <w:r>
-              <w:t>LIFNR</w:t>
-            </w:r>
-          </w:p>
-        </w:tc>
-        <w:tc>
-          <w:tcPr>
-            <w:tcW w:w="6682" w:type="dxa"/>
-            <w:vAlign w:val="center"/>
-          </w:tcPr>
-          <w:p>
-            <w:pPr>
-              <w:spacing w:line="276" w:lineRule="auto"/>
-            </w:pPr>
-          </w:p>
-        </w:tc>
-      </w:tr>
-      <w:tr>
-        <w:trPr>
-          <w:trHeight w:val="576"/>
-        </w:trPr>
-        <w:tc>
-          <w:tcPr>
-            <w:tcW w:w="1791" w:type="dxa"/>
-            <w:shd w:val="clear" w:color="auto" w:fill="F2F2F2" w:themeFill="background1" w:themeFillShade="F2"/>
-            <w:vAlign w:val="center"/>
-          </w:tcPr>
-          <w:p>
-            <w:r>
-              <w:t>SPRAS</w:t>
-            </w:r>
-          </w:p>
-        </w:tc>
-        <w:tc>
-          <w:tcPr>
-            <w:tcW w:w="2079" w:type="dxa"/>
-            <w:vAlign w:val="center"/>
-          </w:tcPr>
-          <w:p>
-            <w:pPr>
-              <w:spacing w:line="276" w:lineRule="auto"/>
-              <w:jc w:val="both"/>
-            </w:pPr>
-            <w:r>
-              <w:t>SPRAS</w:t>
-            </w:r>
-          </w:p>
-        </w:tc>
-        <w:tc>
-          <w:tcPr>
-            <w:tcW w:w="6682" w:type="dxa"/>
-            <w:vAlign w:val="center"/>
-          </w:tcPr>
-          <w:p>
-            <w:pPr>
-              <w:spacing w:line="276" w:lineRule="auto"/>
-            </w:pPr>
-          </w:p>
-        </w:tc>
-      </w:tr>
-      <w:tr>
-        <w:trPr>
-          <w:trHeight w:val="576"/>
-        </w:trPr>
-        <w:tc>
-          <w:tcPr>
-            <w:tcW w:w="1791" w:type="dxa"/>
-            <w:shd w:val="clear" w:color="auto" w:fill="F2F2F2" w:themeFill="background1" w:themeFillShade="F2"/>
-            <w:vAlign w:val="center"/>
-          </w:tcPr>
-          <w:p>
-            <w:r>
-              <w:t>TEXTO</w:t>
-            </w:r>
-          </w:p>
-        </w:tc>
-        <w:tc>
-          <w:tcPr>
-            <w:tcW w:w="2079" w:type="dxa"/>
-            <w:vAlign w:val="center"/>
-          </w:tcPr>
-          <w:p>
-            <w:pPr>
-              <w:spacing w:line="276" w:lineRule="auto"/>
-              <w:jc w:val="both"/>
-            </w:pPr>
-            <w:r>
-              <w:t>BUS_DESCRIPTION</w:t>
-            </w:r>
-          </w:p>
-        </w:tc>
-        <w:tc>
-          <w:tcPr>
-            <w:tcW w:w="6682" w:type="dxa"/>
-            <w:vAlign w:val="center"/>
-          </w:tcPr>
-          <w:p>
-            <w:pPr>
-              <w:spacing w:line="276" w:lineRule="auto"/>
-            </w:pPr>
-            <w:r>
-              <w:t>Descrição</w:t>
-            </w:r>
-          </w:p>
-        </w:tc>
-      </w:tr>
-      <w:tr>
-        <w:trPr>
-          <w:trHeight w:val="576"/>
-        </w:trPr>
-        <w:tc>
-          <w:tcPr>
-            <w:tcW w:w="1791" w:type="dxa"/>
-            <w:shd w:val="clear" w:color="auto" w:fill="F2F2F2" w:themeFill="background1" w:themeFillShade="F2"/>
-            <w:vAlign w:val="center"/>
-          </w:tcPr>
-          <w:p>
-            <w:r>
-              <w:t>LAND1</w:t>
-            </w:r>
-          </w:p>
-        </w:tc>
-        <w:tc>
-          <w:tcPr>
-            <w:tcW w:w="2079" w:type="dxa"/>
-            <w:vAlign w:val="center"/>
-          </w:tcPr>
-          <w:p>
-            <w:pPr>
-              <w:spacing w:line="276" w:lineRule="auto"/>
-              <w:jc w:val="both"/>
-            </w:pPr>
-            <w:r>
-              <w:t>LAND1</w:t>
-            </w:r>
-          </w:p>
-        </w:tc>
-        <w:tc>
-          <w:tcPr>
-            <w:tcW w:w="6682" w:type="dxa"/>
-            <w:vAlign w:val="center"/>
-          </w:tcPr>
-          <w:p>
-            <w:pPr>
-              <w:spacing w:line="276" w:lineRule="auto"/>
-            </w:pPr>
-            <w:r>
-              <w:t>País</w:t>
+              <w:rPr>
+                <w:noProof/>
+              </w:rPr>
+              <w:drawing>
+                <wp:inline distT="0" distB="0" distL="0" distR="0" wp14:anchorId="77C5955B" wp14:editId="23342266">
+                  <wp:extent cx="6047500" cy="2250753"/>
+                  <wp:effectExtent l="0" t="0" r="0" b="0"/>
+                  <wp:docPr id="1700414997" name="Imagem 1"/>
+                  <wp:cNvGraphicFramePr>
+                    <a:graphicFrameLocks xmlns:a="http://schemas.openxmlformats.org/drawingml/2006/main" noChangeAspect="1"/>
+                  </wp:cNvGraphicFramePr>
+                  <a:graphic xmlns:a="http://schemas.openxmlformats.org/drawingml/2006/main">
+                    <a:graphicData uri="http://schemas.openxmlformats.org/drawingml/2006/picture">
+                      <pic:pic xmlns:pic="http://schemas.openxmlformats.org/drawingml/2006/picture">
+                        <pic:nvPicPr>
+                          <pic:cNvPr id="1700414997" name=""/>
+                          <pic:cNvPicPr/>
+                        </pic:nvPicPr>
+                        <pic:blipFill>
+                          <a:blip r:embed="rId19"/>
+                          <a:stretch>
+                            <a:fillRect/>
+                          </a:stretch>
+                        </pic:blipFill>
+                        <pic:spPr>
+                          <a:xfrm>
+                            <a:off x="0" y="0"/>
+                            <a:ext cx="6055597" cy="2253766"/>
+                          </a:xfrm>
+                          <a:prstGeom prst="rect">
+                            <a:avLst/>
+                          </a:prstGeom>
+                        </pic:spPr>
+                      </pic:pic>
+                    </a:graphicData>
+                  </a:graphic>
+                </wp:inline>
+              </w:drawing>
             </w:r>
           </w:p>
         </w:tc>
@@ -4475,10 +4293,358 @@
     </w:tbl>
     <w:p>
       <w:pPr>
+        <w:rPr>
+          <w:rFonts w:ascii="Calibri Light" w:eastAsia="Calibri Light" w:hAnsi="Calibri Light" w:cs="Calibri Light"/>
+          <w:color w:val="2E5395"/>
+          <w:spacing w:val="-2"/>
+          <w:sz w:val="44"/>
+          <w:szCs w:val="44"/>
+        </w:rPr>
+      </w:pPr>
+    </w:p>
+    <w:p>
+      <w:pPr>
         <w:spacing w:before="240" w:after="240" w:line="360" w:lineRule="auto"/>
         <w:ind w:left="900"/>
         <w:jc w:val="both"/>
       </w:pPr>
+      <w:r>
+        <w:t>Gravar nova tabela.</w:t>
+      </w:r>
+    </w:p>
+    <w:p>
+      <w:pPr>
+        <w:pStyle w:val="PargrafodaLista"/>
+        <w:numPr>
+          <w:ilvl w:val="0"/>
+          <w:numId w:val="11"/>
+        </w:numPr>
+        <w:spacing w:before="240" w:after="240" w:line="360" w:lineRule="auto"/>
+        <w:jc w:val="both"/>
+      </w:pPr>
+      <w:r>
+        <w:t>Clicar no ícone da disquete ou utilizar tecla de atalho CTRL+S</w:t>
+      </w:r>
+    </w:p>
+    <w:p>
+      <w:pPr>
+        <w:pStyle w:val="PargrafodaLista"/>
+        <w:numPr>
+          <w:ilvl w:val="0"/>
+          <w:numId w:val="11"/>
+        </w:numPr>
+        <w:spacing w:before="240" w:after="240" w:line="360" w:lineRule="auto"/>
+        <w:jc w:val="both"/>
+      </w:pPr>
+      <w:r>
+        <w:t>Inserir o nome do pacote: Z320_2025</w:t>
+      </w:r>
+    </w:p>
+    <w:p>
+      <w:pPr>
+        <w:pStyle w:val="PargrafodaLista"/>
+        <w:numPr>
+          <w:ilvl w:val="0"/>
+          <w:numId w:val="11"/>
+        </w:numPr>
+        <w:spacing w:before="240" w:after="240" w:line="360" w:lineRule="auto"/>
+        <w:jc w:val="both"/>
+      </w:pPr>
+      <w:r>
+        <w:t>Selecionar a ordem de transporte</w:t>
+      </w:r>
+    </w:p>
+    <w:p>
+      <w:pPr>
+        <w:pStyle w:val="PargrafodaLista"/>
+        <w:numPr>
+          <w:ilvl w:val="1"/>
+          <w:numId w:val="11"/>
+        </w:numPr>
+        <w:spacing w:before="240" w:after="240" w:line="360" w:lineRule="auto"/>
+        <w:jc w:val="both"/>
+      </w:pPr>
+      <w:r>
+        <w:t>Ordens – Ordens Próprias – Ordem Topo</w:t>
+      </w:r>
+    </w:p>
+    <w:p>
+      <w:pPr>
+        <w:pStyle w:val="PargrafodaLista"/>
+        <w:numPr>
+          <w:ilvl w:val="1"/>
+          <w:numId w:val="11"/>
+        </w:numPr>
+        <w:spacing w:before="240" w:after="240" w:line="360" w:lineRule="auto"/>
+        <w:jc w:val="both"/>
+      </w:pPr>
+      <w:r>
+        <w:t>Por defeito já vem selecionada</w:t>
+      </w:r>
+    </w:p>
+    <w:tbl>
+      <w:tblPr>
+        <w:tblStyle w:val="TabelacomGrelha"/>
+        <w:tblW w:w="0" w:type="auto"/>
+        <w:tblInd w:w="900" w:type="dxa"/>
+        <w:tblBorders>
+          <w:bottom w:val="single" w:sz="4" w:space="0" w:color="BFBFBF" w:themeColor="background1" w:themeShade="BF"/>
+        </w:tblBorders>
+        <w:tblLook w:val="04A0" w:firstRow="1" w:lastRow="0" w:firstColumn="1" w:lastColumn="0" w:noHBand="0" w:noVBand="1"/>
+      </w:tblPr>
+      <w:tblGrid>
+        <w:gridCol w:w="4566"/>
+        <w:gridCol w:w="5561"/>
+      </w:tblGrid>
+      <w:tr>
+        <w:tc>
+          <w:tcPr>
+            <w:tcW w:w="3168" w:type="dxa"/>
+            <w:tcBorders>
+              <w:top w:val="single" w:sz="4" w:space="0" w:color="BFBFBF" w:themeColor="background1" w:themeShade="BF"/>
+              <w:left w:val="single" w:sz="4" w:space="0" w:color="BFBFBF" w:themeColor="background1" w:themeShade="BF"/>
+              <w:right w:val="single" w:sz="4" w:space="0" w:color="BFBFBF" w:themeColor="background1" w:themeShade="BF"/>
+            </w:tcBorders>
+          </w:tcPr>
+          <w:p>
+            <w:pPr>
+              <w:spacing w:before="240" w:after="240" w:line="360" w:lineRule="auto"/>
+              <w:jc w:val="center"/>
+            </w:pPr>
+            <w:r>
+              <w:rPr>
+                <w:noProof/>
+              </w:rPr>
+              <w:drawing>
+                <wp:inline distT="0" distB="0" distL="0" distR="0" wp14:anchorId="36F74724" wp14:editId="4771019A">
+                  <wp:extent cx="2762442" cy="1802921"/>
+                  <wp:effectExtent l="0" t="0" r="0" b="6985"/>
+                  <wp:docPr id="1069094995" name="Imagem 1"/>
+                  <wp:cNvGraphicFramePr>
+                    <a:graphicFrameLocks xmlns:a="http://schemas.openxmlformats.org/drawingml/2006/main" noChangeAspect="1"/>
+                  </wp:cNvGraphicFramePr>
+                  <a:graphic xmlns:a="http://schemas.openxmlformats.org/drawingml/2006/main">
+                    <a:graphicData uri="http://schemas.openxmlformats.org/drawingml/2006/picture">
+                      <pic:pic xmlns:pic="http://schemas.openxmlformats.org/drawingml/2006/picture">
+                        <pic:nvPicPr>
+                          <pic:cNvPr id="1993428178" name=""/>
+                          <pic:cNvPicPr/>
+                        </pic:nvPicPr>
+                        <pic:blipFill>
+                          <a:blip r:embed="rId13"/>
+                          <a:stretch>
+                            <a:fillRect/>
+                          </a:stretch>
+                        </pic:blipFill>
+                        <pic:spPr>
+                          <a:xfrm>
+                            <a:off x="0" y="0"/>
+                            <a:ext cx="2776596" cy="1812159"/>
+                          </a:xfrm>
+                          <a:prstGeom prst="rect">
+                            <a:avLst/>
+                          </a:prstGeom>
+                        </pic:spPr>
+                      </pic:pic>
+                    </a:graphicData>
+                  </a:graphic>
+                </wp:inline>
+              </w:drawing>
+            </w:r>
+          </w:p>
+        </w:tc>
+        <w:tc>
+          <w:tcPr>
+            <w:tcW w:w="3168" w:type="dxa"/>
+            <w:tcBorders>
+              <w:top w:val="single" w:sz="4" w:space="0" w:color="BFBFBF" w:themeColor="background1" w:themeShade="BF"/>
+              <w:left w:val="single" w:sz="4" w:space="0" w:color="BFBFBF" w:themeColor="background1" w:themeShade="BF"/>
+              <w:right w:val="single" w:sz="4" w:space="0" w:color="BFBFBF" w:themeColor="background1" w:themeShade="BF"/>
+            </w:tcBorders>
+          </w:tcPr>
+          <w:p>
+            <w:pPr>
+              <w:spacing w:before="240" w:after="240" w:line="360" w:lineRule="auto"/>
+              <w:jc w:val="center"/>
+            </w:pPr>
+            <w:r>
+              <w:rPr>
+                <w:noProof/>
+              </w:rPr>
+              <w:drawing>
+                <wp:inline distT="0" distB="0" distL="0" distR="0" wp14:anchorId="55573C66" wp14:editId="0EB4EB86">
+                  <wp:extent cx="3394136" cy="1092444"/>
+                  <wp:effectExtent l="0" t="0" r="0" b="0"/>
+                  <wp:docPr id="75825110" name="Imagem 1"/>
+                  <wp:cNvGraphicFramePr>
+                    <a:graphicFrameLocks xmlns:a="http://schemas.openxmlformats.org/drawingml/2006/main" noChangeAspect="1"/>
+                  </wp:cNvGraphicFramePr>
+                  <a:graphic xmlns:a="http://schemas.openxmlformats.org/drawingml/2006/main">
+                    <a:graphicData uri="http://schemas.openxmlformats.org/drawingml/2006/picture">
+                      <pic:pic xmlns:pic="http://schemas.openxmlformats.org/drawingml/2006/picture">
+                        <pic:nvPicPr>
+                          <pic:cNvPr id="1605972572" name=""/>
+                          <pic:cNvPicPr/>
+                        </pic:nvPicPr>
+                        <pic:blipFill>
+                          <a:blip r:embed="rId14"/>
+                          <a:stretch>
+                            <a:fillRect/>
+                          </a:stretch>
+                        </pic:blipFill>
+                        <pic:spPr>
+                          <a:xfrm>
+                            <a:off x="0" y="0"/>
+                            <a:ext cx="3415582" cy="1099347"/>
+                          </a:xfrm>
+                          <a:prstGeom prst="rect">
+                            <a:avLst/>
+                          </a:prstGeom>
+                        </pic:spPr>
+                      </pic:pic>
+                    </a:graphicData>
+                  </a:graphic>
+                </wp:inline>
+              </w:drawing>
+            </w:r>
+          </w:p>
+        </w:tc>
+      </w:tr>
+    </w:tbl>
+    <w:p>
+      <w:pPr>
+        <w:rPr>
+          <w:rFonts w:ascii="Calibri Light" w:eastAsia="Calibri Light" w:hAnsi="Calibri Light" w:cs="Calibri Light"/>
+          <w:color w:val="2E5395"/>
+          <w:spacing w:val="-2"/>
+          <w:sz w:val="44"/>
+          <w:szCs w:val="44"/>
+        </w:rPr>
+      </w:pPr>
+    </w:p>
+    <w:p>
+      <w:pPr>
+        <w:rPr>
+          <w:rFonts w:ascii="Calibri Light" w:eastAsia="Calibri Light" w:hAnsi="Calibri Light" w:cs="Calibri Light"/>
+          <w:color w:val="2E5395"/>
+          <w:spacing w:val="-2"/>
+          <w:sz w:val="44"/>
+          <w:szCs w:val="44"/>
+        </w:rPr>
+      </w:pPr>
+    </w:p>
+    <w:p>
+      <w:r>
+        <w:br w:type="page"/>
+      </w:r>
+    </w:p>
+    <w:p>
+      <w:pPr>
+        <w:spacing w:before="240" w:after="240" w:line="360" w:lineRule="auto"/>
+        <w:ind w:left="900"/>
+        <w:jc w:val="both"/>
+      </w:pPr>
+      <w:r>
+        <w:lastRenderedPageBreak/>
+        <w:t>Ativar e c</w:t>
+      </w:r>
+      <w:r>
+        <w:t>onfigurações técnicas da nova tabela.</w:t>
+      </w:r>
+    </w:p>
+    <w:p>
+      <w:pPr>
+        <w:pStyle w:val="PargrafodaLista"/>
+        <w:numPr>
+          <w:ilvl w:val="0"/>
+          <w:numId w:val="12"/>
+        </w:numPr>
+        <w:spacing w:before="240" w:after="240" w:line="360" w:lineRule="auto"/>
+        <w:jc w:val="both"/>
+      </w:pPr>
+      <w:r>
+        <w:t>Clicar no ícone da varinha ou utilizar tecla de atalho CTRL+F3</w:t>
+      </w:r>
+    </w:p>
+    <w:p>
+      <w:pPr>
+        <w:pStyle w:val="PargrafodaLista"/>
+        <w:numPr>
+          <w:ilvl w:val="0"/>
+          <w:numId w:val="12"/>
+        </w:numPr>
+        <w:spacing w:before="240" w:after="240" w:line="360" w:lineRule="auto"/>
+        <w:jc w:val="both"/>
+      </w:pPr>
+      <w:r>
+        <w:t xml:space="preserve">Selecionar no Tipo de Tradução: </w:t>
+      </w:r>
+      <w:r>
+        <w:rPr>
+          <w:u w:val="single"/>
+        </w:rPr>
+        <w:t>Tabela depend.do idioma</w:t>
+      </w:r>
+    </w:p>
+    <w:p>
+      <w:pPr>
+        <w:pStyle w:val="PargrafodaLista"/>
+        <w:numPr>
+          <w:ilvl w:val="0"/>
+          <w:numId w:val="12"/>
+        </w:numPr>
+        <w:spacing w:before="240" w:after="240" w:line="360" w:lineRule="auto"/>
+        <w:jc w:val="both"/>
+      </w:pPr>
+      <w:r>
+        <w:t xml:space="preserve">Selecionar na Categoria de Dados: </w:t>
+      </w:r>
+      <w:r>
+        <w:rPr>
+          <w:u w:val="single"/>
+        </w:rPr>
+        <w:t>USER</w:t>
+      </w:r>
+    </w:p>
+    <w:p>
+      <w:pPr>
+        <w:pStyle w:val="PargrafodaLista"/>
+        <w:numPr>
+          <w:ilvl w:val="0"/>
+          <w:numId w:val="12"/>
+        </w:numPr>
+        <w:spacing w:before="240" w:after="240" w:line="360" w:lineRule="auto"/>
+        <w:jc w:val="both"/>
+      </w:pPr>
+      <w:r>
+        <w:t xml:space="preserve">Selecionar na Categoria de Tamanho: </w:t>
+      </w:r>
+      <w:r>
+        <w:rPr>
+          <w:u w:val="single"/>
+        </w:rPr>
+        <w:t>0</w:t>
+      </w:r>
+    </w:p>
+    <w:p>
+      <w:pPr>
+        <w:pStyle w:val="PargrafodaLista"/>
+        <w:numPr>
+          <w:ilvl w:val="0"/>
+          <w:numId w:val="12"/>
+        </w:numPr>
+        <w:spacing w:before="240" w:after="240" w:line="360" w:lineRule="auto"/>
+        <w:jc w:val="both"/>
+      </w:pPr>
+      <w:r>
+        <w:t xml:space="preserve">Ativar </w:t>
+      </w:r>
+      <w:r>
+        <w:rPr>
+          <w:u w:val="single"/>
+        </w:rPr>
+        <w:t>registar modificações em log</w:t>
+      </w:r>
     </w:p>
     <w:tbl>
       <w:tblPr>
@@ -4512,134 +4678,52 @@
               <w:jc w:val="center"/>
             </w:pPr>
             <w:r>
-              <w:lastRenderedPageBreak/>
-              <w:t>IMAGEM</w:t>
+              <w:rPr>
+                <w:noProof/>
+              </w:rPr>
+              <w:drawing>
+                <wp:inline distT="0" distB="0" distL="0" distR="0" wp14:anchorId="5E58C255" wp14:editId="5EB10168">
+                  <wp:extent cx="3209026" cy="1391704"/>
+                  <wp:effectExtent l="0" t="0" r="0" b="0"/>
+                  <wp:docPr id="1667730894" name="Imagem 1"/>
+                  <wp:cNvGraphicFramePr>
+                    <a:graphicFrameLocks xmlns:a="http://schemas.openxmlformats.org/drawingml/2006/main" noChangeAspect="1"/>
+                  </wp:cNvGraphicFramePr>
+                  <a:graphic xmlns:a="http://schemas.openxmlformats.org/drawingml/2006/main">
+                    <a:graphicData uri="http://schemas.openxmlformats.org/drawingml/2006/picture">
+                      <pic:pic xmlns:pic="http://schemas.openxmlformats.org/drawingml/2006/picture">
+                        <pic:nvPicPr>
+                          <pic:cNvPr id="2006775787" name=""/>
+                          <pic:cNvPicPr/>
+                        </pic:nvPicPr>
+                        <pic:blipFill>
+                          <a:blip r:embed="rId20"/>
+                          <a:stretch>
+                            <a:fillRect/>
+                          </a:stretch>
+                        </pic:blipFill>
+                        <pic:spPr>
+                          <a:xfrm>
+                            <a:off x="0" y="0"/>
+                            <a:ext cx="3237733" cy="1404154"/>
+                          </a:xfrm>
+                          <a:prstGeom prst="rect">
+                            <a:avLst/>
+                          </a:prstGeom>
+                        </pic:spPr>
+                      </pic:pic>
+                    </a:graphicData>
+                  </a:graphic>
+                </wp:inline>
+              </w:drawing>
             </w:r>
           </w:p>
         </w:tc>
       </w:tr>
-    </w:tbl>
-    <w:p>
-      <w:pPr>
-        <w:rPr>
-          <w:rFonts w:ascii="Calibri Light" w:eastAsia="Calibri Light" w:hAnsi="Calibri Light" w:cs="Calibri Light"/>
-          <w:color w:val="2E5395"/>
-          <w:spacing w:val="-2"/>
-          <w:sz w:val="44"/>
-          <w:szCs w:val="44"/>
-        </w:rPr>
-      </w:pPr>
-    </w:p>
-    <w:p>
-      <w:pPr>
-        <w:spacing w:before="240" w:after="240" w:line="360" w:lineRule="auto"/>
-        <w:ind w:left="900"/>
-        <w:jc w:val="both"/>
-      </w:pPr>
-      <w:r>
-        <w:t>Gravar nova tabela.</w:t>
-      </w:r>
-    </w:p>
-    <w:p>
-      <w:pPr>
-        <w:pStyle w:val="PargrafodaLista"/>
-        <w:numPr>
-          <w:ilvl w:val="0"/>
-          <w:numId w:val="11"/>
-        </w:numPr>
-        <w:spacing w:before="240" w:after="240" w:line="360" w:lineRule="auto"/>
-        <w:jc w:val="both"/>
-      </w:pPr>
-      <w:r>
-        <w:t>Clicar no ícone da disquete ou utilizar tecla de atalho CTRL+S</w:t>
-      </w:r>
-    </w:p>
-    <w:p>
-      <w:pPr>
-        <w:pStyle w:val="PargrafodaLista"/>
-        <w:numPr>
-          <w:ilvl w:val="0"/>
-          <w:numId w:val="11"/>
-        </w:numPr>
-        <w:spacing w:before="240" w:after="240" w:line="360" w:lineRule="auto"/>
-        <w:jc w:val="both"/>
-      </w:pPr>
-      <w:r>
-        <w:t>Inserir o nome do pacote: Z320_2025</w:t>
-      </w:r>
-    </w:p>
-    <w:p>
-      <w:pPr>
-        <w:pStyle w:val="PargrafodaLista"/>
-        <w:numPr>
-          <w:ilvl w:val="0"/>
-          <w:numId w:val="11"/>
-        </w:numPr>
-        <w:spacing w:before="240" w:after="240" w:line="360" w:lineRule="auto"/>
-        <w:jc w:val="both"/>
-      </w:pPr>
-      <w:r>
-        <w:t>Selecionar a ordem de transporte</w:t>
-      </w:r>
-    </w:p>
-    <w:p>
-      <w:pPr>
-        <w:pStyle w:val="PargrafodaLista"/>
-        <w:numPr>
-          <w:ilvl w:val="1"/>
-          <w:numId w:val="11"/>
-        </w:numPr>
-        <w:spacing w:before="240" w:after="240" w:line="360" w:lineRule="auto"/>
-        <w:jc w:val="both"/>
-      </w:pPr>
-      <w:r>
-        <w:t>Ordens – Ordens Próprias – Ordem Topo</w:t>
-      </w:r>
-    </w:p>
-    <w:p>
-      <w:pPr>
-        <w:pStyle w:val="PargrafodaLista"/>
-        <w:numPr>
-          <w:ilvl w:val="1"/>
-          <w:numId w:val="11"/>
-        </w:numPr>
-        <w:spacing w:before="240" w:after="240" w:line="360" w:lineRule="auto"/>
-        <w:jc w:val="both"/>
-      </w:pPr>
-      <w:r>
-        <w:t>Por defeito já vem selecionada</w:t>
-      </w:r>
-    </w:p>
-    <w:p>
-      <w:pPr>
-        <w:rPr>
-          <w:rFonts w:ascii="Calibri Light" w:eastAsia="Calibri Light" w:hAnsi="Calibri Light" w:cs="Calibri Light"/>
-          <w:color w:val="2E5395"/>
-          <w:spacing w:val="-2"/>
-          <w:sz w:val="44"/>
-          <w:szCs w:val="44"/>
-        </w:rPr>
-      </w:pPr>
-    </w:p>
-    <w:tbl>
-      <w:tblPr>
-        <w:tblStyle w:val="TabelacomGrelha"/>
-        <w:tblW w:w="0" w:type="auto"/>
-        <w:tblInd w:w="900" w:type="dxa"/>
-        <w:tblBorders>
-          <w:bottom w:val="single" w:sz="4" w:space="0" w:color="BFBFBF" w:themeColor="background1" w:themeShade="BF"/>
-        </w:tblBorders>
-        <w:tblLook w:val="04A0" w:firstRow="1" w:lastRow="0" w:firstColumn="1" w:lastColumn="0" w:noHBand="0" w:noVBand="1"/>
-      </w:tblPr>
-      <w:tblGrid>
-        <w:gridCol w:w="3168"/>
-        <w:gridCol w:w="3168"/>
-        <w:gridCol w:w="3168"/>
-      </w:tblGrid>
       <w:tr>
         <w:tc>
           <w:tcPr>
-            <w:tcW w:w="3168" w:type="dxa"/>
+            <w:tcW w:w="9450" w:type="dxa"/>
             <w:tcBorders>
               <w:top w:val="single" w:sz="4" w:space="0" w:color="BFBFBF" w:themeColor="background1" w:themeShade="BF"/>
               <w:left w:val="single" w:sz="4" w:space="0" w:color="BFBFBF" w:themeColor="background1" w:themeShade="BF"/>
@@ -4648,197 +4732,49 @@
           </w:tcPr>
           <w:p>
             <w:pPr>
-              <w:spacing w:before="240" w:after="240" w:line="360" w:lineRule="auto"/>
-              <w:jc w:val="center"/>
-            </w:pPr>
-            <w:r>
-              <w:rPr>
-                <w:color w:val="2E5395"/>
-                <w:spacing w:val="-2"/>
-              </w:rPr>
-              <w:br w:type="page"/>
-            </w:r>
-            <w:r>
-              <w:t>IMAGEM</w:t>
-            </w:r>
-          </w:p>
-        </w:tc>
-        <w:tc>
-          <w:tcPr>
-            <w:tcW w:w="3168" w:type="dxa"/>
-            <w:tcBorders>
-              <w:top w:val="single" w:sz="4" w:space="0" w:color="BFBFBF" w:themeColor="background1" w:themeShade="BF"/>
-              <w:left w:val="single" w:sz="4" w:space="0" w:color="BFBFBF" w:themeColor="background1" w:themeShade="BF"/>
-              <w:right w:val="single" w:sz="4" w:space="0" w:color="BFBFBF" w:themeColor="background1" w:themeShade="BF"/>
-            </w:tcBorders>
-          </w:tcPr>
-          <w:p>
-            <w:pPr>
-              <w:spacing w:before="240" w:after="240" w:line="360" w:lineRule="auto"/>
-              <w:jc w:val="center"/>
-            </w:pPr>
-            <w:r>
-              <w:t>IMAGEM</w:t>
-            </w:r>
-          </w:p>
-        </w:tc>
-        <w:tc>
-          <w:tcPr>
-            <w:tcW w:w="3168" w:type="dxa"/>
-            <w:tcBorders>
-              <w:top w:val="single" w:sz="4" w:space="0" w:color="BFBFBF" w:themeColor="background1" w:themeShade="BF"/>
-              <w:left w:val="single" w:sz="4" w:space="0" w:color="BFBFBF" w:themeColor="background1" w:themeShade="BF"/>
-              <w:right w:val="single" w:sz="4" w:space="0" w:color="BFBFBF" w:themeColor="background1" w:themeShade="BF"/>
-            </w:tcBorders>
-          </w:tcPr>
-          <w:p>
-            <w:pPr>
-              <w:spacing w:before="240" w:after="240" w:line="360" w:lineRule="auto"/>
-              <w:jc w:val="center"/>
-            </w:pPr>
-            <w:r>
-              <w:t>IMAGEM</w:t>
-            </w:r>
-          </w:p>
-        </w:tc>
-      </w:tr>
-    </w:tbl>
-    <w:p>
-      <w:pPr>
-        <w:rPr>
-          <w:rFonts w:ascii="Calibri Light" w:eastAsia="Calibri Light" w:hAnsi="Calibri Light" w:cs="Calibri Light"/>
-          <w:color w:val="2E5395"/>
-          <w:spacing w:val="-2"/>
-          <w:sz w:val="44"/>
-          <w:szCs w:val="44"/>
-        </w:rPr>
-      </w:pPr>
-    </w:p>
-    <w:p>
-      <w:pPr>
-        <w:spacing w:before="240" w:after="240" w:line="360" w:lineRule="auto"/>
-        <w:ind w:left="900"/>
-        <w:jc w:val="both"/>
-      </w:pPr>
-      <w:r>
-        <w:t>Configurações técnicas da nova tabela.</w:t>
-      </w:r>
-    </w:p>
-    <w:p>
-      <w:pPr>
-        <w:pStyle w:val="PargrafodaLista"/>
-        <w:numPr>
-          <w:ilvl w:val="0"/>
-          <w:numId w:val="12"/>
-        </w:numPr>
-        <w:spacing w:before="240" w:after="240" w:line="360" w:lineRule="auto"/>
-        <w:jc w:val="both"/>
-      </w:pPr>
-      <w:r>
-        <w:t xml:space="preserve">Selecionar na Categoria de Dados: </w:t>
-      </w:r>
-      <w:r>
-        <w:rPr>
-          <w:u w:val="single"/>
-        </w:rPr>
-        <w:t>USER</w:t>
-      </w:r>
-    </w:p>
-    <w:p>
-      <w:pPr>
-        <w:pStyle w:val="PargrafodaLista"/>
-        <w:numPr>
-          <w:ilvl w:val="0"/>
-          <w:numId w:val="12"/>
-        </w:numPr>
-        <w:spacing w:before="240" w:after="240" w:line="360" w:lineRule="auto"/>
-        <w:jc w:val="both"/>
-      </w:pPr>
-      <w:r>
-        <w:t xml:space="preserve">Selecionar na Categoria de Tamanho: </w:t>
-      </w:r>
-      <w:r>
-        <w:rPr>
-          <w:u w:val="single"/>
-        </w:rPr>
-        <w:t>0</w:t>
-      </w:r>
-    </w:p>
-    <w:p>
-      <w:pPr>
-        <w:pStyle w:val="PargrafodaLista"/>
-        <w:numPr>
-          <w:ilvl w:val="0"/>
-          <w:numId w:val="12"/>
-        </w:numPr>
-        <w:spacing w:before="240" w:after="240" w:line="360" w:lineRule="auto"/>
-        <w:jc w:val="both"/>
-      </w:pPr>
-      <w:r>
-        <w:t xml:space="preserve">Ativar </w:t>
-      </w:r>
-      <w:r>
-        <w:rPr>
-          <w:u w:val="single"/>
-        </w:rPr>
-        <w:t>registar modificações em log</w:t>
-      </w:r>
-    </w:p>
-    <w:tbl>
-      <w:tblPr>
-        <w:tblStyle w:val="TabelacomGrelha"/>
-        <w:tblW w:w="0" w:type="auto"/>
-        <w:tblInd w:w="1008" w:type="dxa"/>
-        <w:tblBorders>
-          <w:top w:val="single" w:sz="4" w:space="0" w:color="BFBFBF" w:themeColor="background1" w:themeShade="BF"/>
-          <w:left w:val="single" w:sz="4" w:space="0" w:color="BFBFBF" w:themeColor="background1" w:themeShade="BF"/>
-          <w:bottom w:val="single" w:sz="4" w:space="0" w:color="BFBFBF" w:themeColor="background1" w:themeShade="BF"/>
-          <w:right w:val="single" w:sz="4" w:space="0" w:color="BFBFBF" w:themeColor="background1" w:themeShade="BF"/>
-          <w:insideH w:val="single" w:sz="4" w:space="0" w:color="BFBFBF" w:themeColor="background1" w:themeShade="BF"/>
-          <w:insideV w:val="single" w:sz="4" w:space="0" w:color="BFBFBF" w:themeColor="background1" w:themeShade="BF"/>
-        </w:tblBorders>
-        <w:tblLook w:val="04A0" w:firstRow="1" w:lastRow="0" w:firstColumn="1" w:lastColumn="0" w:noHBand="0" w:noVBand="1"/>
-      </w:tblPr>
-      <w:tblGrid>
-        <w:gridCol w:w="4752"/>
-        <w:gridCol w:w="4752"/>
-      </w:tblGrid>
-      <w:tr>
-        <w:tc>
-          <w:tcPr>
-            <w:tcW w:w="4752" w:type="dxa"/>
-            <w:tcBorders>
-              <w:bottom w:val="single" w:sz="4" w:space="0" w:color="BFBFBF" w:themeColor="background1" w:themeShade="BF"/>
-            </w:tcBorders>
-            <w:vAlign w:val="center"/>
-          </w:tcPr>
-          <w:p>
-            <w:pPr>
               <w:pStyle w:val="PargrafodaLista"/>
               <w:spacing w:before="240" w:after="240" w:line="360" w:lineRule="auto"/>
               <w:jc w:val="center"/>
             </w:pPr>
             <w:r>
-              <w:t>IMAGEM</w:t>
-            </w:r>
-          </w:p>
-        </w:tc>
-        <w:tc>
-          <w:tcPr>
-            <w:tcW w:w="4752" w:type="dxa"/>
-            <w:tcBorders>
-              <w:bottom w:val="single" w:sz="4" w:space="0" w:color="BFBFBF" w:themeColor="background1" w:themeShade="BF"/>
-            </w:tcBorders>
-            <w:vAlign w:val="center"/>
-          </w:tcPr>
-          <w:p>
-            <w:pPr>
-              <w:pStyle w:val="PargrafodaLista"/>
-              <w:spacing w:before="240" w:after="240" w:line="360" w:lineRule="auto"/>
-              <w:jc w:val="center"/>
-            </w:pPr>
-            <w:r>
-              <w:t>IMAGEM</w:t>
+              <w:rPr>
+                <w:noProof/>
+              </w:rPr>
+              <w:drawing>
+                <wp:inline distT="0" distB="0" distL="0" distR="0" wp14:anchorId="448AECBE" wp14:editId="32987EE7">
+                  <wp:extent cx="4239743" cy="5158596"/>
+                  <wp:effectExtent l="0" t="0" r="8890" b="4445"/>
+                  <wp:docPr id="1115326670" name="Imagem 1"/>
+                  <wp:cNvGraphicFramePr>
+                    <a:graphicFrameLocks xmlns:a="http://schemas.openxmlformats.org/drawingml/2006/main" noChangeAspect="1"/>
+                  </wp:cNvGraphicFramePr>
+                  <a:graphic xmlns:a="http://schemas.openxmlformats.org/drawingml/2006/main">
+                    <a:graphicData uri="http://schemas.openxmlformats.org/drawingml/2006/picture">
+                      <pic:pic xmlns:pic="http://schemas.openxmlformats.org/drawingml/2006/picture">
+                        <pic:nvPicPr>
+                          <pic:cNvPr id="1115326670" name=""/>
+                          <pic:cNvPicPr/>
+                        </pic:nvPicPr>
+                        <pic:blipFill>
+                          <a:blip r:embed="rId21"/>
+                          <a:stretch>
+                            <a:fillRect/>
+                          </a:stretch>
+                        </pic:blipFill>
+                        <pic:spPr>
+                          <a:xfrm>
+                            <a:off x="0" y="0"/>
+                            <a:ext cx="4248378" cy="5169102"/>
+                          </a:xfrm>
+                          <a:prstGeom prst="rect">
+                            <a:avLst/>
+                          </a:prstGeom>
+                        </pic:spPr>
+                      </pic:pic>
+                    </a:graphicData>
+                  </a:graphic>
+                </wp:inline>
+              </w:drawing>
             </w:r>
           </w:p>
         </w:tc>
@@ -4846,14 +4782,33 @@
     </w:tbl>
     <w:p>
       <w:pPr>
-        <w:rPr>
-          <w:rFonts w:ascii="Calibri Light" w:eastAsia="Calibri Light" w:hAnsi="Calibri Light" w:cs="Calibri Light"/>
+        <w:pStyle w:val="Ttulo2"/>
+        <w:spacing w:after="240"/>
+        <w:ind w:firstLine="900"/>
+        <w:jc w:val="both"/>
+        <w:rPr>
           <w:color w:val="2E5395"/>
           <w:spacing w:val="-2"/>
-          <w:sz w:val="44"/>
-          <w:szCs w:val="44"/>
-        </w:rPr>
-      </w:pPr>
+        </w:rPr>
+      </w:pPr>
+      <w:r>
+        <w:rPr>
+          <w:color w:val="2E5395"/>
+          <w:spacing w:val="-2"/>
+        </w:rPr>
+        <w:br w:type="page"/>
+      </w:r>
+      <w:bookmarkStart w:id="10" w:name="_Toc192861540"/>
+      <w:r>
+        <w:rPr>
+          <w:rFonts w:asciiTheme="minorHAnsi" w:hAnsiTheme="minorHAnsi" w:cstheme="minorHAnsi"/>
+          <w:sz w:val="28"/>
+          <w:szCs w:val="28"/>
+        </w:rPr>
+        <w:lastRenderedPageBreak/>
+        <w:t>Inserir dados na tabela</w:t>
+      </w:r>
+      <w:bookmarkEnd w:id="10"/>
     </w:p>
     <w:p>
       <w:pPr>
@@ -4862,7 +4817,7 @@
         <w:jc w:val="both"/>
       </w:pPr>
       <w:r>
-        <w:t>Ativar a nova tabela</w:t>
+        <w:t>Passos para inserir dados numa tabela.</w:t>
       </w:r>
     </w:p>
     <w:p>
@@ -4870,13 +4825,88 @@
         <w:pStyle w:val="PargrafodaLista"/>
         <w:numPr>
           <w:ilvl w:val="0"/>
-          <w:numId w:val="13"/>
+          <w:numId w:val="35"/>
         </w:numPr>
         <w:spacing w:before="240" w:after="240" w:line="360" w:lineRule="auto"/>
         <w:jc w:val="both"/>
       </w:pPr>
       <w:r>
-        <w:t>Clicar no ícone da varinha ou utilizar tecla de atalho CTRL+F3</w:t>
+        <w:t xml:space="preserve">Transação: </w:t>
+      </w:r>
+      <w:r>
+        <w:rPr>
+          <w:u w:val="single"/>
+        </w:rPr>
+        <w:t>S11</w:t>
+      </w:r>
+    </w:p>
+    <w:p>
+      <w:pPr>
+        <w:pStyle w:val="PargrafodaLista"/>
+        <w:numPr>
+          <w:ilvl w:val="0"/>
+          <w:numId w:val="35"/>
+        </w:numPr>
+        <w:spacing w:before="240" w:after="240" w:line="360" w:lineRule="auto"/>
+        <w:jc w:val="both"/>
+      </w:pPr>
+      <w:r>
+        <w:t xml:space="preserve">Selecionar </w:t>
+      </w:r>
+      <w:r>
+        <w:rPr>
+          <w:u w:val="single"/>
+        </w:rPr>
+        <w:t>Tabela de Base de Dados</w:t>
+      </w:r>
+    </w:p>
+    <w:p>
+      <w:pPr>
+        <w:pStyle w:val="PargrafodaLista"/>
+        <w:numPr>
+          <w:ilvl w:val="0"/>
+          <w:numId w:val="35"/>
+        </w:numPr>
+        <w:spacing w:before="240" w:after="240" w:line="360" w:lineRule="auto"/>
+        <w:jc w:val="both"/>
+      </w:pPr>
+      <w:r>
+        <w:t xml:space="preserve">Inserir o nome da nova tabela: </w:t>
+      </w:r>
+      <w:r>
+        <w:rPr>
+          <w:u w:val="single"/>
+        </w:rPr>
+        <w:t>ZT</w:t>
+      </w:r>
+      <w:r>
+        <w:rPr>
+          <w:u w:val="single"/>
+        </w:rPr>
+        <w:t>----T_a00000</w:t>
+      </w:r>
+    </w:p>
+    <w:p>
+      <w:pPr>
+        <w:pStyle w:val="PargrafodaLista"/>
+        <w:numPr>
+          <w:ilvl w:val="0"/>
+          <w:numId w:val="35"/>
+        </w:numPr>
+        <w:spacing w:before="240" w:after="240" w:line="360" w:lineRule="auto"/>
+        <w:jc w:val="both"/>
+      </w:pPr>
+      <w:r>
+        <w:t>E clicar em</w:t>
+      </w:r>
+      <w:r>
+        <w:t xml:space="preserve"> </w:t>
+      </w:r>
+      <w:r>
+        <w:rPr>
+          <w:u w:val="single"/>
+        </w:rPr>
+        <w:t>Atualizar</w:t>
       </w:r>
     </w:p>
     <w:tbl>
@@ -4910,14 +4940,14 @@
               <w:spacing w:before="240" w:after="240" w:line="360" w:lineRule="auto"/>
               <w:jc w:val="center"/>
             </w:pPr>
-            <w:bookmarkStart w:id="10" w:name="_Hlk192861175"/>
+            <w:bookmarkStart w:id="11" w:name="_Hlk192861449"/>
             <w:r>
               <w:t>IMAGEM</w:t>
             </w:r>
           </w:p>
         </w:tc>
       </w:tr>
-      <w:bookmarkEnd w:id="10"/>
+      <w:bookmarkEnd w:id="11"/>
     </w:tbl>
     <w:p>
       <w:pPr>
@@ -4937,126 +4967,53 @@
         <w:ind w:firstLine="900"/>
         <w:jc w:val="both"/>
         <w:rPr>
-          <w:color w:val="2E5395"/>
-          <w:spacing w:val="-2"/>
-        </w:rPr>
-      </w:pPr>
-      <w:r>
-        <w:rPr>
-          <w:color w:val="2E5395"/>
-          <w:spacing w:val="-2"/>
-        </w:rPr>
-        <w:br w:type="page"/>
-      </w:r>
-      <w:bookmarkStart w:id="11" w:name="_Toc192861540"/>
-      <w:r>
-        <w:rPr>
           <w:rFonts w:asciiTheme="minorHAnsi" w:hAnsiTheme="minorHAnsi" w:cstheme="minorHAnsi"/>
           <w:sz w:val="28"/>
           <w:szCs w:val="28"/>
         </w:rPr>
-        <w:lastRenderedPageBreak/>
-        <w:t>Inserir dados na tabela</w:t>
-      </w:r>
-      <w:bookmarkEnd w:id="11"/>
+      </w:pPr>
+      <w:bookmarkStart w:id="12" w:name="_Toc192861541"/>
+      <w:r>
+        <w:rPr>
+          <w:rFonts w:asciiTheme="minorHAnsi" w:hAnsiTheme="minorHAnsi" w:cstheme="minorHAnsi"/>
+          <w:sz w:val="28"/>
+          <w:szCs w:val="28"/>
+        </w:rPr>
+        <w:t>Ecrã de atualização</w:t>
+      </w:r>
+      <w:bookmarkEnd w:id="12"/>
     </w:p>
     <w:p>
       <w:pPr>
         <w:spacing w:before="240" w:after="240" w:line="360" w:lineRule="auto"/>
         <w:ind w:left="900"/>
         <w:jc w:val="both"/>
-      </w:pPr>
-      <w:r>
-        <w:t>Passos para inserir dados numa tabela.</w:t>
+        <w:rPr>
+          <w:u w:val="single"/>
+        </w:rPr>
+      </w:pPr>
+      <w:r>
+        <w:t xml:space="preserve">Na parte de Utilitário. </w:t>
+      </w:r>
+      <w:r>
+        <w:rPr>
+          <w:u w:val="single"/>
+        </w:rPr>
+        <w:t>(Barra Superior do SAP)</w:t>
       </w:r>
     </w:p>
     <w:p>
       <w:pPr>
         <w:pStyle w:val="PargrafodaLista"/>
         <w:numPr>
-          <w:ilvl w:val="0"/>
-          <w:numId w:val="35"/>
+          <w:ilvl w:val="1"/>
+          <w:numId w:val="36"/>
         </w:numPr>
         <w:spacing w:before="240" w:after="240" w:line="360" w:lineRule="auto"/>
         <w:jc w:val="both"/>
       </w:pPr>
       <w:r>
-        <w:t xml:space="preserve">Transação: </w:t>
-      </w:r>
-      <w:r>
-        <w:rPr>
-          <w:u w:val="single"/>
-        </w:rPr>
-        <w:t>S11</w:t>
-      </w:r>
-    </w:p>
-    <w:p>
-      <w:pPr>
-        <w:pStyle w:val="PargrafodaLista"/>
-        <w:numPr>
-          <w:ilvl w:val="0"/>
-          <w:numId w:val="35"/>
-        </w:numPr>
-        <w:spacing w:before="240" w:after="240" w:line="360" w:lineRule="auto"/>
-        <w:jc w:val="both"/>
-      </w:pPr>
-      <w:r>
-        <w:t xml:space="preserve">Selecionar </w:t>
-      </w:r>
-      <w:r>
-        <w:rPr>
-          <w:u w:val="single"/>
-        </w:rPr>
-        <w:t>Tabela de Base de Dados</w:t>
-      </w:r>
-    </w:p>
-    <w:p>
-      <w:pPr>
-        <w:pStyle w:val="PargrafodaLista"/>
-        <w:numPr>
-          <w:ilvl w:val="0"/>
-          <w:numId w:val="35"/>
-        </w:numPr>
-        <w:spacing w:before="240" w:after="240" w:line="360" w:lineRule="auto"/>
-        <w:jc w:val="both"/>
-      </w:pPr>
-      <w:r>
-        <w:t xml:space="preserve">Inserir o nome da nova tabela: </w:t>
-      </w:r>
-      <w:r>
-        <w:rPr>
-          <w:u w:val="single"/>
-        </w:rPr>
-        <w:t>ZT</w:t>
-      </w:r>
-      <w:r>
-        <w:rPr>
-          <w:u w:val="single"/>
-        </w:rPr>
-        <w:t>----T_a00000</w:t>
-      </w:r>
-    </w:p>
-    <w:p>
-      <w:pPr>
-        <w:pStyle w:val="PargrafodaLista"/>
-        <w:numPr>
-          <w:ilvl w:val="0"/>
-          <w:numId w:val="35"/>
-        </w:numPr>
-        <w:spacing w:before="240" w:after="240" w:line="360" w:lineRule="auto"/>
-        <w:jc w:val="both"/>
-      </w:pPr>
-      <w:r>
-        <w:t>E clicar em</w:t>
-      </w:r>
-      <w:r>
-        <w:t xml:space="preserve"> </w:t>
-      </w:r>
-      <w:r>
-        <w:rPr>
-          <w:u w:val="single"/>
-        </w:rPr>
-        <w:t>Atualizar</w:t>
+        <w:t>Selecionar Gerador de atualização de tabela</w:t>
       </w:r>
     </w:p>
     <w:tbl>
@@ -5090,15 +5047,170 @@
               <w:spacing w:before="240" w:after="240" w:line="360" w:lineRule="auto"/>
               <w:jc w:val="center"/>
             </w:pPr>
-            <w:bookmarkStart w:id="12" w:name="_Hlk192861449"/>
             <w:r>
               <w:t>IMAGEM</w:t>
             </w:r>
           </w:p>
         </w:tc>
       </w:tr>
-      <w:bookmarkEnd w:id="12"/>
     </w:tbl>
+    <w:p>
+      <w:pPr>
+        <w:pStyle w:val="PargrafodaLista"/>
+        <w:spacing w:before="240" w:after="240" w:line="360" w:lineRule="auto"/>
+        <w:ind w:left="1620"/>
+        <w:jc w:val="both"/>
+      </w:pPr>
+    </w:p>
+    <w:p>
+      <w:pPr>
+        <w:spacing w:before="240" w:after="240" w:line="360" w:lineRule="auto"/>
+        <w:ind w:left="900"/>
+        <w:jc w:val="both"/>
+      </w:pPr>
+      <w:r>
+        <w:t>Normas do ecrã de atualização.</w:t>
+      </w:r>
+    </w:p>
+    <w:p>
+      <w:pPr>
+        <w:pStyle w:val="PargrafodaLista"/>
+        <w:numPr>
+          <w:ilvl w:val="0"/>
+          <w:numId w:val="37"/>
+        </w:numPr>
+        <w:spacing w:before="240" w:after="240" w:line="360" w:lineRule="auto"/>
+        <w:jc w:val="both"/>
+      </w:pPr>
+      <w:r>
+        <w:t xml:space="preserve">Selecionar Grupo de Autorizações: </w:t>
+      </w:r>
+      <w:r>
+        <w:rPr>
+          <w:u w:val="single"/>
+        </w:rPr>
+        <w:t>&amp;NC&amp;</w:t>
+      </w:r>
+    </w:p>
+    <w:p>
+      <w:pPr>
+        <w:pStyle w:val="PargrafodaLista"/>
+        <w:numPr>
+          <w:ilvl w:val="0"/>
+          <w:numId w:val="37"/>
+        </w:numPr>
+        <w:spacing w:before="240" w:after="240" w:line="360" w:lineRule="auto"/>
+        <w:jc w:val="both"/>
+      </w:pPr>
+      <w:r>
+        <w:t xml:space="preserve">Selecionar Grupo de Funções: </w:t>
+      </w:r>
+      <w:r>
+        <w:rPr>
+          <w:u w:val="single"/>
+        </w:rPr>
+        <w:t>ZT</w:t>
+      </w:r>
+      <w:r>
+        <w:rPr>
+          <w:u w:val="single"/>
+        </w:rPr>
+        <w:t>----T_a00000</w:t>
+      </w:r>
+      <w:r>
+        <w:t xml:space="preserve"> (Nome da Tabela)</w:t>
+      </w:r>
+    </w:p>
+    <w:p>
+      <w:pPr>
+        <w:pStyle w:val="PargrafodaLista"/>
+        <w:numPr>
+          <w:ilvl w:val="0"/>
+          <w:numId w:val="37"/>
+        </w:numPr>
+        <w:spacing w:before="240" w:after="240" w:line="360" w:lineRule="auto"/>
+        <w:jc w:val="both"/>
+      </w:pPr>
+      <w:r>
+        <w:t xml:space="preserve">Selecionar Nível: </w:t>
+      </w:r>
+      <w:r>
+        <w:rPr>
+          <w:u w:val="single"/>
+        </w:rPr>
+        <w:t>Único</w:t>
+      </w:r>
+      <w:r>
+        <w:t xml:space="preserve"> (</w:t>
+      </w:r>
+      <w:r>
+        <w:t>Preenchimento de dados</w:t>
+      </w:r>
+      <w:r>
+        <w:t xml:space="preserve"> em</w:t>
+      </w:r>
+      <w:r>
+        <w:t xml:space="preserve"> linha</w:t>
+      </w:r>
+      <w:r>
+        <w:t>, tipo tabela)</w:t>
+      </w:r>
+      <w:r>
+        <w:t xml:space="preserve"> 2 níveis </w:t>
+      </w:r>
+      <w:r>
+        <w:t>(</w:t>
+      </w:r>
+      <w:r>
+        <w:t>Por boxes</w:t>
+      </w:r>
+      <w:r>
+        <w:t>)</w:t>
+      </w:r>
+    </w:p>
+    <w:p>
+      <w:pPr>
+        <w:pStyle w:val="PargrafodaLista"/>
+        <w:numPr>
+          <w:ilvl w:val="0"/>
+          <w:numId w:val="37"/>
+        </w:numPr>
+        <w:spacing w:before="240" w:after="240" w:line="360" w:lineRule="auto"/>
+        <w:jc w:val="both"/>
+      </w:pPr>
+      <w:r>
+        <w:t xml:space="preserve">Selecionar Número de tela de atualização: </w:t>
+      </w:r>
+      <w:r>
+        <w:rPr>
+          <w:u w:val="single"/>
+        </w:rPr>
+        <w:t>1</w:t>
+      </w:r>
+    </w:p>
+    <w:p>
+      <w:pPr>
+        <w:pStyle w:val="PargrafodaLista"/>
+        <w:numPr>
+          <w:ilvl w:val="0"/>
+          <w:numId w:val="37"/>
+        </w:numPr>
+        <w:spacing w:before="240" w:after="240" w:line="360" w:lineRule="auto"/>
+        <w:jc w:val="both"/>
+      </w:pPr>
+      <w:r>
+        <w:t xml:space="preserve">Clicar em </w:t>
+      </w:r>
+      <w:r>
+        <w:rPr>
+          <w:u w:val="single"/>
+        </w:rPr>
+        <w:t>Criar</w:t>
+      </w:r>
+      <w:r>
+        <w:t xml:space="preserve"> (Canto superior esquerdo)</w:t>
+      </w:r>
+    </w:p>
     <w:p>
       <w:pPr>
         <w:rPr>
@@ -5109,62 +5221,6 @@
           <w:szCs w:val="44"/>
         </w:rPr>
       </w:pPr>
-    </w:p>
-    <w:p>
-      <w:pPr>
-        <w:pStyle w:val="Ttulo2"/>
-        <w:spacing w:after="240"/>
-        <w:ind w:firstLine="900"/>
-        <w:jc w:val="both"/>
-        <w:rPr>
-          <w:rFonts w:asciiTheme="minorHAnsi" w:hAnsiTheme="minorHAnsi" w:cstheme="minorHAnsi"/>
-          <w:sz w:val="28"/>
-          <w:szCs w:val="28"/>
-        </w:rPr>
-      </w:pPr>
-      <w:bookmarkStart w:id="13" w:name="_Toc192861541"/>
-      <w:r>
-        <w:rPr>
-          <w:rFonts w:asciiTheme="minorHAnsi" w:hAnsiTheme="minorHAnsi" w:cstheme="minorHAnsi"/>
-          <w:sz w:val="28"/>
-          <w:szCs w:val="28"/>
-        </w:rPr>
-        <w:t>Ecrã de atualização</w:t>
-      </w:r>
-      <w:bookmarkEnd w:id="13"/>
-    </w:p>
-    <w:p>
-      <w:pPr>
-        <w:spacing w:before="240" w:after="240" w:line="360" w:lineRule="auto"/>
-        <w:ind w:left="900"/>
-        <w:jc w:val="both"/>
-        <w:rPr>
-          <w:u w:val="single"/>
-        </w:rPr>
-      </w:pPr>
-      <w:r>
-        <w:t xml:space="preserve">Na parte de Utilitário. </w:t>
-      </w:r>
-      <w:r>
-        <w:rPr>
-          <w:u w:val="single"/>
-        </w:rPr>
-        <w:t>(Barra Superior do SAP)</w:t>
-      </w:r>
-    </w:p>
-    <w:p>
-      <w:pPr>
-        <w:pStyle w:val="PargrafodaLista"/>
-        <w:numPr>
-          <w:ilvl w:val="1"/>
-          <w:numId w:val="36"/>
-        </w:numPr>
-        <w:spacing w:before="240" w:after="240" w:line="360" w:lineRule="auto"/>
-        <w:jc w:val="both"/>
-      </w:pPr>
-      <w:r>
-        <w:t>Selecionar Gerador de atualização de tabela</w:t>
-      </w:r>
     </w:p>
     <w:tbl>
       <w:tblPr>
@@ -5198,169 +5254,19 @@
               <w:jc w:val="center"/>
             </w:pPr>
             <w:r>
+              <w:rPr>
+                <w:color w:val="2E5395"/>
+                <w:spacing w:val="-2"/>
+              </w:rPr>
+              <w:br w:type="page"/>
+            </w:r>
+            <w:r>
               <w:t>IMAGEM</w:t>
             </w:r>
           </w:p>
         </w:tc>
       </w:tr>
     </w:tbl>
-    <w:p>
-      <w:pPr>
-        <w:pStyle w:val="PargrafodaLista"/>
-        <w:spacing w:before="240" w:after="240" w:line="360" w:lineRule="auto"/>
-        <w:ind w:left="1620"/>
-        <w:jc w:val="both"/>
-      </w:pPr>
-    </w:p>
-    <w:p>
-      <w:pPr>
-        <w:spacing w:before="240" w:after="240" w:line="360" w:lineRule="auto"/>
-        <w:ind w:left="900"/>
-        <w:jc w:val="both"/>
-      </w:pPr>
-      <w:r>
-        <w:t>Normas do ecrã de atualização.</w:t>
-      </w:r>
-    </w:p>
-    <w:p>
-      <w:pPr>
-        <w:pStyle w:val="PargrafodaLista"/>
-        <w:numPr>
-          <w:ilvl w:val="0"/>
-          <w:numId w:val="37"/>
-        </w:numPr>
-        <w:spacing w:before="240" w:after="240" w:line="360" w:lineRule="auto"/>
-        <w:jc w:val="both"/>
-      </w:pPr>
-      <w:r>
-        <w:t xml:space="preserve">Selecionar Grupo de Autorizações: </w:t>
-      </w:r>
-      <w:r>
-        <w:rPr>
-          <w:u w:val="single"/>
-        </w:rPr>
-        <w:t>&amp;NC&amp;</w:t>
-      </w:r>
-    </w:p>
-    <w:p>
-      <w:pPr>
-        <w:pStyle w:val="PargrafodaLista"/>
-        <w:numPr>
-          <w:ilvl w:val="0"/>
-          <w:numId w:val="37"/>
-        </w:numPr>
-        <w:spacing w:before="240" w:after="240" w:line="360" w:lineRule="auto"/>
-        <w:jc w:val="both"/>
-      </w:pPr>
-      <w:r>
-        <w:t xml:space="preserve">Selecionar Grupo de Funções: </w:t>
-      </w:r>
-      <w:r>
-        <w:rPr>
-          <w:u w:val="single"/>
-        </w:rPr>
-        <w:t>ZT</w:t>
-      </w:r>
-      <w:r>
-        <w:rPr>
-          <w:u w:val="single"/>
-        </w:rPr>
-        <w:t>----T_a00000</w:t>
-      </w:r>
-      <w:r>
-        <w:t xml:space="preserve"> (Nome da Tabela)</w:t>
-      </w:r>
-    </w:p>
-    <w:p>
-      <w:pPr>
-        <w:pStyle w:val="PargrafodaLista"/>
-        <w:numPr>
-          <w:ilvl w:val="0"/>
-          <w:numId w:val="37"/>
-        </w:numPr>
-        <w:spacing w:before="240" w:after="240" w:line="360" w:lineRule="auto"/>
-        <w:jc w:val="both"/>
-      </w:pPr>
-      <w:r>
-        <w:t xml:space="preserve">Selecionar Nível: </w:t>
-      </w:r>
-      <w:r>
-        <w:rPr>
-          <w:u w:val="single"/>
-        </w:rPr>
-        <w:t>Único</w:t>
-      </w:r>
-      <w:r>
-        <w:t xml:space="preserve"> (</w:t>
-      </w:r>
-      <w:r>
-        <w:t>Preenchimento de dados</w:t>
-      </w:r>
-      <w:r>
-        <w:t xml:space="preserve"> em</w:t>
-      </w:r>
-      <w:r>
-        <w:t xml:space="preserve"> linha</w:t>
-      </w:r>
-      <w:r>
-        <w:t>, tipo tabela)</w:t>
-      </w:r>
-      <w:r>
-        <w:t xml:space="preserve"> 2 níveis </w:t>
-      </w:r>
-      <w:r>
-        <w:t>(</w:t>
-      </w:r>
-      <w:r>
-        <w:t>Por boxes</w:t>
-      </w:r>
-      <w:r>
-        <w:t>)</w:t>
-      </w:r>
-    </w:p>
-    <w:p>
-      <w:pPr>
-        <w:pStyle w:val="PargrafodaLista"/>
-        <w:numPr>
-          <w:ilvl w:val="0"/>
-          <w:numId w:val="37"/>
-        </w:numPr>
-        <w:spacing w:before="240" w:after="240" w:line="360" w:lineRule="auto"/>
-        <w:jc w:val="both"/>
-      </w:pPr>
-      <w:r>
-        <w:t xml:space="preserve">Selecionar Número de tela de atualização: </w:t>
-      </w:r>
-      <w:r>
-        <w:rPr>
-          <w:u w:val="single"/>
-        </w:rPr>
-        <w:t>1</w:t>
-      </w:r>
-    </w:p>
-    <w:p>
-      <w:pPr>
-        <w:pStyle w:val="PargrafodaLista"/>
-        <w:numPr>
-          <w:ilvl w:val="0"/>
-          <w:numId w:val="37"/>
-        </w:numPr>
-        <w:spacing w:before="240" w:after="240" w:line="360" w:lineRule="auto"/>
-        <w:jc w:val="both"/>
-      </w:pPr>
-      <w:r>
-        <w:t xml:space="preserve">Clicar em </w:t>
-      </w:r>
-      <w:r>
-        <w:rPr>
-          <w:u w:val="single"/>
-        </w:rPr>
-        <w:t>Criar</w:t>
-      </w:r>
-      <w:r>
-        <w:t xml:space="preserve"> (Canto superior esquerdo)</w:t>
-      </w:r>
-    </w:p>
     <w:p>
       <w:pPr>
         <w:rPr>
@@ -5372,51 +5278,6 @@
         </w:rPr>
       </w:pPr>
     </w:p>
-    <w:tbl>
-      <w:tblPr>
-        <w:tblStyle w:val="TabelacomGrelha"/>
-        <w:tblW w:w="0" w:type="auto"/>
-        <w:tblInd w:w="1008" w:type="dxa"/>
-        <w:tblBorders>
-          <w:bottom w:val="single" w:sz="4" w:space="0" w:color="BFBFBF" w:themeColor="background1" w:themeShade="BF"/>
-          <w:insideH w:val="none" w:sz="0" w:space="0" w:color="auto"/>
-          <w:insideV w:val="none" w:sz="0" w:space="0" w:color="auto"/>
-        </w:tblBorders>
-        <w:tblLook w:val="04A0" w:firstRow="1" w:lastRow="0" w:firstColumn="1" w:lastColumn="0" w:noHBand="0" w:noVBand="1"/>
-      </w:tblPr>
-      <w:tblGrid>
-        <w:gridCol w:w="9450"/>
-      </w:tblGrid>
-      <w:tr>
-        <w:tc>
-          <w:tcPr>
-            <w:tcW w:w="9450" w:type="dxa"/>
-            <w:tcBorders>
-              <w:top w:val="single" w:sz="4" w:space="0" w:color="BFBFBF" w:themeColor="background1" w:themeShade="BF"/>
-              <w:left w:val="single" w:sz="4" w:space="0" w:color="BFBFBF" w:themeColor="background1" w:themeShade="BF"/>
-              <w:right w:val="single" w:sz="4" w:space="0" w:color="BFBFBF" w:themeColor="background1" w:themeShade="BF"/>
-            </w:tcBorders>
-          </w:tcPr>
-          <w:p>
-            <w:pPr>
-              <w:pStyle w:val="PargrafodaLista"/>
-              <w:spacing w:before="240" w:after="240" w:line="360" w:lineRule="auto"/>
-              <w:jc w:val="center"/>
-            </w:pPr>
-            <w:r>
-              <w:rPr>
-                <w:color w:val="2E5395"/>
-                <w:spacing w:val="-2"/>
-              </w:rPr>
-              <w:br w:type="page"/>
-            </w:r>
-            <w:r>
-              <w:t>IMAGEM</w:t>
-            </w:r>
-          </w:p>
-        </w:tc>
-      </w:tr>
-    </w:tbl>
     <w:p>
       <w:pPr>
         <w:rPr>
@@ -5427,44 +5288,33 @@
           <w:szCs w:val="44"/>
         </w:rPr>
       </w:pPr>
-    </w:p>
-    <w:p>
-      <w:pPr>
-        <w:rPr>
-          <w:rFonts w:ascii="Calibri Light" w:eastAsia="Calibri Light" w:hAnsi="Calibri Light" w:cs="Calibri Light"/>
+      <w:r>
+        <w:rPr>
           <w:color w:val="2E5395"/>
           <w:spacing w:val="-2"/>
-          <w:sz w:val="44"/>
-          <w:szCs w:val="44"/>
-        </w:rPr>
-      </w:pPr>
-      <w:r>
+        </w:rPr>
+        <w:br w:type="page"/>
+      </w:r>
+    </w:p>
+    <w:p>
+      <w:pPr>
+        <w:pStyle w:val="Ttulo1"/>
+        <w:spacing w:before="240" w:after="240"/>
         <w:rPr>
           <w:color w:val="2E5395"/>
           <w:spacing w:val="-2"/>
         </w:rPr>
-        <w:br w:type="page"/>
-      </w:r>
-    </w:p>
-    <w:p>
-      <w:pPr>
-        <w:pStyle w:val="Ttulo1"/>
-        <w:spacing w:before="240" w:after="240"/>
+      </w:pPr>
+      <w:bookmarkStart w:id="13" w:name="_Toc192861542"/>
+      <w:r>
         <w:rPr>
           <w:color w:val="2E5395"/>
           <w:spacing w:val="-2"/>
         </w:rPr>
-      </w:pPr>
-      <w:bookmarkStart w:id="14" w:name="_Toc192861542"/>
-      <w:r>
-        <w:rPr>
-          <w:color w:val="2E5395"/>
-          <w:spacing w:val="-2"/>
-        </w:rPr>
         <w:lastRenderedPageBreak/>
         <w:t>Criação de uma transação</w:t>
       </w:r>
-      <w:bookmarkEnd w:id="14"/>
+      <w:bookmarkEnd w:id="13"/>
     </w:p>
     <w:p/>
     <w:p>
@@ -5602,7 +5452,7 @@
               <w:spacing w:before="240" w:after="240" w:line="360" w:lineRule="auto"/>
               <w:jc w:val="center"/>
             </w:pPr>
-            <w:bookmarkStart w:id="15" w:name="_Hlk192857200"/>
+            <w:bookmarkStart w:id="14" w:name="_Hlk192857200"/>
             <w:r>
               <w:t>IMAGEM</w:t>
             </w:r>
@@ -5629,7 +5479,7 @@
           </w:p>
         </w:tc>
       </w:tr>
-      <w:bookmarkEnd w:id="15"/>
+      <w:bookmarkEnd w:id="14"/>
     </w:tbl>
     <w:p>
       <w:pPr>
@@ -6129,7 +5979,7 @@
           <w:spacing w:val="-2"/>
         </w:rPr>
       </w:pPr>
-      <w:bookmarkStart w:id="16" w:name="_Toc192861543"/>
+      <w:bookmarkStart w:id="15" w:name="_Toc192861543"/>
       <w:r>
         <w:rPr>
           <w:color w:val="2E5395"/>
@@ -6138,7 +5988,7 @@
         <w:lastRenderedPageBreak/>
         <w:t>Criação de uma visão</w:t>
       </w:r>
-      <w:bookmarkEnd w:id="16"/>
+      <w:bookmarkEnd w:id="15"/>
     </w:p>
     <w:p>
       <w:pPr>
@@ -6146,12 +5996,12 @@
         <w:ind w:left="900"/>
         <w:jc w:val="both"/>
       </w:pPr>
-      <w:bookmarkStart w:id="17" w:name="_Hlk192858590"/>
+      <w:bookmarkStart w:id="16" w:name="_Hlk192858590"/>
       <w:r>
         <w:t>Passos para criar uma visão.</w:t>
       </w:r>
     </w:p>
-    <w:bookmarkEnd w:id="17"/>
+    <w:bookmarkEnd w:id="16"/>
     <w:p>
       <w:pPr>
         <w:pStyle w:val="PargrafodaLista"/>
@@ -6297,7 +6147,7 @@
               <w:spacing w:before="240" w:after="240" w:line="360" w:lineRule="auto"/>
               <w:jc w:val="center"/>
             </w:pPr>
-            <w:bookmarkStart w:id="18" w:name="_Hlk192858964"/>
+            <w:bookmarkStart w:id="17" w:name="_Hlk192858964"/>
             <w:r>
               <w:t>IMAGEM</w:t>
             </w:r>
@@ -6324,7 +6174,7 @@
           </w:p>
         </w:tc>
       </w:tr>
-      <w:bookmarkEnd w:id="18"/>
+      <w:bookmarkEnd w:id="17"/>
     </w:tbl>
     <w:p/>
     <w:p>
@@ -6334,13 +6184,8 @@
         <w:jc w:val="both"/>
       </w:pPr>
       <w:r>
-        <w:t xml:space="preserve">Na parte Tabelas/Condição </w:t>
-      </w:r>
-      <w:proofErr w:type="spellStart"/>
-      <w:r>
-        <w:t>join</w:t>
-      </w:r>
-      <w:proofErr w:type="spellEnd"/>
+        <w:t>Na parte Tabelas/Condição join</w:t>
+      </w:r>
       <w:r>
         <w:t xml:space="preserve">. </w:t>
       </w:r>
@@ -6923,14 +6768,14 @@
               <w:spacing w:before="240" w:after="240" w:line="360" w:lineRule="auto"/>
               <w:jc w:val="center"/>
             </w:pPr>
-            <w:bookmarkStart w:id="19" w:name="_Hlk192859082"/>
+            <w:bookmarkStart w:id="18" w:name="_Hlk192859082"/>
             <w:r>
               <w:t>IMAGEM</w:t>
             </w:r>
           </w:p>
         </w:tc>
       </w:tr>
-      <w:bookmarkEnd w:id="19"/>
+      <w:bookmarkEnd w:id="18"/>
     </w:tbl>
     <w:p>
       <w:pPr>
@@ -7201,14 +7046,14 @@
               <w:spacing w:before="240" w:after="240" w:line="360" w:lineRule="auto"/>
               <w:jc w:val="center"/>
             </w:pPr>
-            <w:bookmarkStart w:id="20" w:name="_Hlk192859356"/>
+            <w:bookmarkStart w:id="19" w:name="_Hlk192859356"/>
             <w:r>
               <w:t>IMAGEM</w:t>
             </w:r>
           </w:p>
         </w:tc>
       </w:tr>
-      <w:bookmarkEnd w:id="20"/>
+      <w:bookmarkEnd w:id="19"/>
     </w:tbl>
     <w:p>
       <w:pPr>
@@ -7456,7 +7301,7 @@
           <w:spacing w:val="-2"/>
         </w:rPr>
       </w:pPr>
-      <w:bookmarkStart w:id="21" w:name="_Toc192861544"/>
+      <w:bookmarkStart w:id="20" w:name="_Toc192861544"/>
       <w:r>
         <w:rPr>
           <w:color w:val="2E5395"/>
@@ -7465,7 +7310,7 @@
         <w:lastRenderedPageBreak/>
         <w:t>Criação de Ajuda de Pesquisa</w:t>
       </w:r>
-      <w:bookmarkEnd w:id="21"/>
+      <w:bookmarkEnd w:id="20"/>
     </w:p>
     <w:p>
       <w:pPr>
@@ -7783,14 +7628,14 @@
               <w:spacing w:before="240" w:after="240" w:line="360" w:lineRule="auto"/>
               <w:jc w:val="center"/>
             </w:pPr>
-            <w:bookmarkStart w:id="22" w:name="_Hlk192859522"/>
+            <w:bookmarkStart w:id="21" w:name="_Hlk192859522"/>
             <w:r>
               <w:t>IMAGEM</w:t>
             </w:r>
           </w:p>
         </w:tc>
       </w:tr>
-      <w:bookmarkEnd w:id="22"/>
+      <w:bookmarkEnd w:id="21"/>
     </w:tbl>
     <w:p>
       <w:pPr>
@@ -7897,13 +7742,8 @@
             <w:vAlign w:val="center"/>
           </w:tcPr>
           <w:p>
-            <w:proofErr w:type="spellStart"/>
-            <w:r>
-              <w:t>PosL</w:t>
-            </w:r>
-            <w:proofErr w:type="spellEnd"/>
-            <w:r>
-              <w:t xml:space="preserve"> LINHA</w:t>
+            <w:r>
+              <w:t>PosL LINHA</w:t>
             </w:r>
           </w:p>
         </w:tc>
@@ -7914,13 +7754,8 @@
             <w:vAlign w:val="center"/>
           </w:tcPr>
           <w:p>
-            <w:proofErr w:type="spellStart"/>
-            <w:r>
-              <w:t>ExAj</w:t>
-            </w:r>
-            <w:proofErr w:type="spellEnd"/>
-            <w:r>
-              <w:t xml:space="preserve"> COLUNA</w:t>
+            <w:r>
+              <w:t>ExAj COLUNA</w:t>
             </w:r>
           </w:p>
         </w:tc>
@@ -8327,14 +8162,14 @@
               <w:spacing w:before="240" w:after="240" w:line="360" w:lineRule="auto"/>
               <w:jc w:val="center"/>
             </w:pPr>
-            <w:bookmarkStart w:id="23" w:name="_Hlk192860106"/>
+            <w:bookmarkStart w:id="22" w:name="_Hlk192860106"/>
             <w:r>
               <w:t>IMAGEM</w:t>
             </w:r>
           </w:p>
         </w:tc>
       </w:tr>
-      <w:bookmarkEnd w:id="23"/>
+      <w:bookmarkEnd w:id="22"/>
     </w:tbl>
     <w:p/>
     <w:p>
@@ -8557,7 +8392,7 @@
           <w:spacing w:val="-2"/>
         </w:rPr>
       </w:pPr>
-      <w:bookmarkStart w:id="24" w:name="_Toc192861545"/>
+      <w:bookmarkStart w:id="23" w:name="_Toc192861545"/>
       <w:r>
         <w:rPr>
           <w:color w:val="2E5395"/>
@@ -8566,7 +8401,7 @@
         <w:lastRenderedPageBreak/>
         <w:t>Criação de Estrutura</w:t>
       </w:r>
-      <w:bookmarkEnd w:id="24"/>
+      <w:bookmarkEnd w:id="23"/>
     </w:p>
     <w:p>
       <w:pPr>
@@ -8726,7 +8561,7 @@
               <w:spacing w:before="240" w:after="240" w:line="360" w:lineRule="auto"/>
               <w:jc w:val="center"/>
             </w:pPr>
-            <w:bookmarkStart w:id="25" w:name="_Hlk192860370"/>
+            <w:bookmarkStart w:id="24" w:name="_Hlk192860370"/>
             <w:r>
               <w:t>IMAGEM</w:t>
             </w:r>
@@ -8754,7 +8589,7 @@
         </w:tc>
       </w:tr>
     </w:tbl>
-    <w:bookmarkEnd w:id="25"/>
+    <w:bookmarkEnd w:id="24"/>
     <w:p>
       <w:pPr>
         <w:spacing w:before="240" w:after="240" w:line="360" w:lineRule="auto"/>
@@ -8872,7 +8707,6 @@
                 <w:bCs w:val="0"/>
               </w:rPr>
             </w:pPr>
-            <w:proofErr w:type="spellStart"/>
             <w:r>
               <w:rPr>
                 <w:b w:val="0"/>
@@ -8880,7 +8714,6 @@
               </w:rPr>
               <w:t>Tp.Atribuição</w:t>
             </w:r>
-            <w:proofErr w:type="spellEnd"/>
           </w:p>
         </w:tc>
         <w:tc>
@@ -8948,17 +8781,8 @@
                 <w:b w:val="0"/>
                 <w:bCs w:val="0"/>
               </w:rPr>
-              <w:t xml:space="preserve">Casas </w:t>
-            </w:r>
-            <w:proofErr w:type="spellStart"/>
-            <w:r>
-              <w:rPr>
-                <w:b w:val="0"/>
-                <w:bCs w:val="0"/>
-              </w:rPr>
-              <w:t>Decim</w:t>
-            </w:r>
-            <w:proofErr w:type="spellEnd"/>
+              <w:t>Casas Decim</w:t>
+            </w:r>
           </w:p>
         </w:tc>
         <w:tc>
@@ -8975,7 +8799,6 @@
                 <w:bCs w:val="0"/>
               </w:rPr>
             </w:pPr>
-            <w:proofErr w:type="spellStart"/>
             <w:r>
               <w:rPr>
                 <w:b w:val="0"/>
@@ -8983,7 +8806,6 @@
               </w:rPr>
               <w:t>Sist.Cords</w:t>
             </w:r>
-            <w:proofErr w:type="spellEnd"/>
           </w:p>
         </w:tc>
       </w:tr>
@@ -10160,7 +9982,7 @@
         <w:ind w:left="900"/>
         <w:jc w:val="both"/>
       </w:pPr>
-      <w:bookmarkStart w:id="26" w:name="_Hlk192860687"/>
+      <w:bookmarkStart w:id="25" w:name="_Hlk192860687"/>
       <w:r>
         <w:t xml:space="preserve">Ativar a nova </w:t>
       </w:r>
@@ -10219,7 +10041,7 @@
           </w:p>
         </w:tc>
       </w:tr>
-      <w:bookmarkEnd w:id="26"/>
+      <w:bookmarkEnd w:id="25"/>
     </w:tbl>
     <w:p>
       <w:pPr>
@@ -10259,7 +10081,7 @@
           <w:spacing w:val="-2"/>
         </w:rPr>
       </w:pPr>
-      <w:bookmarkStart w:id="27" w:name="_Toc192861546"/>
+      <w:bookmarkStart w:id="26" w:name="_Toc192861546"/>
       <w:r>
         <w:rPr>
           <w:color w:val="2E5395"/>
@@ -10275,7 +10097,7 @@
         </w:rPr>
         <w:t xml:space="preserve"> de Tipo de Tabela</w:t>
       </w:r>
-      <w:bookmarkEnd w:id="27"/>
+      <w:bookmarkEnd w:id="26"/>
     </w:p>
     <w:p>
       <w:pPr>
@@ -10488,18 +10310,10 @@
         <w:jc w:val="both"/>
       </w:pPr>
       <w:r>
-        <w:t xml:space="preserve">Normas </w:t>
-      </w:r>
-      <w:proofErr w:type="gramStart"/>
-      <w:r>
-        <w:t>da</w:t>
-      </w:r>
-      <w:r>
-        <w:t xml:space="preserve"> tipo</w:t>
-      </w:r>
-      <w:proofErr w:type="gramEnd"/>
-      <w:r>
-        <w:t xml:space="preserve"> de tabela</w:t>
+        <w:t>Normas da</w:t>
+      </w:r>
+      <w:r>
+        <w:t xml:space="preserve"> tipo de tabela</w:t>
       </w:r>
       <w:r>
         <w:t xml:space="preserve">. </w:t>

</xml_diff>

<commit_message>
feat: update screen creation images
</commit_message>
<xml_diff>
--- a/sapabap.docx
+++ b/sapabap.docx
@@ -1580,7 +1580,7 @@
             <w:noProof/>
             <w:webHidden/>
           </w:rPr>
-          <w:t>11</w:t>
+          <w:t>12</w:t>
         </w:r>
         <w:r>
           <w:rPr>
@@ -1655,7 +1655,7 @@
             <w:noProof/>
             <w:webHidden/>
           </w:rPr>
-          <w:t>13</w:t>
+          <w:t>15</w:t>
         </w:r>
         <w:r>
           <w:rPr>
@@ -1730,7 +1730,7 @@
             <w:noProof/>
             <w:webHidden/>
           </w:rPr>
-          <w:t>16</w:t>
+          <w:t>18</w:t>
         </w:r>
         <w:r>
           <w:rPr>
@@ -1805,7 +1805,7 @@
             <w:noProof/>
             <w:webHidden/>
           </w:rPr>
-          <w:t>18</w:t>
+          <w:t>20</w:t>
         </w:r>
         <w:r>
           <w:rPr>
@@ -1880,7 +1880,7 @@
             <w:noProof/>
             <w:webHidden/>
           </w:rPr>
-          <w:t>20</w:t>
+          <w:t>22</w:t>
         </w:r>
         <w:r>
           <w:rPr>
@@ -2336,8 +2336,13 @@
             <w:r>
               <w:br w:type="page"/>
             </w:r>
-            <w:r>
-              <w:t>Tab. Base de Dados</w:t>
+            <w:proofErr w:type="spellStart"/>
+            <w:r>
+              <w:t>Tab</w:t>
+            </w:r>
+            <w:proofErr w:type="spellEnd"/>
+            <w:r>
+              <w:t>. Base de Dados</w:t>
             </w:r>
           </w:p>
         </w:tc>
@@ -2929,6 +2934,7 @@
         </w:rPr>
         <w:t>C (</w:t>
       </w:r>
+      <w:proofErr w:type="spellStart"/>
       <w:r>
         <w:rPr>
           <w:i/>
@@ -2937,6 +2943,7 @@
         </w:rPr>
         <w:t>Customizing</w:t>
       </w:r>
+      <w:proofErr w:type="spellEnd"/>
       <w:r>
         <w:rPr>
           <w:u w:val="single"/>
@@ -4072,6 +4079,7 @@
         </w:rPr>
         <w:t>C (</w:t>
       </w:r>
+      <w:proofErr w:type="spellStart"/>
       <w:r>
         <w:rPr>
           <w:i/>
@@ -4080,6 +4088,7 @@
         </w:rPr>
         <w:t>Customizing</w:t>
       </w:r>
+      <w:proofErr w:type="spellEnd"/>
       <w:r>
         <w:rPr>
           <w:u w:val="single"/>
@@ -4787,126 +4796,55 @@
         <w:ind w:firstLine="900"/>
         <w:jc w:val="both"/>
         <w:rPr>
-          <w:color w:val="2E5395"/>
-          <w:spacing w:val="-2"/>
-        </w:rPr>
-      </w:pPr>
-      <w:r>
-        <w:rPr>
-          <w:color w:val="2E5395"/>
-          <w:spacing w:val="-2"/>
-        </w:rPr>
-        <w:br w:type="page"/>
-      </w:r>
-      <w:bookmarkStart w:id="10" w:name="_Toc192861540"/>
-      <w:r>
-        <w:rPr>
           <w:rFonts w:asciiTheme="minorHAnsi" w:hAnsiTheme="minorHAnsi" w:cstheme="minorHAnsi"/>
           <w:sz w:val="28"/>
           <w:szCs w:val="28"/>
         </w:rPr>
+      </w:pPr>
+      <w:bookmarkStart w:id="10" w:name="_Toc192861540"/>
+      <w:bookmarkStart w:id="11" w:name="_Toc192861541"/>
+      <w:r>
+        <w:rPr>
+          <w:rFonts w:asciiTheme="minorHAnsi" w:hAnsiTheme="minorHAnsi" w:cstheme="minorHAnsi"/>
+          <w:sz w:val="28"/>
+          <w:szCs w:val="28"/>
+        </w:rPr>
         <w:lastRenderedPageBreak/>
-        <w:t>Inserir dados na tabela</w:t>
-      </w:r>
-      <w:bookmarkEnd w:id="10"/>
+        <w:t>Ecrã de atualização</w:t>
+      </w:r>
+      <w:bookmarkEnd w:id="11"/>
     </w:p>
     <w:p>
       <w:pPr>
         <w:spacing w:before="240" w:after="240" w:line="360" w:lineRule="auto"/>
         <w:ind w:left="900"/>
         <w:jc w:val="both"/>
-      </w:pPr>
-      <w:r>
-        <w:t>Passos para inserir dados numa tabela.</w:t>
+        <w:rPr>
+          <w:u w:val="single"/>
+        </w:rPr>
+      </w:pPr>
+      <w:r>
+        <w:t xml:space="preserve">Na parte de Utilitário. </w:t>
+      </w:r>
+      <w:r>
+        <w:rPr>
+          <w:u w:val="single"/>
+        </w:rPr>
+        <w:t>(Barra Superior do SAP)</w:t>
       </w:r>
     </w:p>
     <w:p>
       <w:pPr>
         <w:pStyle w:val="PargrafodaLista"/>
         <w:numPr>
-          <w:ilvl w:val="0"/>
-          <w:numId w:val="35"/>
+          <w:ilvl w:val="1"/>
+          <w:numId w:val="36"/>
         </w:numPr>
         <w:spacing w:before="240" w:after="240" w:line="360" w:lineRule="auto"/>
         <w:jc w:val="both"/>
       </w:pPr>
       <w:r>
-        <w:t xml:space="preserve">Transação: </w:t>
-      </w:r>
-      <w:r>
-        <w:rPr>
-          <w:u w:val="single"/>
-        </w:rPr>
-        <w:t>S11</w:t>
-      </w:r>
-    </w:p>
-    <w:p>
-      <w:pPr>
-        <w:pStyle w:val="PargrafodaLista"/>
-        <w:numPr>
-          <w:ilvl w:val="0"/>
-          <w:numId w:val="35"/>
-        </w:numPr>
-        <w:spacing w:before="240" w:after="240" w:line="360" w:lineRule="auto"/>
-        <w:jc w:val="both"/>
-      </w:pPr>
-      <w:r>
-        <w:t xml:space="preserve">Selecionar </w:t>
-      </w:r>
-      <w:r>
-        <w:rPr>
-          <w:u w:val="single"/>
-        </w:rPr>
-        <w:t>Tabela de Base de Dados</w:t>
-      </w:r>
-    </w:p>
-    <w:p>
-      <w:pPr>
-        <w:pStyle w:val="PargrafodaLista"/>
-        <w:numPr>
-          <w:ilvl w:val="0"/>
-          <w:numId w:val="35"/>
-        </w:numPr>
-        <w:spacing w:before="240" w:after="240" w:line="360" w:lineRule="auto"/>
-        <w:jc w:val="both"/>
-      </w:pPr>
-      <w:r>
-        <w:t xml:space="preserve">Inserir o nome da nova tabela: </w:t>
-      </w:r>
-      <w:r>
-        <w:rPr>
-          <w:u w:val="single"/>
-        </w:rPr>
-        <w:t>ZT</w:t>
-      </w:r>
-      <w:r>
-        <w:rPr>
-          <w:u w:val="single"/>
-        </w:rPr>
-        <w:t>----T_a00000</w:t>
-      </w:r>
-    </w:p>
-    <w:p>
-      <w:pPr>
-        <w:pStyle w:val="PargrafodaLista"/>
-        <w:numPr>
-          <w:ilvl w:val="0"/>
-          <w:numId w:val="35"/>
-        </w:numPr>
-        <w:spacing w:before="240" w:after="240" w:line="360" w:lineRule="auto"/>
-        <w:jc w:val="both"/>
-      </w:pPr>
-      <w:r>
-        <w:t>E clicar em</w:t>
-      </w:r>
-      <w:r>
-        <w:t xml:space="preserve"> </w:t>
-      </w:r>
-      <w:r>
-        <w:rPr>
-          <w:u w:val="single"/>
-        </w:rPr>
-        <w:t>Atualizar</w:t>
+        <w:t>Selecionar Gerador de atualização de tabela</w:t>
       </w:r>
     </w:p>
     <w:tbl>
@@ -4940,80 +4878,207 @@
               <w:spacing w:before="240" w:after="240" w:line="360" w:lineRule="auto"/>
               <w:jc w:val="center"/>
             </w:pPr>
-            <w:bookmarkStart w:id="11" w:name="_Hlk192861449"/>
-            <w:r>
-              <w:t>IMAGEM</w:t>
+            <w:r>
+              <w:drawing>
+                <wp:inline distT="0" distB="0" distL="0" distR="0" wp14:anchorId="099AD0CE" wp14:editId="27503EE4">
+                  <wp:extent cx="5083384" cy="4106173"/>
+                  <wp:effectExtent l="0" t="0" r="3175" b="8890"/>
+                  <wp:docPr id="1950800657" name="Imagem 1"/>
+                  <wp:cNvGraphicFramePr>
+                    <a:graphicFrameLocks xmlns:a="http://schemas.openxmlformats.org/drawingml/2006/main" noChangeAspect="1"/>
+                  </wp:cNvGraphicFramePr>
+                  <a:graphic xmlns:a="http://schemas.openxmlformats.org/drawingml/2006/main">
+                    <a:graphicData uri="http://schemas.openxmlformats.org/drawingml/2006/picture">
+                      <pic:pic xmlns:pic="http://schemas.openxmlformats.org/drawingml/2006/picture">
+                        <pic:nvPicPr>
+                          <pic:cNvPr id="1950800657" name=""/>
+                          <pic:cNvPicPr/>
+                        </pic:nvPicPr>
+                        <pic:blipFill>
+                          <a:blip r:embed="rId22"/>
+                          <a:stretch>
+                            <a:fillRect/>
+                          </a:stretch>
+                        </pic:blipFill>
+                        <pic:spPr>
+                          <a:xfrm>
+                            <a:off x="0" y="0"/>
+                            <a:ext cx="5110681" cy="4128222"/>
+                          </a:xfrm>
+                          <a:prstGeom prst="rect">
+                            <a:avLst/>
+                          </a:prstGeom>
+                        </pic:spPr>
+                      </pic:pic>
+                    </a:graphicData>
+                  </a:graphic>
+                </wp:inline>
+              </w:drawing>
             </w:r>
           </w:p>
         </w:tc>
       </w:tr>
-      <w:bookmarkEnd w:id="11"/>
     </w:tbl>
     <w:p>
       <w:pPr>
-        <w:rPr>
-          <w:rFonts w:ascii="Calibri Light" w:eastAsia="Calibri Light" w:hAnsi="Calibri Light" w:cs="Calibri Light"/>
-          <w:color w:val="2E5395"/>
-          <w:spacing w:val="-2"/>
-          <w:sz w:val="44"/>
-          <w:szCs w:val="44"/>
-        </w:rPr>
-      </w:pPr>
-    </w:p>
-    <w:p>
-      <w:pPr>
-        <w:pStyle w:val="Ttulo2"/>
-        <w:spacing w:after="240"/>
-        <w:ind w:firstLine="900"/>
-        <w:jc w:val="both"/>
-        <w:rPr>
-          <w:rFonts w:asciiTheme="minorHAnsi" w:hAnsiTheme="minorHAnsi" w:cstheme="minorHAnsi"/>
-          <w:sz w:val="28"/>
-          <w:szCs w:val="28"/>
-        </w:rPr>
-      </w:pPr>
-      <w:bookmarkStart w:id="12" w:name="_Toc192861541"/>
-      <w:r>
-        <w:rPr>
-          <w:rFonts w:asciiTheme="minorHAnsi" w:hAnsiTheme="minorHAnsi" w:cstheme="minorHAnsi"/>
-          <w:sz w:val="28"/>
-          <w:szCs w:val="28"/>
-        </w:rPr>
-        <w:t>Ecrã de atualização</w:t>
-      </w:r>
-      <w:bookmarkEnd w:id="12"/>
-    </w:p>
-    <w:p>
-      <w:pPr>
         <w:spacing w:before="240" w:after="240" w:line="360" w:lineRule="auto"/>
         <w:ind w:left="900"/>
         <w:jc w:val="both"/>
-        <w:rPr>
-          <w:u w:val="single"/>
-        </w:rPr>
-      </w:pPr>
-      <w:r>
-        <w:t xml:space="preserve">Na parte de Utilitário. </w:t>
-      </w:r>
-      <w:r>
-        <w:rPr>
-          <w:u w:val="single"/>
-        </w:rPr>
-        <w:t>(Barra Superior do SAP)</w:t>
+      </w:pPr>
+    </w:p>
+    <w:p>
+      <w:r>
+        <w:br w:type="page"/>
+      </w:r>
+    </w:p>
+    <w:p>
+      <w:pPr>
+        <w:spacing w:before="240" w:after="240" w:line="360" w:lineRule="auto"/>
+        <w:ind w:left="900"/>
+        <w:jc w:val="both"/>
+      </w:pPr>
+      <w:r>
+        <w:lastRenderedPageBreak/>
+        <w:t>Normas do ecrã de atualização.</w:t>
       </w:r>
     </w:p>
     <w:p>
       <w:pPr>
         <w:pStyle w:val="PargrafodaLista"/>
         <w:numPr>
-          <w:ilvl w:val="1"/>
-          <w:numId w:val="36"/>
+          <w:ilvl w:val="0"/>
+          <w:numId w:val="37"/>
         </w:numPr>
         <w:spacing w:before="240" w:after="240" w:line="360" w:lineRule="auto"/>
         <w:jc w:val="both"/>
       </w:pPr>
       <w:r>
-        <w:t>Selecionar Gerador de atualização de tabela</w:t>
+        <w:t xml:space="preserve">Selecionar Grupo de Autorizações: </w:t>
+      </w:r>
+      <w:r>
+        <w:rPr>
+          <w:u w:val="single"/>
+        </w:rPr>
+        <w:t>&amp;NC&amp;</w:t>
+      </w:r>
+    </w:p>
+    <w:p>
+      <w:pPr>
+        <w:pStyle w:val="PargrafodaLista"/>
+        <w:numPr>
+          <w:ilvl w:val="0"/>
+          <w:numId w:val="37"/>
+        </w:numPr>
+        <w:spacing w:before="240" w:after="240" w:line="360" w:lineRule="auto"/>
+        <w:jc w:val="both"/>
+      </w:pPr>
+      <w:r>
+        <w:t xml:space="preserve">Selecionar Grupo de Funções: </w:t>
+      </w:r>
+      <w:r>
+        <w:rPr>
+          <w:u w:val="single"/>
+        </w:rPr>
+        <w:t>ZT</w:t>
+      </w:r>
+      <w:r>
+        <w:rPr>
+          <w:u w:val="single"/>
+        </w:rPr>
+        <w:t>----T_a00000</w:t>
+      </w:r>
+      <w:r>
+        <w:t xml:space="preserve"> (Nome da Tabela)</w:t>
+      </w:r>
+    </w:p>
+    <w:p>
+      <w:pPr>
+        <w:pStyle w:val="PargrafodaLista"/>
+        <w:numPr>
+          <w:ilvl w:val="0"/>
+          <w:numId w:val="37"/>
+        </w:numPr>
+        <w:spacing w:before="240" w:after="240" w:line="360" w:lineRule="auto"/>
+        <w:jc w:val="both"/>
+      </w:pPr>
+      <w:r>
+        <w:t xml:space="preserve">Selecionar Nível: </w:t>
+      </w:r>
+      <w:r>
+        <w:rPr>
+          <w:u w:val="single"/>
+        </w:rPr>
+        <w:t>Único</w:t>
+      </w:r>
+      <w:r>
+        <w:t xml:space="preserve"> (</w:t>
+      </w:r>
+      <w:r>
+        <w:t>Preenchimento de dados</w:t>
+      </w:r>
+      <w:r>
+        <w:t xml:space="preserve"> em</w:t>
+      </w:r>
+      <w:r>
+        <w:t xml:space="preserve"> linha</w:t>
+      </w:r>
+      <w:r>
+        <w:t>, tipo tabela)</w:t>
+      </w:r>
+      <w:r>
+        <w:t xml:space="preserve"> 2 níveis </w:t>
+      </w:r>
+      <w:r>
+        <w:t>(</w:t>
+      </w:r>
+      <w:r>
+        <w:t>Por boxes</w:t>
+      </w:r>
+      <w:r>
+        <w:t>)</w:t>
+      </w:r>
+    </w:p>
+    <w:p>
+      <w:pPr>
+        <w:pStyle w:val="PargrafodaLista"/>
+        <w:numPr>
+          <w:ilvl w:val="0"/>
+          <w:numId w:val="37"/>
+        </w:numPr>
+        <w:spacing w:before="240" w:after="240" w:line="360" w:lineRule="auto"/>
+        <w:jc w:val="both"/>
+      </w:pPr>
+      <w:r>
+        <w:t xml:space="preserve">Selecionar Número de tela de atualização: </w:t>
+      </w:r>
+      <w:r>
+        <w:rPr>
+          <w:u w:val="single"/>
+        </w:rPr>
+        <w:t>1</w:t>
+      </w:r>
+    </w:p>
+    <w:p>
+      <w:pPr>
+        <w:pStyle w:val="PargrafodaLista"/>
+        <w:numPr>
+          <w:ilvl w:val="0"/>
+          <w:numId w:val="37"/>
+        </w:numPr>
+        <w:spacing w:before="240" w:after="240" w:line="360" w:lineRule="auto"/>
+        <w:jc w:val="both"/>
+      </w:pPr>
+      <w:r>
+        <w:t xml:space="preserve">Clicar em </w:t>
+      </w:r>
+      <w:r>
+        <w:rPr>
+          <w:u w:val="single"/>
+        </w:rPr>
+        <w:t>Criar</w:t>
+      </w:r>
+      <w:r>
+        <w:t xml:space="preserve"> (Canto superior esquerdo)</w:t>
       </w:r>
     </w:p>
     <w:tbl>
@@ -5048,169 +5113,53 @@
               <w:jc w:val="center"/>
             </w:pPr>
             <w:r>
-              <w:t>IMAGEM</w:t>
+              <w:rPr>
+                <w:color w:val="2E5395"/>
+                <w:spacing w:val="-2"/>
+              </w:rPr>
+              <w:br w:type="page"/>
+            </w:r>
+            <w:r>
+              <w:drawing>
+                <wp:inline distT="0" distB="0" distL="0" distR="0" wp14:anchorId="4F81B0EC" wp14:editId="0B4D4326">
+                  <wp:extent cx="5502466" cy="4442603"/>
+                  <wp:effectExtent l="0" t="0" r="3175" b="0"/>
+                  <wp:docPr id="1979687790" name="Imagem 1"/>
+                  <wp:cNvGraphicFramePr>
+                    <a:graphicFrameLocks xmlns:a="http://schemas.openxmlformats.org/drawingml/2006/main" noChangeAspect="1"/>
+                  </wp:cNvGraphicFramePr>
+                  <a:graphic xmlns:a="http://schemas.openxmlformats.org/drawingml/2006/main">
+                    <a:graphicData uri="http://schemas.openxmlformats.org/drawingml/2006/picture">
+                      <pic:pic xmlns:pic="http://schemas.openxmlformats.org/drawingml/2006/picture">
+                        <pic:nvPicPr>
+                          <pic:cNvPr id="1979687790" name=""/>
+                          <pic:cNvPicPr/>
+                        </pic:nvPicPr>
+                        <pic:blipFill>
+                          <a:blip r:embed="rId23"/>
+                          <a:stretch>
+                            <a:fillRect/>
+                          </a:stretch>
+                        </pic:blipFill>
+                        <pic:spPr>
+                          <a:xfrm>
+                            <a:off x="0" y="0"/>
+                            <a:ext cx="5583570" cy="4508085"/>
+                          </a:xfrm>
+                          <a:prstGeom prst="rect">
+                            <a:avLst/>
+                          </a:prstGeom>
+                        </pic:spPr>
+                      </pic:pic>
+                    </a:graphicData>
+                  </a:graphic>
+                </wp:inline>
+              </w:drawing>
             </w:r>
           </w:p>
         </w:tc>
       </w:tr>
     </w:tbl>
-    <w:p>
-      <w:pPr>
-        <w:pStyle w:val="PargrafodaLista"/>
-        <w:spacing w:before="240" w:after="240" w:line="360" w:lineRule="auto"/>
-        <w:ind w:left="1620"/>
-        <w:jc w:val="both"/>
-      </w:pPr>
-    </w:p>
-    <w:p>
-      <w:pPr>
-        <w:spacing w:before="240" w:after="240" w:line="360" w:lineRule="auto"/>
-        <w:ind w:left="900"/>
-        <w:jc w:val="both"/>
-      </w:pPr>
-      <w:r>
-        <w:t>Normas do ecrã de atualização.</w:t>
-      </w:r>
-    </w:p>
-    <w:p>
-      <w:pPr>
-        <w:pStyle w:val="PargrafodaLista"/>
-        <w:numPr>
-          <w:ilvl w:val="0"/>
-          <w:numId w:val="37"/>
-        </w:numPr>
-        <w:spacing w:before="240" w:after="240" w:line="360" w:lineRule="auto"/>
-        <w:jc w:val="both"/>
-      </w:pPr>
-      <w:r>
-        <w:t xml:space="preserve">Selecionar Grupo de Autorizações: </w:t>
-      </w:r>
-      <w:r>
-        <w:rPr>
-          <w:u w:val="single"/>
-        </w:rPr>
-        <w:t>&amp;NC&amp;</w:t>
-      </w:r>
-    </w:p>
-    <w:p>
-      <w:pPr>
-        <w:pStyle w:val="PargrafodaLista"/>
-        <w:numPr>
-          <w:ilvl w:val="0"/>
-          <w:numId w:val="37"/>
-        </w:numPr>
-        <w:spacing w:before="240" w:after="240" w:line="360" w:lineRule="auto"/>
-        <w:jc w:val="both"/>
-      </w:pPr>
-      <w:r>
-        <w:t xml:space="preserve">Selecionar Grupo de Funções: </w:t>
-      </w:r>
-      <w:r>
-        <w:rPr>
-          <w:u w:val="single"/>
-        </w:rPr>
-        <w:t>ZT</w:t>
-      </w:r>
-      <w:r>
-        <w:rPr>
-          <w:u w:val="single"/>
-        </w:rPr>
-        <w:t>----T_a00000</w:t>
-      </w:r>
-      <w:r>
-        <w:t xml:space="preserve"> (Nome da Tabela)</w:t>
-      </w:r>
-    </w:p>
-    <w:p>
-      <w:pPr>
-        <w:pStyle w:val="PargrafodaLista"/>
-        <w:numPr>
-          <w:ilvl w:val="0"/>
-          <w:numId w:val="37"/>
-        </w:numPr>
-        <w:spacing w:before="240" w:after="240" w:line="360" w:lineRule="auto"/>
-        <w:jc w:val="both"/>
-      </w:pPr>
-      <w:r>
-        <w:t xml:space="preserve">Selecionar Nível: </w:t>
-      </w:r>
-      <w:r>
-        <w:rPr>
-          <w:u w:val="single"/>
-        </w:rPr>
-        <w:t>Único</w:t>
-      </w:r>
-      <w:r>
-        <w:t xml:space="preserve"> (</w:t>
-      </w:r>
-      <w:r>
-        <w:t>Preenchimento de dados</w:t>
-      </w:r>
-      <w:r>
-        <w:t xml:space="preserve"> em</w:t>
-      </w:r>
-      <w:r>
-        <w:t xml:space="preserve"> linha</w:t>
-      </w:r>
-      <w:r>
-        <w:t>, tipo tabela)</w:t>
-      </w:r>
-      <w:r>
-        <w:t xml:space="preserve"> 2 níveis </w:t>
-      </w:r>
-      <w:r>
-        <w:t>(</w:t>
-      </w:r>
-      <w:r>
-        <w:t>Por boxes</w:t>
-      </w:r>
-      <w:r>
-        <w:t>)</w:t>
-      </w:r>
-    </w:p>
-    <w:p>
-      <w:pPr>
-        <w:pStyle w:val="PargrafodaLista"/>
-        <w:numPr>
-          <w:ilvl w:val="0"/>
-          <w:numId w:val="37"/>
-        </w:numPr>
-        <w:spacing w:before="240" w:after="240" w:line="360" w:lineRule="auto"/>
-        <w:jc w:val="both"/>
-      </w:pPr>
-      <w:r>
-        <w:t xml:space="preserve">Selecionar Número de tela de atualização: </w:t>
-      </w:r>
-      <w:r>
-        <w:rPr>
-          <w:u w:val="single"/>
-        </w:rPr>
-        <w:t>1</w:t>
-      </w:r>
-    </w:p>
-    <w:p>
-      <w:pPr>
-        <w:pStyle w:val="PargrafodaLista"/>
-        <w:numPr>
-          <w:ilvl w:val="0"/>
-          <w:numId w:val="37"/>
-        </w:numPr>
-        <w:spacing w:before="240" w:after="240" w:line="360" w:lineRule="auto"/>
-        <w:jc w:val="both"/>
-      </w:pPr>
-      <w:r>
-        <w:t xml:space="preserve">Clicar em </w:t>
-      </w:r>
-      <w:r>
-        <w:rPr>
-          <w:u w:val="single"/>
-        </w:rPr>
-        <w:t>Criar</w:t>
-      </w:r>
-      <w:r>
-        <w:t xml:space="preserve"> (Canto superior esquerdo)</w:t>
-      </w:r>
-    </w:p>
     <w:p>
       <w:pPr>
         <w:rPr>
@@ -5221,6 +5170,146 @@
           <w:szCs w:val="44"/>
         </w:rPr>
       </w:pPr>
+    </w:p>
+    <w:p>
+      <w:pPr>
+        <w:rPr>
+          <w:rFonts w:ascii="Calibri Light" w:eastAsia="Calibri Light" w:hAnsi="Calibri Light" w:cs="Calibri Light"/>
+          <w:color w:val="2E5395"/>
+          <w:spacing w:val="-2"/>
+          <w:sz w:val="44"/>
+          <w:szCs w:val="44"/>
+        </w:rPr>
+      </w:pPr>
+      <w:r>
+        <w:rPr>
+          <w:color w:val="2E5395"/>
+          <w:spacing w:val="-2"/>
+        </w:rPr>
+        <w:br w:type="page"/>
+      </w:r>
+    </w:p>
+    <w:p/>
+    <w:p>
+      <w:pPr>
+        <w:pStyle w:val="Ttulo2"/>
+        <w:spacing w:after="240"/>
+        <w:ind w:firstLine="900"/>
+        <w:jc w:val="both"/>
+        <w:rPr>
+          <w:rFonts w:asciiTheme="minorHAnsi" w:hAnsiTheme="minorHAnsi" w:cstheme="minorHAnsi"/>
+          <w:sz w:val="28"/>
+          <w:szCs w:val="28"/>
+        </w:rPr>
+      </w:pPr>
+      <w:r>
+        <w:rPr>
+          <w:rFonts w:asciiTheme="minorHAnsi" w:hAnsiTheme="minorHAnsi" w:cstheme="minorHAnsi"/>
+          <w:sz w:val="28"/>
+          <w:szCs w:val="28"/>
+        </w:rPr>
+        <w:t>Inserir dados na tabela</w:t>
+      </w:r>
+      <w:bookmarkEnd w:id="10"/>
+    </w:p>
+    <w:p>
+      <w:pPr>
+        <w:spacing w:before="240" w:after="240" w:line="360" w:lineRule="auto"/>
+        <w:ind w:left="900"/>
+        <w:jc w:val="both"/>
+      </w:pPr>
+      <w:r>
+        <w:t>Passos para inserir dados numa tabela.</w:t>
+      </w:r>
+    </w:p>
+    <w:p>
+      <w:pPr>
+        <w:pStyle w:val="PargrafodaLista"/>
+        <w:numPr>
+          <w:ilvl w:val="0"/>
+          <w:numId w:val="35"/>
+        </w:numPr>
+        <w:spacing w:before="240" w:after="240" w:line="360" w:lineRule="auto"/>
+        <w:jc w:val="both"/>
+      </w:pPr>
+      <w:r>
+        <w:t xml:space="preserve">Transação: </w:t>
+      </w:r>
+      <w:r>
+        <w:rPr>
+          <w:u w:val="single"/>
+        </w:rPr>
+        <w:t>S11</w:t>
+      </w:r>
+    </w:p>
+    <w:p>
+      <w:pPr>
+        <w:pStyle w:val="PargrafodaLista"/>
+        <w:numPr>
+          <w:ilvl w:val="0"/>
+          <w:numId w:val="35"/>
+        </w:numPr>
+        <w:spacing w:before="240" w:after="240" w:line="360" w:lineRule="auto"/>
+        <w:jc w:val="both"/>
+      </w:pPr>
+      <w:r>
+        <w:t xml:space="preserve">Selecionar </w:t>
+      </w:r>
+      <w:r>
+        <w:rPr>
+          <w:u w:val="single"/>
+        </w:rPr>
+        <w:t>Tabela de Base de Dados</w:t>
+      </w:r>
+    </w:p>
+    <w:p>
+      <w:pPr>
+        <w:pStyle w:val="PargrafodaLista"/>
+        <w:numPr>
+          <w:ilvl w:val="0"/>
+          <w:numId w:val="35"/>
+        </w:numPr>
+        <w:spacing w:before="240" w:after="240" w:line="360" w:lineRule="auto"/>
+        <w:jc w:val="both"/>
+      </w:pPr>
+      <w:r>
+        <w:t xml:space="preserve">Inserir o nome da nova tabela: </w:t>
+      </w:r>
+      <w:r>
+        <w:rPr>
+          <w:u w:val="single"/>
+        </w:rPr>
+        <w:t>ZT</w:t>
+      </w:r>
+      <w:r>
+        <w:rPr>
+          <w:u w:val="single"/>
+        </w:rPr>
+        <w:t>----T_a00000</w:t>
+      </w:r>
+    </w:p>
+    <w:p>
+      <w:pPr>
+        <w:pStyle w:val="PargrafodaLista"/>
+        <w:numPr>
+          <w:ilvl w:val="0"/>
+          <w:numId w:val="35"/>
+        </w:numPr>
+        <w:spacing w:before="240" w:after="240" w:line="360" w:lineRule="auto"/>
+        <w:jc w:val="both"/>
+      </w:pPr>
+      <w:r>
+        <w:t>E clicar em</w:t>
+      </w:r>
+      <w:r>
+        <w:t xml:space="preserve"> </w:t>
+      </w:r>
+      <w:r>
+        <w:rPr>
+          <w:u w:val="single"/>
+        </w:rPr>
+        <w:t>Modificar</w:t>
+      </w:r>
     </w:p>
     <w:tbl>
       <w:tblPr>
@@ -5253,19 +5342,14 @@
               <w:spacing w:before="240" w:after="240" w:line="360" w:lineRule="auto"/>
               <w:jc w:val="center"/>
             </w:pPr>
-            <w:r>
-              <w:rPr>
-                <w:color w:val="2E5395"/>
-                <w:spacing w:val="-2"/>
-              </w:rPr>
-              <w:br w:type="page"/>
-            </w:r>
+            <w:bookmarkStart w:id="12" w:name="_Hlk192861449"/>
             <w:r>
               <w:t>IMAGEM</w:t>
             </w:r>
           </w:p>
         </w:tc>
       </w:tr>
+      <w:bookmarkEnd w:id="12"/>
     </w:tbl>
     <w:p>
       <w:pPr>
@@ -5280,38 +5364,19 @@
     </w:p>
     <w:p>
       <w:pPr>
-        <w:rPr>
-          <w:rFonts w:ascii="Calibri Light" w:eastAsia="Calibri Light" w:hAnsi="Calibri Light" w:cs="Calibri Light"/>
+        <w:pStyle w:val="Ttulo1"/>
+        <w:spacing w:before="240" w:after="240"/>
+        <w:rPr>
           <w:color w:val="2E5395"/>
           <w:spacing w:val="-2"/>
-          <w:sz w:val="44"/>
-          <w:szCs w:val="44"/>
-        </w:rPr>
-      </w:pPr>
+        </w:rPr>
+      </w:pPr>
+      <w:bookmarkStart w:id="13" w:name="_Toc192861542"/>
       <w:r>
         <w:rPr>
           <w:color w:val="2E5395"/>
           <w:spacing w:val="-2"/>
         </w:rPr>
-        <w:br w:type="page"/>
-      </w:r>
-    </w:p>
-    <w:p>
-      <w:pPr>
-        <w:pStyle w:val="Ttulo1"/>
-        <w:spacing w:before="240" w:after="240"/>
-        <w:rPr>
-          <w:color w:val="2E5395"/>
-          <w:spacing w:val="-2"/>
-        </w:rPr>
-      </w:pPr>
-      <w:bookmarkStart w:id="13" w:name="_Toc192861542"/>
-      <w:r>
-        <w:rPr>
-          <w:color w:val="2E5395"/>
-          <w:spacing w:val="-2"/>
-        </w:rPr>
-        <w:lastRenderedPageBreak/>
         <w:t>Criação de uma transação</w:t>
       </w:r>
       <w:bookmarkEnd w:id="13"/>
@@ -6184,8 +6249,13 @@
         <w:jc w:val="both"/>
       </w:pPr>
       <w:r>
-        <w:t>Na parte Tabelas/Condição join</w:t>
-      </w:r>
+        <w:t xml:space="preserve">Na parte Tabelas/Condição </w:t>
+      </w:r>
+      <w:proofErr w:type="spellStart"/>
+      <w:r>
+        <w:t>join</w:t>
+      </w:r>
+      <w:proofErr w:type="spellEnd"/>
       <w:r>
         <w:t xml:space="preserve">. </w:t>
       </w:r>
@@ -7742,8 +7812,13 @@
             <w:vAlign w:val="center"/>
           </w:tcPr>
           <w:p>
-            <w:r>
-              <w:t>PosL LINHA</w:t>
+            <w:proofErr w:type="spellStart"/>
+            <w:r>
+              <w:t>PosL</w:t>
+            </w:r>
+            <w:proofErr w:type="spellEnd"/>
+            <w:r>
+              <w:t xml:space="preserve"> LINHA</w:t>
             </w:r>
           </w:p>
         </w:tc>
@@ -7754,8 +7829,13 @@
             <w:vAlign w:val="center"/>
           </w:tcPr>
           <w:p>
-            <w:r>
-              <w:t>ExAj COLUNA</w:t>
+            <w:proofErr w:type="spellStart"/>
+            <w:r>
+              <w:t>ExAj</w:t>
+            </w:r>
+            <w:proofErr w:type="spellEnd"/>
+            <w:r>
+              <w:t xml:space="preserve"> COLUNA</w:t>
             </w:r>
           </w:p>
         </w:tc>
@@ -8707,6 +8787,7 @@
                 <w:bCs w:val="0"/>
               </w:rPr>
             </w:pPr>
+            <w:proofErr w:type="spellStart"/>
             <w:r>
               <w:rPr>
                 <w:b w:val="0"/>
@@ -8714,6 +8795,7 @@
               </w:rPr>
               <w:t>Tp.Atribuição</w:t>
             </w:r>
+            <w:proofErr w:type="spellEnd"/>
           </w:p>
         </w:tc>
         <w:tc>
@@ -8781,8 +8863,17 @@
                 <w:b w:val="0"/>
                 <w:bCs w:val="0"/>
               </w:rPr>
-              <w:t>Casas Decim</w:t>
-            </w:r>
+              <w:t xml:space="preserve">Casas </w:t>
+            </w:r>
+            <w:proofErr w:type="spellStart"/>
+            <w:r>
+              <w:rPr>
+                <w:b w:val="0"/>
+                <w:bCs w:val="0"/>
+              </w:rPr>
+              <w:t>Decim</w:t>
+            </w:r>
+            <w:proofErr w:type="spellEnd"/>
           </w:p>
         </w:tc>
         <w:tc>
@@ -8799,6 +8890,7 @@
                 <w:bCs w:val="0"/>
               </w:rPr>
             </w:pPr>
+            <w:proofErr w:type="spellStart"/>
             <w:r>
               <w:rPr>
                 <w:b w:val="0"/>
@@ -8806,6 +8898,7 @@
               </w:rPr>
               <w:t>Sist.Cords</w:t>
             </w:r>
+            <w:proofErr w:type="spellEnd"/>
           </w:p>
         </w:tc>
       </w:tr>
@@ -10310,10 +10403,18 @@
         <w:jc w:val="both"/>
       </w:pPr>
       <w:r>
-        <w:t>Normas da</w:t>
-      </w:r>
-      <w:r>
-        <w:t xml:space="preserve"> tipo de tabela</w:t>
+        <w:t xml:space="preserve">Normas </w:t>
+      </w:r>
+      <w:proofErr w:type="gramStart"/>
+      <w:r>
+        <w:t>da</w:t>
+      </w:r>
+      <w:r>
+        <w:t xml:space="preserve"> tipo</w:t>
+      </w:r>
+      <w:proofErr w:type="gramEnd"/>
+      <w:r>
+        <w:t xml:space="preserve"> de tabela</w:t>
       </w:r>
       <w:r>
         <w:t xml:space="preserve">. </w:t>

</xml_diff>

<commit_message>
feat: insert table data images
</commit_message>
<xml_diff>
--- a/sapabap.docx
+++ b/sapabap.docx
@@ -1074,7 +1074,7 @@
       <w:r>
         <w:fldChar w:fldCharType="separate"/>
       </w:r>
-      <w:hyperlink w:anchor="_Toc192861536" w:history="1">
+      <w:hyperlink w:anchor="_Toc193206733" w:history="1">
         <w:r>
           <w:rPr>
             <w:rStyle w:val="Hiperligao"/>
@@ -1102,7 +1102,7 @@
             <w:noProof/>
             <w:webHidden/>
           </w:rPr>
-          <w:instrText xml:space="preserve"> PAGEREF _Toc192861536 \h </w:instrText>
+          <w:instrText xml:space="preserve"> PAGEREF _Toc193206733 \h </w:instrText>
         </w:r>
         <w:r>
           <w:rPr>
@@ -1151,7 +1151,7 @@
           <w14:ligatures w14:val="standardContextual"/>
         </w:rPr>
       </w:pPr>
-      <w:hyperlink w:anchor="_Toc192861537" w:history="1">
+      <w:hyperlink w:anchor="_Toc193206734" w:history="1">
         <w:r>
           <w:rPr>
             <w:rStyle w:val="Hiperligao"/>
@@ -1179,7 +1179,7 @@
             <w:noProof/>
             <w:webHidden/>
           </w:rPr>
-          <w:instrText xml:space="preserve"> PAGEREF _Toc192861537 \h </w:instrText>
+          <w:instrText xml:space="preserve"> PAGEREF _Toc193206734 \h </w:instrText>
         </w:r>
         <w:r>
           <w:rPr>
@@ -1226,7 +1226,7 @@
           <w14:ligatures w14:val="standardContextual"/>
         </w:rPr>
       </w:pPr>
-      <w:hyperlink w:anchor="_Toc192861538" w:history="1">
+      <w:hyperlink w:anchor="_Toc193206735" w:history="1">
         <w:r>
           <w:rPr>
             <w:rStyle w:val="Hiperligao"/>
@@ -1254,7 +1254,7 @@
             <w:noProof/>
             <w:webHidden/>
           </w:rPr>
-          <w:instrText xml:space="preserve"> PAGEREF _Toc192861538 \h </w:instrText>
+          <w:instrText xml:space="preserve"> PAGEREF _Toc193206735 \h </w:instrText>
         </w:r>
         <w:r>
           <w:rPr>
@@ -1303,7 +1303,7 @@
           <w14:ligatures w14:val="standardContextual"/>
         </w:rPr>
       </w:pPr>
-      <w:hyperlink w:anchor="_Toc192861539" w:history="1">
+      <w:hyperlink w:anchor="_Toc193206736" w:history="1">
         <w:r>
           <w:rPr>
             <w:rStyle w:val="Hiperligao"/>
@@ -1331,7 +1331,7 @@
             <w:noProof/>
             <w:webHidden/>
           </w:rPr>
-          <w:instrText xml:space="preserve"> PAGEREF _Toc192861539 \h </w:instrText>
+          <w:instrText xml:space="preserve"> PAGEREF _Toc193206736 \h </w:instrText>
         </w:r>
         <w:r>
           <w:rPr>
@@ -1380,14 +1380,14 @@
           <w14:ligatures w14:val="standardContextual"/>
         </w:rPr>
       </w:pPr>
-      <w:hyperlink w:anchor="_Toc192861540" w:history="1">
+      <w:hyperlink w:anchor="_Toc193206737" w:history="1">
         <w:r>
           <w:rPr>
             <w:rStyle w:val="Hiperligao"/>
             <w:rFonts w:cstheme="minorHAnsi"/>
             <w:noProof/>
           </w:rPr>
-          <w:t>Inserir dados na tabela</w:t>
+          <w:t>Ecrã de atualização</w:t>
         </w:r>
         <w:r>
           <w:rPr>
@@ -1408,7 +1408,7 @@
             <w:noProof/>
             <w:webHidden/>
           </w:rPr>
-          <w:instrText xml:space="preserve"> PAGEREF _Toc192861540 \h </w:instrText>
+          <w:instrText xml:space="preserve"> PAGEREF _Toc193206737 \h </w:instrText>
         </w:r>
         <w:r>
           <w:rPr>
@@ -1457,14 +1457,14 @@
           <w14:ligatures w14:val="standardContextual"/>
         </w:rPr>
       </w:pPr>
-      <w:hyperlink w:anchor="_Toc192861541" w:history="1">
+      <w:hyperlink w:anchor="_Toc193206738" w:history="1">
         <w:r>
           <w:rPr>
             <w:rStyle w:val="Hiperligao"/>
             <w:rFonts w:cstheme="minorHAnsi"/>
             <w:noProof/>
           </w:rPr>
-          <w:t>Ecrã de atualização</w:t>
+          <w:t>Inserir dados na tabela</w:t>
         </w:r>
         <w:r>
           <w:rPr>
@@ -1485,82 +1485,7 @@
             <w:noProof/>
             <w:webHidden/>
           </w:rPr>
-          <w:instrText xml:space="preserve"> PAGEREF _Toc192861541 \h </w:instrText>
-        </w:r>
-        <w:r>
-          <w:rPr>
-            <w:noProof/>
-            <w:webHidden/>
-          </w:rPr>
-        </w:r>
-        <w:r>
-          <w:rPr>
-            <w:noProof/>
-            <w:webHidden/>
-          </w:rPr>
-          <w:fldChar w:fldCharType="separate"/>
-        </w:r>
-        <w:r>
-          <w:rPr>
-            <w:noProof/>
-            <w:webHidden/>
-          </w:rPr>
-          <w:t>10</w:t>
-        </w:r>
-        <w:r>
-          <w:rPr>
-            <w:noProof/>
-            <w:webHidden/>
-          </w:rPr>
-          <w:fldChar w:fldCharType="end"/>
-        </w:r>
-      </w:hyperlink>
-    </w:p>
-    <w:p>
-      <w:pPr>
-        <w:pStyle w:val="ndice1"/>
-        <w:tabs>
-          <w:tab w:val="right" w:leader="dot" w:pos="11334"/>
-        </w:tabs>
-        <w:rPr>
-          <w:rFonts w:asciiTheme="minorHAnsi" w:eastAsiaTheme="minorEastAsia" w:hAnsiTheme="minorHAnsi" w:cstheme="minorBidi"/>
-          <w:noProof/>
-          <w:kern w:val="2"/>
-          <w:sz w:val="24"/>
-          <w:szCs w:val="24"/>
-          <w:lang w:val="en-US"/>
-          <w14:ligatures w14:val="standardContextual"/>
-        </w:rPr>
-      </w:pPr>
-      <w:hyperlink w:anchor="_Toc192861542" w:history="1">
-        <w:r>
-          <w:rPr>
-            <w:rStyle w:val="Hiperligao"/>
-            <w:noProof/>
-            <w:spacing w:val="-2"/>
-          </w:rPr>
-          <w:t>Criação de uma transação</w:t>
-        </w:r>
-        <w:r>
-          <w:rPr>
-            <w:noProof/>
-            <w:webHidden/>
-          </w:rPr>
-          <w:tab/>
-        </w:r>
-        <w:r>
-          <w:rPr>
-            <w:noProof/>
-            <w:webHidden/>
-          </w:rPr>
-          <w:fldChar w:fldCharType="begin"/>
-        </w:r>
-        <w:r>
-          <w:rPr>
-            <w:noProof/>
-            <w:webHidden/>
-          </w:rPr>
-          <w:instrText xml:space="preserve"> PAGEREF _Toc192861542 \h </w:instrText>
+          <w:instrText xml:space="preserve"> PAGEREF _Toc193206738 \h </w:instrText>
         </w:r>
         <w:r>
           <w:rPr>
@@ -1607,7 +1532,82 @@
           <w14:ligatures w14:val="standardContextual"/>
         </w:rPr>
       </w:pPr>
-      <w:hyperlink w:anchor="_Toc192861543" w:history="1">
+      <w:hyperlink w:anchor="_Toc193206739" w:history="1">
+        <w:r>
+          <w:rPr>
+            <w:rStyle w:val="Hiperligao"/>
+            <w:noProof/>
+            <w:spacing w:val="-2"/>
+          </w:rPr>
+          <w:t>Criação de uma transação</w:t>
+        </w:r>
+        <w:r>
+          <w:rPr>
+            <w:noProof/>
+            <w:webHidden/>
+          </w:rPr>
+          <w:tab/>
+        </w:r>
+        <w:r>
+          <w:rPr>
+            <w:noProof/>
+            <w:webHidden/>
+          </w:rPr>
+          <w:fldChar w:fldCharType="begin"/>
+        </w:r>
+        <w:r>
+          <w:rPr>
+            <w:noProof/>
+            <w:webHidden/>
+          </w:rPr>
+          <w:instrText xml:space="preserve"> PAGEREF _Toc193206739 \h </w:instrText>
+        </w:r>
+        <w:r>
+          <w:rPr>
+            <w:noProof/>
+            <w:webHidden/>
+          </w:rPr>
+        </w:r>
+        <w:r>
+          <w:rPr>
+            <w:noProof/>
+            <w:webHidden/>
+          </w:rPr>
+          <w:fldChar w:fldCharType="separate"/>
+        </w:r>
+        <w:r>
+          <w:rPr>
+            <w:noProof/>
+            <w:webHidden/>
+          </w:rPr>
+          <w:t>13</w:t>
+        </w:r>
+        <w:r>
+          <w:rPr>
+            <w:noProof/>
+            <w:webHidden/>
+          </w:rPr>
+          <w:fldChar w:fldCharType="end"/>
+        </w:r>
+      </w:hyperlink>
+    </w:p>
+    <w:p>
+      <w:pPr>
+        <w:pStyle w:val="ndice1"/>
+        <w:tabs>
+          <w:tab w:val="right" w:leader="dot" w:pos="11334"/>
+        </w:tabs>
+        <w:rPr>
+          <w:rFonts w:asciiTheme="minorHAnsi" w:eastAsiaTheme="minorEastAsia" w:hAnsiTheme="minorHAnsi" w:cstheme="minorBidi"/>
+          <w:noProof/>
+          <w:kern w:val="2"/>
+          <w:sz w:val="24"/>
+          <w:szCs w:val="24"/>
+          <w:lang w:val="en-US"/>
+          <w14:ligatures w14:val="standardContextual"/>
+        </w:rPr>
+      </w:pPr>
+      <w:hyperlink w:anchor="_Toc193206740" w:history="1">
         <w:r>
           <w:rPr>
             <w:rStyle w:val="Hiperligao"/>
@@ -1635,7 +1635,7 @@
             <w:noProof/>
             <w:webHidden/>
           </w:rPr>
-          <w:instrText xml:space="preserve"> PAGEREF _Toc192861543 \h </w:instrText>
+          <w:instrText xml:space="preserve"> PAGEREF _Toc193206740 \h </w:instrText>
         </w:r>
         <w:r>
           <w:rPr>
@@ -1682,7 +1682,7 @@
           <w14:ligatures w14:val="standardContextual"/>
         </w:rPr>
       </w:pPr>
-      <w:hyperlink w:anchor="_Toc192861544" w:history="1">
+      <w:hyperlink w:anchor="_Toc193206741" w:history="1">
         <w:r>
           <w:rPr>
             <w:rStyle w:val="Hiperligao"/>
@@ -1710,7 +1710,7 @@
             <w:noProof/>
             <w:webHidden/>
           </w:rPr>
-          <w:instrText xml:space="preserve"> PAGEREF _Toc192861544 \h </w:instrText>
+          <w:instrText xml:space="preserve"> PAGEREF _Toc193206741 \h </w:instrText>
         </w:r>
         <w:r>
           <w:rPr>
@@ -1757,7 +1757,7 @@
           <w14:ligatures w14:val="standardContextual"/>
         </w:rPr>
       </w:pPr>
-      <w:hyperlink w:anchor="_Toc192861545" w:history="1">
+      <w:hyperlink w:anchor="_Toc193206742" w:history="1">
         <w:r>
           <w:rPr>
             <w:rStyle w:val="Hiperligao"/>
@@ -1785,7 +1785,7 @@
             <w:noProof/>
             <w:webHidden/>
           </w:rPr>
-          <w:instrText xml:space="preserve"> PAGEREF _Toc192861545 \h </w:instrText>
+          <w:instrText xml:space="preserve"> PAGEREF _Toc193206742 \h </w:instrText>
         </w:r>
         <w:r>
           <w:rPr>
@@ -1832,7 +1832,7 @@
           <w14:ligatures w14:val="standardContextual"/>
         </w:rPr>
       </w:pPr>
-      <w:hyperlink w:anchor="_Toc192861546" w:history="1">
+      <w:hyperlink w:anchor="_Toc193206743" w:history="1">
         <w:r>
           <w:rPr>
             <w:rStyle w:val="Hiperligao"/>
@@ -1860,7 +1860,7 @@
             <w:noProof/>
             <w:webHidden/>
           </w:rPr>
-          <w:instrText xml:space="preserve"> PAGEREF _Toc192861546 \h </w:instrText>
+          <w:instrText xml:space="preserve"> PAGEREF _Toc193206743 \h </w:instrText>
         </w:r>
         <w:r>
           <w:rPr>
@@ -1915,7 +1915,7 @@
           <w:spacing w:val="-2"/>
         </w:rPr>
       </w:pPr>
-      <w:bookmarkStart w:id="0" w:name="_Toc192861536"/>
+      <w:bookmarkStart w:id="0" w:name="_Toc193206733"/>
       <w:r>
         <w:rPr>
           <w:color w:val="2E5395"/>
@@ -2300,7 +2300,7 @@
           <w:szCs w:val="28"/>
         </w:rPr>
       </w:pPr>
-      <w:bookmarkStart w:id="1" w:name="_Toc192861537"/>
+      <w:bookmarkStart w:id="1" w:name="_Toc193206734"/>
       <w:r>
         <w:rPr>
           <w:rFonts w:asciiTheme="minorHAnsi" w:hAnsiTheme="minorHAnsi" w:cstheme="minorHAnsi"/>
@@ -2688,7 +2688,7 @@
           <w:spacing w:val="-2"/>
         </w:rPr>
       </w:pPr>
-      <w:bookmarkStart w:id="2" w:name="_Toc192861538"/>
+      <w:bookmarkStart w:id="2" w:name="_Toc193206735"/>
       <w:r>
         <w:rPr>
           <w:color w:val="2E5395"/>
@@ -3828,7 +3828,7 @@
           <w:szCs w:val="28"/>
         </w:rPr>
       </w:pPr>
-      <w:bookmarkStart w:id="7" w:name="_Toc192861539"/>
+      <w:bookmarkStart w:id="7" w:name="_Toc193206736"/>
       <w:r>
         <w:rPr>
           <w:rFonts w:asciiTheme="minorHAnsi" w:hAnsiTheme="minorHAnsi" w:cstheme="minorHAnsi"/>
@@ -4801,8 +4801,7 @@
           <w:szCs w:val="28"/>
         </w:rPr>
       </w:pPr>
-      <w:bookmarkStart w:id="10" w:name="_Toc192861540"/>
-      <w:bookmarkStart w:id="11" w:name="_Toc192861541"/>
+      <w:bookmarkStart w:id="10" w:name="_Toc193206737"/>
       <w:r>
         <w:rPr>
           <w:rFonts w:asciiTheme="minorHAnsi" w:hAnsiTheme="minorHAnsi" w:cstheme="minorHAnsi"/>
@@ -4812,7 +4811,7 @@
         <w:lastRenderedPageBreak/>
         <w:t>Ecrã de atualização</w:t>
       </w:r>
-      <w:bookmarkEnd w:id="11"/>
+      <w:bookmarkEnd w:id="10"/>
     </w:p>
     <w:p>
       <w:pPr>
@@ -4879,6 +4878,9 @@
               <w:jc w:val="center"/>
             </w:pPr>
             <w:r>
+              <w:rPr>
+                <w:noProof/>
+              </w:rPr>
               <w:drawing>
                 <wp:inline distT="0" distB="0" distL="0" distR="0" wp14:anchorId="099AD0CE" wp14:editId="27503EE4">
                   <wp:extent cx="5083384" cy="4106173"/>
@@ -5120,6 +5122,9 @@
               <w:br w:type="page"/>
             </w:r>
             <w:r>
+              <w:rPr>
+                <w:noProof/>
+              </w:rPr>
               <w:drawing>
                 <wp:inline distT="0" distB="0" distL="0" distR="0" wp14:anchorId="4F81B0EC" wp14:editId="0B4D4326">
                   <wp:extent cx="5502466" cy="4442603"/>
@@ -5202,6 +5207,7 @@
           <w:szCs w:val="28"/>
         </w:rPr>
       </w:pPr>
+      <w:bookmarkStart w:id="11" w:name="_Toc193206738"/>
       <w:r>
         <w:rPr>
           <w:rFonts w:asciiTheme="minorHAnsi" w:hAnsiTheme="minorHAnsi" w:cstheme="minorHAnsi"/>
@@ -5210,7 +5216,7 @@
         </w:rPr>
         <w:t>Inserir dados na tabela</w:t>
       </w:r>
-      <w:bookmarkEnd w:id="10"/>
+      <w:bookmarkEnd w:id="11"/>
     </w:p>
     <w:p>
       <w:pPr>
@@ -5239,7 +5245,13 @@
         <w:rPr>
           <w:u w:val="single"/>
         </w:rPr>
-        <w:t>S11</w:t>
+        <w:t>S</w:t>
+      </w:r>
+      <w:r>
+        <w:rPr>
+          <w:u w:val="single"/>
+        </w:rPr>
+        <w:t>M30</w:t>
       </w:r>
     </w:p>
     <w:p>
@@ -5253,13 +5265,19 @@
         <w:jc w:val="both"/>
       </w:pPr>
       <w:r>
-        <w:t xml:space="preserve">Selecionar </w:t>
+        <w:t xml:space="preserve">Inserir o nome da nova tabela: </w:t>
       </w:r>
       <w:r>
         <w:rPr>
           <w:u w:val="single"/>
         </w:rPr>
-        <w:t>Tabela de Base de Dados</w:t>
+        <w:t>ZT</w:t>
+      </w:r>
+      <w:r>
+        <w:rPr>
+          <w:u w:val="single"/>
+        </w:rPr>
+        <w:t>----T_a00000</w:t>
       </w:r>
     </w:p>
     <w:p>
@@ -5273,42 +5291,16 @@
         <w:jc w:val="both"/>
       </w:pPr>
       <w:r>
-        <w:t xml:space="preserve">Inserir o nome da nova tabela: </w:t>
+        <w:t>E clicar em</w:t>
+      </w:r>
+      <w:r>
+        <w:t xml:space="preserve"> </w:t>
       </w:r>
       <w:r>
         <w:rPr>
           <w:u w:val="single"/>
         </w:rPr>
-        <w:t>ZT</w:t>
-      </w:r>
-      <w:r>
-        <w:rPr>
-          <w:u w:val="single"/>
-        </w:rPr>
-        <w:t>----T_a00000</w:t>
-      </w:r>
-    </w:p>
-    <w:p>
-      <w:pPr>
-        <w:pStyle w:val="PargrafodaLista"/>
-        <w:numPr>
-          <w:ilvl w:val="0"/>
-          <w:numId w:val="35"/>
-        </w:numPr>
-        <w:spacing w:before="240" w:after="240" w:line="360" w:lineRule="auto"/>
-        <w:jc w:val="both"/>
-      </w:pPr>
-      <w:r>
-        <w:t>E clicar em</w:t>
-      </w:r>
-      <w:r>
-        <w:t xml:space="preserve"> </w:t>
-      </w:r>
-      <w:r>
-        <w:rPr>
-          <w:u w:val="single"/>
-        </w:rPr>
-        <w:t>Modificar</w:t>
+        <w:t>Atualizar</w:t>
       </w:r>
     </w:p>
     <w:tbl>
@@ -5344,13 +5336,47 @@
             </w:pPr>
             <w:bookmarkStart w:id="12" w:name="_Hlk192861449"/>
             <w:r>
-              <w:t>IMAGEM</w:t>
+              <w:drawing>
+                <wp:inline distT="0" distB="0" distL="0" distR="0" wp14:anchorId="782DC671" wp14:editId="119657F1">
+                  <wp:extent cx="5078994" cy="2398143"/>
+                  <wp:effectExtent l="0" t="0" r="7620" b="2540"/>
+                  <wp:docPr id="513247605" name="Imagem 1"/>
+                  <wp:cNvGraphicFramePr>
+                    <a:graphicFrameLocks xmlns:a="http://schemas.openxmlformats.org/drawingml/2006/main" noChangeAspect="1"/>
+                  </wp:cNvGraphicFramePr>
+                  <a:graphic xmlns:a="http://schemas.openxmlformats.org/drawingml/2006/main">
+                    <a:graphicData uri="http://schemas.openxmlformats.org/drawingml/2006/picture">
+                      <pic:pic xmlns:pic="http://schemas.openxmlformats.org/drawingml/2006/picture">
+                        <pic:nvPicPr>
+                          <pic:cNvPr id="513247605" name=""/>
+                          <pic:cNvPicPr/>
+                        </pic:nvPicPr>
+                        <pic:blipFill>
+                          <a:blip r:embed="rId24"/>
+                          <a:stretch>
+                            <a:fillRect/>
+                          </a:stretch>
+                        </pic:blipFill>
+                        <pic:spPr>
+                          <a:xfrm>
+                            <a:off x="0" y="0"/>
+                            <a:ext cx="5088734" cy="2402742"/>
+                          </a:xfrm>
+                          <a:prstGeom prst="rect">
+                            <a:avLst/>
+                          </a:prstGeom>
+                        </pic:spPr>
+                      </pic:pic>
+                    </a:graphicData>
+                  </a:graphic>
+                </wp:inline>
+              </w:drawing>
             </w:r>
           </w:p>
         </w:tc>
       </w:tr>
-      <w:bookmarkEnd w:id="12"/>
     </w:tbl>
+    <w:bookmarkEnd w:id="12"/>
     <w:p>
       <w:pPr>
         <w:rPr>
@@ -5361,6 +5387,158 @@
           <w:szCs w:val="44"/>
         </w:rPr>
       </w:pPr>
+      <w:r>
+        <w:rPr>
+          <w:rFonts w:ascii="Calibri Light" w:eastAsia="Calibri Light" w:hAnsi="Calibri Light" w:cs="Calibri Light"/>
+          <w:color w:val="2E5395"/>
+          <w:spacing w:val="-2"/>
+          <w:sz w:val="44"/>
+          <w:szCs w:val="44"/>
+        </w:rPr>
+        <w:tab/>
+      </w:r>
+      <w:r>
+        <w:rPr>
+          <w:rFonts w:ascii="Calibri Light" w:eastAsia="Calibri Light" w:hAnsi="Calibri Light" w:cs="Calibri Light"/>
+          <w:color w:val="2E5395"/>
+          <w:spacing w:val="-2"/>
+          <w:sz w:val="44"/>
+          <w:szCs w:val="44"/>
+        </w:rPr>
+        <w:tab/>
+      </w:r>
+    </w:p>
+    <w:p>
+      <w:pPr>
+        <w:pStyle w:val="PargrafodaLista"/>
+        <w:numPr>
+          <w:ilvl w:val="0"/>
+          <w:numId w:val="35"/>
+        </w:numPr>
+        <w:spacing w:before="240" w:after="240" w:line="360" w:lineRule="auto"/>
+        <w:jc w:val="both"/>
+      </w:pPr>
+      <w:r>
+        <w:t xml:space="preserve">Clicar em </w:t>
+      </w:r>
+      <w:r>
+        <w:rPr>
+          <w:u w:val="single"/>
+        </w:rPr>
+        <w:t>Entradas novas</w:t>
+      </w:r>
+      <w:r>
+        <w:t xml:space="preserve"> para inserir dados</w:t>
+      </w:r>
+    </w:p>
+    <w:tbl>
+      <w:tblPr>
+        <w:tblStyle w:val="TabelacomGrelha"/>
+        <w:tblW w:w="0" w:type="auto"/>
+        <w:tblInd w:w="1008" w:type="dxa"/>
+        <w:tblBorders>
+          <w:bottom w:val="single" w:sz="4" w:space="0" w:color="BFBFBF" w:themeColor="background1" w:themeShade="BF"/>
+          <w:insideH w:val="none" w:sz="0" w:space="0" w:color="auto"/>
+          <w:insideV w:val="none" w:sz="0" w:space="0" w:color="auto"/>
+        </w:tblBorders>
+        <w:tblLook w:val="04A0" w:firstRow="1" w:lastRow="0" w:firstColumn="1" w:lastColumn="0" w:noHBand="0" w:noVBand="1"/>
+      </w:tblPr>
+      <w:tblGrid>
+        <w:gridCol w:w="9450"/>
+      </w:tblGrid>
+      <w:tr>
+        <w:tc>
+          <w:tcPr>
+            <w:tcW w:w="9450" w:type="dxa"/>
+            <w:tcBorders>
+              <w:top w:val="single" w:sz="4" w:space="0" w:color="BFBFBF" w:themeColor="background1" w:themeShade="BF"/>
+              <w:left w:val="single" w:sz="4" w:space="0" w:color="BFBFBF" w:themeColor="background1" w:themeShade="BF"/>
+              <w:right w:val="single" w:sz="4" w:space="0" w:color="BFBFBF" w:themeColor="background1" w:themeShade="BF"/>
+            </w:tcBorders>
+          </w:tcPr>
+          <w:p>
+            <w:pPr>
+              <w:pStyle w:val="PargrafodaLista"/>
+              <w:spacing w:before="240" w:after="240" w:line="360" w:lineRule="auto"/>
+              <w:jc w:val="center"/>
+            </w:pPr>
+            <w:r>
+              <w:drawing>
+                <wp:inline distT="0" distB="0" distL="0" distR="0" wp14:anchorId="13CDFFC1" wp14:editId="60D94A15">
+                  <wp:extent cx="3705742" cy="323895"/>
+                  <wp:effectExtent l="0" t="0" r="9525" b="0"/>
+                  <wp:docPr id="1103239153" name="Imagem 1"/>
+                  <wp:cNvGraphicFramePr>
+                    <a:graphicFrameLocks xmlns:a="http://schemas.openxmlformats.org/drawingml/2006/main" noChangeAspect="1"/>
+                  </wp:cNvGraphicFramePr>
+                  <a:graphic xmlns:a="http://schemas.openxmlformats.org/drawingml/2006/main">
+                    <a:graphicData uri="http://schemas.openxmlformats.org/drawingml/2006/picture">
+                      <pic:pic xmlns:pic="http://schemas.openxmlformats.org/drawingml/2006/picture">
+                        <pic:nvPicPr>
+                          <pic:cNvPr id="1103239153" name=""/>
+                          <pic:cNvPicPr/>
+                        </pic:nvPicPr>
+                        <pic:blipFill>
+                          <a:blip r:embed="rId25"/>
+                          <a:stretch>
+                            <a:fillRect/>
+                          </a:stretch>
+                        </pic:blipFill>
+                        <pic:spPr>
+                          <a:xfrm>
+                            <a:off x="0" y="0"/>
+                            <a:ext cx="3705742" cy="323895"/>
+                          </a:xfrm>
+                          <a:prstGeom prst="rect">
+                            <a:avLst/>
+                          </a:prstGeom>
+                        </pic:spPr>
+                      </pic:pic>
+                    </a:graphicData>
+                  </a:graphic>
+                </wp:inline>
+              </w:drawing>
+            </w:r>
+          </w:p>
+        </w:tc>
+      </w:tr>
+    </w:tbl>
+    <w:p>
+      <w:pPr>
+        <w:pStyle w:val="PargrafodaLista"/>
+        <w:spacing w:before="240" w:after="240" w:line="360" w:lineRule="auto"/>
+        <w:ind w:left="1620"/>
+        <w:jc w:val="both"/>
+      </w:pPr>
+    </w:p>
+    <w:p>
+      <w:pPr>
+        <w:rPr>
+          <w:rFonts w:ascii="Calibri Light" w:eastAsia="Calibri Light" w:hAnsi="Calibri Light" w:cs="Calibri Light"/>
+          <w:color w:val="2E5395"/>
+          <w:spacing w:val="-2"/>
+          <w:sz w:val="44"/>
+          <w:szCs w:val="44"/>
+        </w:rPr>
+      </w:pPr>
+    </w:p>
+    <w:p>
+      <w:pPr>
+        <w:rPr>
+          <w:rFonts w:ascii="Calibri Light" w:eastAsia="Calibri Light" w:hAnsi="Calibri Light" w:cs="Calibri Light"/>
+          <w:color w:val="2E5395"/>
+          <w:spacing w:val="-2"/>
+          <w:sz w:val="44"/>
+          <w:szCs w:val="44"/>
+        </w:rPr>
+      </w:pPr>
+      <w:r>
+        <w:rPr>
+          <w:color w:val="2E5395"/>
+          <w:spacing w:val="-2"/>
+        </w:rPr>
+        <w:br w:type="page"/>
+      </w:r>
     </w:p>
     <w:p>
       <w:pPr>
@@ -5371,12 +5549,13 @@
           <w:spacing w:val="-2"/>
         </w:rPr>
       </w:pPr>
-      <w:bookmarkStart w:id="13" w:name="_Toc192861542"/>
+      <w:bookmarkStart w:id="13" w:name="_Toc193206739"/>
       <w:r>
         <w:rPr>
           <w:color w:val="2E5395"/>
           <w:spacing w:val="-2"/>
         </w:rPr>
+        <w:lastRenderedPageBreak/>
         <w:t>Criação de uma transação</w:t>
       </w:r>
       <w:bookmarkEnd w:id="13"/>
@@ -6044,7 +6223,7 @@
           <w:spacing w:val="-2"/>
         </w:rPr>
       </w:pPr>
-      <w:bookmarkStart w:id="15" w:name="_Toc192861543"/>
+      <w:bookmarkStart w:id="15" w:name="_Toc193206740"/>
       <w:r>
         <w:rPr>
           <w:color w:val="2E5395"/>
@@ -7371,7 +7550,7 @@
           <w:spacing w:val="-2"/>
         </w:rPr>
       </w:pPr>
-      <w:bookmarkStart w:id="20" w:name="_Toc192861544"/>
+      <w:bookmarkStart w:id="20" w:name="_Toc193206741"/>
       <w:r>
         <w:rPr>
           <w:color w:val="2E5395"/>
@@ -8472,7 +8651,7 @@
           <w:spacing w:val="-2"/>
         </w:rPr>
       </w:pPr>
-      <w:bookmarkStart w:id="23" w:name="_Toc192861545"/>
+      <w:bookmarkStart w:id="23" w:name="_Toc193206742"/>
       <w:r>
         <w:rPr>
           <w:color w:val="2E5395"/>
@@ -10174,7 +10353,7 @@
           <w:spacing w:val="-2"/>
         </w:rPr>
       </w:pPr>
-      <w:bookmarkStart w:id="26" w:name="_Toc192861546"/>
+      <w:bookmarkStart w:id="26" w:name="_Toc193206743"/>
       <w:r>
         <w:rPr>
           <w:color w:val="2E5395"/>
@@ -10781,7 +10960,7 @@
       <mc:AlternateContent>
         <mc:Choice Requires="wps">
           <w:drawing>
-            <wp:anchor distT="0" distB="0" distL="0" distR="0" simplePos="0" relativeHeight="251661312" behindDoc="1" locked="0" layoutInCell="1" allowOverlap="1" wp14:anchorId="4E751264" wp14:editId="7C4F70CC">
+            <wp:anchor distT="0" distB="0" distL="0" distR="0" simplePos="0" relativeHeight="251657216" behindDoc="1" locked="0" layoutInCell="1" allowOverlap="1" wp14:anchorId="4E751264" wp14:editId="7C4F70CC">
               <wp:simplePos x="0" y="0"/>
               <wp:positionH relativeFrom="page">
                 <wp:posOffset>6543293</wp:posOffset>
@@ -10876,7 +11055,7 @@
               <v:stroke joinstyle="miter"/>
               <v:path gradientshapeok="t" o:connecttype="rect"/>
             </v:shapetype>
-            <v:shape id="Textbox 1" o:spid="_x0000_s1027" type="#_x0000_t202" style="position:absolute;margin-left:515.2pt;margin-top:801.9pt;width:48.35pt;height:13.05pt;z-index:-251655168;visibility:visible;mso-wrap-style:square;mso-wrap-distance-left:0;mso-wrap-distance-top:0;mso-wrap-distance-right:0;mso-wrap-distance-bottom:0;mso-position-horizontal:absolute;mso-position-horizontal-relative:page;mso-position-vertical:absolute;mso-position-vertical-relative:page;v-text-anchor:top" o:gfxdata="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" filled="f" stroked="f">
+            <v:shape id="Textbox 1" o:spid="_x0000_s1027" type="#_x0000_t202" style="position:absolute;margin-left:515.2pt;margin-top:801.9pt;width:48.35pt;height:13.05pt;z-index:-251659264;visibility:visible;mso-wrap-style:square;mso-wrap-distance-left:0;mso-wrap-distance-top:0;mso-wrap-distance-right:0;mso-wrap-distance-bottom:0;mso-position-horizontal:absolute;mso-position-horizontal-relative:page;mso-position-vertical:absolute;mso-position-vertical-relative:page;v-text-anchor:top" o:gfxdata="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" filled="f" stroked="f">
               <v:textbox inset="0,0,0,0">
                 <w:txbxContent>
                   <w:p>
@@ -12421,6 +12600,92 @@
     </w:lvl>
   </w:abstractNum>
   <w:abstractNum w:abstractNumId="17" w15:restartNumberingAfterBreak="0">
+    <w:nsid w:val="3F167EE1"/>
+    <w:multiLevelType w:val="hybridMultilevel"/>
+    <w:tmpl w:val="6B668D1C"/>
+    <w:lvl w:ilvl="0" w:tplc="FFFFFFFF">
+      <w:start w:val="1"/>
+      <w:numFmt w:val="decimal"/>
+      <w:lvlText w:val="%1."/>
+      <w:lvlJc w:val="left"/>
+      <w:pPr>
+        <w:ind w:left="1620" w:hanging="360"/>
+      </w:pPr>
+    </w:lvl>
+    <w:lvl w:ilvl="1" w:tplc="FFFFFFFF" w:tentative="1">
+      <w:start w:val="1"/>
+      <w:numFmt w:val="lowerLetter"/>
+      <w:lvlText w:val="%2."/>
+      <w:lvlJc w:val="left"/>
+      <w:pPr>
+        <w:ind w:left="2340" w:hanging="360"/>
+      </w:pPr>
+    </w:lvl>
+    <w:lvl w:ilvl="2" w:tplc="FFFFFFFF" w:tentative="1">
+      <w:start w:val="1"/>
+      <w:numFmt w:val="lowerRoman"/>
+      <w:lvlText w:val="%3."/>
+      <w:lvlJc w:val="right"/>
+      <w:pPr>
+        <w:ind w:left="3060" w:hanging="180"/>
+      </w:pPr>
+    </w:lvl>
+    <w:lvl w:ilvl="3" w:tplc="FFFFFFFF" w:tentative="1">
+      <w:start w:val="1"/>
+      <w:numFmt w:val="decimal"/>
+      <w:lvlText w:val="%4."/>
+      <w:lvlJc w:val="left"/>
+      <w:pPr>
+        <w:ind w:left="3780" w:hanging="360"/>
+      </w:pPr>
+    </w:lvl>
+    <w:lvl w:ilvl="4" w:tplc="FFFFFFFF" w:tentative="1">
+      <w:start w:val="1"/>
+      <w:numFmt w:val="lowerLetter"/>
+      <w:lvlText w:val="%5."/>
+      <w:lvlJc w:val="left"/>
+      <w:pPr>
+        <w:ind w:left="4500" w:hanging="360"/>
+      </w:pPr>
+    </w:lvl>
+    <w:lvl w:ilvl="5" w:tplc="FFFFFFFF" w:tentative="1">
+      <w:start w:val="1"/>
+      <w:numFmt w:val="lowerRoman"/>
+      <w:lvlText w:val="%6."/>
+      <w:lvlJc w:val="right"/>
+      <w:pPr>
+        <w:ind w:left="5220" w:hanging="180"/>
+      </w:pPr>
+    </w:lvl>
+    <w:lvl w:ilvl="6" w:tplc="FFFFFFFF" w:tentative="1">
+      <w:start w:val="1"/>
+      <w:numFmt w:val="decimal"/>
+      <w:lvlText w:val="%7."/>
+      <w:lvlJc w:val="left"/>
+      <w:pPr>
+        <w:ind w:left="5940" w:hanging="360"/>
+      </w:pPr>
+    </w:lvl>
+    <w:lvl w:ilvl="7" w:tplc="FFFFFFFF" w:tentative="1">
+      <w:start w:val="1"/>
+      <w:numFmt w:val="lowerLetter"/>
+      <w:lvlText w:val="%8."/>
+      <w:lvlJc w:val="left"/>
+      <w:pPr>
+        <w:ind w:left="6660" w:hanging="360"/>
+      </w:pPr>
+    </w:lvl>
+    <w:lvl w:ilvl="8" w:tplc="FFFFFFFF" w:tentative="1">
+      <w:start w:val="1"/>
+      <w:numFmt w:val="lowerRoman"/>
+      <w:lvlText w:val="%9."/>
+      <w:lvlJc w:val="right"/>
+      <w:pPr>
+        <w:ind w:left="7380" w:hanging="180"/>
+      </w:pPr>
+    </w:lvl>
+  </w:abstractNum>
+  <w:abstractNum w:abstractNumId="18" w15:restartNumberingAfterBreak="0">
     <w:nsid w:val="44233F52"/>
     <w:multiLevelType w:val="hybridMultilevel"/>
     <w:tmpl w:val="6540B076"/>
@@ -12506,7 +12771,7 @@
       </w:pPr>
     </w:lvl>
   </w:abstractNum>
-  <w:abstractNum w:abstractNumId="18" w15:restartNumberingAfterBreak="0">
+  <w:abstractNum w:abstractNumId="19" w15:restartNumberingAfterBreak="0">
     <w:nsid w:val="4A450AD5"/>
     <w:multiLevelType w:val="hybridMultilevel"/>
     <w:tmpl w:val="6B2AA472"/>
@@ -12592,7 +12857,7 @@
       </w:pPr>
     </w:lvl>
   </w:abstractNum>
-  <w:abstractNum w:abstractNumId="19" w15:restartNumberingAfterBreak="0">
+  <w:abstractNum w:abstractNumId="20" w15:restartNumberingAfterBreak="0">
     <w:nsid w:val="4B62379F"/>
     <w:multiLevelType w:val="hybridMultilevel"/>
     <w:tmpl w:val="FC5E5340"/>
@@ -12678,7 +12943,7 @@
       </w:pPr>
     </w:lvl>
   </w:abstractNum>
-  <w:abstractNum w:abstractNumId="20" w15:restartNumberingAfterBreak="0">
+  <w:abstractNum w:abstractNumId="21" w15:restartNumberingAfterBreak="0">
     <w:nsid w:val="4C6B698E"/>
     <w:multiLevelType w:val="hybridMultilevel"/>
     <w:tmpl w:val="6B2AA472"/>
@@ -12764,7 +13029,7 @@
       </w:pPr>
     </w:lvl>
   </w:abstractNum>
-  <w:abstractNum w:abstractNumId="21" w15:restartNumberingAfterBreak="0">
+  <w:abstractNum w:abstractNumId="22" w15:restartNumberingAfterBreak="0">
     <w:nsid w:val="50EB051E"/>
     <w:multiLevelType w:val="hybridMultilevel"/>
     <w:tmpl w:val="6B668D1C"/>
@@ -12850,7 +13115,7 @@
       </w:pPr>
     </w:lvl>
   </w:abstractNum>
-  <w:abstractNum w:abstractNumId="22" w15:restartNumberingAfterBreak="0">
+  <w:abstractNum w:abstractNumId="23" w15:restartNumberingAfterBreak="0">
     <w:nsid w:val="54D81A6F"/>
     <w:multiLevelType w:val="hybridMultilevel"/>
     <w:tmpl w:val="6B668D1C"/>
@@ -12936,7 +13201,7 @@
       </w:pPr>
     </w:lvl>
   </w:abstractNum>
-  <w:abstractNum w:abstractNumId="23" w15:restartNumberingAfterBreak="0">
+  <w:abstractNum w:abstractNumId="24" w15:restartNumberingAfterBreak="0">
     <w:nsid w:val="557F2150"/>
     <w:multiLevelType w:val="hybridMultilevel"/>
     <w:tmpl w:val="87A06874"/>
@@ -13022,7 +13287,7 @@
       </w:pPr>
     </w:lvl>
   </w:abstractNum>
-  <w:abstractNum w:abstractNumId="24" w15:restartNumberingAfterBreak="0">
+  <w:abstractNum w:abstractNumId="25" w15:restartNumberingAfterBreak="0">
     <w:nsid w:val="5658240F"/>
     <w:multiLevelType w:val="hybridMultilevel"/>
     <w:tmpl w:val="6A5473C2"/>
@@ -13108,7 +13373,7 @@
       </w:pPr>
     </w:lvl>
   </w:abstractNum>
-  <w:abstractNum w:abstractNumId="25" w15:restartNumberingAfterBreak="0">
+  <w:abstractNum w:abstractNumId="26" w15:restartNumberingAfterBreak="0">
     <w:nsid w:val="58632412"/>
     <w:multiLevelType w:val="hybridMultilevel"/>
     <w:tmpl w:val="6B668D1C"/>
@@ -13194,7 +13459,7 @@
       </w:pPr>
     </w:lvl>
   </w:abstractNum>
-  <w:abstractNum w:abstractNumId="26" w15:restartNumberingAfterBreak="0">
+  <w:abstractNum w:abstractNumId="27" w15:restartNumberingAfterBreak="0">
     <w:nsid w:val="5A581D34"/>
     <w:multiLevelType w:val="hybridMultilevel"/>
     <w:tmpl w:val="79A2D384"/>
@@ -13280,7 +13545,7 @@
       </w:pPr>
     </w:lvl>
   </w:abstractNum>
-  <w:abstractNum w:abstractNumId="27" w15:restartNumberingAfterBreak="0">
+  <w:abstractNum w:abstractNumId="28" w15:restartNumberingAfterBreak="0">
     <w:nsid w:val="5E911C8F"/>
     <w:multiLevelType w:val="hybridMultilevel"/>
     <w:tmpl w:val="F4C4BC46"/>
@@ -13366,7 +13631,7 @@
       </w:pPr>
     </w:lvl>
   </w:abstractNum>
-  <w:abstractNum w:abstractNumId="28" w15:restartNumberingAfterBreak="0">
+  <w:abstractNum w:abstractNumId="29" w15:restartNumberingAfterBreak="0">
     <w:nsid w:val="64DD3818"/>
     <w:multiLevelType w:val="hybridMultilevel"/>
     <w:tmpl w:val="6B668D1C"/>
@@ -13452,7 +13717,7 @@
       </w:pPr>
     </w:lvl>
   </w:abstractNum>
-  <w:abstractNum w:abstractNumId="29" w15:restartNumberingAfterBreak="0">
+  <w:abstractNum w:abstractNumId="30" w15:restartNumberingAfterBreak="0">
     <w:nsid w:val="6A631D24"/>
     <w:multiLevelType w:val="hybridMultilevel"/>
     <w:tmpl w:val="FC5E5340"/>
@@ -13538,7 +13803,7 @@
       </w:pPr>
     </w:lvl>
   </w:abstractNum>
-  <w:abstractNum w:abstractNumId="30" w15:restartNumberingAfterBreak="0">
+  <w:abstractNum w:abstractNumId="31" w15:restartNumberingAfterBreak="0">
     <w:nsid w:val="723E16EC"/>
     <w:multiLevelType w:val="hybridMultilevel"/>
     <w:tmpl w:val="6B668D1C"/>
@@ -13624,7 +13889,7 @@
       </w:pPr>
     </w:lvl>
   </w:abstractNum>
-  <w:abstractNum w:abstractNumId="31" w15:restartNumberingAfterBreak="0">
+  <w:abstractNum w:abstractNumId="32" w15:restartNumberingAfterBreak="0">
     <w:nsid w:val="72F02B5C"/>
     <w:multiLevelType w:val="hybridMultilevel"/>
     <w:tmpl w:val="F4C4BC46"/>
@@ -13710,7 +13975,7 @@
       </w:pPr>
     </w:lvl>
   </w:abstractNum>
-  <w:abstractNum w:abstractNumId="32" w15:restartNumberingAfterBreak="0">
+  <w:abstractNum w:abstractNumId="33" w15:restartNumberingAfterBreak="0">
     <w:nsid w:val="78297E3D"/>
     <w:multiLevelType w:val="hybridMultilevel"/>
     <w:tmpl w:val="6B668D1C"/>
@@ -13796,7 +14061,7 @@
       </w:pPr>
     </w:lvl>
   </w:abstractNum>
-  <w:abstractNum w:abstractNumId="33" w15:restartNumberingAfterBreak="0">
+  <w:abstractNum w:abstractNumId="34" w15:restartNumberingAfterBreak="0">
     <w:nsid w:val="7BDE36D4"/>
     <w:multiLevelType w:val="hybridMultilevel"/>
     <w:tmpl w:val="28209998"/>
@@ -13882,7 +14147,7 @@
       </w:pPr>
     </w:lvl>
   </w:abstractNum>
-  <w:abstractNum w:abstractNumId="34" w15:restartNumberingAfterBreak="0">
+  <w:abstractNum w:abstractNumId="35" w15:restartNumberingAfterBreak="0">
     <w:nsid w:val="7E7A4F70"/>
     <w:multiLevelType w:val="hybridMultilevel"/>
     <w:tmpl w:val="EC4CB9EE"/>
@@ -13968,7 +14233,7 @@
       </w:pPr>
     </w:lvl>
   </w:abstractNum>
-  <w:abstractNum w:abstractNumId="35" w15:restartNumberingAfterBreak="0">
+  <w:abstractNum w:abstractNumId="36" w15:restartNumberingAfterBreak="0">
     <w:nsid w:val="7F571165"/>
     <w:multiLevelType w:val="hybridMultilevel"/>
     <w:tmpl w:val="FC5E5340"/>
@@ -14054,7 +14319,7 @@
       </w:pPr>
     </w:lvl>
   </w:abstractNum>
-  <w:abstractNum w:abstractNumId="36" w15:restartNumberingAfterBreak="0">
+  <w:abstractNum w:abstractNumId="37" w15:restartNumberingAfterBreak="0">
     <w:nsid w:val="7F7A4E75"/>
     <w:multiLevelType w:val="hybridMultilevel"/>
     <w:tmpl w:val="6540B076"/>
@@ -14140,7 +14405,7 @@
       </w:pPr>
     </w:lvl>
   </w:abstractNum>
-  <w:abstractNum w:abstractNumId="37" w15:restartNumberingAfterBreak="0">
+  <w:abstractNum w:abstractNumId="38" w15:restartNumberingAfterBreak="0">
     <w:nsid w:val="7FFB0B88"/>
     <w:multiLevelType w:val="hybridMultilevel"/>
     <w:tmpl w:val="461859A6"/>
@@ -14227,7 +14492,7 @@
     </w:lvl>
   </w:abstractNum>
   <w:num w:numId="1" w16cid:durableId="1970285690">
-    <w:abstractNumId w:val="30"/>
+    <w:abstractNumId w:val="31"/>
   </w:num>
   <w:num w:numId="2" w16cid:durableId="690954198">
     <w:abstractNumId w:val="2"/>
@@ -14236,49 +14501,49 @@
     <w:abstractNumId w:val="7"/>
   </w:num>
   <w:num w:numId="4" w16cid:durableId="1896696259">
-    <w:abstractNumId w:val="36"/>
+    <w:abstractNumId w:val="37"/>
   </w:num>
   <w:num w:numId="5" w16cid:durableId="299505503">
-    <w:abstractNumId w:val="26"/>
+    <w:abstractNumId w:val="27"/>
   </w:num>
   <w:num w:numId="6" w16cid:durableId="1209806981">
-    <w:abstractNumId w:val="32"/>
+    <w:abstractNumId w:val="33"/>
   </w:num>
   <w:num w:numId="7" w16cid:durableId="1367637077">
     <w:abstractNumId w:val="1"/>
   </w:num>
   <w:num w:numId="8" w16cid:durableId="755711024">
-    <w:abstractNumId w:val="23"/>
+    <w:abstractNumId w:val="24"/>
   </w:num>
   <w:num w:numId="9" w16cid:durableId="241454303">
     <w:abstractNumId w:val="8"/>
   </w:num>
   <w:num w:numId="10" w16cid:durableId="383606059">
-    <w:abstractNumId w:val="29"/>
+    <w:abstractNumId w:val="30"/>
   </w:num>
   <w:num w:numId="11" w16cid:durableId="1384523409">
-    <w:abstractNumId w:val="27"/>
+    <w:abstractNumId w:val="28"/>
   </w:num>
   <w:num w:numId="12" w16cid:durableId="1878009529">
-    <w:abstractNumId w:val="17"/>
+    <w:abstractNumId w:val="18"/>
   </w:num>
   <w:num w:numId="13" w16cid:durableId="413936492">
-    <w:abstractNumId w:val="37"/>
+    <w:abstractNumId w:val="38"/>
   </w:num>
   <w:num w:numId="14" w16cid:durableId="623198653">
-    <w:abstractNumId w:val="28"/>
+    <w:abstractNumId w:val="29"/>
   </w:num>
   <w:num w:numId="15" w16cid:durableId="81803004">
     <w:abstractNumId w:val="14"/>
   </w:num>
   <w:num w:numId="16" w16cid:durableId="2128501864">
-    <w:abstractNumId w:val="21"/>
+    <w:abstractNumId w:val="22"/>
   </w:num>
   <w:num w:numId="17" w16cid:durableId="646394405">
     <w:abstractNumId w:val="13"/>
   </w:num>
   <w:num w:numId="18" w16cid:durableId="1937321589">
-    <w:abstractNumId w:val="35"/>
+    <w:abstractNumId w:val="36"/>
   </w:num>
   <w:num w:numId="19" w16cid:durableId="2146116330">
     <w:abstractNumId w:val="0"/>
@@ -14293,7 +14558,7 @@
     <w:abstractNumId w:val="3"/>
   </w:num>
   <w:num w:numId="23" w16cid:durableId="787168324">
-    <w:abstractNumId w:val="31"/>
+    <w:abstractNumId w:val="32"/>
   </w:num>
   <w:num w:numId="24" w16cid:durableId="1285888166">
     <w:abstractNumId w:val="9"/>
@@ -14302,10 +14567,10 @@
     <w:abstractNumId w:val="5"/>
   </w:num>
   <w:num w:numId="26" w16cid:durableId="1165316945">
-    <w:abstractNumId w:val="22"/>
+    <w:abstractNumId w:val="23"/>
   </w:num>
   <w:num w:numId="27" w16cid:durableId="14045392">
-    <w:abstractNumId w:val="19"/>
+    <w:abstractNumId w:val="20"/>
   </w:num>
   <w:num w:numId="28" w16cid:durableId="529684466">
     <w:abstractNumId w:val="6"/>
@@ -14317,28 +14582,31 @@
     <w:abstractNumId w:val="10"/>
   </w:num>
   <w:num w:numId="31" w16cid:durableId="337540258">
-    <w:abstractNumId w:val="20"/>
+    <w:abstractNumId w:val="21"/>
   </w:num>
   <w:num w:numId="32" w16cid:durableId="1000696231">
-    <w:abstractNumId w:val="18"/>
+    <w:abstractNumId w:val="19"/>
   </w:num>
   <w:num w:numId="33" w16cid:durableId="1354914916">
     <w:abstractNumId w:val="11"/>
   </w:num>
   <w:num w:numId="34" w16cid:durableId="1237351818">
-    <w:abstractNumId w:val="34"/>
+    <w:abstractNumId w:val="35"/>
   </w:num>
   <w:num w:numId="35" w16cid:durableId="1888640908">
-    <w:abstractNumId w:val="25"/>
+    <w:abstractNumId w:val="26"/>
   </w:num>
   <w:num w:numId="36" w16cid:durableId="532155319">
-    <w:abstractNumId w:val="33"/>
+    <w:abstractNumId w:val="34"/>
   </w:num>
   <w:num w:numId="37" w16cid:durableId="2114277455">
     <w:abstractNumId w:val="15"/>
   </w:num>
   <w:num w:numId="38" w16cid:durableId="383989914">
-    <w:abstractNumId w:val="24"/>
+    <w:abstractNumId w:val="25"/>
+  </w:num>
+  <w:num w:numId="39" w16cid:durableId="1632125045">
+    <w:abstractNumId w:val="17"/>
   </w:num>
   <w:numIdMacAtCleanup w:val="37"/>
 </w:numbering>

</xml_diff>

<commit_message>
feat: transition creation images
</commit_message>
<xml_diff>
--- a/sapabap.docx
+++ b/sapabap.docx
@@ -1655,7 +1655,7 @@
             <w:noProof/>
             <w:webHidden/>
           </w:rPr>
-          <w:t>15</w:t>
+          <w:t>16</w:t>
         </w:r>
         <w:r>
           <w:rPr>
@@ -1730,7 +1730,7 @@
             <w:noProof/>
             <w:webHidden/>
           </w:rPr>
-          <w:t>18</w:t>
+          <w:t>19</w:t>
         </w:r>
         <w:r>
           <w:rPr>
@@ -1805,7 +1805,7 @@
             <w:noProof/>
             <w:webHidden/>
           </w:rPr>
-          <w:t>20</w:t>
+          <w:t>21</w:t>
         </w:r>
         <w:r>
           <w:rPr>
@@ -1880,7 +1880,7 @@
             <w:noProof/>
             <w:webHidden/>
           </w:rPr>
-          <w:t>22</w:t>
+          <w:t>23</w:t>
         </w:r>
         <w:r>
           <w:rPr>
@@ -5336,6 +5336,9 @@
             </w:pPr>
             <w:bookmarkStart w:id="12" w:name="_Hlk192861449"/>
             <w:r>
+              <w:rPr>
+                <w:noProof/>
+              </w:rPr>
               <w:drawing>
                 <wp:inline distT="0" distB="0" distL="0" distR="0" wp14:anchorId="782DC671" wp14:editId="119657F1">
                   <wp:extent cx="5078994" cy="2398143"/>
@@ -5463,6 +5466,9 @@
               <w:jc w:val="center"/>
             </w:pPr>
             <w:r>
+              <w:rPr>
+                <w:noProof/>
+              </w:rPr>
               <w:drawing>
                 <wp:inline distT="0" distB="0" distL="0" distR="0" wp14:anchorId="13CDFFC1" wp14:editId="60D94A15">
                   <wp:extent cx="3705742" cy="323895"/>
@@ -5608,7 +5614,22 @@
         <w:jc w:val="both"/>
       </w:pPr>
       <w:r>
-        <w:t>Inserir o nome da tabela</w:t>
+        <w:t>Inserir o nome d</w:t>
+      </w:r>
+      <w:r>
+        <w:t xml:space="preserve">a tabela da transação: </w:t>
+      </w:r>
+      <w:r>
+        <w:rPr>
+          <w:u w:val="single"/>
+        </w:rPr>
+        <w:t>ZT</w:t>
+      </w:r>
+      <w:r>
+        <w:rPr>
+          <w:u w:val="single"/>
+        </w:rPr>
+        <w:t>----_a00000</w:t>
       </w:r>
     </w:p>
     <w:p>
@@ -5632,6 +5653,26 @@
           <w:u w:val="single"/>
         </w:rPr>
         <w:t>Criar</w:t>
+      </w:r>
+    </w:p>
+    <w:p>
+      <w:pPr>
+        <w:pStyle w:val="PargrafodaLista"/>
+        <w:numPr>
+          <w:ilvl w:val="1"/>
+          <w:numId w:val="6"/>
+        </w:numPr>
+        <w:spacing w:before="240" w:after="240" w:line="360" w:lineRule="auto"/>
+        <w:jc w:val="both"/>
+      </w:pPr>
+      <w:r>
+        <w:t xml:space="preserve">Inserir um </w:t>
+      </w:r>
+      <w:r>
+        <w:rPr>
+          <w:u w:val="single"/>
+        </w:rPr>
+        <w:t>texto breve</w:t>
       </w:r>
     </w:p>
     <w:p>
@@ -5676,7 +5717,7 @@
         <w:tblLook w:val="04A0" w:firstRow="1" w:lastRow="0" w:firstColumn="1" w:lastColumn="0" w:noHBand="0" w:noVBand="1"/>
       </w:tblPr>
       <w:tblGrid>
-        <w:gridCol w:w="4464"/>
+        <w:gridCol w:w="5149"/>
         <w:gridCol w:w="5087"/>
       </w:tblGrid>
       <w:tr>
@@ -5698,7 +5739,41 @@
             </w:pPr>
             <w:bookmarkStart w:id="14" w:name="_Hlk192857200"/>
             <w:r>
-              <w:t>IMAGEM</w:t>
+              <w:drawing>
+                <wp:inline distT="0" distB="0" distL="0" distR="0" wp14:anchorId="0011EB4F" wp14:editId="06228A73">
+                  <wp:extent cx="3132621" cy="707366"/>
+                  <wp:effectExtent l="0" t="0" r="0" b="0"/>
+                  <wp:docPr id="128022312" name="Imagem 1"/>
+                  <wp:cNvGraphicFramePr>
+                    <a:graphicFrameLocks xmlns:a="http://schemas.openxmlformats.org/drawingml/2006/main" noChangeAspect="1"/>
+                  </wp:cNvGraphicFramePr>
+                  <a:graphic xmlns:a="http://schemas.openxmlformats.org/drawingml/2006/main">
+                    <a:graphicData uri="http://schemas.openxmlformats.org/drawingml/2006/picture">
+                      <pic:pic xmlns:pic="http://schemas.openxmlformats.org/drawingml/2006/picture">
+                        <pic:nvPicPr>
+                          <pic:cNvPr id="128022312" name=""/>
+                          <pic:cNvPicPr/>
+                        </pic:nvPicPr>
+                        <pic:blipFill>
+                          <a:blip r:embed="rId26"/>
+                          <a:stretch>
+                            <a:fillRect/>
+                          </a:stretch>
+                        </pic:blipFill>
+                        <pic:spPr>
+                          <a:xfrm>
+                            <a:off x="0" y="0"/>
+                            <a:ext cx="3161879" cy="713973"/>
+                          </a:xfrm>
+                          <a:prstGeom prst="rect">
+                            <a:avLst/>
+                          </a:prstGeom>
+                        </pic:spPr>
+                      </pic:pic>
+                    </a:graphicData>
+                  </a:graphic>
+                </wp:inline>
+              </w:drawing>
             </w:r>
           </w:p>
         </w:tc>
@@ -5718,7 +5793,41 @@
               <w:jc w:val="center"/>
             </w:pPr>
             <w:r>
-              <w:t>IMAGEM</w:t>
+              <w:drawing>
+                <wp:inline distT="0" distB="0" distL="0" distR="0" wp14:anchorId="36186511" wp14:editId="2030A736">
+                  <wp:extent cx="3034340" cy="2134623"/>
+                  <wp:effectExtent l="0" t="0" r="0" b="0"/>
+                  <wp:docPr id="1358756299" name="Imagem 1"/>
+                  <wp:cNvGraphicFramePr>
+                    <a:graphicFrameLocks xmlns:a="http://schemas.openxmlformats.org/drawingml/2006/main" noChangeAspect="1"/>
+                  </wp:cNvGraphicFramePr>
+                  <a:graphic xmlns:a="http://schemas.openxmlformats.org/drawingml/2006/main">
+                    <a:graphicData uri="http://schemas.openxmlformats.org/drawingml/2006/picture">
+                      <pic:pic xmlns:pic="http://schemas.openxmlformats.org/drawingml/2006/picture">
+                        <pic:nvPicPr>
+                          <pic:cNvPr id="1358756299" name=""/>
+                          <pic:cNvPicPr/>
+                        </pic:nvPicPr>
+                        <pic:blipFill>
+                          <a:blip r:embed="rId27"/>
+                          <a:stretch>
+                            <a:fillRect/>
+                          </a:stretch>
+                        </pic:blipFill>
+                        <pic:spPr>
+                          <a:xfrm>
+                            <a:off x="0" y="0"/>
+                            <a:ext cx="3058982" cy="2151958"/>
+                          </a:xfrm>
+                          <a:prstGeom prst="rect">
+                            <a:avLst/>
+                          </a:prstGeom>
+                        </pic:spPr>
+                      </pic:pic>
+                    </a:graphicData>
+                  </a:graphic>
+                </wp:inline>
+              </w:drawing>
             </w:r>
           </w:p>
         </w:tc>
@@ -5848,7 +5957,42 @@
               <w:jc w:val="center"/>
             </w:pPr>
             <w:r>
-              <w:t>IMAGEM</w:t>
+              <w:lastRenderedPageBreak/>
+              <w:drawing>
+                <wp:inline distT="0" distB="0" distL="0" distR="0" wp14:anchorId="42FA8DA2" wp14:editId="27BBEB28">
+                  <wp:extent cx="3947303" cy="7164853"/>
+                  <wp:effectExtent l="0" t="0" r="0" b="0"/>
+                  <wp:docPr id="498757832" name="Imagem 1"/>
+                  <wp:cNvGraphicFramePr>
+                    <a:graphicFrameLocks xmlns:a="http://schemas.openxmlformats.org/drawingml/2006/main" noChangeAspect="1"/>
+                  </wp:cNvGraphicFramePr>
+                  <a:graphic xmlns:a="http://schemas.openxmlformats.org/drawingml/2006/main">
+                    <a:graphicData uri="http://schemas.openxmlformats.org/drawingml/2006/picture">
+                      <pic:pic xmlns:pic="http://schemas.openxmlformats.org/drawingml/2006/picture">
+                        <pic:nvPicPr>
+                          <pic:cNvPr id="498757832" name=""/>
+                          <pic:cNvPicPr/>
+                        </pic:nvPicPr>
+                        <pic:blipFill>
+                          <a:blip r:embed="rId28"/>
+                          <a:stretch>
+                            <a:fillRect/>
+                          </a:stretch>
+                        </pic:blipFill>
+                        <pic:spPr>
+                          <a:xfrm>
+                            <a:off x="0" y="0"/>
+                            <a:ext cx="3949822" cy="7169425"/>
+                          </a:xfrm>
+                          <a:prstGeom prst="rect">
+                            <a:avLst/>
+                          </a:prstGeom>
+                        </pic:spPr>
+                      </pic:pic>
+                    </a:graphicData>
+                  </a:graphic>
+                </wp:inline>
+              </w:drawing>
             </w:r>
           </w:p>
         </w:tc>
@@ -5877,122 +6021,19 @@
         <w:t>Propostos</w:t>
       </w:r>
     </w:p>
-    <w:tbl>
-      <w:tblPr>
-        <w:tblStyle w:val="TabelacomGrelha"/>
-        <w:tblW w:w="9450" w:type="dxa"/>
-        <w:tblInd w:w="1008" w:type="dxa"/>
-        <w:tblLook w:val="04A0" w:firstRow="1" w:lastRow="0" w:firstColumn="1" w:lastColumn="0" w:noHBand="0" w:noVBand="1"/>
-      </w:tblPr>
-      <w:tblGrid>
-        <w:gridCol w:w="2340"/>
-        <w:gridCol w:w="7110"/>
-      </w:tblGrid>
-      <w:tr>
-        <w:trPr>
-          <w:trHeight w:val="576"/>
-        </w:trPr>
-        <w:tc>
-          <w:tcPr>
-            <w:tcW w:w="2340" w:type="dxa"/>
-            <w:shd w:val="clear" w:color="auto" w:fill="F2F2F2" w:themeFill="background1" w:themeFillShade="F2"/>
-            <w:vAlign w:val="center"/>
-          </w:tcPr>
-          <w:p>
-            <w:r>
-              <w:br w:type="page"/>
-            </w:r>
-            <w:r>
-              <w:t>Nome da área da tela</w:t>
-            </w:r>
-          </w:p>
-        </w:tc>
-        <w:tc>
-          <w:tcPr>
-            <w:tcW w:w="7110" w:type="dxa"/>
-            <w:shd w:val="clear" w:color="auto" w:fill="F2F2F2" w:themeFill="background1" w:themeFillShade="F2"/>
-            <w:vAlign w:val="center"/>
-          </w:tcPr>
-          <w:p>
-            <w:r>
-              <w:t>Valor</w:t>
-            </w:r>
-          </w:p>
-        </w:tc>
-      </w:tr>
-      <w:tr>
-        <w:trPr>
-          <w:trHeight w:val="576"/>
-        </w:trPr>
-        <w:tc>
-          <w:tcPr>
-            <w:tcW w:w="2340" w:type="dxa"/>
-            <w:shd w:val="clear" w:color="auto" w:fill="F2F2F2" w:themeFill="background1" w:themeFillShade="F2"/>
-            <w:vAlign w:val="center"/>
-          </w:tcPr>
-          <w:p>
-            <w:r>
-              <w:t>VIEWNAME</w:t>
-            </w:r>
-          </w:p>
-        </w:tc>
-        <w:tc>
-          <w:tcPr>
-            <w:tcW w:w="7110" w:type="dxa"/>
-            <w:vAlign w:val="center"/>
-          </w:tcPr>
-          <w:p>
-            <w:pPr>
-              <w:spacing w:line="276" w:lineRule="auto"/>
-              <w:jc w:val="both"/>
-            </w:pPr>
-            <w:r>
-              <w:t>Inserir a tabela</w:t>
-            </w:r>
-            <w:r>
-              <w:t xml:space="preserve"> </w:t>
-            </w:r>
-          </w:p>
-        </w:tc>
-      </w:tr>
-      <w:tr>
-        <w:trPr>
-          <w:trHeight w:val="576"/>
-        </w:trPr>
-        <w:tc>
-          <w:tcPr>
-            <w:tcW w:w="2340" w:type="dxa"/>
-            <w:shd w:val="clear" w:color="auto" w:fill="F2F2F2" w:themeFill="background1" w:themeFillShade="F2"/>
-            <w:vAlign w:val="center"/>
-          </w:tcPr>
-          <w:p>
-            <w:r>
-              <w:t>UPDATE</w:t>
-            </w:r>
-          </w:p>
-        </w:tc>
-        <w:tc>
-          <w:tcPr>
-            <w:tcW w:w="7110" w:type="dxa"/>
-            <w:vAlign w:val="center"/>
-          </w:tcPr>
-          <w:p>
-            <w:pPr>
-              <w:spacing w:line="276" w:lineRule="auto"/>
-              <w:jc w:val="both"/>
-            </w:pPr>
-            <w:r>
-              <w:t>X</w:t>
-            </w:r>
-          </w:p>
-        </w:tc>
-      </w:tr>
-    </w:tbl>
-    <w:p>
-      <w:pPr>
-        <w:spacing w:before="240" w:after="240" w:line="360" w:lineRule="auto"/>
-        <w:jc w:val="both"/>
-      </w:pPr>
+    <w:p>
+      <w:pPr>
+        <w:pStyle w:val="PargrafodaLista"/>
+        <w:numPr>
+          <w:ilvl w:val="0"/>
+          <w:numId w:val="40"/>
+        </w:numPr>
+        <w:spacing w:before="240" w:after="240" w:line="360" w:lineRule="auto"/>
+        <w:jc w:val="both"/>
+      </w:pPr>
+      <w:r>
+        <w:t>Clicar no F4 (ajuda de pesquisa) para obter áreas da transação</w:t>
+      </w:r>
     </w:p>
     <w:p>
       <w:pPr>
@@ -6076,6 +6117,169 @@
       </w:pPr>
       <w:r>
         <w:t>Por defeito já vem selecionada</w:t>
+      </w:r>
+    </w:p>
+    <w:tbl>
+      <w:tblPr>
+        <w:tblStyle w:val="TabelacomGrelha"/>
+        <w:tblW w:w="0" w:type="auto"/>
+        <w:tblInd w:w="900" w:type="dxa"/>
+        <w:tblBorders>
+          <w:bottom w:val="single" w:sz="4" w:space="0" w:color="BFBFBF" w:themeColor="background1" w:themeShade="BF"/>
+        </w:tblBorders>
+        <w:tblLook w:val="04A0" w:firstRow="1" w:lastRow="0" w:firstColumn="1" w:lastColumn="0" w:noHBand="0" w:noVBand="1"/>
+      </w:tblPr>
+      <w:tblGrid>
+        <w:gridCol w:w="4566"/>
+        <w:gridCol w:w="5561"/>
+      </w:tblGrid>
+      <w:tr>
+        <w:tc>
+          <w:tcPr>
+            <w:tcW w:w="3168" w:type="dxa"/>
+            <w:tcBorders>
+              <w:top w:val="single" w:sz="4" w:space="0" w:color="BFBFBF" w:themeColor="background1" w:themeShade="BF"/>
+              <w:left w:val="single" w:sz="4" w:space="0" w:color="BFBFBF" w:themeColor="background1" w:themeShade="BF"/>
+              <w:right w:val="single" w:sz="4" w:space="0" w:color="BFBFBF" w:themeColor="background1" w:themeShade="BF"/>
+            </w:tcBorders>
+          </w:tcPr>
+          <w:p>
+            <w:pPr>
+              <w:spacing w:before="240" w:after="240" w:line="360" w:lineRule="auto"/>
+              <w:jc w:val="center"/>
+            </w:pPr>
+            <w:r>
+              <w:rPr>
+                <w:noProof/>
+              </w:rPr>
+              <w:drawing>
+                <wp:inline distT="0" distB="0" distL="0" distR="0" wp14:anchorId="39705DFB" wp14:editId="26D22619">
+                  <wp:extent cx="2762442" cy="1802921"/>
+                  <wp:effectExtent l="0" t="0" r="0" b="6985"/>
+                  <wp:docPr id="90078904" name="Imagem 1"/>
+                  <wp:cNvGraphicFramePr>
+                    <a:graphicFrameLocks xmlns:a="http://schemas.openxmlformats.org/drawingml/2006/main" noChangeAspect="1"/>
+                  </wp:cNvGraphicFramePr>
+                  <a:graphic xmlns:a="http://schemas.openxmlformats.org/drawingml/2006/main">
+                    <a:graphicData uri="http://schemas.openxmlformats.org/drawingml/2006/picture">
+                      <pic:pic xmlns:pic="http://schemas.openxmlformats.org/drawingml/2006/picture">
+                        <pic:nvPicPr>
+                          <pic:cNvPr id="1993428178" name=""/>
+                          <pic:cNvPicPr/>
+                        </pic:nvPicPr>
+                        <pic:blipFill>
+                          <a:blip r:embed="rId13"/>
+                          <a:stretch>
+                            <a:fillRect/>
+                          </a:stretch>
+                        </pic:blipFill>
+                        <pic:spPr>
+                          <a:xfrm>
+                            <a:off x="0" y="0"/>
+                            <a:ext cx="2776596" cy="1812159"/>
+                          </a:xfrm>
+                          <a:prstGeom prst="rect">
+                            <a:avLst/>
+                          </a:prstGeom>
+                        </pic:spPr>
+                      </pic:pic>
+                    </a:graphicData>
+                  </a:graphic>
+                </wp:inline>
+              </w:drawing>
+            </w:r>
+          </w:p>
+        </w:tc>
+        <w:tc>
+          <w:tcPr>
+            <w:tcW w:w="3168" w:type="dxa"/>
+            <w:tcBorders>
+              <w:top w:val="single" w:sz="4" w:space="0" w:color="BFBFBF" w:themeColor="background1" w:themeShade="BF"/>
+              <w:left w:val="single" w:sz="4" w:space="0" w:color="BFBFBF" w:themeColor="background1" w:themeShade="BF"/>
+              <w:right w:val="single" w:sz="4" w:space="0" w:color="BFBFBF" w:themeColor="background1" w:themeShade="BF"/>
+            </w:tcBorders>
+          </w:tcPr>
+          <w:p>
+            <w:pPr>
+              <w:spacing w:before="240" w:after="240" w:line="360" w:lineRule="auto"/>
+              <w:jc w:val="center"/>
+            </w:pPr>
+            <w:r>
+              <w:rPr>
+                <w:noProof/>
+              </w:rPr>
+              <w:drawing>
+                <wp:inline distT="0" distB="0" distL="0" distR="0" wp14:anchorId="670C6499" wp14:editId="617C216A">
+                  <wp:extent cx="3394136" cy="1092444"/>
+                  <wp:effectExtent l="0" t="0" r="0" b="0"/>
+                  <wp:docPr id="801472612" name="Imagem 1"/>
+                  <wp:cNvGraphicFramePr>
+                    <a:graphicFrameLocks xmlns:a="http://schemas.openxmlformats.org/drawingml/2006/main" noChangeAspect="1"/>
+                  </wp:cNvGraphicFramePr>
+                  <a:graphic xmlns:a="http://schemas.openxmlformats.org/drawingml/2006/main">
+                    <a:graphicData uri="http://schemas.openxmlformats.org/drawingml/2006/picture">
+                      <pic:pic xmlns:pic="http://schemas.openxmlformats.org/drawingml/2006/picture">
+                        <pic:nvPicPr>
+                          <pic:cNvPr id="1605972572" name=""/>
+                          <pic:cNvPicPr/>
+                        </pic:nvPicPr>
+                        <pic:blipFill>
+                          <a:blip r:embed="rId14"/>
+                          <a:stretch>
+                            <a:fillRect/>
+                          </a:stretch>
+                        </pic:blipFill>
+                        <pic:spPr>
+                          <a:xfrm>
+                            <a:off x="0" y="0"/>
+                            <a:ext cx="3415582" cy="1099347"/>
+                          </a:xfrm>
+                          <a:prstGeom prst="rect">
+                            <a:avLst/>
+                          </a:prstGeom>
+                        </pic:spPr>
+                      </pic:pic>
+                    </a:graphicData>
+                  </a:graphic>
+                </wp:inline>
+              </w:drawing>
+            </w:r>
+          </w:p>
+        </w:tc>
+      </w:tr>
+    </w:tbl>
+    <w:p/>
+    <w:p>
+      <w:pPr>
+        <w:spacing w:before="240" w:after="240" w:line="360" w:lineRule="auto"/>
+        <w:ind w:left="900"/>
+        <w:jc w:val="both"/>
+        <w:rPr>
+          <w:u w:val="single"/>
+        </w:rPr>
+      </w:pPr>
+      <w:r>
+        <w:t>Testar</w:t>
+      </w:r>
+      <w:r>
+        <w:t xml:space="preserve"> a nova </w:t>
+      </w:r>
+      <w:r>
+        <w:t>transação.</w:t>
+      </w:r>
+    </w:p>
+    <w:p>
+      <w:pPr>
+        <w:pStyle w:val="PargrafodaLista"/>
+        <w:numPr>
+          <w:ilvl w:val="0"/>
+          <w:numId w:val="29"/>
+        </w:numPr>
+        <w:spacing w:before="240" w:after="240" w:line="360" w:lineRule="auto"/>
+        <w:jc w:val="both"/>
+      </w:pPr>
+      <w:r>
+        <w:t>Escrever no campo de dados a nova transação criada</w:t>
       </w:r>
     </w:p>
     <w:tbl>
@@ -6091,7 +6295,7 @@
         <w:tblLook w:val="04A0" w:firstRow="1" w:lastRow="0" w:firstColumn="1" w:lastColumn="0" w:noHBand="0" w:noVBand="1"/>
       </w:tblPr>
       <w:tblGrid>
-        <w:gridCol w:w="9450"/>
+        <w:gridCol w:w="9816"/>
       </w:tblGrid>
       <w:tr>
         <w:tc>
@@ -6110,76 +6314,41 @@
               <w:jc w:val="center"/>
             </w:pPr>
             <w:r>
-              <w:t>IMAGEM</w:t>
-            </w:r>
-          </w:p>
-        </w:tc>
-      </w:tr>
-    </w:tbl>
-    <w:p/>
-    <w:p>
-      <w:pPr>
-        <w:spacing w:before="240" w:after="240" w:line="360" w:lineRule="auto"/>
-        <w:ind w:left="900"/>
-        <w:jc w:val="both"/>
-        <w:rPr>
-          <w:u w:val="single"/>
-        </w:rPr>
-      </w:pPr>
-      <w:r>
-        <w:t xml:space="preserve">Ativar a nova </w:t>
-      </w:r>
-      <w:r>
-        <w:t>transação.</w:t>
-      </w:r>
-    </w:p>
-    <w:p>
-      <w:pPr>
-        <w:pStyle w:val="PargrafodaLista"/>
-        <w:numPr>
-          <w:ilvl w:val="0"/>
-          <w:numId w:val="29"/>
-        </w:numPr>
-        <w:spacing w:before="240" w:after="240" w:line="360" w:lineRule="auto"/>
-        <w:jc w:val="both"/>
-      </w:pPr>
-      <w:r>
-        <w:t>Clicar no ícone da varinha ou utilizar tecla de atalho CTRL+F3</w:t>
-      </w:r>
-    </w:p>
-    <w:tbl>
-      <w:tblPr>
-        <w:tblStyle w:val="TabelacomGrelha"/>
-        <w:tblW w:w="0" w:type="auto"/>
-        <w:tblInd w:w="1008" w:type="dxa"/>
-        <w:tblBorders>
-          <w:bottom w:val="single" w:sz="4" w:space="0" w:color="BFBFBF" w:themeColor="background1" w:themeShade="BF"/>
-          <w:insideH w:val="none" w:sz="0" w:space="0" w:color="auto"/>
-          <w:insideV w:val="none" w:sz="0" w:space="0" w:color="auto"/>
-        </w:tblBorders>
-        <w:tblLook w:val="04A0" w:firstRow="1" w:lastRow="0" w:firstColumn="1" w:lastColumn="0" w:noHBand="0" w:noVBand="1"/>
-      </w:tblPr>
-      <w:tblGrid>
-        <w:gridCol w:w="9450"/>
-      </w:tblGrid>
-      <w:tr>
-        <w:tc>
-          <w:tcPr>
-            <w:tcW w:w="9450" w:type="dxa"/>
-            <w:tcBorders>
-              <w:top w:val="single" w:sz="4" w:space="0" w:color="BFBFBF" w:themeColor="background1" w:themeShade="BF"/>
-              <w:left w:val="single" w:sz="4" w:space="0" w:color="BFBFBF" w:themeColor="background1" w:themeShade="BF"/>
-              <w:right w:val="single" w:sz="4" w:space="0" w:color="BFBFBF" w:themeColor="background1" w:themeShade="BF"/>
-            </w:tcBorders>
-          </w:tcPr>
-          <w:p>
-            <w:pPr>
-              <w:pStyle w:val="PargrafodaLista"/>
-              <w:spacing w:before="240" w:after="240" w:line="360" w:lineRule="auto"/>
-              <w:jc w:val="center"/>
-            </w:pPr>
-            <w:r>
-              <w:t>IMAGEM</w:t>
+              <w:drawing>
+                <wp:inline distT="0" distB="0" distL="0" distR="0" wp14:anchorId="493F84BA" wp14:editId="0E18884D">
+                  <wp:extent cx="6090699" cy="289603"/>
+                  <wp:effectExtent l="0" t="0" r="5715" b="0"/>
+                  <wp:docPr id="2086299941" name="Imagem 1"/>
+                  <wp:cNvGraphicFramePr>
+                    <a:graphicFrameLocks xmlns:a="http://schemas.openxmlformats.org/drawingml/2006/main" noChangeAspect="1"/>
+                  </wp:cNvGraphicFramePr>
+                  <a:graphic xmlns:a="http://schemas.openxmlformats.org/drawingml/2006/main">
+                    <a:graphicData uri="http://schemas.openxmlformats.org/drawingml/2006/picture">
+                      <pic:pic xmlns:pic="http://schemas.openxmlformats.org/drawingml/2006/picture">
+                        <pic:nvPicPr>
+                          <pic:cNvPr id="2086299941" name=""/>
+                          <pic:cNvPicPr/>
+                        </pic:nvPicPr>
+                        <pic:blipFill>
+                          <a:blip r:embed="rId29"/>
+                          <a:stretch>
+                            <a:fillRect/>
+                          </a:stretch>
+                        </pic:blipFill>
+                        <pic:spPr>
+                          <a:xfrm>
+                            <a:off x="0" y="0"/>
+                            <a:ext cx="6145136" cy="292191"/>
+                          </a:xfrm>
+                          <a:prstGeom prst="rect">
+                            <a:avLst/>
+                          </a:prstGeom>
+                        </pic:spPr>
+                      </pic:pic>
+                    </a:graphicData>
+                  </a:graphic>
+                </wp:inline>
+              </w:drawing>
             </w:r>
           </w:p>
         </w:tc>
@@ -12342,6 +12511,92 @@
     </w:lvl>
   </w:abstractNum>
   <w:abstractNum w:abstractNumId="14" w15:restartNumberingAfterBreak="0">
+    <w:nsid w:val="366B723D"/>
+    <w:multiLevelType w:val="hybridMultilevel"/>
+    <w:tmpl w:val="21507004"/>
+    <w:lvl w:ilvl="0" w:tplc="0409000F">
+      <w:start w:val="1"/>
+      <w:numFmt w:val="decimal"/>
+      <w:lvlText w:val="%1."/>
+      <w:lvlJc w:val="left"/>
+      <w:pPr>
+        <w:ind w:left="1620" w:hanging="360"/>
+      </w:pPr>
+    </w:lvl>
+    <w:lvl w:ilvl="1" w:tplc="FFFFFFFF" w:tentative="1">
+      <w:start w:val="1"/>
+      <w:numFmt w:val="lowerLetter"/>
+      <w:lvlText w:val="%2."/>
+      <w:lvlJc w:val="left"/>
+      <w:pPr>
+        <w:ind w:left="2340" w:hanging="360"/>
+      </w:pPr>
+    </w:lvl>
+    <w:lvl w:ilvl="2" w:tplc="FFFFFFFF" w:tentative="1">
+      <w:start w:val="1"/>
+      <w:numFmt w:val="lowerRoman"/>
+      <w:lvlText w:val="%3."/>
+      <w:lvlJc w:val="right"/>
+      <w:pPr>
+        <w:ind w:left="3060" w:hanging="180"/>
+      </w:pPr>
+    </w:lvl>
+    <w:lvl w:ilvl="3" w:tplc="FFFFFFFF" w:tentative="1">
+      <w:start w:val="1"/>
+      <w:numFmt w:val="decimal"/>
+      <w:lvlText w:val="%4."/>
+      <w:lvlJc w:val="left"/>
+      <w:pPr>
+        <w:ind w:left="3780" w:hanging="360"/>
+      </w:pPr>
+    </w:lvl>
+    <w:lvl w:ilvl="4" w:tplc="FFFFFFFF" w:tentative="1">
+      <w:start w:val="1"/>
+      <w:numFmt w:val="lowerLetter"/>
+      <w:lvlText w:val="%5."/>
+      <w:lvlJc w:val="left"/>
+      <w:pPr>
+        <w:ind w:left="4500" w:hanging="360"/>
+      </w:pPr>
+    </w:lvl>
+    <w:lvl w:ilvl="5" w:tplc="FFFFFFFF" w:tentative="1">
+      <w:start w:val="1"/>
+      <w:numFmt w:val="lowerRoman"/>
+      <w:lvlText w:val="%6."/>
+      <w:lvlJc w:val="right"/>
+      <w:pPr>
+        <w:ind w:left="5220" w:hanging="180"/>
+      </w:pPr>
+    </w:lvl>
+    <w:lvl w:ilvl="6" w:tplc="FFFFFFFF" w:tentative="1">
+      <w:start w:val="1"/>
+      <w:numFmt w:val="decimal"/>
+      <w:lvlText w:val="%7."/>
+      <w:lvlJc w:val="left"/>
+      <w:pPr>
+        <w:ind w:left="5940" w:hanging="360"/>
+      </w:pPr>
+    </w:lvl>
+    <w:lvl w:ilvl="7" w:tplc="FFFFFFFF" w:tentative="1">
+      <w:start w:val="1"/>
+      <w:numFmt w:val="lowerLetter"/>
+      <w:lvlText w:val="%8."/>
+      <w:lvlJc w:val="left"/>
+      <w:pPr>
+        <w:ind w:left="6660" w:hanging="360"/>
+      </w:pPr>
+    </w:lvl>
+    <w:lvl w:ilvl="8" w:tplc="FFFFFFFF" w:tentative="1">
+      <w:start w:val="1"/>
+      <w:numFmt w:val="lowerRoman"/>
+      <w:lvlText w:val="%9."/>
+      <w:lvlJc w:val="right"/>
+      <w:pPr>
+        <w:ind w:left="7380" w:hanging="180"/>
+      </w:pPr>
+    </w:lvl>
+  </w:abstractNum>
+  <w:abstractNum w:abstractNumId="15" w15:restartNumberingAfterBreak="0">
     <w:nsid w:val="36F3492D"/>
     <w:multiLevelType w:val="hybridMultilevel"/>
     <w:tmpl w:val="6B668D1C"/>
@@ -12427,7 +12682,7 @@
       </w:pPr>
     </w:lvl>
   </w:abstractNum>
-  <w:abstractNum w:abstractNumId="15" w15:restartNumberingAfterBreak="0">
+  <w:abstractNum w:abstractNumId="16" w15:restartNumberingAfterBreak="0">
     <w:nsid w:val="37D94F5A"/>
     <w:multiLevelType w:val="hybridMultilevel"/>
     <w:tmpl w:val="6B668D1C"/>
@@ -12513,7 +12768,7 @@
       </w:pPr>
     </w:lvl>
   </w:abstractNum>
-  <w:abstractNum w:abstractNumId="16" w15:restartNumberingAfterBreak="0">
+  <w:abstractNum w:abstractNumId="17" w15:restartNumberingAfterBreak="0">
     <w:nsid w:val="3E8A7A27"/>
     <w:multiLevelType w:val="hybridMultilevel"/>
     <w:tmpl w:val="FC5E5340"/>
@@ -12599,7 +12854,7 @@
       </w:pPr>
     </w:lvl>
   </w:abstractNum>
-  <w:abstractNum w:abstractNumId="17" w15:restartNumberingAfterBreak="0">
+  <w:abstractNum w:abstractNumId="18" w15:restartNumberingAfterBreak="0">
     <w:nsid w:val="3F167EE1"/>
     <w:multiLevelType w:val="hybridMultilevel"/>
     <w:tmpl w:val="6B668D1C"/>
@@ -12685,7 +12940,7 @@
       </w:pPr>
     </w:lvl>
   </w:abstractNum>
-  <w:abstractNum w:abstractNumId="18" w15:restartNumberingAfterBreak="0">
+  <w:abstractNum w:abstractNumId="19" w15:restartNumberingAfterBreak="0">
     <w:nsid w:val="44233F52"/>
     <w:multiLevelType w:val="hybridMultilevel"/>
     <w:tmpl w:val="6540B076"/>
@@ -12771,7 +13026,7 @@
       </w:pPr>
     </w:lvl>
   </w:abstractNum>
-  <w:abstractNum w:abstractNumId="19" w15:restartNumberingAfterBreak="0">
+  <w:abstractNum w:abstractNumId="20" w15:restartNumberingAfterBreak="0">
     <w:nsid w:val="4A450AD5"/>
     <w:multiLevelType w:val="hybridMultilevel"/>
     <w:tmpl w:val="6B2AA472"/>
@@ -12857,7 +13112,7 @@
       </w:pPr>
     </w:lvl>
   </w:abstractNum>
-  <w:abstractNum w:abstractNumId="20" w15:restartNumberingAfterBreak="0">
+  <w:abstractNum w:abstractNumId="21" w15:restartNumberingAfterBreak="0">
     <w:nsid w:val="4B62379F"/>
     <w:multiLevelType w:val="hybridMultilevel"/>
     <w:tmpl w:val="FC5E5340"/>
@@ -12943,7 +13198,7 @@
       </w:pPr>
     </w:lvl>
   </w:abstractNum>
-  <w:abstractNum w:abstractNumId="21" w15:restartNumberingAfterBreak="0">
+  <w:abstractNum w:abstractNumId="22" w15:restartNumberingAfterBreak="0">
     <w:nsid w:val="4C6B698E"/>
     <w:multiLevelType w:val="hybridMultilevel"/>
     <w:tmpl w:val="6B2AA472"/>
@@ -13029,7 +13284,7 @@
       </w:pPr>
     </w:lvl>
   </w:abstractNum>
-  <w:abstractNum w:abstractNumId="22" w15:restartNumberingAfterBreak="0">
+  <w:abstractNum w:abstractNumId="23" w15:restartNumberingAfterBreak="0">
     <w:nsid w:val="50EB051E"/>
     <w:multiLevelType w:val="hybridMultilevel"/>
     <w:tmpl w:val="6B668D1C"/>
@@ -13115,7 +13370,7 @@
       </w:pPr>
     </w:lvl>
   </w:abstractNum>
-  <w:abstractNum w:abstractNumId="23" w15:restartNumberingAfterBreak="0">
+  <w:abstractNum w:abstractNumId="24" w15:restartNumberingAfterBreak="0">
     <w:nsid w:val="54D81A6F"/>
     <w:multiLevelType w:val="hybridMultilevel"/>
     <w:tmpl w:val="6B668D1C"/>
@@ -13201,7 +13456,7 @@
       </w:pPr>
     </w:lvl>
   </w:abstractNum>
-  <w:abstractNum w:abstractNumId="24" w15:restartNumberingAfterBreak="0">
+  <w:abstractNum w:abstractNumId="25" w15:restartNumberingAfterBreak="0">
     <w:nsid w:val="557F2150"/>
     <w:multiLevelType w:val="hybridMultilevel"/>
     <w:tmpl w:val="87A06874"/>
@@ -13287,7 +13542,7 @@
       </w:pPr>
     </w:lvl>
   </w:abstractNum>
-  <w:abstractNum w:abstractNumId="25" w15:restartNumberingAfterBreak="0">
+  <w:abstractNum w:abstractNumId="26" w15:restartNumberingAfterBreak="0">
     <w:nsid w:val="5658240F"/>
     <w:multiLevelType w:val="hybridMultilevel"/>
     <w:tmpl w:val="6A5473C2"/>
@@ -13373,7 +13628,7 @@
       </w:pPr>
     </w:lvl>
   </w:abstractNum>
-  <w:abstractNum w:abstractNumId="26" w15:restartNumberingAfterBreak="0">
+  <w:abstractNum w:abstractNumId="27" w15:restartNumberingAfterBreak="0">
     <w:nsid w:val="58632412"/>
     <w:multiLevelType w:val="hybridMultilevel"/>
     <w:tmpl w:val="6B668D1C"/>
@@ -13459,7 +13714,7 @@
       </w:pPr>
     </w:lvl>
   </w:abstractNum>
-  <w:abstractNum w:abstractNumId="27" w15:restartNumberingAfterBreak="0">
+  <w:abstractNum w:abstractNumId="28" w15:restartNumberingAfterBreak="0">
     <w:nsid w:val="5A581D34"/>
     <w:multiLevelType w:val="hybridMultilevel"/>
     <w:tmpl w:val="79A2D384"/>
@@ -13545,7 +13800,7 @@
       </w:pPr>
     </w:lvl>
   </w:abstractNum>
-  <w:abstractNum w:abstractNumId="28" w15:restartNumberingAfterBreak="0">
+  <w:abstractNum w:abstractNumId="29" w15:restartNumberingAfterBreak="0">
     <w:nsid w:val="5E911C8F"/>
     <w:multiLevelType w:val="hybridMultilevel"/>
     <w:tmpl w:val="F4C4BC46"/>
@@ -13631,7 +13886,7 @@
       </w:pPr>
     </w:lvl>
   </w:abstractNum>
-  <w:abstractNum w:abstractNumId="29" w15:restartNumberingAfterBreak="0">
+  <w:abstractNum w:abstractNumId="30" w15:restartNumberingAfterBreak="0">
     <w:nsid w:val="64DD3818"/>
     <w:multiLevelType w:val="hybridMultilevel"/>
     <w:tmpl w:val="6B668D1C"/>
@@ -13717,7 +13972,7 @@
       </w:pPr>
     </w:lvl>
   </w:abstractNum>
-  <w:abstractNum w:abstractNumId="30" w15:restartNumberingAfterBreak="0">
+  <w:abstractNum w:abstractNumId="31" w15:restartNumberingAfterBreak="0">
     <w:nsid w:val="6A631D24"/>
     <w:multiLevelType w:val="hybridMultilevel"/>
     <w:tmpl w:val="FC5E5340"/>
@@ -13803,7 +14058,7 @@
       </w:pPr>
     </w:lvl>
   </w:abstractNum>
-  <w:abstractNum w:abstractNumId="31" w15:restartNumberingAfterBreak="0">
+  <w:abstractNum w:abstractNumId="32" w15:restartNumberingAfterBreak="0">
     <w:nsid w:val="723E16EC"/>
     <w:multiLevelType w:val="hybridMultilevel"/>
     <w:tmpl w:val="6B668D1C"/>
@@ -13889,7 +14144,7 @@
       </w:pPr>
     </w:lvl>
   </w:abstractNum>
-  <w:abstractNum w:abstractNumId="32" w15:restartNumberingAfterBreak="0">
+  <w:abstractNum w:abstractNumId="33" w15:restartNumberingAfterBreak="0">
     <w:nsid w:val="72F02B5C"/>
     <w:multiLevelType w:val="hybridMultilevel"/>
     <w:tmpl w:val="F4C4BC46"/>
@@ -13975,7 +14230,7 @@
       </w:pPr>
     </w:lvl>
   </w:abstractNum>
-  <w:abstractNum w:abstractNumId="33" w15:restartNumberingAfterBreak="0">
+  <w:abstractNum w:abstractNumId="34" w15:restartNumberingAfterBreak="0">
     <w:nsid w:val="78297E3D"/>
     <w:multiLevelType w:val="hybridMultilevel"/>
     <w:tmpl w:val="6B668D1C"/>
@@ -14061,10 +14316,10 @@
       </w:pPr>
     </w:lvl>
   </w:abstractNum>
-  <w:abstractNum w:abstractNumId="34" w15:restartNumberingAfterBreak="0">
+  <w:abstractNum w:abstractNumId="35" w15:restartNumberingAfterBreak="0">
     <w:nsid w:val="7BDE36D4"/>
     <w:multiLevelType w:val="hybridMultilevel"/>
-    <w:tmpl w:val="28209998"/>
+    <w:tmpl w:val="AFE8C8E4"/>
     <w:lvl w:ilvl="0" w:tplc="FFFFFFFF">
       <w:start w:val="1"/>
       <w:numFmt w:val="decimal"/>
@@ -14147,7 +14402,7 @@
       </w:pPr>
     </w:lvl>
   </w:abstractNum>
-  <w:abstractNum w:abstractNumId="35" w15:restartNumberingAfterBreak="0">
+  <w:abstractNum w:abstractNumId="36" w15:restartNumberingAfterBreak="0">
     <w:nsid w:val="7E7A4F70"/>
     <w:multiLevelType w:val="hybridMultilevel"/>
     <w:tmpl w:val="EC4CB9EE"/>
@@ -14233,7 +14488,7 @@
       </w:pPr>
     </w:lvl>
   </w:abstractNum>
-  <w:abstractNum w:abstractNumId="36" w15:restartNumberingAfterBreak="0">
+  <w:abstractNum w:abstractNumId="37" w15:restartNumberingAfterBreak="0">
     <w:nsid w:val="7F571165"/>
     <w:multiLevelType w:val="hybridMultilevel"/>
     <w:tmpl w:val="FC5E5340"/>
@@ -14319,7 +14574,7 @@
       </w:pPr>
     </w:lvl>
   </w:abstractNum>
-  <w:abstractNum w:abstractNumId="37" w15:restartNumberingAfterBreak="0">
+  <w:abstractNum w:abstractNumId="38" w15:restartNumberingAfterBreak="0">
     <w:nsid w:val="7F7A4E75"/>
     <w:multiLevelType w:val="hybridMultilevel"/>
     <w:tmpl w:val="6540B076"/>
@@ -14405,7 +14660,7 @@
       </w:pPr>
     </w:lvl>
   </w:abstractNum>
-  <w:abstractNum w:abstractNumId="38" w15:restartNumberingAfterBreak="0">
+  <w:abstractNum w:abstractNumId="39" w15:restartNumberingAfterBreak="0">
     <w:nsid w:val="7FFB0B88"/>
     <w:multiLevelType w:val="hybridMultilevel"/>
     <w:tmpl w:val="461859A6"/>
@@ -14492,7 +14747,7 @@
     </w:lvl>
   </w:abstractNum>
   <w:num w:numId="1" w16cid:durableId="1970285690">
-    <w:abstractNumId w:val="31"/>
+    <w:abstractNumId w:val="32"/>
   </w:num>
   <w:num w:numId="2" w16cid:durableId="690954198">
     <w:abstractNumId w:val="2"/>
@@ -14501,55 +14756,55 @@
     <w:abstractNumId w:val="7"/>
   </w:num>
   <w:num w:numId="4" w16cid:durableId="1896696259">
-    <w:abstractNumId w:val="37"/>
+    <w:abstractNumId w:val="38"/>
   </w:num>
   <w:num w:numId="5" w16cid:durableId="299505503">
-    <w:abstractNumId w:val="27"/>
+    <w:abstractNumId w:val="28"/>
   </w:num>
   <w:num w:numId="6" w16cid:durableId="1209806981">
-    <w:abstractNumId w:val="33"/>
+    <w:abstractNumId w:val="34"/>
   </w:num>
   <w:num w:numId="7" w16cid:durableId="1367637077">
     <w:abstractNumId w:val="1"/>
   </w:num>
   <w:num w:numId="8" w16cid:durableId="755711024">
-    <w:abstractNumId w:val="24"/>
+    <w:abstractNumId w:val="25"/>
   </w:num>
   <w:num w:numId="9" w16cid:durableId="241454303">
     <w:abstractNumId w:val="8"/>
   </w:num>
   <w:num w:numId="10" w16cid:durableId="383606059">
+    <w:abstractNumId w:val="31"/>
+  </w:num>
+  <w:num w:numId="11" w16cid:durableId="1384523409">
+    <w:abstractNumId w:val="29"/>
+  </w:num>
+  <w:num w:numId="12" w16cid:durableId="1878009529">
+    <w:abstractNumId w:val="19"/>
+  </w:num>
+  <w:num w:numId="13" w16cid:durableId="413936492">
+    <w:abstractNumId w:val="39"/>
+  </w:num>
+  <w:num w:numId="14" w16cid:durableId="623198653">
     <w:abstractNumId w:val="30"/>
   </w:num>
-  <w:num w:numId="11" w16cid:durableId="1384523409">
-    <w:abstractNumId w:val="28"/>
-  </w:num>
-  <w:num w:numId="12" w16cid:durableId="1878009529">
-    <w:abstractNumId w:val="18"/>
-  </w:num>
-  <w:num w:numId="13" w16cid:durableId="413936492">
-    <w:abstractNumId w:val="38"/>
-  </w:num>
-  <w:num w:numId="14" w16cid:durableId="623198653">
-    <w:abstractNumId w:val="29"/>
-  </w:num>
   <w:num w:numId="15" w16cid:durableId="81803004">
-    <w:abstractNumId w:val="14"/>
+    <w:abstractNumId w:val="15"/>
   </w:num>
   <w:num w:numId="16" w16cid:durableId="2128501864">
-    <w:abstractNumId w:val="22"/>
+    <w:abstractNumId w:val="23"/>
   </w:num>
   <w:num w:numId="17" w16cid:durableId="646394405">
     <w:abstractNumId w:val="13"/>
   </w:num>
   <w:num w:numId="18" w16cid:durableId="1937321589">
-    <w:abstractNumId w:val="36"/>
+    <w:abstractNumId w:val="37"/>
   </w:num>
   <w:num w:numId="19" w16cid:durableId="2146116330">
     <w:abstractNumId w:val="0"/>
   </w:num>
   <w:num w:numId="20" w16cid:durableId="96216878">
-    <w:abstractNumId w:val="16"/>
+    <w:abstractNumId w:val="17"/>
   </w:num>
   <w:num w:numId="21" w16cid:durableId="559559982">
     <w:abstractNumId w:val="4"/>
@@ -14558,7 +14813,7 @@
     <w:abstractNumId w:val="3"/>
   </w:num>
   <w:num w:numId="23" w16cid:durableId="787168324">
-    <w:abstractNumId w:val="32"/>
+    <w:abstractNumId w:val="33"/>
   </w:num>
   <w:num w:numId="24" w16cid:durableId="1285888166">
     <w:abstractNumId w:val="9"/>
@@ -14567,10 +14822,10 @@
     <w:abstractNumId w:val="5"/>
   </w:num>
   <w:num w:numId="26" w16cid:durableId="1165316945">
-    <w:abstractNumId w:val="23"/>
+    <w:abstractNumId w:val="24"/>
   </w:num>
   <w:num w:numId="27" w16cid:durableId="14045392">
-    <w:abstractNumId w:val="20"/>
+    <w:abstractNumId w:val="21"/>
   </w:num>
   <w:num w:numId="28" w16cid:durableId="529684466">
     <w:abstractNumId w:val="6"/>
@@ -14582,31 +14837,34 @@
     <w:abstractNumId w:val="10"/>
   </w:num>
   <w:num w:numId="31" w16cid:durableId="337540258">
-    <w:abstractNumId w:val="21"/>
+    <w:abstractNumId w:val="22"/>
   </w:num>
   <w:num w:numId="32" w16cid:durableId="1000696231">
-    <w:abstractNumId w:val="19"/>
+    <w:abstractNumId w:val="20"/>
   </w:num>
   <w:num w:numId="33" w16cid:durableId="1354914916">
     <w:abstractNumId w:val="11"/>
   </w:num>
   <w:num w:numId="34" w16cid:durableId="1237351818">
+    <w:abstractNumId w:val="36"/>
+  </w:num>
+  <w:num w:numId="35" w16cid:durableId="1888640908">
+    <w:abstractNumId w:val="27"/>
+  </w:num>
+  <w:num w:numId="36" w16cid:durableId="532155319">
     <w:abstractNumId w:val="35"/>
   </w:num>
-  <w:num w:numId="35" w16cid:durableId="1888640908">
+  <w:num w:numId="37" w16cid:durableId="2114277455">
+    <w:abstractNumId w:val="16"/>
+  </w:num>
+  <w:num w:numId="38" w16cid:durableId="383989914">
     <w:abstractNumId w:val="26"/>
   </w:num>
-  <w:num w:numId="36" w16cid:durableId="532155319">
-    <w:abstractNumId w:val="34"/>
+  <w:num w:numId="39" w16cid:durableId="1632125045">
+    <w:abstractNumId w:val="18"/>
   </w:num>
-  <w:num w:numId="37" w16cid:durableId="2114277455">
-    <w:abstractNumId w:val="15"/>
-  </w:num>
-  <w:num w:numId="38" w16cid:durableId="383989914">
-    <w:abstractNumId w:val="25"/>
-  </w:num>
-  <w:num w:numId="39" w16cid:durableId="1632125045">
-    <w:abstractNumId w:val="17"/>
+  <w:num w:numId="40" w16cid:durableId="1845582630">
+    <w:abstractNumId w:val="14"/>
   </w:num>
   <w:numIdMacAtCleanup w:val="37"/>
 </w:numbering>

</xml_diff>

<commit_message>
feat: vision creation images
</commit_message>
<xml_diff>
--- a/sapabap.docx
+++ b/sapabap.docx
@@ -1730,7 +1730,7 @@
             <w:noProof/>
             <w:webHidden/>
           </w:rPr>
-          <w:t>19</w:t>
+          <w:t>20</w:t>
         </w:r>
         <w:r>
           <w:rPr>
@@ -1805,7 +1805,7 @@
             <w:noProof/>
             <w:webHidden/>
           </w:rPr>
-          <w:t>21</w:t>
+          <w:t>22</w:t>
         </w:r>
         <w:r>
           <w:rPr>
@@ -1880,7 +1880,7 @@
             <w:noProof/>
             <w:webHidden/>
           </w:rPr>
-          <w:t>23</w:t>
+          <w:t>24</w:t>
         </w:r>
         <w:r>
           <w:rPr>
@@ -5739,6 +5739,9 @@
             </w:pPr>
             <w:bookmarkStart w:id="14" w:name="_Hlk192857200"/>
             <w:r>
+              <w:rPr>
+                <w:noProof/>
+              </w:rPr>
               <w:drawing>
                 <wp:inline distT="0" distB="0" distL="0" distR="0" wp14:anchorId="0011EB4F" wp14:editId="06228A73">
                   <wp:extent cx="3132621" cy="707366"/>
@@ -5793,6 +5796,9 @@
               <w:jc w:val="center"/>
             </w:pPr>
             <w:r>
+              <w:rPr>
+                <w:noProof/>
+              </w:rPr>
               <w:drawing>
                 <wp:inline distT="0" distB="0" distL="0" distR="0" wp14:anchorId="36186511" wp14:editId="2030A736">
                   <wp:extent cx="3034340" cy="2134623"/>
@@ -5957,6 +5963,9 @@
               <w:jc w:val="center"/>
             </w:pPr>
             <w:r>
+              <w:rPr>
+                <w:noProof/>
+              </w:rPr>
               <w:lastRenderedPageBreak/>
               <w:drawing>
                 <wp:inline distT="0" distB="0" distL="0" distR="0" wp14:anchorId="42FA8DA2" wp14:editId="27BBEB28">
@@ -6314,6 +6323,9 @@
               <w:jc w:val="center"/>
             </w:pPr>
             <w:r>
+              <w:rPr>
+                <w:noProof/>
+              </w:rPr>
               <w:drawing>
                 <wp:inline distT="0" distB="0" distL="0" distR="0" wp14:anchorId="493F84BA" wp14:editId="0E18884D">
                   <wp:extent cx="6090699" cy="289603"/>
@@ -6540,7 +6552,7 @@
         <w:tblLook w:val="04A0" w:firstRow="1" w:lastRow="0" w:firstColumn="1" w:lastColumn="0" w:noHBand="0" w:noVBand="1"/>
       </w:tblPr>
       <w:tblGrid>
-        <w:gridCol w:w="4464"/>
+        <w:gridCol w:w="4477"/>
         <w:gridCol w:w="5087"/>
       </w:tblGrid>
       <w:tr>
@@ -6562,7 +6574,41 @@
             </w:pPr>
             <w:bookmarkStart w:id="17" w:name="_Hlk192858964"/>
             <w:r>
-              <w:t>IMAGEM</w:t>
+              <w:drawing>
+                <wp:inline distT="0" distB="0" distL="0" distR="0" wp14:anchorId="751BFFDD" wp14:editId="6D700F9E">
+                  <wp:extent cx="2706335" cy="1717482"/>
+                  <wp:effectExtent l="0" t="0" r="0" b="0"/>
+                  <wp:docPr id="1970040156" name="Imagem 1"/>
+                  <wp:cNvGraphicFramePr>
+                    <a:graphicFrameLocks xmlns:a="http://schemas.openxmlformats.org/drawingml/2006/main" noChangeAspect="1"/>
+                  </wp:cNvGraphicFramePr>
+                  <a:graphic xmlns:a="http://schemas.openxmlformats.org/drawingml/2006/main">
+                    <a:graphicData uri="http://schemas.openxmlformats.org/drawingml/2006/picture">
+                      <pic:pic xmlns:pic="http://schemas.openxmlformats.org/drawingml/2006/picture">
+                        <pic:nvPicPr>
+                          <pic:cNvPr id="1970040156" name=""/>
+                          <pic:cNvPicPr/>
+                        </pic:nvPicPr>
+                        <pic:blipFill>
+                          <a:blip r:embed="rId30"/>
+                          <a:stretch>
+                            <a:fillRect/>
+                          </a:stretch>
+                        </pic:blipFill>
+                        <pic:spPr>
+                          <a:xfrm>
+                            <a:off x="0" y="0"/>
+                            <a:ext cx="2718872" cy="1725438"/>
+                          </a:xfrm>
+                          <a:prstGeom prst="rect">
+                            <a:avLst/>
+                          </a:prstGeom>
+                        </pic:spPr>
+                      </pic:pic>
+                    </a:graphicData>
+                  </a:graphic>
+                </wp:inline>
+              </w:drawing>
             </w:r>
           </w:p>
         </w:tc>
@@ -6582,7 +6628,41 @@
               <w:jc w:val="center"/>
             </w:pPr>
             <w:r>
-              <w:t>IMAGEM</w:t>
+              <w:drawing>
+                <wp:inline distT="0" distB="0" distL="0" distR="0" wp14:anchorId="0820D287" wp14:editId="6E394661">
+                  <wp:extent cx="1743318" cy="1543265"/>
+                  <wp:effectExtent l="0" t="0" r="9525" b="0"/>
+                  <wp:docPr id="1159359558" name="Imagem 1"/>
+                  <wp:cNvGraphicFramePr>
+                    <a:graphicFrameLocks xmlns:a="http://schemas.openxmlformats.org/drawingml/2006/main" noChangeAspect="1"/>
+                  </wp:cNvGraphicFramePr>
+                  <a:graphic xmlns:a="http://schemas.openxmlformats.org/drawingml/2006/main">
+                    <a:graphicData uri="http://schemas.openxmlformats.org/drawingml/2006/picture">
+                      <pic:pic xmlns:pic="http://schemas.openxmlformats.org/drawingml/2006/picture">
+                        <pic:nvPicPr>
+                          <pic:cNvPr id="1159359558" name=""/>
+                          <pic:cNvPicPr/>
+                        </pic:nvPicPr>
+                        <pic:blipFill>
+                          <a:blip r:embed="rId31"/>
+                          <a:stretch>
+                            <a:fillRect/>
+                          </a:stretch>
+                        </pic:blipFill>
+                        <pic:spPr>
+                          <a:xfrm>
+                            <a:off x="0" y="0"/>
+                            <a:ext cx="1743318" cy="1543265"/>
+                          </a:xfrm>
+                          <a:prstGeom prst="rect">
+                            <a:avLst/>
+                          </a:prstGeom>
+                        </pic:spPr>
+                      </pic:pic>
+                    </a:graphicData>
+                  </a:graphic>
+                </wp:inline>
+              </w:drawing>
             </w:r>
           </w:p>
         </w:tc>
@@ -6605,7 +6685,7 @@
       </w:r>
       <w:proofErr w:type="spellEnd"/>
       <w:r>
-        <w:t xml:space="preserve">. </w:t>
+        <w:t>.</w:t>
       </w:r>
       <w:r>
         <w:rPr>
@@ -6613,547 +6693,8 @@
           <w:bCs/>
           <w:color w:val="FF0000"/>
         </w:rPr>
-        <w:t>(APOS COLOCAR IMAGEM REMOVER A TABELA)</w:t>
-      </w:r>
-    </w:p>
-    <w:tbl>
-      <w:tblPr>
-        <w:tblStyle w:val="TabelacomGrelha"/>
-        <w:tblW w:w="0" w:type="auto"/>
-        <w:tblInd w:w="900" w:type="dxa"/>
-        <w:tblBorders>
-          <w:top w:val="none" w:sz="0" w:space="0" w:color="auto"/>
-          <w:left w:val="none" w:sz="0" w:space="0" w:color="auto"/>
-          <w:bottom w:val="none" w:sz="0" w:space="0" w:color="auto"/>
-          <w:right w:val="none" w:sz="0" w:space="0" w:color="auto"/>
-          <w:insideH w:val="none" w:sz="0" w:space="0" w:color="auto"/>
-          <w:insideV w:val="none" w:sz="0" w:space="0" w:color="auto"/>
-        </w:tblBorders>
-        <w:tblLook w:val="04A0" w:firstRow="1" w:lastRow="0" w:firstColumn="1" w:lastColumn="0" w:noHBand="0" w:noVBand="1"/>
-      </w:tblPr>
-      <w:tblGrid>
-        <w:gridCol w:w="2628"/>
-        <w:gridCol w:w="8032"/>
-      </w:tblGrid>
-      <w:tr>
-        <w:trPr>
-          <w:trHeight w:val="3312"/>
-        </w:trPr>
-        <w:tc>
-          <w:tcPr>
-            <w:tcW w:w="2628" w:type="dxa"/>
-          </w:tcPr>
-          <w:tbl>
-            <w:tblPr>
-              <w:tblStyle w:val="SimplesTabela1"/>
-              <w:tblW w:w="0" w:type="auto"/>
-              <w:tblLook w:val="04A0" w:firstRow="1" w:lastRow="0" w:firstColumn="1" w:lastColumn="0" w:noHBand="0" w:noVBand="1"/>
-            </w:tblPr>
-            <w:tblGrid>
-              <w:gridCol w:w="2068"/>
-            </w:tblGrid>
-            <w:tr>
-              <w:trPr>
-                <w:cnfStyle w:val="100000000000" w:firstRow="1" w:lastRow="0" w:firstColumn="0" w:lastColumn="0" w:oddVBand="0" w:evenVBand="0" w:oddHBand="0" w:evenHBand="0" w:firstRowFirstColumn="0" w:firstRowLastColumn="0" w:lastRowFirstColumn="0" w:lastRowLastColumn="0"/>
-                <w:trHeight w:val="432"/>
-              </w:trPr>
-              <w:tc>
-                <w:tcPr>
-                  <w:cnfStyle w:val="001000000000" w:firstRow="0" w:lastRow="0" w:firstColumn="1" w:lastColumn="0" w:oddVBand="0" w:evenVBand="0" w:oddHBand="0" w:evenHBand="0" w:firstRowFirstColumn="0" w:firstRowLastColumn="0" w:lastRowFirstColumn="0" w:lastRowLastColumn="0"/>
-                  <w:tcW w:w="2068" w:type="dxa"/>
-                </w:tcPr>
-                <w:p>
-                  <w:pPr>
-                    <w:spacing w:before="240" w:after="240" w:line="360" w:lineRule="auto"/>
-                    <w:jc w:val="both"/>
-                    <w:rPr>
-                      <w:b w:val="0"/>
-                      <w:bCs w:val="0"/>
-                    </w:rPr>
-                  </w:pPr>
-                  <w:r>
-                    <w:rPr>
-                      <w:b w:val="0"/>
-                      <w:bCs w:val="0"/>
-                    </w:rPr>
-                    <w:t>Tabela</w:t>
-                  </w:r>
-                </w:p>
-              </w:tc>
-            </w:tr>
-            <w:tr>
-              <w:trPr>
-                <w:cnfStyle w:val="000000100000" w:firstRow="0" w:lastRow="0" w:firstColumn="0" w:lastColumn="0" w:oddVBand="0" w:evenVBand="0" w:oddHBand="1" w:evenHBand="0" w:firstRowFirstColumn="0" w:firstRowLastColumn="0" w:lastRowFirstColumn="0" w:lastRowLastColumn="0"/>
-                <w:trHeight w:val="432"/>
-              </w:trPr>
-              <w:tc>
-                <w:tcPr>
-                  <w:cnfStyle w:val="001000000000" w:firstRow="0" w:lastRow="0" w:firstColumn="1" w:lastColumn="0" w:oddVBand="0" w:evenVBand="0" w:oddHBand="0" w:evenHBand="0" w:firstRowFirstColumn="0" w:firstRowLastColumn="0" w:lastRowFirstColumn="0" w:lastRowLastColumn="0"/>
-                  <w:tcW w:w="2068" w:type="dxa"/>
-                </w:tcPr>
-                <w:p>
-                  <w:pPr>
-                    <w:spacing w:before="240" w:after="240" w:line="360" w:lineRule="auto"/>
-                    <w:jc w:val="both"/>
-                    <w:rPr>
-                      <w:b w:val="0"/>
-                      <w:bCs w:val="0"/>
-                    </w:rPr>
-                  </w:pPr>
-                  <w:r>
-                    <w:rPr>
-                      <w:b w:val="0"/>
-                      <w:bCs w:val="0"/>
-                    </w:rPr>
-                    <w:t>ZT----_a00000</w:t>
-                  </w:r>
-                </w:p>
-              </w:tc>
-            </w:tr>
-            <w:tr>
-              <w:trPr>
-                <w:trHeight w:val="432"/>
-              </w:trPr>
-              <w:tc>
-                <w:tcPr>
-                  <w:cnfStyle w:val="001000000000" w:firstRow="0" w:lastRow="0" w:firstColumn="1" w:lastColumn="0" w:oddVBand="0" w:evenVBand="0" w:oddHBand="0" w:evenHBand="0" w:firstRowFirstColumn="0" w:firstRowLastColumn="0" w:lastRowFirstColumn="0" w:lastRowLastColumn="0"/>
-                  <w:tcW w:w="2068" w:type="dxa"/>
-                </w:tcPr>
-                <w:p>
-                  <w:pPr>
-                    <w:spacing w:before="240" w:after="240" w:line="360" w:lineRule="auto"/>
-                    <w:jc w:val="both"/>
-                    <w:rPr>
-                      <w:b w:val="0"/>
-                      <w:bCs w:val="0"/>
-                    </w:rPr>
-                  </w:pPr>
-                  <w:r>
-                    <w:rPr>
-                      <w:b w:val="0"/>
-                      <w:bCs w:val="0"/>
-                    </w:rPr>
-                    <w:t>ZT----T_a00000</w:t>
-                  </w:r>
-                </w:p>
-              </w:tc>
-            </w:tr>
-            <w:tr>
-              <w:trPr>
-                <w:cnfStyle w:val="000000100000" w:firstRow="0" w:lastRow="0" w:firstColumn="0" w:lastColumn="0" w:oddVBand="0" w:evenVBand="0" w:oddHBand="1" w:evenHBand="0" w:firstRowFirstColumn="0" w:firstRowLastColumn="0" w:lastRowFirstColumn="0" w:lastRowLastColumn="0"/>
-                <w:trHeight w:val="432"/>
-              </w:trPr>
-              <w:tc>
-                <w:tcPr>
-                  <w:cnfStyle w:val="001000000000" w:firstRow="0" w:lastRow="0" w:firstColumn="1" w:lastColumn="0" w:oddVBand="0" w:evenVBand="0" w:oddHBand="0" w:evenHBand="0" w:firstRowFirstColumn="0" w:firstRowLastColumn="0" w:lastRowFirstColumn="0" w:lastRowLastColumn="0"/>
-                  <w:tcW w:w="2068" w:type="dxa"/>
-                </w:tcPr>
-                <w:p>
-                  <w:pPr>
-                    <w:spacing w:before="240" w:after="240" w:line="360" w:lineRule="auto"/>
-                    <w:jc w:val="both"/>
-                    <w:rPr>
-                      <w:b w:val="0"/>
-                      <w:bCs w:val="0"/>
-                    </w:rPr>
-                  </w:pPr>
-                  <w:r>
-                    <w:rPr>
-                      <w:b w:val="0"/>
-                      <w:bCs w:val="0"/>
-                    </w:rPr>
-                    <w:t>T001</w:t>
-                  </w:r>
-                </w:p>
-              </w:tc>
-            </w:tr>
-            <w:tr>
-              <w:trPr>
-                <w:trHeight w:val="432"/>
-              </w:trPr>
-              <w:tc>
-                <w:tcPr>
-                  <w:cnfStyle w:val="001000000000" w:firstRow="0" w:lastRow="0" w:firstColumn="1" w:lastColumn="0" w:oddVBand="0" w:evenVBand="0" w:oddHBand="0" w:evenHBand="0" w:firstRowFirstColumn="0" w:firstRowLastColumn="0" w:lastRowFirstColumn="0" w:lastRowLastColumn="0"/>
-                  <w:tcW w:w="2068" w:type="dxa"/>
-                </w:tcPr>
-                <w:p>
-                  <w:pPr>
-                    <w:spacing w:before="240" w:after="240" w:line="360" w:lineRule="auto"/>
-                    <w:jc w:val="both"/>
-                    <w:rPr>
-                      <w:b w:val="0"/>
-                      <w:bCs w:val="0"/>
-                    </w:rPr>
-                  </w:pPr>
-                  <w:r>
-                    <w:rPr>
-                      <w:b w:val="0"/>
-                      <w:bCs w:val="0"/>
-                    </w:rPr>
-                    <w:t>LFA1</w:t>
-                  </w:r>
-                </w:p>
-              </w:tc>
-            </w:tr>
-          </w:tbl>
-          <w:p>
-            <w:pPr>
-              <w:spacing w:before="240" w:after="240" w:line="360" w:lineRule="auto"/>
-              <w:jc w:val="both"/>
-            </w:pPr>
-          </w:p>
-        </w:tc>
-        <w:tc>
-          <w:tcPr>
-            <w:tcW w:w="8032" w:type="dxa"/>
-          </w:tcPr>
-          <w:tbl>
-            <w:tblPr>
-              <w:tblStyle w:val="SimplesTabela1"/>
-              <w:tblW w:w="0" w:type="auto"/>
-              <w:tblLook w:val="04A0" w:firstRow="1" w:lastRow="0" w:firstColumn="1" w:lastColumn="0" w:noHBand="0" w:noVBand="1"/>
-            </w:tblPr>
-            <w:tblGrid>
-              <w:gridCol w:w="1950"/>
-              <w:gridCol w:w="1950"/>
-              <w:gridCol w:w="1950"/>
-              <w:gridCol w:w="1951"/>
-            </w:tblGrid>
-            <w:tr>
-              <w:trPr>
-                <w:cnfStyle w:val="100000000000" w:firstRow="1" w:lastRow="0" w:firstColumn="0" w:lastColumn="0" w:oddVBand="0" w:evenVBand="0" w:oddHBand="0" w:evenHBand="0" w:firstRowFirstColumn="0" w:firstRowLastColumn="0" w:lastRowFirstColumn="0" w:lastRowLastColumn="0"/>
-                <w:trHeight w:val="576"/>
-              </w:trPr>
-              <w:tc>
-                <w:tcPr>
-                  <w:cnfStyle w:val="001000000000" w:firstRow="0" w:lastRow="0" w:firstColumn="1" w:lastColumn="0" w:oddVBand="0" w:evenVBand="0" w:oddHBand="0" w:evenHBand="0" w:firstRowFirstColumn="0" w:firstRowLastColumn="0" w:lastRowFirstColumn="0" w:lastRowLastColumn="0"/>
-                  <w:tcW w:w="1950" w:type="dxa"/>
-                </w:tcPr>
-                <w:p>
-                  <w:pPr>
-                    <w:spacing w:before="240" w:after="240" w:line="360" w:lineRule="auto"/>
-                    <w:jc w:val="both"/>
-                    <w:rPr>
-                      <w:b w:val="0"/>
-                      <w:bCs w:val="0"/>
-                    </w:rPr>
-                  </w:pPr>
-                  <w:r>
-                    <w:rPr>
-                      <w:b w:val="0"/>
-                      <w:bCs w:val="0"/>
-                    </w:rPr>
-                    <w:t>Tabela</w:t>
-                  </w:r>
-                </w:p>
-              </w:tc>
-              <w:tc>
-                <w:tcPr>
-                  <w:tcW w:w="1950" w:type="dxa"/>
-                </w:tcPr>
-                <w:p>
-                  <w:pPr>
-                    <w:spacing w:before="240" w:after="240" w:line="360" w:lineRule="auto"/>
-                    <w:jc w:val="both"/>
-                    <w:cnfStyle w:val="100000000000" w:firstRow="1" w:lastRow="0" w:firstColumn="0" w:lastColumn="0" w:oddVBand="0" w:evenVBand="0" w:oddHBand="0" w:evenHBand="0" w:firstRowFirstColumn="0" w:firstRowLastColumn="0" w:lastRowFirstColumn="0" w:lastRowLastColumn="0"/>
-                    <w:rPr>
-                      <w:b w:val="0"/>
-                      <w:bCs w:val="0"/>
-                    </w:rPr>
-                  </w:pPr>
-                  <w:r>
-                    <w:rPr>
-                      <w:b w:val="0"/>
-                      <w:bCs w:val="0"/>
-                    </w:rPr>
-                    <w:t>Nome Campo</w:t>
-                  </w:r>
-                </w:p>
-              </w:tc>
-              <w:tc>
-                <w:tcPr>
-                  <w:tcW w:w="1950" w:type="dxa"/>
-                </w:tcPr>
-                <w:p>
-                  <w:pPr>
-                    <w:spacing w:before="240" w:after="240" w:line="360" w:lineRule="auto"/>
-                    <w:jc w:val="both"/>
-                    <w:cnfStyle w:val="100000000000" w:firstRow="1" w:lastRow="0" w:firstColumn="0" w:lastColumn="0" w:oddVBand="0" w:evenVBand="0" w:oddHBand="0" w:evenHBand="0" w:firstRowFirstColumn="0" w:firstRowLastColumn="0" w:lastRowFirstColumn="0" w:lastRowLastColumn="0"/>
-                    <w:rPr>
-                      <w:b w:val="0"/>
-                      <w:bCs w:val="0"/>
-                    </w:rPr>
-                  </w:pPr>
-                  <w:r>
-                    <w:rPr>
-                      <w:b w:val="0"/>
-                      <w:bCs w:val="0"/>
-                    </w:rPr>
-                    <w:t>Tabela</w:t>
-                  </w:r>
-                </w:p>
-              </w:tc>
-              <w:tc>
-                <w:tcPr>
-                  <w:tcW w:w="1951" w:type="dxa"/>
-                </w:tcPr>
-                <w:p>
-                  <w:pPr>
-                    <w:spacing w:before="240" w:after="240" w:line="360" w:lineRule="auto"/>
-                    <w:jc w:val="both"/>
-                    <w:cnfStyle w:val="100000000000" w:firstRow="1" w:lastRow="0" w:firstColumn="0" w:lastColumn="0" w:oddVBand="0" w:evenVBand="0" w:oddHBand="0" w:evenHBand="0" w:firstRowFirstColumn="0" w:firstRowLastColumn="0" w:lastRowFirstColumn="0" w:lastRowLastColumn="0"/>
-                    <w:rPr>
-                      <w:b w:val="0"/>
-                      <w:bCs w:val="0"/>
-                    </w:rPr>
-                  </w:pPr>
-                  <w:r>
-                    <w:rPr>
-                      <w:b w:val="0"/>
-                      <w:bCs w:val="0"/>
-                    </w:rPr>
-                    <w:t>Nome Campo</w:t>
-                  </w:r>
-                </w:p>
-              </w:tc>
-            </w:tr>
-            <w:tr>
-              <w:trPr>
-                <w:cnfStyle w:val="000000100000" w:firstRow="0" w:lastRow="0" w:firstColumn="0" w:lastColumn="0" w:oddVBand="0" w:evenVBand="0" w:oddHBand="1" w:evenHBand="0" w:firstRowFirstColumn="0" w:firstRowLastColumn="0" w:lastRowFirstColumn="0" w:lastRowLastColumn="0"/>
-                <w:trHeight w:val="576"/>
-              </w:trPr>
-              <w:tc>
-                <w:tcPr>
-                  <w:cnfStyle w:val="001000000000" w:firstRow="0" w:lastRow="0" w:firstColumn="1" w:lastColumn="0" w:oddVBand="0" w:evenVBand="0" w:oddHBand="0" w:evenHBand="0" w:firstRowFirstColumn="0" w:firstRowLastColumn="0" w:lastRowFirstColumn="0" w:lastRowLastColumn="0"/>
-                  <w:tcW w:w="1950" w:type="dxa"/>
-                </w:tcPr>
-                <w:p>
-                  <w:pPr>
-                    <w:spacing w:before="240" w:after="240" w:line="360" w:lineRule="auto"/>
-                    <w:jc w:val="both"/>
-                    <w:rPr>
-                      <w:b w:val="0"/>
-                      <w:bCs w:val="0"/>
-                    </w:rPr>
-                  </w:pPr>
-                  <w:r>
-                    <w:rPr>
-                      <w:b w:val="0"/>
-                      <w:bCs w:val="0"/>
-                    </w:rPr>
-                    <w:t>ZT----_a00000</w:t>
-                  </w:r>
-                </w:p>
-              </w:tc>
-              <w:tc>
-                <w:tcPr>
-                  <w:tcW w:w="1950" w:type="dxa"/>
-                </w:tcPr>
-                <w:p>
-                  <w:pPr>
-                    <w:spacing w:before="240" w:after="240" w:line="360" w:lineRule="auto"/>
-                    <w:jc w:val="both"/>
-                    <w:cnfStyle w:val="000000100000" w:firstRow="0" w:lastRow="0" w:firstColumn="0" w:lastColumn="0" w:oddVBand="0" w:evenVBand="0" w:oddHBand="1" w:evenHBand="0" w:firstRowFirstColumn="0" w:firstRowLastColumn="0" w:lastRowFirstColumn="0" w:lastRowLastColumn="0"/>
-                  </w:pPr>
-                  <w:r>
-                    <w:t>MANDT</w:t>
-                  </w:r>
-                </w:p>
-              </w:tc>
-              <w:tc>
-                <w:tcPr>
-                  <w:tcW w:w="1950" w:type="dxa"/>
-                </w:tcPr>
-                <w:p>
-                  <w:pPr>
-                    <w:spacing w:before="240" w:after="240" w:line="360" w:lineRule="auto"/>
-                    <w:jc w:val="both"/>
-                    <w:cnfStyle w:val="000000100000" w:firstRow="0" w:lastRow="0" w:firstColumn="0" w:lastColumn="0" w:oddVBand="0" w:evenVBand="0" w:oddHBand="1" w:evenHBand="0" w:firstRowFirstColumn="0" w:firstRowLastColumn="0" w:lastRowFirstColumn="0" w:lastRowLastColumn="0"/>
-                  </w:pPr>
-                  <w:r>
-                    <w:t>ZT----T_a00000</w:t>
-                  </w:r>
-                </w:p>
-              </w:tc>
-              <w:tc>
-                <w:tcPr>
-                  <w:tcW w:w="1951" w:type="dxa"/>
-                </w:tcPr>
-                <w:p>
-                  <w:pPr>
-                    <w:spacing w:before="240" w:after="240" w:line="360" w:lineRule="auto"/>
-                    <w:jc w:val="both"/>
-                    <w:cnfStyle w:val="000000100000" w:firstRow="0" w:lastRow="0" w:firstColumn="0" w:lastColumn="0" w:oddVBand="0" w:evenVBand="0" w:oddHBand="1" w:evenHBand="0" w:firstRowFirstColumn="0" w:firstRowLastColumn="0" w:lastRowFirstColumn="0" w:lastRowLastColumn="0"/>
-                  </w:pPr>
-                  <w:r>
-                    <w:t>MANDT</w:t>
-                  </w:r>
-                </w:p>
-              </w:tc>
-            </w:tr>
-            <w:tr>
-              <w:trPr>
-                <w:trHeight w:val="576"/>
-              </w:trPr>
-              <w:tc>
-                <w:tcPr>
-                  <w:cnfStyle w:val="001000000000" w:firstRow="0" w:lastRow="0" w:firstColumn="1" w:lastColumn="0" w:oddVBand="0" w:evenVBand="0" w:oddHBand="0" w:evenHBand="0" w:firstRowFirstColumn="0" w:firstRowLastColumn="0" w:lastRowFirstColumn="0" w:lastRowLastColumn="0"/>
-                  <w:tcW w:w="1950" w:type="dxa"/>
-                </w:tcPr>
-                <w:p>
-                  <w:pPr>
-                    <w:spacing w:before="240" w:after="240" w:line="360" w:lineRule="auto"/>
-                    <w:jc w:val="both"/>
-                    <w:rPr>
-                      <w:b w:val="0"/>
-                      <w:bCs w:val="0"/>
-                    </w:rPr>
-                  </w:pPr>
-                  <w:r>
-                    <w:rPr>
-                      <w:b w:val="0"/>
-                      <w:bCs w:val="0"/>
-                    </w:rPr>
-                    <w:t>ZT----_a00000</w:t>
-                  </w:r>
-                </w:p>
-              </w:tc>
-              <w:tc>
-                <w:tcPr>
-                  <w:tcW w:w="1950" w:type="dxa"/>
-                </w:tcPr>
-                <w:p>
-                  <w:pPr>
-                    <w:spacing w:before="240" w:after="240" w:line="360" w:lineRule="auto"/>
-                    <w:jc w:val="both"/>
-                    <w:cnfStyle w:val="000000000000" w:firstRow="0" w:lastRow="0" w:firstColumn="0" w:lastColumn="0" w:oddVBand="0" w:evenVBand="0" w:oddHBand="0" w:evenHBand="0" w:firstRowFirstColumn="0" w:firstRowLastColumn="0" w:lastRowFirstColumn="0" w:lastRowLastColumn="0"/>
-                  </w:pPr>
-                  <w:r>
-                    <w:t>BUKRS</w:t>
-                  </w:r>
-                </w:p>
-              </w:tc>
-              <w:tc>
-                <w:tcPr>
-                  <w:tcW w:w="1950" w:type="dxa"/>
-                </w:tcPr>
-                <w:p>
-                  <w:pPr>
-                    <w:spacing w:before="240" w:after="240" w:line="360" w:lineRule="auto"/>
-                    <w:jc w:val="both"/>
-                    <w:cnfStyle w:val="000000000000" w:firstRow="0" w:lastRow="0" w:firstColumn="0" w:lastColumn="0" w:oddVBand="0" w:evenVBand="0" w:oddHBand="0" w:evenHBand="0" w:firstRowFirstColumn="0" w:firstRowLastColumn="0" w:lastRowFirstColumn="0" w:lastRowLastColumn="0"/>
-                  </w:pPr>
-                  <w:r>
-                    <w:t>ZT----T_a00000</w:t>
-                  </w:r>
-                </w:p>
-              </w:tc>
-              <w:tc>
-                <w:tcPr>
-                  <w:tcW w:w="1951" w:type="dxa"/>
-                </w:tcPr>
-                <w:p>
-                  <w:pPr>
-                    <w:spacing w:before="240" w:after="240" w:line="360" w:lineRule="auto"/>
-                    <w:jc w:val="both"/>
-                    <w:cnfStyle w:val="000000000000" w:firstRow="0" w:lastRow="0" w:firstColumn="0" w:lastColumn="0" w:oddVBand="0" w:evenVBand="0" w:oddHBand="0" w:evenHBand="0" w:firstRowFirstColumn="0" w:firstRowLastColumn="0" w:lastRowFirstColumn="0" w:lastRowLastColumn="0"/>
-                  </w:pPr>
-                  <w:r>
-                    <w:t>BUKRS</w:t>
-                  </w:r>
-                </w:p>
-              </w:tc>
-            </w:tr>
-            <w:tr>
-              <w:trPr>
-                <w:cnfStyle w:val="000000100000" w:firstRow="0" w:lastRow="0" w:firstColumn="0" w:lastColumn="0" w:oddVBand="0" w:evenVBand="0" w:oddHBand="1" w:evenHBand="0" w:firstRowFirstColumn="0" w:firstRowLastColumn="0" w:lastRowFirstColumn="0" w:lastRowLastColumn="0"/>
-                <w:trHeight w:val="576"/>
-              </w:trPr>
-              <w:tc>
-                <w:tcPr>
-                  <w:cnfStyle w:val="001000000000" w:firstRow="0" w:lastRow="0" w:firstColumn="1" w:lastColumn="0" w:oddVBand="0" w:evenVBand="0" w:oddHBand="0" w:evenHBand="0" w:firstRowFirstColumn="0" w:firstRowLastColumn="0" w:lastRowFirstColumn="0" w:lastRowLastColumn="0"/>
-                  <w:tcW w:w="1950" w:type="dxa"/>
-                </w:tcPr>
-                <w:p>
-                  <w:pPr>
-                    <w:spacing w:before="240" w:after="240" w:line="360" w:lineRule="auto"/>
-                    <w:jc w:val="both"/>
-                    <w:rPr>
-                      <w:b w:val="0"/>
-                      <w:bCs w:val="0"/>
-                    </w:rPr>
-                  </w:pPr>
-                  <w:r>
-                    <w:rPr>
-                      <w:b w:val="0"/>
-                      <w:bCs w:val="0"/>
-                    </w:rPr>
-                    <w:t>ZT----_a00000</w:t>
-                  </w:r>
-                </w:p>
-              </w:tc>
-              <w:tc>
-                <w:tcPr>
-                  <w:tcW w:w="1950" w:type="dxa"/>
-                </w:tcPr>
-                <w:p>
-                  <w:pPr>
-                    <w:spacing w:before="240" w:after="240" w:line="360" w:lineRule="auto"/>
-                    <w:jc w:val="both"/>
-                    <w:cnfStyle w:val="000000100000" w:firstRow="0" w:lastRow="0" w:firstColumn="0" w:lastColumn="0" w:oddVBand="0" w:evenVBand="0" w:oddHBand="1" w:evenHBand="0" w:firstRowFirstColumn="0" w:firstRowLastColumn="0" w:lastRowFirstColumn="0" w:lastRowLastColumn="0"/>
-                  </w:pPr>
-                  <w:r>
-                    <w:t>LIFNR</w:t>
-                  </w:r>
-                </w:p>
-              </w:tc>
-              <w:tc>
-                <w:tcPr>
-                  <w:tcW w:w="1950" w:type="dxa"/>
-                </w:tcPr>
-                <w:p>
-                  <w:pPr>
-                    <w:spacing w:before="240" w:after="240" w:line="360" w:lineRule="auto"/>
-                    <w:jc w:val="both"/>
-                    <w:cnfStyle w:val="000000100000" w:firstRow="0" w:lastRow="0" w:firstColumn="0" w:lastColumn="0" w:oddVBand="0" w:evenVBand="0" w:oddHBand="1" w:evenHBand="0" w:firstRowFirstColumn="0" w:firstRowLastColumn="0" w:lastRowFirstColumn="0" w:lastRowLastColumn="0"/>
-                  </w:pPr>
-                  <w:r>
-                    <w:t>ZT----T_a00000</w:t>
-                  </w:r>
-                </w:p>
-              </w:tc>
-              <w:tc>
-                <w:tcPr>
-                  <w:tcW w:w="1951" w:type="dxa"/>
-                </w:tcPr>
-                <w:p>
-                  <w:pPr>
-                    <w:spacing w:before="240" w:after="240" w:line="360" w:lineRule="auto"/>
-                    <w:jc w:val="both"/>
-                    <w:cnfStyle w:val="000000100000" w:firstRow="0" w:lastRow="0" w:firstColumn="0" w:lastColumn="0" w:oddVBand="0" w:evenVBand="0" w:oddHBand="1" w:evenHBand="0" w:firstRowFirstColumn="0" w:firstRowLastColumn="0" w:lastRowFirstColumn="0" w:lastRowLastColumn="0"/>
-                  </w:pPr>
-                  <w:r>
-                    <w:t>LIFNR</w:t>
-                  </w:r>
-                </w:p>
-              </w:tc>
-            </w:tr>
-          </w:tbl>
-          <w:p>
-            <w:pPr>
-              <w:spacing w:before="240" w:after="240" w:line="360" w:lineRule="auto"/>
-              <w:jc w:val="both"/>
-            </w:pPr>
-          </w:p>
-        </w:tc>
-      </w:tr>
-    </w:tbl>
-    <w:p>
-      <w:pPr>
-        <w:spacing w:before="240" w:after="240" w:line="360" w:lineRule="auto"/>
-        <w:ind w:left="900"/>
-        <w:jc w:val="both"/>
-      </w:pPr>
+        <w:t xml:space="preserve"> </w:t>
+      </w:r>
     </w:p>
     <w:tbl>
       <w:tblPr>
@@ -7168,7 +6709,7 @@
         <w:tblLook w:val="04A0" w:firstRow="1" w:lastRow="0" w:firstColumn="1" w:lastColumn="0" w:noHBand="0" w:noVBand="1"/>
       </w:tblPr>
       <w:tblGrid>
-        <w:gridCol w:w="9450"/>
+        <w:gridCol w:w="10552"/>
       </w:tblGrid>
       <w:tr>
         <w:tc>
@@ -7188,7 +6729,41 @@
             </w:pPr>
             <w:bookmarkStart w:id="18" w:name="_Hlk192859082"/>
             <w:r>
-              <w:t>IMAGEM</w:t>
+              <w:drawing>
+                <wp:inline distT="0" distB="0" distL="0" distR="0" wp14:anchorId="0745A47D" wp14:editId="15C415FF">
+                  <wp:extent cx="7203440" cy="3634105"/>
+                  <wp:effectExtent l="0" t="0" r="0" b="4445"/>
+                  <wp:docPr id="1287893408" name="Imagem 1"/>
+                  <wp:cNvGraphicFramePr>
+                    <a:graphicFrameLocks xmlns:a="http://schemas.openxmlformats.org/drawingml/2006/main" noChangeAspect="1"/>
+                  </wp:cNvGraphicFramePr>
+                  <a:graphic xmlns:a="http://schemas.openxmlformats.org/drawingml/2006/main">
+                    <a:graphicData uri="http://schemas.openxmlformats.org/drawingml/2006/picture">
+                      <pic:pic xmlns:pic="http://schemas.openxmlformats.org/drawingml/2006/picture">
+                        <pic:nvPicPr>
+                          <pic:cNvPr id="1287893408" name=""/>
+                          <pic:cNvPicPr/>
+                        </pic:nvPicPr>
+                        <pic:blipFill>
+                          <a:blip r:embed="rId32"/>
+                          <a:stretch>
+                            <a:fillRect/>
+                          </a:stretch>
+                        </pic:blipFill>
+                        <pic:spPr>
+                          <a:xfrm>
+                            <a:off x="0" y="0"/>
+                            <a:ext cx="7203440" cy="3634105"/>
+                          </a:xfrm>
+                          <a:prstGeom prst="rect">
+                            <a:avLst/>
+                          </a:prstGeom>
+                        </pic:spPr>
+                      </pic:pic>
+                    </a:graphicData>
+                  </a:graphic>
+                </wp:inline>
+              </w:drawing>
             </w:r>
           </w:p>
         </w:tc>
@@ -7203,18 +6778,10 @@
       </w:pPr>
     </w:p>
     <w:p>
-      <w:r>
-        <w:br w:type="page"/>
-      </w:r>
-    </w:p>
-    <w:p>
-      <w:pPr>
-        <w:spacing w:before="240" w:after="240" w:line="360" w:lineRule="auto"/>
+      <w:pPr>
         <w:ind w:left="900"/>
-        <w:jc w:val="both"/>
-      </w:pPr>
-      <w:r>
-        <w:lastRenderedPageBreak/>
+      </w:pPr>
+      <w:r>
         <w:t>Relações</w:t>
       </w:r>
       <w:r>
@@ -7311,8 +6878,8 @@
         <w:tblLook w:val="04A0" w:firstRow="1" w:lastRow="0" w:firstColumn="1" w:lastColumn="0" w:noHBand="0" w:noVBand="1"/>
       </w:tblPr>
       <w:tblGrid>
-        <w:gridCol w:w="4464"/>
-        <w:gridCol w:w="5087"/>
+        <w:gridCol w:w="4449"/>
+        <w:gridCol w:w="6103"/>
       </w:tblGrid>
       <w:tr>
         <w:tc>
@@ -7332,7 +6899,41 @@
               <w:jc w:val="center"/>
             </w:pPr>
             <w:r>
-              <w:t>IMAGEM</w:t>
+              <w:drawing>
+                <wp:inline distT="0" distB="0" distL="0" distR="0" wp14:anchorId="7104B68A" wp14:editId="02E1A03B">
+                  <wp:extent cx="1444997" cy="7084612"/>
+                  <wp:effectExtent l="0" t="0" r="3175" b="2540"/>
+                  <wp:docPr id="1733765257" name="Imagem 1"/>
+                  <wp:cNvGraphicFramePr>
+                    <a:graphicFrameLocks xmlns:a="http://schemas.openxmlformats.org/drawingml/2006/main" noChangeAspect="1"/>
+                  </wp:cNvGraphicFramePr>
+                  <a:graphic xmlns:a="http://schemas.openxmlformats.org/drawingml/2006/main">
+                    <a:graphicData uri="http://schemas.openxmlformats.org/drawingml/2006/picture">
+                      <pic:pic xmlns:pic="http://schemas.openxmlformats.org/drawingml/2006/picture">
+                        <pic:nvPicPr>
+                          <pic:cNvPr id="1733765257" name=""/>
+                          <pic:cNvPicPr/>
+                        </pic:nvPicPr>
+                        <pic:blipFill>
+                          <a:blip r:embed="rId33"/>
+                          <a:stretch>
+                            <a:fillRect/>
+                          </a:stretch>
+                        </pic:blipFill>
+                        <pic:spPr>
+                          <a:xfrm>
+                            <a:off x="0" y="0"/>
+                            <a:ext cx="1450124" cy="7109751"/>
+                          </a:xfrm>
+                          <a:prstGeom prst="rect">
+                            <a:avLst/>
+                          </a:prstGeom>
+                        </pic:spPr>
+                      </pic:pic>
+                    </a:graphicData>
+                  </a:graphic>
+                </wp:inline>
+              </w:drawing>
             </w:r>
           </w:p>
         </w:tc>
@@ -7352,7 +6953,41 @@
               <w:jc w:val="center"/>
             </w:pPr>
             <w:r>
-              <w:t>IMAGEM</w:t>
+              <w:drawing>
+                <wp:inline distT="0" distB="0" distL="0" distR="0" wp14:anchorId="7FCE3C70" wp14:editId="47182E25">
+                  <wp:extent cx="3738521" cy="3548169"/>
+                  <wp:effectExtent l="0" t="0" r="0" b="0"/>
+                  <wp:docPr id="189461766" name="Imagem 1"/>
+                  <wp:cNvGraphicFramePr>
+                    <a:graphicFrameLocks xmlns:a="http://schemas.openxmlformats.org/drawingml/2006/main" noChangeAspect="1"/>
+                  </wp:cNvGraphicFramePr>
+                  <a:graphic xmlns:a="http://schemas.openxmlformats.org/drawingml/2006/main">
+                    <a:graphicData uri="http://schemas.openxmlformats.org/drawingml/2006/picture">
+                      <pic:pic xmlns:pic="http://schemas.openxmlformats.org/drawingml/2006/picture">
+                        <pic:nvPicPr>
+                          <pic:cNvPr id="189461766" name=""/>
+                          <pic:cNvPicPr/>
+                        </pic:nvPicPr>
+                        <pic:blipFill>
+                          <a:blip r:embed="rId34"/>
+                          <a:stretch>
+                            <a:fillRect/>
+                          </a:stretch>
+                        </pic:blipFill>
+                        <pic:spPr>
+                          <a:xfrm>
+                            <a:off x="0" y="0"/>
+                            <a:ext cx="3746956" cy="3556175"/>
+                          </a:xfrm>
+                          <a:prstGeom prst="rect">
+                            <a:avLst/>
+                          </a:prstGeom>
+                        </pic:spPr>
+                      </pic:pic>
+                    </a:graphicData>
+                  </a:graphic>
+                </wp:inline>
+              </w:drawing>
             </w:r>
           </w:p>
         </w:tc>
@@ -7371,15 +7006,7 @@
         <w:jc w:val="both"/>
       </w:pPr>
       <w:r>
-        <w:t xml:space="preserve">Na parte Campos Visão. </w:t>
-      </w:r>
-      <w:r>
-        <w:rPr>
-          <w:b/>
-          <w:bCs/>
-          <w:color w:val="FF0000"/>
-        </w:rPr>
-        <w:t>(VERIFICAR NO SAP, NOTAS INCOMPLETAS OU NÃO PERCETIVEIS)</w:t>
+        <w:t>Na parte Campos Visão.</w:t>
       </w:r>
     </w:p>
     <w:p>
@@ -7431,6 +7058,9 @@
       </w:pPr>
       <w:r>
         <w:t>Selecionar os campos chave</w:t>
+      </w:r>
+      <w:r>
+        <w:t xml:space="preserve"> (Antes da descrição breve já têm um certo)</w:t>
       </w:r>
     </w:p>
     <w:tbl>
@@ -7446,12 +7076,13 @@
         <w:tblLook w:val="04A0" w:firstRow="1" w:lastRow="0" w:firstColumn="1" w:lastColumn="0" w:noHBand="0" w:noVBand="1"/>
       </w:tblPr>
       <w:tblGrid>
-        <w:gridCol w:w="9450"/>
+        <w:gridCol w:w="4876"/>
+        <w:gridCol w:w="4844"/>
       </w:tblGrid>
       <w:tr>
         <w:tc>
           <w:tcPr>
-            <w:tcW w:w="9450" w:type="dxa"/>
+            <w:tcW w:w="4876" w:type="dxa"/>
             <w:tcBorders>
               <w:top w:val="single" w:sz="4" w:space="0" w:color="BFBFBF" w:themeColor="background1" w:themeShade="BF"/>
               <w:left w:val="single" w:sz="4" w:space="0" w:color="BFBFBF" w:themeColor="background1" w:themeShade="BF"/>
@@ -7466,18 +7097,109 @@
             </w:pPr>
             <w:bookmarkStart w:id="19" w:name="_Hlk192859356"/>
             <w:r>
-              <w:t>IMAGEM</w:t>
+              <w:drawing>
+                <wp:inline distT="0" distB="0" distL="0" distR="0" wp14:anchorId="7AFAE1A0" wp14:editId="6CC184B3">
+                  <wp:extent cx="2579023" cy="1749287"/>
+                  <wp:effectExtent l="0" t="0" r="0" b="3810"/>
+                  <wp:docPr id="788704724" name="Imagem 1"/>
+                  <wp:cNvGraphicFramePr>
+                    <a:graphicFrameLocks xmlns:a="http://schemas.openxmlformats.org/drawingml/2006/main" noChangeAspect="1"/>
+                  </wp:cNvGraphicFramePr>
+                  <a:graphic xmlns:a="http://schemas.openxmlformats.org/drawingml/2006/main">
+                    <a:graphicData uri="http://schemas.openxmlformats.org/drawingml/2006/picture">
+                      <pic:pic xmlns:pic="http://schemas.openxmlformats.org/drawingml/2006/picture">
+                        <pic:nvPicPr>
+                          <pic:cNvPr id="788704724" name=""/>
+                          <pic:cNvPicPr/>
+                        </pic:nvPicPr>
+                        <pic:blipFill>
+                          <a:blip r:embed="rId35"/>
+                          <a:stretch>
+                            <a:fillRect/>
+                          </a:stretch>
+                        </pic:blipFill>
+                        <pic:spPr>
+                          <a:xfrm>
+                            <a:off x="0" y="0"/>
+                            <a:ext cx="2608561" cy="1769322"/>
+                          </a:xfrm>
+                          <a:prstGeom prst="rect">
+                            <a:avLst/>
+                          </a:prstGeom>
+                        </pic:spPr>
+                      </pic:pic>
+                    </a:graphicData>
+                  </a:graphic>
+                </wp:inline>
+              </w:drawing>
+            </w:r>
+          </w:p>
+        </w:tc>
+        <w:tc>
+          <w:tcPr>
+            <w:tcW w:w="4844" w:type="dxa"/>
+            <w:tcBorders>
+              <w:top w:val="single" w:sz="4" w:space="0" w:color="BFBFBF" w:themeColor="background1" w:themeShade="BF"/>
+              <w:left w:val="single" w:sz="4" w:space="0" w:color="BFBFBF" w:themeColor="background1" w:themeShade="BF"/>
+              <w:right w:val="single" w:sz="4" w:space="0" w:color="BFBFBF" w:themeColor="background1" w:themeShade="BF"/>
+            </w:tcBorders>
+          </w:tcPr>
+          <w:p>
+            <w:pPr>
+              <w:pStyle w:val="PargrafodaLista"/>
+              <w:spacing w:before="240" w:after="240" w:line="360" w:lineRule="auto"/>
+              <w:jc w:val="center"/>
+            </w:pPr>
+            <w:r>
+              <w:drawing>
+                <wp:inline distT="0" distB="0" distL="0" distR="0" wp14:anchorId="5CF15390" wp14:editId="7F52ED36">
+                  <wp:extent cx="2643396" cy="1971923"/>
+                  <wp:effectExtent l="0" t="0" r="5080" b="0"/>
+                  <wp:docPr id="1879149927" name="Imagem 1"/>
+                  <wp:cNvGraphicFramePr>
+                    <a:graphicFrameLocks xmlns:a="http://schemas.openxmlformats.org/drawingml/2006/main" noChangeAspect="1"/>
+                  </wp:cNvGraphicFramePr>
+                  <a:graphic xmlns:a="http://schemas.openxmlformats.org/drawingml/2006/main">
+                    <a:graphicData uri="http://schemas.openxmlformats.org/drawingml/2006/picture">
+                      <pic:pic xmlns:pic="http://schemas.openxmlformats.org/drawingml/2006/picture">
+                        <pic:nvPicPr>
+                          <pic:cNvPr id="1879149927" name=""/>
+                          <pic:cNvPicPr/>
+                        </pic:nvPicPr>
+                        <pic:blipFill>
+                          <a:blip r:embed="rId36"/>
+                          <a:stretch>
+                            <a:fillRect/>
+                          </a:stretch>
+                        </pic:blipFill>
+                        <pic:spPr>
+                          <a:xfrm>
+                            <a:off x="0" y="0"/>
+                            <a:ext cx="2671422" cy="1992830"/>
+                          </a:xfrm>
+                          <a:prstGeom prst="rect">
+                            <a:avLst/>
+                          </a:prstGeom>
+                        </pic:spPr>
+                      </pic:pic>
+                    </a:graphicData>
+                  </a:graphic>
+                </wp:inline>
+              </w:drawing>
             </w:r>
           </w:p>
         </w:tc>
       </w:tr>
-      <w:bookmarkEnd w:id="19"/>
     </w:tbl>
-    <w:p>
-      <w:pPr>
-        <w:spacing w:before="240" w:after="240" w:line="360" w:lineRule="auto"/>
-        <w:jc w:val="both"/>
-      </w:pPr>
+    <w:bookmarkEnd w:id="19"/>
+    <w:p>
+      <w:pPr>
+        <w:spacing w:before="240" w:after="240" w:line="360" w:lineRule="auto"/>
+        <w:jc w:val="both"/>
+      </w:pPr>
+      <w:r>
+        <w:tab/>
+      </w:r>
     </w:p>
     <w:p>
       <w:pPr>
@@ -7486,77 +7208,10 @@
         <w:jc w:val="both"/>
       </w:pPr>
       <w:r>
-        <w:t>Gravar nova visão.</w:t>
-      </w:r>
-    </w:p>
-    <w:p>
-      <w:pPr>
-        <w:pStyle w:val="PargrafodaLista"/>
-        <w:numPr>
-          <w:ilvl w:val="0"/>
-          <w:numId w:val="22"/>
-        </w:numPr>
-        <w:spacing w:before="240" w:after="240" w:line="360" w:lineRule="auto"/>
-        <w:jc w:val="both"/>
-      </w:pPr>
-      <w:r>
-        <w:t>Clicar no ícone da disquete ou utilizar tecla de atalho CTRL+S</w:t>
-      </w:r>
-    </w:p>
-    <w:p>
-      <w:pPr>
-        <w:pStyle w:val="PargrafodaLista"/>
-        <w:numPr>
-          <w:ilvl w:val="0"/>
-          <w:numId w:val="22"/>
-        </w:numPr>
-        <w:spacing w:before="240" w:after="240" w:line="360" w:lineRule="auto"/>
-        <w:jc w:val="both"/>
-      </w:pPr>
-      <w:r>
-        <w:t>Inserir o nome do pacote: Z320_2025</w:t>
-      </w:r>
-    </w:p>
-    <w:p>
-      <w:pPr>
-        <w:pStyle w:val="PargrafodaLista"/>
-        <w:numPr>
-          <w:ilvl w:val="0"/>
-          <w:numId w:val="22"/>
-        </w:numPr>
-        <w:spacing w:before="240" w:after="240" w:line="360" w:lineRule="auto"/>
-        <w:jc w:val="both"/>
-      </w:pPr>
-      <w:r>
-        <w:t>Selecionar a ordem de transporte</w:t>
-      </w:r>
-    </w:p>
-    <w:p>
-      <w:pPr>
-        <w:pStyle w:val="PargrafodaLista"/>
-        <w:numPr>
-          <w:ilvl w:val="1"/>
-          <w:numId w:val="22"/>
-        </w:numPr>
-        <w:spacing w:before="240" w:after="240" w:line="360" w:lineRule="auto"/>
-        <w:jc w:val="both"/>
-      </w:pPr>
-      <w:r>
-        <w:t>Ordens – Ordens Próprias – Ordem Topo</w:t>
-      </w:r>
-    </w:p>
-    <w:p>
-      <w:pPr>
-        <w:pStyle w:val="PargrafodaLista"/>
-        <w:numPr>
-          <w:ilvl w:val="1"/>
-          <w:numId w:val="22"/>
-        </w:numPr>
-        <w:spacing w:before="240" w:after="240" w:line="360" w:lineRule="auto"/>
-        <w:jc w:val="both"/>
-      </w:pPr>
-      <w:r>
-        <w:t>Por defeito já vem selecionada</w:t>
+        <w:t xml:space="preserve">Exemplo de campo de visão da </w:t>
+      </w:r>
+      <w:r>
+        <w:t>visão.</w:t>
       </w:r>
     </w:p>
     <w:tbl>
@@ -7572,7 +7227,7 @@
         <w:tblLook w:val="04A0" w:firstRow="1" w:lastRow="0" w:firstColumn="1" w:lastColumn="0" w:noHBand="0" w:noVBand="1"/>
       </w:tblPr>
       <w:tblGrid>
-        <w:gridCol w:w="9450"/>
+        <w:gridCol w:w="9666"/>
       </w:tblGrid>
       <w:tr>
         <w:tc>
@@ -7591,7 +7246,41 @@
               <w:jc w:val="center"/>
             </w:pPr>
             <w:r>
-              <w:t>IMAGEM</w:t>
+              <w:drawing>
+                <wp:inline distT="0" distB="0" distL="0" distR="0" wp14:anchorId="06343CDA" wp14:editId="4F41697B">
+                  <wp:extent cx="5994841" cy="1628711"/>
+                  <wp:effectExtent l="0" t="0" r="6350" b="0"/>
+                  <wp:docPr id="669646702" name="Imagem 1"/>
+                  <wp:cNvGraphicFramePr>
+                    <a:graphicFrameLocks xmlns:a="http://schemas.openxmlformats.org/drawingml/2006/main" noChangeAspect="1"/>
+                  </wp:cNvGraphicFramePr>
+                  <a:graphic xmlns:a="http://schemas.openxmlformats.org/drawingml/2006/main">
+                    <a:graphicData uri="http://schemas.openxmlformats.org/drawingml/2006/picture">
+                      <pic:pic xmlns:pic="http://schemas.openxmlformats.org/drawingml/2006/picture">
+                        <pic:nvPicPr>
+                          <pic:cNvPr id="669646702" name=""/>
+                          <pic:cNvPicPr/>
+                        </pic:nvPicPr>
+                        <pic:blipFill>
+                          <a:blip r:embed="rId37"/>
+                          <a:stretch>
+                            <a:fillRect/>
+                          </a:stretch>
+                        </pic:blipFill>
+                        <pic:spPr>
+                          <a:xfrm>
+                            <a:off x="0" y="0"/>
+                            <a:ext cx="6011789" cy="1633316"/>
+                          </a:xfrm>
+                          <a:prstGeom prst="rect">
+                            <a:avLst/>
+                          </a:prstGeom>
+                        </pic:spPr>
+                      </pic:pic>
+                    </a:graphicData>
+                  </a:graphic>
+                </wp:inline>
+              </w:drawing>
             </w:r>
           </w:p>
         </w:tc>
@@ -7599,30 +7288,247 @@
     </w:tbl>
     <w:p>
       <w:pPr>
-        <w:rPr>
-          <w:rFonts w:ascii="Calibri Light" w:eastAsia="Calibri Light" w:hAnsi="Calibri Light" w:cs="Calibri Light"/>
-          <w:color w:val="2E5395"/>
-          <w:spacing w:val="-2"/>
-          <w:sz w:val="44"/>
-          <w:szCs w:val="44"/>
-        </w:rPr>
-      </w:pPr>
-    </w:p>
-    <w:p>
-      <w:pPr>
         <w:spacing w:before="240" w:after="240" w:line="360" w:lineRule="auto"/>
         <w:ind w:left="900"/>
         <w:jc w:val="both"/>
       </w:pPr>
-      <w:r>
-        <w:rPr>
-          <w:color w:val="2E5395"/>
-          <w:spacing w:val="-2"/>
-        </w:rPr>
+    </w:p>
+    <w:p>
+      <w:pPr>
+        <w:spacing w:before="240" w:after="240" w:line="360" w:lineRule="auto"/>
+        <w:ind w:left="900"/>
+        <w:jc w:val="both"/>
+      </w:pPr>
+    </w:p>
+    <w:p>
+      <w:r>
         <w:br w:type="page"/>
       </w:r>
+    </w:p>
+    <w:p>
+      <w:pPr>
+        <w:spacing w:before="240" w:after="240" w:line="360" w:lineRule="auto"/>
+        <w:ind w:left="900"/>
+        <w:jc w:val="both"/>
+      </w:pPr>
       <w:r>
         <w:lastRenderedPageBreak/>
+        <w:t>Gravar nova visão.</w:t>
+      </w:r>
+    </w:p>
+    <w:p>
+      <w:pPr>
+        <w:pStyle w:val="PargrafodaLista"/>
+        <w:numPr>
+          <w:ilvl w:val="0"/>
+          <w:numId w:val="22"/>
+        </w:numPr>
+        <w:spacing w:before="240" w:after="240" w:line="360" w:lineRule="auto"/>
+        <w:jc w:val="both"/>
+      </w:pPr>
+      <w:r>
+        <w:t>Clicar no ícone da disquete ou utilizar tecla de atalho CTRL+S</w:t>
+      </w:r>
+    </w:p>
+    <w:p>
+      <w:pPr>
+        <w:pStyle w:val="PargrafodaLista"/>
+        <w:numPr>
+          <w:ilvl w:val="0"/>
+          <w:numId w:val="22"/>
+        </w:numPr>
+        <w:spacing w:before="240" w:after="240" w:line="360" w:lineRule="auto"/>
+        <w:jc w:val="both"/>
+      </w:pPr>
+      <w:r>
+        <w:t>Inserir o nome do pacote: Z320_2025</w:t>
+      </w:r>
+    </w:p>
+    <w:p>
+      <w:pPr>
+        <w:pStyle w:val="PargrafodaLista"/>
+        <w:numPr>
+          <w:ilvl w:val="0"/>
+          <w:numId w:val="22"/>
+        </w:numPr>
+        <w:spacing w:before="240" w:after="240" w:line="360" w:lineRule="auto"/>
+        <w:jc w:val="both"/>
+      </w:pPr>
+      <w:r>
+        <w:t>Selecionar a ordem de transporte</w:t>
+      </w:r>
+    </w:p>
+    <w:p>
+      <w:pPr>
+        <w:pStyle w:val="PargrafodaLista"/>
+        <w:numPr>
+          <w:ilvl w:val="1"/>
+          <w:numId w:val="22"/>
+        </w:numPr>
+        <w:spacing w:before="240" w:after="240" w:line="360" w:lineRule="auto"/>
+        <w:jc w:val="both"/>
+      </w:pPr>
+      <w:r>
+        <w:t>Ordens – Ordens Próprias – Ordem Topo</w:t>
+      </w:r>
+    </w:p>
+    <w:p>
+      <w:pPr>
+        <w:pStyle w:val="PargrafodaLista"/>
+        <w:numPr>
+          <w:ilvl w:val="1"/>
+          <w:numId w:val="22"/>
+        </w:numPr>
+        <w:spacing w:before="240" w:after="240" w:line="360" w:lineRule="auto"/>
+        <w:jc w:val="both"/>
+      </w:pPr>
+      <w:r>
+        <w:t>Por defeito já vem selecionada</w:t>
+      </w:r>
+    </w:p>
+    <w:tbl>
+      <w:tblPr>
+        <w:tblStyle w:val="TabelacomGrelha"/>
+        <w:tblW w:w="0" w:type="auto"/>
+        <w:tblInd w:w="900" w:type="dxa"/>
+        <w:tblBorders>
+          <w:bottom w:val="single" w:sz="4" w:space="0" w:color="BFBFBF" w:themeColor="background1" w:themeShade="BF"/>
+        </w:tblBorders>
+        <w:tblLook w:val="04A0" w:firstRow="1" w:lastRow="0" w:firstColumn="1" w:lastColumn="0" w:noHBand="0" w:noVBand="1"/>
+      </w:tblPr>
+      <w:tblGrid>
+        <w:gridCol w:w="4566"/>
+        <w:gridCol w:w="5561"/>
+      </w:tblGrid>
+      <w:tr>
+        <w:tc>
+          <w:tcPr>
+            <w:tcW w:w="3168" w:type="dxa"/>
+            <w:tcBorders>
+              <w:top w:val="single" w:sz="4" w:space="0" w:color="BFBFBF" w:themeColor="background1" w:themeShade="BF"/>
+              <w:left w:val="single" w:sz="4" w:space="0" w:color="BFBFBF" w:themeColor="background1" w:themeShade="BF"/>
+              <w:right w:val="single" w:sz="4" w:space="0" w:color="BFBFBF" w:themeColor="background1" w:themeShade="BF"/>
+            </w:tcBorders>
+          </w:tcPr>
+          <w:p>
+            <w:pPr>
+              <w:spacing w:before="240" w:after="240" w:line="360" w:lineRule="auto"/>
+              <w:jc w:val="center"/>
+            </w:pPr>
+            <w:r>
+              <w:rPr>
+                <w:noProof/>
+              </w:rPr>
+              <w:drawing>
+                <wp:inline distT="0" distB="0" distL="0" distR="0" wp14:anchorId="75C53779" wp14:editId="29EE0269">
+                  <wp:extent cx="2762442" cy="1802921"/>
+                  <wp:effectExtent l="0" t="0" r="0" b="6985"/>
+                  <wp:docPr id="918154322" name="Imagem 1"/>
+                  <wp:cNvGraphicFramePr>
+                    <a:graphicFrameLocks xmlns:a="http://schemas.openxmlformats.org/drawingml/2006/main" noChangeAspect="1"/>
+                  </wp:cNvGraphicFramePr>
+                  <a:graphic xmlns:a="http://schemas.openxmlformats.org/drawingml/2006/main">
+                    <a:graphicData uri="http://schemas.openxmlformats.org/drawingml/2006/picture">
+                      <pic:pic xmlns:pic="http://schemas.openxmlformats.org/drawingml/2006/picture">
+                        <pic:nvPicPr>
+                          <pic:cNvPr id="1993428178" name=""/>
+                          <pic:cNvPicPr/>
+                        </pic:nvPicPr>
+                        <pic:blipFill>
+                          <a:blip r:embed="rId13"/>
+                          <a:stretch>
+                            <a:fillRect/>
+                          </a:stretch>
+                        </pic:blipFill>
+                        <pic:spPr>
+                          <a:xfrm>
+                            <a:off x="0" y="0"/>
+                            <a:ext cx="2776596" cy="1812159"/>
+                          </a:xfrm>
+                          <a:prstGeom prst="rect">
+                            <a:avLst/>
+                          </a:prstGeom>
+                        </pic:spPr>
+                      </pic:pic>
+                    </a:graphicData>
+                  </a:graphic>
+                </wp:inline>
+              </w:drawing>
+            </w:r>
+          </w:p>
+        </w:tc>
+        <w:tc>
+          <w:tcPr>
+            <w:tcW w:w="3168" w:type="dxa"/>
+            <w:tcBorders>
+              <w:top w:val="single" w:sz="4" w:space="0" w:color="BFBFBF" w:themeColor="background1" w:themeShade="BF"/>
+              <w:left w:val="single" w:sz="4" w:space="0" w:color="BFBFBF" w:themeColor="background1" w:themeShade="BF"/>
+              <w:right w:val="single" w:sz="4" w:space="0" w:color="BFBFBF" w:themeColor="background1" w:themeShade="BF"/>
+            </w:tcBorders>
+          </w:tcPr>
+          <w:p>
+            <w:pPr>
+              <w:spacing w:before="240" w:after="240" w:line="360" w:lineRule="auto"/>
+              <w:jc w:val="center"/>
+            </w:pPr>
+            <w:r>
+              <w:rPr>
+                <w:noProof/>
+              </w:rPr>
+              <w:drawing>
+                <wp:inline distT="0" distB="0" distL="0" distR="0" wp14:anchorId="2ADF4DE3" wp14:editId="53BBCBD7">
+                  <wp:extent cx="3394136" cy="1092444"/>
+                  <wp:effectExtent l="0" t="0" r="0" b="0"/>
+                  <wp:docPr id="51127013" name="Imagem 1"/>
+                  <wp:cNvGraphicFramePr>
+                    <a:graphicFrameLocks xmlns:a="http://schemas.openxmlformats.org/drawingml/2006/main" noChangeAspect="1"/>
+                  </wp:cNvGraphicFramePr>
+                  <a:graphic xmlns:a="http://schemas.openxmlformats.org/drawingml/2006/main">
+                    <a:graphicData uri="http://schemas.openxmlformats.org/drawingml/2006/picture">
+                      <pic:pic xmlns:pic="http://schemas.openxmlformats.org/drawingml/2006/picture">
+                        <pic:nvPicPr>
+                          <pic:cNvPr id="1605972572" name=""/>
+                          <pic:cNvPicPr/>
+                        </pic:nvPicPr>
+                        <pic:blipFill>
+                          <a:blip r:embed="rId14"/>
+                          <a:stretch>
+                            <a:fillRect/>
+                          </a:stretch>
+                        </pic:blipFill>
+                        <pic:spPr>
+                          <a:xfrm>
+                            <a:off x="0" y="0"/>
+                            <a:ext cx="3415582" cy="1099347"/>
+                          </a:xfrm>
+                          <a:prstGeom prst="rect">
+                            <a:avLst/>
+                          </a:prstGeom>
+                        </pic:spPr>
+                      </pic:pic>
+                    </a:graphicData>
+                  </a:graphic>
+                </wp:inline>
+              </w:drawing>
+            </w:r>
+          </w:p>
+        </w:tc>
+      </w:tr>
+    </w:tbl>
+    <w:p>
+      <w:pPr>
+        <w:spacing w:before="240" w:after="240" w:line="360" w:lineRule="auto"/>
+        <w:ind w:left="900"/>
+        <w:jc w:val="both"/>
+      </w:pPr>
+    </w:p>
+    <w:p>
+      <w:pPr>
+        <w:spacing w:before="240" w:after="240" w:line="360" w:lineRule="auto"/>
+        <w:ind w:left="900"/>
+        <w:jc w:val="both"/>
+      </w:pPr>
+      <w:r>
         <w:t xml:space="preserve">Ativar a nova </w:t>
       </w:r>
       <w:r>
@@ -7656,7 +7562,7 @@
         <w:tblLook w:val="04A0" w:firstRow="1" w:lastRow="0" w:firstColumn="1" w:lastColumn="0" w:noHBand="0" w:noVBand="1"/>
       </w:tblPr>
       <w:tblGrid>
-        <w:gridCol w:w="9450"/>
+        <w:gridCol w:w="10026"/>
       </w:tblGrid>
       <w:tr>
         <w:tc>
@@ -7675,7 +7581,44 @@
               <w:jc w:val="center"/>
             </w:pPr>
             <w:r>
-              <w:t>IMAGEM</w:t>
+              <w:rPr>
+                <w:noProof/>
+              </w:rPr>
+              <w:drawing>
+                <wp:inline distT="0" distB="0" distL="0" distR="0" wp14:anchorId="02BB5A90" wp14:editId="688DEF25">
+                  <wp:extent cx="6228655" cy="312421"/>
+                  <wp:effectExtent l="0" t="0" r="1270" b="0"/>
+                  <wp:docPr id="219323250" name="Imagem 1"/>
+                  <wp:cNvGraphicFramePr>
+                    <a:graphicFrameLocks xmlns:a="http://schemas.openxmlformats.org/drawingml/2006/main" noChangeAspect="1"/>
+                  </wp:cNvGraphicFramePr>
+                  <a:graphic xmlns:a="http://schemas.openxmlformats.org/drawingml/2006/main">
+                    <a:graphicData uri="http://schemas.openxmlformats.org/drawingml/2006/picture">
+                      <pic:pic xmlns:pic="http://schemas.openxmlformats.org/drawingml/2006/picture">
+                        <pic:nvPicPr>
+                          <pic:cNvPr id="1936560584" name=""/>
+                          <pic:cNvPicPr/>
+                        </pic:nvPicPr>
+                        <pic:blipFill>
+                          <a:blip r:embed="rId15"/>
+                          <a:stretch>
+                            <a:fillRect/>
+                          </a:stretch>
+                        </pic:blipFill>
+                        <pic:spPr>
+                          <a:xfrm>
+                            <a:off x="0" y="0"/>
+                            <a:ext cx="6404971" cy="321265"/>
+                          </a:xfrm>
+                          <a:prstGeom prst="rect">
+                            <a:avLst/>
+                          </a:prstGeom>
+                        </pic:spPr>
+                      </pic:pic>
+                    </a:graphicData>
+                  </a:graphic>
+                </wp:inline>
+              </w:drawing>
             </w:r>
           </w:p>
         </w:tc>

</xml_diff>

<commit_message>
feat: search help creation images
</commit_message>
<xml_diff>
--- a/sapabap.docx
+++ b/sapabap.docx
@@ -1805,7 +1805,7 @@
             <w:noProof/>
             <w:webHidden/>
           </w:rPr>
-          <w:t>22</w:t>
+          <w:t>23</w:t>
         </w:r>
         <w:r>
           <w:rPr>
@@ -1880,7 +1880,7 @@
             <w:noProof/>
             <w:webHidden/>
           </w:rPr>
-          <w:t>24</w:t>
+          <w:t>25</w:t>
         </w:r>
         <w:r>
           <w:rPr>
@@ -6574,6 +6574,9 @@
             </w:pPr>
             <w:bookmarkStart w:id="17" w:name="_Hlk192858964"/>
             <w:r>
+              <w:rPr>
+                <w:noProof/>
+              </w:rPr>
               <w:drawing>
                 <wp:inline distT="0" distB="0" distL="0" distR="0" wp14:anchorId="751BFFDD" wp14:editId="6D700F9E">
                   <wp:extent cx="2706335" cy="1717482"/>
@@ -6628,6 +6631,9 @@
               <w:jc w:val="center"/>
             </w:pPr>
             <w:r>
+              <w:rPr>
+                <w:noProof/>
+              </w:rPr>
               <w:drawing>
                 <wp:inline distT="0" distB="0" distL="0" distR="0" wp14:anchorId="0820D287" wp14:editId="6E394661">
                   <wp:extent cx="1743318" cy="1543265"/>
@@ -6729,6 +6735,9 @@
             </w:pPr>
             <w:bookmarkStart w:id="18" w:name="_Hlk192859082"/>
             <w:r>
+              <w:rPr>
+                <w:noProof/>
+              </w:rPr>
               <w:drawing>
                 <wp:inline distT="0" distB="0" distL="0" distR="0" wp14:anchorId="0745A47D" wp14:editId="15C415FF">
                   <wp:extent cx="7203440" cy="3634105"/>
@@ -6899,6 +6908,9 @@
               <w:jc w:val="center"/>
             </w:pPr>
             <w:r>
+              <w:rPr>
+                <w:noProof/>
+              </w:rPr>
               <w:drawing>
                 <wp:inline distT="0" distB="0" distL="0" distR="0" wp14:anchorId="7104B68A" wp14:editId="02E1A03B">
                   <wp:extent cx="1444997" cy="7084612"/>
@@ -6953,6 +6965,9 @@
               <w:jc w:val="center"/>
             </w:pPr>
             <w:r>
+              <w:rPr>
+                <w:noProof/>
+              </w:rPr>
               <w:drawing>
                 <wp:inline distT="0" distB="0" distL="0" distR="0" wp14:anchorId="7FCE3C70" wp14:editId="47182E25">
                   <wp:extent cx="3738521" cy="3548169"/>
@@ -7097,6 +7112,9 @@
             </w:pPr>
             <w:bookmarkStart w:id="19" w:name="_Hlk192859356"/>
             <w:r>
+              <w:rPr>
+                <w:noProof/>
+              </w:rPr>
               <w:drawing>
                 <wp:inline distT="0" distB="0" distL="0" distR="0" wp14:anchorId="7AFAE1A0" wp14:editId="6CC184B3">
                   <wp:extent cx="2579023" cy="1749287"/>
@@ -7151,6 +7169,9 @@
               <w:jc w:val="center"/>
             </w:pPr>
             <w:r>
+              <w:rPr>
+                <w:noProof/>
+              </w:rPr>
               <w:drawing>
                 <wp:inline distT="0" distB="0" distL="0" distR="0" wp14:anchorId="5CF15390" wp14:editId="7F52ED36">
                   <wp:extent cx="2643396" cy="1971923"/>
@@ -7208,10 +7229,7 @@
         <w:jc w:val="both"/>
       </w:pPr>
       <w:r>
-        <w:t xml:space="preserve">Exemplo de campo de visão da </w:t>
-      </w:r>
-      <w:r>
-        <w:t>visão.</w:t>
+        <w:t>Exemplo de campo de visão da visão.</w:t>
       </w:r>
     </w:p>
     <w:tbl>
@@ -7246,6 +7264,9 @@
               <w:jc w:val="center"/>
             </w:pPr>
             <w:r>
+              <w:rPr>
+                <w:noProof/>
+              </w:rPr>
               <w:drawing>
                 <wp:inline distT="0" distB="0" distL="0" distR="0" wp14:anchorId="06343CDA" wp14:editId="4F41697B">
                   <wp:extent cx="5994841" cy="1628711"/>
@@ -7817,7 +7838,7 @@
         <w:tblLook w:val="04A0" w:firstRow="1" w:lastRow="0" w:firstColumn="1" w:lastColumn="0" w:noHBand="0" w:noVBand="1"/>
       </w:tblPr>
       <w:tblGrid>
-        <w:gridCol w:w="4464"/>
+        <w:gridCol w:w="4698"/>
         <w:gridCol w:w="5087"/>
       </w:tblGrid>
       <w:tr>
@@ -7838,7 +7859,41 @@
               <w:jc w:val="center"/>
             </w:pPr>
             <w:r>
-              <w:t>IMAGEM</w:t>
+              <w:drawing>
+                <wp:inline distT="0" distB="0" distL="0" distR="0" wp14:anchorId="79CDDB9D" wp14:editId="00537D22">
+                  <wp:extent cx="2846567" cy="1821263"/>
+                  <wp:effectExtent l="0" t="0" r="0" b="7620"/>
+                  <wp:docPr id="1181755907" name="Imagem 1"/>
+                  <wp:cNvGraphicFramePr>
+                    <a:graphicFrameLocks xmlns:a="http://schemas.openxmlformats.org/drawingml/2006/main" noChangeAspect="1"/>
+                  </wp:cNvGraphicFramePr>
+                  <a:graphic xmlns:a="http://schemas.openxmlformats.org/drawingml/2006/main">
+                    <a:graphicData uri="http://schemas.openxmlformats.org/drawingml/2006/picture">
+                      <pic:pic xmlns:pic="http://schemas.openxmlformats.org/drawingml/2006/picture">
+                        <pic:nvPicPr>
+                          <pic:cNvPr id="1181755907" name=""/>
+                          <pic:cNvPicPr/>
+                        </pic:nvPicPr>
+                        <pic:blipFill>
+                          <a:blip r:embed="rId38"/>
+                          <a:stretch>
+                            <a:fillRect/>
+                          </a:stretch>
+                        </pic:blipFill>
+                        <pic:spPr>
+                          <a:xfrm>
+                            <a:off x="0" y="0"/>
+                            <a:ext cx="2857574" cy="1828305"/>
+                          </a:xfrm>
+                          <a:prstGeom prst="rect">
+                            <a:avLst/>
+                          </a:prstGeom>
+                        </pic:spPr>
+                      </pic:pic>
+                    </a:graphicData>
+                  </a:graphic>
+                </wp:inline>
+              </w:drawing>
             </w:r>
           </w:p>
         </w:tc>
@@ -7858,7 +7913,41 @@
               <w:jc w:val="center"/>
             </w:pPr>
             <w:r>
-              <w:t>IMAGEM</w:t>
+              <w:drawing>
+                <wp:inline distT="0" distB="0" distL="0" distR="0" wp14:anchorId="6531150E" wp14:editId="349F0972">
+                  <wp:extent cx="2816915" cy="981896"/>
+                  <wp:effectExtent l="0" t="0" r="2540" b="8890"/>
+                  <wp:docPr id="609750879" name="Imagem 1"/>
+                  <wp:cNvGraphicFramePr>
+                    <a:graphicFrameLocks xmlns:a="http://schemas.openxmlformats.org/drawingml/2006/main" noChangeAspect="1"/>
+                  </wp:cNvGraphicFramePr>
+                  <a:graphic xmlns:a="http://schemas.openxmlformats.org/drawingml/2006/main">
+                    <a:graphicData uri="http://schemas.openxmlformats.org/drawingml/2006/picture">
+                      <pic:pic xmlns:pic="http://schemas.openxmlformats.org/drawingml/2006/picture">
+                        <pic:nvPicPr>
+                          <pic:cNvPr id="609750879" name=""/>
+                          <pic:cNvPicPr/>
+                        </pic:nvPicPr>
+                        <pic:blipFill>
+                          <a:blip r:embed="rId39"/>
+                          <a:stretch>
+                            <a:fillRect/>
+                          </a:stretch>
+                        </pic:blipFill>
+                        <pic:spPr>
+                          <a:xfrm>
+                            <a:off x="0" y="0"/>
+                            <a:ext cx="2824453" cy="984523"/>
+                          </a:xfrm>
+                          <a:prstGeom prst="rect">
+                            <a:avLst/>
+                          </a:prstGeom>
+                        </pic:spPr>
+                      </pic:pic>
+                    </a:graphicData>
+                  </a:graphic>
+                </wp:inline>
+              </w:drawing>
             </w:r>
           </w:p>
         </w:tc>
@@ -7866,12 +7955,18 @@
     </w:tbl>
     <w:p/>
     <w:p>
+      <w:r>
+        <w:br w:type="page"/>
+      </w:r>
+    </w:p>
+    <w:p>
       <w:pPr>
         <w:spacing w:before="240" w:after="240" w:line="360" w:lineRule="auto"/>
         <w:ind w:left="900"/>
         <w:jc w:val="both"/>
       </w:pPr>
       <w:r>
+        <w:lastRenderedPageBreak/>
         <w:t>Normas da ajuda de pesquisa.</w:t>
       </w:r>
     </w:p>
@@ -7971,7 +8066,7 @@
         <w:tblLook w:val="04A0" w:firstRow="1" w:lastRow="0" w:firstColumn="1" w:lastColumn="0" w:noHBand="0" w:noVBand="1"/>
       </w:tblPr>
       <w:tblGrid>
-        <w:gridCol w:w="9450"/>
+        <w:gridCol w:w="9816"/>
       </w:tblGrid>
       <w:tr>
         <w:tc>
@@ -7991,517 +8086,298 @@
             </w:pPr>
             <w:bookmarkStart w:id="21" w:name="_Hlk192859522"/>
             <w:r>
-              <w:t>IMAGEM</w:t>
+              <w:drawing>
+                <wp:inline distT="0" distB="0" distL="0" distR="0" wp14:anchorId="5CAB59EE" wp14:editId="20D24379">
+                  <wp:extent cx="6090257" cy="3591126"/>
+                  <wp:effectExtent l="0" t="0" r="6350" b="0"/>
+                  <wp:docPr id="406219023" name="Imagem 1"/>
+                  <wp:cNvGraphicFramePr>
+                    <a:graphicFrameLocks xmlns:a="http://schemas.openxmlformats.org/drawingml/2006/main" noChangeAspect="1"/>
+                  </wp:cNvGraphicFramePr>
+                  <a:graphic xmlns:a="http://schemas.openxmlformats.org/drawingml/2006/main">
+                    <a:graphicData uri="http://schemas.openxmlformats.org/drawingml/2006/picture">
+                      <pic:pic xmlns:pic="http://schemas.openxmlformats.org/drawingml/2006/picture">
+                        <pic:nvPicPr>
+                          <pic:cNvPr id="406219023" name=""/>
+                          <pic:cNvPicPr/>
+                        </pic:nvPicPr>
+                        <pic:blipFill>
+                          <a:blip r:embed="rId40"/>
+                          <a:stretch>
+                            <a:fillRect/>
+                          </a:stretch>
+                        </pic:blipFill>
+                        <pic:spPr>
+                          <a:xfrm>
+                            <a:off x="0" y="0"/>
+                            <a:ext cx="6107336" cy="3601196"/>
+                          </a:xfrm>
+                          <a:prstGeom prst="rect">
+                            <a:avLst/>
+                          </a:prstGeom>
+                        </pic:spPr>
+                      </pic:pic>
+                    </a:graphicData>
+                  </a:graphic>
+                </wp:inline>
+              </w:drawing>
             </w:r>
           </w:p>
         </w:tc>
       </w:tr>
       <w:bookmarkEnd w:id="21"/>
     </w:tbl>
+    <w:p/>
+    <w:p>
+      <w:r>
+        <w:br w:type="page"/>
+      </w:r>
+    </w:p>
     <w:p>
       <w:pPr>
         <w:spacing w:before="240" w:after="240" w:line="360" w:lineRule="auto"/>
         <w:ind w:left="900"/>
         <w:jc w:val="both"/>
       </w:pPr>
-    </w:p>
-    <w:p>
-      <w:pPr>
-        <w:spacing w:before="240" w:after="240" w:line="360" w:lineRule="auto"/>
-        <w:ind w:left="900"/>
-        <w:jc w:val="both"/>
-        <w:rPr>
-          <w:b/>
-          <w:bCs/>
-          <w:color w:val="FF0000"/>
-        </w:rPr>
-      </w:pPr>
-      <w:r>
-        <w:t xml:space="preserve">Na parte de parâmetros. </w:t>
-      </w:r>
-      <w:r>
-        <w:rPr>
-          <w:b/>
-          <w:bCs/>
-          <w:color w:val="FF0000"/>
-        </w:rPr>
-        <w:t>(APOS COLOCAR IMAGEM REMOVER A TABELA)</w:t>
-      </w:r>
-      <w:r>
-        <w:rPr>
-          <w:b/>
-          <w:bCs/>
-          <w:color w:val="FF0000"/>
-        </w:rPr>
-        <w:t xml:space="preserve"> </w:t>
+      <w:r>
+        <w:lastRenderedPageBreak/>
+        <w:t>Gravar nova ajuda de pesquisa.</w:t>
+      </w:r>
+    </w:p>
+    <w:p>
+      <w:pPr>
+        <w:pStyle w:val="PargrafodaLista"/>
+        <w:numPr>
+          <w:ilvl w:val="0"/>
+          <w:numId w:val="34"/>
+        </w:numPr>
+        <w:spacing w:before="240" w:after="240" w:line="360" w:lineRule="auto"/>
+        <w:jc w:val="both"/>
+      </w:pPr>
+      <w:r>
+        <w:t>Clicar no ícone da disquete ou utilizar tecla de atalho CTRL+S</w:t>
+      </w:r>
+    </w:p>
+    <w:p>
+      <w:pPr>
+        <w:pStyle w:val="PargrafodaLista"/>
+        <w:numPr>
+          <w:ilvl w:val="0"/>
+          <w:numId w:val="34"/>
+        </w:numPr>
+        <w:spacing w:before="240" w:after="240" w:line="360" w:lineRule="auto"/>
+        <w:jc w:val="both"/>
+      </w:pPr>
+      <w:r>
+        <w:t>Inserir o nome do pacote: Z320_2025</w:t>
+      </w:r>
+    </w:p>
+    <w:p>
+      <w:pPr>
+        <w:pStyle w:val="PargrafodaLista"/>
+        <w:numPr>
+          <w:ilvl w:val="0"/>
+          <w:numId w:val="34"/>
+        </w:numPr>
+        <w:spacing w:before="240" w:after="240" w:line="360" w:lineRule="auto"/>
+        <w:jc w:val="both"/>
+      </w:pPr>
+      <w:r>
+        <w:t>Selecionar a ordem de transporte</w:t>
+      </w:r>
+    </w:p>
+    <w:p>
+      <w:pPr>
+        <w:pStyle w:val="PargrafodaLista"/>
+        <w:numPr>
+          <w:ilvl w:val="1"/>
+          <w:numId w:val="22"/>
+        </w:numPr>
+        <w:spacing w:before="240" w:after="240" w:line="360" w:lineRule="auto"/>
+        <w:jc w:val="both"/>
+      </w:pPr>
+      <w:r>
+        <w:t>Ordens – Ordens Próprias – Ordem Topo</w:t>
+      </w:r>
+    </w:p>
+    <w:p>
+      <w:pPr>
+        <w:pStyle w:val="PargrafodaLista"/>
+        <w:numPr>
+          <w:ilvl w:val="1"/>
+          <w:numId w:val="22"/>
+        </w:numPr>
+        <w:spacing w:before="240" w:after="240" w:line="360" w:lineRule="auto"/>
+        <w:jc w:val="both"/>
+      </w:pPr>
+      <w:r>
+        <w:t>Por defeito já vem selecionada</w:t>
       </w:r>
     </w:p>
     <w:tbl>
       <w:tblPr>
         <w:tblStyle w:val="TabelacomGrelha"/>
-        <w:tblW w:w="9450" w:type="dxa"/>
-        <w:tblInd w:w="1008" w:type="dxa"/>
+        <w:tblW w:w="0" w:type="auto"/>
+        <w:tblInd w:w="900" w:type="dxa"/>
+        <w:tblBorders>
+          <w:bottom w:val="single" w:sz="4" w:space="0" w:color="BFBFBF" w:themeColor="background1" w:themeShade="BF"/>
+        </w:tblBorders>
         <w:tblLook w:val="04A0" w:firstRow="1" w:lastRow="0" w:firstColumn="1" w:lastColumn="0" w:noHBand="0" w:noVBand="1"/>
       </w:tblPr>
       <w:tblGrid>
-        <w:gridCol w:w="1399"/>
-        <w:gridCol w:w="761"/>
-        <w:gridCol w:w="720"/>
-        <w:gridCol w:w="1260"/>
-        <w:gridCol w:w="1530"/>
-        <w:gridCol w:w="1710"/>
-        <w:gridCol w:w="630"/>
-        <w:gridCol w:w="1440"/>
+        <w:gridCol w:w="4566"/>
+        <w:gridCol w:w="5561"/>
       </w:tblGrid>
       <w:tr>
-        <w:trPr>
-          <w:trHeight w:val="576"/>
-        </w:trPr>
         <w:tc>
           <w:tcPr>
-            <w:tcW w:w="1399" w:type="dxa"/>
-            <w:shd w:val="clear" w:color="auto" w:fill="F2F2F2" w:themeFill="background1" w:themeFillShade="F2"/>
-            <w:vAlign w:val="center"/>
+            <w:tcW w:w="3168" w:type="dxa"/>
+            <w:tcBorders>
+              <w:top w:val="single" w:sz="4" w:space="0" w:color="BFBFBF" w:themeColor="background1" w:themeShade="BF"/>
+              <w:left w:val="single" w:sz="4" w:space="0" w:color="BFBFBF" w:themeColor="background1" w:themeShade="BF"/>
+              <w:right w:val="single" w:sz="4" w:space="0" w:color="BFBFBF" w:themeColor="background1" w:themeShade="BF"/>
+            </w:tcBorders>
           </w:tcPr>
           <w:p>
+            <w:pPr>
+              <w:spacing w:before="240" w:after="240" w:line="360" w:lineRule="auto"/>
+              <w:jc w:val="center"/>
+            </w:pPr>
             <w:r>
-              <w:br w:type="page"/>
-            </w:r>
-            <w:r>
-              <w:t>Parâmetro</w:t>
+              <w:rPr>
+                <w:noProof/>
+              </w:rPr>
+              <w:drawing>
+                <wp:inline distT="0" distB="0" distL="0" distR="0" wp14:anchorId="639F2CC5" wp14:editId="6C856A17">
+                  <wp:extent cx="2762442" cy="1802921"/>
+                  <wp:effectExtent l="0" t="0" r="0" b="6985"/>
+                  <wp:docPr id="1486075772" name="Imagem 1"/>
+                  <wp:cNvGraphicFramePr>
+                    <a:graphicFrameLocks xmlns:a="http://schemas.openxmlformats.org/drawingml/2006/main" noChangeAspect="1"/>
+                  </wp:cNvGraphicFramePr>
+                  <a:graphic xmlns:a="http://schemas.openxmlformats.org/drawingml/2006/main">
+                    <a:graphicData uri="http://schemas.openxmlformats.org/drawingml/2006/picture">
+                      <pic:pic xmlns:pic="http://schemas.openxmlformats.org/drawingml/2006/picture">
+                        <pic:nvPicPr>
+                          <pic:cNvPr id="1993428178" name=""/>
+                          <pic:cNvPicPr/>
+                        </pic:nvPicPr>
+                        <pic:blipFill>
+                          <a:blip r:embed="rId13"/>
+                          <a:stretch>
+                            <a:fillRect/>
+                          </a:stretch>
+                        </pic:blipFill>
+                        <pic:spPr>
+                          <a:xfrm>
+                            <a:off x="0" y="0"/>
+                            <a:ext cx="2776596" cy="1812159"/>
+                          </a:xfrm>
+                          <a:prstGeom prst="rect">
+                            <a:avLst/>
+                          </a:prstGeom>
+                        </pic:spPr>
+                      </pic:pic>
+                    </a:graphicData>
+                  </a:graphic>
+                </wp:inline>
+              </w:drawing>
             </w:r>
           </w:p>
         </w:tc>
         <w:tc>
           <w:tcPr>
-            <w:tcW w:w="761" w:type="dxa"/>
-            <w:shd w:val="clear" w:color="auto" w:fill="F2F2F2" w:themeFill="background1" w:themeFillShade="F2"/>
-            <w:vAlign w:val="center"/>
+            <w:tcW w:w="3168" w:type="dxa"/>
+            <w:tcBorders>
+              <w:top w:val="single" w:sz="4" w:space="0" w:color="BFBFBF" w:themeColor="background1" w:themeShade="BF"/>
+              <w:left w:val="single" w:sz="4" w:space="0" w:color="BFBFBF" w:themeColor="background1" w:themeShade="BF"/>
+              <w:right w:val="single" w:sz="4" w:space="0" w:color="BFBFBF" w:themeColor="background1" w:themeShade="BF"/>
+            </w:tcBorders>
           </w:tcPr>
           <w:p>
+            <w:pPr>
+              <w:spacing w:before="240" w:after="240" w:line="360" w:lineRule="auto"/>
+              <w:jc w:val="center"/>
+            </w:pPr>
             <w:r>
-              <w:t>IMP</w:t>
-            </w:r>
-          </w:p>
-        </w:tc>
-        <w:tc>
-          <w:tcPr>
-            <w:tcW w:w="720" w:type="dxa"/>
-            <w:shd w:val="clear" w:color="auto" w:fill="F2F2F2" w:themeFill="background1" w:themeFillShade="F2"/>
-            <w:vAlign w:val="center"/>
-          </w:tcPr>
-          <w:p>
-            <w:r>
-              <w:t>EXP</w:t>
-            </w:r>
-          </w:p>
-        </w:tc>
-        <w:tc>
-          <w:tcPr>
-            <w:tcW w:w="1260" w:type="dxa"/>
-            <w:shd w:val="clear" w:color="auto" w:fill="F2F2F2" w:themeFill="background1" w:themeFillShade="F2"/>
-            <w:vAlign w:val="center"/>
-          </w:tcPr>
-          <w:p>
-            <w:proofErr w:type="spellStart"/>
-            <w:r>
-              <w:t>PosL</w:t>
-            </w:r>
-            <w:proofErr w:type="spellEnd"/>
-            <w:r>
-              <w:t xml:space="preserve"> LINHA</w:t>
-            </w:r>
-          </w:p>
-        </w:tc>
-        <w:tc>
-          <w:tcPr>
-            <w:tcW w:w="1530" w:type="dxa"/>
-            <w:shd w:val="clear" w:color="auto" w:fill="F2F2F2" w:themeFill="background1" w:themeFillShade="F2"/>
-            <w:vAlign w:val="center"/>
-          </w:tcPr>
-          <w:p>
-            <w:proofErr w:type="spellStart"/>
-            <w:r>
-              <w:t>ExAj</w:t>
-            </w:r>
-            <w:proofErr w:type="spellEnd"/>
-            <w:r>
-              <w:t xml:space="preserve"> COLUNA</w:t>
-            </w:r>
-          </w:p>
-        </w:tc>
-        <w:tc>
-          <w:tcPr>
-            <w:tcW w:w="1710" w:type="dxa"/>
-            <w:shd w:val="clear" w:color="auto" w:fill="F2F2F2" w:themeFill="background1" w:themeFillShade="F2"/>
-            <w:vAlign w:val="center"/>
-          </w:tcPr>
-          <w:p>
-            <w:r>
-              <w:t>Elemento dados</w:t>
-            </w:r>
-          </w:p>
-        </w:tc>
-        <w:tc>
-          <w:tcPr>
-            <w:tcW w:w="630" w:type="dxa"/>
-            <w:shd w:val="clear" w:color="auto" w:fill="F2F2F2" w:themeFill="background1" w:themeFillShade="F2"/>
-            <w:vAlign w:val="center"/>
-          </w:tcPr>
-          <w:p>
-            <w:r>
-              <w:t>M</w:t>
-            </w:r>
-          </w:p>
-        </w:tc>
-        <w:tc>
-          <w:tcPr>
-            <w:tcW w:w="1440" w:type="dxa"/>
-            <w:shd w:val="clear" w:color="auto" w:fill="F2F2F2" w:themeFill="background1" w:themeFillShade="F2"/>
-            <w:vAlign w:val="center"/>
-          </w:tcPr>
-          <w:p>
-            <w:r>
-              <w:t>Valor Proposto</w:t>
+              <w:rPr>
+                <w:noProof/>
+              </w:rPr>
+              <w:drawing>
+                <wp:inline distT="0" distB="0" distL="0" distR="0" wp14:anchorId="5543DD1B" wp14:editId="27862C40">
+                  <wp:extent cx="3394136" cy="1092444"/>
+                  <wp:effectExtent l="0" t="0" r="0" b="0"/>
+                  <wp:docPr id="1060723163" name="Imagem 1"/>
+                  <wp:cNvGraphicFramePr>
+                    <a:graphicFrameLocks xmlns:a="http://schemas.openxmlformats.org/drawingml/2006/main" noChangeAspect="1"/>
+                  </wp:cNvGraphicFramePr>
+                  <a:graphic xmlns:a="http://schemas.openxmlformats.org/drawingml/2006/main">
+                    <a:graphicData uri="http://schemas.openxmlformats.org/drawingml/2006/picture">
+                      <pic:pic xmlns:pic="http://schemas.openxmlformats.org/drawingml/2006/picture">
+                        <pic:nvPicPr>
+                          <pic:cNvPr id="1605972572" name=""/>
+                          <pic:cNvPicPr/>
+                        </pic:nvPicPr>
+                        <pic:blipFill>
+                          <a:blip r:embed="rId14"/>
+                          <a:stretch>
+                            <a:fillRect/>
+                          </a:stretch>
+                        </pic:blipFill>
+                        <pic:spPr>
+                          <a:xfrm>
+                            <a:off x="0" y="0"/>
+                            <a:ext cx="3415582" cy="1099347"/>
+                          </a:xfrm>
+                          <a:prstGeom prst="rect">
+                            <a:avLst/>
+                          </a:prstGeom>
+                        </pic:spPr>
+                      </pic:pic>
+                    </a:graphicData>
+                  </a:graphic>
+                </wp:inline>
+              </w:drawing>
             </w:r>
           </w:p>
         </w:tc>
       </w:tr>
-      <w:tr>
-        <w:trPr>
-          <w:trHeight w:val="576"/>
-        </w:trPr>
-        <w:tc>
-          <w:tcPr>
-            <w:tcW w:w="1399" w:type="dxa"/>
-            <w:shd w:val="clear" w:color="auto" w:fill="F2F2F2" w:themeFill="background1" w:themeFillShade="F2"/>
-            <w:vAlign w:val="center"/>
-          </w:tcPr>
-          <w:p>
-            <w:r>
-              <w:t>BURKS</w:t>
-            </w:r>
-          </w:p>
-        </w:tc>
-        <w:tc>
-          <w:tcPr>
-            <w:tcW w:w="761" w:type="dxa"/>
-            <w:vAlign w:val="center"/>
-          </w:tcPr>
-          <w:p>
-            <w:pPr>
-              <w:spacing w:line="276" w:lineRule="auto"/>
-            </w:pPr>
-            <w:r>
-              <w:t>V</w:t>
-            </w:r>
-          </w:p>
-        </w:tc>
-        <w:tc>
-          <w:tcPr>
-            <w:tcW w:w="720" w:type="dxa"/>
-            <w:vAlign w:val="center"/>
-          </w:tcPr>
-          <w:p>
-            <w:pPr>
-              <w:spacing w:line="276" w:lineRule="auto"/>
-            </w:pPr>
-            <w:r>
-              <w:t>V</w:t>
-            </w:r>
-          </w:p>
-        </w:tc>
-        <w:tc>
-          <w:tcPr>
-            <w:tcW w:w="1260" w:type="dxa"/>
-            <w:vAlign w:val="center"/>
-          </w:tcPr>
-          <w:p>
-            <w:pPr>
-              <w:spacing w:line="276" w:lineRule="auto"/>
-            </w:pPr>
-            <w:r>
-              <w:t>1</w:t>
-            </w:r>
-          </w:p>
-        </w:tc>
-        <w:tc>
-          <w:tcPr>
-            <w:tcW w:w="1530" w:type="dxa"/>
-            <w:vAlign w:val="center"/>
-          </w:tcPr>
-          <w:p>
-            <w:pPr>
-              <w:spacing w:line="276" w:lineRule="auto"/>
-            </w:pPr>
-            <w:r>
-              <w:t>1</w:t>
-            </w:r>
-          </w:p>
-        </w:tc>
-        <w:tc>
-          <w:tcPr>
-            <w:tcW w:w="1710" w:type="dxa"/>
-            <w:vAlign w:val="center"/>
-          </w:tcPr>
-          <w:p>
-            <w:pPr>
-              <w:spacing w:line="276" w:lineRule="auto"/>
-            </w:pPr>
-            <w:r>
-              <w:t>BURKS</w:t>
-            </w:r>
-          </w:p>
-        </w:tc>
-        <w:tc>
-          <w:tcPr>
-            <w:tcW w:w="630" w:type="dxa"/>
-            <w:vAlign w:val="center"/>
-          </w:tcPr>
-          <w:p>
-            <w:pPr>
-              <w:spacing w:line="276" w:lineRule="auto"/>
-            </w:pPr>
-            <w:r>
-              <w:t>V</w:t>
-            </w:r>
-          </w:p>
-        </w:tc>
-        <w:tc>
-          <w:tcPr>
-            <w:tcW w:w="1440" w:type="dxa"/>
-            <w:vAlign w:val="center"/>
-          </w:tcPr>
-          <w:p>
-            <w:pPr>
-              <w:spacing w:line="276" w:lineRule="auto"/>
-            </w:pPr>
-          </w:p>
-        </w:tc>
-      </w:tr>
-      <w:tr>
-        <w:trPr>
-          <w:trHeight w:val="576"/>
-        </w:trPr>
-        <w:tc>
-          <w:tcPr>
-            <w:tcW w:w="1399" w:type="dxa"/>
-            <w:shd w:val="clear" w:color="auto" w:fill="F2F2F2" w:themeFill="background1" w:themeFillShade="F2"/>
-            <w:vAlign w:val="center"/>
-          </w:tcPr>
-          <w:p>
-            <w:r>
-              <w:t>LIFNR</w:t>
-            </w:r>
-          </w:p>
-        </w:tc>
-        <w:tc>
-          <w:tcPr>
-            <w:tcW w:w="761" w:type="dxa"/>
-            <w:vAlign w:val="center"/>
-          </w:tcPr>
-          <w:p>
-            <w:pPr>
-              <w:spacing w:line="276" w:lineRule="auto"/>
-            </w:pPr>
-            <w:r>
-              <w:t>V</w:t>
-            </w:r>
-          </w:p>
-        </w:tc>
-        <w:tc>
-          <w:tcPr>
-            <w:tcW w:w="720" w:type="dxa"/>
-            <w:vAlign w:val="center"/>
-          </w:tcPr>
-          <w:p>
-            <w:pPr>
-              <w:spacing w:line="276" w:lineRule="auto"/>
-            </w:pPr>
-            <w:r>
-              <w:t>V</w:t>
-            </w:r>
-          </w:p>
-        </w:tc>
-        <w:tc>
-          <w:tcPr>
-            <w:tcW w:w="1260" w:type="dxa"/>
-            <w:vAlign w:val="center"/>
-          </w:tcPr>
-          <w:p>
-            <w:pPr>
-              <w:spacing w:line="276" w:lineRule="auto"/>
-            </w:pPr>
-            <w:r>
-              <w:t>2</w:t>
-            </w:r>
-          </w:p>
-        </w:tc>
-        <w:tc>
-          <w:tcPr>
-            <w:tcW w:w="1530" w:type="dxa"/>
-            <w:vAlign w:val="center"/>
-          </w:tcPr>
-          <w:p>
-            <w:pPr>
-              <w:spacing w:line="276" w:lineRule="auto"/>
-            </w:pPr>
-            <w:r>
-              <w:t>2</w:t>
-            </w:r>
-          </w:p>
-        </w:tc>
-        <w:tc>
-          <w:tcPr>
-            <w:tcW w:w="1710" w:type="dxa"/>
-            <w:vAlign w:val="center"/>
-          </w:tcPr>
-          <w:p>
-            <w:pPr>
-              <w:spacing w:line="276" w:lineRule="auto"/>
-            </w:pPr>
-            <w:r>
-              <w:t>LIFNR</w:t>
-            </w:r>
-          </w:p>
-        </w:tc>
-        <w:tc>
-          <w:tcPr>
-            <w:tcW w:w="630" w:type="dxa"/>
-            <w:vAlign w:val="center"/>
-          </w:tcPr>
-          <w:p>
-            <w:pPr>
-              <w:spacing w:line="276" w:lineRule="auto"/>
-            </w:pPr>
-            <w:r>
-              <w:t>V</w:t>
-            </w:r>
-          </w:p>
-        </w:tc>
-        <w:tc>
-          <w:tcPr>
-            <w:tcW w:w="1440" w:type="dxa"/>
-            <w:vAlign w:val="center"/>
-          </w:tcPr>
-          <w:p>
-            <w:pPr>
-              <w:spacing w:line="276" w:lineRule="auto"/>
-            </w:pPr>
-          </w:p>
-        </w:tc>
-      </w:tr>
-      <w:tr>
-        <w:trPr>
-          <w:trHeight w:val="576"/>
-        </w:trPr>
-        <w:tc>
-          <w:tcPr>
-            <w:tcW w:w="1399" w:type="dxa"/>
-            <w:shd w:val="clear" w:color="auto" w:fill="F2F2F2" w:themeFill="background1" w:themeFillShade="F2"/>
-            <w:vAlign w:val="center"/>
-          </w:tcPr>
-          <w:p>
-            <w:r>
-              <w:t>LAND1</w:t>
-            </w:r>
-          </w:p>
-        </w:tc>
-        <w:tc>
-          <w:tcPr>
-            <w:tcW w:w="761" w:type="dxa"/>
-            <w:vAlign w:val="center"/>
-          </w:tcPr>
-          <w:p>
-            <w:pPr>
-              <w:spacing w:line="276" w:lineRule="auto"/>
-            </w:pPr>
-            <w:r>
-              <w:t>V</w:t>
-            </w:r>
-          </w:p>
-        </w:tc>
-        <w:tc>
-          <w:tcPr>
-            <w:tcW w:w="720" w:type="dxa"/>
-            <w:vAlign w:val="center"/>
-          </w:tcPr>
-          <w:p>
-            <w:pPr>
-              <w:spacing w:line="276" w:lineRule="auto"/>
-            </w:pPr>
-          </w:p>
-        </w:tc>
-        <w:tc>
-          <w:tcPr>
-            <w:tcW w:w="1260" w:type="dxa"/>
-            <w:vAlign w:val="center"/>
-          </w:tcPr>
-          <w:p>
-            <w:pPr>
-              <w:spacing w:line="276" w:lineRule="auto"/>
-            </w:pPr>
-            <w:r>
-              <w:t>3</w:t>
-            </w:r>
-          </w:p>
-        </w:tc>
-        <w:tc>
-          <w:tcPr>
-            <w:tcW w:w="1530" w:type="dxa"/>
-            <w:vAlign w:val="center"/>
-          </w:tcPr>
-          <w:p>
-            <w:pPr>
-              <w:spacing w:line="276" w:lineRule="auto"/>
-            </w:pPr>
-            <w:r>
-              <w:t>3</w:t>
-            </w:r>
-          </w:p>
-        </w:tc>
-        <w:tc>
-          <w:tcPr>
-            <w:tcW w:w="1710" w:type="dxa"/>
-            <w:vAlign w:val="center"/>
-          </w:tcPr>
-          <w:p>
-            <w:pPr>
-              <w:spacing w:line="276" w:lineRule="auto"/>
-            </w:pPr>
-            <w:r>
-              <w:t>LAND1</w:t>
-            </w:r>
-          </w:p>
-        </w:tc>
-        <w:tc>
-          <w:tcPr>
-            <w:tcW w:w="630" w:type="dxa"/>
-            <w:vAlign w:val="center"/>
-          </w:tcPr>
-          <w:p>
-            <w:pPr>
-              <w:spacing w:line="276" w:lineRule="auto"/>
-            </w:pPr>
-            <w:r>
-              <w:t>V</w:t>
-            </w:r>
-          </w:p>
-        </w:tc>
-        <w:tc>
-          <w:tcPr>
-            <w:tcW w:w="1440" w:type="dxa"/>
-            <w:vAlign w:val="center"/>
-          </w:tcPr>
-          <w:p>
-            <w:pPr>
-              <w:spacing w:line="276" w:lineRule="auto"/>
-            </w:pPr>
-          </w:p>
-        </w:tc>
-      </w:tr>
     </w:tbl>
-    <w:p/>
+    <w:p>
+      <w:pPr>
+        <w:rPr>
+          <w:rFonts w:ascii="Calibri Light" w:eastAsia="Calibri Light" w:hAnsi="Calibri Light" w:cs="Calibri Light"/>
+          <w:color w:val="2E5395"/>
+          <w:spacing w:val="-2"/>
+          <w:sz w:val="44"/>
+          <w:szCs w:val="44"/>
+        </w:rPr>
+      </w:pPr>
+    </w:p>
+    <w:p>
+      <w:pPr>
+        <w:spacing w:before="240" w:after="240" w:line="360" w:lineRule="auto"/>
+        <w:ind w:left="900"/>
+        <w:jc w:val="both"/>
+      </w:pPr>
+      <w:r>
+        <w:t>Ativar a nova ajuda de pesquisa.</w:t>
+      </w:r>
+    </w:p>
+    <w:p>
+      <w:pPr>
+        <w:pStyle w:val="PargrafodaLista"/>
+        <w:numPr>
+          <w:ilvl w:val="1"/>
+          <w:numId w:val="33"/>
+        </w:numPr>
+        <w:spacing w:before="240" w:after="240" w:line="360" w:lineRule="auto"/>
+        <w:jc w:val="both"/>
+      </w:pPr>
+      <w:r>
+        <w:t>Clicar no ícone da varinha ou utilizar tecla de atalho CTRL+F3</w:t>
+      </w:r>
+    </w:p>
     <w:tbl>
       <w:tblPr>
         <w:tblStyle w:val="TabelacomGrelha"/>
@@ -8515,129 +8391,7 @@
         <w:tblLook w:val="04A0" w:firstRow="1" w:lastRow="0" w:firstColumn="1" w:lastColumn="0" w:noHBand="0" w:noVBand="1"/>
       </w:tblPr>
       <w:tblGrid>
-        <w:gridCol w:w="9450"/>
-      </w:tblGrid>
-      <w:tr>
-        <w:tc>
-          <w:tcPr>
-            <w:tcW w:w="9450" w:type="dxa"/>
-            <w:tcBorders>
-              <w:top w:val="single" w:sz="4" w:space="0" w:color="BFBFBF" w:themeColor="background1" w:themeShade="BF"/>
-              <w:left w:val="single" w:sz="4" w:space="0" w:color="BFBFBF" w:themeColor="background1" w:themeShade="BF"/>
-              <w:right w:val="single" w:sz="4" w:space="0" w:color="BFBFBF" w:themeColor="background1" w:themeShade="BF"/>
-            </w:tcBorders>
-          </w:tcPr>
-          <w:p>
-            <w:pPr>
-              <w:pStyle w:val="PargrafodaLista"/>
-              <w:spacing w:before="240" w:after="240" w:line="360" w:lineRule="auto"/>
-              <w:jc w:val="center"/>
-            </w:pPr>
-            <w:bookmarkStart w:id="22" w:name="_Hlk192860106"/>
-            <w:r>
-              <w:t>IMAGEM</w:t>
-            </w:r>
-          </w:p>
-        </w:tc>
-      </w:tr>
-      <w:bookmarkEnd w:id="22"/>
-    </w:tbl>
-    <w:p/>
-    <w:p>
-      <w:pPr>
-        <w:spacing w:before="240" w:after="240" w:line="360" w:lineRule="auto"/>
-        <w:ind w:left="900"/>
-        <w:jc w:val="both"/>
-      </w:pPr>
-      <w:r>
-        <w:lastRenderedPageBreak/>
-        <w:t>Gravar nova ajuda de pesquisa.</w:t>
-      </w:r>
-    </w:p>
-    <w:p>
-      <w:pPr>
-        <w:pStyle w:val="PargrafodaLista"/>
-        <w:numPr>
-          <w:ilvl w:val="0"/>
-          <w:numId w:val="34"/>
-        </w:numPr>
-        <w:spacing w:before="240" w:after="240" w:line="360" w:lineRule="auto"/>
-        <w:jc w:val="both"/>
-      </w:pPr>
-      <w:r>
-        <w:t>Clicar no ícone da disquete ou utilizar tecla de atalho CTRL+S</w:t>
-      </w:r>
-    </w:p>
-    <w:p>
-      <w:pPr>
-        <w:pStyle w:val="PargrafodaLista"/>
-        <w:numPr>
-          <w:ilvl w:val="0"/>
-          <w:numId w:val="34"/>
-        </w:numPr>
-        <w:spacing w:before="240" w:after="240" w:line="360" w:lineRule="auto"/>
-        <w:jc w:val="both"/>
-      </w:pPr>
-      <w:r>
-        <w:t>Inserir o nome do pacote: Z320_2025</w:t>
-      </w:r>
-    </w:p>
-    <w:p>
-      <w:pPr>
-        <w:pStyle w:val="PargrafodaLista"/>
-        <w:numPr>
-          <w:ilvl w:val="0"/>
-          <w:numId w:val="34"/>
-        </w:numPr>
-        <w:spacing w:before="240" w:after="240" w:line="360" w:lineRule="auto"/>
-        <w:jc w:val="both"/>
-      </w:pPr>
-      <w:r>
-        <w:t>Selecionar a ordem de transporte</w:t>
-      </w:r>
-    </w:p>
-    <w:p>
-      <w:pPr>
-        <w:pStyle w:val="PargrafodaLista"/>
-        <w:numPr>
-          <w:ilvl w:val="1"/>
-          <w:numId w:val="22"/>
-        </w:numPr>
-        <w:spacing w:before="240" w:after="240" w:line="360" w:lineRule="auto"/>
-        <w:jc w:val="both"/>
-      </w:pPr>
-      <w:r>
-        <w:t>Ordens – Ordens Próprias – Ordem Topo</w:t>
-      </w:r>
-    </w:p>
-    <w:p>
-      <w:pPr>
-        <w:pStyle w:val="PargrafodaLista"/>
-        <w:numPr>
-          <w:ilvl w:val="1"/>
-          <w:numId w:val="22"/>
-        </w:numPr>
-        <w:spacing w:before="240" w:after="240" w:line="360" w:lineRule="auto"/>
-        <w:jc w:val="both"/>
-      </w:pPr>
-      <w:r>
-        <w:t>Por defeito já vem selecionada</w:t>
-      </w:r>
-    </w:p>
-    <w:tbl>
-      <w:tblPr>
-        <w:tblStyle w:val="TabelacomGrelha"/>
-        <w:tblW w:w="0" w:type="auto"/>
-        <w:tblInd w:w="1008" w:type="dxa"/>
-        <w:tblBorders>
-          <w:bottom w:val="single" w:sz="4" w:space="0" w:color="BFBFBF" w:themeColor="background1" w:themeShade="BF"/>
-          <w:insideH w:val="none" w:sz="0" w:space="0" w:color="auto"/>
-          <w:insideV w:val="none" w:sz="0" w:space="0" w:color="auto"/>
-        </w:tblBorders>
-        <w:tblLook w:val="04A0" w:firstRow="1" w:lastRow="0" w:firstColumn="1" w:lastColumn="0" w:noHBand="0" w:noVBand="1"/>
-      </w:tblPr>
-      <w:tblGrid>
-        <w:gridCol w:w="9450"/>
+        <w:gridCol w:w="10026"/>
       </w:tblGrid>
       <w:tr>
         <w:tc>
@@ -8656,80 +8410,44 @@
               <w:jc w:val="center"/>
             </w:pPr>
             <w:r>
-              <w:t>IMAGEM</w:t>
-            </w:r>
-          </w:p>
-        </w:tc>
-      </w:tr>
-    </w:tbl>
-    <w:p>
-      <w:pPr>
-        <w:rPr>
-          <w:rFonts w:ascii="Calibri Light" w:eastAsia="Calibri Light" w:hAnsi="Calibri Light" w:cs="Calibri Light"/>
-          <w:color w:val="2E5395"/>
-          <w:spacing w:val="-2"/>
-          <w:sz w:val="44"/>
-          <w:szCs w:val="44"/>
-        </w:rPr>
-      </w:pPr>
-    </w:p>
-    <w:p>
-      <w:pPr>
-        <w:spacing w:before="240" w:after="240" w:line="360" w:lineRule="auto"/>
-        <w:ind w:left="900"/>
-        <w:jc w:val="both"/>
-      </w:pPr>
-      <w:r>
-        <w:t>Ativar a nova ajuda de pesquisa.</w:t>
-      </w:r>
-    </w:p>
-    <w:p>
-      <w:pPr>
-        <w:pStyle w:val="PargrafodaLista"/>
-        <w:numPr>
-          <w:ilvl w:val="1"/>
-          <w:numId w:val="33"/>
-        </w:numPr>
-        <w:spacing w:before="240" w:after="240" w:line="360" w:lineRule="auto"/>
-        <w:jc w:val="both"/>
-      </w:pPr>
-      <w:r>
-        <w:t>Clicar no ícone da varinha ou utilizar tecla de atalho CTRL+F3</w:t>
-      </w:r>
-    </w:p>
-    <w:tbl>
-      <w:tblPr>
-        <w:tblStyle w:val="TabelacomGrelha"/>
-        <w:tblW w:w="0" w:type="auto"/>
-        <w:tblInd w:w="1008" w:type="dxa"/>
-        <w:tblBorders>
-          <w:bottom w:val="single" w:sz="4" w:space="0" w:color="BFBFBF" w:themeColor="background1" w:themeShade="BF"/>
-          <w:insideH w:val="none" w:sz="0" w:space="0" w:color="auto"/>
-          <w:insideV w:val="none" w:sz="0" w:space="0" w:color="auto"/>
-        </w:tblBorders>
-        <w:tblLook w:val="04A0" w:firstRow="1" w:lastRow="0" w:firstColumn="1" w:lastColumn="0" w:noHBand="0" w:noVBand="1"/>
-      </w:tblPr>
-      <w:tblGrid>
-        <w:gridCol w:w="9450"/>
-      </w:tblGrid>
-      <w:tr>
-        <w:tc>
-          <w:tcPr>
-            <w:tcW w:w="9450" w:type="dxa"/>
-            <w:tcBorders>
-              <w:top w:val="single" w:sz="4" w:space="0" w:color="BFBFBF" w:themeColor="background1" w:themeShade="BF"/>
-              <w:left w:val="single" w:sz="4" w:space="0" w:color="BFBFBF" w:themeColor="background1" w:themeShade="BF"/>
-              <w:right w:val="single" w:sz="4" w:space="0" w:color="BFBFBF" w:themeColor="background1" w:themeShade="BF"/>
-            </w:tcBorders>
-          </w:tcPr>
-          <w:p>
-            <w:pPr>
-              <w:pStyle w:val="PargrafodaLista"/>
-              <w:spacing w:before="240" w:after="240" w:line="360" w:lineRule="auto"/>
-              <w:jc w:val="center"/>
-            </w:pPr>
-            <w:r>
-              <w:t>IMAGEM</w:t>
+              <w:rPr>
+                <w:noProof/>
+              </w:rPr>
+              <w:drawing>
+                <wp:inline distT="0" distB="0" distL="0" distR="0" wp14:anchorId="51ED46E1" wp14:editId="16C50234">
+                  <wp:extent cx="6228655" cy="312421"/>
+                  <wp:effectExtent l="0" t="0" r="1270" b="0"/>
+                  <wp:docPr id="973400883" name="Imagem 1"/>
+                  <wp:cNvGraphicFramePr>
+                    <a:graphicFrameLocks xmlns:a="http://schemas.openxmlformats.org/drawingml/2006/main" noChangeAspect="1"/>
+                  </wp:cNvGraphicFramePr>
+                  <a:graphic xmlns:a="http://schemas.openxmlformats.org/drawingml/2006/main">
+                    <a:graphicData uri="http://schemas.openxmlformats.org/drawingml/2006/picture">
+                      <pic:pic xmlns:pic="http://schemas.openxmlformats.org/drawingml/2006/picture">
+                        <pic:nvPicPr>
+                          <pic:cNvPr id="1936560584" name=""/>
+                          <pic:cNvPicPr/>
+                        </pic:nvPicPr>
+                        <pic:blipFill>
+                          <a:blip r:embed="rId15"/>
+                          <a:stretch>
+                            <a:fillRect/>
+                          </a:stretch>
+                        </pic:blipFill>
+                        <pic:spPr>
+                          <a:xfrm>
+                            <a:off x="0" y="0"/>
+                            <a:ext cx="6404971" cy="321265"/>
+                          </a:xfrm>
+                          <a:prstGeom prst="rect">
+                            <a:avLst/>
+                          </a:prstGeom>
+                        </pic:spPr>
+                      </pic:pic>
+                    </a:graphicData>
+                  </a:graphic>
+                </wp:inline>
+              </w:drawing>
             </w:r>
           </w:p>
         </w:tc>
@@ -8763,7 +8481,7 @@
           <w:spacing w:val="-2"/>
         </w:rPr>
       </w:pPr>
-      <w:bookmarkStart w:id="23" w:name="_Toc193206742"/>
+      <w:bookmarkStart w:id="22" w:name="_Toc193206742"/>
       <w:r>
         <w:rPr>
           <w:color w:val="2E5395"/>
@@ -8772,7 +8490,7 @@
         <w:lastRenderedPageBreak/>
         <w:t>Criação de Estrutura</w:t>
       </w:r>
-      <w:bookmarkEnd w:id="23"/>
+      <w:bookmarkEnd w:id="22"/>
     </w:p>
     <w:p>
       <w:pPr>
@@ -8932,7 +8650,7 @@
               <w:spacing w:before="240" w:after="240" w:line="360" w:lineRule="auto"/>
               <w:jc w:val="center"/>
             </w:pPr>
-            <w:bookmarkStart w:id="24" w:name="_Hlk192860370"/>
+            <w:bookmarkStart w:id="23" w:name="_Hlk192860370"/>
             <w:r>
               <w:t>IMAGEM</w:t>
             </w:r>
@@ -8960,7 +8678,7 @@
         </w:tc>
       </w:tr>
     </w:tbl>
-    <w:bookmarkEnd w:id="24"/>
+    <w:bookmarkEnd w:id="23"/>
     <w:p>
       <w:pPr>
         <w:spacing w:before="240" w:after="240" w:line="360" w:lineRule="auto"/>
@@ -10366,7 +10084,7 @@
         <w:ind w:left="900"/>
         <w:jc w:val="both"/>
       </w:pPr>
-      <w:bookmarkStart w:id="25" w:name="_Hlk192860687"/>
+      <w:bookmarkStart w:id="24" w:name="_Hlk192860687"/>
       <w:r>
         <w:t xml:space="preserve">Ativar a nova </w:t>
       </w:r>
@@ -10425,7 +10143,7 @@
           </w:p>
         </w:tc>
       </w:tr>
-      <w:bookmarkEnd w:id="25"/>
+      <w:bookmarkEnd w:id="24"/>
     </w:tbl>
     <w:p>
       <w:pPr>
@@ -10465,7 +10183,7 @@
           <w:spacing w:val="-2"/>
         </w:rPr>
       </w:pPr>
-      <w:bookmarkStart w:id="26" w:name="_Toc193206743"/>
+      <w:bookmarkStart w:id="25" w:name="_Toc193206743"/>
       <w:r>
         <w:rPr>
           <w:color w:val="2E5395"/>
@@ -10481,7 +10199,7 @@
         </w:rPr>
         <w:t xml:space="preserve"> de Tipo de Tabela</w:t>
       </w:r>
-      <w:bookmarkEnd w:id="26"/>
+      <w:bookmarkEnd w:id="25"/>
     </w:p>
     <w:p>
       <w:pPr>

</xml_diff>

<commit_message>
feat: structure creation images
</commit_message>
<xml_diff>
--- a/sapabap.docx
+++ b/sapabap.docx
@@ -1880,7 +1880,7 @@
             <w:noProof/>
             <w:webHidden/>
           </w:rPr>
-          <w:t>25</w:t>
+          <w:t>26</w:t>
         </w:r>
         <w:r>
           <w:rPr>
@@ -2336,13 +2336,8 @@
             <w:r>
               <w:br w:type="page"/>
             </w:r>
-            <w:proofErr w:type="spellStart"/>
             <w:r>
-              <w:t>Tab</w:t>
-            </w:r>
-            <w:proofErr w:type="spellEnd"/>
-            <w:r>
-              <w:t>. Base de Dados</w:t>
+              <w:t>Tab. Base de Dados</w:t>
             </w:r>
           </w:p>
         </w:tc>
@@ -2934,7 +2929,6 @@
         </w:rPr>
         <w:t>C (</w:t>
       </w:r>
-      <w:proofErr w:type="spellStart"/>
       <w:r>
         <w:rPr>
           <w:i/>
@@ -2943,7 +2937,6 @@
         </w:rPr>
         <w:t>Customizing</w:t>
       </w:r>
-      <w:proofErr w:type="spellEnd"/>
       <w:r>
         <w:rPr>
           <w:u w:val="single"/>
@@ -4079,7 +4072,6 @@
         </w:rPr>
         <w:t>C (</w:t>
       </w:r>
-      <w:proofErr w:type="spellStart"/>
       <w:r>
         <w:rPr>
           <w:i/>
@@ -4088,7 +4080,6 @@
         </w:rPr>
         <w:t>Customizing</w:t>
       </w:r>
-      <w:proofErr w:type="spellEnd"/>
       <w:r>
         <w:rPr>
           <w:u w:val="single"/>
@@ -6683,13 +6674,8 @@
         <w:jc w:val="both"/>
       </w:pPr>
       <w:r>
-        <w:t xml:space="preserve">Na parte Tabelas/Condição </w:t>
-      </w:r>
-      <w:proofErr w:type="spellStart"/>
-      <w:r>
-        <w:t>join</w:t>
-      </w:r>
-      <w:proofErr w:type="spellEnd"/>
+        <w:t>Na parte Tabelas/Condição join</w:t>
+      </w:r>
       <w:r>
         <w:t>.</w:t>
       </w:r>
@@ -7859,6 +7845,9 @@
               <w:jc w:val="center"/>
             </w:pPr>
             <w:r>
+              <w:rPr>
+                <w:noProof/>
+              </w:rPr>
               <w:drawing>
                 <wp:inline distT="0" distB="0" distL="0" distR="0" wp14:anchorId="79CDDB9D" wp14:editId="00537D22">
                   <wp:extent cx="2846567" cy="1821263"/>
@@ -7913,6 +7902,9 @@
               <w:jc w:val="center"/>
             </w:pPr>
             <w:r>
+              <w:rPr>
+                <w:noProof/>
+              </w:rPr>
               <w:drawing>
                 <wp:inline distT="0" distB="0" distL="0" distR="0" wp14:anchorId="6531150E" wp14:editId="349F0972">
                   <wp:extent cx="2816915" cy="981896"/>
@@ -8086,6 +8078,9 @@
             </w:pPr>
             <w:bookmarkStart w:id="21" w:name="_Hlk192859522"/>
             <w:r>
+              <w:rPr>
+                <w:noProof/>
+              </w:rPr>
               <w:drawing>
                 <wp:inline distT="0" distB="0" distL="0" distR="0" wp14:anchorId="5CAB59EE" wp14:editId="20D24379">
                   <wp:extent cx="6090257" cy="3591126"/>
@@ -8630,7 +8625,7 @@
         <w:tblLook w:val="04A0" w:firstRow="1" w:lastRow="0" w:firstColumn="1" w:lastColumn="0" w:noHBand="0" w:noVBand="1"/>
       </w:tblPr>
       <w:tblGrid>
-        <w:gridCol w:w="4464"/>
+        <w:gridCol w:w="4746"/>
         <w:gridCol w:w="5087"/>
       </w:tblGrid>
       <w:tr>
@@ -8652,7 +8647,41 @@
             </w:pPr>
             <w:bookmarkStart w:id="23" w:name="_Hlk192860370"/>
             <w:r>
-              <w:t>IMAGEM</w:t>
+              <w:drawing>
+                <wp:inline distT="0" distB="0" distL="0" distR="0" wp14:anchorId="77367330" wp14:editId="5062E406">
+                  <wp:extent cx="2877173" cy="1773141"/>
+                  <wp:effectExtent l="0" t="0" r="0" b="0"/>
+                  <wp:docPr id="1267000023" name="Imagem 1"/>
+                  <wp:cNvGraphicFramePr>
+                    <a:graphicFrameLocks xmlns:a="http://schemas.openxmlformats.org/drawingml/2006/main" noChangeAspect="1"/>
+                  </wp:cNvGraphicFramePr>
+                  <a:graphic xmlns:a="http://schemas.openxmlformats.org/drawingml/2006/main">
+                    <a:graphicData uri="http://schemas.openxmlformats.org/drawingml/2006/picture">
+                      <pic:pic xmlns:pic="http://schemas.openxmlformats.org/drawingml/2006/picture">
+                        <pic:nvPicPr>
+                          <pic:cNvPr id="1267000023" name=""/>
+                          <pic:cNvPicPr/>
+                        </pic:nvPicPr>
+                        <pic:blipFill>
+                          <a:blip r:embed="rId41"/>
+                          <a:stretch>
+                            <a:fillRect/>
+                          </a:stretch>
+                        </pic:blipFill>
+                        <pic:spPr>
+                          <a:xfrm>
+                            <a:off x="0" y="0"/>
+                            <a:ext cx="2886102" cy="1778644"/>
+                          </a:xfrm>
+                          <a:prstGeom prst="rect">
+                            <a:avLst/>
+                          </a:prstGeom>
+                        </pic:spPr>
+                      </pic:pic>
+                    </a:graphicData>
+                  </a:graphic>
+                </wp:inline>
+              </w:drawing>
             </w:r>
           </w:p>
         </w:tc>
@@ -8672,7 +8701,41 @@
               <w:jc w:val="center"/>
             </w:pPr>
             <w:r>
-              <w:t>IMAGEM</w:t>
+              <w:drawing>
+                <wp:inline distT="0" distB="0" distL="0" distR="0" wp14:anchorId="628CEE5B" wp14:editId="53A0FD3D">
+                  <wp:extent cx="2476846" cy="1362265"/>
+                  <wp:effectExtent l="0" t="0" r="0" b="9525"/>
+                  <wp:docPr id="1790972847" name="Imagem 1"/>
+                  <wp:cNvGraphicFramePr>
+                    <a:graphicFrameLocks xmlns:a="http://schemas.openxmlformats.org/drawingml/2006/main" noChangeAspect="1"/>
+                  </wp:cNvGraphicFramePr>
+                  <a:graphic xmlns:a="http://schemas.openxmlformats.org/drawingml/2006/main">
+                    <a:graphicData uri="http://schemas.openxmlformats.org/drawingml/2006/picture">
+                      <pic:pic xmlns:pic="http://schemas.openxmlformats.org/drawingml/2006/picture">
+                        <pic:nvPicPr>
+                          <pic:cNvPr id="1790972847" name=""/>
+                          <pic:cNvPicPr/>
+                        </pic:nvPicPr>
+                        <pic:blipFill>
+                          <a:blip r:embed="rId42"/>
+                          <a:stretch>
+                            <a:fillRect/>
+                          </a:stretch>
+                        </pic:blipFill>
+                        <pic:spPr>
+                          <a:xfrm>
+                            <a:off x="0" y="0"/>
+                            <a:ext cx="2476846" cy="1362265"/>
+                          </a:xfrm>
+                          <a:prstGeom prst="rect">
+                            <a:avLst/>
+                          </a:prstGeom>
+                        </pic:spPr>
+                      </pic:pic>
+                    </a:graphicData>
+                  </a:graphic>
+                </wp:inline>
+              </w:drawing>
             </w:r>
           </w:p>
         </w:tc>
@@ -8688,33 +8751,6 @@
       <w:r>
         <w:t>Normas da estrutura.</w:t>
       </w:r>
-      <w:r>
-        <w:t xml:space="preserve"> </w:t>
-      </w:r>
-      <w:r>
-        <w:rPr>
-          <w:b/>
-          <w:bCs/>
-          <w:color w:val="FF0000"/>
-        </w:rPr>
-        <w:t>(APOS COLOCAR IMAGEM REMOVER A TABELA)</w:t>
-      </w:r>
-      <w:r>
-        <w:rPr>
-          <w:b/>
-          <w:bCs/>
-          <w:color w:val="FF0000"/>
-        </w:rPr>
-        <w:t xml:space="preserve"> </w:t>
-      </w:r>
-      <w:r>
-        <w:rPr>
-          <w:b/>
-          <w:bCs/>
-          <w:color w:val="FF0000"/>
-        </w:rPr>
-        <w:t>(VERIFICAR NO SAP, NOTAS INCOMPLETAS OU NÃO PERCETIVEIS)</w:t>
-      </w:r>
     </w:p>
     <w:p>
       <w:pPr>
@@ -8739,1063 +8775,6 @@
         <w:t xml:space="preserve"> sobre a estrutura.</w:t>
       </w:r>
     </w:p>
-    <w:tbl>
-      <w:tblPr>
-        <w:tblStyle w:val="SimplesTabela1"/>
-        <w:tblW w:w="0" w:type="auto"/>
-        <w:tblInd w:w="1008" w:type="dxa"/>
-        <w:tblLook w:val="04A0" w:firstRow="1" w:lastRow="0" w:firstColumn="1" w:lastColumn="0" w:noHBand="0" w:noVBand="1"/>
-      </w:tblPr>
-      <w:tblGrid>
-        <w:gridCol w:w="1584"/>
-        <w:gridCol w:w="1584"/>
-        <w:gridCol w:w="1686"/>
-        <w:gridCol w:w="1584"/>
-        <w:gridCol w:w="1584"/>
-        <w:gridCol w:w="1584"/>
-      </w:tblGrid>
-      <w:tr>
-        <w:trPr>
-          <w:cnfStyle w:val="100000000000" w:firstRow="1" w:lastRow="0" w:firstColumn="0" w:lastColumn="0" w:oddVBand="0" w:evenVBand="0" w:oddHBand="0" w:evenHBand="0" w:firstRowFirstColumn="0" w:firstRowLastColumn="0" w:lastRowFirstColumn="0" w:lastRowLastColumn="0"/>
-          <w:trHeight w:val="806"/>
-        </w:trPr>
-        <w:tc>
-          <w:tcPr>
-            <w:cnfStyle w:val="001000000000" w:firstRow="0" w:lastRow="0" w:firstColumn="1" w:lastColumn="0" w:oddVBand="0" w:evenVBand="0" w:oddHBand="0" w:evenHBand="0" w:firstRowFirstColumn="0" w:firstRowLastColumn="0" w:lastRowFirstColumn="0" w:lastRowLastColumn="0"/>
-            <w:tcW w:w="1584" w:type="dxa"/>
-            <w:vAlign w:val="center"/>
-          </w:tcPr>
-          <w:p>
-            <w:pPr>
-              <w:spacing w:line="360" w:lineRule="auto"/>
-              <w:rPr>
-                <w:b w:val="0"/>
-                <w:bCs w:val="0"/>
-              </w:rPr>
-            </w:pPr>
-            <w:r>
-              <w:rPr>
-                <w:b w:val="0"/>
-                <w:bCs w:val="0"/>
-              </w:rPr>
-              <w:t>Componente</w:t>
-            </w:r>
-          </w:p>
-        </w:tc>
-        <w:tc>
-          <w:tcPr>
-            <w:tcW w:w="1584" w:type="dxa"/>
-            <w:vAlign w:val="center"/>
-          </w:tcPr>
-          <w:p>
-            <w:pPr>
-              <w:spacing w:line="360" w:lineRule="auto"/>
-              <w:cnfStyle w:val="100000000000" w:firstRow="1" w:lastRow="0" w:firstColumn="0" w:lastColumn="0" w:oddVBand="0" w:evenVBand="0" w:oddHBand="0" w:evenHBand="0" w:firstRowFirstColumn="0" w:firstRowLastColumn="0" w:lastRowFirstColumn="0" w:lastRowLastColumn="0"/>
-              <w:rPr>
-                <w:b w:val="0"/>
-                <w:bCs w:val="0"/>
-              </w:rPr>
-            </w:pPr>
-            <w:proofErr w:type="spellStart"/>
-            <w:r>
-              <w:rPr>
-                <w:b w:val="0"/>
-                <w:bCs w:val="0"/>
-              </w:rPr>
-              <w:t>Tp.Atribuição</w:t>
-            </w:r>
-            <w:proofErr w:type="spellEnd"/>
-          </w:p>
-        </w:tc>
-        <w:tc>
-          <w:tcPr>
-            <w:tcW w:w="1686" w:type="dxa"/>
-            <w:vAlign w:val="center"/>
-          </w:tcPr>
-          <w:p>
-            <w:pPr>
-              <w:spacing w:line="360" w:lineRule="auto"/>
-              <w:cnfStyle w:val="100000000000" w:firstRow="1" w:lastRow="0" w:firstColumn="0" w:lastColumn="0" w:oddVBand="0" w:evenVBand="0" w:oddHBand="0" w:evenHBand="0" w:firstRowFirstColumn="0" w:firstRowLastColumn="0" w:lastRowFirstColumn="0" w:lastRowLastColumn="0"/>
-              <w:rPr>
-                <w:b w:val="0"/>
-                <w:bCs w:val="0"/>
-              </w:rPr>
-            </w:pPr>
-            <w:r>
-              <w:rPr>
-                <w:b w:val="0"/>
-                <w:bCs w:val="0"/>
-              </w:rPr>
-              <w:t>Tipo Componente</w:t>
-            </w:r>
-          </w:p>
-        </w:tc>
-        <w:tc>
-          <w:tcPr>
-            <w:tcW w:w="1584" w:type="dxa"/>
-            <w:vAlign w:val="center"/>
-          </w:tcPr>
-          <w:p>
-            <w:pPr>
-              <w:spacing w:line="360" w:lineRule="auto"/>
-              <w:cnfStyle w:val="100000000000" w:firstRow="1" w:lastRow="0" w:firstColumn="0" w:lastColumn="0" w:oddVBand="0" w:evenVBand="0" w:oddHBand="0" w:evenHBand="0" w:firstRowFirstColumn="0" w:firstRowLastColumn="0" w:lastRowFirstColumn="0" w:lastRowLastColumn="0"/>
-              <w:rPr>
-                <w:b w:val="0"/>
-                <w:bCs w:val="0"/>
-              </w:rPr>
-            </w:pPr>
-            <w:r>
-              <w:rPr>
-                <w:b w:val="0"/>
-                <w:bCs w:val="0"/>
-              </w:rPr>
-              <w:t>Categoria de Dados</w:t>
-            </w:r>
-          </w:p>
-        </w:tc>
-        <w:tc>
-          <w:tcPr>
-            <w:tcW w:w="1584" w:type="dxa"/>
-            <w:vAlign w:val="center"/>
-          </w:tcPr>
-          <w:p>
-            <w:pPr>
-              <w:spacing w:line="360" w:lineRule="auto"/>
-              <w:cnfStyle w:val="100000000000" w:firstRow="1" w:lastRow="0" w:firstColumn="0" w:lastColumn="0" w:oddVBand="0" w:evenVBand="0" w:oddHBand="0" w:evenHBand="0" w:firstRowFirstColumn="0" w:firstRowLastColumn="0" w:lastRowFirstColumn="0" w:lastRowLastColumn="0"/>
-              <w:rPr>
-                <w:b w:val="0"/>
-                <w:bCs w:val="0"/>
-              </w:rPr>
-            </w:pPr>
-            <w:r>
-              <w:rPr>
-                <w:b w:val="0"/>
-                <w:bCs w:val="0"/>
-              </w:rPr>
-              <w:t xml:space="preserve">Casas </w:t>
-            </w:r>
-            <w:proofErr w:type="spellStart"/>
-            <w:r>
-              <w:rPr>
-                <w:b w:val="0"/>
-                <w:bCs w:val="0"/>
-              </w:rPr>
-              <w:t>Decim</w:t>
-            </w:r>
-            <w:proofErr w:type="spellEnd"/>
-          </w:p>
-        </w:tc>
-        <w:tc>
-          <w:tcPr>
-            <w:tcW w:w="1584" w:type="dxa"/>
-            <w:vAlign w:val="center"/>
-          </w:tcPr>
-          <w:p>
-            <w:pPr>
-              <w:spacing w:line="360" w:lineRule="auto"/>
-              <w:cnfStyle w:val="100000000000" w:firstRow="1" w:lastRow="0" w:firstColumn="0" w:lastColumn="0" w:oddVBand="0" w:evenVBand="0" w:oddHBand="0" w:evenHBand="0" w:firstRowFirstColumn="0" w:firstRowLastColumn="0" w:lastRowFirstColumn="0" w:lastRowLastColumn="0"/>
-              <w:rPr>
-                <w:b w:val="0"/>
-                <w:bCs w:val="0"/>
-              </w:rPr>
-            </w:pPr>
-            <w:proofErr w:type="spellStart"/>
-            <w:r>
-              <w:rPr>
-                <w:b w:val="0"/>
-                <w:bCs w:val="0"/>
-              </w:rPr>
-              <w:t>Sist.Cords</w:t>
-            </w:r>
-            <w:proofErr w:type="spellEnd"/>
-          </w:p>
-        </w:tc>
-      </w:tr>
-      <w:tr>
-        <w:trPr>
-          <w:cnfStyle w:val="000000100000" w:firstRow="0" w:lastRow="0" w:firstColumn="0" w:lastColumn="0" w:oddVBand="0" w:evenVBand="0" w:oddHBand="1" w:evenHBand="0" w:firstRowFirstColumn="0" w:firstRowLastColumn="0" w:lastRowFirstColumn="0" w:lastRowLastColumn="0"/>
-          <w:trHeight w:val="806"/>
-        </w:trPr>
-        <w:tc>
-          <w:tcPr>
-            <w:cnfStyle w:val="001000000000" w:firstRow="0" w:lastRow="0" w:firstColumn="1" w:lastColumn="0" w:oddVBand="0" w:evenVBand="0" w:oddHBand="0" w:evenHBand="0" w:firstRowFirstColumn="0" w:firstRowLastColumn="0" w:lastRowFirstColumn="0" w:lastRowLastColumn="0"/>
-            <w:tcW w:w="1584" w:type="dxa"/>
-            <w:vAlign w:val="center"/>
-          </w:tcPr>
-          <w:p>
-            <w:pPr>
-              <w:spacing w:line="360" w:lineRule="auto"/>
-              <w:rPr>
-                <w:b w:val="0"/>
-                <w:bCs w:val="0"/>
-              </w:rPr>
-            </w:pPr>
-            <w:r>
-              <w:rPr>
-                <w:b w:val="0"/>
-                <w:bCs w:val="0"/>
-              </w:rPr>
-              <w:t>KUNNR</w:t>
-            </w:r>
-          </w:p>
-        </w:tc>
-        <w:tc>
-          <w:tcPr>
-            <w:tcW w:w="1584" w:type="dxa"/>
-            <w:vAlign w:val="center"/>
-          </w:tcPr>
-          <w:p>
-            <w:pPr>
-              <w:spacing w:line="360" w:lineRule="auto"/>
-              <w:cnfStyle w:val="000000100000" w:firstRow="0" w:lastRow="0" w:firstColumn="0" w:lastColumn="0" w:oddVBand="0" w:evenVBand="0" w:oddHBand="1" w:evenHBand="0" w:firstRowFirstColumn="0" w:firstRowLastColumn="0" w:lastRowFirstColumn="0" w:lastRowLastColumn="0"/>
-            </w:pPr>
-            <w:r>
-              <w:t>Tipo</w:t>
-            </w:r>
-          </w:p>
-        </w:tc>
-        <w:tc>
-          <w:tcPr>
-            <w:tcW w:w="1686" w:type="dxa"/>
-            <w:vAlign w:val="center"/>
-          </w:tcPr>
-          <w:p>
-            <w:pPr>
-              <w:spacing w:line="360" w:lineRule="auto"/>
-              <w:cnfStyle w:val="000000100000" w:firstRow="0" w:lastRow="0" w:firstColumn="0" w:lastColumn="0" w:oddVBand="0" w:evenVBand="0" w:oddHBand="1" w:evenHBand="0" w:firstRowFirstColumn="0" w:firstRowLastColumn="0" w:lastRowFirstColumn="0" w:lastRowLastColumn="0"/>
-            </w:pPr>
-            <w:r>
-              <w:t>KUNNR</w:t>
-            </w:r>
-          </w:p>
-        </w:tc>
-        <w:tc>
-          <w:tcPr>
-            <w:tcW w:w="1584" w:type="dxa"/>
-            <w:vAlign w:val="center"/>
-          </w:tcPr>
-          <w:p>
-            <w:pPr>
-              <w:spacing w:line="360" w:lineRule="auto"/>
-              <w:cnfStyle w:val="000000100000" w:firstRow="0" w:lastRow="0" w:firstColumn="0" w:lastColumn="0" w:oddVBand="0" w:evenVBand="0" w:oddHBand="1" w:evenHBand="0" w:firstRowFirstColumn="0" w:firstRowLastColumn="0" w:lastRowFirstColumn="0" w:lastRowLastColumn="0"/>
-            </w:pPr>
-            <w:r>
-              <w:t>CHAR</w:t>
-            </w:r>
-          </w:p>
-        </w:tc>
-        <w:tc>
-          <w:tcPr>
-            <w:tcW w:w="1584" w:type="dxa"/>
-            <w:vAlign w:val="center"/>
-          </w:tcPr>
-          <w:p>
-            <w:pPr>
-              <w:spacing w:line="360" w:lineRule="auto"/>
-              <w:cnfStyle w:val="000000100000" w:firstRow="0" w:lastRow="0" w:firstColumn="0" w:lastColumn="0" w:oddVBand="0" w:evenVBand="0" w:oddHBand="1" w:evenHBand="0" w:firstRowFirstColumn="0" w:firstRowLastColumn="0" w:lastRowFirstColumn="0" w:lastRowLastColumn="0"/>
-            </w:pPr>
-            <w:r>
-              <w:t>10</w:t>
-            </w:r>
-          </w:p>
-        </w:tc>
-        <w:tc>
-          <w:tcPr>
-            <w:tcW w:w="1584" w:type="dxa"/>
-            <w:vAlign w:val="center"/>
-          </w:tcPr>
-          <w:p>
-            <w:pPr>
-              <w:spacing w:line="360" w:lineRule="auto"/>
-              <w:cnfStyle w:val="000000100000" w:firstRow="0" w:lastRow="0" w:firstColumn="0" w:lastColumn="0" w:oddVBand="0" w:evenVBand="0" w:oddHBand="1" w:evenHBand="0" w:firstRowFirstColumn="0" w:firstRowLastColumn="0" w:lastRowFirstColumn="0" w:lastRowLastColumn="0"/>
-            </w:pPr>
-            <w:r>
-              <w:t>0</w:t>
-            </w:r>
-          </w:p>
-        </w:tc>
-      </w:tr>
-      <w:tr>
-        <w:trPr>
-          <w:trHeight w:val="806"/>
-        </w:trPr>
-        <w:tc>
-          <w:tcPr>
-            <w:cnfStyle w:val="001000000000" w:firstRow="0" w:lastRow="0" w:firstColumn="1" w:lastColumn="0" w:oddVBand="0" w:evenVBand="0" w:oddHBand="0" w:evenHBand="0" w:firstRowFirstColumn="0" w:firstRowLastColumn="0" w:lastRowFirstColumn="0" w:lastRowLastColumn="0"/>
-            <w:tcW w:w="1584" w:type="dxa"/>
-            <w:vAlign w:val="center"/>
-          </w:tcPr>
-          <w:p>
-            <w:pPr>
-              <w:spacing w:line="360" w:lineRule="auto"/>
-              <w:rPr>
-                <w:b w:val="0"/>
-                <w:bCs w:val="0"/>
-              </w:rPr>
-            </w:pPr>
-            <w:r>
-              <w:rPr>
-                <w:b w:val="0"/>
-                <w:bCs w:val="0"/>
-              </w:rPr>
-              <w:t>MATNR</w:t>
-            </w:r>
-          </w:p>
-        </w:tc>
-        <w:tc>
-          <w:tcPr>
-            <w:tcW w:w="1584" w:type="dxa"/>
-            <w:vAlign w:val="center"/>
-          </w:tcPr>
-          <w:p>
-            <w:pPr>
-              <w:spacing w:line="360" w:lineRule="auto"/>
-              <w:cnfStyle w:val="000000000000" w:firstRow="0" w:lastRow="0" w:firstColumn="0" w:lastColumn="0" w:oddVBand="0" w:evenVBand="0" w:oddHBand="0" w:evenHBand="0" w:firstRowFirstColumn="0" w:firstRowLastColumn="0" w:lastRowFirstColumn="0" w:lastRowLastColumn="0"/>
-            </w:pPr>
-            <w:r>
-              <w:t>Tipo</w:t>
-            </w:r>
-          </w:p>
-        </w:tc>
-        <w:tc>
-          <w:tcPr>
-            <w:tcW w:w="1686" w:type="dxa"/>
-            <w:vAlign w:val="center"/>
-          </w:tcPr>
-          <w:p>
-            <w:pPr>
-              <w:spacing w:line="360" w:lineRule="auto"/>
-              <w:cnfStyle w:val="000000000000" w:firstRow="0" w:lastRow="0" w:firstColumn="0" w:lastColumn="0" w:oddVBand="0" w:evenVBand="0" w:oddHBand="0" w:evenHBand="0" w:firstRowFirstColumn="0" w:firstRowLastColumn="0" w:lastRowFirstColumn="0" w:lastRowLastColumn="0"/>
-            </w:pPr>
-            <w:r>
-              <w:t>MATNR</w:t>
-            </w:r>
-          </w:p>
-        </w:tc>
-        <w:tc>
-          <w:tcPr>
-            <w:tcW w:w="1584" w:type="dxa"/>
-            <w:vAlign w:val="center"/>
-          </w:tcPr>
-          <w:p>
-            <w:pPr>
-              <w:spacing w:line="360" w:lineRule="auto"/>
-              <w:cnfStyle w:val="000000000000" w:firstRow="0" w:lastRow="0" w:firstColumn="0" w:lastColumn="0" w:oddVBand="0" w:evenVBand="0" w:oddHBand="0" w:evenHBand="0" w:firstRowFirstColumn="0" w:firstRowLastColumn="0" w:lastRowFirstColumn="0" w:lastRowLastColumn="0"/>
-            </w:pPr>
-            <w:r>
-              <w:t>CHAR</w:t>
-            </w:r>
-          </w:p>
-        </w:tc>
-        <w:tc>
-          <w:tcPr>
-            <w:tcW w:w="1584" w:type="dxa"/>
-            <w:vAlign w:val="center"/>
-          </w:tcPr>
-          <w:p>
-            <w:pPr>
-              <w:spacing w:line="360" w:lineRule="auto"/>
-              <w:cnfStyle w:val="000000000000" w:firstRow="0" w:lastRow="0" w:firstColumn="0" w:lastColumn="0" w:oddVBand="0" w:evenVBand="0" w:oddHBand="0" w:evenHBand="0" w:firstRowFirstColumn="0" w:firstRowLastColumn="0" w:lastRowFirstColumn="0" w:lastRowLastColumn="0"/>
-            </w:pPr>
-            <w:r>
-              <w:t>40</w:t>
-            </w:r>
-          </w:p>
-        </w:tc>
-        <w:tc>
-          <w:tcPr>
-            <w:tcW w:w="1584" w:type="dxa"/>
-            <w:vAlign w:val="center"/>
-          </w:tcPr>
-          <w:p>
-            <w:pPr>
-              <w:spacing w:line="360" w:lineRule="auto"/>
-              <w:cnfStyle w:val="000000000000" w:firstRow="0" w:lastRow="0" w:firstColumn="0" w:lastColumn="0" w:oddVBand="0" w:evenVBand="0" w:oddHBand="0" w:evenHBand="0" w:firstRowFirstColumn="0" w:firstRowLastColumn="0" w:lastRowFirstColumn="0" w:lastRowLastColumn="0"/>
-            </w:pPr>
-            <w:r>
-              <w:t>0</w:t>
-            </w:r>
-          </w:p>
-        </w:tc>
-      </w:tr>
-      <w:tr>
-        <w:trPr>
-          <w:cnfStyle w:val="000000100000" w:firstRow="0" w:lastRow="0" w:firstColumn="0" w:lastColumn="0" w:oddVBand="0" w:evenVBand="0" w:oddHBand="1" w:evenHBand="0" w:firstRowFirstColumn="0" w:firstRowLastColumn="0" w:lastRowFirstColumn="0" w:lastRowLastColumn="0"/>
-          <w:trHeight w:val="806"/>
-        </w:trPr>
-        <w:tc>
-          <w:tcPr>
-            <w:cnfStyle w:val="001000000000" w:firstRow="0" w:lastRow="0" w:firstColumn="1" w:lastColumn="0" w:oddVBand="0" w:evenVBand="0" w:oddHBand="0" w:evenHBand="0" w:firstRowFirstColumn="0" w:firstRowLastColumn="0" w:lastRowFirstColumn="0" w:lastRowLastColumn="0"/>
-            <w:tcW w:w="1584" w:type="dxa"/>
-            <w:vAlign w:val="center"/>
-          </w:tcPr>
-          <w:p>
-            <w:pPr>
-              <w:spacing w:line="360" w:lineRule="auto"/>
-              <w:rPr>
-                <w:b w:val="0"/>
-                <w:bCs w:val="0"/>
-              </w:rPr>
-            </w:pPr>
-            <w:r>
-              <w:rPr>
-                <w:b w:val="0"/>
-                <w:bCs w:val="0"/>
-              </w:rPr>
-              <w:t>DATUM</w:t>
-            </w:r>
-          </w:p>
-        </w:tc>
-        <w:tc>
-          <w:tcPr>
-            <w:tcW w:w="1584" w:type="dxa"/>
-            <w:vAlign w:val="center"/>
-          </w:tcPr>
-          <w:p>
-            <w:pPr>
-              <w:spacing w:line="360" w:lineRule="auto"/>
-              <w:cnfStyle w:val="000000100000" w:firstRow="0" w:lastRow="0" w:firstColumn="0" w:lastColumn="0" w:oddVBand="0" w:evenVBand="0" w:oddHBand="1" w:evenHBand="0" w:firstRowFirstColumn="0" w:firstRowLastColumn="0" w:lastRowFirstColumn="0" w:lastRowLastColumn="0"/>
-            </w:pPr>
-            <w:r>
-              <w:t>Tipo</w:t>
-            </w:r>
-          </w:p>
-        </w:tc>
-        <w:tc>
-          <w:tcPr>
-            <w:tcW w:w="1686" w:type="dxa"/>
-            <w:vAlign w:val="center"/>
-          </w:tcPr>
-          <w:p>
-            <w:pPr>
-              <w:spacing w:line="360" w:lineRule="auto"/>
-              <w:cnfStyle w:val="000000100000" w:firstRow="0" w:lastRow="0" w:firstColumn="0" w:lastColumn="0" w:oddVBand="0" w:evenVBand="0" w:oddHBand="1" w:evenHBand="0" w:firstRowFirstColumn="0" w:firstRowLastColumn="0" w:lastRowFirstColumn="0" w:lastRowLastColumn="0"/>
-            </w:pPr>
-            <w:r>
-              <w:t>ZDATUM_56550</w:t>
-            </w:r>
-          </w:p>
-        </w:tc>
-        <w:tc>
-          <w:tcPr>
-            <w:tcW w:w="1584" w:type="dxa"/>
-            <w:vAlign w:val="center"/>
-          </w:tcPr>
-          <w:p>
-            <w:pPr>
-              <w:spacing w:line="360" w:lineRule="auto"/>
-              <w:cnfStyle w:val="000000100000" w:firstRow="0" w:lastRow="0" w:firstColumn="0" w:lastColumn="0" w:oddVBand="0" w:evenVBand="0" w:oddHBand="1" w:evenHBand="0" w:firstRowFirstColumn="0" w:firstRowLastColumn="0" w:lastRowFirstColumn="0" w:lastRowLastColumn="0"/>
-            </w:pPr>
-            <w:r>
-              <w:t>DATS</w:t>
-            </w:r>
-          </w:p>
-        </w:tc>
-        <w:tc>
-          <w:tcPr>
-            <w:tcW w:w="1584" w:type="dxa"/>
-            <w:vAlign w:val="center"/>
-          </w:tcPr>
-          <w:p>
-            <w:pPr>
-              <w:spacing w:line="360" w:lineRule="auto"/>
-              <w:cnfStyle w:val="000000100000" w:firstRow="0" w:lastRow="0" w:firstColumn="0" w:lastColumn="0" w:oddVBand="0" w:evenVBand="0" w:oddHBand="1" w:evenHBand="0" w:firstRowFirstColumn="0" w:firstRowLastColumn="0" w:lastRowFirstColumn="0" w:lastRowLastColumn="0"/>
-            </w:pPr>
-            <w:r>
-              <w:t>8</w:t>
-            </w:r>
-          </w:p>
-        </w:tc>
-        <w:tc>
-          <w:tcPr>
-            <w:tcW w:w="1584" w:type="dxa"/>
-            <w:vAlign w:val="center"/>
-          </w:tcPr>
-          <w:p>
-            <w:pPr>
-              <w:spacing w:line="360" w:lineRule="auto"/>
-              <w:cnfStyle w:val="000000100000" w:firstRow="0" w:lastRow="0" w:firstColumn="0" w:lastColumn="0" w:oddVBand="0" w:evenVBand="0" w:oddHBand="1" w:evenHBand="0" w:firstRowFirstColumn="0" w:firstRowLastColumn="0" w:lastRowFirstColumn="0" w:lastRowLastColumn="0"/>
-            </w:pPr>
-            <w:r>
-              <w:t>0</w:t>
-            </w:r>
-          </w:p>
-        </w:tc>
-      </w:tr>
-      <w:tr>
-        <w:trPr>
-          <w:trHeight w:val="806"/>
-        </w:trPr>
-        <w:tc>
-          <w:tcPr>
-            <w:cnfStyle w:val="001000000000" w:firstRow="0" w:lastRow="0" w:firstColumn="1" w:lastColumn="0" w:oddVBand="0" w:evenVBand="0" w:oddHBand="0" w:evenHBand="0" w:firstRowFirstColumn="0" w:firstRowLastColumn="0" w:lastRowFirstColumn="0" w:lastRowLastColumn="0"/>
-            <w:tcW w:w="1584" w:type="dxa"/>
-            <w:vAlign w:val="center"/>
-          </w:tcPr>
-          <w:p>
-            <w:pPr>
-              <w:spacing w:line="360" w:lineRule="auto"/>
-              <w:rPr>
-                <w:b w:val="0"/>
-                <w:bCs w:val="0"/>
-              </w:rPr>
-            </w:pPr>
-            <w:r>
-              <w:rPr>
-                <w:b w:val="0"/>
-                <w:bCs w:val="0"/>
-              </w:rPr>
-              <w:t>TEXTO</w:t>
-            </w:r>
-          </w:p>
-        </w:tc>
-        <w:tc>
-          <w:tcPr>
-            <w:tcW w:w="1584" w:type="dxa"/>
-            <w:vAlign w:val="center"/>
-          </w:tcPr>
-          <w:p>
-            <w:pPr>
-              <w:spacing w:line="360" w:lineRule="auto"/>
-              <w:cnfStyle w:val="000000000000" w:firstRow="0" w:lastRow="0" w:firstColumn="0" w:lastColumn="0" w:oddVBand="0" w:evenVBand="0" w:oddHBand="0" w:evenHBand="0" w:firstRowFirstColumn="0" w:firstRowLastColumn="0" w:lastRowFirstColumn="0" w:lastRowLastColumn="0"/>
-            </w:pPr>
-          </w:p>
-        </w:tc>
-        <w:tc>
-          <w:tcPr>
-            <w:tcW w:w="1686" w:type="dxa"/>
-            <w:vAlign w:val="center"/>
-          </w:tcPr>
-          <w:p>
-            <w:pPr>
-              <w:spacing w:line="360" w:lineRule="auto"/>
-              <w:cnfStyle w:val="000000000000" w:firstRow="0" w:lastRow="0" w:firstColumn="0" w:lastColumn="0" w:oddVBand="0" w:evenVBand="0" w:oddHBand="0" w:evenHBand="0" w:firstRowFirstColumn="0" w:firstRowLastColumn="0" w:lastRowFirstColumn="0" w:lastRowLastColumn="0"/>
-            </w:pPr>
-          </w:p>
-        </w:tc>
-        <w:tc>
-          <w:tcPr>
-            <w:tcW w:w="1584" w:type="dxa"/>
-            <w:vAlign w:val="center"/>
-          </w:tcPr>
-          <w:p>
-            <w:pPr>
-              <w:spacing w:line="360" w:lineRule="auto"/>
-              <w:cnfStyle w:val="000000000000" w:firstRow="0" w:lastRow="0" w:firstColumn="0" w:lastColumn="0" w:oddVBand="0" w:evenVBand="0" w:oddHBand="0" w:evenHBand="0" w:firstRowFirstColumn="0" w:firstRowLastColumn="0" w:lastRowFirstColumn="0" w:lastRowLastColumn="0"/>
-            </w:pPr>
-            <w:r>
-              <w:t>STRING</w:t>
-            </w:r>
-          </w:p>
-        </w:tc>
-        <w:tc>
-          <w:tcPr>
-            <w:tcW w:w="1584" w:type="dxa"/>
-            <w:vAlign w:val="center"/>
-          </w:tcPr>
-          <w:p>
-            <w:pPr>
-              <w:spacing w:line="360" w:lineRule="auto"/>
-              <w:cnfStyle w:val="000000000000" w:firstRow="0" w:lastRow="0" w:firstColumn="0" w:lastColumn="0" w:oddVBand="0" w:evenVBand="0" w:oddHBand="0" w:evenHBand="0" w:firstRowFirstColumn="0" w:firstRowLastColumn="0" w:lastRowFirstColumn="0" w:lastRowLastColumn="0"/>
-            </w:pPr>
-            <w:r>
-              <w:t>0</w:t>
-            </w:r>
-          </w:p>
-        </w:tc>
-        <w:tc>
-          <w:tcPr>
-            <w:tcW w:w="1584" w:type="dxa"/>
-            <w:vAlign w:val="center"/>
-          </w:tcPr>
-          <w:p>
-            <w:pPr>
-              <w:spacing w:line="360" w:lineRule="auto"/>
-              <w:cnfStyle w:val="000000000000" w:firstRow="0" w:lastRow="0" w:firstColumn="0" w:lastColumn="0" w:oddVBand="0" w:evenVBand="0" w:oddHBand="0" w:evenHBand="0" w:firstRowFirstColumn="0" w:firstRowLastColumn="0" w:lastRowFirstColumn="0" w:lastRowLastColumn="0"/>
-            </w:pPr>
-            <w:r>
-              <w:t>0</w:t>
-            </w:r>
-          </w:p>
-        </w:tc>
-      </w:tr>
-      <w:tr>
-        <w:trPr>
-          <w:cnfStyle w:val="000000100000" w:firstRow="0" w:lastRow="0" w:firstColumn="0" w:lastColumn="0" w:oddVBand="0" w:evenVBand="0" w:oddHBand="1" w:evenHBand="0" w:firstRowFirstColumn="0" w:firstRowLastColumn="0" w:lastRowFirstColumn="0" w:lastRowLastColumn="0"/>
-          <w:trHeight w:val="806"/>
-        </w:trPr>
-        <w:tc>
-          <w:tcPr>
-            <w:cnfStyle w:val="001000000000" w:firstRow="0" w:lastRow="0" w:firstColumn="1" w:lastColumn="0" w:oddVBand="0" w:evenVBand="0" w:oddHBand="0" w:evenHBand="0" w:firstRowFirstColumn="0" w:firstRowLastColumn="0" w:lastRowFirstColumn="0" w:lastRowLastColumn="0"/>
-            <w:tcW w:w="1584" w:type="dxa"/>
-            <w:vAlign w:val="center"/>
-          </w:tcPr>
-          <w:p>
-            <w:pPr>
-              <w:spacing w:line="360" w:lineRule="auto"/>
-              <w:rPr>
-                <w:b w:val="0"/>
-                <w:bCs w:val="0"/>
-              </w:rPr>
-            </w:pPr>
-            <w:r>
-              <w:rPr>
-                <w:b w:val="0"/>
-                <w:bCs w:val="0"/>
-              </w:rPr>
-              <w:t>CHARR</w:t>
-            </w:r>
-          </w:p>
-        </w:tc>
-        <w:tc>
-          <w:tcPr>
-            <w:tcW w:w="1584" w:type="dxa"/>
-            <w:vAlign w:val="center"/>
-          </w:tcPr>
-          <w:p>
-            <w:pPr>
-              <w:spacing w:line="360" w:lineRule="auto"/>
-              <w:cnfStyle w:val="000000100000" w:firstRow="0" w:lastRow="0" w:firstColumn="0" w:lastColumn="0" w:oddVBand="0" w:evenVBand="0" w:oddHBand="1" w:evenHBand="0" w:firstRowFirstColumn="0" w:firstRowLastColumn="0" w:lastRowFirstColumn="0" w:lastRowLastColumn="0"/>
-            </w:pPr>
-          </w:p>
-        </w:tc>
-        <w:tc>
-          <w:tcPr>
-            <w:tcW w:w="1686" w:type="dxa"/>
-            <w:vAlign w:val="center"/>
-          </w:tcPr>
-          <w:p>
-            <w:pPr>
-              <w:spacing w:line="360" w:lineRule="auto"/>
-              <w:cnfStyle w:val="000000100000" w:firstRow="0" w:lastRow="0" w:firstColumn="0" w:lastColumn="0" w:oddVBand="0" w:evenVBand="0" w:oddHBand="1" w:evenHBand="0" w:firstRowFirstColumn="0" w:firstRowLastColumn="0" w:lastRowFirstColumn="0" w:lastRowLastColumn="0"/>
-            </w:pPr>
-          </w:p>
-        </w:tc>
-        <w:tc>
-          <w:tcPr>
-            <w:tcW w:w="1584" w:type="dxa"/>
-            <w:vAlign w:val="center"/>
-          </w:tcPr>
-          <w:p>
-            <w:pPr>
-              <w:spacing w:line="360" w:lineRule="auto"/>
-              <w:cnfStyle w:val="000000100000" w:firstRow="0" w:lastRow="0" w:firstColumn="0" w:lastColumn="0" w:oddVBand="0" w:evenVBand="0" w:oddHBand="1" w:evenHBand="0" w:firstRowFirstColumn="0" w:firstRowLastColumn="0" w:lastRowFirstColumn="0" w:lastRowLastColumn="0"/>
-            </w:pPr>
-            <w:r>
-              <w:t>CHAR</w:t>
-            </w:r>
-          </w:p>
-        </w:tc>
-        <w:tc>
-          <w:tcPr>
-            <w:tcW w:w="1584" w:type="dxa"/>
-            <w:vAlign w:val="center"/>
-          </w:tcPr>
-          <w:p>
-            <w:pPr>
-              <w:spacing w:line="360" w:lineRule="auto"/>
-              <w:cnfStyle w:val="000000100000" w:firstRow="0" w:lastRow="0" w:firstColumn="0" w:lastColumn="0" w:oddVBand="0" w:evenVBand="0" w:oddHBand="1" w:evenHBand="0" w:firstRowFirstColumn="0" w:firstRowLastColumn="0" w:lastRowFirstColumn="0" w:lastRowLastColumn="0"/>
-            </w:pPr>
-            <w:r>
-              <w:t>17</w:t>
-            </w:r>
-          </w:p>
-        </w:tc>
-        <w:tc>
-          <w:tcPr>
-            <w:tcW w:w="1584" w:type="dxa"/>
-            <w:vAlign w:val="center"/>
-          </w:tcPr>
-          <w:p>
-            <w:pPr>
-              <w:spacing w:line="360" w:lineRule="auto"/>
-              <w:cnfStyle w:val="000000100000" w:firstRow="0" w:lastRow="0" w:firstColumn="0" w:lastColumn="0" w:oddVBand="0" w:evenVBand="0" w:oddHBand="1" w:evenHBand="0" w:firstRowFirstColumn="0" w:firstRowLastColumn="0" w:lastRowFirstColumn="0" w:lastRowLastColumn="0"/>
-            </w:pPr>
-            <w:r>
-              <w:t>0</w:t>
-            </w:r>
-          </w:p>
-        </w:tc>
-      </w:tr>
-      <w:tr>
-        <w:trPr>
-          <w:trHeight w:val="806"/>
-        </w:trPr>
-        <w:tc>
-          <w:tcPr>
-            <w:cnfStyle w:val="001000000000" w:firstRow="0" w:lastRow="0" w:firstColumn="1" w:lastColumn="0" w:oddVBand="0" w:evenVBand="0" w:oddHBand="0" w:evenHBand="0" w:firstRowFirstColumn="0" w:firstRowLastColumn="0" w:lastRowFirstColumn="0" w:lastRowLastColumn="0"/>
-            <w:tcW w:w="1584" w:type="dxa"/>
-            <w:vAlign w:val="center"/>
-          </w:tcPr>
-          <w:p>
-            <w:pPr>
-              <w:spacing w:line="360" w:lineRule="auto"/>
-              <w:rPr>
-                <w:b w:val="0"/>
-                <w:bCs w:val="0"/>
-              </w:rPr>
-            </w:pPr>
-            <w:r>
-              <w:rPr>
-                <w:b w:val="0"/>
-                <w:bCs w:val="0"/>
-              </w:rPr>
-              <w:t>QUANT</w:t>
-            </w:r>
-          </w:p>
-        </w:tc>
-        <w:tc>
-          <w:tcPr>
-            <w:tcW w:w="1584" w:type="dxa"/>
-            <w:vAlign w:val="center"/>
-          </w:tcPr>
-          <w:p>
-            <w:pPr>
-              <w:spacing w:line="360" w:lineRule="auto"/>
-              <w:cnfStyle w:val="000000000000" w:firstRow="0" w:lastRow="0" w:firstColumn="0" w:lastColumn="0" w:oddVBand="0" w:evenVBand="0" w:oddHBand="0" w:evenHBand="0" w:firstRowFirstColumn="0" w:firstRowLastColumn="0" w:lastRowFirstColumn="0" w:lastRowLastColumn="0"/>
-            </w:pPr>
-          </w:p>
-        </w:tc>
-        <w:tc>
-          <w:tcPr>
-            <w:tcW w:w="1686" w:type="dxa"/>
-            <w:vAlign w:val="center"/>
-          </w:tcPr>
-          <w:p>
-            <w:pPr>
-              <w:spacing w:line="360" w:lineRule="auto"/>
-              <w:cnfStyle w:val="000000000000" w:firstRow="0" w:lastRow="0" w:firstColumn="0" w:lastColumn="0" w:oddVBand="0" w:evenVBand="0" w:oddHBand="0" w:evenHBand="0" w:firstRowFirstColumn="0" w:firstRowLastColumn="0" w:lastRowFirstColumn="0" w:lastRowLastColumn="0"/>
-            </w:pPr>
-          </w:p>
-        </w:tc>
-        <w:tc>
-          <w:tcPr>
-            <w:tcW w:w="1584" w:type="dxa"/>
-            <w:vAlign w:val="center"/>
-          </w:tcPr>
-          <w:p>
-            <w:pPr>
-              <w:spacing w:line="360" w:lineRule="auto"/>
-              <w:cnfStyle w:val="000000000000" w:firstRow="0" w:lastRow="0" w:firstColumn="0" w:lastColumn="0" w:oddVBand="0" w:evenVBand="0" w:oddHBand="0" w:evenHBand="0" w:firstRowFirstColumn="0" w:firstRowLastColumn="0" w:lastRowFirstColumn="0" w:lastRowLastColumn="0"/>
-            </w:pPr>
-            <w:r>
-              <w:t>QUAN</w:t>
-            </w:r>
-          </w:p>
-        </w:tc>
-        <w:tc>
-          <w:tcPr>
-            <w:tcW w:w="1584" w:type="dxa"/>
-            <w:vAlign w:val="center"/>
-          </w:tcPr>
-          <w:p>
-            <w:pPr>
-              <w:spacing w:line="360" w:lineRule="auto"/>
-              <w:cnfStyle w:val="000000000000" w:firstRow="0" w:lastRow="0" w:firstColumn="0" w:lastColumn="0" w:oddVBand="0" w:evenVBand="0" w:oddHBand="0" w:evenHBand="0" w:firstRowFirstColumn="0" w:firstRowLastColumn="0" w:lastRowFirstColumn="0" w:lastRowLastColumn="0"/>
-            </w:pPr>
-            <w:r>
-              <w:t>6</w:t>
-            </w:r>
-          </w:p>
-        </w:tc>
-        <w:tc>
-          <w:tcPr>
-            <w:tcW w:w="1584" w:type="dxa"/>
-            <w:vAlign w:val="center"/>
-          </w:tcPr>
-          <w:p>
-            <w:pPr>
-              <w:spacing w:line="360" w:lineRule="auto"/>
-              <w:cnfStyle w:val="000000000000" w:firstRow="0" w:lastRow="0" w:firstColumn="0" w:lastColumn="0" w:oddVBand="0" w:evenVBand="0" w:oddHBand="0" w:evenHBand="0" w:firstRowFirstColumn="0" w:firstRowLastColumn="0" w:lastRowFirstColumn="0" w:lastRowLastColumn="0"/>
-            </w:pPr>
-            <w:r>
-              <w:t>2</w:t>
-            </w:r>
-          </w:p>
-        </w:tc>
-      </w:tr>
-      <w:tr>
-        <w:trPr>
-          <w:cnfStyle w:val="000000100000" w:firstRow="0" w:lastRow="0" w:firstColumn="0" w:lastColumn="0" w:oddVBand="0" w:evenVBand="0" w:oddHBand="1" w:evenHBand="0" w:firstRowFirstColumn="0" w:firstRowLastColumn="0" w:lastRowFirstColumn="0" w:lastRowLastColumn="0"/>
-          <w:trHeight w:val="806"/>
-        </w:trPr>
-        <w:tc>
-          <w:tcPr>
-            <w:cnfStyle w:val="001000000000" w:firstRow="0" w:lastRow="0" w:firstColumn="1" w:lastColumn="0" w:oddVBand="0" w:evenVBand="0" w:oddHBand="0" w:evenHBand="0" w:firstRowFirstColumn="0" w:firstRowLastColumn="0" w:lastRowFirstColumn="0" w:lastRowLastColumn="0"/>
-            <w:tcW w:w="1584" w:type="dxa"/>
-            <w:vAlign w:val="center"/>
-          </w:tcPr>
-          <w:p>
-            <w:pPr>
-              <w:spacing w:line="360" w:lineRule="auto"/>
-              <w:rPr>
-                <w:b w:val="0"/>
-                <w:bCs w:val="0"/>
-              </w:rPr>
-            </w:pPr>
-            <w:r>
-              <w:rPr>
-                <w:b w:val="0"/>
-                <w:bCs w:val="0"/>
-              </w:rPr>
-              <w:t>MEINS</w:t>
-            </w:r>
-          </w:p>
-        </w:tc>
-        <w:tc>
-          <w:tcPr>
-            <w:tcW w:w="1584" w:type="dxa"/>
-            <w:vAlign w:val="center"/>
-          </w:tcPr>
-          <w:p>
-            <w:pPr>
-              <w:spacing w:line="360" w:lineRule="auto"/>
-              <w:cnfStyle w:val="000000100000" w:firstRow="0" w:lastRow="0" w:firstColumn="0" w:lastColumn="0" w:oddVBand="0" w:evenVBand="0" w:oddHBand="1" w:evenHBand="0" w:firstRowFirstColumn="0" w:firstRowLastColumn="0" w:lastRowFirstColumn="0" w:lastRowLastColumn="0"/>
-            </w:pPr>
-          </w:p>
-        </w:tc>
-        <w:tc>
-          <w:tcPr>
-            <w:tcW w:w="1686" w:type="dxa"/>
-            <w:vAlign w:val="center"/>
-          </w:tcPr>
-          <w:p>
-            <w:pPr>
-              <w:spacing w:line="360" w:lineRule="auto"/>
-              <w:cnfStyle w:val="000000100000" w:firstRow="0" w:lastRow="0" w:firstColumn="0" w:lastColumn="0" w:oddVBand="0" w:evenVBand="0" w:oddHBand="1" w:evenHBand="0" w:firstRowFirstColumn="0" w:firstRowLastColumn="0" w:lastRowFirstColumn="0" w:lastRowLastColumn="0"/>
-            </w:pPr>
-          </w:p>
-        </w:tc>
-        <w:tc>
-          <w:tcPr>
-            <w:tcW w:w="1584" w:type="dxa"/>
-            <w:vAlign w:val="center"/>
-          </w:tcPr>
-          <w:p>
-            <w:pPr>
-              <w:spacing w:line="360" w:lineRule="auto"/>
-              <w:cnfStyle w:val="000000100000" w:firstRow="0" w:lastRow="0" w:firstColumn="0" w:lastColumn="0" w:oddVBand="0" w:evenVBand="0" w:oddHBand="1" w:evenHBand="0" w:firstRowFirstColumn="0" w:firstRowLastColumn="0" w:lastRowFirstColumn="0" w:lastRowLastColumn="0"/>
-            </w:pPr>
-            <w:r>
-              <w:t>UNIT</w:t>
-            </w:r>
-          </w:p>
-        </w:tc>
-        <w:tc>
-          <w:tcPr>
-            <w:tcW w:w="1584" w:type="dxa"/>
-            <w:vAlign w:val="center"/>
-          </w:tcPr>
-          <w:p>
-            <w:pPr>
-              <w:spacing w:line="360" w:lineRule="auto"/>
-              <w:cnfStyle w:val="000000100000" w:firstRow="0" w:lastRow="0" w:firstColumn="0" w:lastColumn="0" w:oddVBand="0" w:evenVBand="0" w:oddHBand="1" w:evenHBand="0" w:firstRowFirstColumn="0" w:firstRowLastColumn="0" w:lastRowFirstColumn="0" w:lastRowLastColumn="0"/>
-            </w:pPr>
-            <w:r>
-              <w:t>3</w:t>
-            </w:r>
-          </w:p>
-        </w:tc>
-        <w:tc>
-          <w:tcPr>
-            <w:tcW w:w="1584" w:type="dxa"/>
-            <w:vAlign w:val="center"/>
-          </w:tcPr>
-          <w:p>
-            <w:pPr>
-              <w:spacing w:line="360" w:lineRule="auto"/>
-              <w:cnfStyle w:val="000000100000" w:firstRow="0" w:lastRow="0" w:firstColumn="0" w:lastColumn="0" w:oddVBand="0" w:evenVBand="0" w:oddHBand="1" w:evenHBand="0" w:firstRowFirstColumn="0" w:firstRowLastColumn="0" w:lastRowFirstColumn="0" w:lastRowLastColumn="0"/>
-            </w:pPr>
-            <w:r>
-              <w:t>0</w:t>
-            </w:r>
-          </w:p>
-        </w:tc>
-      </w:tr>
-      <w:tr>
-        <w:trPr>
-          <w:trHeight w:val="806"/>
-        </w:trPr>
-        <w:tc>
-          <w:tcPr>
-            <w:cnfStyle w:val="001000000000" w:firstRow="0" w:lastRow="0" w:firstColumn="1" w:lastColumn="0" w:oddVBand="0" w:evenVBand="0" w:oddHBand="0" w:evenHBand="0" w:firstRowFirstColumn="0" w:firstRowLastColumn="0" w:lastRowFirstColumn="0" w:lastRowLastColumn="0"/>
-            <w:tcW w:w="1584" w:type="dxa"/>
-            <w:vAlign w:val="center"/>
-          </w:tcPr>
-          <w:p>
-            <w:pPr>
-              <w:spacing w:line="360" w:lineRule="auto"/>
-              <w:rPr>
-                <w:b w:val="0"/>
-                <w:bCs w:val="0"/>
-              </w:rPr>
-            </w:pPr>
-            <w:r>
-              <w:rPr>
-                <w:b w:val="0"/>
-                <w:bCs w:val="0"/>
-              </w:rPr>
-              <w:t>BAPII</w:t>
-            </w:r>
-          </w:p>
-        </w:tc>
-        <w:tc>
-          <w:tcPr>
-            <w:tcW w:w="1584" w:type="dxa"/>
-            <w:vAlign w:val="center"/>
-          </w:tcPr>
-          <w:p>
-            <w:pPr>
-              <w:spacing w:line="360" w:lineRule="auto"/>
-              <w:cnfStyle w:val="000000000000" w:firstRow="0" w:lastRow="0" w:firstColumn="0" w:lastColumn="0" w:oddVBand="0" w:evenVBand="0" w:oddHBand="0" w:evenHBand="0" w:firstRowFirstColumn="0" w:firstRowLastColumn="0" w:lastRowFirstColumn="0" w:lastRowLastColumn="0"/>
-            </w:pPr>
-          </w:p>
-        </w:tc>
-        <w:tc>
-          <w:tcPr>
-            <w:tcW w:w="1686" w:type="dxa"/>
-            <w:vAlign w:val="center"/>
-          </w:tcPr>
-          <w:p>
-            <w:pPr>
-              <w:spacing w:line="360" w:lineRule="auto"/>
-              <w:cnfStyle w:val="000000000000" w:firstRow="0" w:lastRow="0" w:firstColumn="0" w:lastColumn="0" w:oddVBand="0" w:evenVBand="0" w:oddHBand="0" w:evenHBand="0" w:firstRowFirstColumn="0" w:firstRowLastColumn="0" w:lastRowFirstColumn="0" w:lastRowLastColumn="0"/>
-            </w:pPr>
-          </w:p>
-        </w:tc>
-        <w:tc>
-          <w:tcPr>
-            <w:tcW w:w="1584" w:type="dxa"/>
-            <w:vAlign w:val="center"/>
-          </w:tcPr>
-          <w:p>
-            <w:pPr>
-              <w:spacing w:line="360" w:lineRule="auto"/>
-              <w:cnfStyle w:val="000000000000" w:firstRow="0" w:lastRow="0" w:firstColumn="0" w:lastColumn="0" w:oddVBand="0" w:evenVBand="0" w:oddHBand="0" w:evenHBand="0" w:firstRowFirstColumn="0" w:firstRowLastColumn="0" w:lastRowFirstColumn="0" w:lastRowLastColumn="0"/>
-            </w:pPr>
-            <w:r>
-              <w:t>NESTED ESTRUTURA</w:t>
-            </w:r>
-          </w:p>
-        </w:tc>
-        <w:tc>
-          <w:tcPr>
-            <w:tcW w:w="1584" w:type="dxa"/>
-            <w:vAlign w:val="center"/>
-          </w:tcPr>
-          <w:p>
-            <w:pPr>
-              <w:spacing w:line="360" w:lineRule="auto"/>
-              <w:cnfStyle w:val="000000000000" w:firstRow="0" w:lastRow="0" w:firstColumn="0" w:lastColumn="0" w:oddVBand="0" w:evenVBand="0" w:oddHBand="0" w:evenHBand="0" w:firstRowFirstColumn="0" w:firstRowLastColumn="0" w:lastRowFirstColumn="0" w:lastRowLastColumn="0"/>
-            </w:pPr>
-          </w:p>
-        </w:tc>
-        <w:tc>
-          <w:tcPr>
-            <w:tcW w:w="1584" w:type="dxa"/>
-            <w:vAlign w:val="center"/>
-          </w:tcPr>
-          <w:p>
-            <w:pPr>
-              <w:spacing w:line="360" w:lineRule="auto"/>
-              <w:cnfStyle w:val="000000000000" w:firstRow="0" w:lastRow="0" w:firstColumn="0" w:lastColumn="0" w:oddVBand="0" w:evenVBand="0" w:oddHBand="0" w:evenHBand="0" w:firstRowFirstColumn="0" w:firstRowLastColumn="0" w:lastRowFirstColumn="0" w:lastRowLastColumn="0"/>
-            </w:pPr>
-          </w:p>
-        </w:tc>
-      </w:tr>
-      <w:tr>
-        <w:trPr>
-          <w:cnfStyle w:val="000000100000" w:firstRow="0" w:lastRow="0" w:firstColumn="0" w:lastColumn="0" w:oddVBand="0" w:evenVBand="0" w:oddHBand="1" w:evenHBand="0" w:firstRowFirstColumn="0" w:firstRowLastColumn="0" w:lastRowFirstColumn="0" w:lastRowLastColumn="0"/>
-          <w:trHeight w:val="806"/>
-        </w:trPr>
-        <w:tc>
-          <w:tcPr>
-            <w:cnfStyle w:val="001000000000" w:firstRow="0" w:lastRow="0" w:firstColumn="1" w:lastColumn="0" w:oddVBand="0" w:evenVBand="0" w:oddHBand="0" w:evenHBand="0" w:firstRowFirstColumn="0" w:firstRowLastColumn="0" w:lastRowFirstColumn="0" w:lastRowLastColumn="0"/>
-            <w:tcW w:w="1584" w:type="dxa"/>
-            <w:vAlign w:val="center"/>
-          </w:tcPr>
-          <w:p>
-            <w:pPr>
-              <w:spacing w:line="360" w:lineRule="auto"/>
-              <w:rPr>
-                <w:b w:val="0"/>
-                <w:bCs w:val="0"/>
-              </w:rPr>
-            </w:pPr>
-            <w:r>
-              <w:rPr>
-                <w:b w:val="0"/>
-                <w:bCs w:val="0"/>
-              </w:rPr>
-              <w:t>COLOR</w:t>
-            </w:r>
-          </w:p>
-        </w:tc>
-        <w:tc>
-          <w:tcPr>
-            <w:tcW w:w="1584" w:type="dxa"/>
-            <w:vAlign w:val="center"/>
-          </w:tcPr>
-          <w:p>
-            <w:pPr>
-              <w:spacing w:line="360" w:lineRule="auto"/>
-              <w:cnfStyle w:val="000000100000" w:firstRow="0" w:lastRow="0" w:firstColumn="0" w:lastColumn="0" w:oddVBand="0" w:evenVBand="0" w:oddHBand="1" w:evenHBand="0" w:firstRowFirstColumn="0" w:firstRowLastColumn="0" w:lastRowFirstColumn="0" w:lastRowLastColumn="0"/>
-            </w:pPr>
-          </w:p>
-        </w:tc>
-        <w:tc>
-          <w:tcPr>
-            <w:tcW w:w="1686" w:type="dxa"/>
-            <w:vAlign w:val="center"/>
-          </w:tcPr>
-          <w:p>
-            <w:pPr>
-              <w:spacing w:line="360" w:lineRule="auto"/>
-              <w:cnfStyle w:val="000000100000" w:firstRow="0" w:lastRow="0" w:firstColumn="0" w:lastColumn="0" w:oddVBand="0" w:evenVBand="0" w:oddHBand="1" w:evenHBand="0" w:firstRowFirstColumn="0" w:firstRowLastColumn="0" w:lastRowFirstColumn="0" w:lastRowLastColumn="0"/>
-            </w:pPr>
-          </w:p>
-        </w:tc>
-        <w:tc>
-          <w:tcPr>
-            <w:tcW w:w="1584" w:type="dxa"/>
-            <w:vAlign w:val="center"/>
-          </w:tcPr>
-          <w:p>
-            <w:pPr>
-              <w:spacing w:line="360" w:lineRule="auto"/>
-              <w:cnfStyle w:val="000000100000" w:firstRow="0" w:lastRow="0" w:firstColumn="0" w:lastColumn="0" w:oddVBand="0" w:evenVBand="0" w:oddHBand="1" w:evenHBand="0" w:firstRowFirstColumn="0" w:firstRowLastColumn="0" w:lastRowFirstColumn="0" w:lastRowLastColumn="0"/>
-            </w:pPr>
-            <w:r>
-              <w:t>TIPO DE TABELA</w:t>
-            </w:r>
-          </w:p>
-        </w:tc>
-        <w:tc>
-          <w:tcPr>
-            <w:tcW w:w="1584" w:type="dxa"/>
-            <w:vAlign w:val="center"/>
-          </w:tcPr>
-          <w:p>
-            <w:pPr>
-              <w:spacing w:line="360" w:lineRule="auto"/>
-              <w:cnfStyle w:val="000000100000" w:firstRow="0" w:lastRow="0" w:firstColumn="0" w:lastColumn="0" w:oddVBand="0" w:evenVBand="0" w:oddHBand="1" w:evenHBand="0" w:firstRowFirstColumn="0" w:firstRowLastColumn="0" w:lastRowFirstColumn="0" w:lastRowLastColumn="0"/>
-            </w:pPr>
-          </w:p>
-        </w:tc>
-        <w:tc>
-          <w:tcPr>
-            <w:tcW w:w="1584" w:type="dxa"/>
-            <w:vAlign w:val="center"/>
-          </w:tcPr>
-          <w:p>
-            <w:pPr>
-              <w:spacing w:line="360" w:lineRule="auto"/>
-              <w:cnfStyle w:val="000000100000" w:firstRow="0" w:lastRow="0" w:firstColumn="0" w:lastColumn="0" w:oddVBand="0" w:evenVBand="0" w:oddHBand="1" w:evenHBand="0" w:firstRowFirstColumn="0" w:firstRowLastColumn="0" w:lastRowFirstColumn="0" w:lastRowLastColumn="0"/>
-            </w:pPr>
-          </w:p>
-        </w:tc>
-      </w:tr>
-    </w:tbl>
     <w:tbl>
       <w:tblPr>
         <w:tblStyle w:val="TabelacomGrelha"/>
@@ -9809,7 +8788,7 @@
         <w:tblLook w:val="04A0" w:firstRow="1" w:lastRow="0" w:firstColumn="1" w:lastColumn="0" w:noHBand="0" w:noVBand="1"/>
       </w:tblPr>
       <w:tblGrid>
-        <w:gridCol w:w="9450"/>
+        <w:gridCol w:w="9944"/>
       </w:tblGrid>
       <w:tr>
         <w:tc>
@@ -9828,8 +8807,41 @@
               <w:jc w:val="center"/>
             </w:pPr>
             <w:r>
-              <w:lastRenderedPageBreak/>
-              <w:t>IMAGEM</w:t>
+              <w:drawing>
+                <wp:inline distT="0" distB="0" distL="0" distR="0" wp14:anchorId="3C1030DF" wp14:editId="1C3FA40C">
+                  <wp:extent cx="6177721" cy="2179956"/>
+                  <wp:effectExtent l="0" t="0" r="0" b="0"/>
+                  <wp:docPr id="1082485556" name="Imagem 1"/>
+                  <wp:cNvGraphicFramePr>
+                    <a:graphicFrameLocks xmlns:a="http://schemas.openxmlformats.org/drawingml/2006/main" noChangeAspect="1"/>
+                  </wp:cNvGraphicFramePr>
+                  <a:graphic xmlns:a="http://schemas.openxmlformats.org/drawingml/2006/main">
+                    <a:graphicData uri="http://schemas.openxmlformats.org/drawingml/2006/picture">
+                      <pic:pic xmlns:pic="http://schemas.openxmlformats.org/drawingml/2006/picture">
+                        <pic:nvPicPr>
+                          <pic:cNvPr id="1082485556" name=""/>
+                          <pic:cNvPicPr/>
+                        </pic:nvPicPr>
+                        <pic:blipFill>
+                          <a:blip r:embed="rId43"/>
+                          <a:stretch>
+                            <a:fillRect/>
+                          </a:stretch>
+                        </pic:blipFill>
+                        <pic:spPr>
+                          <a:xfrm>
+                            <a:off x="0" y="0"/>
+                            <a:ext cx="6189027" cy="2183946"/>
+                          </a:xfrm>
+                          <a:prstGeom prst="rect">
+                            <a:avLst/>
+                          </a:prstGeom>
+                        </pic:spPr>
+                      </pic:pic>
+                    </a:graphicData>
+                  </a:graphic>
+                </wp:inline>
+              </w:drawing>
             </w:r>
           </w:p>
         </w:tc>
@@ -9838,8 +8850,78 @@
     <w:p>
       <w:pPr>
         <w:spacing w:before="240" w:after="240" w:line="360" w:lineRule="auto"/>
-        <w:jc w:val="both"/>
-      </w:pPr>
+        <w:ind w:left="1440" w:right="544"/>
+        <w:jc w:val="both"/>
+        <w:rPr>
+          <w:b/>
+          <w:bCs/>
+          <w:sz w:val="18"/>
+          <w:szCs w:val="18"/>
+        </w:rPr>
+      </w:pPr>
+      <w:r>
+        <w:rPr>
+          <w:b/>
+          <w:bCs/>
+          <w:sz w:val="18"/>
+          <w:szCs w:val="18"/>
+        </w:rPr>
+        <w:t>*Para os componentes (TEXTO, CHARR e QUANT) clicar no Tipo incorporad</w:t>
+      </w:r>
+      <w:r>
+        <w:rPr>
+          <w:b/>
+          <w:bCs/>
+          <w:sz w:val="18"/>
+          <w:szCs w:val="18"/>
+        </w:rPr>
+        <w:t>o</w:t>
+      </w:r>
+      <w:r>
+        <w:rPr>
+          <w:b/>
+          <w:bCs/>
+          <w:sz w:val="18"/>
+          <w:szCs w:val="18"/>
+        </w:rPr>
+        <w:t>,</w:t>
+      </w:r>
+      <w:r>
+        <w:rPr>
+          <w:b/>
+          <w:bCs/>
+          <w:sz w:val="18"/>
+          <w:szCs w:val="18"/>
+        </w:rPr>
+        <w:t xml:space="preserve"> para inserir a sua categoria de dados</w:t>
+      </w:r>
+      <w:r>
+        <w:rPr>
+          <w:b/>
+          <w:bCs/>
+          <w:sz w:val="18"/>
+          <w:szCs w:val="18"/>
+        </w:rPr>
+        <w:t>, casas decimais e descrição breve.</w:t>
+      </w:r>
+    </w:p>
+    <w:p>
+      <w:pPr>
+        <w:spacing w:before="240" w:after="240" w:line="360" w:lineRule="auto"/>
+        <w:ind w:left="1440" w:right="544"/>
+        <w:jc w:val="both"/>
+        <w:rPr>
+          <w:b/>
+          <w:bCs/>
+          <w:sz w:val="18"/>
+          <w:szCs w:val="18"/>
+        </w:rPr>
+      </w:pPr>
+    </w:p>
+    <w:p>
+      <w:r>
+        <w:br w:type="page"/>
+      </w:r>
     </w:p>
     <w:p>
       <w:pPr>
@@ -9848,7 +8930,8 @@
         <w:jc w:val="both"/>
       </w:pPr>
       <w:r>
-        <w:t>Gravar nova estrutura.</w:t>
+        <w:lastRenderedPageBreak/>
+        <w:t>Para os campos que têm referências</w:t>
       </w:r>
     </w:p>
     <w:p>
@@ -9856,13 +8939,13 @@
         <w:pStyle w:val="PargrafodaLista"/>
         <w:numPr>
           <w:ilvl w:val="0"/>
-          <w:numId w:val="23"/>
+          <w:numId w:val="41"/>
         </w:numPr>
         <w:spacing w:before="240" w:after="240" w:line="360" w:lineRule="auto"/>
         <w:jc w:val="both"/>
       </w:pPr>
       <w:r>
-        <w:t>Clicar no ícone da disquete ou utilizar tecla de atalho CTRL+S</w:t>
+        <w:t>Selecionar o separador Campos moeda/quantidade</w:t>
       </w:r>
     </w:p>
     <w:p>
@@ -9870,13 +8953,13 @@
         <w:pStyle w:val="PargrafodaLista"/>
         <w:numPr>
           <w:ilvl w:val="0"/>
-          <w:numId w:val="23"/>
+          <w:numId w:val="41"/>
         </w:numPr>
         <w:spacing w:before="240" w:after="240" w:line="360" w:lineRule="auto"/>
         <w:jc w:val="both"/>
       </w:pPr>
       <w:r>
-        <w:t>Inserir o nome do pacote: Z320_2025</w:t>
+        <w:t>Inserir a tabela de referência</w:t>
       </w:r>
     </w:p>
     <w:p>
@@ -9884,41 +8967,13 @@
         <w:pStyle w:val="PargrafodaLista"/>
         <w:numPr>
           <w:ilvl w:val="0"/>
-          <w:numId w:val="23"/>
+          <w:numId w:val="41"/>
         </w:numPr>
         <w:spacing w:before="240" w:after="240" w:line="360" w:lineRule="auto"/>
         <w:jc w:val="both"/>
       </w:pPr>
       <w:r>
-        <w:t>Selecionar a ordem de transporte</w:t>
-      </w:r>
-    </w:p>
-    <w:p>
-      <w:pPr>
-        <w:pStyle w:val="PargrafodaLista"/>
-        <w:numPr>
-          <w:ilvl w:val="1"/>
-          <w:numId w:val="23"/>
-        </w:numPr>
-        <w:spacing w:before="240" w:after="240" w:line="360" w:lineRule="auto"/>
-        <w:jc w:val="both"/>
-      </w:pPr>
-      <w:r>
-        <w:t>Ordens – Ordens Próprias – Ordem Topo</w:t>
-      </w:r>
-    </w:p>
-    <w:p>
-      <w:pPr>
-        <w:pStyle w:val="PargrafodaLista"/>
-        <w:numPr>
-          <w:ilvl w:val="1"/>
-          <w:numId w:val="23"/>
-        </w:numPr>
-        <w:spacing w:before="240" w:after="240" w:line="360" w:lineRule="auto"/>
-        <w:jc w:val="both"/>
-      </w:pPr>
-      <w:r>
-        <w:t>Por defeito já vem selecionada</w:t>
+        <w:t>Inserir o campo de referência</w:t>
       </w:r>
     </w:p>
     <w:tbl>
@@ -9934,7 +8989,7 @@
         <w:tblLook w:val="04A0" w:firstRow="1" w:lastRow="0" w:firstColumn="1" w:lastColumn="0" w:noHBand="0" w:noVBand="1"/>
       </w:tblPr>
       <w:tblGrid>
-        <w:gridCol w:w="9450"/>
+        <w:gridCol w:w="9581"/>
       </w:tblGrid>
       <w:tr>
         <w:tc>
@@ -9953,7 +9008,41 @@
               <w:jc w:val="center"/>
             </w:pPr>
             <w:r>
-              <w:t>IMAGEM</w:t>
+              <w:drawing>
+                <wp:inline distT="0" distB="0" distL="0" distR="0" wp14:anchorId="692EC471" wp14:editId="44BFF4D7">
+                  <wp:extent cx="5947134" cy="2172507"/>
+                  <wp:effectExtent l="0" t="0" r="0" b="0"/>
+                  <wp:docPr id="472218293" name="Imagem 1"/>
+                  <wp:cNvGraphicFramePr>
+                    <a:graphicFrameLocks xmlns:a="http://schemas.openxmlformats.org/drawingml/2006/main" noChangeAspect="1"/>
+                  </wp:cNvGraphicFramePr>
+                  <a:graphic xmlns:a="http://schemas.openxmlformats.org/drawingml/2006/main">
+                    <a:graphicData uri="http://schemas.openxmlformats.org/drawingml/2006/picture">
+                      <pic:pic xmlns:pic="http://schemas.openxmlformats.org/drawingml/2006/picture">
+                        <pic:nvPicPr>
+                          <pic:cNvPr id="472218293" name=""/>
+                          <pic:cNvPicPr/>
+                        </pic:nvPicPr>
+                        <pic:blipFill>
+                          <a:blip r:embed="rId44"/>
+                          <a:stretch>
+                            <a:fillRect/>
+                          </a:stretch>
+                        </pic:blipFill>
+                        <pic:spPr>
+                          <a:xfrm>
+                            <a:off x="0" y="0"/>
+                            <a:ext cx="5970369" cy="2180995"/>
+                          </a:xfrm>
+                          <a:prstGeom prst="rect">
+                            <a:avLst/>
+                          </a:prstGeom>
+                        </pic:spPr>
+                      </pic:pic>
+                    </a:graphicData>
+                  </a:graphic>
+                </wp:inline>
+              </w:drawing>
             </w:r>
           </w:p>
         </w:tc>
@@ -9961,7 +9050,331 @@
     </w:tbl>
     <w:p>
       <w:pPr>
-        <w:spacing w:before="240" w:after="240" w:line="360" w:lineRule="auto"/>
+        <w:pStyle w:val="PargrafodaLista"/>
+        <w:spacing w:before="240" w:after="240" w:line="360" w:lineRule="auto"/>
+        <w:ind w:left="1620"/>
+        <w:jc w:val="both"/>
+      </w:pPr>
+    </w:p>
+    <w:p>
+      <w:pPr>
+        <w:spacing w:before="240" w:after="240" w:line="360" w:lineRule="auto"/>
+        <w:ind w:left="900"/>
+        <w:jc w:val="both"/>
+      </w:pPr>
+      <w:r>
+        <w:t>Gravar nova estrutura.</w:t>
+      </w:r>
+    </w:p>
+    <w:p>
+      <w:pPr>
+        <w:pStyle w:val="PargrafodaLista"/>
+        <w:numPr>
+          <w:ilvl w:val="0"/>
+          <w:numId w:val="23"/>
+        </w:numPr>
+        <w:spacing w:before="240" w:after="240" w:line="360" w:lineRule="auto"/>
+        <w:jc w:val="both"/>
+      </w:pPr>
+      <w:r>
+        <w:t>Clicar no ícone da disquete ou utilizar tecla de atalho CTRL+S</w:t>
+      </w:r>
+    </w:p>
+    <w:p>
+      <w:pPr>
+        <w:pStyle w:val="PargrafodaLista"/>
+        <w:numPr>
+          <w:ilvl w:val="0"/>
+          <w:numId w:val="23"/>
+        </w:numPr>
+        <w:spacing w:before="240" w:after="240" w:line="360" w:lineRule="auto"/>
+        <w:jc w:val="both"/>
+      </w:pPr>
+      <w:r>
+        <w:t>Inserir o nome do pacote: Z320_2025</w:t>
+      </w:r>
+    </w:p>
+    <w:p>
+      <w:pPr>
+        <w:pStyle w:val="PargrafodaLista"/>
+        <w:numPr>
+          <w:ilvl w:val="0"/>
+          <w:numId w:val="23"/>
+        </w:numPr>
+        <w:spacing w:before="240" w:after="240" w:line="360" w:lineRule="auto"/>
+        <w:jc w:val="both"/>
+      </w:pPr>
+      <w:r>
+        <w:t>Selecionar a ordem de transporte</w:t>
+      </w:r>
+    </w:p>
+    <w:p>
+      <w:pPr>
+        <w:pStyle w:val="PargrafodaLista"/>
+        <w:numPr>
+          <w:ilvl w:val="1"/>
+          <w:numId w:val="23"/>
+        </w:numPr>
+        <w:spacing w:before="240" w:after="240" w:line="360" w:lineRule="auto"/>
+        <w:jc w:val="both"/>
+      </w:pPr>
+      <w:r>
+        <w:t>Ordens – Ordens Próprias – Ordem Topo</w:t>
+      </w:r>
+    </w:p>
+    <w:p>
+      <w:pPr>
+        <w:pStyle w:val="PargrafodaLista"/>
+        <w:numPr>
+          <w:ilvl w:val="1"/>
+          <w:numId w:val="23"/>
+        </w:numPr>
+        <w:spacing w:before="240" w:after="240" w:line="360" w:lineRule="auto"/>
+        <w:jc w:val="both"/>
+      </w:pPr>
+      <w:r>
+        <w:t>Por defeito já vem selecionada</w:t>
+      </w:r>
+    </w:p>
+    <w:tbl>
+      <w:tblPr>
+        <w:tblStyle w:val="TabelacomGrelha"/>
+        <w:tblW w:w="0" w:type="auto"/>
+        <w:tblInd w:w="900" w:type="dxa"/>
+        <w:tblBorders>
+          <w:bottom w:val="single" w:sz="4" w:space="0" w:color="BFBFBF" w:themeColor="background1" w:themeShade="BF"/>
+        </w:tblBorders>
+        <w:tblLook w:val="04A0" w:firstRow="1" w:lastRow="0" w:firstColumn="1" w:lastColumn="0" w:noHBand="0" w:noVBand="1"/>
+      </w:tblPr>
+      <w:tblGrid>
+        <w:gridCol w:w="4566"/>
+        <w:gridCol w:w="5561"/>
+      </w:tblGrid>
+      <w:tr>
+        <w:tc>
+          <w:tcPr>
+            <w:tcW w:w="3168" w:type="dxa"/>
+            <w:tcBorders>
+              <w:top w:val="single" w:sz="4" w:space="0" w:color="BFBFBF" w:themeColor="background1" w:themeShade="BF"/>
+              <w:left w:val="single" w:sz="4" w:space="0" w:color="BFBFBF" w:themeColor="background1" w:themeShade="BF"/>
+              <w:right w:val="single" w:sz="4" w:space="0" w:color="BFBFBF" w:themeColor="background1" w:themeShade="BF"/>
+            </w:tcBorders>
+          </w:tcPr>
+          <w:p>
+            <w:pPr>
+              <w:spacing w:before="240" w:after="240" w:line="360" w:lineRule="auto"/>
+              <w:jc w:val="center"/>
+            </w:pPr>
+            <w:r>
+              <w:rPr>
+                <w:noProof/>
+              </w:rPr>
+              <w:drawing>
+                <wp:inline distT="0" distB="0" distL="0" distR="0" wp14:anchorId="5BF84D5C" wp14:editId="5FBCB5BC">
+                  <wp:extent cx="2762442" cy="1802921"/>
+                  <wp:effectExtent l="0" t="0" r="0" b="6985"/>
+                  <wp:docPr id="737565321" name="Imagem 1"/>
+                  <wp:cNvGraphicFramePr>
+                    <a:graphicFrameLocks xmlns:a="http://schemas.openxmlformats.org/drawingml/2006/main" noChangeAspect="1"/>
+                  </wp:cNvGraphicFramePr>
+                  <a:graphic xmlns:a="http://schemas.openxmlformats.org/drawingml/2006/main">
+                    <a:graphicData uri="http://schemas.openxmlformats.org/drawingml/2006/picture">
+                      <pic:pic xmlns:pic="http://schemas.openxmlformats.org/drawingml/2006/picture">
+                        <pic:nvPicPr>
+                          <pic:cNvPr id="1993428178" name=""/>
+                          <pic:cNvPicPr/>
+                        </pic:nvPicPr>
+                        <pic:blipFill>
+                          <a:blip r:embed="rId13"/>
+                          <a:stretch>
+                            <a:fillRect/>
+                          </a:stretch>
+                        </pic:blipFill>
+                        <pic:spPr>
+                          <a:xfrm>
+                            <a:off x="0" y="0"/>
+                            <a:ext cx="2776596" cy="1812159"/>
+                          </a:xfrm>
+                          <a:prstGeom prst="rect">
+                            <a:avLst/>
+                          </a:prstGeom>
+                        </pic:spPr>
+                      </pic:pic>
+                    </a:graphicData>
+                  </a:graphic>
+                </wp:inline>
+              </w:drawing>
+            </w:r>
+          </w:p>
+        </w:tc>
+        <w:tc>
+          <w:tcPr>
+            <w:tcW w:w="3168" w:type="dxa"/>
+            <w:tcBorders>
+              <w:top w:val="single" w:sz="4" w:space="0" w:color="BFBFBF" w:themeColor="background1" w:themeShade="BF"/>
+              <w:left w:val="single" w:sz="4" w:space="0" w:color="BFBFBF" w:themeColor="background1" w:themeShade="BF"/>
+              <w:right w:val="single" w:sz="4" w:space="0" w:color="BFBFBF" w:themeColor="background1" w:themeShade="BF"/>
+            </w:tcBorders>
+          </w:tcPr>
+          <w:p>
+            <w:pPr>
+              <w:spacing w:before="240" w:after="240" w:line="360" w:lineRule="auto"/>
+              <w:jc w:val="center"/>
+            </w:pPr>
+            <w:r>
+              <w:rPr>
+                <w:noProof/>
+              </w:rPr>
+              <w:drawing>
+                <wp:inline distT="0" distB="0" distL="0" distR="0" wp14:anchorId="6594DC0A" wp14:editId="1ACA574F">
+                  <wp:extent cx="3394136" cy="1092444"/>
+                  <wp:effectExtent l="0" t="0" r="0" b="0"/>
+                  <wp:docPr id="387217413" name="Imagem 1"/>
+                  <wp:cNvGraphicFramePr>
+                    <a:graphicFrameLocks xmlns:a="http://schemas.openxmlformats.org/drawingml/2006/main" noChangeAspect="1"/>
+                  </wp:cNvGraphicFramePr>
+                  <a:graphic xmlns:a="http://schemas.openxmlformats.org/drawingml/2006/main">
+                    <a:graphicData uri="http://schemas.openxmlformats.org/drawingml/2006/picture">
+                      <pic:pic xmlns:pic="http://schemas.openxmlformats.org/drawingml/2006/picture">
+                        <pic:nvPicPr>
+                          <pic:cNvPr id="1605972572" name=""/>
+                          <pic:cNvPicPr/>
+                        </pic:nvPicPr>
+                        <pic:blipFill>
+                          <a:blip r:embed="rId14"/>
+                          <a:stretch>
+                            <a:fillRect/>
+                          </a:stretch>
+                        </pic:blipFill>
+                        <pic:spPr>
+                          <a:xfrm>
+                            <a:off x="0" y="0"/>
+                            <a:ext cx="3415582" cy="1099347"/>
+                          </a:xfrm>
+                          <a:prstGeom prst="rect">
+                            <a:avLst/>
+                          </a:prstGeom>
+                        </pic:spPr>
+                      </pic:pic>
+                    </a:graphicData>
+                  </a:graphic>
+                </wp:inline>
+              </w:drawing>
+            </w:r>
+          </w:p>
+        </w:tc>
+      </w:tr>
+    </w:tbl>
+    <w:p>
+      <w:pPr>
+        <w:spacing w:before="240" w:after="240" w:line="360" w:lineRule="auto"/>
+        <w:jc w:val="both"/>
+      </w:pPr>
+    </w:p>
+    <w:p>
+      <w:pPr>
+        <w:spacing w:before="240" w:after="240" w:line="360" w:lineRule="auto"/>
+        <w:ind w:left="900"/>
+        <w:jc w:val="both"/>
+      </w:pPr>
+      <w:r>
+        <w:lastRenderedPageBreak/>
+        <w:t>Ativar a nova ajuda de pesquisa.</w:t>
+      </w:r>
+    </w:p>
+    <w:p>
+      <w:pPr>
+        <w:pStyle w:val="PargrafodaLista"/>
+        <w:numPr>
+          <w:ilvl w:val="0"/>
+          <w:numId w:val="42"/>
+        </w:numPr>
+        <w:spacing w:before="240" w:after="240" w:line="360" w:lineRule="auto"/>
+        <w:jc w:val="both"/>
+      </w:pPr>
+      <w:r>
+        <w:t>Clicar no ícone da varinha ou utilizar tecla de atalho CTRL+F3</w:t>
+      </w:r>
+    </w:p>
+    <w:tbl>
+      <w:tblPr>
+        <w:tblStyle w:val="TabelacomGrelha"/>
+        <w:tblW w:w="0" w:type="auto"/>
+        <w:tblInd w:w="1008" w:type="dxa"/>
+        <w:tblBorders>
+          <w:bottom w:val="single" w:sz="4" w:space="0" w:color="BFBFBF" w:themeColor="background1" w:themeShade="BF"/>
+          <w:insideH w:val="none" w:sz="0" w:space="0" w:color="auto"/>
+          <w:insideV w:val="none" w:sz="0" w:space="0" w:color="auto"/>
+        </w:tblBorders>
+        <w:tblLook w:val="04A0" w:firstRow="1" w:lastRow="0" w:firstColumn="1" w:lastColumn="0" w:noHBand="0" w:noVBand="1"/>
+      </w:tblPr>
+      <w:tblGrid>
+        <w:gridCol w:w="10026"/>
+      </w:tblGrid>
+      <w:tr>
+        <w:tc>
+          <w:tcPr>
+            <w:tcW w:w="9450" w:type="dxa"/>
+            <w:tcBorders>
+              <w:top w:val="single" w:sz="4" w:space="0" w:color="BFBFBF" w:themeColor="background1" w:themeShade="BF"/>
+              <w:left w:val="single" w:sz="4" w:space="0" w:color="BFBFBF" w:themeColor="background1" w:themeShade="BF"/>
+              <w:right w:val="single" w:sz="4" w:space="0" w:color="BFBFBF" w:themeColor="background1" w:themeShade="BF"/>
+            </w:tcBorders>
+          </w:tcPr>
+          <w:p>
+            <w:pPr>
+              <w:pStyle w:val="PargrafodaLista"/>
+              <w:spacing w:before="240" w:after="240" w:line="360" w:lineRule="auto"/>
+              <w:jc w:val="center"/>
+            </w:pPr>
+            <w:r>
+              <w:rPr>
+                <w:noProof/>
+              </w:rPr>
+              <w:drawing>
+                <wp:inline distT="0" distB="0" distL="0" distR="0" wp14:anchorId="2A90E334" wp14:editId="136916CA">
+                  <wp:extent cx="6228655" cy="312421"/>
+                  <wp:effectExtent l="0" t="0" r="1270" b="0"/>
+                  <wp:docPr id="444971437" name="Imagem 1"/>
+                  <wp:cNvGraphicFramePr>
+                    <a:graphicFrameLocks xmlns:a="http://schemas.openxmlformats.org/drawingml/2006/main" noChangeAspect="1"/>
+                  </wp:cNvGraphicFramePr>
+                  <a:graphic xmlns:a="http://schemas.openxmlformats.org/drawingml/2006/main">
+                    <a:graphicData uri="http://schemas.openxmlformats.org/drawingml/2006/picture">
+                      <pic:pic xmlns:pic="http://schemas.openxmlformats.org/drawingml/2006/picture">
+                        <pic:nvPicPr>
+                          <pic:cNvPr id="1936560584" name=""/>
+                          <pic:cNvPicPr/>
+                        </pic:nvPicPr>
+                        <pic:blipFill>
+                          <a:blip r:embed="rId15"/>
+                          <a:stretch>
+                            <a:fillRect/>
+                          </a:stretch>
+                        </pic:blipFill>
+                        <pic:spPr>
+                          <a:xfrm>
+                            <a:off x="0" y="0"/>
+                            <a:ext cx="6404971" cy="321265"/>
+                          </a:xfrm>
+                          <a:prstGeom prst="rect">
+                            <a:avLst/>
+                          </a:prstGeom>
+                        </pic:spPr>
+                      </pic:pic>
+                    </a:graphicData>
+                  </a:graphic>
+                </wp:inline>
+              </w:drawing>
+            </w:r>
+          </w:p>
+        </w:tc>
+      </w:tr>
+    </w:tbl>
+    <w:p>
+      <w:pPr>
+        <w:spacing w:before="240" w:after="240" w:line="360" w:lineRule="auto"/>
+        <w:ind w:left="720"/>
         <w:jc w:val="both"/>
       </w:pPr>
     </w:p>
@@ -10009,12 +9422,442 @@
         <w:t>Selecionar Não ampliável</w:t>
       </w:r>
     </w:p>
-    <w:p>
-      <w:pPr>
-        <w:spacing w:before="240" w:after="240" w:line="360" w:lineRule="auto"/>
-        <w:ind w:left="720"/>
-        <w:jc w:val="both"/>
-      </w:pPr>
+    <w:tbl>
+      <w:tblPr>
+        <w:tblStyle w:val="TabelacomGrelha"/>
+        <w:tblW w:w="0" w:type="auto"/>
+        <w:tblInd w:w="1008" w:type="dxa"/>
+        <w:tblBorders>
+          <w:bottom w:val="single" w:sz="4" w:space="0" w:color="BFBFBF" w:themeColor="background1" w:themeShade="BF"/>
+          <w:insideH w:val="none" w:sz="0" w:space="0" w:color="auto"/>
+          <w:insideV w:val="none" w:sz="0" w:space="0" w:color="auto"/>
+        </w:tblBorders>
+        <w:tblLook w:val="04A0" w:firstRow="1" w:lastRow="0" w:firstColumn="1" w:lastColumn="0" w:noHBand="0" w:noVBand="1"/>
+      </w:tblPr>
+      <w:tblGrid>
+        <w:gridCol w:w="4464"/>
+        <w:gridCol w:w="5346"/>
+      </w:tblGrid>
+      <w:tr>
+        <w:tc>
+          <w:tcPr>
+            <w:tcW w:w="4464" w:type="dxa"/>
+            <w:tcBorders>
+              <w:top w:val="single" w:sz="4" w:space="0" w:color="BFBFBF" w:themeColor="background1" w:themeShade="BF"/>
+              <w:left w:val="single" w:sz="4" w:space="0" w:color="BFBFBF" w:themeColor="background1" w:themeShade="BF"/>
+              <w:right w:val="single" w:sz="4" w:space="0" w:color="BFBFBF" w:themeColor="background1" w:themeShade="BF"/>
+            </w:tcBorders>
+            <w:vAlign w:val="center"/>
+          </w:tcPr>
+          <w:p>
+            <w:pPr>
+              <w:pStyle w:val="PargrafodaLista"/>
+              <w:spacing w:before="240" w:after="240" w:line="360" w:lineRule="auto"/>
+              <w:jc w:val="center"/>
+            </w:pPr>
+            <w:r>
+              <w:br w:type="page"/>
+            </w:r>
+            <w:r>
+              <w:drawing>
+                <wp:inline distT="0" distB="0" distL="0" distR="0" wp14:anchorId="6776E704" wp14:editId="218DD8DB">
+                  <wp:extent cx="2428844" cy="1582309"/>
+                  <wp:effectExtent l="0" t="0" r="0" b="0"/>
+                  <wp:docPr id="330110691" name="Imagem 1"/>
+                  <wp:cNvGraphicFramePr>
+                    <a:graphicFrameLocks xmlns:a="http://schemas.openxmlformats.org/drawingml/2006/main" noChangeAspect="1"/>
+                  </wp:cNvGraphicFramePr>
+                  <a:graphic xmlns:a="http://schemas.openxmlformats.org/drawingml/2006/main">
+                    <a:graphicData uri="http://schemas.openxmlformats.org/drawingml/2006/picture">
+                      <pic:pic xmlns:pic="http://schemas.openxmlformats.org/drawingml/2006/picture">
+                        <pic:nvPicPr>
+                          <pic:cNvPr id="330110691" name=""/>
+                          <pic:cNvPicPr/>
+                        </pic:nvPicPr>
+                        <pic:blipFill>
+                          <a:blip r:embed="rId45"/>
+                          <a:stretch>
+                            <a:fillRect/>
+                          </a:stretch>
+                        </pic:blipFill>
+                        <pic:spPr>
+                          <a:xfrm>
+                            <a:off x="0" y="0"/>
+                            <a:ext cx="2435367" cy="1586558"/>
+                          </a:xfrm>
+                          <a:prstGeom prst="rect">
+                            <a:avLst/>
+                          </a:prstGeom>
+                        </pic:spPr>
+                      </pic:pic>
+                    </a:graphicData>
+                  </a:graphic>
+                </wp:inline>
+              </w:drawing>
+            </w:r>
+          </w:p>
+        </w:tc>
+        <w:tc>
+          <w:tcPr>
+            <w:tcW w:w="5087" w:type="dxa"/>
+            <w:tcBorders>
+              <w:top w:val="single" w:sz="4" w:space="0" w:color="BFBFBF" w:themeColor="background1" w:themeShade="BF"/>
+              <w:left w:val="single" w:sz="4" w:space="0" w:color="BFBFBF" w:themeColor="background1" w:themeShade="BF"/>
+              <w:right w:val="single" w:sz="4" w:space="0" w:color="BFBFBF" w:themeColor="background1" w:themeShade="BF"/>
+            </w:tcBorders>
+          </w:tcPr>
+          <w:p>
+            <w:pPr>
+              <w:pStyle w:val="PargrafodaLista"/>
+              <w:spacing w:before="240" w:after="240" w:line="360" w:lineRule="auto"/>
+              <w:jc w:val="center"/>
+            </w:pPr>
+            <w:r>
+              <w:drawing>
+                <wp:inline distT="0" distB="0" distL="0" distR="0" wp14:anchorId="3C9BB1C4" wp14:editId="3ABCB229">
+                  <wp:extent cx="3252083" cy="1202169"/>
+                  <wp:effectExtent l="0" t="0" r="5715" b="0"/>
+                  <wp:docPr id="36642229" name="Imagem 1"/>
+                  <wp:cNvGraphicFramePr>
+                    <a:graphicFrameLocks xmlns:a="http://schemas.openxmlformats.org/drawingml/2006/main" noChangeAspect="1"/>
+                  </wp:cNvGraphicFramePr>
+                  <a:graphic xmlns:a="http://schemas.openxmlformats.org/drawingml/2006/main">
+                    <a:graphicData uri="http://schemas.openxmlformats.org/drawingml/2006/picture">
+                      <pic:pic xmlns:pic="http://schemas.openxmlformats.org/drawingml/2006/picture">
+                        <pic:nvPicPr>
+                          <pic:cNvPr id="36642229" name=""/>
+                          <pic:cNvPicPr/>
+                        </pic:nvPicPr>
+                        <pic:blipFill>
+                          <a:blip r:embed="rId46"/>
+                          <a:stretch>
+                            <a:fillRect/>
+                          </a:stretch>
+                        </pic:blipFill>
+                        <pic:spPr>
+                          <a:xfrm>
+                            <a:off x="0" y="0"/>
+                            <a:ext cx="3282349" cy="1213357"/>
+                          </a:xfrm>
+                          <a:prstGeom prst="rect">
+                            <a:avLst/>
+                          </a:prstGeom>
+                        </pic:spPr>
+                      </pic:pic>
+                    </a:graphicData>
+                  </a:graphic>
+                </wp:inline>
+              </w:drawing>
+            </w:r>
+          </w:p>
+        </w:tc>
+      </w:tr>
+    </w:tbl>
+    <w:p/>
+    <w:p>
+      <w:pPr>
+        <w:spacing w:before="240" w:after="240" w:line="360" w:lineRule="auto"/>
+        <w:ind w:left="900"/>
+        <w:jc w:val="both"/>
+      </w:pPr>
+      <w:bookmarkStart w:id="24" w:name="_Hlk192860687"/>
+      <w:r>
+        <w:t xml:space="preserve">Ativar a </w:t>
+      </w:r>
+      <w:r>
+        <w:t>novamente a</w:t>
+      </w:r>
+      <w:r>
+        <w:t xml:space="preserve"> </w:t>
+      </w:r>
+      <w:r>
+        <w:t xml:space="preserve">nova </w:t>
+      </w:r>
+      <w:r>
+        <w:t>estrutura.</w:t>
+      </w:r>
+    </w:p>
+    <w:p>
+      <w:pPr>
+        <w:pStyle w:val="PargrafodaLista"/>
+        <w:numPr>
+          <w:ilvl w:val="0"/>
+          <w:numId w:val="31"/>
+        </w:numPr>
+        <w:spacing w:before="240" w:after="240" w:line="360" w:lineRule="auto"/>
+        <w:jc w:val="both"/>
+      </w:pPr>
+      <w:r>
+        <w:t>Clicar no ícone da varinha ou utilizar tecla de atalho CTRL+F3</w:t>
+      </w:r>
+    </w:p>
+    <w:tbl>
+      <w:tblPr>
+        <w:tblStyle w:val="TabelacomGrelha"/>
+        <w:tblW w:w="0" w:type="auto"/>
+        <w:tblInd w:w="1008" w:type="dxa"/>
+        <w:tblBorders>
+          <w:bottom w:val="single" w:sz="4" w:space="0" w:color="BFBFBF" w:themeColor="background1" w:themeShade="BF"/>
+          <w:insideH w:val="none" w:sz="0" w:space="0" w:color="auto"/>
+          <w:insideV w:val="none" w:sz="0" w:space="0" w:color="auto"/>
+        </w:tblBorders>
+        <w:tblLook w:val="04A0" w:firstRow="1" w:lastRow="0" w:firstColumn="1" w:lastColumn="0" w:noHBand="0" w:noVBand="1"/>
+      </w:tblPr>
+      <w:tblGrid>
+        <w:gridCol w:w="10026"/>
+      </w:tblGrid>
+      <w:tr>
+        <w:tc>
+          <w:tcPr>
+            <w:tcW w:w="9450" w:type="dxa"/>
+            <w:tcBorders>
+              <w:top w:val="single" w:sz="4" w:space="0" w:color="BFBFBF" w:themeColor="background1" w:themeShade="BF"/>
+              <w:left w:val="single" w:sz="4" w:space="0" w:color="BFBFBF" w:themeColor="background1" w:themeShade="BF"/>
+              <w:right w:val="single" w:sz="4" w:space="0" w:color="BFBFBF" w:themeColor="background1" w:themeShade="BF"/>
+            </w:tcBorders>
+          </w:tcPr>
+          <w:p>
+            <w:pPr>
+              <w:pStyle w:val="PargrafodaLista"/>
+              <w:spacing w:before="240" w:after="240" w:line="360" w:lineRule="auto"/>
+              <w:jc w:val="center"/>
+            </w:pPr>
+            <w:r>
+              <w:rPr>
+                <w:noProof/>
+              </w:rPr>
+              <w:drawing>
+                <wp:inline distT="0" distB="0" distL="0" distR="0" wp14:anchorId="052F0CCF" wp14:editId="790B1472">
+                  <wp:extent cx="6228655" cy="312421"/>
+                  <wp:effectExtent l="0" t="0" r="1270" b="0"/>
+                  <wp:docPr id="2015602060" name="Imagem 1"/>
+                  <wp:cNvGraphicFramePr>
+                    <a:graphicFrameLocks xmlns:a="http://schemas.openxmlformats.org/drawingml/2006/main" noChangeAspect="1"/>
+                  </wp:cNvGraphicFramePr>
+                  <a:graphic xmlns:a="http://schemas.openxmlformats.org/drawingml/2006/main">
+                    <a:graphicData uri="http://schemas.openxmlformats.org/drawingml/2006/picture">
+                      <pic:pic xmlns:pic="http://schemas.openxmlformats.org/drawingml/2006/picture">
+                        <pic:nvPicPr>
+                          <pic:cNvPr id="1936560584" name=""/>
+                          <pic:cNvPicPr/>
+                        </pic:nvPicPr>
+                        <pic:blipFill>
+                          <a:blip r:embed="rId15"/>
+                          <a:stretch>
+                            <a:fillRect/>
+                          </a:stretch>
+                        </pic:blipFill>
+                        <pic:spPr>
+                          <a:xfrm>
+                            <a:off x="0" y="0"/>
+                            <a:ext cx="6404971" cy="321265"/>
+                          </a:xfrm>
+                          <a:prstGeom prst="rect">
+                            <a:avLst/>
+                          </a:prstGeom>
+                        </pic:spPr>
+                      </pic:pic>
+                    </a:graphicData>
+                  </a:graphic>
+                </wp:inline>
+              </w:drawing>
+            </w:r>
+          </w:p>
+        </w:tc>
+      </w:tr>
+      <w:bookmarkEnd w:id="24"/>
+    </w:tbl>
+    <w:p>
+      <w:pPr>
+        <w:rPr>
+          <w:rFonts w:ascii="Calibri Light" w:eastAsia="Calibri Light" w:hAnsi="Calibri Light" w:cs="Calibri Light"/>
+          <w:color w:val="2E5395"/>
+          <w:spacing w:val="-2"/>
+          <w:sz w:val="44"/>
+          <w:szCs w:val="44"/>
+        </w:rPr>
+      </w:pPr>
+    </w:p>
+    <w:p>
+      <w:pPr>
+        <w:rPr>
+          <w:rFonts w:ascii="Calibri Light" w:eastAsia="Calibri Light" w:hAnsi="Calibri Light" w:cs="Calibri Light"/>
+          <w:color w:val="2E5395"/>
+          <w:spacing w:val="-2"/>
+          <w:sz w:val="44"/>
+          <w:szCs w:val="44"/>
+        </w:rPr>
+      </w:pPr>
+      <w:r>
+        <w:rPr>
+          <w:color w:val="2E5395"/>
+          <w:spacing w:val="-2"/>
+        </w:rPr>
+        <w:br w:type="page"/>
+      </w:r>
+    </w:p>
+    <w:p>
+      <w:pPr>
+        <w:pStyle w:val="Ttulo1"/>
+        <w:spacing w:before="240" w:after="240"/>
+        <w:rPr>
+          <w:color w:val="2E5395"/>
+          <w:spacing w:val="-2"/>
+        </w:rPr>
+      </w:pPr>
+      <w:bookmarkStart w:id="25" w:name="_Toc193206743"/>
+      <w:r>
+        <w:rPr>
+          <w:color w:val="2E5395"/>
+          <w:spacing w:val="-2"/>
+        </w:rPr>
+        <w:lastRenderedPageBreak/>
+        <w:t>Criação</w:t>
+      </w:r>
+      <w:r>
+        <w:rPr>
+          <w:color w:val="2E5395"/>
+          <w:spacing w:val="-2"/>
+        </w:rPr>
+        <w:t xml:space="preserve"> de Tipo de Tabela</w:t>
+      </w:r>
+      <w:bookmarkEnd w:id="25"/>
+    </w:p>
+    <w:p>
+      <w:pPr>
+        <w:spacing w:before="240" w:after="240" w:line="360" w:lineRule="auto"/>
+        <w:ind w:left="900"/>
+        <w:jc w:val="both"/>
+      </w:pPr>
+      <w:r>
+        <w:t>Passos para criar uma estrutura.</w:t>
+      </w:r>
+      <w:r>
+        <w:t xml:space="preserve"> </w:t>
+      </w:r>
+      <w:r>
+        <w:rPr>
+          <w:b/>
+          <w:bCs/>
+          <w:color w:val="FF0000"/>
+        </w:rPr>
+        <w:t>(VERIFICAR NOME NO SAP)</w:t>
+      </w:r>
+    </w:p>
+    <w:p>
+      <w:pPr>
+        <w:pStyle w:val="PargrafodaLista"/>
+        <w:numPr>
+          <w:ilvl w:val="0"/>
+          <w:numId w:val="26"/>
+        </w:numPr>
+        <w:spacing w:before="240" w:after="240" w:line="360" w:lineRule="auto"/>
+        <w:jc w:val="both"/>
+      </w:pPr>
+      <w:r>
+        <w:t xml:space="preserve">Transação: </w:t>
+      </w:r>
+      <w:r>
+        <w:rPr>
+          <w:u w:val="single"/>
+        </w:rPr>
+        <w:t>S11</w:t>
+      </w:r>
+    </w:p>
+    <w:p>
+      <w:pPr>
+        <w:pStyle w:val="PargrafodaLista"/>
+        <w:numPr>
+          <w:ilvl w:val="0"/>
+          <w:numId w:val="26"/>
+        </w:numPr>
+        <w:spacing w:before="240" w:after="240" w:line="360" w:lineRule="auto"/>
+        <w:jc w:val="both"/>
+      </w:pPr>
+      <w:r>
+        <w:t xml:space="preserve">Selecionar </w:t>
+      </w:r>
+      <w:r>
+        <w:rPr>
+          <w:u w:val="single"/>
+        </w:rPr>
+        <w:t>Categoria de Dados</w:t>
+      </w:r>
+    </w:p>
+    <w:p>
+      <w:pPr>
+        <w:pStyle w:val="PargrafodaLista"/>
+        <w:numPr>
+          <w:ilvl w:val="0"/>
+          <w:numId w:val="26"/>
+        </w:numPr>
+        <w:spacing w:before="240" w:after="240" w:line="360" w:lineRule="auto"/>
+        <w:jc w:val="both"/>
+      </w:pPr>
+      <w:r>
+        <w:t xml:space="preserve">Inserir o nome da nova estrutura: </w:t>
+      </w:r>
+      <w:r>
+        <w:rPr>
+          <w:u w:val="single"/>
+        </w:rPr>
+        <w:t>Z</w:t>
+      </w:r>
+      <w:r>
+        <w:rPr>
+          <w:u w:val="single"/>
+        </w:rPr>
+        <w:t>S----_a00000</w:t>
+      </w:r>
+    </w:p>
+    <w:p>
+      <w:pPr>
+        <w:pStyle w:val="PargrafodaLista"/>
+        <w:numPr>
+          <w:ilvl w:val="0"/>
+          <w:numId w:val="26"/>
+        </w:numPr>
+        <w:spacing w:before="240" w:after="240" w:line="360" w:lineRule="auto"/>
+        <w:jc w:val="both"/>
+      </w:pPr>
+      <w:r>
+        <w:t>E clicar em</w:t>
+      </w:r>
+      <w:r>
+        <w:t xml:space="preserve"> </w:t>
+      </w:r>
+      <w:r>
+        <w:rPr>
+          <w:u w:val="single"/>
+        </w:rPr>
+        <w:t>Criar</w:t>
+      </w:r>
+    </w:p>
+    <w:p>
+      <w:pPr>
+        <w:pStyle w:val="PargrafodaLista"/>
+        <w:numPr>
+          <w:ilvl w:val="1"/>
+          <w:numId w:val="26"/>
+        </w:numPr>
+        <w:spacing w:before="240" w:after="240" w:line="360" w:lineRule="auto"/>
+        <w:jc w:val="both"/>
+        <w:rPr>
+          <w:u w:val="single"/>
+        </w:rPr>
+      </w:pPr>
+      <w:r>
+        <w:t>Selecionar</w:t>
+      </w:r>
+      <w:r>
+        <w:t xml:space="preserve"> </w:t>
+      </w:r>
+      <w:r>
+        <w:rPr>
+          <w:u w:val="single"/>
+        </w:rPr>
+        <w:t>Tipo de Tabela</w:t>
+      </w:r>
     </w:p>
     <w:tbl>
       <w:tblPr>
@@ -10077,353 +9920,24 @@
         </w:tc>
       </w:tr>
     </w:tbl>
-    <w:p/>
+    <w:p>
+      <w:pPr>
+        <w:spacing w:before="240" w:after="240" w:line="360" w:lineRule="auto"/>
+        <w:ind w:left="720"/>
+        <w:jc w:val="both"/>
+      </w:pPr>
+    </w:p>
     <w:p>
       <w:pPr>
         <w:spacing w:before="240" w:after="240" w:line="360" w:lineRule="auto"/>
         <w:ind w:left="900"/>
         <w:jc w:val="both"/>
       </w:pPr>
-      <w:bookmarkStart w:id="24" w:name="_Hlk192860687"/>
-      <w:r>
-        <w:t xml:space="preserve">Ativar a nova </w:t>
-      </w:r>
-      <w:r>
-        <w:t>estrutura.</w:t>
-      </w:r>
-    </w:p>
-    <w:p>
-      <w:pPr>
-        <w:pStyle w:val="PargrafodaLista"/>
-        <w:numPr>
-          <w:ilvl w:val="0"/>
-          <w:numId w:val="31"/>
-        </w:numPr>
-        <w:spacing w:before="240" w:after="240" w:line="360" w:lineRule="auto"/>
-        <w:jc w:val="both"/>
-      </w:pPr>
-      <w:r>
-        <w:t>Clicar no ícone da varinha ou utilizar tecla de atalho CTRL+F3</w:t>
-      </w:r>
-    </w:p>
-    <w:tbl>
-      <w:tblPr>
-        <w:tblStyle w:val="TabelacomGrelha"/>
-        <w:tblW w:w="0" w:type="auto"/>
-        <w:tblInd w:w="1008" w:type="dxa"/>
-        <w:tblBorders>
-          <w:bottom w:val="single" w:sz="4" w:space="0" w:color="BFBFBF" w:themeColor="background1" w:themeShade="BF"/>
-          <w:insideH w:val="none" w:sz="0" w:space="0" w:color="auto"/>
-          <w:insideV w:val="none" w:sz="0" w:space="0" w:color="auto"/>
-        </w:tblBorders>
-        <w:tblLook w:val="04A0" w:firstRow="1" w:lastRow="0" w:firstColumn="1" w:lastColumn="0" w:noHBand="0" w:noVBand="1"/>
-      </w:tblPr>
-      <w:tblGrid>
-        <w:gridCol w:w="9450"/>
-      </w:tblGrid>
-      <w:tr>
-        <w:tc>
-          <w:tcPr>
-            <w:tcW w:w="9450" w:type="dxa"/>
-            <w:tcBorders>
-              <w:top w:val="single" w:sz="4" w:space="0" w:color="BFBFBF" w:themeColor="background1" w:themeShade="BF"/>
-              <w:left w:val="single" w:sz="4" w:space="0" w:color="BFBFBF" w:themeColor="background1" w:themeShade="BF"/>
-              <w:right w:val="single" w:sz="4" w:space="0" w:color="BFBFBF" w:themeColor="background1" w:themeShade="BF"/>
-            </w:tcBorders>
-          </w:tcPr>
-          <w:p>
-            <w:pPr>
-              <w:pStyle w:val="PargrafodaLista"/>
-              <w:spacing w:before="240" w:after="240" w:line="360" w:lineRule="auto"/>
-              <w:jc w:val="center"/>
-            </w:pPr>
-            <w:r>
-              <w:t>IMAGEM</w:t>
-            </w:r>
-          </w:p>
-        </w:tc>
-      </w:tr>
-      <w:bookmarkEnd w:id="24"/>
-    </w:tbl>
-    <w:p>
-      <w:pPr>
-        <w:rPr>
-          <w:rFonts w:ascii="Calibri Light" w:eastAsia="Calibri Light" w:hAnsi="Calibri Light" w:cs="Calibri Light"/>
-          <w:color w:val="2E5395"/>
-          <w:spacing w:val="-2"/>
-          <w:sz w:val="44"/>
-          <w:szCs w:val="44"/>
-        </w:rPr>
-      </w:pPr>
-    </w:p>
-    <w:p>
-      <w:pPr>
-        <w:rPr>
-          <w:rFonts w:ascii="Calibri Light" w:eastAsia="Calibri Light" w:hAnsi="Calibri Light" w:cs="Calibri Light"/>
-          <w:color w:val="2E5395"/>
-          <w:spacing w:val="-2"/>
-          <w:sz w:val="44"/>
-          <w:szCs w:val="44"/>
-        </w:rPr>
-      </w:pPr>
-      <w:r>
-        <w:rPr>
-          <w:color w:val="2E5395"/>
-          <w:spacing w:val="-2"/>
-        </w:rPr>
-        <w:br w:type="page"/>
-      </w:r>
-    </w:p>
-    <w:p>
-      <w:pPr>
-        <w:pStyle w:val="Ttulo1"/>
-        <w:spacing w:before="240" w:after="240"/>
-        <w:rPr>
-          <w:color w:val="2E5395"/>
-          <w:spacing w:val="-2"/>
-        </w:rPr>
-      </w:pPr>
-      <w:bookmarkStart w:id="25" w:name="_Toc193206743"/>
-      <w:r>
-        <w:rPr>
-          <w:color w:val="2E5395"/>
-          <w:spacing w:val="-2"/>
-        </w:rPr>
-        <w:lastRenderedPageBreak/>
-        <w:t>Criação</w:t>
-      </w:r>
-      <w:r>
-        <w:rPr>
-          <w:color w:val="2E5395"/>
-          <w:spacing w:val="-2"/>
-        </w:rPr>
-        <w:t xml:space="preserve"> de Tipo de Tabela</w:t>
-      </w:r>
-      <w:bookmarkEnd w:id="25"/>
-    </w:p>
-    <w:p>
-      <w:pPr>
-        <w:spacing w:before="240" w:after="240" w:line="360" w:lineRule="auto"/>
-        <w:ind w:left="900"/>
-        <w:jc w:val="both"/>
-      </w:pPr>
-      <w:r>
-        <w:t>Passos para criar uma estrutura.</w:t>
-      </w:r>
-      <w:r>
-        <w:t xml:space="preserve"> </w:t>
-      </w:r>
-      <w:r>
-        <w:rPr>
-          <w:b/>
-          <w:bCs/>
-          <w:color w:val="FF0000"/>
-        </w:rPr>
-        <w:t>(VERIFICAR NOME NO SAP)</w:t>
-      </w:r>
-    </w:p>
-    <w:p>
-      <w:pPr>
-        <w:pStyle w:val="PargrafodaLista"/>
-        <w:numPr>
-          <w:ilvl w:val="0"/>
-          <w:numId w:val="26"/>
-        </w:numPr>
-        <w:spacing w:before="240" w:after="240" w:line="360" w:lineRule="auto"/>
-        <w:jc w:val="both"/>
-      </w:pPr>
-      <w:r>
-        <w:t xml:space="preserve">Transação: </w:t>
-      </w:r>
-      <w:r>
-        <w:rPr>
-          <w:u w:val="single"/>
-        </w:rPr>
-        <w:t>S11</w:t>
-      </w:r>
-    </w:p>
-    <w:p>
-      <w:pPr>
-        <w:pStyle w:val="PargrafodaLista"/>
-        <w:numPr>
-          <w:ilvl w:val="0"/>
-          <w:numId w:val="26"/>
-        </w:numPr>
-        <w:spacing w:before="240" w:after="240" w:line="360" w:lineRule="auto"/>
-        <w:jc w:val="both"/>
-      </w:pPr>
-      <w:r>
-        <w:t xml:space="preserve">Selecionar </w:t>
-      </w:r>
-      <w:r>
-        <w:rPr>
-          <w:u w:val="single"/>
-        </w:rPr>
-        <w:t>Categoria de Dados</w:t>
-      </w:r>
-    </w:p>
-    <w:p>
-      <w:pPr>
-        <w:pStyle w:val="PargrafodaLista"/>
-        <w:numPr>
-          <w:ilvl w:val="0"/>
-          <w:numId w:val="26"/>
-        </w:numPr>
-        <w:spacing w:before="240" w:after="240" w:line="360" w:lineRule="auto"/>
-        <w:jc w:val="both"/>
-      </w:pPr>
-      <w:r>
-        <w:t xml:space="preserve">Inserir o nome da nova estrutura: </w:t>
-      </w:r>
-      <w:r>
-        <w:rPr>
-          <w:u w:val="single"/>
-        </w:rPr>
-        <w:t>Z</w:t>
-      </w:r>
-      <w:r>
-        <w:rPr>
-          <w:u w:val="single"/>
-        </w:rPr>
-        <w:t>S----_a00000</w:t>
-      </w:r>
-    </w:p>
-    <w:p>
-      <w:pPr>
-        <w:pStyle w:val="PargrafodaLista"/>
-        <w:numPr>
-          <w:ilvl w:val="0"/>
-          <w:numId w:val="26"/>
-        </w:numPr>
-        <w:spacing w:before="240" w:after="240" w:line="360" w:lineRule="auto"/>
-        <w:jc w:val="both"/>
-      </w:pPr>
-      <w:r>
-        <w:t>E clicar em</w:t>
-      </w:r>
-      <w:r>
-        <w:t xml:space="preserve"> </w:t>
-      </w:r>
-      <w:r>
-        <w:rPr>
-          <w:u w:val="single"/>
-        </w:rPr>
-        <w:t>Criar</w:t>
-      </w:r>
-    </w:p>
-    <w:p>
-      <w:pPr>
-        <w:pStyle w:val="PargrafodaLista"/>
-        <w:numPr>
-          <w:ilvl w:val="1"/>
-          <w:numId w:val="26"/>
-        </w:numPr>
-        <w:spacing w:before="240" w:after="240" w:line="360" w:lineRule="auto"/>
-        <w:jc w:val="both"/>
-        <w:rPr>
-          <w:u w:val="single"/>
-        </w:rPr>
-      </w:pPr>
-      <w:r>
-        <w:t>Selecionar</w:t>
-      </w:r>
-      <w:r>
-        <w:t xml:space="preserve"> </w:t>
-      </w:r>
-      <w:r>
-        <w:rPr>
-          <w:u w:val="single"/>
-        </w:rPr>
-        <w:t>Tipo de Tabela</w:t>
-      </w:r>
-    </w:p>
-    <w:tbl>
-      <w:tblPr>
-        <w:tblStyle w:val="TabelacomGrelha"/>
-        <w:tblW w:w="0" w:type="auto"/>
-        <w:tblInd w:w="1008" w:type="dxa"/>
-        <w:tblBorders>
-          <w:bottom w:val="single" w:sz="4" w:space="0" w:color="BFBFBF" w:themeColor="background1" w:themeShade="BF"/>
-          <w:insideH w:val="none" w:sz="0" w:space="0" w:color="auto"/>
-          <w:insideV w:val="none" w:sz="0" w:space="0" w:color="auto"/>
-        </w:tblBorders>
-        <w:tblLook w:val="04A0" w:firstRow="1" w:lastRow="0" w:firstColumn="1" w:lastColumn="0" w:noHBand="0" w:noVBand="1"/>
-      </w:tblPr>
-      <w:tblGrid>
-        <w:gridCol w:w="4464"/>
-        <w:gridCol w:w="5087"/>
-      </w:tblGrid>
-      <w:tr>
-        <w:tc>
-          <w:tcPr>
-            <w:tcW w:w="4464" w:type="dxa"/>
-            <w:tcBorders>
-              <w:top w:val="single" w:sz="4" w:space="0" w:color="BFBFBF" w:themeColor="background1" w:themeShade="BF"/>
-              <w:left w:val="single" w:sz="4" w:space="0" w:color="BFBFBF" w:themeColor="background1" w:themeShade="BF"/>
-              <w:right w:val="single" w:sz="4" w:space="0" w:color="BFBFBF" w:themeColor="background1" w:themeShade="BF"/>
-            </w:tcBorders>
-            <w:vAlign w:val="center"/>
-          </w:tcPr>
-          <w:p>
-            <w:pPr>
-              <w:pStyle w:val="PargrafodaLista"/>
-              <w:spacing w:before="240" w:after="240" w:line="360" w:lineRule="auto"/>
-              <w:jc w:val="center"/>
-            </w:pPr>
-            <w:r>
-              <w:br w:type="page"/>
-              <w:t>IMAGEM</w:t>
-            </w:r>
-          </w:p>
-        </w:tc>
-        <w:tc>
-          <w:tcPr>
-            <w:tcW w:w="5087" w:type="dxa"/>
-            <w:tcBorders>
-              <w:top w:val="single" w:sz="4" w:space="0" w:color="BFBFBF" w:themeColor="background1" w:themeShade="BF"/>
-              <w:left w:val="single" w:sz="4" w:space="0" w:color="BFBFBF" w:themeColor="background1" w:themeShade="BF"/>
-              <w:right w:val="single" w:sz="4" w:space="0" w:color="BFBFBF" w:themeColor="background1" w:themeShade="BF"/>
-            </w:tcBorders>
-          </w:tcPr>
-          <w:p>
-            <w:pPr>
-              <w:pStyle w:val="PargrafodaLista"/>
-              <w:spacing w:before="240" w:after="240" w:line="360" w:lineRule="auto"/>
-              <w:jc w:val="center"/>
-            </w:pPr>
-            <w:r>
-              <w:t>IMAGEM</w:t>
-            </w:r>
-          </w:p>
-        </w:tc>
-      </w:tr>
-    </w:tbl>
-    <w:p>
-      <w:pPr>
-        <w:spacing w:before="240" w:after="240" w:line="360" w:lineRule="auto"/>
-        <w:ind w:left="720"/>
-        <w:jc w:val="both"/>
-      </w:pPr>
-    </w:p>
-    <w:p>
-      <w:pPr>
-        <w:spacing w:before="240" w:after="240" w:line="360" w:lineRule="auto"/>
-        <w:ind w:left="900"/>
-        <w:jc w:val="both"/>
-      </w:pPr>
-      <w:r>
-        <w:t xml:space="preserve">Normas </w:t>
-      </w:r>
-      <w:proofErr w:type="gramStart"/>
-      <w:r>
-        <w:t>da</w:t>
-      </w:r>
-      <w:r>
-        <w:t xml:space="preserve"> tipo</w:t>
-      </w:r>
-      <w:proofErr w:type="gramEnd"/>
-      <w:r>
-        <w:t xml:space="preserve"> de tabela</w:t>
+      <w:r>
+        <w:t>Normas da</w:t>
+      </w:r>
+      <w:r>
+        <w:t xml:space="preserve"> tipo de tabela</w:t>
       </w:r>
       <w:r>
         <w:t xml:space="preserve">. </w:t>
@@ -11140,6 +10654,92 @@
     </w:lvl>
   </w:abstractNum>
   <w:abstractNum w:abstractNumId="2" w15:restartNumberingAfterBreak="0">
+    <w:nsid w:val="07C37A06"/>
+    <w:multiLevelType w:val="hybridMultilevel"/>
+    <w:tmpl w:val="FDD8F14C"/>
+    <w:lvl w:ilvl="0" w:tplc="0409000F">
+      <w:start w:val="1"/>
+      <w:numFmt w:val="decimal"/>
+      <w:lvlText w:val="%1."/>
+      <w:lvlJc w:val="left"/>
+      <w:pPr>
+        <w:ind w:left="2340" w:hanging="360"/>
+      </w:pPr>
+    </w:lvl>
+    <w:lvl w:ilvl="1" w:tplc="04090019" w:tentative="1">
+      <w:start w:val="1"/>
+      <w:numFmt w:val="lowerLetter"/>
+      <w:lvlText w:val="%2."/>
+      <w:lvlJc w:val="left"/>
+      <w:pPr>
+        <w:ind w:left="3060" w:hanging="360"/>
+      </w:pPr>
+    </w:lvl>
+    <w:lvl w:ilvl="2" w:tplc="0409001B" w:tentative="1">
+      <w:start w:val="1"/>
+      <w:numFmt w:val="lowerRoman"/>
+      <w:lvlText w:val="%3."/>
+      <w:lvlJc w:val="right"/>
+      <w:pPr>
+        <w:ind w:left="3780" w:hanging="180"/>
+      </w:pPr>
+    </w:lvl>
+    <w:lvl w:ilvl="3" w:tplc="0409000F" w:tentative="1">
+      <w:start w:val="1"/>
+      <w:numFmt w:val="decimal"/>
+      <w:lvlText w:val="%4."/>
+      <w:lvlJc w:val="left"/>
+      <w:pPr>
+        <w:ind w:left="4500" w:hanging="360"/>
+      </w:pPr>
+    </w:lvl>
+    <w:lvl w:ilvl="4" w:tplc="04090019" w:tentative="1">
+      <w:start w:val="1"/>
+      <w:numFmt w:val="lowerLetter"/>
+      <w:lvlText w:val="%5."/>
+      <w:lvlJc w:val="left"/>
+      <w:pPr>
+        <w:ind w:left="5220" w:hanging="360"/>
+      </w:pPr>
+    </w:lvl>
+    <w:lvl w:ilvl="5" w:tplc="0409001B" w:tentative="1">
+      <w:start w:val="1"/>
+      <w:numFmt w:val="lowerRoman"/>
+      <w:lvlText w:val="%6."/>
+      <w:lvlJc w:val="right"/>
+      <w:pPr>
+        <w:ind w:left="5940" w:hanging="180"/>
+      </w:pPr>
+    </w:lvl>
+    <w:lvl w:ilvl="6" w:tplc="0409000F" w:tentative="1">
+      <w:start w:val="1"/>
+      <w:numFmt w:val="decimal"/>
+      <w:lvlText w:val="%7."/>
+      <w:lvlJc w:val="left"/>
+      <w:pPr>
+        <w:ind w:left="6660" w:hanging="360"/>
+      </w:pPr>
+    </w:lvl>
+    <w:lvl w:ilvl="7" w:tplc="04090019" w:tentative="1">
+      <w:start w:val="1"/>
+      <w:numFmt w:val="lowerLetter"/>
+      <w:lvlText w:val="%8."/>
+      <w:lvlJc w:val="left"/>
+      <w:pPr>
+        <w:ind w:left="7380" w:hanging="360"/>
+      </w:pPr>
+    </w:lvl>
+    <w:lvl w:ilvl="8" w:tplc="0409001B" w:tentative="1">
+      <w:start w:val="1"/>
+      <w:numFmt w:val="lowerRoman"/>
+      <w:lvlText w:val="%9."/>
+      <w:lvlJc w:val="right"/>
+      <w:pPr>
+        <w:ind w:left="8100" w:hanging="180"/>
+      </w:pPr>
+    </w:lvl>
+  </w:abstractNum>
+  <w:abstractNum w:abstractNumId="3" w15:restartNumberingAfterBreak="0">
     <w:nsid w:val="092A34AD"/>
     <w:multiLevelType w:val="hybridMultilevel"/>
     <w:tmpl w:val="FC5E5340"/>
@@ -11225,7 +10825,7 @@
       </w:pPr>
     </w:lvl>
   </w:abstractNum>
-  <w:abstractNum w:abstractNumId="3" w15:restartNumberingAfterBreak="0">
+  <w:abstractNum w:abstractNumId="4" w15:restartNumberingAfterBreak="0">
     <w:nsid w:val="10C16A74"/>
     <w:multiLevelType w:val="hybridMultilevel"/>
     <w:tmpl w:val="F4C4BC46"/>
@@ -11311,7 +10911,7 @@
       </w:pPr>
     </w:lvl>
   </w:abstractNum>
-  <w:abstractNum w:abstractNumId="4" w15:restartNumberingAfterBreak="0">
+  <w:abstractNum w:abstractNumId="5" w15:restartNumberingAfterBreak="0">
     <w:nsid w:val="148314EE"/>
     <w:multiLevelType w:val="hybridMultilevel"/>
     <w:tmpl w:val="F4C4BC46"/>
@@ -11397,7 +10997,7 @@
       </w:pPr>
     </w:lvl>
   </w:abstractNum>
-  <w:abstractNum w:abstractNumId="5" w15:restartNumberingAfterBreak="0">
+  <w:abstractNum w:abstractNumId="6" w15:restartNumberingAfterBreak="0">
     <w:nsid w:val="18342CE3"/>
     <w:multiLevelType w:val="hybridMultilevel"/>
     <w:tmpl w:val="AC549A2E"/>
@@ -11483,7 +11083,7 @@
       </w:pPr>
     </w:lvl>
   </w:abstractNum>
-  <w:abstractNum w:abstractNumId="6" w15:restartNumberingAfterBreak="0">
+  <w:abstractNum w:abstractNumId="7" w15:restartNumberingAfterBreak="0">
     <w:nsid w:val="196C7412"/>
     <w:multiLevelType w:val="hybridMultilevel"/>
     <w:tmpl w:val="F4C4BC46"/>
@@ -11569,7 +11169,7 @@
       </w:pPr>
     </w:lvl>
   </w:abstractNum>
-  <w:abstractNum w:abstractNumId="7" w15:restartNumberingAfterBreak="0">
+  <w:abstractNum w:abstractNumId="8" w15:restartNumberingAfterBreak="0">
     <w:nsid w:val="1AE216AF"/>
     <w:multiLevelType w:val="hybridMultilevel"/>
     <w:tmpl w:val="F4C4BC46"/>
@@ -11655,7 +11255,7 @@
       </w:pPr>
     </w:lvl>
   </w:abstractNum>
-  <w:abstractNum w:abstractNumId="8" w15:restartNumberingAfterBreak="0">
+  <w:abstractNum w:abstractNumId="9" w15:restartNumberingAfterBreak="0">
     <w:nsid w:val="1E914674"/>
     <w:multiLevelType w:val="hybridMultilevel"/>
     <w:tmpl w:val="6B668D1C"/>
@@ -11741,7 +11341,7 @@
       </w:pPr>
     </w:lvl>
   </w:abstractNum>
-  <w:abstractNum w:abstractNumId="9" w15:restartNumberingAfterBreak="0">
+  <w:abstractNum w:abstractNumId="10" w15:restartNumberingAfterBreak="0">
     <w:nsid w:val="28E75C47"/>
     <w:multiLevelType w:val="hybridMultilevel"/>
     <w:tmpl w:val="7D0CB2DE"/>
@@ -11827,7 +11427,7 @@
       </w:pPr>
     </w:lvl>
   </w:abstractNum>
-  <w:abstractNum w:abstractNumId="10" w15:restartNumberingAfterBreak="0">
+  <w:abstractNum w:abstractNumId="11" w15:restartNumberingAfterBreak="0">
     <w:nsid w:val="2B1B71C0"/>
     <w:multiLevelType w:val="hybridMultilevel"/>
     <w:tmpl w:val="461859A6"/>
@@ -11913,7 +11513,7 @@
       </w:pPr>
     </w:lvl>
   </w:abstractNum>
-  <w:abstractNum w:abstractNumId="11" w15:restartNumberingAfterBreak="0">
+  <w:abstractNum w:abstractNumId="12" w15:restartNumberingAfterBreak="0">
     <w:nsid w:val="2BBA3927"/>
     <w:multiLevelType w:val="hybridMultilevel"/>
     <w:tmpl w:val="8AB22F68"/>
@@ -11999,7 +11599,7 @@
       </w:pPr>
     </w:lvl>
   </w:abstractNum>
-  <w:abstractNum w:abstractNumId="12" w15:restartNumberingAfterBreak="0">
+  <w:abstractNum w:abstractNumId="13" w15:restartNumberingAfterBreak="0">
     <w:nsid w:val="2C44798C"/>
     <w:multiLevelType w:val="hybridMultilevel"/>
     <w:tmpl w:val="461859A6"/>
@@ -12085,7 +11685,7 @@
       </w:pPr>
     </w:lvl>
   </w:abstractNum>
-  <w:abstractNum w:abstractNumId="13" w15:restartNumberingAfterBreak="0">
+  <w:abstractNum w:abstractNumId="14" w15:restartNumberingAfterBreak="0">
     <w:nsid w:val="35983586"/>
     <w:multiLevelType w:val="hybridMultilevel"/>
     <w:tmpl w:val="6B668D1C"/>
@@ -12171,7 +11771,7 @@
       </w:pPr>
     </w:lvl>
   </w:abstractNum>
-  <w:abstractNum w:abstractNumId="14" w15:restartNumberingAfterBreak="0">
+  <w:abstractNum w:abstractNumId="15" w15:restartNumberingAfterBreak="0">
     <w:nsid w:val="366B723D"/>
     <w:multiLevelType w:val="hybridMultilevel"/>
     <w:tmpl w:val="21507004"/>
@@ -12257,7 +11857,7 @@
       </w:pPr>
     </w:lvl>
   </w:abstractNum>
-  <w:abstractNum w:abstractNumId="15" w15:restartNumberingAfterBreak="0">
+  <w:abstractNum w:abstractNumId="16" w15:restartNumberingAfterBreak="0">
     <w:nsid w:val="36F3492D"/>
     <w:multiLevelType w:val="hybridMultilevel"/>
     <w:tmpl w:val="6B668D1C"/>
@@ -12343,7 +11943,7 @@
       </w:pPr>
     </w:lvl>
   </w:abstractNum>
-  <w:abstractNum w:abstractNumId="16" w15:restartNumberingAfterBreak="0">
+  <w:abstractNum w:abstractNumId="17" w15:restartNumberingAfterBreak="0">
     <w:nsid w:val="37D94F5A"/>
     <w:multiLevelType w:val="hybridMultilevel"/>
     <w:tmpl w:val="6B668D1C"/>
@@ -12429,7 +12029,7 @@
       </w:pPr>
     </w:lvl>
   </w:abstractNum>
-  <w:abstractNum w:abstractNumId="17" w15:restartNumberingAfterBreak="0">
+  <w:abstractNum w:abstractNumId="18" w15:restartNumberingAfterBreak="0">
     <w:nsid w:val="3E8A7A27"/>
     <w:multiLevelType w:val="hybridMultilevel"/>
     <w:tmpl w:val="FC5E5340"/>
@@ -12515,7 +12115,7 @@
       </w:pPr>
     </w:lvl>
   </w:abstractNum>
-  <w:abstractNum w:abstractNumId="18" w15:restartNumberingAfterBreak="0">
+  <w:abstractNum w:abstractNumId="19" w15:restartNumberingAfterBreak="0">
     <w:nsid w:val="3F167EE1"/>
     <w:multiLevelType w:val="hybridMultilevel"/>
     <w:tmpl w:val="6B668D1C"/>
@@ -12601,7 +12201,7 @@
       </w:pPr>
     </w:lvl>
   </w:abstractNum>
-  <w:abstractNum w:abstractNumId="19" w15:restartNumberingAfterBreak="0">
+  <w:abstractNum w:abstractNumId="20" w15:restartNumberingAfterBreak="0">
     <w:nsid w:val="44233F52"/>
     <w:multiLevelType w:val="hybridMultilevel"/>
     <w:tmpl w:val="6540B076"/>
@@ -12687,7 +12287,7 @@
       </w:pPr>
     </w:lvl>
   </w:abstractNum>
-  <w:abstractNum w:abstractNumId="20" w15:restartNumberingAfterBreak="0">
+  <w:abstractNum w:abstractNumId="21" w15:restartNumberingAfterBreak="0">
     <w:nsid w:val="4A450AD5"/>
     <w:multiLevelType w:val="hybridMultilevel"/>
     <w:tmpl w:val="6B2AA472"/>
@@ -12773,7 +12373,7 @@
       </w:pPr>
     </w:lvl>
   </w:abstractNum>
-  <w:abstractNum w:abstractNumId="21" w15:restartNumberingAfterBreak="0">
+  <w:abstractNum w:abstractNumId="22" w15:restartNumberingAfterBreak="0">
     <w:nsid w:val="4B62379F"/>
     <w:multiLevelType w:val="hybridMultilevel"/>
     <w:tmpl w:val="FC5E5340"/>
@@ -12859,7 +12459,7 @@
       </w:pPr>
     </w:lvl>
   </w:abstractNum>
-  <w:abstractNum w:abstractNumId="22" w15:restartNumberingAfterBreak="0">
+  <w:abstractNum w:abstractNumId="23" w15:restartNumberingAfterBreak="0">
     <w:nsid w:val="4C6B698E"/>
     <w:multiLevelType w:val="hybridMultilevel"/>
     <w:tmpl w:val="6B2AA472"/>
@@ -12945,7 +12545,7 @@
       </w:pPr>
     </w:lvl>
   </w:abstractNum>
-  <w:abstractNum w:abstractNumId="23" w15:restartNumberingAfterBreak="0">
+  <w:abstractNum w:abstractNumId="24" w15:restartNumberingAfterBreak="0">
     <w:nsid w:val="50EB051E"/>
     <w:multiLevelType w:val="hybridMultilevel"/>
     <w:tmpl w:val="6B668D1C"/>
@@ -13031,7 +12631,93 @@
       </w:pPr>
     </w:lvl>
   </w:abstractNum>
-  <w:abstractNum w:abstractNumId="24" w15:restartNumberingAfterBreak="0">
+  <w:abstractNum w:abstractNumId="25" w15:restartNumberingAfterBreak="0">
+    <w:nsid w:val="5440691B"/>
+    <w:multiLevelType w:val="hybridMultilevel"/>
+    <w:tmpl w:val="0BCE53B6"/>
+    <w:lvl w:ilvl="0" w:tplc="0409000F">
+      <w:start w:val="1"/>
+      <w:numFmt w:val="decimal"/>
+      <w:lvlText w:val="%1."/>
+      <w:lvlJc w:val="left"/>
+      <w:pPr>
+        <w:ind w:left="1620" w:hanging="360"/>
+      </w:pPr>
+    </w:lvl>
+    <w:lvl w:ilvl="1" w:tplc="04090019" w:tentative="1">
+      <w:start w:val="1"/>
+      <w:numFmt w:val="lowerLetter"/>
+      <w:lvlText w:val="%2."/>
+      <w:lvlJc w:val="left"/>
+      <w:pPr>
+        <w:ind w:left="2340" w:hanging="360"/>
+      </w:pPr>
+    </w:lvl>
+    <w:lvl w:ilvl="2" w:tplc="0409001B" w:tentative="1">
+      <w:start w:val="1"/>
+      <w:numFmt w:val="lowerRoman"/>
+      <w:lvlText w:val="%3."/>
+      <w:lvlJc w:val="right"/>
+      <w:pPr>
+        <w:ind w:left="3060" w:hanging="180"/>
+      </w:pPr>
+    </w:lvl>
+    <w:lvl w:ilvl="3" w:tplc="0409000F" w:tentative="1">
+      <w:start w:val="1"/>
+      <w:numFmt w:val="decimal"/>
+      <w:lvlText w:val="%4."/>
+      <w:lvlJc w:val="left"/>
+      <w:pPr>
+        <w:ind w:left="3780" w:hanging="360"/>
+      </w:pPr>
+    </w:lvl>
+    <w:lvl w:ilvl="4" w:tplc="04090019" w:tentative="1">
+      <w:start w:val="1"/>
+      <w:numFmt w:val="lowerLetter"/>
+      <w:lvlText w:val="%5."/>
+      <w:lvlJc w:val="left"/>
+      <w:pPr>
+        <w:ind w:left="4500" w:hanging="360"/>
+      </w:pPr>
+    </w:lvl>
+    <w:lvl w:ilvl="5" w:tplc="0409001B" w:tentative="1">
+      <w:start w:val="1"/>
+      <w:numFmt w:val="lowerRoman"/>
+      <w:lvlText w:val="%6."/>
+      <w:lvlJc w:val="right"/>
+      <w:pPr>
+        <w:ind w:left="5220" w:hanging="180"/>
+      </w:pPr>
+    </w:lvl>
+    <w:lvl w:ilvl="6" w:tplc="0409000F" w:tentative="1">
+      <w:start w:val="1"/>
+      <w:numFmt w:val="decimal"/>
+      <w:lvlText w:val="%7."/>
+      <w:lvlJc w:val="left"/>
+      <w:pPr>
+        <w:ind w:left="5940" w:hanging="360"/>
+      </w:pPr>
+    </w:lvl>
+    <w:lvl w:ilvl="7" w:tplc="04090019" w:tentative="1">
+      <w:start w:val="1"/>
+      <w:numFmt w:val="lowerLetter"/>
+      <w:lvlText w:val="%8."/>
+      <w:lvlJc w:val="left"/>
+      <w:pPr>
+        <w:ind w:left="6660" w:hanging="360"/>
+      </w:pPr>
+    </w:lvl>
+    <w:lvl w:ilvl="8" w:tplc="0409001B" w:tentative="1">
+      <w:start w:val="1"/>
+      <w:numFmt w:val="lowerRoman"/>
+      <w:lvlText w:val="%9."/>
+      <w:lvlJc w:val="right"/>
+      <w:pPr>
+        <w:ind w:left="7380" w:hanging="180"/>
+      </w:pPr>
+    </w:lvl>
+  </w:abstractNum>
+  <w:abstractNum w:abstractNumId="26" w15:restartNumberingAfterBreak="0">
     <w:nsid w:val="54D81A6F"/>
     <w:multiLevelType w:val="hybridMultilevel"/>
     <w:tmpl w:val="6B668D1C"/>
@@ -13117,7 +12803,7 @@
       </w:pPr>
     </w:lvl>
   </w:abstractNum>
-  <w:abstractNum w:abstractNumId="25" w15:restartNumberingAfterBreak="0">
+  <w:abstractNum w:abstractNumId="27" w15:restartNumberingAfterBreak="0">
     <w:nsid w:val="557F2150"/>
     <w:multiLevelType w:val="hybridMultilevel"/>
     <w:tmpl w:val="87A06874"/>
@@ -13203,7 +12889,7 @@
       </w:pPr>
     </w:lvl>
   </w:abstractNum>
-  <w:abstractNum w:abstractNumId="26" w15:restartNumberingAfterBreak="0">
+  <w:abstractNum w:abstractNumId="28" w15:restartNumberingAfterBreak="0">
     <w:nsid w:val="5658240F"/>
     <w:multiLevelType w:val="hybridMultilevel"/>
     <w:tmpl w:val="6A5473C2"/>
@@ -13289,7 +12975,7 @@
       </w:pPr>
     </w:lvl>
   </w:abstractNum>
-  <w:abstractNum w:abstractNumId="27" w15:restartNumberingAfterBreak="0">
+  <w:abstractNum w:abstractNumId="29" w15:restartNumberingAfterBreak="0">
     <w:nsid w:val="58632412"/>
     <w:multiLevelType w:val="hybridMultilevel"/>
     <w:tmpl w:val="6B668D1C"/>
@@ -13375,7 +13061,7 @@
       </w:pPr>
     </w:lvl>
   </w:abstractNum>
-  <w:abstractNum w:abstractNumId="28" w15:restartNumberingAfterBreak="0">
+  <w:abstractNum w:abstractNumId="30" w15:restartNumberingAfterBreak="0">
     <w:nsid w:val="5A581D34"/>
     <w:multiLevelType w:val="hybridMultilevel"/>
     <w:tmpl w:val="79A2D384"/>
@@ -13461,7 +13147,7 @@
       </w:pPr>
     </w:lvl>
   </w:abstractNum>
-  <w:abstractNum w:abstractNumId="29" w15:restartNumberingAfterBreak="0">
+  <w:abstractNum w:abstractNumId="31" w15:restartNumberingAfterBreak="0">
     <w:nsid w:val="5E911C8F"/>
     <w:multiLevelType w:val="hybridMultilevel"/>
     <w:tmpl w:val="F4C4BC46"/>
@@ -13547,7 +13233,7 @@
       </w:pPr>
     </w:lvl>
   </w:abstractNum>
-  <w:abstractNum w:abstractNumId="30" w15:restartNumberingAfterBreak="0">
+  <w:abstractNum w:abstractNumId="32" w15:restartNumberingAfterBreak="0">
     <w:nsid w:val="64DD3818"/>
     <w:multiLevelType w:val="hybridMultilevel"/>
     <w:tmpl w:val="6B668D1C"/>
@@ -13633,7 +13319,7 @@
       </w:pPr>
     </w:lvl>
   </w:abstractNum>
-  <w:abstractNum w:abstractNumId="31" w15:restartNumberingAfterBreak="0">
+  <w:abstractNum w:abstractNumId="33" w15:restartNumberingAfterBreak="0">
     <w:nsid w:val="6A631D24"/>
     <w:multiLevelType w:val="hybridMultilevel"/>
     <w:tmpl w:val="FC5E5340"/>
@@ -13719,7 +13405,7 @@
       </w:pPr>
     </w:lvl>
   </w:abstractNum>
-  <w:abstractNum w:abstractNumId="32" w15:restartNumberingAfterBreak="0">
+  <w:abstractNum w:abstractNumId="34" w15:restartNumberingAfterBreak="0">
     <w:nsid w:val="723E16EC"/>
     <w:multiLevelType w:val="hybridMultilevel"/>
     <w:tmpl w:val="6B668D1C"/>
@@ -13805,7 +13491,7 @@
       </w:pPr>
     </w:lvl>
   </w:abstractNum>
-  <w:abstractNum w:abstractNumId="33" w15:restartNumberingAfterBreak="0">
+  <w:abstractNum w:abstractNumId="35" w15:restartNumberingAfterBreak="0">
     <w:nsid w:val="72F02B5C"/>
     <w:multiLevelType w:val="hybridMultilevel"/>
     <w:tmpl w:val="F4C4BC46"/>
@@ -13891,7 +13577,7 @@
       </w:pPr>
     </w:lvl>
   </w:abstractNum>
-  <w:abstractNum w:abstractNumId="34" w15:restartNumberingAfterBreak="0">
+  <w:abstractNum w:abstractNumId="36" w15:restartNumberingAfterBreak="0">
     <w:nsid w:val="78297E3D"/>
     <w:multiLevelType w:val="hybridMultilevel"/>
     <w:tmpl w:val="6B668D1C"/>
@@ -13977,7 +13663,7 @@
       </w:pPr>
     </w:lvl>
   </w:abstractNum>
-  <w:abstractNum w:abstractNumId="35" w15:restartNumberingAfterBreak="0">
+  <w:abstractNum w:abstractNumId="37" w15:restartNumberingAfterBreak="0">
     <w:nsid w:val="7BDE36D4"/>
     <w:multiLevelType w:val="hybridMultilevel"/>
     <w:tmpl w:val="AFE8C8E4"/>
@@ -14063,7 +13749,7 @@
       </w:pPr>
     </w:lvl>
   </w:abstractNum>
-  <w:abstractNum w:abstractNumId="36" w15:restartNumberingAfterBreak="0">
+  <w:abstractNum w:abstractNumId="38" w15:restartNumberingAfterBreak="0">
     <w:nsid w:val="7E7A4F70"/>
     <w:multiLevelType w:val="hybridMultilevel"/>
     <w:tmpl w:val="EC4CB9EE"/>
@@ -14149,7 +13835,7 @@
       </w:pPr>
     </w:lvl>
   </w:abstractNum>
-  <w:abstractNum w:abstractNumId="37" w15:restartNumberingAfterBreak="0">
+  <w:abstractNum w:abstractNumId="39" w15:restartNumberingAfterBreak="0">
     <w:nsid w:val="7F571165"/>
     <w:multiLevelType w:val="hybridMultilevel"/>
     <w:tmpl w:val="FC5E5340"/>
@@ -14235,7 +13921,7 @@
       </w:pPr>
     </w:lvl>
   </w:abstractNum>
-  <w:abstractNum w:abstractNumId="38" w15:restartNumberingAfterBreak="0">
+  <w:abstractNum w:abstractNumId="40" w15:restartNumberingAfterBreak="0">
     <w:nsid w:val="7F7A4E75"/>
     <w:multiLevelType w:val="hybridMultilevel"/>
     <w:tmpl w:val="6540B076"/>
@@ -14321,7 +14007,7 @@
       </w:pPr>
     </w:lvl>
   </w:abstractNum>
-  <w:abstractNum w:abstractNumId="39" w15:restartNumberingAfterBreak="0">
+  <w:abstractNum w:abstractNumId="41" w15:restartNumberingAfterBreak="0">
     <w:nsid w:val="7FFB0B88"/>
     <w:multiLevelType w:val="hybridMultilevel"/>
     <w:tmpl w:val="461859A6"/>
@@ -14408,124 +14094,130 @@
     </w:lvl>
   </w:abstractNum>
   <w:num w:numId="1" w16cid:durableId="1970285690">
-    <w:abstractNumId w:val="32"/>
+    <w:abstractNumId w:val="34"/>
   </w:num>
   <w:num w:numId="2" w16cid:durableId="690954198">
-    <w:abstractNumId w:val="2"/>
+    <w:abstractNumId w:val="3"/>
   </w:num>
   <w:num w:numId="3" w16cid:durableId="1193877856">
-    <w:abstractNumId w:val="7"/>
+    <w:abstractNumId w:val="8"/>
   </w:num>
   <w:num w:numId="4" w16cid:durableId="1896696259">
-    <w:abstractNumId w:val="38"/>
+    <w:abstractNumId w:val="40"/>
   </w:num>
   <w:num w:numId="5" w16cid:durableId="299505503">
-    <w:abstractNumId w:val="28"/>
+    <w:abstractNumId w:val="30"/>
   </w:num>
   <w:num w:numId="6" w16cid:durableId="1209806981">
-    <w:abstractNumId w:val="34"/>
+    <w:abstractNumId w:val="36"/>
   </w:num>
   <w:num w:numId="7" w16cid:durableId="1367637077">
     <w:abstractNumId w:val="1"/>
   </w:num>
   <w:num w:numId="8" w16cid:durableId="755711024">
-    <w:abstractNumId w:val="25"/>
+    <w:abstractNumId w:val="27"/>
   </w:num>
   <w:num w:numId="9" w16cid:durableId="241454303">
-    <w:abstractNumId w:val="8"/>
+    <w:abstractNumId w:val="9"/>
   </w:num>
   <w:num w:numId="10" w16cid:durableId="383606059">
+    <w:abstractNumId w:val="33"/>
+  </w:num>
+  <w:num w:numId="11" w16cid:durableId="1384523409">
     <w:abstractNumId w:val="31"/>
   </w:num>
-  <w:num w:numId="11" w16cid:durableId="1384523409">
-    <w:abstractNumId w:val="29"/>
-  </w:num>
   <w:num w:numId="12" w16cid:durableId="1878009529">
-    <w:abstractNumId w:val="19"/>
+    <w:abstractNumId w:val="20"/>
   </w:num>
   <w:num w:numId="13" w16cid:durableId="413936492">
-    <w:abstractNumId w:val="39"/>
+    <w:abstractNumId w:val="41"/>
   </w:num>
   <w:num w:numId="14" w16cid:durableId="623198653">
-    <w:abstractNumId w:val="30"/>
+    <w:abstractNumId w:val="32"/>
   </w:num>
   <w:num w:numId="15" w16cid:durableId="81803004">
-    <w:abstractNumId w:val="15"/>
+    <w:abstractNumId w:val="16"/>
   </w:num>
   <w:num w:numId="16" w16cid:durableId="2128501864">
-    <w:abstractNumId w:val="23"/>
+    <w:abstractNumId w:val="24"/>
   </w:num>
   <w:num w:numId="17" w16cid:durableId="646394405">
-    <w:abstractNumId w:val="13"/>
+    <w:abstractNumId w:val="14"/>
   </w:num>
   <w:num w:numId="18" w16cid:durableId="1937321589">
-    <w:abstractNumId w:val="37"/>
+    <w:abstractNumId w:val="39"/>
   </w:num>
   <w:num w:numId="19" w16cid:durableId="2146116330">
     <w:abstractNumId w:val="0"/>
   </w:num>
   <w:num w:numId="20" w16cid:durableId="96216878">
+    <w:abstractNumId w:val="18"/>
+  </w:num>
+  <w:num w:numId="21" w16cid:durableId="559559982">
+    <w:abstractNumId w:val="5"/>
+  </w:num>
+  <w:num w:numId="22" w16cid:durableId="882207486">
+    <w:abstractNumId w:val="4"/>
+  </w:num>
+  <w:num w:numId="23" w16cid:durableId="787168324">
+    <w:abstractNumId w:val="35"/>
+  </w:num>
+  <w:num w:numId="24" w16cid:durableId="1285888166">
+    <w:abstractNumId w:val="10"/>
+  </w:num>
+  <w:num w:numId="25" w16cid:durableId="746925621">
+    <w:abstractNumId w:val="6"/>
+  </w:num>
+  <w:num w:numId="26" w16cid:durableId="1165316945">
+    <w:abstractNumId w:val="26"/>
+  </w:num>
+  <w:num w:numId="27" w16cid:durableId="14045392">
+    <w:abstractNumId w:val="22"/>
+  </w:num>
+  <w:num w:numId="28" w16cid:durableId="529684466">
+    <w:abstractNumId w:val="7"/>
+  </w:num>
+  <w:num w:numId="29" w16cid:durableId="1366950467">
+    <w:abstractNumId w:val="13"/>
+  </w:num>
+  <w:num w:numId="30" w16cid:durableId="564609062">
+    <w:abstractNumId w:val="11"/>
+  </w:num>
+  <w:num w:numId="31" w16cid:durableId="337540258">
+    <w:abstractNumId w:val="23"/>
+  </w:num>
+  <w:num w:numId="32" w16cid:durableId="1000696231">
+    <w:abstractNumId w:val="21"/>
+  </w:num>
+  <w:num w:numId="33" w16cid:durableId="1354914916">
+    <w:abstractNumId w:val="12"/>
+  </w:num>
+  <w:num w:numId="34" w16cid:durableId="1237351818">
+    <w:abstractNumId w:val="38"/>
+  </w:num>
+  <w:num w:numId="35" w16cid:durableId="1888640908">
+    <w:abstractNumId w:val="29"/>
+  </w:num>
+  <w:num w:numId="36" w16cid:durableId="532155319">
+    <w:abstractNumId w:val="37"/>
+  </w:num>
+  <w:num w:numId="37" w16cid:durableId="2114277455">
     <w:abstractNumId w:val="17"/>
   </w:num>
-  <w:num w:numId="21" w16cid:durableId="559559982">
-    <w:abstractNumId w:val="4"/>
-  </w:num>
-  <w:num w:numId="22" w16cid:durableId="882207486">
-    <w:abstractNumId w:val="3"/>
-  </w:num>
-  <w:num w:numId="23" w16cid:durableId="787168324">
-    <w:abstractNumId w:val="33"/>
-  </w:num>
-  <w:num w:numId="24" w16cid:durableId="1285888166">
-    <w:abstractNumId w:val="9"/>
-  </w:num>
-  <w:num w:numId="25" w16cid:durableId="746925621">
-    <w:abstractNumId w:val="5"/>
-  </w:num>
-  <w:num w:numId="26" w16cid:durableId="1165316945">
-    <w:abstractNumId w:val="24"/>
-  </w:num>
-  <w:num w:numId="27" w16cid:durableId="14045392">
-    <w:abstractNumId w:val="21"/>
-  </w:num>
-  <w:num w:numId="28" w16cid:durableId="529684466">
-    <w:abstractNumId w:val="6"/>
-  </w:num>
-  <w:num w:numId="29" w16cid:durableId="1366950467">
-    <w:abstractNumId w:val="12"/>
-  </w:num>
-  <w:num w:numId="30" w16cid:durableId="564609062">
-    <w:abstractNumId w:val="10"/>
-  </w:num>
-  <w:num w:numId="31" w16cid:durableId="337540258">
-    <w:abstractNumId w:val="22"/>
-  </w:num>
-  <w:num w:numId="32" w16cid:durableId="1000696231">
-    <w:abstractNumId w:val="20"/>
-  </w:num>
-  <w:num w:numId="33" w16cid:durableId="1354914916">
-    <w:abstractNumId w:val="11"/>
-  </w:num>
-  <w:num w:numId="34" w16cid:durableId="1237351818">
-    <w:abstractNumId w:val="36"/>
-  </w:num>
-  <w:num w:numId="35" w16cid:durableId="1888640908">
-    <w:abstractNumId w:val="27"/>
-  </w:num>
-  <w:num w:numId="36" w16cid:durableId="532155319">
-    <w:abstractNumId w:val="35"/>
-  </w:num>
-  <w:num w:numId="37" w16cid:durableId="2114277455">
-    <w:abstractNumId w:val="16"/>
-  </w:num>
   <w:num w:numId="38" w16cid:durableId="383989914">
-    <w:abstractNumId w:val="26"/>
+    <w:abstractNumId w:val="28"/>
   </w:num>
   <w:num w:numId="39" w16cid:durableId="1632125045">
-    <w:abstractNumId w:val="18"/>
+    <w:abstractNumId w:val="19"/>
   </w:num>
   <w:num w:numId="40" w16cid:durableId="1845582630">
-    <w:abstractNumId w:val="14"/>
+    <w:abstractNumId w:val="15"/>
+  </w:num>
+  <w:num w:numId="41" w16cid:durableId="1944069777">
+    <w:abstractNumId w:val="25"/>
+  </w:num>
+  <w:num w:numId="42" w16cid:durableId="708797533">
+    <w:abstractNumId w:val="2"/>
   </w:num>
   <w:numIdMacAtCleanup w:val="37"/>
 </w:numbering>

</xml_diff>

<commit_message>
feat: table type creation images
</commit_message>
<xml_diff>
--- a/sapabap.docx
+++ b/sapabap.docx
@@ -8647,6 +8647,9 @@
             </w:pPr>
             <w:bookmarkStart w:id="23" w:name="_Hlk192860370"/>
             <w:r>
+              <w:rPr>
+                <w:noProof/>
+              </w:rPr>
               <w:drawing>
                 <wp:inline distT="0" distB="0" distL="0" distR="0" wp14:anchorId="77367330" wp14:editId="5062E406">
                   <wp:extent cx="2877173" cy="1773141"/>
@@ -8701,6 +8704,9 @@
               <w:jc w:val="center"/>
             </w:pPr>
             <w:r>
+              <w:rPr>
+                <w:noProof/>
+              </w:rPr>
               <w:drawing>
                 <wp:inline distT="0" distB="0" distL="0" distR="0" wp14:anchorId="628CEE5B" wp14:editId="53A0FD3D">
                   <wp:extent cx="2476846" cy="1362265"/>
@@ -8807,6 +8813,9 @@
               <w:jc w:val="center"/>
             </w:pPr>
             <w:r>
+              <w:rPr>
+                <w:noProof/>
+              </w:rPr>
               <w:drawing>
                 <wp:inline distT="0" distB="0" distL="0" distR="0" wp14:anchorId="3C1030DF" wp14:editId="1C3FA40C">
                   <wp:extent cx="6177721" cy="2179956"/>
@@ -9008,6 +9017,9 @@
               <w:jc w:val="center"/>
             </w:pPr>
             <w:r>
+              <w:rPr>
+                <w:noProof/>
+              </w:rPr>
               <w:drawing>
                 <wp:inline distT="0" distB="0" distL="0" distR="0" wp14:anchorId="692EC471" wp14:editId="44BFF4D7">
                   <wp:extent cx="5947134" cy="2172507"/>
@@ -9459,6 +9471,9 @@
               <w:br w:type="page"/>
             </w:r>
             <w:r>
+              <w:rPr>
+                <w:noProof/>
+              </w:rPr>
               <w:drawing>
                 <wp:inline distT="0" distB="0" distL="0" distR="0" wp14:anchorId="6776E704" wp14:editId="218DD8DB">
                   <wp:extent cx="2428844" cy="1582309"/>
@@ -9513,6 +9528,9 @@
               <w:jc w:val="center"/>
             </w:pPr>
             <w:r>
+              <w:rPr>
+                <w:noProof/>
+              </w:rPr>
               <w:drawing>
                 <wp:inline distT="0" distB="0" distL="0" distR="0" wp14:anchorId="3C9BB1C4" wp14:editId="3ABCB229">
                   <wp:extent cx="3252083" cy="1202169"/>
@@ -9733,15 +9751,12 @@
         <w:t>Passos para criar uma estrutura.</w:t>
       </w:r>
       <w:r>
-        <w:t xml:space="preserve"> </w:t>
-      </w:r>
-      <w:r>
         <w:rPr>
           <w:b/>
           <w:bCs/>
           <w:color w:val="FF0000"/>
         </w:rPr>
-        <w:t>(VERIFICAR NOME NO SAP)</w:t>
+        <w:t xml:space="preserve"> </w:t>
       </w:r>
     </w:p>
     <w:p>
@@ -9807,7 +9822,13 @@
         <w:rPr>
           <w:u w:val="single"/>
         </w:rPr>
-        <w:t>S----_a00000</w:t>
+        <w:t>TT</w:t>
+      </w:r>
+      <w:r>
+        <w:rPr>
+          <w:u w:val="single"/>
+        </w:rPr>
+        <w:t>----_a00000</w:t>
       </w:r>
     </w:p>
     <w:p>
@@ -9872,7 +9893,7 @@
         <w:tblLook w:val="04A0" w:firstRow="1" w:lastRow="0" w:firstColumn="1" w:lastColumn="0" w:noHBand="0" w:noVBand="1"/>
       </w:tblPr>
       <w:tblGrid>
-        <w:gridCol w:w="4464"/>
+        <w:gridCol w:w="4656"/>
         <w:gridCol w:w="5087"/>
       </w:tblGrid>
       <w:tr>
@@ -9894,7 +9915,43 @@
             </w:pPr>
             <w:r>
               <w:br w:type="page"/>
-              <w:t>IMAGEM</w:t>
+            </w:r>
+            <w:r>
+              <w:drawing>
+                <wp:inline distT="0" distB="0" distL="0" distR="0" wp14:anchorId="49AE3914" wp14:editId="3439DD8A">
+                  <wp:extent cx="2812156" cy="1752600"/>
+                  <wp:effectExtent l="0" t="0" r="7620" b="0"/>
+                  <wp:docPr id="899893170" name="Imagem 1"/>
+                  <wp:cNvGraphicFramePr>
+                    <a:graphicFrameLocks xmlns:a="http://schemas.openxmlformats.org/drawingml/2006/main" noChangeAspect="1"/>
+                  </wp:cNvGraphicFramePr>
+                  <a:graphic xmlns:a="http://schemas.openxmlformats.org/drawingml/2006/main">
+                    <a:graphicData uri="http://schemas.openxmlformats.org/drawingml/2006/picture">
+                      <pic:pic xmlns:pic="http://schemas.openxmlformats.org/drawingml/2006/picture">
+                        <pic:nvPicPr>
+                          <pic:cNvPr id="899893170" name=""/>
+                          <pic:cNvPicPr/>
+                        </pic:nvPicPr>
+                        <pic:blipFill>
+                          <a:blip r:embed="rId47"/>
+                          <a:stretch>
+                            <a:fillRect/>
+                          </a:stretch>
+                        </pic:blipFill>
+                        <pic:spPr>
+                          <a:xfrm>
+                            <a:off x="0" y="0"/>
+                            <a:ext cx="2826101" cy="1761291"/>
+                          </a:xfrm>
+                          <a:prstGeom prst="rect">
+                            <a:avLst/>
+                          </a:prstGeom>
+                        </pic:spPr>
+                      </pic:pic>
+                    </a:graphicData>
+                  </a:graphic>
+                </wp:inline>
+              </w:drawing>
             </w:r>
           </w:p>
         </w:tc>
@@ -9914,7 +9971,41 @@
               <w:jc w:val="center"/>
             </w:pPr>
             <w:r>
-              <w:t>IMAGEM</w:t>
+              <w:drawing>
+                <wp:inline distT="0" distB="0" distL="0" distR="0" wp14:anchorId="0AEEFD5D" wp14:editId="1FBEBB24">
+                  <wp:extent cx="2268682" cy="1247775"/>
+                  <wp:effectExtent l="0" t="0" r="0" b="0"/>
+                  <wp:docPr id="258841980" name="Imagem 1"/>
+                  <wp:cNvGraphicFramePr>
+                    <a:graphicFrameLocks xmlns:a="http://schemas.openxmlformats.org/drawingml/2006/main" noChangeAspect="1"/>
+                  </wp:cNvGraphicFramePr>
+                  <a:graphic xmlns:a="http://schemas.openxmlformats.org/drawingml/2006/main">
+                    <a:graphicData uri="http://schemas.openxmlformats.org/drawingml/2006/picture">
+                      <pic:pic xmlns:pic="http://schemas.openxmlformats.org/drawingml/2006/picture">
+                        <pic:nvPicPr>
+                          <pic:cNvPr id="258841980" name=""/>
+                          <pic:cNvPicPr/>
+                        </pic:nvPicPr>
+                        <pic:blipFill>
+                          <a:blip r:embed="rId48"/>
+                          <a:stretch>
+                            <a:fillRect/>
+                          </a:stretch>
+                        </pic:blipFill>
+                        <pic:spPr>
+                          <a:xfrm>
+                            <a:off x="0" y="0"/>
+                            <a:ext cx="2271523" cy="1249337"/>
+                          </a:xfrm>
+                          <a:prstGeom prst="rect">
+                            <a:avLst/>
+                          </a:prstGeom>
+                        </pic:spPr>
+                      </pic:pic>
+                    </a:graphicData>
+                  </a:graphic>
+                </wp:inline>
+              </w:drawing>
             </w:r>
           </w:p>
         </w:tc>
@@ -9923,21 +10014,17 @@
     <w:p>
       <w:pPr>
         <w:spacing w:before="240" w:after="240" w:line="360" w:lineRule="auto"/>
-        <w:ind w:left="720"/>
-        <w:jc w:val="both"/>
-      </w:pPr>
-    </w:p>
-    <w:p>
-      <w:pPr>
-        <w:spacing w:before="240" w:after="240" w:line="360" w:lineRule="auto"/>
         <w:ind w:left="900"/>
         <w:jc w:val="both"/>
       </w:pPr>
       <w:r>
-        <w:t>Normas da</w:t>
-      </w:r>
-      <w:r>
-        <w:t xml:space="preserve"> tipo de tabela</w:t>
+        <w:t xml:space="preserve">Normas </w:t>
+      </w:r>
+      <w:r>
+        <w:t>do tipo</w:t>
+      </w:r>
+      <w:r>
+        <w:t xml:space="preserve"> de tabela</w:t>
       </w:r>
       <w:r>
         <w:t xml:space="preserve">. </w:t>
@@ -10048,7 +10135,41 @@
               <w:jc w:val="center"/>
             </w:pPr>
             <w:r>
-              <w:t>IMAGEM</w:t>
+              <w:drawing>
+                <wp:inline distT="0" distB="0" distL="0" distR="0" wp14:anchorId="2F635DB6" wp14:editId="0761D05F">
+                  <wp:extent cx="3126105" cy="2439561"/>
+                  <wp:effectExtent l="0" t="0" r="0" b="0"/>
+                  <wp:docPr id="1722688220" name="Imagem 1"/>
+                  <wp:cNvGraphicFramePr>
+                    <a:graphicFrameLocks xmlns:a="http://schemas.openxmlformats.org/drawingml/2006/main" noChangeAspect="1"/>
+                  </wp:cNvGraphicFramePr>
+                  <a:graphic xmlns:a="http://schemas.openxmlformats.org/drawingml/2006/main">
+                    <a:graphicData uri="http://schemas.openxmlformats.org/drawingml/2006/picture">
+                      <pic:pic xmlns:pic="http://schemas.openxmlformats.org/drawingml/2006/picture">
+                        <pic:nvPicPr>
+                          <pic:cNvPr id="1722688220" name=""/>
+                          <pic:cNvPicPr/>
+                        </pic:nvPicPr>
+                        <pic:blipFill>
+                          <a:blip r:embed="rId49"/>
+                          <a:stretch>
+                            <a:fillRect/>
+                          </a:stretch>
+                        </pic:blipFill>
+                        <pic:spPr>
+                          <a:xfrm>
+                            <a:off x="0" y="0"/>
+                            <a:ext cx="3148653" cy="2457157"/>
+                          </a:xfrm>
+                          <a:prstGeom prst="rect">
+                            <a:avLst/>
+                          </a:prstGeom>
+                        </pic:spPr>
+                      </pic:pic>
+                    </a:graphicData>
+                  </a:graphic>
+                </wp:inline>
+              </w:drawing>
             </w:r>
           </w:p>
         </w:tc>
@@ -10057,16 +10178,11 @@
     <w:p>
       <w:pPr>
         <w:spacing w:before="240" w:after="240" w:line="360" w:lineRule="auto"/>
-        <w:jc w:val="both"/>
-      </w:pPr>
-    </w:p>
-    <w:p>
-      <w:pPr>
-        <w:spacing w:before="240" w:after="240" w:line="360" w:lineRule="auto"/>
         <w:ind w:left="900"/>
         <w:jc w:val="both"/>
       </w:pPr>
       <w:r>
+        <w:lastRenderedPageBreak/>
         <w:t xml:space="preserve">Gravar nova </w:t>
       </w:r>
       <w:r>
@@ -10144,6 +10260,165 @@
       </w:pPr>
       <w:r>
         <w:t>Por defeito já vem selecionada</w:t>
+      </w:r>
+    </w:p>
+    <w:tbl>
+      <w:tblPr>
+        <w:tblStyle w:val="TabelacomGrelha"/>
+        <w:tblW w:w="0" w:type="auto"/>
+        <w:tblInd w:w="900" w:type="dxa"/>
+        <w:tblBorders>
+          <w:bottom w:val="single" w:sz="4" w:space="0" w:color="BFBFBF" w:themeColor="background1" w:themeShade="BF"/>
+        </w:tblBorders>
+        <w:tblLook w:val="04A0" w:firstRow="1" w:lastRow="0" w:firstColumn="1" w:lastColumn="0" w:noHBand="0" w:noVBand="1"/>
+      </w:tblPr>
+      <w:tblGrid>
+        <w:gridCol w:w="4566"/>
+        <w:gridCol w:w="5561"/>
+      </w:tblGrid>
+      <w:tr>
+        <w:tc>
+          <w:tcPr>
+            <w:tcW w:w="3168" w:type="dxa"/>
+            <w:tcBorders>
+              <w:top w:val="single" w:sz="4" w:space="0" w:color="BFBFBF" w:themeColor="background1" w:themeShade="BF"/>
+              <w:left w:val="single" w:sz="4" w:space="0" w:color="BFBFBF" w:themeColor="background1" w:themeShade="BF"/>
+              <w:right w:val="single" w:sz="4" w:space="0" w:color="BFBFBF" w:themeColor="background1" w:themeShade="BF"/>
+            </w:tcBorders>
+          </w:tcPr>
+          <w:p>
+            <w:pPr>
+              <w:spacing w:before="240" w:after="240" w:line="360" w:lineRule="auto"/>
+              <w:jc w:val="center"/>
+            </w:pPr>
+            <w:r>
+              <w:rPr>
+                <w:noProof/>
+              </w:rPr>
+              <w:drawing>
+                <wp:inline distT="0" distB="0" distL="0" distR="0" wp14:anchorId="7439CCDD" wp14:editId="68752D13">
+                  <wp:extent cx="2762442" cy="1802921"/>
+                  <wp:effectExtent l="0" t="0" r="0" b="6985"/>
+                  <wp:docPr id="1016340353" name="Imagem 1"/>
+                  <wp:cNvGraphicFramePr>
+                    <a:graphicFrameLocks xmlns:a="http://schemas.openxmlformats.org/drawingml/2006/main" noChangeAspect="1"/>
+                  </wp:cNvGraphicFramePr>
+                  <a:graphic xmlns:a="http://schemas.openxmlformats.org/drawingml/2006/main">
+                    <a:graphicData uri="http://schemas.openxmlformats.org/drawingml/2006/picture">
+                      <pic:pic xmlns:pic="http://schemas.openxmlformats.org/drawingml/2006/picture">
+                        <pic:nvPicPr>
+                          <pic:cNvPr id="1993428178" name=""/>
+                          <pic:cNvPicPr/>
+                        </pic:nvPicPr>
+                        <pic:blipFill>
+                          <a:blip r:embed="rId13"/>
+                          <a:stretch>
+                            <a:fillRect/>
+                          </a:stretch>
+                        </pic:blipFill>
+                        <pic:spPr>
+                          <a:xfrm>
+                            <a:off x="0" y="0"/>
+                            <a:ext cx="2776596" cy="1812159"/>
+                          </a:xfrm>
+                          <a:prstGeom prst="rect">
+                            <a:avLst/>
+                          </a:prstGeom>
+                        </pic:spPr>
+                      </pic:pic>
+                    </a:graphicData>
+                  </a:graphic>
+                </wp:inline>
+              </w:drawing>
+            </w:r>
+          </w:p>
+        </w:tc>
+        <w:tc>
+          <w:tcPr>
+            <w:tcW w:w="3168" w:type="dxa"/>
+            <w:tcBorders>
+              <w:top w:val="single" w:sz="4" w:space="0" w:color="BFBFBF" w:themeColor="background1" w:themeShade="BF"/>
+              <w:left w:val="single" w:sz="4" w:space="0" w:color="BFBFBF" w:themeColor="background1" w:themeShade="BF"/>
+              <w:right w:val="single" w:sz="4" w:space="0" w:color="BFBFBF" w:themeColor="background1" w:themeShade="BF"/>
+            </w:tcBorders>
+          </w:tcPr>
+          <w:p>
+            <w:pPr>
+              <w:spacing w:before="240" w:after="240" w:line="360" w:lineRule="auto"/>
+              <w:jc w:val="center"/>
+            </w:pPr>
+            <w:r>
+              <w:rPr>
+                <w:noProof/>
+              </w:rPr>
+              <w:drawing>
+                <wp:inline distT="0" distB="0" distL="0" distR="0" wp14:anchorId="724F163B" wp14:editId="5F14B797">
+                  <wp:extent cx="3394136" cy="1092444"/>
+                  <wp:effectExtent l="0" t="0" r="0" b="0"/>
+                  <wp:docPr id="1767311782" name="Imagem 1"/>
+                  <wp:cNvGraphicFramePr>
+                    <a:graphicFrameLocks xmlns:a="http://schemas.openxmlformats.org/drawingml/2006/main" noChangeAspect="1"/>
+                  </wp:cNvGraphicFramePr>
+                  <a:graphic xmlns:a="http://schemas.openxmlformats.org/drawingml/2006/main">
+                    <a:graphicData uri="http://schemas.openxmlformats.org/drawingml/2006/picture">
+                      <pic:pic xmlns:pic="http://schemas.openxmlformats.org/drawingml/2006/picture">
+                        <pic:nvPicPr>
+                          <pic:cNvPr id="1605972572" name=""/>
+                          <pic:cNvPicPr/>
+                        </pic:nvPicPr>
+                        <pic:blipFill>
+                          <a:blip r:embed="rId14"/>
+                          <a:stretch>
+                            <a:fillRect/>
+                          </a:stretch>
+                        </pic:blipFill>
+                        <pic:spPr>
+                          <a:xfrm>
+                            <a:off x="0" y="0"/>
+                            <a:ext cx="3415582" cy="1099347"/>
+                          </a:xfrm>
+                          <a:prstGeom prst="rect">
+                            <a:avLst/>
+                          </a:prstGeom>
+                        </pic:spPr>
+                      </pic:pic>
+                    </a:graphicData>
+                  </a:graphic>
+                </wp:inline>
+              </w:drawing>
+            </w:r>
+          </w:p>
+        </w:tc>
+      </w:tr>
+    </w:tbl>
+    <w:p>
+      <w:pPr>
+        <w:spacing w:before="240" w:after="240" w:line="360" w:lineRule="auto"/>
+        <w:jc w:val="both"/>
+      </w:pPr>
+    </w:p>
+    <w:p>
+      <w:pPr>
+        <w:spacing w:before="240" w:after="240" w:line="360" w:lineRule="auto"/>
+        <w:ind w:left="900"/>
+        <w:jc w:val="both"/>
+      </w:pPr>
+      <w:r>
+        <w:t>Ativar a nova tipo de tabela.</w:t>
+      </w:r>
+    </w:p>
+    <w:p>
+      <w:pPr>
+        <w:pStyle w:val="PargrafodaLista"/>
+        <w:numPr>
+          <w:ilvl w:val="0"/>
+          <w:numId w:val="32"/>
+        </w:numPr>
+        <w:spacing w:before="240" w:after="240" w:line="360" w:lineRule="auto"/>
+        <w:jc w:val="both"/>
+      </w:pPr>
+      <w:r>
+        <w:t>Clicar no ícone da varinha ou utilizar tecla de atalho CTRL+F3</w:t>
       </w:r>
     </w:p>
     <w:tbl>
@@ -10159,7 +10434,7 @@
         <w:tblLook w:val="04A0" w:firstRow="1" w:lastRow="0" w:firstColumn="1" w:lastColumn="0" w:noHBand="0" w:noVBand="1"/>
       </w:tblPr>
       <w:tblGrid>
-        <w:gridCol w:w="9450"/>
+        <w:gridCol w:w="10026"/>
       </w:tblGrid>
       <w:tr>
         <w:tc>
@@ -10178,75 +10453,44 @@
               <w:jc w:val="center"/>
             </w:pPr>
             <w:r>
-              <w:t>IMAGEM</w:t>
-            </w:r>
-          </w:p>
-        </w:tc>
-      </w:tr>
-    </w:tbl>
-    <w:p>
-      <w:pPr>
-        <w:spacing w:before="240" w:after="240" w:line="360" w:lineRule="auto"/>
-        <w:jc w:val="both"/>
-      </w:pPr>
-    </w:p>
-    <w:p>
-      <w:pPr>
-        <w:spacing w:before="240" w:after="240" w:line="360" w:lineRule="auto"/>
-        <w:ind w:left="900"/>
-        <w:jc w:val="both"/>
-      </w:pPr>
-      <w:r>
-        <w:t>Ativar a nova tipo de tabela.</w:t>
-      </w:r>
-    </w:p>
-    <w:p>
-      <w:pPr>
-        <w:pStyle w:val="PargrafodaLista"/>
-        <w:numPr>
-          <w:ilvl w:val="0"/>
-          <w:numId w:val="32"/>
-        </w:numPr>
-        <w:spacing w:before="240" w:after="240" w:line="360" w:lineRule="auto"/>
-        <w:jc w:val="both"/>
-      </w:pPr>
-      <w:r>
-        <w:t>Clicar no ícone da varinha ou utilizar tecla de atalho CTRL+F3</w:t>
-      </w:r>
-    </w:p>
-    <w:tbl>
-      <w:tblPr>
-        <w:tblStyle w:val="TabelacomGrelha"/>
-        <w:tblW w:w="0" w:type="auto"/>
-        <w:tblInd w:w="1008" w:type="dxa"/>
-        <w:tblBorders>
-          <w:bottom w:val="single" w:sz="4" w:space="0" w:color="BFBFBF" w:themeColor="background1" w:themeShade="BF"/>
-          <w:insideH w:val="none" w:sz="0" w:space="0" w:color="auto"/>
-          <w:insideV w:val="none" w:sz="0" w:space="0" w:color="auto"/>
-        </w:tblBorders>
-        <w:tblLook w:val="04A0" w:firstRow="1" w:lastRow="0" w:firstColumn="1" w:lastColumn="0" w:noHBand="0" w:noVBand="1"/>
-      </w:tblPr>
-      <w:tblGrid>
-        <w:gridCol w:w="9450"/>
-      </w:tblGrid>
-      <w:tr>
-        <w:tc>
-          <w:tcPr>
-            <w:tcW w:w="9450" w:type="dxa"/>
-            <w:tcBorders>
-              <w:top w:val="single" w:sz="4" w:space="0" w:color="BFBFBF" w:themeColor="background1" w:themeShade="BF"/>
-              <w:left w:val="single" w:sz="4" w:space="0" w:color="BFBFBF" w:themeColor="background1" w:themeShade="BF"/>
-              <w:right w:val="single" w:sz="4" w:space="0" w:color="BFBFBF" w:themeColor="background1" w:themeShade="BF"/>
-            </w:tcBorders>
-          </w:tcPr>
-          <w:p>
-            <w:pPr>
-              <w:pStyle w:val="PargrafodaLista"/>
-              <w:spacing w:before="240" w:after="240" w:line="360" w:lineRule="auto"/>
-              <w:jc w:val="center"/>
-            </w:pPr>
-            <w:r>
-              <w:t>IMAGEM</w:t>
+              <w:rPr>
+                <w:noProof/>
+              </w:rPr>
+              <w:drawing>
+                <wp:inline distT="0" distB="0" distL="0" distR="0" wp14:anchorId="4A3CD83A" wp14:editId="1B401412">
+                  <wp:extent cx="6228655" cy="312421"/>
+                  <wp:effectExtent l="0" t="0" r="1270" b="0"/>
+                  <wp:docPr id="317793572" name="Imagem 1"/>
+                  <wp:cNvGraphicFramePr>
+                    <a:graphicFrameLocks xmlns:a="http://schemas.openxmlformats.org/drawingml/2006/main" noChangeAspect="1"/>
+                  </wp:cNvGraphicFramePr>
+                  <a:graphic xmlns:a="http://schemas.openxmlformats.org/drawingml/2006/main">
+                    <a:graphicData uri="http://schemas.openxmlformats.org/drawingml/2006/picture">
+                      <pic:pic xmlns:pic="http://schemas.openxmlformats.org/drawingml/2006/picture">
+                        <pic:nvPicPr>
+                          <pic:cNvPr id="1936560584" name=""/>
+                          <pic:cNvPicPr/>
+                        </pic:nvPicPr>
+                        <pic:blipFill>
+                          <a:blip r:embed="rId15"/>
+                          <a:stretch>
+                            <a:fillRect/>
+                          </a:stretch>
+                        </pic:blipFill>
+                        <pic:spPr>
+                          <a:xfrm>
+                            <a:off x="0" y="0"/>
+                            <a:ext cx="6404971" cy="321265"/>
+                          </a:xfrm>
+                          <a:prstGeom prst="rect">
+                            <a:avLst/>
+                          </a:prstGeom>
+                        </pic:spPr>
+                      </pic:pic>
+                    </a:graphicData>
+                  </a:graphic>
+                </wp:inline>
+              </w:drawing>
             </w:r>
           </w:p>
         </w:tc>

</xml_diff>

<commit_message>
feat: domain creation images
</commit_message>
<xml_diff>
--- a/sapabap.docx
+++ b/sapabap.docx
@@ -1354,7 +1354,7 @@
       <w:r>
         <w:fldChar w:fldCharType="separate"/>
       </w:r>
-      <w:hyperlink w:anchor="_Toc193283825" w:history="1">
+      <w:hyperlink w:anchor="_Toc193284184" w:history="1">
         <w:r>
           <w:rPr>
             <w:rStyle w:val="Hiperligao"/>
@@ -1382,7 +1382,7 @@
             <w:noProof/>
             <w:webHidden/>
           </w:rPr>
-          <w:instrText xml:space="preserve"> PAGEREF _Toc193283825 \h </w:instrText>
+          <w:instrText xml:space="preserve"> PAGEREF _Toc193284184 \h </w:instrText>
         </w:r>
         <w:r>
           <w:rPr>
@@ -1431,7 +1431,7 @@
           <w14:ligatures w14:val="standardContextual"/>
         </w:rPr>
       </w:pPr>
-      <w:hyperlink w:anchor="_Toc193283826" w:history="1">
+      <w:hyperlink w:anchor="_Toc193284185" w:history="1">
         <w:r>
           <w:rPr>
             <w:rStyle w:val="Hiperligao"/>
@@ -1459,7 +1459,7 @@
             <w:noProof/>
             <w:webHidden/>
           </w:rPr>
-          <w:instrText xml:space="preserve"> PAGEREF _Toc193283826 \h </w:instrText>
+          <w:instrText xml:space="preserve"> PAGEREF _Toc193284185 \h </w:instrText>
         </w:r>
         <w:r>
           <w:rPr>
@@ -1506,7 +1506,7 @@
           <w14:ligatures w14:val="standardContextual"/>
         </w:rPr>
       </w:pPr>
-      <w:hyperlink w:anchor="_Toc193283827" w:history="1">
+      <w:hyperlink w:anchor="_Toc193284186" w:history="1">
         <w:r>
           <w:rPr>
             <w:rStyle w:val="Hiperligao"/>
@@ -1534,7 +1534,7 @@
             <w:noProof/>
             <w:webHidden/>
           </w:rPr>
-          <w:instrText xml:space="preserve"> PAGEREF _Toc193283827 \h </w:instrText>
+          <w:instrText xml:space="preserve"> PAGEREF _Toc193284186 \h </w:instrText>
         </w:r>
         <w:r>
           <w:rPr>
@@ -1583,7 +1583,7 @@
           <w14:ligatures w14:val="standardContextual"/>
         </w:rPr>
       </w:pPr>
-      <w:hyperlink w:anchor="_Toc193283828" w:history="1">
+      <w:hyperlink w:anchor="_Toc193284187" w:history="1">
         <w:r>
           <w:rPr>
             <w:rStyle w:val="Hiperligao"/>
@@ -1611,7 +1611,7 @@
             <w:noProof/>
             <w:webHidden/>
           </w:rPr>
-          <w:instrText xml:space="preserve"> PAGEREF _Toc193283828 \h </w:instrText>
+          <w:instrText xml:space="preserve"> PAGEREF _Toc193284187 \h </w:instrText>
         </w:r>
         <w:r>
           <w:rPr>
@@ -1660,7 +1660,7 @@
           <w14:ligatures w14:val="standardContextual"/>
         </w:rPr>
       </w:pPr>
-      <w:hyperlink w:anchor="_Toc193283829" w:history="1">
+      <w:hyperlink w:anchor="_Toc193284188" w:history="1">
         <w:r>
           <w:rPr>
             <w:rStyle w:val="Hiperligao"/>
@@ -1688,7 +1688,7 @@
             <w:noProof/>
             <w:webHidden/>
           </w:rPr>
-          <w:instrText xml:space="preserve"> PAGEREF _Toc193283829 \h </w:instrText>
+          <w:instrText xml:space="preserve"> PAGEREF _Toc193284188 \h </w:instrText>
         </w:r>
         <w:r>
           <w:rPr>
@@ -1737,7 +1737,7 @@
           <w14:ligatures w14:val="standardContextual"/>
         </w:rPr>
       </w:pPr>
-      <w:hyperlink w:anchor="_Toc193283830" w:history="1">
+      <w:hyperlink w:anchor="_Toc193284189" w:history="1">
         <w:r>
           <w:rPr>
             <w:rStyle w:val="Hiperligao"/>
@@ -1765,7 +1765,7 @@
             <w:noProof/>
             <w:webHidden/>
           </w:rPr>
-          <w:instrText xml:space="preserve"> PAGEREF _Toc193283830 \h </w:instrText>
+          <w:instrText xml:space="preserve"> PAGEREF _Toc193284189 \h </w:instrText>
         </w:r>
         <w:r>
           <w:rPr>
@@ -1812,7 +1812,7 @@
           <w14:ligatures w14:val="standardContextual"/>
         </w:rPr>
       </w:pPr>
-      <w:hyperlink w:anchor="_Toc193283831" w:history="1">
+      <w:hyperlink w:anchor="_Toc193284190" w:history="1">
         <w:r>
           <w:rPr>
             <w:rStyle w:val="Hiperligao"/>
@@ -1840,7 +1840,7 @@
             <w:noProof/>
             <w:webHidden/>
           </w:rPr>
-          <w:instrText xml:space="preserve"> PAGEREF _Toc193283831 \h </w:instrText>
+          <w:instrText xml:space="preserve"> PAGEREF _Toc193284190 \h </w:instrText>
         </w:r>
         <w:r>
           <w:rPr>
@@ -1887,7 +1887,7 @@
           <w14:ligatures w14:val="standardContextual"/>
         </w:rPr>
       </w:pPr>
-      <w:hyperlink w:anchor="_Toc193283832" w:history="1">
+      <w:hyperlink w:anchor="_Toc193284191" w:history="1">
         <w:r>
           <w:rPr>
             <w:rStyle w:val="Hiperligao"/>
@@ -1915,7 +1915,7 @@
             <w:noProof/>
             <w:webHidden/>
           </w:rPr>
-          <w:instrText xml:space="preserve"> PAGEREF _Toc193283832 \h </w:instrText>
+          <w:instrText xml:space="preserve"> PAGEREF _Toc193284191 \h </w:instrText>
         </w:r>
         <w:r>
           <w:rPr>
@@ -1962,7 +1962,7 @@
           <w14:ligatures w14:val="standardContextual"/>
         </w:rPr>
       </w:pPr>
-      <w:hyperlink w:anchor="_Toc193283833" w:history="1">
+      <w:hyperlink w:anchor="_Toc193284192" w:history="1">
         <w:r>
           <w:rPr>
             <w:rStyle w:val="Hiperligao"/>
@@ -1990,7 +1990,7 @@
             <w:noProof/>
             <w:webHidden/>
           </w:rPr>
-          <w:instrText xml:space="preserve"> PAGEREF _Toc193283833 \h </w:instrText>
+          <w:instrText xml:space="preserve"> PAGEREF _Toc193284192 \h </w:instrText>
         </w:r>
         <w:r>
           <w:rPr>
@@ -2037,7 +2037,7 @@
           <w14:ligatures w14:val="standardContextual"/>
         </w:rPr>
       </w:pPr>
-      <w:hyperlink w:anchor="_Toc193283834" w:history="1">
+      <w:hyperlink w:anchor="_Toc193284193" w:history="1">
         <w:r>
           <w:rPr>
             <w:rStyle w:val="Hiperligao"/>
@@ -2065,7 +2065,7 @@
             <w:noProof/>
             <w:webHidden/>
           </w:rPr>
-          <w:instrText xml:space="preserve"> PAGEREF _Toc193283834 \h </w:instrText>
+          <w:instrText xml:space="preserve"> PAGEREF _Toc193284193 \h </w:instrText>
         </w:r>
         <w:r>
           <w:rPr>
@@ -2112,7 +2112,7 @@
           <w14:ligatures w14:val="standardContextual"/>
         </w:rPr>
       </w:pPr>
-      <w:hyperlink w:anchor="_Toc193283835" w:history="1">
+      <w:hyperlink w:anchor="_Toc193284194" w:history="1">
         <w:r>
           <w:rPr>
             <w:rStyle w:val="Hiperligao"/>
@@ -2140,7 +2140,7 @@
             <w:noProof/>
             <w:webHidden/>
           </w:rPr>
-          <w:instrText xml:space="preserve"> PAGEREF _Toc193283835 \h </w:instrText>
+          <w:instrText xml:space="preserve"> PAGEREF _Toc193284194 \h </w:instrText>
         </w:r>
         <w:r>
           <w:rPr>
@@ -2160,7 +2160,7 @@
             <w:noProof/>
             <w:webHidden/>
           </w:rPr>
-          <w:t>22</w:t>
+          <w:t>23</w:t>
         </w:r>
         <w:r>
           <w:rPr>
@@ -2187,14 +2187,30 @@
           <w14:ligatures w14:val="standardContextual"/>
         </w:rPr>
       </w:pPr>
-      <w:hyperlink w:anchor="_Toc193283836" w:history="1">
+      <w:hyperlink w:anchor="_Toc193284195" w:history="1">
         <w:r>
           <w:rPr>
             <w:rStyle w:val="Hiperligao"/>
             <w:noProof/>
             <w:spacing w:val="-2"/>
           </w:rPr>
-          <w:t>Criação de Estrutura</w:t>
+          <w:t>Criação de Estru</w:t>
+        </w:r>
+        <w:r>
+          <w:rPr>
+            <w:rStyle w:val="Hiperligao"/>
+            <w:noProof/>
+            <w:spacing w:val="-2"/>
+          </w:rPr>
+          <w:t>t</w:t>
+        </w:r>
+        <w:r>
+          <w:rPr>
+            <w:rStyle w:val="Hiperligao"/>
+            <w:noProof/>
+            <w:spacing w:val="-2"/>
+          </w:rPr>
+          <w:t>ura</w:t>
         </w:r>
         <w:r>
           <w:rPr>
@@ -2215,7 +2231,7 @@
             <w:noProof/>
             <w:webHidden/>
           </w:rPr>
-          <w:instrText xml:space="preserve"> PAGEREF _Toc193283836 \h </w:instrText>
+          <w:instrText xml:space="preserve"> PAGEREF _Toc193284195 \h </w:instrText>
         </w:r>
         <w:r>
           <w:rPr>
@@ -2235,7 +2251,7 @@
             <w:noProof/>
             <w:webHidden/>
           </w:rPr>
-          <w:t>25</w:t>
+          <w:t>26</w:t>
         </w:r>
         <w:r>
           <w:rPr>
@@ -2262,7 +2278,7 @@
           <w14:ligatures w14:val="standardContextual"/>
         </w:rPr>
       </w:pPr>
-      <w:hyperlink w:anchor="_Toc193283837" w:history="1">
+      <w:hyperlink w:anchor="_Toc193284196" w:history="1">
         <w:r>
           <w:rPr>
             <w:rStyle w:val="Hiperligao"/>
@@ -2290,7 +2306,7 @@
             <w:noProof/>
             <w:webHidden/>
           </w:rPr>
-          <w:instrText xml:space="preserve"> PAGEREF _Toc193283837 \h </w:instrText>
+          <w:instrText xml:space="preserve"> PAGEREF _Toc193284196 \h </w:instrText>
         </w:r>
         <w:r>
           <w:rPr>
@@ -2310,7 +2326,7 @@
             <w:noProof/>
             <w:webHidden/>
           </w:rPr>
-          <w:t>28</w:t>
+          <w:t>29</w:t>
         </w:r>
         <w:r>
           <w:rPr>
@@ -2345,7 +2361,7 @@
           <w:spacing w:val="-2"/>
         </w:rPr>
       </w:pPr>
-      <w:bookmarkStart w:id="0" w:name="_Toc193283825"/>
+      <w:bookmarkStart w:id="0" w:name="_Toc193284184"/>
       <w:r>
         <w:rPr>
           <w:color w:val="2E5395"/>
@@ -2730,7 +2746,7 @@
           <w:szCs w:val="28"/>
         </w:rPr>
       </w:pPr>
-      <w:bookmarkStart w:id="1" w:name="_Toc193283826"/>
+      <w:bookmarkStart w:id="1" w:name="_Toc193284185"/>
       <w:r>
         <w:rPr>
           <w:rFonts w:asciiTheme="minorHAnsi" w:hAnsiTheme="minorHAnsi" w:cstheme="minorHAnsi"/>
@@ -2766,8 +2782,13 @@
             <w:r>
               <w:br w:type="page"/>
             </w:r>
+            <w:proofErr w:type="spellStart"/>
             <w:r>
-              <w:t>Tab. Base de Dados</w:t>
+              <w:t>Tab</w:t>
+            </w:r>
+            <w:proofErr w:type="spellEnd"/>
+            <w:r>
+              <w:t>. Base de Dados</w:t>
             </w:r>
           </w:p>
         </w:tc>
@@ -3113,7 +3134,7 @@
           <w:spacing w:val="-2"/>
         </w:rPr>
       </w:pPr>
-      <w:bookmarkStart w:id="2" w:name="_Toc193283827"/>
+      <w:bookmarkStart w:id="2" w:name="_Toc193284186"/>
       <w:r>
         <w:rPr>
           <w:color w:val="2E5395"/>
@@ -3359,6 +3380,7 @@
         </w:rPr>
         <w:t>C (</w:t>
       </w:r>
+      <w:proofErr w:type="spellStart"/>
       <w:r>
         <w:rPr>
           <w:i/>
@@ -3367,6 +3389,7 @@
         </w:rPr>
         <w:t>Customizing</w:t>
       </w:r>
+      <w:proofErr w:type="spellEnd"/>
       <w:r>
         <w:rPr>
           <w:u w:val="single"/>
@@ -4251,7 +4274,7 @@
           <w:szCs w:val="28"/>
         </w:rPr>
       </w:pPr>
-      <w:bookmarkStart w:id="7" w:name="_Toc193283828"/>
+      <w:bookmarkStart w:id="7" w:name="_Toc193284187"/>
       <w:r>
         <w:rPr>
           <w:rFonts w:asciiTheme="minorHAnsi" w:hAnsiTheme="minorHAnsi" w:cstheme="minorHAnsi"/>
@@ -4502,6 +4525,7 @@
         </w:rPr>
         <w:t>C (</w:t>
       </w:r>
+      <w:proofErr w:type="spellStart"/>
       <w:r>
         <w:rPr>
           <w:i/>
@@ -4510,6 +4534,7 @@
         </w:rPr>
         <w:t>Customizing</w:t>
       </w:r>
+      <w:proofErr w:type="spellEnd"/>
       <w:r>
         <w:rPr>
           <w:u w:val="single"/>
@@ -5222,7 +5247,7 @@
           <w:szCs w:val="28"/>
         </w:rPr>
       </w:pPr>
-      <w:bookmarkStart w:id="10" w:name="_Toc193283829"/>
+      <w:bookmarkStart w:id="10" w:name="_Toc193284188"/>
       <w:r>
         <w:rPr>
           <w:rFonts w:asciiTheme="minorHAnsi" w:hAnsiTheme="minorHAnsi" w:cstheme="minorHAnsi"/>
@@ -5628,7 +5653,7 @@
           <w:szCs w:val="28"/>
         </w:rPr>
       </w:pPr>
-      <w:bookmarkStart w:id="11" w:name="_Toc193283830"/>
+      <w:bookmarkStart w:id="11" w:name="_Toc193284189"/>
       <w:r>
         <w:rPr>
           <w:rFonts w:asciiTheme="minorHAnsi" w:hAnsiTheme="minorHAnsi" w:cstheme="minorHAnsi"/>
@@ -5976,7 +6001,7 @@
           <w:spacing w:val="-2"/>
         </w:rPr>
       </w:pPr>
-      <w:bookmarkStart w:id="13" w:name="_Toc193283831"/>
+      <w:bookmarkStart w:id="13" w:name="_Toc193284190"/>
       <w:r>
         <w:rPr>
           <w:color w:val="2E5395"/>
@@ -6350,7 +6375,7 @@
           <w:spacing w:val="-2"/>
         </w:rPr>
       </w:pPr>
-      <w:bookmarkStart w:id="14" w:name="_Toc193283832"/>
+      <w:bookmarkStart w:id="14" w:name="_Toc193284191"/>
       <w:r>
         <w:rPr>
           <w:color w:val="2E5395"/>
@@ -7213,7 +7238,7 @@
           <w:spacing w:val="-2"/>
         </w:rPr>
       </w:pPr>
-      <w:bookmarkStart w:id="16" w:name="_Toc193283833"/>
+      <w:bookmarkStart w:id="16" w:name="_Toc193284192"/>
       <w:r>
         <w:rPr>
           <w:color w:val="2E5395"/>
@@ -7506,8 +7531,13 @@
         <w:jc w:val="both"/>
       </w:pPr>
       <w:r>
-        <w:t>Na parte Tabelas/Condição join</w:t>
-      </w:r>
+        <w:t xml:space="preserve">Na parte Tabelas/Condição </w:t>
+      </w:r>
+      <w:proofErr w:type="spellStart"/>
+      <w:r>
+        <w:t>join</w:t>
+      </w:r>
+      <w:proofErr w:type="spellEnd"/>
       <w:r>
         <w:t>.</w:t>
       </w:r>
@@ -8501,7 +8531,7 @@
           <w:spacing w:val="-2"/>
         </w:rPr>
       </w:pPr>
-      <w:bookmarkStart w:id="21" w:name="_Toc193283834"/>
+      <w:bookmarkStart w:id="21" w:name="_Toc193284193"/>
       <w:r>
         <w:rPr>
           <w:color w:val="2E5395"/>
@@ -8519,13 +8549,7 @@
         <w:jc w:val="both"/>
       </w:pPr>
       <w:r>
-        <w:t>Passos para criar um</w:t>
-      </w:r>
-      <w:r>
-        <w:t xml:space="preserve"> domínio</w:t>
-      </w:r>
-      <w:r>
-        <w:t>.</w:t>
+        <w:t>Passos para criar um domínio.</w:t>
       </w:r>
     </w:p>
     <w:p>
@@ -8579,19 +8603,19 @@
         <w:jc w:val="both"/>
       </w:pPr>
       <w:r>
-        <w:t xml:space="preserve">Inserir o nome </w:t>
-      </w:r>
-      <w:r>
-        <w:t>do novo domínio</w:t>
-      </w:r>
-      <w:r>
-        <w:t xml:space="preserve">: </w:t>
+        <w:t xml:space="preserve">Inserir o nome do novo domínio: </w:t>
       </w:r>
       <w:r>
         <w:rPr>
           <w:u w:val="single"/>
         </w:rPr>
         <w:t>Z</w:t>
+      </w:r>
+      <w:r>
+        <w:rPr>
+          <w:u w:val="single"/>
+        </w:rPr>
+        <w:t>D</w:t>
       </w:r>
       <w:r>
         <w:rPr>
@@ -8654,6 +8678,43 @@
               <w:spacing w:before="240" w:after="240" w:line="360" w:lineRule="auto"/>
               <w:jc w:val="center"/>
             </w:pPr>
+            <w:r>
+              <w:drawing>
+                <wp:inline distT="0" distB="0" distL="0" distR="0" wp14:anchorId="011557DD" wp14:editId="5A2C9EF7">
+                  <wp:extent cx="3614468" cy="2198663"/>
+                  <wp:effectExtent l="0" t="0" r="5080" b="0"/>
+                  <wp:docPr id="1243402987" name="Imagem 1"/>
+                  <wp:cNvGraphicFramePr>
+                    <a:graphicFrameLocks xmlns:a="http://schemas.openxmlformats.org/drawingml/2006/main" noChangeAspect="1"/>
+                  </wp:cNvGraphicFramePr>
+                  <a:graphic xmlns:a="http://schemas.openxmlformats.org/drawingml/2006/main">
+                    <a:graphicData uri="http://schemas.openxmlformats.org/drawingml/2006/picture">
+                      <pic:pic xmlns:pic="http://schemas.openxmlformats.org/drawingml/2006/picture">
+                        <pic:nvPicPr>
+                          <pic:cNvPr id="1243402987" name=""/>
+                          <pic:cNvPicPr/>
+                        </pic:nvPicPr>
+                        <pic:blipFill>
+                          <a:blip r:embed="rId38"/>
+                          <a:stretch>
+                            <a:fillRect/>
+                          </a:stretch>
+                        </pic:blipFill>
+                        <pic:spPr>
+                          <a:xfrm>
+                            <a:off x="0" y="0"/>
+                            <a:ext cx="3626735" cy="2206125"/>
+                          </a:xfrm>
+                          <a:prstGeom prst="rect">
+                            <a:avLst/>
+                          </a:prstGeom>
+                        </pic:spPr>
+                      </pic:pic>
+                    </a:graphicData>
+                  </a:graphic>
+                </wp:inline>
+              </w:drawing>
+            </w:r>
           </w:p>
         </w:tc>
       </w:tr>
@@ -8661,12 +8722,18 @@
     <w:p/>
     <w:p/>
     <w:p>
+      <w:r>
+        <w:br w:type="page"/>
+      </w:r>
+    </w:p>
+    <w:p>
       <w:pPr>
         <w:spacing w:before="240" w:after="240" w:line="360" w:lineRule="auto"/>
         <w:ind w:left="900"/>
         <w:jc w:val="both"/>
       </w:pPr>
       <w:r>
+        <w:lastRenderedPageBreak/>
         <w:t>Normas d</w:t>
       </w:r>
       <w:r>
@@ -8702,7 +8769,134 @@
         <w:t>o domínio</w:t>
       </w:r>
     </w:p>
+    <w:p>
+      <w:pPr>
+        <w:pStyle w:val="PargrafodaLista"/>
+        <w:numPr>
+          <w:ilvl w:val="0"/>
+          <w:numId w:val="18"/>
+        </w:numPr>
+        <w:spacing w:before="240" w:after="240" w:line="360" w:lineRule="auto"/>
+        <w:jc w:val="both"/>
+      </w:pPr>
+      <w:r>
+        <w:t xml:space="preserve">Inserir uma categoria de Dados </w:t>
+      </w:r>
+      <w:r>
+        <w:rPr>
+          <w:i/>
+          <w:iCs/>
+          <w:sz w:val="18"/>
+          <w:szCs w:val="18"/>
+        </w:rPr>
+        <w:t>(Clicar F4 para obter ajuda dos dados a inserir)</w:t>
+      </w:r>
+    </w:p>
+    <w:p>
+      <w:pPr>
+        <w:pStyle w:val="PargrafodaLista"/>
+        <w:numPr>
+          <w:ilvl w:val="0"/>
+          <w:numId w:val="18"/>
+        </w:numPr>
+        <w:spacing w:before="240" w:after="240" w:line="360" w:lineRule="auto"/>
+        <w:jc w:val="both"/>
+      </w:pPr>
+      <w:r>
+        <w:t>Inserir o número de Posições</w:t>
+      </w:r>
+    </w:p>
+    <w:p>
+      <w:pPr>
+        <w:pStyle w:val="PargrafodaLista"/>
+        <w:numPr>
+          <w:ilvl w:val="0"/>
+          <w:numId w:val="18"/>
+        </w:numPr>
+        <w:spacing w:before="240" w:after="240" w:line="360" w:lineRule="auto"/>
+        <w:jc w:val="both"/>
+      </w:pPr>
+      <w:r>
+        <w:t>Inserir o número de casas decimais</w:t>
+      </w:r>
+    </w:p>
     <w:p/>
+    <w:tbl>
+      <w:tblPr>
+        <w:tblStyle w:val="TabelacomGrelha"/>
+        <w:tblW w:w="0" w:type="auto"/>
+        <w:tblInd w:w="1008" w:type="dxa"/>
+        <w:tblBorders>
+          <w:bottom w:val="single" w:sz="4" w:space="0" w:color="BFBFBF" w:themeColor="background1" w:themeShade="BF"/>
+          <w:insideH w:val="none" w:sz="0" w:space="0" w:color="auto"/>
+          <w:insideV w:val="none" w:sz="0" w:space="0" w:color="auto"/>
+        </w:tblBorders>
+        <w:tblLook w:val="04A0" w:firstRow="1" w:lastRow="0" w:firstColumn="1" w:lastColumn="0" w:noHBand="0" w:noVBand="1"/>
+      </w:tblPr>
+      <w:tblGrid>
+        <w:gridCol w:w="9450"/>
+      </w:tblGrid>
+      <w:tr>
+        <w:tc>
+          <w:tcPr>
+            <w:tcW w:w="9450" w:type="dxa"/>
+            <w:tcBorders>
+              <w:top w:val="single" w:sz="4" w:space="0" w:color="BFBFBF" w:themeColor="background1" w:themeShade="BF"/>
+              <w:left w:val="single" w:sz="4" w:space="0" w:color="BFBFBF" w:themeColor="background1" w:themeShade="BF"/>
+              <w:right w:val="single" w:sz="4" w:space="0" w:color="BFBFBF" w:themeColor="background1" w:themeShade="BF"/>
+            </w:tcBorders>
+          </w:tcPr>
+          <w:p>
+            <w:pPr>
+              <w:pStyle w:val="PargrafodaLista"/>
+              <w:spacing w:before="240" w:after="240" w:line="360" w:lineRule="auto"/>
+              <w:jc w:val="center"/>
+            </w:pPr>
+            <w:r>
+              <w:rPr>
+                <w:color w:val="2E5395"/>
+                <w:spacing w:val="-2"/>
+              </w:rPr>
+              <w:drawing>
+                <wp:inline distT="0" distB="0" distL="0" distR="0" wp14:anchorId="7F7591C8" wp14:editId="5C66930D">
+                  <wp:extent cx="4829849" cy="3439005"/>
+                  <wp:effectExtent l="0" t="0" r="8890" b="9525"/>
+                  <wp:docPr id="1663083207" name="Imagem 1"/>
+                  <wp:cNvGraphicFramePr>
+                    <a:graphicFrameLocks xmlns:a="http://schemas.openxmlformats.org/drawingml/2006/main" noChangeAspect="1"/>
+                  </wp:cNvGraphicFramePr>
+                  <a:graphic xmlns:a="http://schemas.openxmlformats.org/drawingml/2006/main">
+                    <a:graphicData uri="http://schemas.openxmlformats.org/drawingml/2006/picture">
+                      <pic:pic xmlns:pic="http://schemas.openxmlformats.org/drawingml/2006/picture">
+                        <pic:nvPicPr>
+                          <pic:cNvPr id="1663083207" name=""/>
+                          <pic:cNvPicPr/>
+                        </pic:nvPicPr>
+                        <pic:blipFill>
+                          <a:blip r:embed="rId39"/>
+                          <a:stretch>
+                            <a:fillRect/>
+                          </a:stretch>
+                        </pic:blipFill>
+                        <pic:spPr>
+                          <a:xfrm>
+                            <a:off x="0" y="0"/>
+                            <a:ext cx="4829849" cy="3439005"/>
+                          </a:xfrm>
+                          <a:prstGeom prst="rect">
+                            <a:avLst/>
+                          </a:prstGeom>
+                        </pic:spPr>
+                      </pic:pic>
+                    </a:graphicData>
+                  </a:graphic>
+                </wp:inline>
+              </w:drawing>
+            </w:r>
+          </w:p>
+        </w:tc>
+      </w:tr>
+    </w:tbl>
     <w:p/>
     <w:p>
       <w:pPr>
@@ -8731,7 +8925,7 @@
           <w:spacing w:val="-2"/>
         </w:rPr>
       </w:pPr>
-      <w:bookmarkStart w:id="22" w:name="_Toc193283835"/>
+      <w:bookmarkStart w:id="22" w:name="_Toc193284194"/>
       <w:r>
         <w:rPr>
           <w:color w:val="2E5395"/>
@@ -8926,7 +9120,7 @@
                           <pic:cNvPicPr/>
                         </pic:nvPicPr>
                         <pic:blipFill>
-                          <a:blip r:embed="rId38"/>
+                          <a:blip r:embed="rId40"/>
                           <a:stretch>
                             <a:fillRect/>
                           </a:stretch>
@@ -8983,7 +9177,7 @@
                           <pic:cNvPicPr/>
                         </pic:nvPicPr>
                         <pic:blipFill>
-                          <a:blip r:embed="rId39"/>
+                          <a:blip r:embed="rId41"/>
                           <a:stretch>
                             <a:fillRect/>
                           </a:stretch>
@@ -9159,7 +9353,7 @@
                           <pic:cNvPicPr/>
                         </pic:nvPicPr>
                         <pic:blipFill>
-                          <a:blip r:embed="rId40"/>
+                          <a:blip r:embed="rId42"/>
                           <a:stretch>
                             <a:fillRect/>
                           </a:stretch>
@@ -9538,7 +9732,7 @@
           <w:spacing w:val="-2"/>
         </w:rPr>
       </w:pPr>
-      <w:bookmarkStart w:id="24" w:name="_Toc193283836"/>
+      <w:bookmarkStart w:id="24" w:name="_Toc193284195"/>
       <w:r>
         <w:rPr>
           <w:color w:val="2E5395"/>
@@ -9728,7 +9922,7 @@
                           <pic:cNvPicPr/>
                         </pic:nvPicPr>
                         <pic:blipFill>
-                          <a:blip r:embed="rId41"/>
+                          <a:blip r:embed="rId43"/>
                           <a:stretch>
                             <a:fillRect/>
                           </a:stretch>
@@ -9785,7 +9979,7 @@
                           <pic:cNvPicPr/>
                         </pic:nvPicPr>
                         <pic:blipFill>
-                          <a:blip r:embed="rId42"/>
+                          <a:blip r:embed="rId44"/>
                           <a:stretch>
                             <a:fillRect/>
                           </a:stretch>
@@ -9894,7 +10088,7 @@
                           <pic:cNvPicPr/>
                         </pic:nvPicPr>
                         <pic:blipFill>
-                          <a:blip r:embed="rId43"/>
+                          <a:blip r:embed="rId45"/>
                           <a:stretch>
                             <a:fillRect/>
                           </a:stretch>
@@ -10098,7 +10292,7 @@
                           <pic:cNvPicPr/>
                         </pic:nvPicPr>
                         <pic:blipFill>
-                          <a:blip r:embed="rId44"/>
+                          <a:blip r:embed="rId46"/>
                           <a:stretch>
                             <a:fillRect/>
                           </a:stretch>
@@ -10552,7 +10746,7 @@
                           <pic:cNvPicPr/>
                         </pic:nvPicPr>
                         <pic:blipFill>
-                          <a:blip r:embed="rId45"/>
+                          <a:blip r:embed="rId47"/>
                           <a:stretch>
                             <a:fillRect/>
                           </a:stretch>
@@ -10609,7 +10803,7 @@
                           <pic:cNvPicPr/>
                         </pic:nvPicPr>
                         <pic:blipFill>
-                          <a:blip r:embed="rId46"/>
+                          <a:blip r:embed="rId48"/>
                           <a:stretch>
                             <a:fillRect/>
                           </a:stretch>
@@ -10785,7 +10979,7 @@
           <w:spacing w:val="-2"/>
         </w:rPr>
       </w:pPr>
-      <w:bookmarkStart w:id="27" w:name="_Toc193283837"/>
+      <w:bookmarkStart w:id="27" w:name="_Toc193284196"/>
       <w:r>
         <w:rPr>
           <w:color w:val="2E5395"/>
@@ -10999,7 +11193,7 @@
                           <pic:cNvPicPr/>
                         </pic:nvPicPr>
                         <pic:blipFill>
-                          <a:blip r:embed="rId47"/>
+                          <a:blip r:embed="rId49"/>
                           <a:stretch>
                             <a:fillRect/>
                           </a:stretch>
@@ -11056,7 +11250,7 @@
                           <pic:cNvPicPr/>
                         </pic:nvPicPr>
                         <pic:blipFill>
-                          <a:blip r:embed="rId48"/>
+                          <a:blip r:embed="rId50"/>
                           <a:stretch>
                             <a:fillRect/>
                           </a:stretch>
@@ -11224,7 +11418,7 @@
                           <pic:cNvPicPr/>
                         </pic:nvPicPr>
                         <pic:blipFill>
-                          <a:blip r:embed="rId49"/>
+                          <a:blip r:embed="rId51"/>
                           <a:stretch>
                             <a:fillRect/>
                           </a:stretch>

</xml_diff>

<commit_message>
feat: data element creation images
</commit_message>
<xml_diff>
--- a/sapabap.docx
+++ b/sapabap.docx
@@ -1354,7 +1354,7 @@
       <w:r>
         <w:fldChar w:fldCharType="separate"/>
       </w:r>
-      <w:hyperlink w:anchor="_Toc193284454" w:history="1">
+      <w:hyperlink w:anchor="_Toc193285025" w:history="1">
         <w:r>
           <w:rPr>
             <w:rStyle w:val="Hiperligao"/>
@@ -1382,7 +1382,7 @@
             <w:noProof/>
             <w:webHidden/>
           </w:rPr>
-          <w:instrText xml:space="preserve"> PAGEREF _Toc193284454 \h </w:instrText>
+          <w:instrText xml:space="preserve"> PAGEREF _Toc193285025 \h </w:instrText>
         </w:r>
         <w:r>
           <w:rPr>
@@ -1431,7 +1431,7 @@
           <w14:ligatures w14:val="standardContextual"/>
         </w:rPr>
       </w:pPr>
-      <w:hyperlink w:anchor="_Toc193284455" w:history="1">
+      <w:hyperlink w:anchor="_Toc193285026" w:history="1">
         <w:r>
           <w:rPr>
             <w:rStyle w:val="Hiperligao"/>
@@ -1459,7 +1459,7 @@
             <w:noProof/>
             <w:webHidden/>
           </w:rPr>
-          <w:instrText xml:space="preserve"> PAGEREF _Toc193284455 \h </w:instrText>
+          <w:instrText xml:space="preserve"> PAGEREF _Toc193285026 \h </w:instrText>
         </w:r>
         <w:r>
           <w:rPr>
@@ -1506,7 +1506,7 @@
           <w14:ligatures w14:val="standardContextual"/>
         </w:rPr>
       </w:pPr>
-      <w:hyperlink w:anchor="_Toc193284456" w:history="1">
+      <w:hyperlink w:anchor="_Toc193285027" w:history="1">
         <w:r>
           <w:rPr>
             <w:rStyle w:val="Hiperligao"/>
@@ -1534,7 +1534,7 @@
             <w:noProof/>
             <w:webHidden/>
           </w:rPr>
-          <w:instrText xml:space="preserve"> PAGEREF _Toc193284456 \h </w:instrText>
+          <w:instrText xml:space="preserve"> PAGEREF _Toc193285027 \h </w:instrText>
         </w:r>
         <w:r>
           <w:rPr>
@@ -1583,7 +1583,7 @@
           <w14:ligatures w14:val="standardContextual"/>
         </w:rPr>
       </w:pPr>
-      <w:hyperlink w:anchor="_Toc193284457" w:history="1">
+      <w:hyperlink w:anchor="_Toc193285028" w:history="1">
         <w:r>
           <w:rPr>
             <w:rStyle w:val="Hiperligao"/>
@@ -1611,7 +1611,7 @@
             <w:noProof/>
             <w:webHidden/>
           </w:rPr>
-          <w:instrText xml:space="preserve"> PAGEREF _Toc193284457 \h </w:instrText>
+          <w:instrText xml:space="preserve"> PAGEREF _Toc193285028 \h </w:instrText>
         </w:r>
         <w:r>
           <w:rPr>
@@ -1660,7 +1660,7 @@
           <w14:ligatures w14:val="standardContextual"/>
         </w:rPr>
       </w:pPr>
-      <w:hyperlink w:anchor="_Toc193284458" w:history="1">
+      <w:hyperlink w:anchor="_Toc193285029" w:history="1">
         <w:r>
           <w:rPr>
             <w:rStyle w:val="Hiperligao"/>
@@ -1688,7 +1688,7 @@
             <w:noProof/>
             <w:webHidden/>
           </w:rPr>
-          <w:instrText xml:space="preserve"> PAGEREF _Toc193284458 \h </w:instrText>
+          <w:instrText xml:space="preserve"> PAGEREF _Toc193285029 \h </w:instrText>
         </w:r>
         <w:r>
           <w:rPr>
@@ -1737,7 +1737,7 @@
           <w14:ligatures w14:val="standardContextual"/>
         </w:rPr>
       </w:pPr>
-      <w:hyperlink w:anchor="_Toc193284459" w:history="1">
+      <w:hyperlink w:anchor="_Toc193285030" w:history="1">
         <w:r>
           <w:rPr>
             <w:rStyle w:val="Hiperligao"/>
@@ -1765,7 +1765,7 @@
             <w:noProof/>
             <w:webHidden/>
           </w:rPr>
-          <w:instrText xml:space="preserve"> PAGEREF _Toc193284459 \h </w:instrText>
+          <w:instrText xml:space="preserve"> PAGEREF _Toc193285030 \h </w:instrText>
         </w:r>
         <w:r>
           <w:rPr>
@@ -1812,7 +1812,7 @@
           <w14:ligatures w14:val="standardContextual"/>
         </w:rPr>
       </w:pPr>
-      <w:hyperlink w:anchor="_Toc193284460" w:history="1">
+      <w:hyperlink w:anchor="_Toc193285031" w:history="1">
         <w:r>
           <w:rPr>
             <w:rStyle w:val="Hiperligao"/>
@@ -1840,7 +1840,7 @@
             <w:noProof/>
             <w:webHidden/>
           </w:rPr>
-          <w:instrText xml:space="preserve"> PAGEREF _Toc193284460 \h </w:instrText>
+          <w:instrText xml:space="preserve"> PAGEREF _Toc193285031 \h </w:instrText>
         </w:r>
         <w:r>
           <w:rPr>
@@ -1887,7 +1887,7 @@
           <w14:ligatures w14:val="standardContextual"/>
         </w:rPr>
       </w:pPr>
-      <w:hyperlink w:anchor="_Toc193284461" w:history="1">
+      <w:hyperlink w:anchor="_Toc193285032" w:history="1">
         <w:r>
           <w:rPr>
             <w:rStyle w:val="Hiperligao"/>
@@ -1915,7 +1915,7 @@
             <w:noProof/>
             <w:webHidden/>
           </w:rPr>
-          <w:instrText xml:space="preserve"> PAGEREF _Toc193284461 \h </w:instrText>
+          <w:instrText xml:space="preserve"> PAGEREF _Toc193285032 \h </w:instrText>
         </w:r>
         <w:r>
           <w:rPr>
@@ -1935,7 +1935,7 @@
             <w:noProof/>
             <w:webHidden/>
           </w:rPr>
-          <w:t>14</w:t>
+          <w:t>15</w:t>
         </w:r>
         <w:r>
           <w:rPr>
@@ -1962,7 +1962,7 @@
           <w14:ligatures w14:val="standardContextual"/>
         </w:rPr>
       </w:pPr>
-      <w:hyperlink w:anchor="_Toc193284462" w:history="1">
+      <w:hyperlink w:anchor="_Toc193285033" w:history="1">
         <w:r>
           <w:rPr>
             <w:rStyle w:val="Hiperligao"/>
@@ -1990,7 +1990,7 @@
             <w:noProof/>
             <w:webHidden/>
           </w:rPr>
-          <w:instrText xml:space="preserve"> PAGEREF _Toc193284462 \h </w:instrText>
+          <w:instrText xml:space="preserve"> PAGEREF _Toc193285033 \h </w:instrText>
         </w:r>
         <w:r>
           <w:rPr>
@@ -2010,7 +2010,7 @@
             <w:noProof/>
             <w:webHidden/>
           </w:rPr>
-          <w:t>17</w:t>
+          <w:t>18</w:t>
         </w:r>
         <w:r>
           <w:rPr>
@@ -2037,7 +2037,7 @@
           <w14:ligatures w14:val="standardContextual"/>
         </w:rPr>
       </w:pPr>
-      <w:hyperlink w:anchor="_Toc193284463" w:history="1">
+      <w:hyperlink w:anchor="_Toc193285034" w:history="1">
         <w:r>
           <w:rPr>
             <w:rStyle w:val="Hiperligao"/>
@@ -2065,7 +2065,7 @@
             <w:noProof/>
             <w:webHidden/>
           </w:rPr>
-          <w:instrText xml:space="preserve"> PAGEREF _Toc193284463 \h </w:instrText>
+          <w:instrText xml:space="preserve"> PAGEREF _Toc193285034 \h </w:instrText>
         </w:r>
         <w:r>
           <w:rPr>
@@ -2085,7 +2085,7 @@
             <w:noProof/>
             <w:webHidden/>
           </w:rPr>
-          <w:t>21</w:t>
+          <w:t>22</w:t>
         </w:r>
         <w:r>
           <w:rPr>
@@ -2112,7 +2112,7 @@
           <w14:ligatures w14:val="standardContextual"/>
         </w:rPr>
       </w:pPr>
-      <w:hyperlink w:anchor="_Toc193284464" w:history="1">
+      <w:hyperlink w:anchor="_Toc193285035" w:history="1">
         <w:r>
           <w:rPr>
             <w:rStyle w:val="Hiperligao"/>
@@ -2140,7 +2140,7 @@
             <w:noProof/>
             <w:webHidden/>
           </w:rPr>
-          <w:instrText xml:space="preserve"> PAGEREF _Toc193284464 \h </w:instrText>
+          <w:instrText xml:space="preserve"> PAGEREF _Toc193285035 \h </w:instrText>
         </w:r>
         <w:r>
           <w:rPr>
@@ -2160,7 +2160,7 @@
             <w:noProof/>
             <w:webHidden/>
           </w:rPr>
-          <w:t>24</w:t>
+          <w:t>25</w:t>
         </w:r>
         <w:r>
           <w:rPr>
@@ -2187,7 +2187,7 @@
           <w14:ligatures w14:val="standardContextual"/>
         </w:rPr>
       </w:pPr>
-      <w:hyperlink w:anchor="_Toc193284465" w:history="1">
+      <w:hyperlink w:anchor="_Toc193285036" w:history="1">
         <w:r>
           <w:rPr>
             <w:rStyle w:val="Hiperligao"/>
@@ -2215,7 +2215,7 @@
             <w:noProof/>
             <w:webHidden/>
           </w:rPr>
-          <w:instrText xml:space="preserve"> PAGEREF _Toc193284465 \h </w:instrText>
+          <w:instrText xml:space="preserve"> PAGEREF _Toc193285036 \h </w:instrText>
         </w:r>
         <w:r>
           <w:rPr>
@@ -2235,7 +2235,7 @@
             <w:noProof/>
             <w:webHidden/>
           </w:rPr>
-          <w:t>27</w:t>
+          <w:t>28</w:t>
         </w:r>
         <w:r>
           <w:rPr>
@@ -2262,7 +2262,7 @@
           <w14:ligatures w14:val="standardContextual"/>
         </w:rPr>
       </w:pPr>
-      <w:hyperlink w:anchor="_Toc193284466" w:history="1">
+      <w:hyperlink w:anchor="_Toc193285037" w:history="1">
         <w:r>
           <w:rPr>
             <w:rStyle w:val="Hiperligao"/>
@@ -2290,7 +2290,7 @@
             <w:noProof/>
             <w:webHidden/>
           </w:rPr>
-          <w:instrText xml:space="preserve"> PAGEREF _Toc193284466 \h </w:instrText>
+          <w:instrText xml:space="preserve"> PAGEREF _Toc193285037 \h </w:instrText>
         </w:r>
         <w:r>
           <w:rPr>
@@ -2310,7 +2310,7 @@
             <w:noProof/>
             <w:webHidden/>
           </w:rPr>
-          <w:t>30</w:t>
+          <w:t>31</w:t>
         </w:r>
         <w:r>
           <w:rPr>
@@ -2345,7 +2345,7 @@
           <w:spacing w:val="-2"/>
         </w:rPr>
       </w:pPr>
-      <w:bookmarkStart w:id="0" w:name="_Toc193284454"/>
+      <w:bookmarkStart w:id="0" w:name="_Toc193285025"/>
       <w:r>
         <w:rPr>
           <w:color w:val="2E5395"/>
@@ -2730,7 +2730,7 @@
           <w:szCs w:val="28"/>
         </w:rPr>
       </w:pPr>
-      <w:bookmarkStart w:id="1" w:name="_Toc193284455"/>
+      <w:bookmarkStart w:id="1" w:name="_Toc193285026"/>
       <w:r>
         <w:rPr>
           <w:rFonts w:asciiTheme="minorHAnsi" w:hAnsiTheme="minorHAnsi" w:cstheme="minorHAnsi"/>
@@ -3118,7 +3118,7 @@
           <w:spacing w:val="-2"/>
         </w:rPr>
       </w:pPr>
-      <w:bookmarkStart w:id="2" w:name="_Toc193284456"/>
+      <w:bookmarkStart w:id="2" w:name="_Toc193285027"/>
       <w:r>
         <w:rPr>
           <w:color w:val="2E5395"/>
@@ -4258,7 +4258,7 @@
           <w:szCs w:val="28"/>
         </w:rPr>
       </w:pPr>
-      <w:bookmarkStart w:id="7" w:name="_Toc193284457"/>
+      <w:bookmarkStart w:id="7" w:name="_Toc193285028"/>
       <w:r>
         <w:rPr>
           <w:rFonts w:asciiTheme="minorHAnsi" w:hAnsiTheme="minorHAnsi" w:cstheme="minorHAnsi"/>
@@ -5231,7 +5231,7 @@
           <w:szCs w:val="28"/>
         </w:rPr>
       </w:pPr>
-      <w:bookmarkStart w:id="10" w:name="_Toc193284458"/>
+      <w:bookmarkStart w:id="10" w:name="_Toc193285029"/>
       <w:r>
         <w:rPr>
           <w:rFonts w:asciiTheme="minorHAnsi" w:hAnsiTheme="minorHAnsi" w:cstheme="minorHAnsi"/>
@@ -5637,7 +5637,7 @@
           <w:szCs w:val="28"/>
         </w:rPr>
       </w:pPr>
-      <w:bookmarkStart w:id="11" w:name="_Toc193284459"/>
+      <w:bookmarkStart w:id="11" w:name="_Toc193285030"/>
       <w:r>
         <w:rPr>
           <w:rFonts w:asciiTheme="minorHAnsi" w:hAnsiTheme="minorHAnsi" w:cstheme="minorHAnsi"/>
@@ -5985,7 +5985,7 @@
           <w:spacing w:val="-2"/>
         </w:rPr>
       </w:pPr>
-      <w:bookmarkStart w:id="13" w:name="_Toc193284460"/>
+      <w:bookmarkStart w:id="13" w:name="_Toc193285031"/>
       <w:r>
         <w:rPr>
           <w:color w:val="2E5395"/>
@@ -6154,7 +6154,7 @@
         <w:tblLook w:val="04A0" w:firstRow="1" w:lastRow="0" w:firstColumn="1" w:lastColumn="0" w:noHBand="0" w:noVBand="1"/>
       </w:tblPr>
       <w:tblGrid>
-        <w:gridCol w:w="4656"/>
+        <w:gridCol w:w="4699"/>
         <w:gridCol w:w="5087"/>
       </w:tblGrid>
       <w:tr>
@@ -6184,6 +6184,43 @@
             <w:r>
               <w:br w:type="page"/>
             </w:r>
+            <w:r>
+              <w:drawing>
+                <wp:inline distT="0" distB="0" distL="0" distR="0" wp14:anchorId="647CE811" wp14:editId="7D44BF48">
+                  <wp:extent cx="2846717" cy="1897811"/>
+                  <wp:effectExtent l="0" t="0" r="0" b="7620"/>
+                  <wp:docPr id="1992900124" name="Imagem 1"/>
+                  <wp:cNvGraphicFramePr>
+                    <a:graphicFrameLocks xmlns:a="http://schemas.openxmlformats.org/drawingml/2006/main" noChangeAspect="1"/>
+                  </wp:cNvGraphicFramePr>
+                  <a:graphic xmlns:a="http://schemas.openxmlformats.org/drawingml/2006/main">
+                    <a:graphicData uri="http://schemas.openxmlformats.org/drawingml/2006/picture">
+                      <pic:pic xmlns:pic="http://schemas.openxmlformats.org/drawingml/2006/picture">
+                        <pic:nvPicPr>
+                          <pic:cNvPr id="1992900124" name=""/>
+                          <pic:cNvPicPr/>
+                        </pic:nvPicPr>
+                        <pic:blipFill>
+                          <a:blip r:embed="rId26"/>
+                          <a:stretch>
+                            <a:fillRect/>
+                          </a:stretch>
+                        </pic:blipFill>
+                        <pic:spPr>
+                          <a:xfrm>
+                            <a:off x="0" y="0"/>
+                            <a:ext cx="2860718" cy="1907145"/>
+                          </a:xfrm>
+                          <a:prstGeom prst="rect">
+                            <a:avLst/>
+                          </a:prstGeom>
+                        </pic:spPr>
+                      </pic:pic>
+                    </a:graphicData>
+                  </a:graphic>
+                </wp:inline>
+              </w:drawing>
+            </w:r>
           </w:p>
         </w:tc>
         <w:tc>
@@ -6201,6 +6238,43 @@
               <w:spacing w:before="240" w:after="240" w:line="360" w:lineRule="auto"/>
               <w:jc w:val="center"/>
             </w:pPr>
+            <w:r>
+              <w:drawing>
+                <wp:inline distT="0" distB="0" distL="0" distR="0" wp14:anchorId="12C87B27" wp14:editId="30294057">
+                  <wp:extent cx="2476846" cy="1333686"/>
+                  <wp:effectExtent l="0" t="0" r="0" b="0"/>
+                  <wp:docPr id="2145093679" name="Imagem 1"/>
+                  <wp:cNvGraphicFramePr>
+                    <a:graphicFrameLocks xmlns:a="http://schemas.openxmlformats.org/drawingml/2006/main" noChangeAspect="1"/>
+                  </wp:cNvGraphicFramePr>
+                  <a:graphic xmlns:a="http://schemas.openxmlformats.org/drawingml/2006/main">
+                    <a:graphicData uri="http://schemas.openxmlformats.org/drawingml/2006/picture">
+                      <pic:pic xmlns:pic="http://schemas.openxmlformats.org/drawingml/2006/picture">
+                        <pic:nvPicPr>
+                          <pic:cNvPr id="2145093679" name=""/>
+                          <pic:cNvPicPr/>
+                        </pic:nvPicPr>
+                        <pic:blipFill>
+                          <a:blip r:embed="rId27"/>
+                          <a:stretch>
+                            <a:fillRect/>
+                          </a:stretch>
+                        </pic:blipFill>
+                        <pic:spPr>
+                          <a:xfrm>
+                            <a:off x="0" y="0"/>
+                            <a:ext cx="2476846" cy="1333686"/>
+                          </a:xfrm>
+                          <a:prstGeom prst="rect">
+                            <a:avLst/>
+                          </a:prstGeom>
+                        </pic:spPr>
+                      </pic:pic>
+                    </a:graphicData>
+                  </a:graphic>
+                </wp:inline>
+              </w:drawing>
+            </w:r>
           </w:p>
         </w:tc>
       </w:tr>
@@ -6217,12 +6291,18 @@
       </w:pPr>
     </w:p>
     <w:p>
+      <w:r>
+        <w:br w:type="page"/>
+      </w:r>
+    </w:p>
+    <w:p>
       <w:pPr>
         <w:spacing w:before="240" w:after="240" w:line="360" w:lineRule="auto"/>
         <w:ind w:left="900"/>
         <w:jc w:val="both"/>
       </w:pPr>
       <w:r>
+        <w:lastRenderedPageBreak/>
         <w:t xml:space="preserve">Normas do tipo de </w:t>
       </w:r>
       <w:r>
@@ -6272,7 +6352,16 @@
         <w:jc w:val="both"/>
       </w:pPr>
       <w:r>
-        <w:t>..</w:t>
+        <w:t xml:space="preserve">Inserir um Domínio </w:t>
+      </w:r>
+      <w:r>
+        <w:rPr>
+          <w:i/>
+          <w:iCs/>
+          <w:sz w:val="18"/>
+          <w:szCs w:val="18"/>
+        </w:rPr>
+        <w:t>(Clicar F4 para obter ajuda em inserir um domínio)</w:t>
       </w:r>
     </w:p>
     <w:p>
@@ -6317,6 +6406,43 @@
               <w:spacing w:before="240" w:after="240" w:line="360" w:lineRule="auto"/>
               <w:jc w:val="center"/>
             </w:pPr>
+            <w:r>
+              <w:drawing>
+                <wp:inline distT="0" distB="0" distL="0" distR="0" wp14:anchorId="57D2D74B" wp14:editId="0A26570C">
+                  <wp:extent cx="4828293" cy="3008822"/>
+                  <wp:effectExtent l="0" t="0" r="0" b="1270"/>
+                  <wp:docPr id="826593842" name="Imagem 1"/>
+                  <wp:cNvGraphicFramePr>
+                    <a:graphicFrameLocks xmlns:a="http://schemas.openxmlformats.org/drawingml/2006/main" noChangeAspect="1"/>
+                  </wp:cNvGraphicFramePr>
+                  <a:graphic xmlns:a="http://schemas.openxmlformats.org/drawingml/2006/main">
+                    <a:graphicData uri="http://schemas.openxmlformats.org/drawingml/2006/picture">
+                      <pic:pic xmlns:pic="http://schemas.openxmlformats.org/drawingml/2006/picture">
+                        <pic:nvPicPr>
+                          <pic:cNvPr id="826593842" name=""/>
+                          <pic:cNvPicPr/>
+                        </pic:nvPicPr>
+                        <pic:blipFill>
+                          <a:blip r:embed="rId28"/>
+                          <a:stretch>
+                            <a:fillRect/>
+                          </a:stretch>
+                        </pic:blipFill>
+                        <pic:spPr>
+                          <a:xfrm>
+                            <a:off x="0" y="0"/>
+                            <a:ext cx="4835315" cy="3013198"/>
+                          </a:xfrm>
+                          <a:prstGeom prst="rect">
+                            <a:avLst/>
+                          </a:prstGeom>
+                        </pic:spPr>
+                      </pic:pic>
+                    </a:graphicData>
+                  </a:graphic>
+                </wp:inline>
+              </w:drawing>
+            </w:r>
           </w:p>
         </w:tc>
       </w:tr>
@@ -6334,6 +6460,144 @@
     </w:p>
     <w:p>
       <w:pPr>
+        <w:pStyle w:val="PargrafodaLista"/>
+        <w:numPr>
+          <w:ilvl w:val="0"/>
+          <w:numId w:val="27"/>
+        </w:numPr>
+        <w:spacing w:before="240" w:after="240" w:line="360" w:lineRule="auto"/>
+        <w:jc w:val="both"/>
+      </w:pPr>
+      <w:r>
+        <w:t xml:space="preserve">No separador </w:t>
+      </w:r>
+      <w:proofErr w:type="spellStart"/>
+      <w:r>
+        <w:t>Denomin.campo</w:t>
+      </w:r>
+      <w:proofErr w:type="spellEnd"/>
+    </w:p>
+    <w:p>
+      <w:pPr>
+        <w:pStyle w:val="PargrafodaLista"/>
+        <w:numPr>
+          <w:ilvl w:val="1"/>
+          <w:numId w:val="27"/>
+        </w:numPr>
+        <w:spacing w:before="240" w:after="240" w:line="360" w:lineRule="auto"/>
+        <w:jc w:val="both"/>
+      </w:pPr>
+      <w:r>
+        <w:t xml:space="preserve">Adicionar Comprimento </w:t>
+      </w:r>
+      <w:r>
+        <w:rPr>
+          <w:i/>
+          <w:iCs/>
+          <w:sz w:val="18"/>
+          <w:szCs w:val="18"/>
+        </w:rPr>
+        <w:t>(Incrementar 10 em 10)</w:t>
+      </w:r>
+    </w:p>
+    <w:p>
+      <w:pPr>
+        <w:pStyle w:val="PargrafodaLista"/>
+        <w:numPr>
+          <w:ilvl w:val="1"/>
+          <w:numId w:val="27"/>
+        </w:numPr>
+        <w:spacing w:before="240" w:after="240" w:line="360" w:lineRule="auto"/>
+        <w:jc w:val="both"/>
+      </w:pPr>
+      <w:r>
+        <w:t xml:space="preserve">Adicionar Denominação de Campo </w:t>
+      </w:r>
+      <w:r>
+        <w:rPr>
+          <w:i/>
+          <w:iCs/>
+          <w:sz w:val="18"/>
+          <w:szCs w:val="18"/>
+        </w:rPr>
+        <w:t>(Copiar a descrição breve)</w:t>
+      </w:r>
+    </w:p>
+    <w:tbl>
+      <w:tblPr>
+        <w:tblStyle w:val="TabelacomGrelha"/>
+        <w:tblW w:w="0" w:type="auto"/>
+        <w:tblInd w:w="1008" w:type="dxa"/>
+        <w:tblBorders>
+          <w:bottom w:val="single" w:sz="4" w:space="0" w:color="BFBFBF" w:themeColor="background1" w:themeShade="BF"/>
+          <w:insideH w:val="none" w:sz="0" w:space="0" w:color="auto"/>
+          <w:insideV w:val="none" w:sz="0" w:space="0" w:color="auto"/>
+        </w:tblBorders>
+        <w:tblLook w:val="04A0" w:firstRow="1" w:lastRow="0" w:firstColumn="1" w:lastColumn="0" w:noHBand="0" w:noVBand="1"/>
+      </w:tblPr>
+      <w:tblGrid>
+        <w:gridCol w:w="9450"/>
+      </w:tblGrid>
+      <w:tr>
+        <w:tc>
+          <w:tcPr>
+            <w:tcW w:w="9450" w:type="dxa"/>
+            <w:tcBorders>
+              <w:top w:val="single" w:sz="4" w:space="0" w:color="BFBFBF" w:themeColor="background1" w:themeShade="BF"/>
+              <w:left w:val="single" w:sz="4" w:space="0" w:color="BFBFBF" w:themeColor="background1" w:themeShade="BF"/>
+              <w:right w:val="single" w:sz="4" w:space="0" w:color="BFBFBF" w:themeColor="background1" w:themeShade="BF"/>
+            </w:tcBorders>
+          </w:tcPr>
+          <w:p>
+            <w:pPr>
+              <w:pStyle w:val="PargrafodaLista"/>
+              <w:spacing w:before="240" w:after="240" w:line="360" w:lineRule="auto"/>
+              <w:jc w:val="center"/>
+            </w:pPr>
+            <w:r>
+              <w:drawing>
+                <wp:inline distT="0" distB="0" distL="0" distR="0" wp14:anchorId="72A1014F" wp14:editId="25BC39AC">
+                  <wp:extent cx="4887007" cy="2000529"/>
+                  <wp:effectExtent l="0" t="0" r="8890" b="0"/>
+                  <wp:docPr id="160775293" name="Imagem 1"/>
+                  <wp:cNvGraphicFramePr>
+                    <a:graphicFrameLocks xmlns:a="http://schemas.openxmlformats.org/drawingml/2006/main" noChangeAspect="1"/>
+                  </wp:cNvGraphicFramePr>
+                  <a:graphic xmlns:a="http://schemas.openxmlformats.org/drawingml/2006/main">
+                    <a:graphicData uri="http://schemas.openxmlformats.org/drawingml/2006/picture">
+                      <pic:pic xmlns:pic="http://schemas.openxmlformats.org/drawingml/2006/picture">
+                        <pic:nvPicPr>
+                          <pic:cNvPr id="160775293" name=""/>
+                          <pic:cNvPicPr/>
+                        </pic:nvPicPr>
+                        <pic:blipFill>
+                          <a:blip r:embed="rId29"/>
+                          <a:stretch>
+                            <a:fillRect/>
+                          </a:stretch>
+                        </pic:blipFill>
+                        <pic:spPr>
+                          <a:xfrm>
+                            <a:off x="0" y="0"/>
+                            <a:ext cx="4887007" cy="2000529"/>
+                          </a:xfrm>
+                          <a:prstGeom prst="rect">
+                            <a:avLst/>
+                          </a:prstGeom>
+                        </pic:spPr>
+                      </pic:pic>
+                    </a:graphicData>
+                  </a:graphic>
+                </wp:inline>
+              </w:drawing>
+            </w:r>
+          </w:p>
+        </w:tc>
+      </w:tr>
+    </w:tbl>
+    <w:p/>
+    <w:p>
+      <w:pPr>
         <w:rPr>
           <w:rFonts w:ascii="Calibri Light" w:eastAsia="Calibri Light" w:hAnsi="Calibri Light" w:cs="Calibri Light"/>
           <w:color w:val="2E5395"/>
@@ -6359,7 +6623,7 @@
           <w:spacing w:val="-2"/>
         </w:rPr>
       </w:pPr>
-      <w:bookmarkStart w:id="14" w:name="_Toc193284461"/>
+      <w:bookmarkStart w:id="14" w:name="_Toc193285032"/>
       <w:r>
         <w:rPr>
           <w:color w:val="2E5395"/>
@@ -6576,7 +6840,7 @@
                           <pic:cNvPicPr/>
                         </pic:nvPicPr>
                         <pic:blipFill>
-                          <a:blip r:embed="rId26"/>
+                          <a:blip r:embed="rId30"/>
                           <a:stretch>
                             <a:fillRect/>
                           </a:stretch>
@@ -6633,7 +6897,7 @@
                           <pic:cNvPicPr/>
                         </pic:nvPicPr>
                         <pic:blipFill>
-                          <a:blip r:embed="rId27"/>
+                          <a:blip r:embed="rId31"/>
                           <a:stretch>
                             <a:fillRect/>
                           </a:stretch>
@@ -6801,7 +7065,7 @@
                           <pic:cNvPicPr/>
                         </pic:nvPicPr>
                         <pic:blipFill>
-                          <a:blip r:embed="rId28"/>
+                          <a:blip r:embed="rId32"/>
                           <a:stretch>
                             <a:fillRect/>
                           </a:stretch>
@@ -7160,7 +7424,7 @@
                           <pic:cNvPicPr/>
                         </pic:nvPicPr>
                         <pic:blipFill>
-                          <a:blip r:embed="rId29"/>
+                          <a:blip r:embed="rId33"/>
                           <a:stretch>
                             <a:fillRect/>
                           </a:stretch>
@@ -7222,7 +7486,7 @@
           <w:spacing w:val="-2"/>
         </w:rPr>
       </w:pPr>
-      <w:bookmarkStart w:id="16" w:name="_Toc193284462"/>
+      <w:bookmarkStart w:id="16" w:name="_Toc193285033"/>
       <w:r>
         <w:rPr>
           <w:color w:val="2E5395"/>
@@ -7425,7 +7689,7 @@
                           <pic:cNvPicPr/>
                         </pic:nvPicPr>
                         <pic:blipFill>
-                          <a:blip r:embed="rId30"/>
+                          <a:blip r:embed="rId34"/>
                           <a:stretch>
                             <a:fillRect/>
                           </a:stretch>
@@ -7482,7 +7746,7 @@
                           <pic:cNvPicPr/>
                         </pic:nvPicPr>
                         <pic:blipFill>
-                          <a:blip r:embed="rId31"/>
+                          <a:blip r:embed="rId35"/>
                           <a:stretch>
                             <a:fillRect/>
                           </a:stretch>
@@ -7586,7 +7850,7 @@
                           <pic:cNvPicPr/>
                         </pic:nvPicPr>
                         <pic:blipFill>
-                          <a:blip r:embed="rId32"/>
+                          <a:blip r:embed="rId36"/>
                           <a:stretch>
                             <a:fillRect/>
                           </a:stretch>
@@ -7759,7 +8023,7 @@
                           <pic:cNvPicPr/>
                         </pic:nvPicPr>
                         <pic:blipFill>
-                          <a:blip r:embed="rId33"/>
+                          <a:blip r:embed="rId37"/>
                           <a:stretch>
                             <a:fillRect/>
                           </a:stretch>
@@ -7816,7 +8080,7 @@
                           <pic:cNvPicPr/>
                         </pic:nvPicPr>
                         <pic:blipFill>
-                          <a:blip r:embed="rId34"/>
+                          <a:blip r:embed="rId38"/>
                           <a:stretch>
                             <a:fillRect/>
                           </a:stretch>
@@ -7963,7 +8227,7 @@
                           <pic:cNvPicPr/>
                         </pic:nvPicPr>
                         <pic:blipFill>
-                          <a:blip r:embed="rId35"/>
+                          <a:blip r:embed="rId39"/>
                           <a:stretch>
                             <a:fillRect/>
                           </a:stretch>
@@ -8020,7 +8284,7 @@
                           <pic:cNvPicPr/>
                         </pic:nvPicPr>
                         <pic:blipFill>
-                          <a:blip r:embed="rId36"/>
+                          <a:blip r:embed="rId40"/>
                           <a:stretch>
                             <a:fillRect/>
                           </a:stretch>
@@ -8115,7 +8379,7 @@
                           <pic:cNvPicPr/>
                         </pic:nvPicPr>
                         <pic:blipFill>
-                          <a:blip r:embed="rId37"/>
+                          <a:blip r:embed="rId41"/>
                           <a:stretch>
                             <a:fillRect/>
                           </a:stretch>
@@ -8515,7 +8779,7 @@
           <w:spacing w:val="-2"/>
         </w:rPr>
       </w:pPr>
-      <w:bookmarkStart w:id="21" w:name="_Toc193284463"/>
+      <w:bookmarkStart w:id="21" w:name="_Toc193285034"/>
       <w:r>
         <w:rPr>
           <w:color w:val="2E5395"/>
@@ -8682,7 +8946,7 @@
                           <pic:cNvPicPr/>
                         </pic:nvPicPr>
                         <pic:blipFill>
-                          <a:blip r:embed="rId38"/>
+                          <a:blip r:embed="rId42"/>
                           <a:stretch>
                             <a:fillRect/>
                           </a:stretch>
@@ -8861,7 +9125,7 @@
                           <pic:cNvPicPr/>
                         </pic:nvPicPr>
                         <pic:blipFill>
-                          <a:blip r:embed="rId39"/>
+                          <a:blip r:embed="rId43"/>
                           <a:stretch>
                             <a:fillRect/>
                           </a:stretch>
@@ -8899,13 +9163,7 @@
       </w:pPr>
       <w:r>
         <w:lastRenderedPageBreak/>
-        <w:t>Gravar nov</w:t>
-      </w:r>
-      <w:r>
-        <w:t>o domínio</w:t>
-      </w:r>
-      <w:r>
-        <w:t>.</w:t>
+        <w:t>Gravar novo domínio.</w:t>
       </w:r>
     </w:p>
     <w:p>
@@ -9125,13 +9383,7 @@
         <w:jc w:val="both"/>
       </w:pPr>
       <w:r>
-        <w:t>Ativar a nov</w:t>
-      </w:r>
-      <w:r>
-        <w:t>o domínio</w:t>
-      </w:r>
-      <w:r>
-        <w:t>.</w:t>
+        <w:t>Ativar a novo domínio.</w:t>
       </w:r>
     </w:p>
     <w:p>
@@ -9261,7 +9513,7 @@
           <w:spacing w:val="-2"/>
         </w:rPr>
       </w:pPr>
-      <w:bookmarkStart w:id="22" w:name="_Toc193284464"/>
+      <w:bookmarkStart w:id="22" w:name="_Toc193285035"/>
       <w:r>
         <w:rPr>
           <w:color w:val="2E5395"/>
@@ -9456,7 +9708,7 @@
                           <pic:cNvPicPr/>
                         </pic:nvPicPr>
                         <pic:blipFill>
-                          <a:blip r:embed="rId40"/>
+                          <a:blip r:embed="rId44"/>
                           <a:stretch>
                             <a:fillRect/>
                           </a:stretch>
@@ -9513,7 +9765,7 @@
                           <pic:cNvPicPr/>
                         </pic:nvPicPr>
                         <pic:blipFill>
-                          <a:blip r:embed="rId41"/>
+                          <a:blip r:embed="rId45"/>
                           <a:stretch>
                             <a:fillRect/>
                           </a:stretch>
@@ -9689,7 +9941,7 @@
                           <pic:cNvPicPr/>
                         </pic:nvPicPr>
                         <pic:blipFill>
-                          <a:blip r:embed="rId42"/>
+                          <a:blip r:embed="rId46"/>
                           <a:stretch>
                             <a:fillRect/>
                           </a:stretch>
@@ -10068,7 +10320,7 @@
           <w:spacing w:val="-2"/>
         </w:rPr>
       </w:pPr>
-      <w:bookmarkStart w:id="24" w:name="_Toc193284465"/>
+      <w:bookmarkStart w:id="24" w:name="_Toc193285036"/>
       <w:r>
         <w:rPr>
           <w:color w:val="2E5395"/>
@@ -10258,7 +10510,7 @@
                           <pic:cNvPicPr/>
                         </pic:nvPicPr>
                         <pic:blipFill>
-                          <a:blip r:embed="rId43"/>
+                          <a:blip r:embed="rId47"/>
                           <a:stretch>
                             <a:fillRect/>
                           </a:stretch>
@@ -10315,7 +10567,7 @@
                           <pic:cNvPicPr/>
                         </pic:nvPicPr>
                         <pic:blipFill>
-                          <a:blip r:embed="rId44"/>
+                          <a:blip r:embed="rId48"/>
                           <a:stretch>
                             <a:fillRect/>
                           </a:stretch>
@@ -10424,7 +10676,7 @@
                           <pic:cNvPicPr/>
                         </pic:nvPicPr>
                         <pic:blipFill>
-                          <a:blip r:embed="rId45"/>
+                          <a:blip r:embed="rId49"/>
                           <a:stretch>
                             <a:fillRect/>
                           </a:stretch>
@@ -10628,7 +10880,7 @@
                           <pic:cNvPicPr/>
                         </pic:nvPicPr>
                         <pic:blipFill>
-                          <a:blip r:embed="rId46"/>
+                          <a:blip r:embed="rId50"/>
                           <a:stretch>
                             <a:fillRect/>
                           </a:stretch>
@@ -11082,7 +11334,7 @@
                           <pic:cNvPicPr/>
                         </pic:nvPicPr>
                         <pic:blipFill>
-                          <a:blip r:embed="rId47"/>
+                          <a:blip r:embed="rId51"/>
                           <a:stretch>
                             <a:fillRect/>
                           </a:stretch>
@@ -11139,7 +11391,7 @@
                           <pic:cNvPicPr/>
                         </pic:nvPicPr>
                         <pic:blipFill>
-                          <a:blip r:embed="rId48"/>
+                          <a:blip r:embed="rId52"/>
                           <a:stretch>
                             <a:fillRect/>
                           </a:stretch>
@@ -11315,7 +11567,7 @@
           <w:spacing w:val="-2"/>
         </w:rPr>
       </w:pPr>
-      <w:bookmarkStart w:id="27" w:name="_Toc193284466"/>
+      <w:bookmarkStart w:id="27" w:name="_Toc193285037"/>
       <w:r>
         <w:rPr>
           <w:color w:val="2E5395"/>
@@ -11529,7 +11781,7 @@
                           <pic:cNvPicPr/>
                         </pic:nvPicPr>
                         <pic:blipFill>
-                          <a:blip r:embed="rId49"/>
+                          <a:blip r:embed="rId53"/>
                           <a:stretch>
                             <a:fillRect/>
                           </a:stretch>
@@ -11586,7 +11838,7 @@
                           <pic:cNvPicPr/>
                         </pic:nvPicPr>
                         <pic:blipFill>
-                          <a:blip r:embed="rId50"/>
+                          <a:blip r:embed="rId54"/>
                           <a:stretch>
                             <a:fillRect/>
                           </a:stretch>
@@ -11635,7 +11887,7 @@
         <w:pStyle w:val="PargrafodaLista"/>
         <w:numPr>
           <w:ilvl w:val="0"/>
-          <w:numId w:val="27"/>
+          <w:numId w:val="44"/>
         </w:numPr>
         <w:spacing w:before="240" w:after="240" w:line="360" w:lineRule="auto"/>
         <w:jc w:val="both"/>
@@ -11658,7 +11910,7 @@
         <w:pStyle w:val="PargrafodaLista"/>
         <w:numPr>
           <w:ilvl w:val="0"/>
-          <w:numId w:val="27"/>
+          <w:numId w:val="44"/>
         </w:numPr>
         <w:spacing w:before="240" w:after="240" w:line="360" w:lineRule="auto"/>
         <w:jc w:val="both"/>
@@ -11672,7 +11924,7 @@
         <w:pStyle w:val="PargrafodaLista"/>
         <w:numPr>
           <w:ilvl w:val="1"/>
-          <w:numId w:val="27"/>
+          <w:numId w:val="44"/>
         </w:numPr>
         <w:spacing w:before="240" w:after="240" w:line="360" w:lineRule="auto"/>
         <w:jc w:val="both"/>
@@ -11754,7 +12006,7 @@
                           <pic:cNvPicPr/>
                         </pic:nvPicPr>
                         <pic:blipFill>
-                          <a:blip r:embed="rId51"/>
+                          <a:blip r:embed="rId55"/>
                           <a:stretch>
                             <a:fillRect/>
                           </a:stretch>
@@ -12759,6 +13011,92 @@
     </w:lvl>
   </w:abstractNum>
   <w:abstractNum w:abstractNumId="5" w15:restartNumberingAfterBreak="0">
+    <w:nsid w:val="12557819"/>
+    <w:multiLevelType w:val="hybridMultilevel"/>
+    <w:tmpl w:val="FC5E5340"/>
+    <w:lvl w:ilvl="0" w:tplc="FFFFFFFF">
+      <w:start w:val="1"/>
+      <w:numFmt w:val="decimal"/>
+      <w:lvlText w:val="%1."/>
+      <w:lvlJc w:val="left"/>
+      <w:pPr>
+        <w:ind w:left="1620" w:hanging="360"/>
+      </w:pPr>
+    </w:lvl>
+    <w:lvl w:ilvl="1" w:tplc="FFFFFFFF">
+      <w:start w:val="1"/>
+      <w:numFmt w:val="lowerLetter"/>
+      <w:lvlText w:val="%2."/>
+      <w:lvlJc w:val="left"/>
+      <w:pPr>
+        <w:ind w:left="2340" w:hanging="360"/>
+      </w:pPr>
+    </w:lvl>
+    <w:lvl w:ilvl="2" w:tplc="FFFFFFFF" w:tentative="1">
+      <w:start w:val="1"/>
+      <w:numFmt w:val="lowerRoman"/>
+      <w:lvlText w:val="%3."/>
+      <w:lvlJc w:val="right"/>
+      <w:pPr>
+        <w:ind w:left="3060" w:hanging="180"/>
+      </w:pPr>
+    </w:lvl>
+    <w:lvl w:ilvl="3" w:tplc="FFFFFFFF" w:tentative="1">
+      <w:start w:val="1"/>
+      <w:numFmt w:val="decimal"/>
+      <w:lvlText w:val="%4."/>
+      <w:lvlJc w:val="left"/>
+      <w:pPr>
+        <w:ind w:left="3780" w:hanging="360"/>
+      </w:pPr>
+    </w:lvl>
+    <w:lvl w:ilvl="4" w:tplc="FFFFFFFF" w:tentative="1">
+      <w:start w:val="1"/>
+      <w:numFmt w:val="lowerLetter"/>
+      <w:lvlText w:val="%5."/>
+      <w:lvlJc w:val="left"/>
+      <w:pPr>
+        <w:ind w:left="4500" w:hanging="360"/>
+      </w:pPr>
+    </w:lvl>
+    <w:lvl w:ilvl="5" w:tplc="FFFFFFFF" w:tentative="1">
+      <w:start w:val="1"/>
+      <w:numFmt w:val="lowerRoman"/>
+      <w:lvlText w:val="%6."/>
+      <w:lvlJc w:val="right"/>
+      <w:pPr>
+        <w:ind w:left="5220" w:hanging="180"/>
+      </w:pPr>
+    </w:lvl>
+    <w:lvl w:ilvl="6" w:tplc="FFFFFFFF" w:tentative="1">
+      <w:start w:val="1"/>
+      <w:numFmt w:val="decimal"/>
+      <w:lvlText w:val="%7."/>
+      <w:lvlJc w:val="left"/>
+      <w:pPr>
+        <w:ind w:left="5940" w:hanging="360"/>
+      </w:pPr>
+    </w:lvl>
+    <w:lvl w:ilvl="7" w:tplc="FFFFFFFF" w:tentative="1">
+      <w:start w:val="1"/>
+      <w:numFmt w:val="lowerLetter"/>
+      <w:lvlText w:val="%8."/>
+      <w:lvlJc w:val="left"/>
+      <w:pPr>
+        <w:ind w:left="6660" w:hanging="360"/>
+      </w:pPr>
+    </w:lvl>
+    <w:lvl w:ilvl="8" w:tplc="FFFFFFFF" w:tentative="1">
+      <w:start w:val="1"/>
+      <w:numFmt w:val="lowerRoman"/>
+      <w:lvlText w:val="%9."/>
+      <w:lvlJc w:val="right"/>
+      <w:pPr>
+        <w:ind w:left="7380" w:hanging="180"/>
+      </w:pPr>
+    </w:lvl>
+  </w:abstractNum>
+  <w:abstractNum w:abstractNumId="6" w15:restartNumberingAfterBreak="0">
     <w:nsid w:val="148314EE"/>
     <w:multiLevelType w:val="hybridMultilevel"/>
     <w:tmpl w:val="F4C4BC46"/>
@@ -12844,7 +13182,7 @@
       </w:pPr>
     </w:lvl>
   </w:abstractNum>
-  <w:abstractNum w:abstractNumId="6" w15:restartNumberingAfterBreak="0">
+  <w:abstractNum w:abstractNumId="7" w15:restartNumberingAfterBreak="0">
     <w:nsid w:val="14856FC9"/>
     <w:multiLevelType w:val="hybridMultilevel"/>
     <w:tmpl w:val="F4C4BC46"/>
@@ -12930,7 +13268,7 @@
       </w:pPr>
     </w:lvl>
   </w:abstractNum>
-  <w:abstractNum w:abstractNumId="7" w15:restartNumberingAfterBreak="0">
+  <w:abstractNum w:abstractNumId="8" w15:restartNumberingAfterBreak="0">
     <w:nsid w:val="18342CE3"/>
     <w:multiLevelType w:val="hybridMultilevel"/>
     <w:tmpl w:val="AC549A2E"/>
@@ -13016,7 +13354,7 @@
       </w:pPr>
     </w:lvl>
   </w:abstractNum>
-  <w:abstractNum w:abstractNumId="8" w15:restartNumberingAfterBreak="0">
+  <w:abstractNum w:abstractNumId="9" w15:restartNumberingAfterBreak="0">
     <w:nsid w:val="196C7412"/>
     <w:multiLevelType w:val="hybridMultilevel"/>
     <w:tmpl w:val="F4C4BC46"/>
@@ -13102,7 +13440,7 @@
       </w:pPr>
     </w:lvl>
   </w:abstractNum>
-  <w:abstractNum w:abstractNumId="9" w15:restartNumberingAfterBreak="0">
+  <w:abstractNum w:abstractNumId="10" w15:restartNumberingAfterBreak="0">
     <w:nsid w:val="1AE216AF"/>
     <w:multiLevelType w:val="hybridMultilevel"/>
     <w:tmpl w:val="F4C4BC46"/>
@@ -13188,7 +13526,7 @@
       </w:pPr>
     </w:lvl>
   </w:abstractNum>
-  <w:abstractNum w:abstractNumId="10" w15:restartNumberingAfterBreak="0">
+  <w:abstractNum w:abstractNumId="11" w15:restartNumberingAfterBreak="0">
     <w:nsid w:val="1E914674"/>
     <w:multiLevelType w:val="hybridMultilevel"/>
     <w:tmpl w:val="6B668D1C"/>
@@ -13274,7 +13612,7 @@
       </w:pPr>
     </w:lvl>
   </w:abstractNum>
-  <w:abstractNum w:abstractNumId="11" w15:restartNumberingAfterBreak="0">
+  <w:abstractNum w:abstractNumId="12" w15:restartNumberingAfterBreak="0">
     <w:nsid w:val="28E75C47"/>
     <w:multiLevelType w:val="hybridMultilevel"/>
     <w:tmpl w:val="7D0CB2DE"/>
@@ -13360,7 +13698,7 @@
       </w:pPr>
     </w:lvl>
   </w:abstractNum>
-  <w:abstractNum w:abstractNumId="12" w15:restartNumberingAfterBreak="0">
+  <w:abstractNum w:abstractNumId="13" w15:restartNumberingAfterBreak="0">
     <w:nsid w:val="2B1B71C0"/>
     <w:multiLevelType w:val="hybridMultilevel"/>
     <w:tmpl w:val="461859A6"/>
@@ -13446,7 +13784,7 @@
       </w:pPr>
     </w:lvl>
   </w:abstractNum>
-  <w:abstractNum w:abstractNumId="13" w15:restartNumberingAfterBreak="0">
+  <w:abstractNum w:abstractNumId="14" w15:restartNumberingAfterBreak="0">
     <w:nsid w:val="2BBA3927"/>
     <w:multiLevelType w:val="hybridMultilevel"/>
     <w:tmpl w:val="8AB22F68"/>
@@ -13532,7 +13870,7 @@
       </w:pPr>
     </w:lvl>
   </w:abstractNum>
-  <w:abstractNum w:abstractNumId="14" w15:restartNumberingAfterBreak="0">
+  <w:abstractNum w:abstractNumId="15" w15:restartNumberingAfterBreak="0">
     <w:nsid w:val="2C44798C"/>
     <w:multiLevelType w:val="hybridMultilevel"/>
     <w:tmpl w:val="461859A6"/>
@@ -13618,7 +13956,7 @@
       </w:pPr>
     </w:lvl>
   </w:abstractNum>
-  <w:abstractNum w:abstractNumId="15" w15:restartNumberingAfterBreak="0">
+  <w:abstractNum w:abstractNumId="16" w15:restartNumberingAfterBreak="0">
     <w:nsid w:val="35983586"/>
     <w:multiLevelType w:val="hybridMultilevel"/>
     <w:tmpl w:val="6B668D1C"/>
@@ -13704,7 +14042,7 @@
       </w:pPr>
     </w:lvl>
   </w:abstractNum>
-  <w:abstractNum w:abstractNumId="16" w15:restartNumberingAfterBreak="0">
+  <w:abstractNum w:abstractNumId="17" w15:restartNumberingAfterBreak="0">
     <w:nsid w:val="366B723D"/>
     <w:multiLevelType w:val="hybridMultilevel"/>
     <w:tmpl w:val="21507004"/>
@@ -13790,7 +14128,7 @@
       </w:pPr>
     </w:lvl>
   </w:abstractNum>
-  <w:abstractNum w:abstractNumId="17" w15:restartNumberingAfterBreak="0">
+  <w:abstractNum w:abstractNumId="18" w15:restartNumberingAfterBreak="0">
     <w:nsid w:val="36F3492D"/>
     <w:multiLevelType w:val="hybridMultilevel"/>
     <w:tmpl w:val="6B668D1C"/>
@@ -13876,7 +14214,7 @@
       </w:pPr>
     </w:lvl>
   </w:abstractNum>
-  <w:abstractNum w:abstractNumId="18" w15:restartNumberingAfterBreak="0">
+  <w:abstractNum w:abstractNumId="19" w15:restartNumberingAfterBreak="0">
     <w:nsid w:val="37D94F5A"/>
     <w:multiLevelType w:val="hybridMultilevel"/>
     <w:tmpl w:val="6B668D1C"/>
@@ -13962,7 +14300,7 @@
       </w:pPr>
     </w:lvl>
   </w:abstractNum>
-  <w:abstractNum w:abstractNumId="19" w15:restartNumberingAfterBreak="0">
+  <w:abstractNum w:abstractNumId="20" w15:restartNumberingAfterBreak="0">
     <w:nsid w:val="3E8A7A27"/>
     <w:multiLevelType w:val="hybridMultilevel"/>
     <w:tmpl w:val="FC5E5340"/>
@@ -14048,7 +14386,7 @@
       </w:pPr>
     </w:lvl>
   </w:abstractNum>
-  <w:abstractNum w:abstractNumId="20" w15:restartNumberingAfterBreak="0">
+  <w:abstractNum w:abstractNumId="21" w15:restartNumberingAfterBreak="0">
     <w:nsid w:val="3F167EE1"/>
     <w:multiLevelType w:val="hybridMultilevel"/>
     <w:tmpl w:val="6B668D1C"/>
@@ -14134,7 +14472,7 @@
       </w:pPr>
     </w:lvl>
   </w:abstractNum>
-  <w:abstractNum w:abstractNumId="21" w15:restartNumberingAfterBreak="0">
+  <w:abstractNum w:abstractNumId="22" w15:restartNumberingAfterBreak="0">
     <w:nsid w:val="44233F52"/>
     <w:multiLevelType w:val="hybridMultilevel"/>
     <w:tmpl w:val="6540B076"/>
@@ -14220,7 +14558,7 @@
       </w:pPr>
     </w:lvl>
   </w:abstractNum>
-  <w:abstractNum w:abstractNumId="22" w15:restartNumberingAfterBreak="0">
+  <w:abstractNum w:abstractNumId="23" w15:restartNumberingAfterBreak="0">
     <w:nsid w:val="4A450AD5"/>
     <w:multiLevelType w:val="hybridMultilevel"/>
     <w:tmpl w:val="6B2AA472"/>
@@ -14306,7 +14644,7 @@
       </w:pPr>
     </w:lvl>
   </w:abstractNum>
-  <w:abstractNum w:abstractNumId="23" w15:restartNumberingAfterBreak="0">
+  <w:abstractNum w:abstractNumId="24" w15:restartNumberingAfterBreak="0">
     <w:nsid w:val="4B62379F"/>
     <w:multiLevelType w:val="hybridMultilevel"/>
     <w:tmpl w:val="FC5E5340"/>
@@ -14392,7 +14730,7 @@
       </w:pPr>
     </w:lvl>
   </w:abstractNum>
-  <w:abstractNum w:abstractNumId="24" w15:restartNumberingAfterBreak="0">
+  <w:abstractNum w:abstractNumId="25" w15:restartNumberingAfterBreak="0">
     <w:nsid w:val="4C6B698E"/>
     <w:multiLevelType w:val="hybridMultilevel"/>
     <w:tmpl w:val="6B2AA472"/>
@@ -14478,7 +14816,7 @@
       </w:pPr>
     </w:lvl>
   </w:abstractNum>
-  <w:abstractNum w:abstractNumId="25" w15:restartNumberingAfterBreak="0">
+  <w:abstractNum w:abstractNumId="26" w15:restartNumberingAfterBreak="0">
     <w:nsid w:val="50EB051E"/>
     <w:multiLevelType w:val="hybridMultilevel"/>
     <w:tmpl w:val="6B668D1C"/>
@@ -14564,7 +14902,7 @@
       </w:pPr>
     </w:lvl>
   </w:abstractNum>
-  <w:abstractNum w:abstractNumId="26" w15:restartNumberingAfterBreak="0">
+  <w:abstractNum w:abstractNumId="27" w15:restartNumberingAfterBreak="0">
     <w:nsid w:val="5440691B"/>
     <w:multiLevelType w:val="hybridMultilevel"/>
     <w:tmpl w:val="0BCE53B6"/>
@@ -14650,7 +14988,7 @@
       </w:pPr>
     </w:lvl>
   </w:abstractNum>
-  <w:abstractNum w:abstractNumId="27" w15:restartNumberingAfterBreak="0">
+  <w:abstractNum w:abstractNumId="28" w15:restartNumberingAfterBreak="0">
     <w:nsid w:val="54D81A6F"/>
     <w:multiLevelType w:val="hybridMultilevel"/>
     <w:tmpl w:val="6B668D1C"/>
@@ -14736,7 +15074,7 @@
       </w:pPr>
     </w:lvl>
   </w:abstractNum>
-  <w:abstractNum w:abstractNumId="28" w15:restartNumberingAfterBreak="0">
+  <w:abstractNum w:abstractNumId="29" w15:restartNumberingAfterBreak="0">
     <w:nsid w:val="557F2150"/>
     <w:multiLevelType w:val="hybridMultilevel"/>
     <w:tmpl w:val="87A06874"/>
@@ -14822,7 +15160,7 @@
       </w:pPr>
     </w:lvl>
   </w:abstractNum>
-  <w:abstractNum w:abstractNumId="29" w15:restartNumberingAfterBreak="0">
+  <w:abstractNum w:abstractNumId="30" w15:restartNumberingAfterBreak="0">
     <w:nsid w:val="5658240F"/>
     <w:multiLevelType w:val="hybridMultilevel"/>
     <w:tmpl w:val="6A5473C2"/>
@@ -14908,7 +15246,7 @@
       </w:pPr>
     </w:lvl>
   </w:abstractNum>
-  <w:abstractNum w:abstractNumId="30" w15:restartNumberingAfterBreak="0">
+  <w:abstractNum w:abstractNumId="31" w15:restartNumberingAfterBreak="0">
     <w:nsid w:val="58632412"/>
     <w:multiLevelType w:val="hybridMultilevel"/>
     <w:tmpl w:val="6B668D1C"/>
@@ -14994,7 +15332,7 @@
       </w:pPr>
     </w:lvl>
   </w:abstractNum>
-  <w:abstractNum w:abstractNumId="31" w15:restartNumberingAfterBreak="0">
+  <w:abstractNum w:abstractNumId="32" w15:restartNumberingAfterBreak="0">
     <w:nsid w:val="5A581D34"/>
     <w:multiLevelType w:val="hybridMultilevel"/>
     <w:tmpl w:val="79A2D384"/>
@@ -15080,7 +15418,7 @@
       </w:pPr>
     </w:lvl>
   </w:abstractNum>
-  <w:abstractNum w:abstractNumId="32" w15:restartNumberingAfterBreak="0">
+  <w:abstractNum w:abstractNumId="33" w15:restartNumberingAfterBreak="0">
     <w:nsid w:val="5E911C8F"/>
     <w:multiLevelType w:val="hybridMultilevel"/>
     <w:tmpl w:val="F4C4BC46"/>
@@ -15166,7 +15504,7 @@
       </w:pPr>
     </w:lvl>
   </w:abstractNum>
-  <w:abstractNum w:abstractNumId="33" w15:restartNumberingAfterBreak="0">
+  <w:abstractNum w:abstractNumId="34" w15:restartNumberingAfterBreak="0">
     <w:nsid w:val="64DD3818"/>
     <w:multiLevelType w:val="hybridMultilevel"/>
     <w:tmpl w:val="6B668D1C"/>
@@ -15252,7 +15590,7 @@
       </w:pPr>
     </w:lvl>
   </w:abstractNum>
-  <w:abstractNum w:abstractNumId="34" w15:restartNumberingAfterBreak="0">
+  <w:abstractNum w:abstractNumId="35" w15:restartNumberingAfterBreak="0">
     <w:nsid w:val="6A631D24"/>
     <w:multiLevelType w:val="hybridMultilevel"/>
     <w:tmpl w:val="FC5E5340"/>
@@ -15338,7 +15676,7 @@
       </w:pPr>
     </w:lvl>
   </w:abstractNum>
-  <w:abstractNum w:abstractNumId="35" w15:restartNumberingAfterBreak="0">
+  <w:abstractNum w:abstractNumId="36" w15:restartNumberingAfterBreak="0">
     <w:nsid w:val="723E16EC"/>
     <w:multiLevelType w:val="hybridMultilevel"/>
     <w:tmpl w:val="6B668D1C"/>
@@ -15424,7 +15762,7 @@
       </w:pPr>
     </w:lvl>
   </w:abstractNum>
-  <w:abstractNum w:abstractNumId="36" w15:restartNumberingAfterBreak="0">
+  <w:abstractNum w:abstractNumId="37" w15:restartNumberingAfterBreak="0">
     <w:nsid w:val="72F02B5C"/>
     <w:multiLevelType w:val="hybridMultilevel"/>
     <w:tmpl w:val="F4C4BC46"/>
@@ -15510,7 +15848,7 @@
       </w:pPr>
     </w:lvl>
   </w:abstractNum>
-  <w:abstractNum w:abstractNumId="37" w15:restartNumberingAfterBreak="0">
+  <w:abstractNum w:abstractNumId="38" w15:restartNumberingAfterBreak="0">
     <w:nsid w:val="78297E3D"/>
     <w:multiLevelType w:val="hybridMultilevel"/>
     <w:tmpl w:val="6B668D1C"/>
@@ -15596,7 +15934,7 @@
       </w:pPr>
     </w:lvl>
   </w:abstractNum>
-  <w:abstractNum w:abstractNumId="38" w15:restartNumberingAfterBreak="0">
+  <w:abstractNum w:abstractNumId="39" w15:restartNumberingAfterBreak="0">
     <w:nsid w:val="7BDE36D4"/>
     <w:multiLevelType w:val="hybridMultilevel"/>
     <w:tmpl w:val="AFE8C8E4"/>
@@ -15682,7 +16020,7 @@
       </w:pPr>
     </w:lvl>
   </w:abstractNum>
-  <w:abstractNum w:abstractNumId="39" w15:restartNumberingAfterBreak="0">
+  <w:abstractNum w:abstractNumId="40" w15:restartNumberingAfterBreak="0">
     <w:nsid w:val="7E7A4F70"/>
     <w:multiLevelType w:val="hybridMultilevel"/>
     <w:tmpl w:val="EC4CB9EE"/>
@@ -15768,7 +16106,7 @@
       </w:pPr>
     </w:lvl>
   </w:abstractNum>
-  <w:abstractNum w:abstractNumId="40" w15:restartNumberingAfterBreak="0">
+  <w:abstractNum w:abstractNumId="41" w15:restartNumberingAfterBreak="0">
     <w:nsid w:val="7F571165"/>
     <w:multiLevelType w:val="hybridMultilevel"/>
     <w:tmpl w:val="FC5E5340"/>
@@ -15854,7 +16192,7 @@
       </w:pPr>
     </w:lvl>
   </w:abstractNum>
-  <w:abstractNum w:abstractNumId="41" w15:restartNumberingAfterBreak="0">
+  <w:abstractNum w:abstractNumId="42" w15:restartNumberingAfterBreak="0">
     <w:nsid w:val="7F7A4E75"/>
     <w:multiLevelType w:val="hybridMultilevel"/>
     <w:tmpl w:val="6540B076"/>
@@ -15940,7 +16278,7 @@
       </w:pPr>
     </w:lvl>
   </w:abstractNum>
-  <w:abstractNum w:abstractNumId="42" w15:restartNumberingAfterBreak="0">
+  <w:abstractNum w:abstractNumId="43" w15:restartNumberingAfterBreak="0">
     <w:nsid w:val="7FFB0B88"/>
     <w:multiLevelType w:val="hybridMultilevel"/>
     <w:tmpl w:val="461859A6"/>
@@ -16027,133 +16365,136 @@
     </w:lvl>
   </w:abstractNum>
   <w:num w:numId="1" w16cid:durableId="1970285690">
-    <w:abstractNumId w:val="35"/>
+    <w:abstractNumId w:val="36"/>
   </w:num>
   <w:num w:numId="2" w16cid:durableId="690954198">
     <w:abstractNumId w:val="3"/>
   </w:num>
   <w:num w:numId="3" w16cid:durableId="1193877856">
-    <w:abstractNumId w:val="9"/>
+    <w:abstractNumId w:val="10"/>
   </w:num>
   <w:num w:numId="4" w16cid:durableId="1896696259">
-    <w:abstractNumId w:val="41"/>
+    <w:abstractNumId w:val="42"/>
   </w:num>
   <w:num w:numId="5" w16cid:durableId="299505503">
-    <w:abstractNumId w:val="31"/>
+    <w:abstractNumId w:val="32"/>
   </w:num>
   <w:num w:numId="6" w16cid:durableId="1209806981">
-    <w:abstractNumId w:val="37"/>
+    <w:abstractNumId w:val="38"/>
   </w:num>
   <w:num w:numId="7" w16cid:durableId="1367637077">
     <w:abstractNumId w:val="1"/>
   </w:num>
   <w:num w:numId="8" w16cid:durableId="755711024">
-    <w:abstractNumId w:val="28"/>
+    <w:abstractNumId w:val="29"/>
   </w:num>
   <w:num w:numId="9" w16cid:durableId="241454303">
-    <w:abstractNumId w:val="10"/>
+    <w:abstractNumId w:val="11"/>
   </w:num>
   <w:num w:numId="10" w16cid:durableId="383606059">
+    <w:abstractNumId w:val="35"/>
+  </w:num>
+  <w:num w:numId="11" w16cid:durableId="1384523409">
+    <w:abstractNumId w:val="33"/>
+  </w:num>
+  <w:num w:numId="12" w16cid:durableId="1878009529">
+    <w:abstractNumId w:val="22"/>
+  </w:num>
+  <w:num w:numId="13" w16cid:durableId="413936492">
+    <w:abstractNumId w:val="43"/>
+  </w:num>
+  <w:num w:numId="14" w16cid:durableId="623198653">
     <w:abstractNumId w:val="34"/>
   </w:num>
-  <w:num w:numId="11" w16cid:durableId="1384523409">
-    <w:abstractNumId w:val="32"/>
-  </w:num>
-  <w:num w:numId="12" w16cid:durableId="1878009529">
-    <w:abstractNumId w:val="21"/>
-  </w:num>
-  <w:num w:numId="13" w16cid:durableId="413936492">
-    <w:abstractNumId w:val="42"/>
-  </w:num>
-  <w:num w:numId="14" w16cid:durableId="623198653">
-    <w:abstractNumId w:val="33"/>
-  </w:num>
   <w:num w:numId="15" w16cid:durableId="81803004">
-    <w:abstractNumId w:val="17"/>
+    <w:abstractNumId w:val="18"/>
   </w:num>
   <w:num w:numId="16" w16cid:durableId="2128501864">
-    <w:abstractNumId w:val="25"/>
+    <w:abstractNumId w:val="26"/>
   </w:num>
   <w:num w:numId="17" w16cid:durableId="646394405">
-    <w:abstractNumId w:val="15"/>
+    <w:abstractNumId w:val="16"/>
   </w:num>
   <w:num w:numId="18" w16cid:durableId="1937321589">
-    <w:abstractNumId w:val="40"/>
+    <w:abstractNumId w:val="41"/>
   </w:num>
   <w:num w:numId="19" w16cid:durableId="2146116330">
     <w:abstractNumId w:val="0"/>
   </w:num>
   <w:num w:numId="20" w16cid:durableId="96216878">
-    <w:abstractNumId w:val="19"/>
+    <w:abstractNumId w:val="20"/>
   </w:num>
   <w:num w:numId="21" w16cid:durableId="559559982">
-    <w:abstractNumId w:val="5"/>
+    <w:abstractNumId w:val="6"/>
   </w:num>
   <w:num w:numId="22" w16cid:durableId="882207486">
     <w:abstractNumId w:val="4"/>
   </w:num>
   <w:num w:numId="23" w16cid:durableId="787168324">
-    <w:abstractNumId w:val="36"/>
+    <w:abstractNumId w:val="37"/>
   </w:num>
   <w:num w:numId="24" w16cid:durableId="1285888166">
-    <w:abstractNumId w:val="11"/>
+    <w:abstractNumId w:val="12"/>
   </w:num>
   <w:num w:numId="25" w16cid:durableId="746925621">
-    <w:abstractNumId w:val="7"/>
+    <w:abstractNumId w:val="8"/>
   </w:num>
   <w:num w:numId="26" w16cid:durableId="1165316945">
-    <w:abstractNumId w:val="27"/>
+    <w:abstractNumId w:val="28"/>
   </w:num>
   <w:num w:numId="27" w16cid:durableId="14045392">
+    <w:abstractNumId w:val="24"/>
+  </w:num>
+  <w:num w:numId="28" w16cid:durableId="529684466">
+    <w:abstractNumId w:val="9"/>
+  </w:num>
+  <w:num w:numId="29" w16cid:durableId="1366950467">
+    <w:abstractNumId w:val="15"/>
+  </w:num>
+  <w:num w:numId="30" w16cid:durableId="564609062">
+    <w:abstractNumId w:val="13"/>
+  </w:num>
+  <w:num w:numId="31" w16cid:durableId="337540258">
+    <w:abstractNumId w:val="25"/>
+  </w:num>
+  <w:num w:numId="32" w16cid:durableId="1000696231">
     <w:abstractNumId w:val="23"/>
   </w:num>
-  <w:num w:numId="28" w16cid:durableId="529684466">
-    <w:abstractNumId w:val="8"/>
-  </w:num>
-  <w:num w:numId="29" w16cid:durableId="1366950467">
+  <w:num w:numId="33" w16cid:durableId="1354914916">
     <w:abstractNumId w:val="14"/>
   </w:num>
-  <w:num w:numId="30" w16cid:durableId="564609062">
-    <w:abstractNumId w:val="12"/>
+  <w:num w:numId="34" w16cid:durableId="1237351818">
+    <w:abstractNumId w:val="40"/>
   </w:num>
-  <w:num w:numId="31" w16cid:durableId="337540258">
-    <w:abstractNumId w:val="24"/>
+  <w:num w:numId="35" w16cid:durableId="1888640908">
+    <w:abstractNumId w:val="31"/>
   </w:num>
-  <w:num w:numId="32" w16cid:durableId="1000696231">
-    <w:abstractNumId w:val="22"/>
-  </w:num>
-  <w:num w:numId="33" w16cid:durableId="1354914916">
-    <w:abstractNumId w:val="13"/>
-  </w:num>
-  <w:num w:numId="34" w16cid:durableId="1237351818">
+  <w:num w:numId="36" w16cid:durableId="532155319">
     <w:abstractNumId w:val="39"/>
   </w:num>
-  <w:num w:numId="35" w16cid:durableId="1888640908">
+  <w:num w:numId="37" w16cid:durableId="2114277455">
+    <w:abstractNumId w:val="19"/>
+  </w:num>
+  <w:num w:numId="38" w16cid:durableId="383989914">
     <w:abstractNumId w:val="30"/>
   </w:num>
-  <w:num w:numId="36" w16cid:durableId="532155319">
-    <w:abstractNumId w:val="38"/>
-  </w:num>
-  <w:num w:numId="37" w16cid:durableId="2114277455">
-    <w:abstractNumId w:val="18"/>
-  </w:num>
-  <w:num w:numId="38" w16cid:durableId="383989914">
-    <w:abstractNumId w:val="29"/>
-  </w:num>
   <w:num w:numId="39" w16cid:durableId="1632125045">
-    <w:abstractNumId w:val="20"/>
+    <w:abstractNumId w:val="21"/>
   </w:num>
   <w:num w:numId="40" w16cid:durableId="1845582630">
-    <w:abstractNumId w:val="16"/>
+    <w:abstractNumId w:val="17"/>
   </w:num>
   <w:num w:numId="41" w16cid:durableId="1944069777">
-    <w:abstractNumId w:val="26"/>
+    <w:abstractNumId w:val="27"/>
   </w:num>
   <w:num w:numId="42" w16cid:durableId="708797533">
     <w:abstractNumId w:val="2"/>
   </w:num>
   <w:num w:numId="43" w16cid:durableId="865405378">
-    <w:abstractNumId w:val="6"/>
+    <w:abstractNumId w:val="7"/>
+  </w:num>
+  <w:num w:numId="44" w16cid:durableId="460852025">
+    <w:abstractNumId w:val="5"/>
   </w:num>
   <w:numIdMacAtCleanup w:val="37"/>
 </w:numbering>

</xml_diff>